<commit_message>
Add feature list to Dokument_Projektowy.docx and updated pdf
</commit_message>
<xml_diff>
--- a/doc/Dokument_Projektowy.docx
+++ b/doc/Dokument_Projektowy.docx
@@ -103,17 +103,7 @@
           <w:color w:val="000000"/>
           <w:lang w:eastAsia="pl-PL"/>
         </w:rPr>
-        <w:t>Tematyką naszego projektu zesp</w:t>
-      </w:r>
-      <w:bookmarkStart w:id="0" w:name="_GoBack"/>
-      <w:bookmarkEnd w:id="0"/>
-      <w:r>
-        <w:rPr>
-          <w:rFonts w:ascii="Arial" w:eastAsia="Times New Roman" w:hAnsi="Arial" w:cs="Arial"/>
-          <w:color w:val="000000"/>
-          <w:lang w:eastAsia="pl-PL"/>
-        </w:rPr>
-        <w:t>ołowego będzie aplikacja mobilna realizująca koncepcję platformy pozwalającej na zamawianie fachowców z szerokiej gamy profesji, za pomocą kilku kliknięć. Celujemy w prostą i przejrzystą oprawę. Aplikacja będzie posiadać podstawowe funkcjonalności tj. system logowania, systemy ocen i opinii, jakiś system zapisu na dostępny termin itd. </w:t>
+        <w:t>Tematyką naszego projektu zespołowego będzie aplikacja mobilna realizująca koncepcję platformy pozwalającej na zamawianie fachowców z szerokiej gamy profesji, za pomocą kilku kliknięć. Celujemy w prostą i przejrzystą oprawę. Aplikacja będzie posiadać podstawowe funkcjonalności tj. system logowania, systemy ocen i opinii, jakiś system zapisu na dostępny termin itd. </w:t>
       </w:r>
     </w:p>
     <w:p>
@@ -282,25 +272,7 @@
           <w:color w:val="000000"/>
           <w:lang w:eastAsia="pl-PL"/>
         </w:rPr>
-        <w:t xml:space="preserve">Na: Android, </w:t>
-      </w:r>
-      <w:proofErr w:type="spellStart"/>
-      <w:r>
-        <w:rPr>
-          <w:rFonts w:ascii="Arial" w:eastAsia="Times New Roman" w:hAnsi="Arial" w:cs="Arial"/>
-          <w:color w:val="000000"/>
-          <w:lang w:eastAsia="pl-PL"/>
-        </w:rPr>
-        <w:t>iOS</w:t>
-      </w:r>
-      <w:proofErr w:type="spellEnd"/>
-      <w:r>
-        <w:rPr>
-          <w:rFonts w:ascii="Arial" w:eastAsia="Times New Roman" w:hAnsi="Arial" w:cs="Arial"/>
-          <w:color w:val="000000"/>
-          <w:lang w:eastAsia="pl-PL"/>
-        </w:rPr>
-        <w:t xml:space="preserve"> (?)</w:t>
+        <w:t>Na: Android, iOS (?)</w:t>
       </w:r>
     </w:p>
     <w:p>
@@ -385,6 +357,748 @@
           <w:lang w:eastAsia="pl-PL"/>
         </w:rPr>
         <w:t xml:space="preserve">chcielibyśmy związać naszą „zawodową” przyszłość. </w:t>
+      </w:r>
+    </w:p>
+    <w:p>
+      <w:pPr>
+        <w:spacing w:after="0" w:line="240" w:lineRule="auto"/>
+        <w:jc w:val="both"/>
+        <w:rPr>
+          <w:rFonts w:ascii="Arial" w:eastAsia="Times New Roman" w:hAnsi="Arial" w:cs="Arial"/>
+          <w:color w:val="000000"/>
+          <w:lang w:eastAsia="pl-PL"/>
+        </w:rPr>
+      </w:pPr>
+    </w:p>
+    <w:p>
+      <w:pPr>
+        <w:spacing w:after="0" w:line="240" w:lineRule="auto"/>
+        <w:jc w:val="both"/>
+        <w:rPr>
+          <w:rFonts w:ascii="Arial" w:eastAsia="Times New Roman" w:hAnsi="Arial" w:cs="Arial"/>
+          <w:color w:val="000000"/>
+          <w:lang w:eastAsia="pl-PL"/>
+        </w:rPr>
+      </w:pPr>
+      <w:r>
+        <w:rPr>
+          <w:rFonts w:ascii="Arial" w:eastAsia="Times New Roman" w:hAnsi="Arial" w:cs="Arial"/>
+          <w:color w:val="000000"/>
+          <w:lang w:eastAsia="pl-PL"/>
+        </w:rPr>
+        <w:t>Planowane funkcjonalności:</w:t>
+      </w:r>
+    </w:p>
+    <w:p>
+      <w:pPr>
+        <w:pStyle w:val="Akapitzlist"/>
+        <w:numPr>
+          <w:ilvl w:val="0"/>
+          <w:numId w:val="1"/>
+        </w:numPr>
+        <w:spacing w:after="0" w:line="240" w:lineRule="auto"/>
+        <w:jc w:val="both"/>
+        <w:rPr>
+          <w:rFonts w:ascii="Arial" w:eastAsia="Times New Roman" w:hAnsi="Arial" w:cs="Arial"/>
+          <w:color w:val="000000"/>
+          <w:lang w:eastAsia="pl-PL"/>
+        </w:rPr>
+      </w:pPr>
+      <w:r>
+        <w:rPr>
+          <w:rFonts w:ascii="Arial" w:eastAsia="Times New Roman" w:hAnsi="Arial" w:cs="Arial"/>
+          <w:color w:val="000000"/>
+          <w:lang w:eastAsia="pl-PL"/>
+        </w:rPr>
+        <w:t>Rejestracja</w:t>
+      </w:r>
+    </w:p>
+    <w:p>
+      <w:pPr>
+        <w:pStyle w:val="Akapitzlist"/>
+        <w:numPr>
+          <w:ilvl w:val="1"/>
+          <w:numId w:val="1"/>
+        </w:numPr>
+        <w:spacing w:after="0" w:line="240" w:lineRule="auto"/>
+        <w:jc w:val="both"/>
+        <w:rPr>
+          <w:rFonts w:ascii="Arial" w:eastAsia="Times New Roman" w:hAnsi="Arial" w:cs="Arial"/>
+          <w:color w:val="000000"/>
+          <w:lang w:eastAsia="pl-PL"/>
+        </w:rPr>
+      </w:pPr>
+      <w:r>
+        <w:rPr>
+          <w:rFonts w:ascii="Arial" w:eastAsia="Times New Roman" w:hAnsi="Arial" w:cs="Arial"/>
+          <w:color w:val="000000"/>
+          <w:lang w:eastAsia="pl-PL"/>
+        </w:rPr>
+        <w:t>Standardowe założenie konta.</w:t>
+      </w:r>
+    </w:p>
+    <w:p>
+      <w:pPr>
+        <w:pStyle w:val="Akapitzlist"/>
+        <w:numPr>
+          <w:ilvl w:val="2"/>
+          <w:numId w:val="1"/>
+        </w:numPr>
+        <w:spacing w:after="0" w:line="240" w:lineRule="auto"/>
+        <w:jc w:val="both"/>
+        <w:rPr>
+          <w:rFonts w:ascii="Arial" w:eastAsia="Times New Roman" w:hAnsi="Arial" w:cs="Arial"/>
+          <w:color w:val="000000"/>
+          <w:lang w:eastAsia="pl-PL"/>
+        </w:rPr>
+      </w:pPr>
+      <w:r>
+        <w:rPr>
+          <w:rFonts w:ascii="Arial" w:eastAsia="Times New Roman" w:hAnsi="Arial" w:cs="Arial"/>
+          <w:color w:val="000000"/>
+          <w:lang w:eastAsia="pl-PL"/>
+        </w:rPr>
+        <w:t>Opcjonalne podanie adresu.</w:t>
+      </w:r>
+    </w:p>
+    <w:p>
+      <w:pPr>
+        <w:pStyle w:val="Akapitzlist"/>
+        <w:numPr>
+          <w:ilvl w:val="2"/>
+          <w:numId w:val="1"/>
+        </w:numPr>
+        <w:spacing w:after="0" w:line="240" w:lineRule="auto"/>
+        <w:jc w:val="both"/>
+        <w:rPr>
+          <w:rFonts w:ascii="Arial" w:eastAsia="Times New Roman" w:hAnsi="Arial" w:cs="Arial"/>
+          <w:color w:val="000000"/>
+          <w:lang w:eastAsia="pl-PL"/>
+        </w:rPr>
+      </w:pPr>
+      <w:r>
+        <w:rPr>
+          <w:rFonts w:ascii="Arial" w:eastAsia="Times New Roman" w:hAnsi="Arial" w:cs="Arial"/>
+          <w:color w:val="000000"/>
+          <w:lang w:eastAsia="pl-PL"/>
+        </w:rPr>
+        <w:t xml:space="preserve">Opcjonalna możliwość ustawienia konta jako „Zawodowca”. Wymagane będzie wtedy podanie niezbędnych informacji między innymi: Dane kontaktowe, Nazwa firmy, krótki opis działalności. </w:t>
+      </w:r>
+    </w:p>
+    <w:p>
+      <w:pPr>
+        <w:pStyle w:val="Akapitzlist"/>
+        <w:numPr>
+          <w:ilvl w:val="0"/>
+          <w:numId w:val="1"/>
+        </w:numPr>
+        <w:spacing w:after="0" w:line="240" w:lineRule="auto"/>
+        <w:jc w:val="both"/>
+        <w:rPr>
+          <w:rFonts w:ascii="Arial" w:eastAsia="Times New Roman" w:hAnsi="Arial" w:cs="Arial"/>
+          <w:color w:val="000000"/>
+          <w:lang w:eastAsia="pl-PL"/>
+        </w:rPr>
+      </w:pPr>
+      <w:r>
+        <w:rPr>
+          <w:rFonts w:ascii="Arial" w:eastAsia="Times New Roman" w:hAnsi="Arial" w:cs="Arial"/>
+          <w:color w:val="000000"/>
+          <w:lang w:eastAsia="pl-PL"/>
+        </w:rPr>
+        <w:t>Logowanie</w:t>
+      </w:r>
+    </w:p>
+    <w:p>
+      <w:pPr>
+        <w:pStyle w:val="Akapitzlist"/>
+        <w:numPr>
+          <w:ilvl w:val="0"/>
+          <w:numId w:val="1"/>
+        </w:numPr>
+        <w:spacing w:after="0" w:line="240" w:lineRule="auto"/>
+        <w:jc w:val="both"/>
+        <w:rPr>
+          <w:rFonts w:ascii="Arial" w:eastAsia="Times New Roman" w:hAnsi="Arial" w:cs="Arial"/>
+          <w:color w:val="000000"/>
+          <w:lang w:eastAsia="pl-PL"/>
+        </w:rPr>
+      </w:pPr>
+      <w:r>
+        <w:rPr>
+          <w:rFonts w:ascii="Arial" w:eastAsia="Times New Roman" w:hAnsi="Arial" w:cs="Arial"/>
+          <w:color w:val="000000"/>
+          <w:lang w:eastAsia="pl-PL"/>
+        </w:rPr>
+        <w:t>Wystawianie ofert jako „</w:t>
+      </w:r>
+      <w:bookmarkStart w:id="0" w:name="_GoBack"/>
+      <w:bookmarkEnd w:id="0"/>
+      <w:r>
+        <w:rPr>
+          <w:rFonts w:ascii="Arial" w:eastAsia="Times New Roman" w:hAnsi="Arial" w:cs="Arial"/>
+          <w:color w:val="000000"/>
+          <w:lang w:eastAsia="pl-PL"/>
+        </w:rPr>
+        <w:t>Zawodowiec”.</w:t>
+      </w:r>
+    </w:p>
+    <w:p>
+      <w:pPr>
+        <w:pStyle w:val="Akapitzlist"/>
+        <w:numPr>
+          <w:ilvl w:val="1"/>
+          <w:numId w:val="1"/>
+        </w:numPr>
+        <w:spacing w:after="0" w:line="240" w:lineRule="auto"/>
+        <w:jc w:val="both"/>
+        <w:rPr>
+          <w:rFonts w:ascii="Arial" w:eastAsia="Times New Roman" w:hAnsi="Arial" w:cs="Arial"/>
+          <w:color w:val="000000"/>
+          <w:lang w:eastAsia="pl-PL"/>
+        </w:rPr>
+      </w:pPr>
+      <w:r>
+        <w:rPr>
+          <w:rFonts w:ascii="Arial" w:eastAsia="Times New Roman" w:hAnsi="Arial" w:cs="Arial"/>
+          <w:color w:val="000000"/>
+          <w:lang w:eastAsia="pl-PL"/>
+        </w:rPr>
+        <w:t>Podanie Tytułu i opisu oferty.</w:t>
+      </w:r>
+    </w:p>
+    <w:p>
+      <w:pPr>
+        <w:pStyle w:val="Akapitzlist"/>
+        <w:numPr>
+          <w:ilvl w:val="1"/>
+          <w:numId w:val="1"/>
+        </w:numPr>
+        <w:spacing w:after="0" w:line="240" w:lineRule="auto"/>
+        <w:jc w:val="both"/>
+        <w:rPr>
+          <w:rFonts w:ascii="Arial" w:eastAsia="Times New Roman" w:hAnsi="Arial" w:cs="Arial"/>
+          <w:color w:val="000000"/>
+          <w:lang w:eastAsia="pl-PL"/>
+        </w:rPr>
+      </w:pPr>
+      <w:r>
+        <w:rPr>
+          <w:rFonts w:ascii="Arial" w:eastAsia="Times New Roman" w:hAnsi="Arial" w:cs="Arial"/>
+          <w:color w:val="000000"/>
+          <w:lang w:eastAsia="pl-PL"/>
+        </w:rPr>
+        <w:t>Ustawienie obszaru świadczenia usługi( Miasto, dystans od danego miasta)</w:t>
+      </w:r>
+    </w:p>
+    <w:p>
+      <w:pPr>
+        <w:pStyle w:val="Akapitzlist"/>
+        <w:numPr>
+          <w:ilvl w:val="1"/>
+          <w:numId w:val="1"/>
+        </w:numPr>
+        <w:spacing w:after="0" w:line="240" w:lineRule="auto"/>
+        <w:jc w:val="both"/>
+        <w:rPr>
+          <w:rFonts w:ascii="Arial" w:eastAsia="Times New Roman" w:hAnsi="Arial" w:cs="Arial"/>
+          <w:color w:val="000000"/>
+          <w:lang w:eastAsia="pl-PL"/>
+        </w:rPr>
+      </w:pPr>
+      <w:r>
+        <w:rPr>
+          <w:rFonts w:ascii="Arial" w:eastAsia="Times New Roman" w:hAnsi="Arial" w:cs="Arial"/>
+          <w:color w:val="000000"/>
+          <w:lang w:eastAsia="pl-PL"/>
+        </w:rPr>
+        <w:t>Wybranie kategorii świadczonej usługi</w:t>
+      </w:r>
+    </w:p>
+    <w:p>
+      <w:pPr>
+        <w:pStyle w:val="Akapitzlist"/>
+        <w:numPr>
+          <w:ilvl w:val="1"/>
+          <w:numId w:val="1"/>
+        </w:numPr>
+        <w:spacing w:after="0" w:line="240" w:lineRule="auto"/>
+        <w:jc w:val="both"/>
+        <w:rPr>
+          <w:rFonts w:ascii="Arial" w:eastAsia="Times New Roman" w:hAnsi="Arial" w:cs="Arial"/>
+          <w:color w:val="000000"/>
+          <w:lang w:eastAsia="pl-PL"/>
+        </w:rPr>
+      </w:pPr>
+      <w:r>
+        <w:rPr>
+          <w:rFonts w:ascii="Arial" w:eastAsia="Times New Roman" w:hAnsi="Arial" w:cs="Arial"/>
+          <w:color w:val="000000"/>
+          <w:lang w:eastAsia="pl-PL"/>
+        </w:rPr>
+        <w:t>Podanie oczekiwanej ceny za usługę(Możliwe ustawienie widełek)</w:t>
+      </w:r>
+    </w:p>
+    <w:p>
+      <w:pPr>
+        <w:pStyle w:val="Akapitzlist"/>
+        <w:numPr>
+          <w:ilvl w:val="1"/>
+          <w:numId w:val="1"/>
+        </w:numPr>
+        <w:spacing w:after="0" w:line="240" w:lineRule="auto"/>
+        <w:jc w:val="both"/>
+        <w:rPr>
+          <w:rFonts w:ascii="Arial" w:eastAsia="Times New Roman" w:hAnsi="Arial" w:cs="Arial"/>
+          <w:color w:val="000000"/>
+          <w:lang w:eastAsia="pl-PL"/>
+        </w:rPr>
+      </w:pPr>
+      <w:r>
+        <w:rPr>
+          <w:rFonts w:ascii="Arial" w:eastAsia="Times New Roman" w:hAnsi="Arial" w:cs="Arial"/>
+          <w:color w:val="000000"/>
+          <w:lang w:eastAsia="pl-PL"/>
+        </w:rPr>
+        <w:t>Opcjonalne dodanie zdjęć</w:t>
+      </w:r>
+    </w:p>
+    <w:p>
+      <w:pPr>
+        <w:pStyle w:val="Akapitzlist"/>
+        <w:numPr>
+          <w:ilvl w:val="1"/>
+          <w:numId w:val="1"/>
+        </w:numPr>
+        <w:spacing w:after="0" w:line="240" w:lineRule="auto"/>
+        <w:jc w:val="both"/>
+        <w:rPr>
+          <w:rFonts w:ascii="Arial" w:eastAsia="Times New Roman" w:hAnsi="Arial" w:cs="Arial"/>
+          <w:color w:val="000000"/>
+          <w:lang w:eastAsia="pl-PL"/>
+        </w:rPr>
+      </w:pPr>
+      <w:r>
+        <w:rPr>
+          <w:rFonts w:ascii="Arial" w:eastAsia="Times New Roman" w:hAnsi="Arial" w:cs="Arial"/>
+          <w:color w:val="000000"/>
+          <w:lang w:eastAsia="pl-PL"/>
+        </w:rPr>
+        <w:t>Opcjonalne ustawienie dostępnych terminów</w:t>
+      </w:r>
+    </w:p>
+    <w:p>
+      <w:pPr>
+        <w:pStyle w:val="Akapitzlist"/>
+        <w:numPr>
+          <w:ilvl w:val="0"/>
+          <w:numId w:val="1"/>
+        </w:numPr>
+        <w:spacing w:after="0" w:line="240" w:lineRule="auto"/>
+        <w:jc w:val="both"/>
+        <w:rPr>
+          <w:rFonts w:ascii="Arial" w:eastAsia="Times New Roman" w:hAnsi="Arial" w:cs="Arial"/>
+          <w:color w:val="000000"/>
+          <w:lang w:eastAsia="pl-PL"/>
+        </w:rPr>
+      </w:pPr>
+      <w:r>
+        <w:rPr>
+          <w:rFonts w:ascii="Arial" w:eastAsia="Times New Roman" w:hAnsi="Arial" w:cs="Arial"/>
+          <w:color w:val="000000"/>
+          <w:lang w:eastAsia="pl-PL"/>
+        </w:rPr>
+        <w:t>Przeglądanie wystawionych ofert.</w:t>
+      </w:r>
+    </w:p>
+    <w:p>
+      <w:pPr>
+        <w:pStyle w:val="Akapitzlist"/>
+        <w:numPr>
+          <w:ilvl w:val="1"/>
+          <w:numId w:val="1"/>
+        </w:numPr>
+        <w:spacing w:after="0" w:line="240" w:lineRule="auto"/>
+        <w:jc w:val="both"/>
+        <w:rPr>
+          <w:rFonts w:ascii="Arial" w:eastAsia="Times New Roman" w:hAnsi="Arial" w:cs="Arial"/>
+          <w:color w:val="000000"/>
+          <w:lang w:eastAsia="pl-PL"/>
+        </w:rPr>
+      </w:pPr>
+      <w:r>
+        <w:rPr>
+          <w:rFonts w:ascii="Arial" w:eastAsia="Times New Roman" w:hAnsi="Arial" w:cs="Arial"/>
+          <w:color w:val="000000"/>
+          <w:lang w:eastAsia="pl-PL"/>
+        </w:rPr>
+        <w:t>Możliwość filtrowania po mieście i po rodzaju usługi.</w:t>
+      </w:r>
+    </w:p>
+    <w:p>
+      <w:pPr>
+        <w:pStyle w:val="Akapitzlist"/>
+        <w:numPr>
+          <w:ilvl w:val="1"/>
+          <w:numId w:val="1"/>
+        </w:numPr>
+        <w:spacing w:after="0" w:line="240" w:lineRule="auto"/>
+        <w:jc w:val="both"/>
+        <w:rPr>
+          <w:rFonts w:ascii="Arial" w:eastAsia="Times New Roman" w:hAnsi="Arial" w:cs="Arial"/>
+          <w:color w:val="000000"/>
+          <w:lang w:eastAsia="pl-PL"/>
+        </w:rPr>
+      </w:pPr>
+      <w:r>
+        <w:rPr>
+          <w:rFonts w:ascii="Arial" w:eastAsia="Times New Roman" w:hAnsi="Arial" w:cs="Arial"/>
+          <w:color w:val="000000"/>
+          <w:lang w:eastAsia="pl-PL"/>
+        </w:rPr>
+        <w:t>Możliwość sortowania według ceny rosnąco i malejąco.</w:t>
+      </w:r>
+    </w:p>
+    <w:p>
+      <w:pPr>
+        <w:pStyle w:val="Akapitzlist"/>
+        <w:numPr>
+          <w:ilvl w:val="0"/>
+          <w:numId w:val="1"/>
+        </w:numPr>
+        <w:spacing w:after="0" w:line="240" w:lineRule="auto"/>
+        <w:jc w:val="both"/>
+        <w:rPr>
+          <w:rFonts w:ascii="Arial" w:eastAsia="Times New Roman" w:hAnsi="Arial" w:cs="Arial"/>
+          <w:color w:val="000000"/>
+          <w:lang w:eastAsia="pl-PL"/>
+        </w:rPr>
+      </w:pPr>
+      <w:r>
+        <w:rPr>
+          <w:rFonts w:ascii="Arial" w:eastAsia="Times New Roman" w:hAnsi="Arial" w:cs="Arial"/>
+          <w:color w:val="000000"/>
+          <w:lang w:eastAsia="pl-PL"/>
+        </w:rPr>
+        <w:t>Strona oferty będzie posiadać wszystko podane przez „Zawodowca” podczas wystawiania jej.</w:t>
+      </w:r>
+    </w:p>
+    <w:p>
+      <w:pPr>
+        <w:pStyle w:val="Akapitzlist"/>
+        <w:numPr>
+          <w:ilvl w:val="0"/>
+          <w:numId w:val="1"/>
+        </w:numPr>
+        <w:spacing w:after="0" w:line="240" w:lineRule="auto"/>
+        <w:jc w:val="both"/>
+        <w:rPr>
+          <w:rFonts w:ascii="Arial" w:eastAsia="Times New Roman" w:hAnsi="Arial" w:cs="Arial"/>
+          <w:color w:val="000000"/>
+          <w:lang w:eastAsia="pl-PL"/>
+        </w:rPr>
+      </w:pPr>
+      <w:r>
+        <w:rPr>
+          <w:rFonts w:ascii="Arial" w:eastAsia="Times New Roman" w:hAnsi="Arial" w:cs="Arial"/>
+          <w:color w:val="000000"/>
+          <w:lang w:eastAsia="pl-PL"/>
+        </w:rPr>
+        <w:t>Opinie</w:t>
+      </w:r>
+    </w:p>
+    <w:p>
+      <w:pPr>
+        <w:pStyle w:val="Akapitzlist"/>
+        <w:numPr>
+          <w:ilvl w:val="1"/>
+          <w:numId w:val="1"/>
+        </w:numPr>
+        <w:spacing w:after="0" w:line="240" w:lineRule="auto"/>
+        <w:jc w:val="both"/>
+        <w:rPr>
+          <w:rFonts w:ascii="Arial" w:eastAsia="Times New Roman" w:hAnsi="Arial" w:cs="Arial"/>
+          <w:color w:val="000000"/>
+          <w:lang w:eastAsia="pl-PL"/>
+        </w:rPr>
+      </w:pPr>
+      <w:r>
+        <w:rPr>
+          <w:rFonts w:ascii="Arial" w:eastAsia="Times New Roman" w:hAnsi="Arial" w:cs="Arial"/>
+          <w:color w:val="000000"/>
+          <w:lang w:eastAsia="pl-PL"/>
+        </w:rPr>
+        <w:t>Możliwość ocenienie(</w:t>
+      </w:r>
+      <w:r>
+        <w:rPr>
+          <w:rFonts w:ascii="Arial" w:eastAsia="Times New Roman" w:hAnsi="Arial" w:cs="Arial"/>
+          <w:color w:val="000000"/>
+          <w:lang w:eastAsia="pl-PL"/>
+        </w:rPr>
+        <w:t>1-5 gwiazdek) i napisania opinii o „Zawodowcu”/usłudze.</w:t>
+      </w:r>
+    </w:p>
+    <w:p>
+      <w:pPr>
+        <w:pStyle w:val="Akapitzlist"/>
+        <w:numPr>
+          <w:ilvl w:val="1"/>
+          <w:numId w:val="1"/>
+        </w:numPr>
+        <w:spacing w:after="0" w:line="240" w:lineRule="auto"/>
+        <w:jc w:val="both"/>
+        <w:rPr>
+          <w:rFonts w:ascii="Arial" w:eastAsia="Times New Roman" w:hAnsi="Arial" w:cs="Arial"/>
+          <w:color w:val="000000"/>
+          <w:lang w:eastAsia="pl-PL"/>
+        </w:rPr>
+      </w:pPr>
+      <w:r>
+        <w:rPr>
+          <w:rFonts w:ascii="Arial" w:eastAsia="Times New Roman" w:hAnsi="Arial" w:cs="Arial"/>
+          <w:color w:val="000000"/>
+          <w:lang w:eastAsia="pl-PL"/>
+        </w:rPr>
+        <w:t>Możliwość przeglądania opinii.</w:t>
+      </w:r>
+    </w:p>
+    <w:p>
+      <w:pPr>
+        <w:pStyle w:val="Akapitzlist"/>
+        <w:numPr>
+          <w:ilvl w:val="0"/>
+          <w:numId w:val="1"/>
+        </w:numPr>
+        <w:spacing w:after="0" w:line="240" w:lineRule="auto"/>
+        <w:jc w:val="both"/>
+        <w:rPr>
+          <w:rFonts w:ascii="Arial" w:eastAsia="Times New Roman" w:hAnsi="Arial" w:cs="Arial"/>
+          <w:color w:val="000000"/>
+          <w:lang w:eastAsia="pl-PL"/>
+        </w:rPr>
+      </w:pPr>
+      <w:r>
+        <w:rPr>
+          <w:rFonts w:ascii="Arial" w:eastAsia="Times New Roman" w:hAnsi="Arial" w:cs="Arial"/>
+          <w:color w:val="000000"/>
+          <w:lang w:eastAsia="pl-PL"/>
+        </w:rPr>
+        <w:t>Opcjonalny Terminarz fachowca</w:t>
+      </w:r>
+    </w:p>
+    <w:p>
+      <w:pPr>
+        <w:pStyle w:val="Akapitzlist"/>
+        <w:numPr>
+          <w:ilvl w:val="1"/>
+          <w:numId w:val="1"/>
+        </w:numPr>
+        <w:spacing w:after="0" w:line="240" w:lineRule="auto"/>
+        <w:jc w:val="both"/>
+        <w:rPr>
+          <w:rFonts w:ascii="Arial" w:eastAsia="Times New Roman" w:hAnsi="Arial" w:cs="Arial"/>
+          <w:color w:val="000000"/>
+          <w:lang w:eastAsia="pl-PL"/>
+        </w:rPr>
+      </w:pPr>
+      <w:r>
+        <w:rPr>
+          <w:rFonts w:ascii="Arial" w:eastAsia="Times New Roman" w:hAnsi="Arial" w:cs="Arial"/>
+          <w:color w:val="000000"/>
+          <w:lang w:eastAsia="pl-PL"/>
+        </w:rPr>
+        <w:t>Będzie posiadał zapisane terminy zamówionych usług.</w:t>
+      </w:r>
+    </w:p>
+    <w:p>
+      <w:pPr>
+        <w:pStyle w:val="Akapitzlist"/>
+        <w:numPr>
+          <w:ilvl w:val="0"/>
+          <w:numId w:val="1"/>
+        </w:numPr>
+        <w:spacing w:after="0" w:line="240" w:lineRule="auto"/>
+        <w:jc w:val="both"/>
+        <w:rPr>
+          <w:rFonts w:ascii="Arial" w:eastAsia="Times New Roman" w:hAnsi="Arial" w:cs="Arial"/>
+          <w:color w:val="000000"/>
+          <w:lang w:eastAsia="pl-PL"/>
+        </w:rPr>
+      </w:pPr>
+      <w:r>
+        <w:rPr>
+          <w:rFonts w:ascii="Arial" w:eastAsia="Times New Roman" w:hAnsi="Arial" w:cs="Arial"/>
+          <w:color w:val="000000"/>
+          <w:lang w:eastAsia="pl-PL"/>
+        </w:rPr>
+        <w:t>Możliwe zamówienie usługi z poziomu aplikacji.</w:t>
+      </w:r>
+    </w:p>
+    <w:p>
+      <w:pPr>
+        <w:pStyle w:val="Akapitzlist"/>
+        <w:numPr>
+          <w:ilvl w:val="1"/>
+          <w:numId w:val="1"/>
+        </w:numPr>
+        <w:spacing w:after="0" w:line="240" w:lineRule="auto"/>
+        <w:jc w:val="both"/>
+        <w:rPr>
+          <w:rFonts w:ascii="Arial" w:eastAsia="Times New Roman" w:hAnsi="Arial" w:cs="Arial"/>
+          <w:color w:val="000000"/>
+          <w:lang w:eastAsia="pl-PL"/>
+        </w:rPr>
+      </w:pPr>
+      <w:r>
+        <w:rPr>
+          <w:rFonts w:ascii="Arial" w:eastAsia="Times New Roman" w:hAnsi="Arial" w:cs="Arial"/>
+          <w:color w:val="000000"/>
+          <w:lang w:eastAsia="pl-PL"/>
+        </w:rPr>
+        <w:lastRenderedPageBreak/>
+        <w:t xml:space="preserve">Jeżeli „Zawodowiec” </w:t>
+      </w:r>
+      <w:r>
+        <w:rPr>
+          <w:rFonts w:ascii="Arial" w:eastAsia="Times New Roman" w:hAnsi="Arial" w:cs="Arial"/>
+          <w:color w:val="000000"/>
+          <w:lang w:eastAsia="pl-PL"/>
+        </w:rPr>
+        <w:t>posiada terminarz, użytkownik wybiera termin i czeka na akceptację „Zawodowca”</w:t>
+      </w:r>
+    </w:p>
+    <w:p>
+      <w:pPr>
+        <w:pStyle w:val="Akapitzlist"/>
+        <w:numPr>
+          <w:ilvl w:val="1"/>
+          <w:numId w:val="1"/>
+        </w:numPr>
+        <w:spacing w:after="0" w:line="240" w:lineRule="auto"/>
+        <w:jc w:val="both"/>
+        <w:rPr>
+          <w:rFonts w:ascii="Arial" w:eastAsia="Times New Roman" w:hAnsi="Arial" w:cs="Arial"/>
+          <w:color w:val="000000"/>
+          <w:lang w:eastAsia="pl-PL"/>
+        </w:rPr>
+      </w:pPr>
+      <w:r>
+        <w:rPr>
+          <w:rFonts w:ascii="Arial" w:eastAsia="Times New Roman" w:hAnsi="Arial" w:cs="Arial"/>
+          <w:color w:val="000000"/>
+          <w:lang w:eastAsia="pl-PL"/>
+        </w:rPr>
+        <w:t xml:space="preserve">Jeżeli nie ma terminarza, użytkownik </w:t>
+      </w:r>
+      <w:proofErr w:type="spellStart"/>
+      <w:r>
+        <w:rPr>
+          <w:rFonts w:ascii="Arial" w:eastAsia="Times New Roman" w:hAnsi="Arial" w:cs="Arial"/>
+          <w:color w:val="000000"/>
+          <w:lang w:eastAsia="pl-PL"/>
+        </w:rPr>
+        <w:t>request</w:t>
+      </w:r>
+      <w:proofErr w:type="spellEnd"/>
+      <w:r>
+        <w:rPr>
+          <w:rFonts w:ascii="Arial" w:eastAsia="Times New Roman" w:hAnsi="Arial" w:cs="Arial"/>
+          <w:color w:val="000000"/>
+          <w:lang w:eastAsia="pl-PL"/>
+        </w:rPr>
+        <w:t xml:space="preserve"> o podanie dostępnych terminów przez „Zawodowca”. Po otrzymaniu ich wybiera pasujący.</w:t>
+      </w:r>
+    </w:p>
+    <w:p>
+      <w:pPr>
+        <w:pStyle w:val="Akapitzlist"/>
+        <w:numPr>
+          <w:ilvl w:val="0"/>
+          <w:numId w:val="1"/>
+        </w:numPr>
+        <w:spacing w:after="0" w:line="240" w:lineRule="auto"/>
+        <w:jc w:val="both"/>
+        <w:rPr>
+          <w:rFonts w:ascii="Arial" w:eastAsia="Times New Roman" w:hAnsi="Arial" w:cs="Arial"/>
+          <w:color w:val="000000"/>
+          <w:lang w:eastAsia="pl-PL"/>
+        </w:rPr>
+      </w:pPr>
+      <w:r>
+        <w:rPr>
+          <w:rFonts w:ascii="Arial" w:eastAsia="Times New Roman" w:hAnsi="Arial" w:cs="Arial"/>
+          <w:color w:val="000000"/>
+          <w:lang w:eastAsia="pl-PL"/>
+        </w:rPr>
+        <w:t>Użytkownik posiada listę zamówionych i zakończonych usług</w:t>
+      </w:r>
+    </w:p>
+    <w:p>
+      <w:pPr>
+        <w:pStyle w:val="Akapitzlist"/>
+        <w:numPr>
+          <w:ilvl w:val="0"/>
+          <w:numId w:val="1"/>
+        </w:numPr>
+        <w:spacing w:after="0" w:line="240" w:lineRule="auto"/>
+        <w:jc w:val="both"/>
+        <w:rPr>
+          <w:rFonts w:ascii="Arial" w:eastAsia="Times New Roman" w:hAnsi="Arial" w:cs="Arial"/>
+          <w:color w:val="000000"/>
+          <w:lang w:eastAsia="pl-PL"/>
+        </w:rPr>
+      </w:pPr>
+      <w:r>
+        <w:rPr>
+          <w:rFonts w:ascii="Arial" w:eastAsia="Times New Roman" w:hAnsi="Arial" w:cs="Arial"/>
+          <w:color w:val="000000"/>
+          <w:lang w:eastAsia="pl-PL"/>
+        </w:rPr>
+        <w:t>„Zawodowiec” posiada listę zamówionych i zrealizowanych przez siebie usług.</w:t>
+      </w:r>
+    </w:p>
+    <w:p>
+      <w:pPr>
+        <w:spacing w:after="0" w:line="240" w:lineRule="auto"/>
+        <w:jc w:val="both"/>
+        <w:rPr>
+          <w:rFonts w:ascii="Arial" w:eastAsia="Times New Roman" w:hAnsi="Arial" w:cs="Arial"/>
+          <w:color w:val="000000"/>
+          <w:lang w:eastAsia="pl-PL"/>
+        </w:rPr>
+      </w:pPr>
+      <w:r>
+        <w:rPr>
+          <w:rFonts w:ascii="Arial" w:eastAsia="Times New Roman" w:hAnsi="Arial" w:cs="Arial"/>
+          <w:color w:val="000000"/>
+          <w:lang w:eastAsia="pl-PL"/>
+        </w:rPr>
+        <w:t>Opcjonalne funkcjonalności:</w:t>
+      </w:r>
+    </w:p>
+    <w:p>
+      <w:pPr>
+        <w:pStyle w:val="Akapitzlist"/>
+        <w:numPr>
+          <w:ilvl w:val="0"/>
+          <w:numId w:val="2"/>
+        </w:numPr>
+        <w:spacing w:after="0" w:line="240" w:lineRule="auto"/>
+        <w:jc w:val="both"/>
+        <w:rPr>
+          <w:rFonts w:ascii="Arial" w:eastAsia="Times New Roman" w:hAnsi="Arial" w:cs="Arial"/>
+          <w:color w:val="000000"/>
+          <w:lang w:eastAsia="pl-PL"/>
+        </w:rPr>
+      </w:pPr>
+      <w:r>
+        <w:rPr>
+          <w:rFonts w:ascii="Arial" w:eastAsia="Times New Roman" w:hAnsi="Arial" w:cs="Arial"/>
+          <w:color w:val="000000"/>
+          <w:lang w:eastAsia="pl-PL"/>
+        </w:rPr>
+        <w:t>Czat.</w:t>
       </w:r>
     </w:p>
     <w:p>
@@ -430,6 +1144,243 @@
     </w:sectPr>
   </w:body>
 </w:document>
+</file>
+
+<file path=word/numbering.xml><?xml version="1.0" encoding="utf-8"?>
+<w:numbering xmlns:wpc="http://schemas.microsoft.com/office/word/2010/wordprocessingCanvas" xmlns:mc="http://schemas.openxmlformats.org/markup-compatibility/2006" xmlns:o="urn:schemas-microsoft-com:office:office" xmlns:r="http://schemas.openxmlformats.org/officeDocument/2006/relationships" xmlns:m="http://schemas.openxmlformats.org/officeDocument/2006/math" xmlns:v="urn:schemas-microsoft-com:vml" xmlns:wp14="http://schemas.microsoft.com/office/word/2010/wordprocessingDrawing" xmlns:wp="http://schemas.openxmlformats.org/drawingml/2006/wordprocessingDrawing" xmlns:w10="urn:schemas-microsoft-com:office:word" xmlns:w="http://schemas.openxmlformats.org/wordprocessingml/2006/main" xmlns:w14="http://schemas.microsoft.com/office/word/2010/wordml" xmlns:wpg="http://schemas.microsoft.com/office/word/2010/wordprocessingGroup" xmlns:wpi="http://schemas.microsoft.com/office/word/2010/wordprocessingInk" xmlns:wne="http://schemas.microsoft.com/office/word/2006/wordml" xmlns:wps="http://schemas.microsoft.com/office/word/2010/wordprocessingShape" mc:Ignorable="w14 wp14">
+  <w:abstractNum w:abstractNumId="0">
+    <w:nsid w:val="01FF40D8"/>
+    <w:multiLevelType w:val="hybridMultilevel"/>
+    <w:tmpl w:val="FB1C0A9C"/>
+    <w:lvl w:ilvl="0" w:tplc="04150001">
+      <w:start w:val="1"/>
+      <w:numFmt w:val="bullet"/>
+      <w:lvlText w:val=""/>
+      <w:lvlJc w:val="left"/>
+      <w:pPr>
+        <w:ind w:left="720" w:hanging="360"/>
+      </w:pPr>
+      <w:rPr>
+        <w:rFonts w:ascii="Symbol" w:hAnsi="Symbol" w:hint="default"/>
+      </w:rPr>
+    </w:lvl>
+    <w:lvl w:ilvl="1" w:tplc="04150001">
+      <w:start w:val="1"/>
+      <w:numFmt w:val="bullet"/>
+      <w:lvlText w:val=""/>
+      <w:lvlJc w:val="left"/>
+      <w:pPr>
+        <w:ind w:left="1440" w:hanging="360"/>
+      </w:pPr>
+      <w:rPr>
+        <w:rFonts w:ascii="Symbol" w:hAnsi="Symbol" w:hint="default"/>
+      </w:rPr>
+    </w:lvl>
+    <w:lvl w:ilvl="2" w:tplc="04150005">
+      <w:start w:val="1"/>
+      <w:numFmt w:val="bullet"/>
+      <w:lvlText w:val=""/>
+      <w:lvlJc w:val="left"/>
+      <w:pPr>
+        <w:ind w:left="2160" w:hanging="360"/>
+      </w:pPr>
+      <w:rPr>
+        <w:rFonts w:ascii="Wingdings" w:hAnsi="Wingdings" w:hint="default"/>
+      </w:rPr>
+    </w:lvl>
+    <w:lvl w:ilvl="3" w:tplc="04150001">
+      <w:start w:val="1"/>
+      <w:numFmt w:val="bullet"/>
+      <w:lvlText w:val=""/>
+      <w:lvlJc w:val="left"/>
+      <w:pPr>
+        <w:ind w:left="2880" w:hanging="360"/>
+      </w:pPr>
+      <w:rPr>
+        <w:rFonts w:ascii="Symbol" w:hAnsi="Symbol" w:hint="default"/>
+      </w:rPr>
+    </w:lvl>
+    <w:lvl w:ilvl="4" w:tplc="04150003">
+      <w:start w:val="1"/>
+      <w:numFmt w:val="bullet"/>
+      <w:lvlText w:val="o"/>
+      <w:lvlJc w:val="left"/>
+      <w:pPr>
+        <w:ind w:left="3600" w:hanging="360"/>
+      </w:pPr>
+      <w:rPr>
+        <w:rFonts w:ascii="Courier New" w:hAnsi="Courier New" w:cs="Courier New" w:hint="default"/>
+      </w:rPr>
+    </w:lvl>
+    <w:lvl w:ilvl="5" w:tplc="04150005">
+      <w:start w:val="1"/>
+      <w:numFmt w:val="bullet"/>
+      <w:lvlText w:val=""/>
+      <w:lvlJc w:val="left"/>
+      <w:pPr>
+        <w:ind w:left="4320" w:hanging="360"/>
+      </w:pPr>
+      <w:rPr>
+        <w:rFonts w:ascii="Wingdings" w:hAnsi="Wingdings" w:hint="default"/>
+      </w:rPr>
+    </w:lvl>
+    <w:lvl w:ilvl="6" w:tplc="04150001">
+      <w:start w:val="1"/>
+      <w:numFmt w:val="bullet"/>
+      <w:lvlText w:val=""/>
+      <w:lvlJc w:val="left"/>
+      <w:pPr>
+        <w:ind w:left="5040" w:hanging="360"/>
+      </w:pPr>
+      <w:rPr>
+        <w:rFonts w:ascii="Symbol" w:hAnsi="Symbol" w:hint="default"/>
+      </w:rPr>
+    </w:lvl>
+    <w:lvl w:ilvl="7" w:tplc="04150003">
+      <w:start w:val="1"/>
+      <w:numFmt w:val="bullet"/>
+      <w:lvlText w:val="o"/>
+      <w:lvlJc w:val="left"/>
+      <w:pPr>
+        <w:ind w:left="5760" w:hanging="360"/>
+      </w:pPr>
+      <w:rPr>
+        <w:rFonts w:ascii="Courier New" w:hAnsi="Courier New" w:cs="Courier New" w:hint="default"/>
+      </w:rPr>
+    </w:lvl>
+    <w:lvl w:ilvl="8" w:tplc="04150005">
+      <w:start w:val="1"/>
+      <w:numFmt w:val="bullet"/>
+      <w:lvlText w:val=""/>
+      <w:lvlJc w:val="left"/>
+      <w:pPr>
+        <w:ind w:left="6480" w:hanging="360"/>
+      </w:pPr>
+      <w:rPr>
+        <w:rFonts w:ascii="Wingdings" w:hAnsi="Wingdings" w:hint="default"/>
+      </w:rPr>
+    </w:lvl>
+  </w:abstractNum>
+  <w:abstractNum w:abstractNumId="1">
+    <w:nsid w:val="187C7928"/>
+    <w:multiLevelType w:val="hybridMultilevel"/>
+    <w:tmpl w:val="6C684D98"/>
+    <w:lvl w:ilvl="0" w:tplc="04150001">
+      <w:start w:val="1"/>
+      <w:numFmt w:val="bullet"/>
+      <w:lvlText w:val=""/>
+      <w:lvlJc w:val="left"/>
+      <w:pPr>
+        <w:ind w:left="777" w:hanging="360"/>
+      </w:pPr>
+      <w:rPr>
+        <w:rFonts w:ascii="Symbol" w:hAnsi="Symbol" w:hint="default"/>
+      </w:rPr>
+    </w:lvl>
+    <w:lvl w:ilvl="1" w:tplc="04150003" w:tentative="1">
+      <w:start w:val="1"/>
+      <w:numFmt w:val="bullet"/>
+      <w:lvlText w:val="o"/>
+      <w:lvlJc w:val="left"/>
+      <w:pPr>
+        <w:ind w:left="1497" w:hanging="360"/>
+      </w:pPr>
+      <w:rPr>
+        <w:rFonts w:ascii="Courier New" w:hAnsi="Courier New" w:cs="Courier New" w:hint="default"/>
+      </w:rPr>
+    </w:lvl>
+    <w:lvl w:ilvl="2" w:tplc="04150005" w:tentative="1">
+      <w:start w:val="1"/>
+      <w:numFmt w:val="bullet"/>
+      <w:lvlText w:val=""/>
+      <w:lvlJc w:val="left"/>
+      <w:pPr>
+        <w:ind w:left="2217" w:hanging="360"/>
+      </w:pPr>
+      <w:rPr>
+        <w:rFonts w:ascii="Wingdings" w:hAnsi="Wingdings" w:hint="default"/>
+      </w:rPr>
+    </w:lvl>
+    <w:lvl w:ilvl="3" w:tplc="04150001" w:tentative="1">
+      <w:start w:val="1"/>
+      <w:numFmt w:val="bullet"/>
+      <w:lvlText w:val=""/>
+      <w:lvlJc w:val="left"/>
+      <w:pPr>
+        <w:ind w:left="2937" w:hanging="360"/>
+      </w:pPr>
+      <w:rPr>
+        <w:rFonts w:ascii="Symbol" w:hAnsi="Symbol" w:hint="default"/>
+      </w:rPr>
+    </w:lvl>
+    <w:lvl w:ilvl="4" w:tplc="04150003" w:tentative="1">
+      <w:start w:val="1"/>
+      <w:numFmt w:val="bullet"/>
+      <w:lvlText w:val="o"/>
+      <w:lvlJc w:val="left"/>
+      <w:pPr>
+        <w:ind w:left="3657" w:hanging="360"/>
+      </w:pPr>
+      <w:rPr>
+        <w:rFonts w:ascii="Courier New" w:hAnsi="Courier New" w:cs="Courier New" w:hint="default"/>
+      </w:rPr>
+    </w:lvl>
+    <w:lvl w:ilvl="5" w:tplc="04150005" w:tentative="1">
+      <w:start w:val="1"/>
+      <w:numFmt w:val="bullet"/>
+      <w:lvlText w:val=""/>
+      <w:lvlJc w:val="left"/>
+      <w:pPr>
+        <w:ind w:left="4377" w:hanging="360"/>
+      </w:pPr>
+      <w:rPr>
+        <w:rFonts w:ascii="Wingdings" w:hAnsi="Wingdings" w:hint="default"/>
+      </w:rPr>
+    </w:lvl>
+    <w:lvl w:ilvl="6" w:tplc="04150001" w:tentative="1">
+      <w:start w:val="1"/>
+      <w:numFmt w:val="bullet"/>
+      <w:lvlText w:val=""/>
+      <w:lvlJc w:val="left"/>
+      <w:pPr>
+        <w:ind w:left="5097" w:hanging="360"/>
+      </w:pPr>
+      <w:rPr>
+        <w:rFonts w:ascii="Symbol" w:hAnsi="Symbol" w:hint="default"/>
+      </w:rPr>
+    </w:lvl>
+    <w:lvl w:ilvl="7" w:tplc="04150003" w:tentative="1">
+      <w:start w:val="1"/>
+      <w:numFmt w:val="bullet"/>
+      <w:lvlText w:val="o"/>
+      <w:lvlJc w:val="left"/>
+      <w:pPr>
+        <w:ind w:left="5817" w:hanging="360"/>
+      </w:pPr>
+      <w:rPr>
+        <w:rFonts w:ascii="Courier New" w:hAnsi="Courier New" w:cs="Courier New" w:hint="default"/>
+      </w:rPr>
+    </w:lvl>
+    <w:lvl w:ilvl="8" w:tplc="04150005" w:tentative="1">
+      <w:start w:val="1"/>
+      <w:numFmt w:val="bullet"/>
+      <w:lvlText w:val=""/>
+      <w:lvlJc w:val="left"/>
+      <w:pPr>
+        <w:ind w:left="6537" w:hanging="360"/>
+      </w:pPr>
+      <w:rPr>
+        <w:rFonts w:ascii="Wingdings" w:hAnsi="Wingdings" w:hint="default"/>
+      </w:rPr>
+    </w:lvl>
+  </w:abstractNum>
+  <w:num w:numId="1">
+    <w:abstractNumId w:val="0"/>
+  </w:num>
+  <w:num w:numId="2">
+    <w:abstractNumId w:val="1"/>
+  </w:num>
+</w:numbering>
 </file>
 
 <file path=word/styles.xml><?xml version="1.0" encoding="utf-8"?>
@@ -636,6 +1587,17 @@
       <w:lang w:eastAsia="pl-PL"/>
     </w:rPr>
   </w:style>
+  <w:style w:type="paragraph" w:styleId="Akapitzlist">
+    <w:name w:val="List Paragraph"/>
+    <w:basedOn w:val="Normalny"/>
+    <w:uiPriority w:val="34"/>
+    <w:qFormat/>
+    <w:rsid w:val="00EC5ED2"/>
+    <w:pPr>
+      <w:ind w:left="720"/>
+      <w:contextualSpacing/>
+    </w:pPr>
+  </w:style>
 </w:styles>
 </file>
 
@@ -842,6 +1804,17 @@
       <w:szCs w:val="24"/>
       <w:lang w:eastAsia="pl-PL"/>
     </w:rPr>
+  </w:style>
+  <w:style w:type="paragraph" w:styleId="Akapitzlist">
+    <w:name w:val="List Paragraph"/>
+    <w:basedOn w:val="Normalny"/>
+    <w:uiPriority w:val="34"/>
+    <w:qFormat/>
+    <w:rsid w:val="00EC5ED2"/>
+    <w:pPr>
+      <w:ind w:left="720"/>
+      <w:contextualSpacing/>
+    </w:pPr>
   </w:style>
 </w:styles>
 </file>

</xml_diff>

<commit_message>
Update feature list in Dokument Projektowy.docx and update pfd
</commit_message>
<xml_diff>
--- a/doc/Dokument_Projektowy.docx
+++ b/doc/Dokument_Projektowy.docx
@@ -4,22 +4,15 @@
   <w:body>
     <w:p>
       <w:pPr>
-        <w:spacing w:after="0" w:line="240" w:lineRule="auto"/>
-        <w:jc w:val="center"/>
-        <w:rPr>
-          <w:rFonts w:ascii="Arial" w:eastAsia="Times New Roman" w:hAnsi="Arial" w:cs="Arial"/>
-          <w:color w:val="000000"/>
-          <w:sz w:val="32"/>
-          <w:szCs w:val="32"/>
-          <w:lang w:eastAsia="pl-PL"/>
-        </w:rPr>
-      </w:pPr>
-      <w:r>
-        <w:rPr>
-          <w:rFonts w:ascii="Arial" w:eastAsia="Times New Roman" w:hAnsi="Arial" w:cs="Arial"/>
-          <w:color w:val="000000"/>
-          <w:sz w:val="32"/>
-          <w:szCs w:val="32"/>
+        <w:pStyle w:val="Tytu"/>
+        <w:rPr>
+          <w:rFonts w:eastAsia="Times New Roman"/>
+          <w:lang w:eastAsia="pl-PL"/>
+        </w:rPr>
+      </w:pPr>
+      <w:r>
+        <w:rPr>
+          <w:rFonts w:eastAsia="Times New Roman"/>
           <w:lang w:eastAsia="pl-PL"/>
         </w:rPr>
         <w:t>Aplikacja Mobilna „Zawodowcy.pl” – projekt zespołowy 2021</w:t>
@@ -380,13 +373,260 @@
           <w:lang w:eastAsia="pl-PL"/>
         </w:rPr>
       </w:pPr>
-      <w:r>
-        <w:rPr>
-          <w:rFonts w:ascii="Arial" w:eastAsia="Times New Roman" w:hAnsi="Arial" w:cs="Arial"/>
-          <w:color w:val="000000"/>
-          <w:lang w:eastAsia="pl-PL"/>
-        </w:rPr>
-        <w:t>Planowane funkcjonalności:</w:t>
+    </w:p>
+    <w:p>
+      <w:pPr>
+        <w:spacing w:after="0" w:line="240" w:lineRule="auto"/>
+        <w:jc w:val="both"/>
+        <w:rPr>
+          <w:rFonts w:ascii="Arial" w:eastAsia="Times New Roman" w:hAnsi="Arial" w:cs="Arial"/>
+          <w:color w:val="000000"/>
+          <w:lang w:eastAsia="pl-PL"/>
+        </w:rPr>
+      </w:pPr>
+    </w:p>
+    <w:p>
+      <w:pPr>
+        <w:spacing w:after="0" w:line="240" w:lineRule="auto"/>
+        <w:jc w:val="both"/>
+        <w:rPr>
+          <w:rFonts w:ascii="Arial" w:eastAsia="Times New Roman" w:hAnsi="Arial" w:cs="Arial"/>
+          <w:color w:val="000000"/>
+          <w:lang w:eastAsia="pl-PL"/>
+        </w:rPr>
+      </w:pPr>
+    </w:p>
+    <w:p>
+      <w:pPr>
+        <w:spacing w:after="0" w:line="240" w:lineRule="auto"/>
+        <w:jc w:val="both"/>
+        <w:rPr>
+          <w:rFonts w:ascii="Arial" w:eastAsia="Times New Roman" w:hAnsi="Arial" w:cs="Arial"/>
+          <w:color w:val="000000"/>
+          <w:lang w:eastAsia="pl-PL"/>
+        </w:rPr>
+      </w:pPr>
+    </w:p>
+    <w:p>
+      <w:pPr>
+        <w:spacing w:after="0" w:line="240" w:lineRule="auto"/>
+        <w:jc w:val="both"/>
+        <w:rPr>
+          <w:rFonts w:ascii="Arial" w:eastAsia="Times New Roman" w:hAnsi="Arial" w:cs="Arial"/>
+          <w:color w:val="000000"/>
+          <w:lang w:eastAsia="pl-PL"/>
+        </w:rPr>
+      </w:pPr>
+    </w:p>
+    <w:p>
+      <w:pPr>
+        <w:spacing w:after="0" w:line="240" w:lineRule="auto"/>
+        <w:jc w:val="both"/>
+        <w:rPr>
+          <w:rFonts w:ascii="Arial" w:eastAsia="Times New Roman" w:hAnsi="Arial" w:cs="Arial"/>
+          <w:color w:val="000000"/>
+          <w:lang w:eastAsia="pl-PL"/>
+        </w:rPr>
+      </w:pPr>
+    </w:p>
+    <w:p>
+      <w:pPr>
+        <w:spacing w:after="0" w:line="240" w:lineRule="auto"/>
+        <w:jc w:val="both"/>
+        <w:rPr>
+          <w:rFonts w:ascii="Arial" w:eastAsia="Times New Roman" w:hAnsi="Arial" w:cs="Arial"/>
+          <w:color w:val="000000"/>
+          <w:lang w:eastAsia="pl-PL"/>
+        </w:rPr>
+      </w:pPr>
+    </w:p>
+    <w:p>
+      <w:pPr>
+        <w:spacing w:after="0" w:line="240" w:lineRule="auto"/>
+        <w:jc w:val="both"/>
+        <w:rPr>
+          <w:rFonts w:ascii="Arial" w:eastAsia="Times New Roman" w:hAnsi="Arial" w:cs="Arial"/>
+          <w:color w:val="000000"/>
+          <w:lang w:eastAsia="pl-PL"/>
+        </w:rPr>
+      </w:pPr>
+    </w:p>
+    <w:p>
+      <w:pPr>
+        <w:spacing w:after="0" w:line="240" w:lineRule="auto"/>
+        <w:jc w:val="both"/>
+        <w:rPr>
+          <w:rFonts w:ascii="Arial" w:eastAsia="Times New Roman" w:hAnsi="Arial" w:cs="Arial"/>
+          <w:color w:val="000000"/>
+          <w:lang w:eastAsia="pl-PL"/>
+        </w:rPr>
+      </w:pPr>
+    </w:p>
+    <w:p>
+      <w:pPr>
+        <w:spacing w:after="0" w:line="240" w:lineRule="auto"/>
+        <w:jc w:val="both"/>
+        <w:rPr>
+          <w:rFonts w:ascii="Arial" w:eastAsia="Times New Roman" w:hAnsi="Arial" w:cs="Arial"/>
+          <w:color w:val="000000"/>
+          <w:lang w:eastAsia="pl-PL"/>
+        </w:rPr>
+      </w:pPr>
+    </w:p>
+    <w:p>
+      <w:pPr>
+        <w:spacing w:after="0" w:line="240" w:lineRule="auto"/>
+        <w:jc w:val="both"/>
+        <w:rPr>
+          <w:rFonts w:ascii="Arial" w:eastAsia="Times New Roman" w:hAnsi="Arial" w:cs="Arial"/>
+          <w:color w:val="000000"/>
+          <w:lang w:eastAsia="pl-PL"/>
+        </w:rPr>
+      </w:pPr>
+    </w:p>
+    <w:p>
+      <w:pPr>
+        <w:spacing w:after="0" w:line="240" w:lineRule="auto"/>
+        <w:jc w:val="both"/>
+        <w:rPr>
+          <w:rFonts w:ascii="Arial" w:eastAsia="Times New Roman" w:hAnsi="Arial" w:cs="Arial"/>
+          <w:color w:val="000000"/>
+          <w:lang w:eastAsia="pl-PL"/>
+        </w:rPr>
+      </w:pPr>
+    </w:p>
+    <w:p>
+      <w:pPr>
+        <w:spacing w:after="0" w:line="240" w:lineRule="auto"/>
+        <w:jc w:val="both"/>
+        <w:rPr>
+          <w:rFonts w:ascii="Arial" w:eastAsia="Times New Roman" w:hAnsi="Arial" w:cs="Arial"/>
+          <w:color w:val="000000"/>
+          <w:lang w:eastAsia="pl-PL"/>
+        </w:rPr>
+      </w:pPr>
+    </w:p>
+    <w:p>
+      <w:pPr>
+        <w:spacing w:after="0" w:line="240" w:lineRule="auto"/>
+        <w:jc w:val="both"/>
+        <w:rPr>
+          <w:rFonts w:ascii="Arial" w:eastAsia="Times New Roman" w:hAnsi="Arial" w:cs="Arial"/>
+          <w:color w:val="000000"/>
+          <w:lang w:eastAsia="pl-PL"/>
+        </w:rPr>
+      </w:pPr>
+    </w:p>
+    <w:p>
+      <w:pPr>
+        <w:spacing w:after="0" w:line="240" w:lineRule="auto"/>
+        <w:jc w:val="both"/>
+        <w:rPr>
+          <w:rFonts w:ascii="Arial" w:eastAsia="Times New Roman" w:hAnsi="Arial" w:cs="Arial"/>
+          <w:color w:val="000000"/>
+          <w:lang w:eastAsia="pl-PL"/>
+        </w:rPr>
+      </w:pPr>
+    </w:p>
+    <w:p>
+      <w:pPr>
+        <w:spacing w:after="0" w:line="240" w:lineRule="auto"/>
+        <w:jc w:val="both"/>
+        <w:rPr>
+          <w:rFonts w:ascii="Arial" w:eastAsia="Times New Roman" w:hAnsi="Arial" w:cs="Arial"/>
+          <w:color w:val="000000"/>
+          <w:lang w:eastAsia="pl-PL"/>
+        </w:rPr>
+      </w:pPr>
+    </w:p>
+    <w:p>
+      <w:pPr>
+        <w:spacing w:after="0" w:line="240" w:lineRule="auto"/>
+        <w:jc w:val="both"/>
+        <w:rPr>
+          <w:rFonts w:ascii="Arial" w:eastAsia="Times New Roman" w:hAnsi="Arial" w:cs="Arial"/>
+          <w:color w:val="000000"/>
+          <w:lang w:eastAsia="pl-PL"/>
+        </w:rPr>
+      </w:pPr>
+    </w:p>
+    <w:p>
+      <w:pPr>
+        <w:spacing w:after="0" w:line="240" w:lineRule="auto"/>
+        <w:jc w:val="both"/>
+        <w:rPr>
+          <w:rFonts w:ascii="Arial" w:eastAsia="Times New Roman" w:hAnsi="Arial" w:cs="Arial"/>
+          <w:color w:val="000000"/>
+          <w:lang w:eastAsia="pl-PL"/>
+        </w:rPr>
+      </w:pPr>
+    </w:p>
+    <w:p>
+      <w:pPr>
+        <w:spacing w:after="0" w:line="240" w:lineRule="auto"/>
+        <w:jc w:val="both"/>
+        <w:rPr>
+          <w:rFonts w:ascii="Arial" w:eastAsia="Times New Roman" w:hAnsi="Arial" w:cs="Arial"/>
+          <w:color w:val="000000"/>
+          <w:lang w:eastAsia="pl-PL"/>
+        </w:rPr>
+      </w:pPr>
+    </w:p>
+    <w:p>
+      <w:pPr>
+        <w:spacing w:after="0" w:line="240" w:lineRule="auto"/>
+        <w:jc w:val="both"/>
+        <w:rPr>
+          <w:rFonts w:ascii="Arial" w:eastAsia="Times New Roman" w:hAnsi="Arial" w:cs="Arial"/>
+          <w:color w:val="000000"/>
+          <w:lang w:eastAsia="pl-PL"/>
+        </w:rPr>
+      </w:pPr>
+    </w:p>
+    <w:p>
+      <w:pPr>
+        <w:spacing w:after="0" w:line="240" w:lineRule="auto"/>
+        <w:jc w:val="both"/>
+        <w:rPr>
+          <w:rFonts w:ascii="Arial" w:eastAsia="Times New Roman" w:hAnsi="Arial" w:cs="Arial"/>
+          <w:color w:val="000000"/>
+          <w:lang w:eastAsia="pl-PL"/>
+        </w:rPr>
+      </w:pPr>
+    </w:p>
+    <w:p>
+      <w:pPr>
+        <w:spacing w:after="0" w:line="240" w:lineRule="auto"/>
+        <w:jc w:val="both"/>
+        <w:rPr>
+          <w:rFonts w:ascii="Arial" w:eastAsia="Times New Roman" w:hAnsi="Arial" w:cs="Arial"/>
+          <w:color w:val="000000"/>
+          <w:lang w:eastAsia="pl-PL"/>
+        </w:rPr>
+      </w:pPr>
+    </w:p>
+    <w:p>
+      <w:pPr>
+        <w:pStyle w:val="Tytu"/>
+        <w:rPr>
+          <w:rFonts w:eastAsia="Times New Roman"/>
+          <w:lang w:eastAsia="pl-PL"/>
+        </w:rPr>
+      </w:pPr>
+      <w:r>
+        <w:rPr>
+          <w:rFonts w:eastAsia="Times New Roman"/>
+          <w:lang w:eastAsia="pl-PL"/>
+        </w:rPr>
+        <w:lastRenderedPageBreak/>
+        <w:t>Lista planowanych funkcjonalności</w:t>
+      </w:r>
+      <w:r>
+        <w:rPr>
+          <w:rFonts w:eastAsia="Times New Roman"/>
+          <w:lang w:eastAsia="pl-PL"/>
+        </w:rPr>
+        <w:t>:</w:t>
       </w:r>
     </w:p>
     <w:p>
@@ -458,7 +698,7 @@
           <w:color w:val="000000"/>
           <w:lang w:eastAsia="pl-PL"/>
         </w:rPr>
-        <w:t>Opcjonalne podanie adresu.</w:t>
+        <w:t>Hasło powinno mieć przynajmniej 8 znaków, jedną dużą i małą literę, znak specjalny i cyfrę.</w:t>
       </w:r>
     </w:p>
     <w:p>
@@ -482,6 +722,30 @@
           <w:color w:val="000000"/>
           <w:lang w:eastAsia="pl-PL"/>
         </w:rPr>
+        <w:t>Opcjonalne podanie adresu.</w:t>
+      </w:r>
+    </w:p>
+    <w:p>
+      <w:pPr>
+        <w:pStyle w:val="Akapitzlist"/>
+        <w:numPr>
+          <w:ilvl w:val="2"/>
+          <w:numId w:val="1"/>
+        </w:numPr>
+        <w:spacing w:after="0" w:line="240" w:lineRule="auto"/>
+        <w:jc w:val="both"/>
+        <w:rPr>
+          <w:rFonts w:ascii="Arial" w:eastAsia="Times New Roman" w:hAnsi="Arial" w:cs="Arial"/>
+          <w:color w:val="000000"/>
+          <w:lang w:eastAsia="pl-PL"/>
+        </w:rPr>
+      </w:pPr>
+      <w:r>
+        <w:rPr>
+          <w:rFonts w:ascii="Arial" w:eastAsia="Times New Roman" w:hAnsi="Arial" w:cs="Arial"/>
+          <w:color w:val="000000"/>
+          <w:lang w:eastAsia="pl-PL"/>
+        </w:rPr>
         <w:t xml:space="preserve">Opcjonalna możliwość ustawienia konta jako „Zawodowca”. Wymagane będzie wtedy podanie niezbędnych informacji między innymi: Dane kontaktowe, Nazwa firmy, krótki opis działalności. </w:t>
       </w:r>
     </w:p>
@@ -530,7 +794,513 @@
           <w:color w:val="000000"/>
           <w:lang w:eastAsia="pl-PL"/>
         </w:rPr>
-        <w:t>Wystawianie ofert jako „</w:t>
+        <w:t>Resetowanie hasła.</w:t>
+      </w:r>
+    </w:p>
+    <w:p>
+      <w:pPr>
+        <w:pStyle w:val="Akapitzlist"/>
+        <w:numPr>
+          <w:ilvl w:val="0"/>
+          <w:numId w:val="1"/>
+        </w:numPr>
+        <w:spacing w:after="0" w:line="240" w:lineRule="auto"/>
+        <w:jc w:val="both"/>
+        <w:rPr>
+          <w:rFonts w:ascii="Arial" w:eastAsia="Times New Roman" w:hAnsi="Arial" w:cs="Arial"/>
+          <w:color w:val="000000"/>
+          <w:lang w:eastAsia="pl-PL"/>
+        </w:rPr>
+      </w:pPr>
+      <w:r>
+        <w:rPr>
+          <w:rFonts w:ascii="Arial" w:eastAsia="Times New Roman" w:hAnsi="Arial" w:cs="Arial"/>
+          <w:color w:val="000000"/>
+          <w:lang w:eastAsia="pl-PL"/>
+        </w:rPr>
+        <w:t>Wystawianie ofert jako „Zawodowiec”.</w:t>
+      </w:r>
+    </w:p>
+    <w:p>
+      <w:pPr>
+        <w:pStyle w:val="Akapitzlist"/>
+        <w:numPr>
+          <w:ilvl w:val="1"/>
+          <w:numId w:val="1"/>
+        </w:numPr>
+        <w:spacing w:after="0" w:line="240" w:lineRule="auto"/>
+        <w:jc w:val="both"/>
+        <w:rPr>
+          <w:rFonts w:ascii="Arial" w:eastAsia="Times New Roman" w:hAnsi="Arial" w:cs="Arial"/>
+          <w:color w:val="000000"/>
+          <w:lang w:eastAsia="pl-PL"/>
+        </w:rPr>
+      </w:pPr>
+      <w:r>
+        <w:rPr>
+          <w:rFonts w:ascii="Arial" w:eastAsia="Times New Roman" w:hAnsi="Arial" w:cs="Arial"/>
+          <w:color w:val="000000"/>
+          <w:lang w:eastAsia="pl-PL"/>
+        </w:rPr>
+        <w:t>Podanie Tytułu i opisu oferty.</w:t>
+      </w:r>
+    </w:p>
+    <w:p>
+      <w:pPr>
+        <w:pStyle w:val="Akapitzlist"/>
+        <w:numPr>
+          <w:ilvl w:val="1"/>
+          <w:numId w:val="1"/>
+        </w:numPr>
+        <w:spacing w:after="0" w:line="240" w:lineRule="auto"/>
+        <w:jc w:val="both"/>
+        <w:rPr>
+          <w:rFonts w:ascii="Arial" w:eastAsia="Times New Roman" w:hAnsi="Arial" w:cs="Arial"/>
+          <w:color w:val="000000"/>
+          <w:lang w:eastAsia="pl-PL"/>
+        </w:rPr>
+      </w:pPr>
+      <w:r>
+        <w:rPr>
+          <w:rFonts w:ascii="Arial" w:eastAsia="Times New Roman" w:hAnsi="Arial" w:cs="Arial"/>
+          <w:color w:val="000000"/>
+          <w:lang w:eastAsia="pl-PL"/>
+        </w:rPr>
+        <w:t>Ustawienie obszaru świadczenia usługi( Miasto, dystans od danego miasta)</w:t>
+      </w:r>
+    </w:p>
+    <w:p>
+      <w:pPr>
+        <w:pStyle w:val="Akapitzlist"/>
+        <w:numPr>
+          <w:ilvl w:val="1"/>
+          <w:numId w:val="1"/>
+        </w:numPr>
+        <w:spacing w:after="0" w:line="240" w:lineRule="auto"/>
+        <w:jc w:val="both"/>
+        <w:rPr>
+          <w:rFonts w:ascii="Arial" w:eastAsia="Times New Roman" w:hAnsi="Arial" w:cs="Arial"/>
+          <w:color w:val="000000"/>
+          <w:lang w:eastAsia="pl-PL"/>
+        </w:rPr>
+      </w:pPr>
+      <w:r>
+        <w:rPr>
+          <w:rFonts w:ascii="Arial" w:eastAsia="Times New Roman" w:hAnsi="Arial" w:cs="Arial"/>
+          <w:color w:val="000000"/>
+          <w:lang w:eastAsia="pl-PL"/>
+        </w:rPr>
+        <w:t>Wybranie kategorii świadczonej usługi</w:t>
+      </w:r>
+    </w:p>
+    <w:p>
+      <w:pPr>
+        <w:pStyle w:val="Akapitzlist"/>
+        <w:numPr>
+          <w:ilvl w:val="1"/>
+          <w:numId w:val="1"/>
+        </w:numPr>
+        <w:spacing w:after="0" w:line="240" w:lineRule="auto"/>
+        <w:jc w:val="both"/>
+        <w:rPr>
+          <w:rFonts w:ascii="Arial" w:eastAsia="Times New Roman" w:hAnsi="Arial" w:cs="Arial"/>
+          <w:color w:val="000000"/>
+          <w:lang w:eastAsia="pl-PL"/>
+        </w:rPr>
+      </w:pPr>
+      <w:r>
+        <w:rPr>
+          <w:rFonts w:ascii="Arial" w:eastAsia="Times New Roman" w:hAnsi="Arial" w:cs="Arial"/>
+          <w:color w:val="000000"/>
+          <w:lang w:eastAsia="pl-PL"/>
+        </w:rPr>
+        <w:t>Podanie oczekiwanej ceny za usługę(Możliwe ustawienie widełek)</w:t>
+      </w:r>
+    </w:p>
+    <w:p>
+      <w:pPr>
+        <w:pStyle w:val="Akapitzlist"/>
+        <w:numPr>
+          <w:ilvl w:val="1"/>
+          <w:numId w:val="1"/>
+        </w:numPr>
+        <w:spacing w:after="0" w:line="240" w:lineRule="auto"/>
+        <w:jc w:val="both"/>
+        <w:rPr>
+          <w:rFonts w:ascii="Arial" w:eastAsia="Times New Roman" w:hAnsi="Arial" w:cs="Arial"/>
+          <w:color w:val="000000"/>
+          <w:lang w:eastAsia="pl-PL"/>
+        </w:rPr>
+      </w:pPr>
+      <w:r>
+        <w:rPr>
+          <w:rFonts w:ascii="Arial" w:eastAsia="Times New Roman" w:hAnsi="Arial" w:cs="Arial"/>
+          <w:color w:val="000000"/>
+          <w:lang w:eastAsia="pl-PL"/>
+        </w:rPr>
+        <w:t>Opcjonalne dodanie zdjęć</w:t>
+      </w:r>
+    </w:p>
+    <w:p>
+      <w:pPr>
+        <w:pStyle w:val="Akapitzlist"/>
+        <w:numPr>
+          <w:ilvl w:val="1"/>
+          <w:numId w:val="1"/>
+        </w:numPr>
+        <w:spacing w:after="0" w:line="240" w:lineRule="auto"/>
+        <w:jc w:val="both"/>
+        <w:rPr>
+          <w:rFonts w:ascii="Arial" w:eastAsia="Times New Roman" w:hAnsi="Arial" w:cs="Arial"/>
+          <w:color w:val="000000"/>
+          <w:lang w:eastAsia="pl-PL"/>
+        </w:rPr>
+      </w:pPr>
+      <w:r>
+        <w:rPr>
+          <w:rFonts w:ascii="Arial" w:eastAsia="Times New Roman" w:hAnsi="Arial" w:cs="Arial"/>
+          <w:color w:val="000000"/>
+          <w:lang w:eastAsia="pl-PL"/>
+        </w:rPr>
+        <w:t>Opcjonalne ustawienie dostępnych terminów</w:t>
+      </w:r>
+    </w:p>
+    <w:p>
+      <w:pPr>
+        <w:pStyle w:val="Akapitzlist"/>
+        <w:numPr>
+          <w:ilvl w:val="0"/>
+          <w:numId w:val="1"/>
+        </w:numPr>
+        <w:spacing w:after="0" w:line="240" w:lineRule="auto"/>
+        <w:jc w:val="both"/>
+        <w:rPr>
+          <w:rFonts w:ascii="Arial" w:eastAsia="Times New Roman" w:hAnsi="Arial" w:cs="Arial"/>
+          <w:color w:val="000000"/>
+          <w:lang w:eastAsia="pl-PL"/>
+        </w:rPr>
+      </w:pPr>
+      <w:r>
+        <w:rPr>
+          <w:rFonts w:ascii="Arial" w:eastAsia="Times New Roman" w:hAnsi="Arial" w:cs="Arial"/>
+          <w:color w:val="000000"/>
+          <w:lang w:eastAsia="pl-PL"/>
+        </w:rPr>
+        <w:t>Przeglądanie wystawionych ofert.</w:t>
+      </w:r>
+    </w:p>
+    <w:p>
+      <w:pPr>
+        <w:pStyle w:val="Akapitzlist"/>
+        <w:numPr>
+          <w:ilvl w:val="1"/>
+          <w:numId w:val="1"/>
+        </w:numPr>
+        <w:spacing w:after="0" w:line="240" w:lineRule="auto"/>
+        <w:jc w:val="both"/>
+        <w:rPr>
+          <w:rFonts w:ascii="Arial" w:eastAsia="Times New Roman" w:hAnsi="Arial" w:cs="Arial"/>
+          <w:color w:val="000000"/>
+          <w:lang w:eastAsia="pl-PL"/>
+        </w:rPr>
+      </w:pPr>
+      <w:r>
+        <w:rPr>
+          <w:rFonts w:ascii="Arial" w:eastAsia="Times New Roman" w:hAnsi="Arial" w:cs="Arial"/>
+          <w:color w:val="000000"/>
+          <w:lang w:eastAsia="pl-PL"/>
+        </w:rPr>
+        <w:t>Możliwość filtrowania po mieście i po rodzaju usługi.</w:t>
+      </w:r>
+    </w:p>
+    <w:p>
+      <w:pPr>
+        <w:pStyle w:val="Akapitzlist"/>
+        <w:numPr>
+          <w:ilvl w:val="1"/>
+          <w:numId w:val="1"/>
+        </w:numPr>
+        <w:spacing w:after="0" w:line="240" w:lineRule="auto"/>
+        <w:jc w:val="both"/>
+        <w:rPr>
+          <w:rFonts w:ascii="Arial" w:eastAsia="Times New Roman" w:hAnsi="Arial" w:cs="Arial"/>
+          <w:color w:val="000000"/>
+          <w:lang w:eastAsia="pl-PL"/>
+        </w:rPr>
+      </w:pPr>
+      <w:r>
+        <w:rPr>
+          <w:rFonts w:ascii="Arial" w:eastAsia="Times New Roman" w:hAnsi="Arial" w:cs="Arial"/>
+          <w:color w:val="000000"/>
+          <w:lang w:eastAsia="pl-PL"/>
+        </w:rPr>
+        <w:t>Możliwość sortowania według ceny rosnąco i malejąco.</w:t>
+      </w:r>
+    </w:p>
+    <w:p>
+      <w:pPr>
+        <w:pStyle w:val="Akapitzlist"/>
+        <w:numPr>
+          <w:ilvl w:val="0"/>
+          <w:numId w:val="1"/>
+        </w:numPr>
+        <w:spacing w:after="0" w:line="240" w:lineRule="auto"/>
+        <w:jc w:val="both"/>
+        <w:rPr>
+          <w:rFonts w:ascii="Arial" w:eastAsia="Times New Roman" w:hAnsi="Arial" w:cs="Arial"/>
+          <w:color w:val="000000"/>
+          <w:lang w:eastAsia="pl-PL"/>
+        </w:rPr>
+      </w:pPr>
+      <w:r>
+        <w:rPr>
+          <w:rFonts w:ascii="Arial" w:eastAsia="Times New Roman" w:hAnsi="Arial" w:cs="Arial"/>
+          <w:color w:val="000000"/>
+          <w:lang w:eastAsia="pl-PL"/>
+        </w:rPr>
+        <w:t>Strona oferty będzie posiadać wszystko podane przez „Zawodowca” podczas wystawiania jej.</w:t>
+      </w:r>
+    </w:p>
+    <w:p>
+      <w:pPr>
+        <w:pStyle w:val="Akapitzlist"/>
+        <w:numPr>
+          <w:ilvl w:val="0"/>
+          <w:numId w:val="1"/>
+        </w:numPr>
+        <w:spacing w:after="0" w:line="240" w:lineRule="auto"/>
+        <w:jc w:val="both"/>
+        <w:rPr>
+          <w:rFonts w:ascii="Arial" w:eastAsia="Times New Roman" w:hAnsi="Arial" w:cs="Arial"/>
+          <w:color w:val="000000"/>
+          <w:lang w:eastAsia="pl-PL"/>
+        </w:rPr>
+      </w:pPr>
+      <w:r>
+        <w:rPr>
+          <w:rFonts w:ascii="Arial" w:eastAsia="Times New Roman" w:hAnsi="Arial" w:cs="Arial"/>
+          <w:color w:val="000000"/>
+          <w:lang w:eastAsia="pl-PL"/>
+        </w:rPr>
+        <w:t>Opinie</w:t>
+      </w:r>
+    </w:p>
+    <w:p>
+      <w:pPr>
+        <w:pStyle w:val="Akapitzlist"/>
+        <w:numPr>
+          <w:ilvl w:val="1"/>
+          <w:numId w:val="1"/>
+        </w:numPr>
+        <w:spacing w:after="0" w:line="240" w:lineRule="auto"/>
+        <w:jc w:val="both"/>
+        <w:rPr>
+          <w:rFonts w:ascii="Arial" w:eastAsia="Times New Roman" w:hAnsi="Arial" w:cs="Arial"/>
+          <w:color w:val="000000"/>
+          <w:lang w:eastAsia="pl-PL"/>
+        </w:rPr>
+      </w:pPr>
+      <w:r>
+        <w:rPr>
+          <w:rFonts w:ascii="Arial" w:eastAsia="Times New Roman" w:hAnsi="Arial" w:cs="Arial"/>
+          <w:color w:val="000000"/>
+          <w:lang w:eastAsia="pl-PL"/>
+        </w:rPr>
+        <w:t>Możliwość ocenienie(</w:t>
+      </w:r>
+      <w:r>
+        <w:rPr>
+          <w:rFonts w:ascii="Arial" w:eastAsia="Times New Roman" w:hAnsi="Arial" w:cs="Arial"/>
+          <w:color w:val="000000"/>
+          <w:lang w:eastAsia="pl-PL"/>
+        </w:rPr>
+        <w:t>1-5 gwiazdek) i napisania opinii o „Zawodowcu”/usłudze.</w:t>
+      </w:r>
+    </w:p>
+    <w:p>
+      <w:pPr>
+        <w:pStyle w:val="Akapitzlist"/>
+        <w:numPr>
+          <w:ilvl w:val="1"/>
+          <w:numId w:val="1"/>
+        </w:numPr>
+        <w:spacing w:after="0" w:line="240" w:lineRule="auto"/>
+        <w:jc w:val="both"/>
+        <w:rPr>
+          <w:rFonts w:ascii="Arial" w:eastAsia="Times New Roman" w:hAnsi="Arial" w:cs="Arial"/>
+          <w:color w:val="000000"/>
+          <w:lang w:eastAsia="pl-PL"/>
+        </w:rPr>
+      </w:pPr>
+      <w:r>
+        <w:rPr>
+          <w:rFonts w:ascii="Arial" w:eastAsia="Times New Roman" w:hAnsi="Arial" w:cs="Arial"/>
+          <w:color w:val="000000"/>
+          <w:lang w:eastAsia="pl-PL"/>
+        </w:rPr>
+        <w:t>Możliwość przeglądania opinii.</w:t>
+      </w:r>
+    </w:p>
+    <w:p>
+      <w:pPr>
+        <w:pStyle w:val="Akapitzlist"/>
+        <w:numPr>
+          <w:ilvl w:val="0"/>
+          <w:numId w:val="1"/>
+        </w:numPr>
+        <w:spacing w:after="0" w:line="240" w:lineRule="auto"/>
+        <w:jc w:val="both"/>
+        <w:rPr>
+          <w:rFonts w:ascii="Arial" w:eastAsia="Times New Roman" w:hAnsi="Arial" w:cs="Arial"/>
+          <w:color w:val="000000"/>
+          <w:lang w:eastAsia="pl-PL"/>
+        </w:rPr>
+      </w:pPr>
+      <w:r>
+        <w:rPr>
+          <w:rFonts w:ascii="Arial" w:eastAsia="Times New Roman" w:hAnsi="Arial" w:cs="Arial"/>
+          <w:color w:val="000000"/>
+          <w:lang w:eastAsia="pl-PL"/>
+        </w:rPr>
+        <w:t>Opcjonalny Terminarz fachowca</w:t>
+      </w:r>
+    </w:p>
+    <w:p>
+      <w:pPr>
+        <w:pStyle w:val="Akapitzlist"/>
+        <w:numPr>
+          <w:ilvl w:val="1"/>
+          <w:numId w:val="1"/>
+        </w:numPr>
+        <w:spacing w:after="0" w:line="240" w:lineRule="auto"/>
+        <w:jc w:val="both"/>
+        <w:rPr>
+          <w:rFonts w:ascii="Arial" w:eastAsia="Times New Roman" w:hAnsi="Arial" w:cs="Arial"/>
+          <w:color w:val="000000"/>
+          <w:lang w:eastAsia="pl-PL"/>
+        </w:rPr>
+      </w:pPr>
+      <w:r>
+        <w:rPr>
+          <w:rFonts w:ascii="Arial" w:eastAsia="Times New Roman" w:hAnsi="Arial" w:cs="Arial"/>
+          <w:color w:val="000000"/>
+          <w:lang w:eastAsia="pl-PL"/>
+        </w:rPr>
+        <w:t>Będzie posiadał zapisane terminy zamówionych usług</w:t>
+      </w:r>
+      <w:r>
+        <w:rPr>
+          <w:rFonts w:ascii="Arial" w:eastAsia="Times New Roman" w:hAnsi="Arial" w:cs="Arial"/>
+          <w:color w:val="000000"/>
+          <w:lang w:eastAsia="pl-PL"/>
+        </w:rPr>
+        <w:t xml:space="preserve"> i wolne terminy do zapisania się</w:t>
+      </w:r>
+      <w:r>
+        <w:rPr>
+          <w:rFonts w:ascii="Arial" w:eastAsia="Times New Roman" w:hAnsi="Arial" w:cs="Arial"/>
+          <w:color w:val="000000"/>
+          <w:lang w:eastAsia="pl-PL"/>
+        </w:rPr>
+        <w:t>.</w:t>
+      </w:r>
+    </w:p>
+    <w:p>
+      <w:pPr>
+        <w:pStyle w:val="Akapitzlist"/>
+        <w:numPr>
+          <w:ilvl w:val="0"/>
+          <w:numId w:val="1"/>
+        </w:numPr>
+        <w:spacing w:after="0" w:line="240" w:lineRule="auto"/>
+        <w:jc w:val="both"/>
+        <w:rPr>
+          <w:rFonts w:ascii="Arial" w:eastAsia="Times New Roman" w:hAnsi="Arial" w:cs="Arial"/>
+          <w:color w:val="000000"/>
+          <w:lang w:eastAsia="pl-PL"/>
+        </w:rPr>
+      </w:pPr>
+      <w:r>
+        <w:rPr>
+          <w:rFonts w:ascii="Arial" w:eastAsia="Times New Roman" w:hAnsi="Arial" w:cs="Arial"/>
+          <w:color w:val="000000"/>
+          <w:lang w:eastAsia="pl-PL"/>
+        </w:rPr>
+        <w:t>Możliwe zamówienie usługi z poziomu aplikacji.</w:t>
+      </w:r>
+    </w:p>
+    <w:p>
+      <w:pPr>
+        <w:pStyle w:val="Akapitzlist"/>
+        <w:numPr>
+          <w:ilvl w:val="1"/>
+          <w:numId w:val="1"/>
+        </w:numPr>
+        <w:spacing w:after="0" w:line="240" w:lineRule="auto"/>
+        <w:jc w:val="both"/>
+        <w:rPr>
+          <w:rFonts w:ascii="Arial" w:eastAsia="Times New Roman" w:hAnsi="Arial" w:cs="Arial"/>
+          <w:color w:val="000000"/>
+          <w:lang w:eastAsia="pl-PL"/>
+        </w:rPr>
+      </w:pPr>
+      <w:r>
+        <w:rPr>
+          <w:rFonts w:ascii="Arial" w:eastAsia="Times New Roman" w:hAnsi="Arial" w:cs="Arial"/>
+          <w:color w:val="000000"/>
+          <w:lang w:eastAsia="pl-PL"/>
+        </w:rPr>
+        <w:t xml:space="preserve">Jeżeli „Zawodowiec” </w:t>
+      </w:r>
+      <w:r>
+        <w:rPr>
+          <w:rFonts w:ascii="Arial" w:eastAsia="Times New Roman" w:hAnsi="Arial" w:cs="Arial"/>
+          <w:color w:val="000000"/>
+          <w:lang w:eastAsia="pl-PL"/>
+        </w:rPr>
+        <w:t>posiada terminarz, użytkownik wybiera termin i czeka na akceptację „Zawodowca”</w:t>
+      </w:r>
+    </w:p>
+    <w:p>
+      <w:pPr>
+        <w:pStyle w:val="Akapitzlist"/>
+        <w:numPr>
+          <w:ilvl w:val="1"/>
+          <w:numId w:val="1"/>
+        </w:numPr>
+        <w:spacing w:after="0" w:line="240" w:lineRule="auto"/>
+        <w:jc w:val="both"/>
+        <w:rPr>
+          <w:rFonts w:ascii="Arial" w:eastAsia="Times New Roman" w:hAnsi="Arial" w:cs="Arial"/>
+          <w:color w:val="000000"/>
+          <w:lang w:eastAsia="pl-PL"/>
+        </w:rPr>
+      </w:pPr>
+      <w:r>
+        <w:rPr>
+          <w:rFonts w:ascii="Arial" w:eastAsia="Times New Roman" w:hAnsi="Arial" w:cs="Arial"/>
+          <w:color w:val="000000"/>
+          <w:lang w:eastAsia="pl-PL"/>
+        </w:rPr>
+        <w:t xml:space="preserve">Jeżeli nie ma terminarza, użytkownik </w:t>
+      </w:r>
+      <w:proofErr w:type="spellStart"/>
+      <w:r>
+        <w:rPr>
+          <w:rFonts w:ascii="Arial" w:eastAsia="Times New Roman" w:hAnsi="Arial" w:cs="Arial"/>
+          <w:color w:val="000000"/>
+          <w:lang w:eastAsia="pl-PL"/>
+        </w:rPr>
+        <w:t>request</w:t>
+      </w:r>
+      <w:proofErr w:type="spellEnd"/>
+      <w:r>
+        <w:rPr>
+          <w:rFonts w:ascii="Arial" w:eastAsia="Times New Roman" w:hAnsi="Arial" w:cs="Arial"/>
+          <w:color w:val="000000"/>
+          <w:lang w:eastAsia="pl-PL"/>
+        </w:rPr>
+        <w:t xml:space="preserve"> o podanie dostępnych terminów przez „Zaw</w:t>
       </w:r>
       <w:bookmarkStart w:id="0" w:name="_GoBack"/>
       <w:bookmarkEnd w:id="0"/>
@@ -540,151 +1310,7 @@
           <w:color w:val="000000"/>
           <w:lang w:eastAsia="pl-PL"/>
         </w:rPr>
-        <w:t>Zawodowiec”.</w:t>
-      </w:r>
-    </w:p>
-    <w:p>
-      <w:pPr>
-        <w:pStyle w:val="Akapitzlist"/>
-        <w:numPr>
-          <w:ilvl w:val="1"/>
-          <w:numId w:val="1"/>
-        </w:numPr>
-        <w:spacing w:after="0" w:line="240" w:lineRule="auto"/>
-        <w:jc w:val="both"/>
-        <w:rPr>
-          <w:rFonts w:ascii="Arial" w:eastAsia="Times New Roman" w:hAnsi="Arial" w:cs="Arial"/>
-          <w:color w:val="000000"/>
-          <w:lang w:eastAsia="pl-PL"/>
-        </w:rPr>
-      </w:pPr>
-      <w:r>
-        <w:rPr>
-          <w:rFonts w:ascii="Arial" w:eastAsia="Times New Roman" w:hAnsi="Arial" w:cs="Arial"/>
-          <w:color w:val="000000"/>
-          <w:lang w:eastAsia="pl-PL"/>
-        </w:rPr>
-        <w:t>Podanie Tytułu i opisu oferty.</w:t>
-      </w:r>
-    </w:p>
-    <w:p>
-      <w:pPr>
-        <w:pStyle w:val="Akapitzlist"/>
-        <w:numPr>
-          <w:ilvl w:val="1"/>
-          <w:numId w:val="1"/>
-        </w:numPr>
-        <w:spacing w:after="0" w:line="240" w:lineRule="auto"/>
-        <w:jc w:val="both"/>
-        <w:rPr>
-          <w:rFonts w:ascii="Arial" w:eastAsia="Times New Roman" w:hAnsi="Arial" w:cs="Arial"/>
-          <w:color w:val="000000"/>
-          <w:lang w:eastAsia="pl-PL"/>
-        </w:rPr>
-      </w:pPr>
-      <w:r>
-        <w:rPr>
-          <w:rFonts w:ascii="Arial" w:eastAsia="Times New Roman" w:hAnsi="Arial" w:cs="Arial"/>
-          <w:color w:val="000000"/>
-          <w:lang w:eastAsia="pl-PL"/>
-        </w:rPr>
-        <w:t>Ustawienie obszaru świadczenia usługi( Miasto, dystans od danego miasta)</w:t>
-      </w:r>
-    </w:p>
-    <w:p>
-      <w:pPr>
-        <w:pStyle w:val="Akapitzlist"/>
-        <w:numPr>
-          <w:ilvl w:val="1"/>
-          <w:numId w:val="1"/>
-        </w:numPr>
-        <w:spacing w:after="0" w:line="240" w:lineRule="auto"/>
-        <w:jc w:val="both"/>
-        <w:rPr>
-          <w:rFonts w:ascii="Arial" w:eastAsia="Times New Roman" w:hAnsi="Arial" w:cs="Arial"/>
-          <w:color w:val="000000"/>
-          <w:lang w:eastAsia="pl-PL"/>
-        </w:rPr>
-      </w:pPr>
-      <w:r>
-        <w:rPr>
-          <w:rFonts w:ascii="Arial" w:eastAsia="Times New Roman" w:hAnsi="Arial" w:cs="Arial"/>
-          <w:color w:val="000000"/>
-          <w:lang w:eastAsia="pl-PL"/>
-        </w:rPr>
-        <w:t>Wybranie kategorii świadczonej usługi</w:t>
-      </w:r>
-    </w:p>
-    <w:p>
-      <w:pPr>
-        <w:pStyle w:val="Akapitzlist"/>
-        <w:numPr>
-          <w:ilvl w:val="1"/>
-          <w:numId w:val="1"/>
-        </w:numPr>
-        <w:spacing w:after="0" w:line="240" w:lineRule="auto"/>
-        <w:jc w:val="both"/>
-        <w:rPr>
-          <w:rFonts w:ascii="Arial" w:eastAsia="Times New Roman" w:hAnsi="Arial" w:cs="Arial"/>
-          <w:color w:val="000000"/>
-          <w:lang w:eastAsia="pl-PL"/>
-        </w:rPr>
-      </w:pPr>
-      <w:r>
-        <w:rPr>
-          <w:rFonts w:ascii="Arial" w:eastAsia="Times New Roman" w:hAnsi="Arial" w:cs="Arial"/>
-          <w:color w:val="000000"/>
-          <w:lang w:eastAsia="pl-PL"/>
-        </w:rPr>
-        <w:t>Podanie oczekiwanej ceny za usługę(Możliwe ustawienie widełek)</w:t>
-      </w:r>
-    </w:p>
-    <w:p>
-      <w:pPr>
-        <w:pStyle w:val="Akapitzlist"/>
-        <w:numPr>
-          <w:ilvl w:val="1"/>
-          <w:numId w:val="1"/>
-        </w:numPr>
-        <w:spacing w:after="0" w:line="240" w:lineRule="auto"/>
-        <w:jc w:val="both"/>
-        <w:rPr>
-          <w:rFonts w:ascii="Arial" w:eastAsia="Times New Roman" w:hAnsi="Arial" w:cs="Arial"/>
-          <w:color w:val="000000"/>
-          <w:lang w:eastAsia="pl-PL"/>
-        </w:rPr>
-      </w:pPr>
-      <w:r>
-        <w:rPr>
-          <w:rFonts w:ascii="Arial" w:eastAsia="Times New Roman" w:hAnsi="Arial" w:cs="Arial"/>
-          <w:color w:val="000000"/>
-          <w:lang w:eastAsia="pl-PL"/>
-        </w:rPr>
-        <w:t>Opcjonalne dodanie zdjęć</w:t>
-      </w:r>
-    </w:p>
-    <w:p>
-      <w:pPr>
-        <w:pStyle w:val="Akapitzlist"/>
-        <w:numPr>
-          <w:ilvl w:val="1"/>
-          <w:numId w:val="1"/>
-        </w:numPr>
-        <w:spacing w:after="0" w:line="240" w:lineRule="auto"/>
-        <w:jc w:val="both"/>
-        <w:rPr>
-          <w:rFonts w:ascii="Arial" w:eastAsia="Times New Roman" w:hAnsi="Arial" w:cs="Arial"/>
-          <w:color w:val="000000"/>
-          <w:lang w:eastAsia="pl-PL"/>
-        </w:rPr>
-      </w:pPr>
-      <w:r>
-        <w:rPr>
-          <w:rFonts w:ascii="Arial" w:eastAsia="Times New Roman" w:hAnsi="Arial" w:cs="Arial"/>
-          <w:color w:val="000000"/>
-          <w:lang w:eastAsia="pl-PL"/>
-        </w:rPr>
-        <w:t>Opcjonalne ustawienie dostępnych terminów</w:t>
+        <w:t>odowca”. Po otrzymaniu ich wybiera pasujący.</w:t>
       </w:r>
     </w:p>
     <w:p>
@@ -708,55 +1334,7 @@
           <w:color w:val="000000"/>
           <w:lang w:eastAsia="pl-PL"/>
         </w:rPr>
-        <w:t>Przeglądanie wystawionych ofert.</w:t>
-      </w:r>
-    </w:p>
-    <w:p>
-      <w:pPr>
-        <w:pStyle w:val="Akapitzlist"/>
-        <w:numPr>
-          <w:ilvl w:val="1"/>
-          <w:numId w:val="1"/>
-        </w:numPr>
-        <w:spacing w:after="0" w:line="240" w:lineRule="auto"/>
-        <w:jc w:val="both"/>
-        <w:rPr>
-          <w:rFonts w:ascii="Arial" w:eastAsia="Times New Roman" w:hAnsi="Arial" w:cs="Arial"/>
-          <w:color w:val="000000"/>
-          <w:lang w:eastAsia="pl-PL"/>
-        </w:rPr>
-      </w:pPr>
-      <w:r>
-        <w:rPr>
-          <w:rFonts w:ascii="Arial" w:eastAsia="Times New Roman" w:hAnsi="Arial" w:cs="Arial"/>
-          <w:color w:val="000000"/>
-          <w:lang w:eastAsia="pl-PL"/>
-        </w:rPr>
-        <w:t>Możliwość filtrowania po mieście i po rodzaju usługi.</w:t>
-      </w:r>
-    </w:p>
-    <w:p>
-      <w:pPr>
-        <w:pStyle w:val="Akapitzlist"/>
-        <w:numPr>
-          <w:ilvl w:val="1"/>
-          <w:numId w:val="1"/>
-        </w:numPr>
-        <w:spacing w:after="0" w:line="240" w:lineRule="auto"/>
-        <w:jc w:val="both"/>
-        <w:rPr>
-          <w:rFonts w:ascii="Arial" w:eastAsia="Times New Roman" w:hAnsi="Arial" w:cs="Arial"/>
-          <w:color w:val="000000"/>
-          <w:lang w:eastAsia="pl-PL"/>
-        </w:rPr>
-      </w:pPr>
-      <w:r>
-        <w:rPr>
-          <w:rFonts w:ascii="Arial" w:eastAsia="Times New Roman" w:hAnsi="Arial" w:cs="Arial"/>
-          <w:color w:val="000000"/>
-          <w:lang w:eastAsia="pl-PL"/>
-        </w:rPr>
-        <w:t>Możliwość sortowania według ceny rosnąco i malejąco.</w:t>
+        <w:t>Użytkownik posiada listę zamówionych i zakończonych usług</w:t>
       </w:r>
     </w:p>
     <w:p>
@@ -780,281 +1358,6 @@
           <w:color w:val="000000"/>
           <w:lang w:eastAsia="pl-PL"/>
         </w:rPr>
-        <w:t>Strona oferty będzie posiadać wszystko podane przez „Zawodowca” podczas wystawiania jej.</w:t>
-      </w:r>
-    </w:p>
-    <w:p>
-      <w:pPr>
-        <w:pStyle w:val="Akapitzlist"/>
-        <w:numPr>
-          <w:ilvl w:val="0"/>
-          <w:numId w:val="1"/>
-        </w:numPr>
-        <w:spacing w:after="0" w:line="240" w:lineRule="auto"/>
-        <w:jc w:val="both"/>
-        <w:rPr>
-          <w:rFonts w:ascii="Arial" w:eastAsia="Times New Roman" w:hAnsi="Arial" w:cs="Arial"/>
-          <w:color w:val="000000"/>
-          <w:lang w:eastAsia="pl-PL"/>
-        </w:rPr>
-      </w:pPr>
-      <w:r>
-        <w:rPr>
-          <w:rFonts w:ascii="Arial" w:eastAsia="Times New Roman" w:hAnsi="Arial" w:cs="Arial"/>
-          <w:color w:val="000000"/>
-          <w:lang w:eastAsia="pl-PL"/>
-        </w:rPr>
-        <w:t>Opinie</w:t>
-      </w:r>
-    </w:p>
-    <w:p>
-      <w:pPr>
-        <w:pStyle w:val="Akapitzlist"/>
-        <w:numPr>
-          <w:ilvl w:val="1"/>
-          <w:numId w:val="1"/>
-        </w:numPr>
-        <w:spacing w:after="0" w:line="240" w:lineRule="auto"/>
-        <w:jc w:val="both"/>
-        <w:rPr>
-          <w:rFonts w:ascii="Arial" w:eastAsia="Times New Roman" w:hAnsi="Arial" w:cs="Arial"/>
-          <w:color w:val="000000"/>
-          <w:lang w:eastAsia="pl-PL"/>
-        </w:rPr>
-      </w:pPr>
-      <w:r>
-        <w:rPr>
-          <w:rFonts w:ascii="Arial" w:eastAsia="Times New Roman" w:hAnsi="Arial" w:cs="Arial"/>
-          <w:color w:val="000000"/>
-          <w:lang w:eastAsia="pl-PL"/>
-        </w:rPr>
-        <w:t>Możliwość ocenienie(</w:t>
-      </w:r>
-      <w:r>
-        <w:rPr>
-          <w:rFonts w:ascii="Arial" w:eastAsia="Times New Roman" w:hAnsi="Arial" w:cs="Arial"/>
-          <w:color w:val="000000"/>
-          <w:lang w:eastAsia="pl-PL"/>
-        </w:rPr>
-        <w:t>1-5 gwiazdek) i napisania opinii o „Zawodowcu”/usłudze.</w:t>
-      </w:r>
-    </w:p>
-    <w:p>
-      <w:pPr>
-        <w:pStyle w:val="Akapitzlist"/>
-        <w:numPr>
-          <w:ilvl w:val="1"/>
-          <w:numId w:val="1"/>
-        </w:numPr>
-        <w:spacing w:after="0" w:line="240" w:lineRule="auto"/>
-        <w:jc w:val="both"/>
-        <w:rPr>
-          <w:rFonts w:ascii="Arial" w:eastAsia="Times New Roman" w:hAnsi="Arial" w:cs="Arial"/>
-          <w:color w:val="000000"/>
-          <w:lang w:eastAsia="pl-PL"/>
-        </w:rPr>
-      </w:pPr>
-      <w:r>
-        <w:rPr>
-          <w:rFonts w:ascii="Arial" w:eastAsia="Times New Roman" w:hAnsi="Arial" w:cs="Arial"/>
-          <w:color w:val="000000"/>
-          <w:lang w:eastAsia="pl-PL"/>
-        </w:rPr>
-        <w:t>Możliwość przeglądania opinii.</w:t>
-      </w:r>
-    </w:p>
-    <w:p>
-      <w:pPr>
-        <w:pStyle w:val="Akapitzlist"/>
-        <w:numPr>
-          <w:ilvl w:val="0"/>
-          <w:numId w:val="1"/>
-        </w:numPr>
-        <w:spacing w:after="0" w:line="240" w:lineRule="auto"/>
-        <w:jc w:val="both"/>
-        <w:rPr>
-          <w:rFonts w:ascii="Arial" w:eastAsia="Times New Roman" w:hAnsi="Arial" w:cs="Arial"/>
-          <w:color w:val="000000"/>
-          <w:lang w:eastAsia="pl-PL"/>
-        </w:rPr>
-      </w:pPr>
-      <w:r>
-        <w:rPr>
-          <w:rFonts w:ascii="Arial" w:eastAsia="Times New Roman" w:hAnsi="Arial" w:cs="Arial"/>
-          <w:color w:val="000000"/>
-          <w:lang w:eastAsia="pl-PL"/>
-        </w:rPr>
-        <w:t>Opcjonalny Terminarz fachowca</w:t>
-      </w:r>
-    </w:p>
-    <w:p>
-      <w:pPr>
-        <w:pStyle w:val="Akapitzlist"/>
-        <w:numPr>
-          <w:ilvl w:val="1"/>
-          <w:numId w:val="1"/>
-        </w:numPr>
-        <w:spacing w:after="0" w:line="240" w:lineRule="auto"/>
-        <w:jc w:val="both"/>
-        <w:rPr>
-          <w:rFonts w:ascii="Arial" w:eastAsia="Times New Roman" w:hAnsi="Arial" w:cs="Arial"/>
-          <w:color w:val="000000"/>
-          <w:lang w:eastAsia="pl-PL"/>
-        </w:rPr>
-      </w:pPr>
-      <w:r>
-        <w:rPr>
-          <w:rFonts w:ascii="Arial" w:eastAsia="Times New Roman" w:hAnsi="Arial" w:cs="Arial"/>
-          <w:color w:val="000000"/>
-          <w:lang w:eastAsia="pl-PL"/>
-        </w:rPr>
-        <w:t>Będzie posiadał zapisane terminy zamówionych usług.</w:t>
-      </w:r>
-    </w:p>
-    <w:p>
-      <w:pPr>
-        <w:pStyle w:val="Akapitzlist"/>
-        <w:numPr>
-          <w:ilvl w:val="0"/>
-          <w:numId w:val="1"/>
-        </w:numPr>
-        <w:spacing w:after="0" w:line="240" w:lineRule="auto"/>
-        <w:jc w:val="both"/>
-        <w:rPr>
-          <w:rFonts w:ascii="Arial" w:eastAsia="Times New Roman" w:hAnsi="Arial" w:cs="Arial"/>
-          <w:color w:val="000000"/>
-          <w:lang w:eastAsia="pl-PL"/>
-        </w:rPr>
-      </w:pPr>
-      <w:r>
-        <w:rPr>
-          <w:rFonts w:ascii="Arial" w:eastAsia="Times New Roman" w:hAnsi="Arial" w:cs="Arial"/>
-          <w:color w:val="000000"/>
-          <w:lang w:eastAsia="pl-PL"/>
-        </w:rPr>
-        <w:t>Możliwe zamówienie usługi z poziomu aplikacji.</w:t>
-      </w:r>
-    </w:p>
-    <w:p>
-      <w:pPr>
-        <w:pStyle w:val="Akapitzlist"/>
-        <w:numPr>
-          <w:ilvl w:val="1"/>
-          <w:numId w:val="1"/>
-        </w:numPr>
-        <w:spacing w:after="0" w:line="240" w:lineRule="auto"/>
-        <w:jc w:val="both"/>
-        <w:rPr>
-          <w:rFonts w:ascii="Arial" w:eastAsia="Times New Roman" w:hAnsi="Arial" w:cs="Arial"/>
-          <w:color w:val="000000"/>
-          <w:lang w:eastAsia="pl-PL"/>
-        </w:rPr>
-      </w:pPr>
-      <w:r>
-        <w:rPr>
-          <w:rFonts w:ascii="Arial" w:eastAsia="Times New Roman" w:hAnsi="Arial" w:cs="Arial"/>
-          <w:color w:val="000000"/>
-          <w:lang w:eastAsia="pl-PL"/>
-        </w:rPr>
-        <w:lastRenderedPageBreak/>
-        <w:t xml:space="preserve">Jeżeli „Zawodowiec” </w:t>
-      </w:r>
-      <w:r>
-        <w:rPr>
-          <w:rFonts w:ascii="Arial" w:eastAsia="Times New Roman" w:hAnsi="Arial" w:cs="Arial"/>
-          <w:color w:val="000000"/>
-          <w:lang w:eastAsia="pl-PL"/>
-        </w:rPr>
-        <w:t>posiada terminarz, użytkownik wybiera termin i czeka na akceptację „Zawodowca”</w:t>
-      </w:r>
-    </w:p>
-    <w:p>
-      <w:pPr>
-        <w:pStyle w:val="Akapitzlist"/>
-        <w:numPr>
-          <w:ilvl w:val="1"/>
-          <w:numId w:val="1"/>
-        </w:numPr>
-        <w:spacing w:after="0" w:line="240" w:lineRule="auto"/>
-        <w:jc w:val="both"/>
-        <w:rPr>
-          <w:rFonts w:ascii="Arial" w:eastAsia="Times New Roman" w:hAnsi="Arial" w:cs="Arial"/>
-          <w:color w:val="000000"/>
-          <w:lang w:eastAsia="pl-PL"/>
-        </w:rPr>
-      </w:pPr>
-      <w:r>
-        <w:rPr>
-          <w:rFonts w:ascii="Arial" w:eastAsia="Times New Roman" w:hAnsi="Arial" w:cs="Arial"/>
-          <w:color w:val="000000"/>
-          <w:lang w:eastAsia="pl-PL"/>
-        </w:rPr>
-        <w:t xml:space="preserve">Jeżeli nie ma terminarza, użytkownik </w:t>
-      </w:r>
-      <w:proofErr w:type="spellStart"/>
-      <w:r>
-        <w:rPr>
-          <w:rFonts w:ascii="Arial" w:eastAsia="Times New Roman" w:hAnsi="Arial" w:cs="Arial"/>
-          <w:color w:val="000000"/>
-          <w:lang w:eastAsia="pl-PL"/>
-        </w:rPr>
-        <w:t>request</w:t>
-      </w:r>
-      <w:proofErr w:type="spellEnd"/>
-      <w:r>
-        <w:rPr>
-          <w:rFonts w:ascii="Arial" w:eastAsia="Times New Roman" w:hAnsi="Arial" w:cs="Arial"/>
-          <w:color w:val="000000"/>
-          <w:lang w:eastAsia="pl-PL"/>
-        </w:rPr>
-        <w:t xml:space="preserve"> o podanie dostępnych terminów przez „Zawodowca”. Po otrzymaniu ich wybiera pasujący.</w:t>
-      </w:r>
-    </w:p>
-    <w:p>
-      <w:pPr>
-        <w:pStyle w:val="Akapitzlist"/>
-        <w:numPr>
-          <w:ilvl w:val="0"/>
-          <w:numId w:val="1"/>
-        </w:numPr>
-        <w:spacing w:after="0" w:line="240" w:lineRule="auto"/>
-        <w:jc w:val="both"/>
-        <w:rPr>
-          <w:rFonts w:ascii="Arial" w:eastAsia="Times New Roman" w:hAnsi="Arial" w:cs="Arial"/>
-          <w:color w:val="000000"/>
-          <w:lang w:eastAsia="pl-PL"/>
-        </w:rPr>
-      </w:pPr>
-      <w:r>
-        <w:rPr>
-          <w:rFonts w:ascii="Arial" w:eastAsia="Times New Roman" w:hAnsi="Arial" w:cs="Arial"/>
-          <w:color w:val="000000"/>
-          <w:lang w:eastAsia="pl-PL"/>
-        </w:rPr>
-        <w:t>Użytkownik posiada listę zamówionych i zakończonych usług</w:t>
-      </w:r>
-    </w:p>
-    <w:p>
-      <w:pPr>
-        <w:pStyle w:val="Akapitzlist"/>
-        <w:numPr>
-          <w:ilvl w:val="0"/>
-          <w:numId w:val="1"/>
-        </w:numPr>
-        <w:spacing w:after="0" w:line="240" w:lineRule="auto"/>
-        <w:jc w:val="both"/>
-        <w:rPr>
-          <w:rFonts w:ascii="Arial" w:eastAsia="Times New Roman" w:hAnsi="Arial" w:cs="Arial"/>
-          <w:color w:val="000000"/>
-          <w:lang w:eastAsia="pl-PL"/>
-        </w:rPr>
-      </w:pPr>
-      <w:r>
-        <w:rPr>
-          <w:rFonts w:ascii="Arial" w:eastAsia="Times New Roman" w:hAnsi="Arial" w:cs="Arial"/>
-          <w:color w:val="000000"/>
-          <w:lang w:eastAsia="pl-PL"/>
-        </w:rPr>
         <w:t>„Zawodowiec” posiada listę zamówionych i zrealizowanych przez siebie usług.</w:t>
       </w:r>
     </w:p>
@@ -1099,6 +1402,56 @@
           <w:lang w:eastAsia="pl-PL"/>
         </w:rPr>
         <w:t>Czat.</w:t>
+      </w:r>
+    </w:p>
+    <w:p>
+      <w:pPr>
+        <w:pStyle w:val="Akapitzlist"/>
+        <w:numPr>
+          <w:ilvl w:val="0"/>
+          <w:numId w:val="2"/>
+        </w:numPr>
+        <w:spacing w:after="0" w:line="240" w:lineRule="auto"/>
+        <w:jc w:val="both"/>
+        <w:rPr>
+          <w:rFonts w:ascii="Arial" w:eastAsia="Times New Roman" w:hAnsi="Arial" w:cs="Arial"/>
+          <w:color w:val="000000"/>
+          <w:lang w:eastAsia="pl-PL"/>
+        </w:rPr>
+      </w:pPr>
+      <w:r>
+        <w:rPr>
+          <w:rFonts w:ascii="Arial" w:eastAsia="Times New Roman" w:hAnsi="Arial" w:cs="Arial"/>
+          <w:color w:val="000000"/>
+          <w:lang w:eastAsia="pl-PL"/>
+        </w:rPr>
+        <w:t xml:space="preserve">Ustawianie obszaru za pomocą zaznaczania na mapach </w:t>
+      </w:r>
+      <w:proofErr w:type="spellStart"/>
+      <w:r>
+        <w:rPr>
+          <w:rFonts w:ascii="Arial" w:eastAsia="Times New Roman" w:hAnsi="Arial" w:cs="Arial"/>
+          <w:color w:val="000000"/>
+          <w:lang w:eastAsia="pl-PL"/>
+        </w:rPr>
+        <w:t>google</w:t>
+      </w:r>
+      <w:proofErr w:type="spellEnd"/>
+      <w:r>
+        <w:rPr>
+          <w:rFonts w:ascii="Arial" w:eastAsia="Times New Roman" w:hAnsi="Arial" w:cs="Arial"/>
+          <w:color w:val="000000"/>
+          <w:lang w:eastAsia="pl-PL"/>
+        </w:rPr>
+        <w:t>.</w:t>
+      </w:r>
+      <w:r>
+        <w:rPr>
+          <w:rFonts w:ascii="Arial" w:eastAsia="Times New Roman" w:hAnsi="Arial" w:cs="Arial"/>
+          <w:color w:val="000000"/>
+          <w:lang w:eastAsia="pl-PL"/>
+        </w:rPr>
+        <w:t xml:space="preserve"> </w:t>
       </w:r>
     </w:p>
     <w:p>
@@ -1144,6 +1497,56 @@
     </w:sectPr>
   </w:body>
 </w:document>
+</file>
+
+<file path=word/endnotes.xml><?xml version="1.0" encoding="utf-8"?>
+<w:endnotes xmlns:wpc="http://schemas.microsoft.com/office/word/2010/wordprocessingCanvas" xmlns:mc="http://schemas.openxmlformats.org/markup-compatibility/2006" xmlns:o="urn:schemas-microsoft-com:office:office" xmlns:r="http://schemas.openxmlformats.org/officeDocument/2006/relationships" xmlns:m="http://schemas.openxmlformats.org/officeDocument/2006/math" xmlns:v="urn:schemas-microsoft-com:vml" xmlns:wp14="http://schemas.microsoft.com/office/word/2010/wordprocessingDrawing" xmlns:wp="http://schemas.openxmlformats.org/drawingml/2006/wordprocessingDrawing" xmlns:w10="urn:schemas-microsoft-com:office:word" xmlns:w="http://schemas.openxmlformats.org/wordprocessingml/2006/main" xmlns:w14="http://schemas.microsoft.com/office/word/2010/wordml" xmlns:wpg="http://schemas.microsoft.com/office/word/2010/wordprocessingGroup" xmlns:wpi="http://schemas.microsoft.com/office/word/2010/wordprocessingInk" xmlns:wne="http://schemas.microsoft.com/office/word/2006/wordml" xmlns:wps="http://schemas.microsoft.com/office/word/2010/wordprocessingShape" mc:Ignorable="w14 wp14">
+  <w:endnote w:type="separator" w:id="-1">
+    <w:p>
+      <w:pPr>
+        <w:spacing w:after="0" w:line="240" w:lineRule="auto"/>
+      </w:pPr>
+      <w:r>
+        <w:separator/>
+      </w:r>
+    </w:p>
+  </w:endnote>
+  <w:endnote w:type="continuationSeparator" w:id="0">
+    <w:p>
+      <w:pPr>
+        <w:spacing w:after="0" w:line="240" w:lineRule="auto"/>
+      </w:pPr>
+      <w:r>
+        <w:continuationSeparator/>
+      </w:r>
+    </w:p>
+  </w:endnote>
+</w:endnotes>
+</file>
+
+<file path=word/footnotes.xml><?xml version="1.0" encoding="utf-8"?>
+<w:footnotes xmlns:wpc="http://schemas.microsoft.com/office/word/2010/wordprocessingCanvas" xmlns:mc="http://schemas.openxmlformats.org/markup-compatibility/2006" xmlns:o="urn:schemas-microsoft-com:office:office" xmlns:r="http://schemas.openxmlformats.org/officeDocument/2006/relationships" xmlns:m="http://schemas.openxmlformats.org/officeDocument/2006/math" xmlns:v="urn:schemas-microsoft-com:vml" xmlns:wp14="http://schemas.microsoft.com/office/word/2010/wordprocessingDrawing" xmlns:wp="http://schemas.openxmlformats.org/drawingml/2006/wordprocessingDrawing" xmlns:w10="urn:schemas-microsoft-com:office:word" xmlns:w="http://schemas.openxmlformats.org/wordprocessingml/2006/main" xmlns:w14="http://schemas.microsoft.com/office/word/2010/wordml" xmlns:wpg="http://schemas.microsoft.com/office/word/2010/wordprocessingGroup" xmlns:wpi="http://schemas.microsoft.com/office/word/2010/wordprocessingInk" xmlns:wne="http://schemas.microsoft.com/office/word/2006/wordml" xmlns:wps="http://schemas.microsoft.com/office/word/2010/wordprocessingShape" mc:Ignorable="w14 wp14">
+  <w:footnote w:type="separator" w:id="-1">
+    <w:p>
+      <w:pPr>
+        <w:spacing w:after="0" w:line="240" w:lineRule="auto"/>
+      </w:pPr>
+      <w:r>
+        <w:separator/>
+      </w:r>
+    </w:p>
+  </w:footnote>
+  <w:footnote w:type="continuationSeparator" w:id="0">
+    <w:p>
+      <w:pPr>
+        <w:spacing w:after="0" w:line="240" w:lineRule="auto"/>
+      </w:pPr>
+      <w:r>
+        <w:continuationSeparator/>
+      </w:r>
+    </w:p>
+  </w:footnote>
+</w:footnotes>
 </file>
 
 <file path=word/numbering.xml><?xml version="1.0" encoding="utf-8"?>
@@ -1543,6 +1946,29 @@
     <w:name w:val="Normal"/>
     <w:qFormat/>
   </w:style>
+  <w:style w:type="paragraph" w:styleId="Nagwek1">
+    <w:name w:val="heading 1"/>
+    <w:basedOn w:val="Normalny"/>
+    <w:next w:val="Normalny"/>
+    <w:link w:val="Nagwek1Znak"/>
+    <w:uiPriority w:val="9"/>
+    <w:qFormat/>
+    <w:rsid w:val="00FB1080"/>
+    <w:pPr>
+      <w:keepNext/>
+      <w:keepLines/>
+      <w:spacing w:before="480" w:after="0"/>
+      <w:outlineLvl w:val="0"/>
+    </w:pPr>
+    <w:rPr>
+      <w:rFonts w:asciiTheme="majorHAnsi" w:eastAsiaTheme="majorEastAsia" w:hAnsiTheme="majorHAnsi" w:cstheme="majorBidi"/>
+      <w:b/>
+      <w:bCs/>
+      <w:color w:val="365F91" w:themeColor="accent1" w:themeShade="BF"/>
+      <w:sz w:val="28"/>
+      <w:szCs w:val="28"/>
+    </w:rPr>
+  </w:style>
   <w:style w:type="character" w:default="1" w:styleId="Domylnaczcionkaakapitu">
     <w:name w:val="Default Paragraph Font"/>
     <w:uiPriority w:val="1"/>
@@ -1597,6 +2023,104 @@
       <w:ind w:left="720"/>
       <w:contextualSpacing/>
     </w:pPr>
+  </w:style>
+  <w:style w:type="paragraph" w:styleId="Nagwek">
+    <w:name w:val="header"/>
+    <w:basedOn w:val="Normalny"/>
+    <w:link w:val="NagwekZnak"/>
+    <w:uiPriority w:val="99"/>
+    <w:unhideWhenUsed/>
+    <w:rsid w:val="00FB1080"/>
+    <w:pPr>
+      <w:tabs>
+        <w:tab w:val="center" w:pos="4536"/>
+        <w:tab w:val="right" w:pos="9072"/>
+      </w:tabs>
+      <w:spacing w:after="0" w:line="240" w:lineRule="auto"/>
+    </w:pPr>
+  </w:style>
+  <w:style w:type="character" w:customStyle="1" w:styleId="NagwekZnak">
+    <w:name w:val="Nagłówek Znak"/>
+    <w:basedOn w:val="Domylnaczcionkaakapitu"/>
+    <w:link w:val="Nagwek"/>
+    <w:uiPriority w:val="99"/>
+    <w:rsid w:val="00FB1080"/>
+  </w:style>
+  <w:style w:type="paragraph" w:styleId="Stopka">
+    <w:name w:val="footer"/>
+    <w:basedOn w:val="Normalny"/>
+    <w:link w:val="StopkaZnak"/>
+    <w:uiPriority w:val="99"/>
+    <w:unhideWhenUsed/>
+    <w:rsid w:val="00FB1080"/>
+    <w:pPr>
+      <w:tabs>
+        <w:tab w:val="center" w:pos="4536"/>
+        <w:tab w:val="right" w:pos="9072"/>
+      </w:tabs>
+      <w:spacing w:after="0" w:line="240" w:lineRule="auto"/>
+    </w:pPr>
+  </w:style>
+  <w:style w:type="character" w:customStyle="1" w:styleId="StopkaZnak">
+    <w:name w:val="Stopka Znak"/>
+    <w:basedOn w:val="Domylnaczcionkaakapitu"/>
+    <w:link w:val="Stopka"/>
+    <w:uiPriority w:val="99"/>
+    <w:rsid w:val="00FB1080"/>
+  </w:style>
+  <w:style w:type="character" w:customStyle="1" w:styleId="Nagwek1Znak">
+    <w:name w:val="Nagłówek 1 Znak"/>
+    <w:basedOn w:val="Domylnaczcionkaakapitu"/>
+    <w:link w:val="Nagwek1"/>
+    <w:uiPriority w:val="9"/>
+    <w:rsid w:val="00FB1080"/>
+    <w:rPr>
+      <w:rFonts w:asciiTheme="majorHAnsi" w:eastAsiaTheme="majorEastAsia" w:hAnsiTheme="majorHAnsi" w:cstheme="majorBidi"/>
+      <w:b/>
+      <w:bCs/>
+      <w:color w:val="365F91" w:themeColor="accent1" w:themeShade="BF"/>
+      <w:sz w:val="28"/>
+      <w:szCs w:val="28"/>
+    </w:rPr>
+  </w:style>
+  <w:style w:type="paragraph" w:styleId="Tytu">
+    <w:name w:val="Title"/>
+    <w:basedOn w:val="Normalny"/>
+    <w:next w:val="Normalny"/>
+    <w:link w:val="TytuZnak"/>
+    <w:uiPriority w:val="10"/>
+    <w:qFormat/>
+    <w:rsid w:val="00FB1080"/>
+    <w:pPr>
+      <w:pBdr>
+        <w:bottom w:val="single" w:sz="8" w:space="4" w:color="4F81BD" w:themeColor="accent1"/>
+      </w:pBdr>
+      <w:spacing w:after="300" w:line="240" w:lineRule="auto"/>
+      <w:contextualSpacing/>
+    </w:pPr>
+    <w:rPr>
+      <w:rFonts w:asciiTheme="majorHAnsi" w:eastAsiaTheme="majorEastAsia" w:hAnsiTheme="majorHAnsi" w:cstheme="majorBidi"/>
+      <w:color w:val="17365D" w:themeColor="text2" w:themeShade="BF"/>
+      <w:spacing w:val="5"/>
+      <w:kern w:val="28"/>
+      <w:sz w:val="52"/>
+      <w:szCs w:val="52"/>
+    </w:rPr>
+  </w:style>
+  <w:style w:type="character" w:customStyle="1" w:styleId="TytuZnak">
+    <w:name w:val="Tytuł Znak"/>
+    <w:basedOn w:val="Domylnaczcionkaakapitu"/>
+    <w:link w:val="Tytu"/>
+    <w:uiPriority w:val="10"/>
+    <w:rsid w:val="00FB1080"/>
+    <w:rPr>
+      <w:rFonts w:asciiTheme="majorHAnsi" w:eastAsiaTheme="majorEastAsia" w:hAnsiTheme="majorHAnsi" w:cstheme="majorBidi"/>
+      <w:color w:val="17365D" w:themeColor="text2" w:themeShade="BF"/>
+      <w:spacing w:val="5"/>
+      <w:kern w:val="28"/>
+      <w:sz w:val="52"/>
+      <w:szCs w:val="52"/>
+    </w:rPr>
   </w:style>
 </w:styles>
 </file>
@@ -1761,6 +2285,29 @@
     <w:name w:val="Normal"/>
     <w:qFormat/>
   </w:style>
+  <w:style w:type="paragraph" w:styleId="Nagwek1">
+    <w:name w:val="heading 1"/>
+    <w:basedOn w:val="Normalny"/>
+    <w:next w:val="Normalny"/>
+    <w:link w:val="Nagwek1Znak"/>
+    <w:uiPriority w:val="9"/>
+    <w:qFormat/>
+    <w:rsid w:val="00FB1080"/>
+    <w:pPr>
+      <w:keepNext/>
+      <w:keepLines/>
+      <w:spacing w:before="480" w:after="0"/>
+      <w:outlineLvl w:val="0"/>
+    </w:pPr>
+    <w:rPr>
+      <w:rFonts w:asciiTheme="majorHAnsi" w:eastAsiaTheme="majorEastAsia" w:hAnsiTheme="majorHAnsi" w:cstheme="majorBidi"/>
+      <w:b/>
+      <w:bCs/>
+      <w:color w:val="365F91" w:themeColor="accent1" w:themeShade="BF"/>
+      <w:sz w:val="28"/>
+      <w:szCs w:val="28"/>
+    </w:rPr>
+  </w:style>
   <w:style w:type="character" w:default="1" w:styleId="Domylnaczcionkaakapitu">
     <w:name w:val="Default Paragraph Font"/>
     <w:uiPriority w:val="1"/>
@@ -1815,6 +2362,104 @@
       <w:ind w:left="720"/>
       <w:contextualSpacing/>
     </w:pPr>
+  </w:style>
+  <w:style w:type="paragraph" w:styleId="Nagwek">
+    <w:name w:val="header"/>
+    <w:basedOn w:val="Normalny"/>
+    <w:link w:val="NagwekZnak"/>
+    <w:uiPriority w:val="99"/>
+    <w:unhideWhenUsed/>
+    <w:rsid w:val="00FB1080"/>
+    <w:pPr>
+      <w:tabs>
+        <w:tab w:val="center" w:pos="4536"/>
+        <w:tab w:val="right" w:pos="9072"/>
+      </w:tabs>
+      <w:spacing w:after="0" w:line="240" w:lineRule="auto"/>
+    </w:pPr>
+  </w:style>
+  <w:style w:type="character" w:customStyle="1" w:styleId="NagwekZnak">
+    <w:name w:val="Nagłówek Znak"/>
+    <w:basedOn w:val="Domylnaczcionkaakapitu"/>
+    <w:link w:val="Nagwek"/>
+    <w:uiPriority w:val="99"/>
+    <w:rsid w:val="00FB1080"/>
+  </w:style>
+  <w:style w:type="paragraph" w:styleId="Stopka">
+    <w:name w:val="footer"/>
+    <w:basedOn w:val="Normalny"/>
+    <w:link w:val="StopkaZnak"/>
+    <w:uiPriority w:val="99"/>
+    <w:unhideWhenUsed/>
+    <w:rsid w:val="00FB1080"/>
+    <w:pPr>
+      <w:tabs>
+        <w:tab w:val="center" w:pos="4536"/>
+        <w:tab w:val="right" w:pos="9072"/>
+      </w:tabs>
+      <w:spacing w:after="0" w:line="240" w:lineRule="auto"/>
+    </w:pPr>
+  </w:style>
+  <w:style w:type="character" w:customStyle="1" w:styleId="StopkaZnak">
+    <w:name w:val="Stopka Znak"/>
+    <w:basedOn w:val="Domylnaczcionkaakapitu"/>
+    <w:link w:val="Stopka"/>
+    <w:uiPriority w:val="99"/>
+    <w:rsid w:val="00FB1080"/>
+  </w:style>
+  <w:style w:type="character" w:customStyle="1" w:styleId="Nagwek1Znak">
+    <w:name w:val="Nagłówek 1 Znak"/>
+    <w:basedOn w:val="Domylnaczcionkaakapitu"/>
+    <w:link w:val="Nagwek1"/>
+    <w:uiPriority w:val="9"/>
+    <w:rsid w:val="00FB1080"/>
+    <w:rPr>
+      <w:rFonts w:asciiTheme="majorHAnsi" w:eastAsiaTheme="majorEastAsia" w:hAnsiTheme="majorHAnsi" w:cstheme="majorBidi"/>
+      <w:b/>
+      <w:bCs/>
+      <w:color w:val="365F91" w:themeColor="accent1" w:themeShade="BF"/>
+      <w:sz w:val="28"/>
+      <w:szCs w:val="28"/>
+    </w:rPr>
+  </w:style>
+  <w:style w:type="paragraph" w:styleId="Tytu">
+    <w:name w:val="Title"/>
+    <w:basedOn w:val="Normalny"/>
+    <w:next w:val="Normalny"/>
+    <w:link w:val="TytuZnak"/>
+    <w:uiPriority w:val="10"/>
+    <w:qFormat/>
+    <w:rsid w:val="00FB1080"/>
+    <w:pPr>
+      <w:pBdr>
+        <w:bottom w:val="single" w:sz="8" w:space="4" w:color="4F81BD" w:themeColor="accent1"/>
+      </w:pBdr>
+      <w:spacing w:after="300" w:line="240" w:lineRule="auto"/>
+      <w:contextualSpacing/>
+    </w:pPr>
+    <w:rPr>
+      <w:rFonts w:asciiTheme="majorHAnsi" w:eastAsiaTheme="majorEastAsia" w:hAnsiTheme="majorHAnsi" w:cstheme="majorBidi"/>
+      <w:color w:val="17365D" w:themeColor="text2" w:themeShade="BF"/>
+      <w:spacing w:val="5"/>
+      <w:kern w:val="28"/>
+      <w:sz w:val="52"/>
+      <w:szCs w:val="52"/>
+    </w:rPr>
+  </w:style>
+  <w:style w:type="character" w:customStyle="1" w:styleId="TytuZnak">
+    <w:name w:val="Tytuł Znak"/>
+    <w:basedOn w:val="Domylnaczcionkaakapitu"/>
+    <w:link w:val="Tytu"/>
+    <w:uiPriority w:val="10"/>
+    <w:rsid w:val="00FB1080"/>
+    <w:rPr>
+      <w:rFonts w:asciiTheme="majorHAnsi" w:eastAsiaTheme="majorEastAsia" w:hAnsiTheme="majorHAnsi" w:cstheme="majorBidi"/>
+      <w:color w:val="17365D" w:themeColor="text2" w:themeShade="BF"/>
+      <w:spacing w:val="5"/>
+      <w:kern w:val="28"/>
+      <w:sz w:val="52"/>
+      <w:szCs w:val="52"/>
+    </w:rPr>
   </w:style>
 </w:styles>
 </file>

</xml_diff>

<commit_message>
Changed and updated the project doc
</commit_message>
<xml_diff>
--- a/doc/Dokument_Projektowy.docx
+++ b/doc/Dokument_Projektowy.docx
@@ -17,71 +17,508 @@
         </w:rPr>
         <w:t>Aplikacja Mobilna „Zawodowcy.pl” – projekt zespołowy 2021</w:t>
       </w:r>
-    </w:p>
-    <w:p>
-      <w:pPr>
-        <w:spacing w:after="0" w:line="240" w:lineRule="auto"/>
-        <w:rPr>
-          <w:rFonts w:ascii="Arial" w:eastAsia="Times New Roman" w:hAnsi="Arial" w:cs="Arial"/>
-          <w:color w:val="000000"/>
-          <w:lang w:eastAsia="pl-PL"/>
-        </w:rPr>
-      </w:pPr>
-    </w:p>
-    <w:p>
-      <w:pPr>
-        <w:spacing w:after="0" w:line="240" w:lineRule="auto"/>
-        <w:rPr>
-          <w:rFonts w:ascii="Arial" w:eastAsia="Times New Roman" w:hAnsi="Arial" w:cs="Arial"/>
-          <w:color w:val="000000"/>
-          <w:lang w:eastAsia="pl-PL"/>
-        </w:rPr>
-      </w:pPr>
-    </w:p>
-    <w:p>
-      <w:pPr>
-        <w:spacing w:after="0" w:line="240" w:lineRule="auto"/>
-        <w:rPr>
-          <w:rFonts w:ascii="Arial" w:eastAsia="Times New Roman" w:hAnsi="Arial" w:cs="Arial"/>
-          <w:color w:val="000000"/>
-          <w:lang w:eastAsia="pl-PL"/>
-        </w:rPr>
-      </w:pPr>
-      <w:r>
-        <w:rPr>
-          <w:rFonts w:ascii="Arial" w:eastAsia="Times New Roman" w:hAnsi="Arial" w:cs="Arial"/>
-          <w:color w:val="000000"/>
-          <w:lang w:eastAsia="pl-PL"/>
-        </w:rPr>
-        <w:t>/szkic</w:t>
-      </w:r>
-    </w:p>
-    <w:p>
-      <w:pPr>
-        <w:spacing w:after="0" w:line="240" w:lineRule="auto"/>
-        <w:jc w:val="both"/>
-        <w:rPr>
-          <w:rFonts w:ascii="Arial" w:eastAsia="Times New Roman" w:hAnsi="Arial" w:cs="Arial"/>
-          <w:color w:val="000000"/>
-          <w:lang w:eastAsia="pl-PL"/>
-        </w:rPr>
-      </w:pPr>
-    </w:p>
-    <w:p>
-      <w:pPr>
-        <w:spacing w:after="0" w:line="240" w:lineRule="auto"/>
-        <w:jc w:val="both"/>
-        <w:rPr>
-          <w:rFonts w:ascii="Arial" w:eastAsia="Times New Roman" w:hAnsi="Arial" w:cs="Arial"/>
-          <w:color w:val="000000"/>
-          <w:lang w:eastAsia="pl-PL"/>
-        </w:rPr>
-      </w:pPr>
+      <w:r>
+        <w:rPr>
+          <w:rFonts w:eastAsia="Times New Roman"/>
+          <w:lang w:eastAsia="pl-PL"/>
+        </w:rPr>
+        <w:t xml:space="preserve"> - szkic</w:t>
+      </w:r>
+    </w:p>
+    <w:p>
+      <w:pPr>
+        <w:spacing w:after="0" w:line="240" w:lineRule="auto"/>
+        <w:jc w:val="both"/>
+        <w:rPr>
+          <w:rFonts w:ascii="Arial" w:eastAsia="Times New Roman" w:hAnsi="Arial" w:cs="Arial"/>
+          <w:color w:val="000000"/>
+          <w:lang w:eastAsia="pl-PL"/>
+        </w:rPr>
+      </w:pPr>
+    </w:p>
+    <w:p>
+      <w:pPr>
+        <w:spacing w:after="0" w:line="240" w:lineRule="auto"/>
+        <w:jc w:val="both"/>
+        <w:rPr>
+          <w:rFonts w:ascii="Arial" w:eastAsia="Times New Roman" w:hAnsi="Arial" w:cs="Arial"/>
+          <w:color w:val="000000"/>
+          <w:lang w:eastAsia="pl-PL"/>
+        </w:rPr>
+      </w:pPr>
+    </w:p>
+    <w:p>
+      <w:pPr>
+        <w:spacing w:after="0" w:line="240" w:lineRule="auto"/>
+        <w:jc w:val="both"/>
+        <w:rPr>
+          <w:rFonts w:ascii="Arial" w:eastAsia="Times New Roman" w:hAnsi="Arial" w:cs="Arial"/>
+          <w:color w:val="000000"/>
+          <w:lang w:eastAsia="pl-PL"/>
+        </w:rPr>
+      </w:pPr>
+    </w:p>
+    <w:p>
+      <w:pPr>
+        <w:spacing w:after="0" w:line="240" w:lineRule="auto"/>
+        <w:jc w:val="both"/>
+        <w:rPr>
+          <w:rFonts w:ascii="Arial" w:eastAsia="Times New Roman" w:hAnsi="Arial" w:cs="Arial"/>
+          <w:color w:val="000000"/>
+          <w:lang w:eastAsia="pl-PL"/>
+        </w:rPr>
+      </w:pPr>
+    </w:p>
+    <w:p>
+      <w:pPr>
+        <w:spacing w:after="0" w:line="240" w:lineRule="auto"/>
+        <w:jc w:val="both"/>
+        <w:rPr>
+          <w:rFonts w:ascii="Arial" w:eastAsia="Times New Roman" w:hAnsi="Arial" w:cs="Arial"/>
+          <w:color w:val="000000"/>
+          <w:lang w:eastAsia="pl-PL"/>
+        </w:rPr>
+      </w:pPr>
+    </w:p>
+    <w:p>
+      <w:pPr>
+        <w:spacing w:after="0" w:line="240" w:lineRule="auto"/>
+        <w:jc w:val="both"/>
+        <w:rPr>
+          <w:rFonts w:ascii="Arial" w:eastAsia="Times New Roman" w:hAnsi="Arial" w:cs="Arial"/>
+          <w:color w:val="000000"/>
+          <w:lang w:eastAsia="pl-PL"/>
+        </w:rPr>
+      </w:pPr>
+    </w:p>
+    <w:p>
+      <w:pPr>
+        <w:spacing w:after="0" w:line="240" w:lineRule="auto"/>
+        <w:jc w:val="both"/>
+        <w:rPr>
+          <w:rFonts w:ascii="Arial" w:eastAsia="Times New Roman" w:hAnsi="Arial" w:cs="Arial"/>
+          <w:color w:val="000000"/>
+          <w:lang w:eastAsia="pl-PL"/>
+        </w:rPr>
+      </w:pPr>
+    </w:p>
+    <w:p>
+      <w:pPr>
+        <w:spacing w:after="0" w:line="240" w:lineRule="auto"/>
+        <w:jc w:val="both"/>
+        <w:rPr>
+          <w:rFonts w:ascii="Arial" w:eastAsia="Times New Roman" w:hAnsi="Arial" w:cs="Arial"/>
+          <w:color w:val="000000"/>
+          <w:lang w:eastAsia="pl-PL"/>
+        </w:rPr>
+      </w:pPr>
+    </w:p>
+    <w:p>
+      <w:pPr>
+        <w:spacing w:after="0" w:line="240" w:lineRule="auto"/>
+        <w:jc w:val="both"/>
+        <w:rPr>
+          <w:rFonts w:ascii="Arial" w:eastAsia="Times New Roman" w:hAnsi="Arial" w:cs="Arial"/>
+          <w:color w:val="000000"/>
+          <w:lang w:eastAsia="pl-PL"/>
+        </w:rPr>
+      </w:pPr>
+    </w:p>
+    <w:p>
+      <w:pPr>
+        <w:spacing w:after="0" w:line="240" w:lineRule="auto"/>
+        <w:jc w:val="both"/>
+        <w:rPr>
+          <w:rFonts w:ascii="Arial" w:eastAsia="Times New Roman" w:hAnsi="Arial" w:cs="Arial"/>
+          <w:color w:val="000000"/>
+          <w:lang w:eastAsia="pl-PL"/>
+        </w:rPr>
+      </w:pPr>
+    </w:p>
+    <w:p>
+      <w:pPr>
+        <w:spacing w:after="0" w:line="240" w:lineRule="auto"/>
+        <w:jc w:val="both"/>
+        <w:rPr>
+          <w:rFonts w:ascii="Arial" w:eastAsia="Times New Roman" w:hAnsi="Arial" w:cs="Arial"/>
+          <w:color w:val="000000"/>
+          <w:lang w:eastAsia="pl-PL"/>
+        </w:rPr>
+      </w:pPr>
+    </w:p>
+    <w:p>
+      <w:pPr>
+        <w:spacing w:after="0" w:line="240" w:lineRule="auto"/>
+        <w:jc w:val="both"/>
+        <w:rPr>
+          <w:rFonts w:ascii="Arial" w:eastAsia="Times New Roman" w:hAnsi="Arial" w:cs="Arial"/>
+          <w:color w:val="000000"/>
+          <w:lang w:eastAsia="pl-PL"/>
+        </w:rPr>
+      </w:pPr>
+    </w:p>
+    <w:p>
+      <w:pPr>
+        <w:spacing w:after="0" w:line="240" w:lineRule="auto"/>
+        <w:jc w:val="both"/>
+        <w:rPr>
+          <w:rFonts w:ascii="Arial" w:eastAsia="Times New Roman" w:hAnsi="Arial" w:cs="Arial"/>
+          <w:color w:val="000000"/>
+          <w:lang w:eastAsia="pl-PL"/>
+        </w:rPr>
+      </w:pPr>
+    </w:p>
+    <w:p>
+      <w:pPr>
+        <w:spacing w:after="0" w:line="240" w:lineRule="auto"/>
+        <w:jc w:val="both"/>
+        <w:rPr>
+          <w:rFonts w:ascii="Arial" w:eastAsia="Times New Roman" w:hAnsi="Arial" w:cs="Arial"/>
+          <w:color w:val="000000"/>
+          <w:lang w:eastAsia="pl-PL"/>
+        </w:rPr>
+      </w:pPr>
+    </w:p>
+    <w:p>
+      <w:pPr>
+        <w:spacing w:after="0" w:line="240" w:lineRule="auto"/>
+        <w:jc w:val="both"/>
+        <w:rPr>
+          <w:rFonts w:ascii="Arial" w:eastAsia="Times New Roman" w:hAnsi="Arial" w:cs="Arial"/>
+          <w:color w:val="000000"/>
+          <w:lang w:eastAsia="pl-PL"/>
+        </w:rPr>
+      </w:pPr>
+    </w:p>
+    <w:p>
+      <w:pPr>
+        <w:spacing w:after="0" w:line="240" w:lineRule="auto"/>
+        <w:jc w:val="both"/>
+        <w:rPr>
+          <w:rFonts w:ascii="Arial" w:eastAsia="Times New Roman" w:hAnsi="Arial" w:cs="Arial"/>
+          <w:color w:val="000000"/>
+          <w:lang w:eastAsia="pl-PL"/>
+        </w:rPr>
+      </w:pPr>
+    </w:p>
+    <w:p>
+      <w:pPr>
+        <w:spacing w:after="0" w:line="240" w:lineRule="auto"/>
+        <w:jc w:val="both"/>
+        <w:rPr>
+          <w:rFonts w:ascii="Arial" w:eastAsia="Times New Roman" w:hAnsi="Arial" w:cs="Arial"/>
+          <w:color w:val="000000"/>
+          <w:lang w:eastAsia="pl-PL"/>
+        </w:rPr>
+      </w:pPr>
+    </w:p>
+    <w:p>
+      <w:pPr>
+        <w:spacing w:after="0" w:line="240" w:lineRule="auto"/>
+        <w:jc w:val="both"/>
+        <w:rPr>
+          <w:rFonts w:ascii="Arial" w:eastAsia="Times New Roman" w:hAnsi="Arial" w:cs="Arial"/>
+          <w:color w:val="000000"/>
+          <w:lang w:eastAsia="pl-PL"/>
+        </w:rPr>
+      </w:pPr>
+    </w:p>
+    <w:p>
+      <w:pPr>
+        <w:spacing w:after="0" w:line="240" w:lineRule="auto"/>
+        <w:jc w:val="both"/>
+        <w:rPr>
+          <w:rFonts w:ascii="Arial" w:eastAsia="Times New Roman" w:hAnsi="Arial" w:cs="Arial"/>
+          <w:color w:val="000000"/>
+          <w:lang w:eastAsia="pl-PL"/>
+        </w:rPr>
+      </w:pPr>
+    </w:p>
+    <w:p>
+      <w:pPr>
+        <w:spacing w:after="0" w:line="240" w:lineRule="auto"/>
+        <w:jc w:val="both"/>
+        <w:rPr>
+          <w:rFonts w:ascii="Arial" w:eastAsia="Times New Roman" w:hAnsi="Arial" w:cs="Arial"/>
+          <w:color w:val="000000"/>
+          <w:lang w:eastAsia="pl-PL"/>
+        </w:rPr>
+      </w:pPr>
+    </w:p>
+    <w:p>
+      <w:pPr>
+        <w:spacing w:after="0" w:line="240" w:lineRule="auto"/>
+        <w:jc w:val="both"/>
+        <w:rPr>
+          <w:rFonts w:ascii="Arial" w:eastAsia="Times New Roman" w:hAnsi="Arial" w:cs="Arial"/>
+          <w:color w:val="000000"/>
+          <w:lang w:eastAsia="pl-PL"/>
+        </w:rPr>
+      </w:pPr>
+    </w:p>
+    <w:p>
+      <w:pPr>
+        <w:spacing w:after="0" w:line="240" w:lineRule="auto"/>
+        <w:jc w:val="both"/>
+        <w:rPr>
+          <w:rFonts w:ascii="Arial" w:eastAsia="Times New Roman" w:hAnsi="Arial" w:cs="Arial"/>
+          <w:color w:val="000000"/>
+          <w:lang w:eastAsia="pl-PL"/>
+        </w:rPr>
+      </w:pPr>
+    </w:p>
+    <w:p>
+      <w:pPr>
+        <w:spacing w:after="0" w:line="240" w:lineRule="auto"/>
+        <w:jc w:val="both"/>
+        <w:rPr>
+          <w:rFonts w:ascii="Arial" w:eastAsia="Times New Roman" w:hAnsi="Arial" w:cs="Arial"/>
+          <w:color w:val="000000"/>
+          <w:lang w:eastAsia="pl-PL"/>
+        </w:rPr>
+      </w:pPr>
+    </w:p>
+    <w:p>
+      <w:pPr>
+        <w:spacing w:after="0" w:line="240" w:lineRule="auto"/>
+        <w:jc w:val="both"/>
+        <w:rPr>
+          <w:rFonts w:ascii="Arial" w:eastAsia="Times New Roman" w:hAnsi="Arial" w:cs="Arial"/>
+          <w:color w:val="000000"/>
+          <w:lang w:eastAsia="pl-PL"/>
+        </w:rPr>
+      </w:pPr>
+    </w:p>
+    <w:p>
+      <w:pPr>
+        <w:rPr>
+          <w:lang w:eastAsia="pl-PL"/>
+        </w:rPr>
+      </w:pPr>
+      <w:r>
+        <w:rPr>
+          <w:lang w:eastAsia="pl-PL"/>
+        </w:rPr>
+        <w:br w:type="page"/>
+      </w:r>
+    </w:p>
+    <w:p>
+      <w:pPr>
+        <w:pStyle w:val="Tytu"/>
+        <w:rPr>
+          <w:rFonts w:eastAsia="Times New Roman"/>
+          <w:lang w:eastAsia="pl-PL"/>
+        </w:rPr>
+      </w:pPr>
+      <w:r>
+        <w:rPr>
+          <w:rFonts w:eastAsia="Times New Roman"/>
+          <w:lang w:eastAsia="pl-PL"/>
+        </w:rPr>
+        <w:lastRenderedPageBreak/>
+        <w:t>Opis i motywacje dla powstania projektu</w:t>
+      </w:r>
     </w:p>
     <w:p>
       <w:pPr>
         <w:spacing w:after="0" w:line="240" w:lineRule="auto"/>
         <w:ind w:firstLine="708"/>
+        <w:jc w:val="both"/>
+        <w:rPr>
+          <w:rFonts w:ascii="Arial" w:eastAsia="Times New Roman" w:hAnsi="Arial" w:cs="Arial"/>
+          <w:color w:val="000000"/>
+          <w:lang w:eastAsia="pl-PL"/>
+        </w:rPr>
+      </w:pPr>
+      <w:r>
+        <w:rPr>
+          <w:rFonts w:ascii="Arial" w:eastAsia="Times New Roman" w:hAnsi="Arial" w:cs="Arial"/>
+          <w:color w:val="000000"/>
+          <w:lang w:eastAsia="pl-PL"/>
+        </w:rPr>
+        <w:t xml:space="preserve">Tematyką naszego projektu zespołowego będzie aplikacja mobilna realizująca koncepcję platformy pozwalającej na zamawianie fachowców z szerokiej gamy profesji, za pomocą kilku kliknięć. Celujemy w prostą i przejrzystą oprawę. Aplikacja będzie posiadać podstawowe funkcjonalności tj. system logowania, systemy ocen i opinii, </w:t>
+      </w:r>
+      <w:r>
+        <w:rPr>
+          <w:rFonts w:ascii="Arial" w:eastAsia="Times New Roman" w:hAnsi="Arial" w:cs="Arial"/>
+          <w:color w:val="000000"/>
+          <w:lang w:eastAsia="pl-PL"/>
+        </w:rPr>
+        <w:t>odpowiedni</w:t>
+      </w:r>
+      <w:r>
+        <w:rPr>
+          <w:rFonts w:ascii="Arial" w:eastAsia="Times New Roman" w:hAnsi="Arial" w:cs="Arial"/>
+          <w:color w:val="000000"/>
+          <w:lang w:eastAsia="pl-PL"/>
+        </w:rPr>
+        <w:t xml:space="preserve"> system zapisu na dostępny termin itd. </w:t>
+      </w:r>
+    </w:p>
+    <w:p>
+      <w:pPr>
+        <w:spacing w:after="0" w:line="240" w:lineRule="auto"/>
+        <w:ind w:firstLine="708"/>
+        <w:jc w:val="both"/>
+        <w:rPr>
+          <w:rFonts w:ascii="Arial" w:eastAsia="Times New Roman" w:hAnsi="Arial" w:cs="Arial"/>
+          <w:color w:val="000000"/>
+          <w:lang w:eastAsia="pl-PL"/>
+        </w:rPr>
+      </w:pPr>
+    </w:p>
+    <w:p>
+      <w:pPr>
+        <w:spacing w:after="0" w:line="240" w:lineRule="auto"/>
+        <w:jc w:val="both"/>
+        <w:rPr>
+          <w:rFonts w:ascii="Arial" w:eastAsia="Times New Roman" w:hAnsi="Arial" w:cs="Arial"/>
+          <w:color w:val="000000"/>
+          <w:lang w:eastAsia="pl-PL"/>
+        </w:rPr>
+      </w:pPr>
+      <w:r>
+        <w:rPr>
+          <w:rFonts w:ascii="Arial" w:eastAsia="Times New Roman" w:hAnsi="Arial" w:cs="Arial"/>
+          <w:color w:val="000000"/>
+          <w:lang w:eastAsia="pl-PL"/>
+        </w:rPr>
+        <w:tab/>
+      </w:r>
+      <w:r>
+        <w:rPr>
+          <w:rFonts w:ascii="Arial" w:eastAsia="Times New Roman" w:hAnsi="Arial" w:cs="Arial"/>
+          <w:lang w:eastAsia="pl-PL"/>
+        </w:rPr>
+        <w:t xml:space="preserve">Realizując </w:t>
+      </w:r>
+      <w:r>
+        <w:rPr>
+          <w:rFonts w:ascii="Arial" w:eastAsia="Times New Roman" w:hAnsi="Arial" w:cs="Arial"/>
+          <w:lang w:eastAsia="pl-PL"/>
+        </w:rPr>
+        <w:t>naszą aplikację</w:t>
+      </w:r>
+      <w:r>
+        <w:rPr>
+          <w:rFonts w:ascii="Arial" w:eastAsia="Times New Roman" w:hAnsi="Arial" w:cs="Arial"/>
+          <w:color w:val="000000"/>
+          <w:lang w:eastAsia="pl-PL"/>
+        </w:rPr>
+        <w:t>, chcemy odpowiedzieć na zapot</w:t>
+      </w:r>
+      <w:r>
+        <w:rPr>
+          <w:rFonts w:ascii="Arial" w:eastAsia="Times New Roman" w:hAnsi="Arial" w:cs="Arial"/>
+          <w:color w:val="000000"/>
+          <w:lang w:eastAsia="pl-PL"/>
+        </w:rPr>
+        <w:t>rzebowanie na rynku na właśnie takie</w:t>
+      </w:r>
+      <w:r>
+        <w:rPr>
+          <w:rFonts w:ascii="Arial" w:eastAsia="Times New Roman" w:hAnsi="Arial" w:cs="Arial"/>
+          <w:color w:val="000000"/>
+          <w:lang w:eastAsia="pl-PL"/>
+        </w:rPr>
+        <w:t xml:space="preserve"> usługi. Spektakularny sukces takich platform jak Pyszne.pl czy też </w:t>
+      </w:r>
+      <w:proofErr w:type="spellStart"/>
+      <w:r>
+        <w:rPr>
+          <w:rFonts w:ascii="Arial" w:eastAsia="Times New Roman" w:hAnsi="Arial" w:cs="Arial"/>
+          <w:color w:val="000000"/>
+          <w:lang w:eastAsia="pl-PL"/>
+        </w:rPr>
+        <w:t>Glovo</w:t>
+      </w:r>
+      <w:proofErr w:type="spellEnd"/>
+      <w:r>
+        <w:rPr>
+          <w:rFonts w:ascii="Arial" w:eastAsia="Times New Roman" w:hAnsi="Arial" w:cs="Arial"/>
+          <w:color w:val="000000"/>
+          <w:lang w:eastAsia="pl-PL"/>
+        </w:rPr>
+        <w:t xml:space="preserve">, pokazuje że ludzie chętnie korzystają </w:t>
+      </w:r>
+      <w:r>
+        <w:rPr>
+          <w:rFonts w:ascii="Arial" w:eastAsia="Times New Roman" w:hAnsi="Arial" w:cs="Arial"/>
+          <w:lang w:eastAsia="pl-PL"/>
+        </w:rPr>
+        <w:t>z tego typu rozwiązań</w:t>
+      </w:r>
+      <w:r>
+        <w:rPr>
+          <w:rFonts w:ascii="Arial" w:eastAsia="Times New Roman" w:hAnsi="Arial" w:cs="Arial"/>
+          <w:color w:val="000000"/>
+          <w:lang w:eastAsia="pl-PL"/>
+        </w:rPr>
+        <w:t xml:space="preserve">. </w:t>
+      </w:r>
+      <w:r>
+        <w:rPr>
+          <w:rFonts w:ascii="Arial" w:eastAsia="Times New Roman" w:hAnsi="Arial" w:cs="Arial"/>
+          <w:color w:val="000000"/>
+          <w:lang w:eastAsia="pl-PL"/>
+        </w:rPr>
+        <w:t>Wiedząc</w:t>
+      </w:r>
+      <w:r>
+        <w:rPr>
+          <w:rFonts w:ascii="Arial" w:eastAsia="Times New Roman" w:hAnsi="Arial" w:cs="Arial"/>
+          <w:color w:val="000000"/>
+          <w:lang w:eastAsia="pl-PL"/>
+        </w:rPr>
+        <w:t xml:space="preserve">, że </w:t>
+      </w:r>
+      <w:r>
+        <w:rPr>
+          <w:rFonts w:ascii="Arial" w:eastAsia="Times New Roman" w:hAnsi="Arial" w:cs="Arial"/>
+          <w:color w:val="000000"/>
+          <w:lang w:eastAsia="pl-PL"/>
+        </w:rPr>
+        <w:t>takie systemy zarządzania działają i cieszą się sporą popularnością, chcielibyśmy przenieść te rozwiązania na nowy grunt. Mamy świadomość istnienia konkurencyjnych</w:t>
+      </w:r>
+      <w:r>
+        <w:rPr>
+          <w:rFonts w:ascii="Arial" w:eastAsia="Times New Roman" w:hAnsi="Arial" w:cs="Arial"/>
+          <w:color w:val="000000"/>
+          <w:lang w:eastAsia="pl-PL"/>
+        </w:rPr>
+        <w:t xml:space="preserve"> portali</w:t>
+      </w:r>
+      <w:r>
+        <w:rPr>
+          <w:rFonts w:ascii="Arial" w:eastAsia="Times New Roman" w:hAnsi="Arial" w:cs="Arial"/>
+          <w:color w:val="000000"/>
+          <w:lang w:eastAsia="pl-PL"/>
+        </w:rPr>
+        <w:t xml:space="preserve"> tj. fixly.pl czy usterka.pl, ale mamy głębokie p</w:t>
+      </w:r>
+      <w:r>
+        <w:rPr>
+          <w:rFonts w:ascii="Arial" w:eastAsia="Times New Roman" w:hAnsi="Arial" w:cs="Arial"/>
+          <w:color w:val="000000"/>
+          <w:lang w:eastAsia="pl-PL"/>
+        </w:rPr>
+        <w:t>rzekonanie, że nasze rozwiązanie będzie zarówno satysfakcjonujące dla ludzi młodych, jak i dla mniej obeznanych z nowoczesnymi technologiami, ludzi w podeszłym wieku. Nasza aplikacja, dzięki swojej przejrzystości i intuicyjności, będzie kolejną cegiełką dołożoną do walki przeciw wykluczeniu cyfrowemu.</w:t>
+      </w:r>
+    </w:p>
+    <w:p>
+      <w:pPr>
+        <w:spacing w:after="0" w:line="240" w:lineRule="auto"/>
+        <w:jc w:val="both"/>
+        <w:rPr>
+          <w:rFonts w:ascii="Arial" w:eastAsia="Times New Roman" w:hAnsi="Arial" w:cs="Arial"/>
+          <w:color w:val="000000"/>
+          <w:lang w:eastAsia="pl-PL"/>
+        </w:rPr>
+      </w:pPr>
+    </w:p>
+    <w:p>
+      <w:pPr>
+        <w:spacing w:after="0" w:line="240" w:lineRule="auto"/>
         <w:jc w:val="both"/>
         <w:rPr>
           <w:rFonts w:ascii="Times New Roman" w:eastAsia="Times New Roman" w:hAnsi="Times New Roman" w:cs="Times New Roman"/>
@@ -96,7 +533,7 @@
           <w:color w:val="000000"/>
           <w:lang w:eastAsia="pl-PL"/>
         </w:rPr>
-        <w:t>Tematyką naszego projektu zespołowego będzie aplikacja mobilna realizująca koncepcję platformy pozwalającej na zamawianie fachowców z szerokiej gamy profesji, za pomocą kilku kliknięć. Celujemy w prostą i przejrzystą oprawę. Aplikacja będzie posiadać podstawowe funkcjonalności tj. system logowania, systemy ocen i opinii, jakiś system zapisu na dostępny termin itd. </w:t>
+        <w:t>Projekt zostanie zrealizowany w ciągu 9 miesięcy, gdzie pierwsze 4 miesiące zostaną przeznaczone na odpowiednie rozplanowanie działań. Następnie zespół przejdzie do implementacji, ergo aplikacja zostanie wydana w czerwcu 2022 roku.</w:t>
       </w:r>
     </w:p>
     <w:p>
@@ -113,494 +550,237 @@
     <w:p>
       <w:pPr>
         <w:spacing w:after="0" w:line="240" w:lineRule="auto"/>
-        <w:rPr>
-          <w:rFonts w:ascii="Times New Roman" w:eastAsia="Times New Roman" w:hAnsi="Times New Roman" w:cs="Times New Roman"/>
-          <w:sz w:val="24"/>
-          <w:szCs w:val="24"/>
-          <w:lang w:eastAsia="pl-PL"/>
-        </w:rPr>
-      </w:pPr>
-      <w:r>
-        <w:rPr>
-          <w:rFonts w:ascii="Arial" w:eastAsia="Times New Roman" w:hAnsi="Arial" w:cs="Arial"/>
-          <w:color w:val="000000"/>
-          <w:lang w:eastAsia="pl-PL"/>
-        </w:rPr>
-        <w:t xml:space="preserve">Technologia </w:t>
+        <w:jc w:val="both"/>
+        <w:rPr>
+          <w:rFonts w:ascii="Arial" w:eastAsia="Times New Roman" w:hAnsi="Arial" w:cs="Arial"/>
+          <w:color w:val="000000"/>
+          <w:lang w:eastAsia="pl-PL"/>
+        </w:rPr>
+      </w:pPr>
+      <w:r>
+        <w:rPr>
+          <w:rFonts w:ascii="Arial" w:eastAsia="Times New Roman" w:hAnsi="Arial" w:cs="Arial"/>
+          <w:color w:val="000000"/>
+          <w:lang w:eastAsia="pl-PL"/>
+        </w:rPr>
+        <w:tab/>
+        <w:t xml:space="preserve"> </w:t>
+      </w:r>
+    </w:p>
+    <w:p>
+      <w:pPr>
+        <w:pStyle w:val="Tytu"/>
+        <w:rPr>
+          <w:rFonts w:eastAsia="Times New Roman"/>
+          <w:lang w:eastAsia="pl-PL"/>
+        </w:rPr>
+      </w:pPr>
+      <w:r>
+        <w:rPr>
+          <w:rFonts w:eastAsia="Times New Roman"/>
+          <w:lang w:eastAsia="pl-PL"/>
+        </w:rPr>
+        <w:t>Członkowie zespołu i zakres obowiązków</w:t>
+      </w:r>
+    </w:p>
+    <w:p>
+      <w:pPr>
+        <w:rPr>
+          <w:sz w:val="28"/>
+          <w:lang w:eastAsia="pl-PL"/>
+        </w:rPr>
+      </w:pPr>
+      <w:r>
+        <w:rPr>
+          <w:b/>
+          <w:sz w:val="28"/>
+          <w:lang w:eastAsia="pl-PL"/>
+        </w:rPr>
+        <w:t xml:space="preserve">Kamil </w:t>
       </w:r>
       <w:proofErr w:type="spellStart"/>
       <w:r>
         <w:rPr>
-          <w:rFonts w:ascii="Arial" w:eastAsia="Times New Roman" w:hAnsi="Arial" w:cs="Arial"/>
-          <w:color w:val="000000"/>
-          <w:lang w:eastAsia="pl-PL"/>
-        </w:rPr>
-        <w:t>back</w:t>
+          <w:b/>
+          <w:sz w:val="28"/>
+          <w:lang w:eastAsia="pl-PL"/>
+        </w:rPr>
+        <w:t>Cessak</w:t>
       </w:r>
       <w:proofErr w:type="spellEnd"/>
       <w:r>
         <w:rPr>
-          <w:rFonts w:ascii="Arial" w:eastAsia="Times New Roman" w:hAnsi="Arial" w:cs="Arial"/>
-          <w:color w:val="000000"/>
-          <w:lang w:eastAsia="pl-PL"/>
-        </w:rPr>
-        <w:t xml:space="preserve">-end : ASP.Net </w:t>
+          <w:sz w:val="28"/>
+          <w:lang w:eastAsia="pl-PL"/>
+        </w:rPr>
+        <w:t xml:space="preserve"> – inżynier </w:t>
       </w:r>
       <w:proofErr w:type="spellStart"/>
       <w:r>
         <w:rPr>
-          <w:rFonts w:ascii="Arial" w:eastAsia="Times New Roman" w:hAnsi="Arial" w:cs="Arial"/>
-          <w:color w:val="000000"/>
-          <w:lang w:eastAsia="pl-PL"/>
-        </w:rPr>
-        <w:t>Core</w:t>
+          <w:sz w:val="28"/>
+          <w:lang w:eastAsia="pl-PL"/>
+        </w:rPr>
+        <w:t>Frontend</w:t>
       </w:r>
       <w:proofErr w:type="spellEnd"/>
-      <w:r>
-        <w:rPr>
-          <w:rFonts w:ascii="Arial" w:eastAsia="Times New Roman" w:hAnsi="Arial" w:cs="Arial"/>
-          <w:color w:val="000000"/>
-          <w:lang w:eastAsia="pl-PL"/>
-        </w:rPr>
-        <w:t xml:space="preserve"> (.NET 6)</w:t>
-      </w:r>
-    </w:p>
-    <w:p>
-      <w:pPr>
-        <w:spacing w:after="0" w:line="240" w:lineRule="auto"/>
-        <w:rPr>
-          <w:rFonts w:ascii="Times New Roman" w:eastAsia="Times New Roman" w:hAnsi="Times New Roman" w:cs="Times New Roman"/>
-          <w:sz w:val="24"/>
-          <w:szCs w:val="24"/>
-          <w:lang w:eastAsia="pl-PL"/>
-        </w:rPr>
-      </w:pPr>
-      <w:r>
-        <w:rPr>
-          <w:rFonts w:ascii="Arial" w:eastAsia="Times New Roman" w:hAnsi="Arial" w:cs="Arial"/>
-          <w:color w:val="000000"/>
-          <w:lang w:eastAsia="pl-PL"/>
-        </w:rPr>
-        <w:t xml:space="preserve">Technologia </w:t>
+    </w:p>
+    <w:p>
+      <w:pPr>
+        <w:rPr>
+          <w:sz w:val="28"/>
+          <w:lang w:eastAsia="pl-PL"/>
+        </w:rPr>
+      </w:pPr>
+      <w:r>
+        <w:rPr>
+          <w:b/>
+          <w:sz w:val="28"/>
+          <w:lang w:eastAsia="pl-PL"/>
+        </w:rPr>
+        <w:t xml:space="preserve">Szymon </w:t>
       </w:r>
       <w:proofErr w:type="spellStart"/>
       <w:r>
         <w:rPr>
-          <w:rFonts w:ascii="Arial" w:eastAsia="Times New Roman" w:hAnsi="Arial" w:cs="Arial"/>
-          <w:color w:val="000000"/>
-          <w:lang w:eastAsia="pl-PL"/>
-        </w:rPr>
-        <w:t>frontend</w:t>
+          <w:b/>
+          <w:sz w:val="28"/>
+          <w:lang w:eastAsia="pl-PL"/>
+        </w:rPr>
+        <w:t>Ję</w:t>
+      </w:r>
+      <w:r>
+        <w:rPr>
+          <w:b/>
+          <w:sz w:val="28"/>
+          <w:lang w:eastAsia="pl-PL"/>
+        </w:rPr>
+        <w:t>drych</w:t>
       </w:r>
       <w:proofErr w:type="spellEnd"/>
       <w:r>
         <w:rPr>
-          <w:rFonts w:ascii="Arial" w:eastAsia="Times New Roman" w:hAnsi="Arial" w:cs="Arial"/>
-          <w:color w:val="000000"/>
-          <w:lang w:eastAsia="pl-PL"/>
-        </w:rPr>
-        <w:t xml:space="preserve">: </w:t>
+          <w:sz w:val="28"/>
+          <w:lang w:eastAsia="pl-PL"/>
+        </w:rPr>
+        <w:t xml:space="preserve"> – inżynier </w:t>
       </w:r>
       <w:proofErr w:type="spellStart"/>
       <w:r>
         <w:rPr>
-          <w:rFonts w:ascii="Arial" w:eastAsia="Times New Roman" w:hAnsi="Arial" w:cs="Arial"/>
-          <w:color w:val="000000"/>
-          <w:lang w:eastAsia="pl-PL"/>
-        </w:rPr>
-        <w:t>React</w:t>
+          <w:sz w:val="28"/>
+          <w:lang w:eastAsia="pl-PL"/>
+        </w:rPr>
+        <w:t>Backend</w:t>
       </w:r>
       <w:proofErr w:type="spellEnd"/>
-      <w:r>
-        <w:rPr>
-          <w:rFonts w:ascii="Arial" w:eastAsia="Times New Roman" w:hAnsi="Arial" w:cs="Arial"/>
-          <w:color w:val="000000"/>
-          <w:lang w:eastAsia="pl-PL"/>
-        </w:rPr>
-        <w:t xml:space="preserve"> Native</w:t>
-      </w:r>
-    </w:p>
-    <w:p>
-      <w:pPr>
-        <w:spacing w:after="0" w:line="240" w:lineRule="auto"/>
-        <w:rPr>
-          <w:rFonts w:ascii="Times New Roman" w:eastAsia="Times New Roman" w:hAnsi="Times New Roman" w:cs="Times New Roman"/>
-          <w:sz w:val="24"/>
-          <w:szCs w:val="24"/>
-          <w:lang w:eastAsia="pl-PL"/>
-        </w:rPr>
-      </w:pPr>
-      <w:r>
-        <w:rPr>
-          <w:rFonts w:ascii="Arial" w:eastAsia="Times New Roman" w:hAnsi="Arial" w:cs="Arial"/>
-          <w:color w:val="000000"/>
-          <w:lang w:eastAsia="pl-PL"/>
-        </w:rPr>
-        <w:t xml:space="preserve">Baza : </w:t>
+    </w:p>
+    <w:p>
+      <w:pPr>
+        <w:rPr>
+          <w:sz w:val="28"/>
+          <w:lang w:eastAsia="pl-PL"/>
+        </w:rPr>
+      </w:pPr>
+      <w:r>
+        <w:rPr>
+          <w:b/>
+          <w:sz w:val="28"/>
+          <w:lang w:eastAsia="pl-PL"/>
+        </w:rPr>
+        <w:t xml:space="preserve">Paweł </w:t>
       </w:r>
       <w:proofErr w:type="spellStart"/>
       <w:r>
         <w:rPr>
-          <w:rFonts w:ascii="Arial" w:eastAsia="Times New Roman" w:hAnsi="Arial" w:cs="Arial"/>
-          <w:color w:val="000000"/>
-          <w:lang w:eastAsia="pl-PL"/>
-        </w:rPr>
-        <w:t>PostgreSQL</w:t>
+          <w:b/>
+          <w:sz w:val="28"/>
+          <w:lang w:eastAsia="pl-PL"/>
+        </w:rPr>
+        <w:t>Lysko</w:t>
       </w:r>
       <w:proofErr w:type="spellEnd"/>
-    </w:p>
-    <w:p>
-      <w:pPr>
-        <w:spacing w:after="0" w:line="240" w:lineRule="auto"/>
-        <w:rPr>
-          <w:rFonts w:ascii="Times New Roman" w:eastAsia="Times New Roman" w:hAnsi="Times New Roman" w:cs="Times New Roman"/>
-          <w:sz w:val="24"/>
-          <w:szCs w:val="24"/>
-          <w:lang w:eastAsia="pl-PL"/>
-        </w:rPr>
-      </w:pPr>
-      <w:r>
-        <w:rPr>
-          <w:rFonts w:ascii="Arial" w:eastAsia="Times New Roman" w:hAnsi="Arial" w:cs="Arial"/>
-          <w:color w:val="000000"/>
-          <w:lang w:eastAsia="pl-PL"/>
-        </w:rPr>
-        <w:t>Na: Android, iOS (?)</w:t>
-      </w:r>
-    </w:p>
-    <w:p>
-      <w:pPr>
-        <w:spacing w:after="0" w:line="240" w:lineRule="auto"/>
-        <w:rPr>
-          <w:rFonts w:ascii="Arial" w:eastAsia="Times New Roman" w:hAnsi="Arial" w:cs="Arial"/>
-          <w:color w:val="000000"/>
-          <w:lang w:eastAsia="pl-PL"/>
-        </w:rPr>
-      </w:pPr>
+      <w:r>
+        <w:rPr>
+          <w:sz w:val="28"/>
+          <w:lang w:eastAsia="pl-PL"/>
+        </w:rPr>
+        <w:t xml:space="preserve"> – tester</w:t>
+      </w:r>
+    </w:p>
+    <w:p>
+      <w:pPr>
+        <w:rPr>
+          <w:sz w:val="28"/>
+          <w:lang w:eastAsia="pl-PL"/>
+        </w:rPr>
+      </w:pPr>
+      <w:r>
+        <w:rPr>
+          <w:b/>
+          <w:sz w:val="28"/>
+          <w:lang w:eastAsia="pl-PL"/>
+        </w:rPr>
+        <w:t xml:space="preserve">Kacper </w:t>
+      </w:r>
       <w:proofErr w:type="spellStart"/>
       <w:r>
         <w:rPr>
-          <w:rFonts w:ascii="Arial" w:eastAsia="Times New Roman" w:hAnsi="Arial" w:cs="Arial"/>
-          <w:color w:val="000000"/>
-          <w:lang w:eastAsia="pl-PL"/>
-        </w:rPr>
-        <w:t>Repo</w:t>
+          <w:b/>
+          <w:sz w:val="28"/>
+          <w:lang w:eastAsia="pl-PL"/>
+        </w:rPr>
+        <w:t>Siembida</w:t>
       </w:r>
       <w:proofErr w:type="spellEnd"/>
       <w:r>
         <w:rPr>
-          <w:rFonts w:ascii="Arial" w:eastAsia="Times New Roman" w:hAnsi="Arial" w:cs="Arial"/>
-          <w:color w:val="000000"/>
-          <w:lang w:eastAsia="pl-PL"/>
-        </w:rPr>
-        <w:t xml:space="preserve">: </w:t>
-      </w:r>
-      <w:proofErr w:type="spellStart"/>
-      <w:r>
-        <w:rPr>
-          <w:rFonts w:ascii="Arial" w:eastAsia="Times New Roman" w:hAnsi="Arial" w:cs="Arial"/>
-          <w:color w:val="000000"/>
-          <w:lang w:eastAsia="pl-PL"/>
-        </w:rPr>
-        <w:t>Bitbucket</w:t>
-      </w:r>
-      <w:proofErr w:type="spellEnd"/>
-    </w:p>
-    <w:p>
-      <w:pPr>
-        <w:spacing w:after="0" w:line="240" w:lineRule="auto"/>
-        <w:rPr>
-          <w:rFonts w:ascii="Arial" w:eastAsia="Times New Roman" w:hAnsi="Arial" w:cs="Arial"/>
-          <w:color w:val="000000"/>
-          <w:lang w:eastAsia="pl-PL"/>
-        </w:rPr>
-      </w:pPr>
-    </w:p>
-    <w:p>
-      <w:pPr>
-        <w:spacing w:after="0" w:line="240" w:lineRule="auto"/>
-        <w:jc w:val="both"/>
-        <w:rPr>
-          <w:rFonts w:ascii="Arial" w:eastAsia="Times New Roman" w:hAnsi="Arial" w:cs="Arial"/>
-          <w:color w:val="000000"/>
-          <w:lang w:eastAsia="pl-PL"/>
-        </w:rPr>
-      </w:pPr>
-      <w:r>
-        <w:rPr>
-          <w:rFonts w:ascii="Arial" w:eastAsia="Times New Roman" w:hAnsi="Arial" w:cs="Arial"/>
-          <w:color w:val="000000"/>
-          <w:lang w:eastAsia="pl-PL"/>
-        </w:rPr>
-        <w:tab/>
-        <w:t xml:space="preserve">Powód wyboru powyższych technologii może wydawać się prozaiczny – są to rozwiązania, które znamy. W oczywisty sposób ułatwi to pracę, a przynajmniej w znaczący sposób odsunie widmo zastojów i nieoczekiwanych problemów. Oczywiście, jesteśmy świadomi tego, że będziemy napotykali problemy wszelakie, natomiast w miarę możliwości staramy się temu przeciwdziałać już na etapie planowania. Dodatkowo warto zauważyć, że są to technologie rozwojowe i to z nimi </w:t>
-      </w:r>
-      <w:r>
-        <w:rPr>
-          <w:rFonts w:ascii="Arial" w:eastAsia="Times New Roman" w:hAnsi="Arial" w:cs="Arial"/>
-          <w:color w:val="000000"/>
-          <w:lang w:eastAsia="pl-PL"/>
-        </w:rPr>
-        <w:t xml:space="preserve">najprawdopodobniej </w:t>
-      </w:r>
-      <w:r>
-        <w:rPr>
-          <w:rFonts w:ascii="Arial" w:eastAsia="Times New Roman" w:hAnsi="Arial" w:cs="Arial"/>
-          <w:color w:val="000000"/>
-          <w:lang w:eastAsia="pl-PL"/>
-        </w:rPr>
-        <w:t xml:space="preserve">chcielibyśmy związać naszą „zawodową” przyszłość. </w:t>
-      </w:r>
-    </w:p>
-    <w:p>
-      <w:pPr>
-        <w:spacing w:after="0" w:line="240" w:lineRule="auto"/>
-        <w:jc w:val="both"/>
-        <w:rPr>
-          <w:rFonts w:ascii="Arial" w:eastAsia="Times New Roman" w:hAnsi="Arial" w:cs="Arial"/>
-          <w:color w:val="000000"/>
-          <w:lang w:eastAsia="pl-PL"/>
-        </w:rPr>
-      </w:pPr>
-    </w:p>
-    <w:p>
-      <w:pPr>
-        <w:spacing w:after="0" w:line="240" w:lineRule="auto"/>
-        <w:jc w:val="both"/>
-        <w:rPr>
-          <w:rFonts w:ascii="Arial" w:eastAsia="Times New Roman" w:hAnsi="Arial" w:cs="Arial"/>
-          <w:color w:val="000000"/>
-          <w:lang w:eastAsia="pl-PL"/>
-        </w:rPr>
-      </w:pPr>
-    </w:p>
-    <w:p>
-      <w:pPr>
-        <w:spacing w:after="0" w:line="240" w:lineRule="auto"/>
-        <w:jc w:val="both"/>
-        <w:rPr>
-          <w:rFonts w:ascii="Arial" w:eastAsia="Times New Roman" w:hAnsi="Arial" w:cs="Arial"/>
-          <w:color w:val="000000"/>
-          <w:lang w:eastAsia="pl-PL"/>
-        </w:rPr>
-      </w:pPr>
-    </w:p>
-    <w:p>
-      <w:pPr>
-        <w:spacing w:after="0" w:line="240" w:lineRule="auto"/>
-        <w:jc w:val="both"/>
-        <w:rPr>
-          <w:rFonts w:ascii="Arial" w:eastAsia="Times New Roman" w:hAnsi="Arial" w:cs="Arial"/>
-          <w:color w:val="000000"/>
-          <w:lang w:eastAsia="pl-PL"/>
-        </w:rPr>
-      </w:pPr>
-    </w:p>
-    <w:p>
-      <w:pPr>
-        <w:spacing w:after="0" w:line="240" w:lineRule="auto"/>
-        <w:jc w:val="both"/>
-        <w:rPr>
-          <w:rFonts w:ascii="Arial" w:eastAsia="Times New Roman" w:hAnsi="Arial" w:cs="Arial"/>
-          <w:color w:val="000000"/>
-          <w:lang w:eastAsia="pl-PL"/>
-        </w:rPr>
-      </w:pPr>
-    </w:p>
-    <w:p>
-      <w:pPr>
-        <w:spacing w:after="0" w:line="240" w:lineRule="auto"/>
-        <w:jc w:val="both"/>
-        <w:rPr>
-          <w:rFonts w:ascii="Arial" w:eastAsia="Times New Roman" w:hAnsi="Arial" w:cs="Arial"/>
-          <w:color w:val="000000"/>
-          <w:lang w:eastAsia="pl-PL"/>
-        </w:rPr>
-      </w:pPr>
-    </w:p>
-    <w:p>
-      <w:pPr>
-        <w:spacing w:after="0" w:line="240" w:lineRule="auto"/>
-        <w:jc w:val="both"/>
-        <w:rPr>
-          <w:rFonts w:ascii="Arial" w:eastAsia="Times New Roman" w:hAnsi="Arial" w:cs="Arial"/>
-          <w:color w:val="000000"/>
-          <w:lang w:eastAsia="pl-PL"/>
-        </w:rPr>
-      </w:pPr>
-    </w:p>
-    <w:p>
-      <w:pPr>
-        <w:spacing w:after="0" w:line="240" w:lineRule="auto"/>
-        <w:jc w:val="both"/>
-        <w:rPr>
-          <w:rFonts w:ascii="Arial" w:eastAsia="Times New Roman" w:hAnsi="Arial" w:cs="Arial"/>
-          <w:color w:val="000000"/>
-          <w:lang w:eastAsia="pl-PL"/>
-        </w:rPr>
-      </w:pPr>
-    </w:p>
-    <w:p>
-      <w:pPr>
-        <w:spacing w:after="0" w:line="240" w:lineRule="auto"/>
-        <w:jc w:val="both"/>
-        <w:rPr>
-          <w:rFonts w:ascii="Arial" w:eastAsia="Times New Roman" w:hAnsi="Arial" w:cs="Arial"/>
-          <w:color w:val="000000"/>
-          <w:lang w:eastAsia="pl-PL"/>
-        </w:rPr>
-      </w:pPr>
-    </w:p>
-    <w:p>
-      <w:pPr>
-        <w:spacing w:after="0" w:line="240" w:lineRule="auto"/>
-        <w:jc w:val="both"/>
-        <w:rPr>
-          <w:rFonts w:ascii="Arial" w:eastAsia="Times New Roman" w:hAnsi="Arial" w:cs="Arial"/>
-          <w:color w:val="000000"/>
-          <w:lang w:eastAsia="pl-PL"/>
-        </w:rPr>
-      </w:pPr>
-    </w:p>
-    <w:p>
-      <w:pPr>
-        <w:spacing w:after="0" w:line="240" w:lineRule="auto"/>
-        <w:jc w:val="both"/>
-        <w:rPr>
-          <w:rFonts w:ascii="Arial" w:eastAsia="Times New Roman" w:hAnsi="Arial" w:cs="Arial"/>
-          <w:color w:val="000000"/>
-          <w:lang w:eastAsia="pl-PL"/>
-        </w:rPr>
-      </w:pPr>
-    </w:p>
-    <w:p>
-      <w:pPr>
-        <w:spacing w:after="0" w:line="240" w:lineRule="auto"/>
-        <w:jc w:val="both"/>
-        <w:rPr>
-          <w:rFonts w:ascii="Arial" w:eastAsia="Times New Roman" w:hAnsi="Arial" w:cs="Arial"/>
-          <w:color w:val="000000"/>
-          <w:lang w:eastAsia="pl-PL"/>
-        </w:rPr>
-      </w:pPr>
-    </w:p>
-    <w:p>
-      <w:pPr>
-        <w:spacing w:after="0" w:line="240" w:lineRule="auto"/>
-        <w:jc w:val="both"/>
-        <w:rPr>
-          <w:rFonts w:ascii="Arial" w:eastAsia="Times New Roman" w:hAnsi="Arial" w:cs="Arial"/>
-          <w:color w:val="000000"/>
-          <w:lang w:eastAsia="pl-PL"/>
-        </w:rPr>
-      </w:pPr>
-    </w:p>
-    <w:p>
-      <w:pPr>
-        <w:spacing w:after="0" w:line="240" w:lineRule="auto"/>
-        <w:jc w:val="both"/>
-        <w:rPr>
-          <w:rFonts w:ascii="Arial" w:eastAsia="Times New Roman" w:hAnsi="Arial" w:cs="Arial"/>
-          <w:color w:val="000000"/>
-          <w:lang w:eastAsia="pl-PL"/>
-        </w:rPr>
-      </w:pPr>
-    </w:p>
-    <w:p>
-      <w:pPr>
-        <w:spacing w:after="0" w:line="240" w:lineRule="auto"/>
-        <w:jc w:val="both"/>
-        <w:rPr>
-          <w:rFonts w:ascii="Arial" w:eastAsia="Times New Roman" w:hAnsi="Arial" w:cs="Arial"/>
-          <w:color w:val="000000"/>
-          <w:lang w:eastAsia="pl-PL"/>
-        </w:rPr>
-      </w:pPr>
-    </w:p>
-    <w:p>
-      <w:pPr>
-        <w:spacing w:after="0" w:line="240" w:lineRule="auto"/>
-        <w:jc w:val="both"/>
-        <w:rPr>
-          <w:rFonts w:ascii="Arial" w:eastAsia="Times New Roman" w:hAnsi="Arial" w:cs="Arial"/>
-          <w:color w:val="000000"/>
-          <w:lang w:eastAsia="pl-PL"/>
-        </w:rPr>
-      </w:pPr>
-    </w:p>
-    <w:p>
-      <w:pPr>
-        <w:spacing w:after="0" w:line="240" w:lineRule="auto"/>
-        <w:jc w:val="both"/>
-        <w:rPr>
-          <w:rFonts w:ascii="Arial" w:eastAsia="Times New Roman" w:hAnsi="Arial" w:cs="Arial"/>
-          <w:color w:val="000000"/>
-          <w:lang w:eastAsia="pl-PL"/>
-        </w:rPr>
-      </w:pPr>
-    </w:p>
-    <w:p>
-      <w:pPr>
-        <w:spacing w:after="0" w:line="240" w:lineRule="auto"/>
-        <w:jc w:val="both"/>
-        <w:rPr>
-          <w:rFonts w:ascii="Arial" w:eastAsia="Times New Roman" w:hAnsi="Arial" w:cs="Arial"/>
-          <w:color w:val="000000"/>
-          <w:lang w:eastAsia="pl-PL"/>
-        </w:rPr>
-      </w:pPr>
-    </w:p>
-    <w:p>
-      <w:pPr>
-        <w:spacing w:after="0" w:line="240" w:lineRule="auto"/>
-        <w:jc w:val="both"/>
-        <w:rPr>
-          <w:rFonts w:ascii="Arial" w:eastAsia="Times New Roman" w:hAnsi="Arial" w:cs="Arial"/>
-          <w:color w:val="000000"/>
-          <w:lang w:eastAsia="pl-PL"/>
-        </w:rPr>
-      </w:pPr>
-    </w:p>
-    <w:p>
-      <w:pPr>
-        <w:spacing w:after="0" w:line="240" w:lineRule="auto"/>
-        <w:jc w:val="both"/>
-        <w:rPr>
-          <w:rFonts w:ascii="Arial" w:eastAsia="Times New Roman" w:hAnsi="Arial" w:cs="Arial"/>
-          <w:color w:val="000000"/>
-          <w:lang w:eastAsia="pl-PL"/>
-        </w:rPr>
-      </w:pPr>
-    </w:p>
-    <w:p>
-      <w:pPr>
-        <w:spacing w:after="0" w:line="240" w:lineRule="auto"/>
-        <w:jc w:val="both"/>
-        <w:rPr>
-          <w:rFonts w:ascii="Arial" w:eastAsia="Times New Roman" w:hAnsi="Arial" w:cs="Arial"/>
-          <w:color w:val="000000"/>
-          <w:lang w:eastAsia="pl-PL"/>
-        </w:rPr>
-      </w:pPr>
-    </w:p>
-    <w:p>
-      <w:pPr>
-        <w:spacing w:after="0" w:line="240" w:lineRule="auto"/>
-        <w:jc w:val="both"/>
-        <w:rPr>
-          <w:rFonts w:ascii="Arial" w:eastAsia="Times New Roman" w:hAnsi="Arial" w:cs="Arial"/>
-          <w:color w:val="000000"/>
-          <w:lang w:eastAsia="pl-PL"/>
-        </w:rPr>
-      </w:pPr>
-    </w:p>
-    <w:p>
-      <w:pPr>
-        <w:spacing w:after="0" w:line="240" w:lineRule="auto"/>
-        <w:jc w:val="both"/>
-        <w:rPr>
-          <w:rFonts w:ascii="Arial" w:eastAsia="Times New Roman" w:hAnsi="Arial" w:cs="Arial"/>
-          <w:color w:val="000000"/>
+          <w:sz w:val="28"/>
+          <w:lang w:eastAsia="pl-PL"/>
+        </w:rPr>
+        <w:t xml:space="preserve"> – lider zespołu</w:t>
+      </w:r>
+    </w:p>
+    <w:p>
+      <w:pPr>
+        <w:rPr>
+          <w:lang w:eastAsia="pl-PL"/>
+        </w:rPr>
+      </w:pPr>
+    </w:p>
+    <w:p>
+      <w:pPr>
+        <w:rPr>
+          <w:lang w:eastAsia="pl-PL"/>
+        </w:rPr>
+      </w:pPr>
+      <w:bookmarkStart w:id="0" w:name="_GoBack"/>
+      <w:bookmarkEnd w:id="0"/>
+    </w:p>
+    <w:p>
+      <w:pPr>
+        <w:rPr>
+          <w:lang w:eastAsia="pl-PL"/>
+        </w:rPr>
+      </w:pPr>
+    </w:p>
+    <w:p>
+      <w:pPr>
+        <w:rPr>
+          <w:lang w:eastAsia="pl-PL"/>
+        </w:rPr>
+      </w:pPr>
+    </w:p>
+    <w:p>
+      <w:pPr>
+        <w:rPr>
+          <w:lang w:eastAsia="pl-PL"/>
+        </w:rPr>
+      </w:pPr>
+    </w:p>
+    <w:p>
+      <w:pPr>
+        <w:rPr>
           <w:lang w:eastAsia="pl-PL"/>
         </w:rPr>
       </w:pPr>
@@ -1300,17 +1480,7 @@
           <w:color w:val="000000"/>
           <w:lang w:eastAsia="pl-PL"/>
         </w:rPr>
-        <w:t xml:space="preserve"> o podanie dostępnych terminów przez „Zaw</w:t>
-      </w:r>
-      <w:bookmarkStart w:id="0" w:name="_GoBack"/>
-      <w:bookmarkEnd w:id="0"/>
-      <w:r>
-        <w:rPr>
-          <w:rFonts w:ascii="Arial" w:eastAsia="Times New Roman" w:hAnsi="Arial" w:cs="Arial"/>
-          <w:color w:val="000000"/>
-          <w:lang w:eastAsia="pl-PL"/>
-        </w:rPr>
-        <w:t>odowca”. Po otrzymaniu ich wybiera pasujący.</w:t>
+        <w:t xml:space="preserve"> o podanie dostępnych terminów przez „Zawodowca”. Po otrzymaniu ich wybiera pasujący.</w:t>
       </w:r>
     </w:p>
     <w:p>
@@ -1489,6 +1659,899 @@
       </w:pPr>
     </w:p>
     <w:p/>
+    <w:p/>
+    <w:p/>
+    <w:p/>
+    <w:p>
+      <w:pPr>
+        <w:pStyle w:val="Tytu"/>
+        <w:rPr>
+          <w:rFonts w:eastAsia="Times New Roman"/>
+          <w:lang w:eastAsia="pl-PL"/>
+        </w:rPr>
+      </w:pPr>
+      <w:r>
+        <w:rPr>
+          <w:rFonts w:eastAsia="Times New Roman"/>
+          <w:lang w:eastAsia="pl-PL"/>
+        </w:rPr>
+        <w:lastRenderedPageBreak/>
+        <w:t>Opis technologii</w:t>
+      </w:r>
+      <w:r>
+        <w:rPr>
+          <w:rFonts w:eastAsia="Times New Roman"/>
+          <w:lang w:eastAsia="pl-PL"/>
+        </w:rPr>
+        <w:t>:</w:t>
+      </w:r>
+    </w:p>
+    <w:p>
+      <w:pPr>
+        <w:jc w:val="both"/>
+        <w:rPr>
+          <w:rFonts w:ascii="Arial" w:hAnsi="Arial" w:cs="Arial"/>
+          <w:sz w:val="32"/>
+          <w:szCs w:val="32"/>
+        </w:rPr>
+      </w:pPr>
+      <w:proofErr w:type="spellStart"/>
+      <w:r>
+        <w:rPr>
+          <w:rFonts w:ascii="Arial" w:hAnsi="Arial" w:cs="Arial"/>
+          <w:sz w:val="32"/>
+          <w:szCs w:val="32"/>
+        </w:rPr>
+        <w:t>Frontend</w:t>
+      </w:r>
+      <w:proofErr w:type="spellEnd"/>
+      <w:r>
+        <w:rPr>
+          <w:rFonts w:ascii="Arial" w:hAnsi="Arial" w:cs="Arial"/>
+          <w:sz w:val="32"/>
+          <w:szCs w:val="32"/>
+        </w:rPr>
+        <w:t>:</w:t>
+      </w:r>
+    </w:p>
+    <w:p>
+      <w:pPr>
+        <w:jc w:val="both"/>
+        <w:rPr>
+          <w:rFonts w:ascii="Arial" w:hAnsi="Arial" w:cs="Arial"/>
+        </w:rPr>
+      </w:pPr>
+      <w:proofErr w:type="spellStart"/>
+      <w:r>
+        <w:rPr>
+          <w:rFonts w:ascii="Arial" w:hAnsi="Arial" w:cs="Arial"/>
+          <w:b/>
+        </w:rPr>
+        <w:t>React</w:t>
+      </w:r>
+      <w:proofErr w:type="spellEnd"/>
+      <w:r>
+        <w:rPr>
+          <w:rFonts w:ascii="Arial" w:hAnsi="Arial" w:cs="Arial"/>
+          <w:b/>
+        </w:rPr>
+        <w:t xml:space="preserve"> Native</w:t>
+      </w:r>
+      <w:r>
+        <w:rPr>
+          <w:rFonts w:ascii="Arial" w:hAnsi="Arial" w:cs="Arial"/>
+        </w:rPr>
+        <w:t xml:space="preserve"> – otwarto-źródłowy zestaw narzędzi dla programistów przeznaczony do tworzenia natywnych, wieloplatformowych aplikacji mobilnych, komputerowych, internetowych stworzony przez firmę </w:t>
+      </w:r>
+      <w:proofErr w:type="spellStart"/>
+      <w:r>
+        <w:rPr>
+          <w:rFonts w:ascii="Arial" w:hAnsi="Arial" w:cs="Arial"/>
+        </w:rPr>
+        <w:t>Facebook</w:t>
+      </w:r>
+      <w:proofErr w:type="spellEnd"/>
+      <w:r>
+        <w:rPr>
+          <w:rFonts w:ascii="Arial" w:hAnsi="Arial" w:cs="Arial"/>
+        </w:rPr>
+        <w:t>, Inc.</w:t>
+      </w:r>
+    </w:p>
+    <w:p>
+      <w:pPr>
+        <w:jc w:val="both"/>
+        <w:rPr>
+          <w:rFonts w:ascii="Arial" w:hAnsi="Arial" w:cs="Arial"/>
+        </w:rPr>
+      </w:pPr>
+      <w:r>
+        <w:rPr>
+          <w:rFonts w:ascii="Arial" w:hAnsi="Arial" w:cs="Arial"/>
+        </w:rPr>
+        <w:t xml:space="preserve">Wybraliśmy go z uwagi na możliwość łatwego stworzenia aplikacji mobilnej zarówno na platformę IOS oraz Android. Technologia </w:t>
+      </w:r>
+      <w:proofErr w:type="spellStart"/>
+      <w:r>
+        <w:rPr>
+          <w:rFonts w:ascii="Arial" w:hAnsi="Arial" w:cs="Arial"/>
+        </w:rPr>
+        <w:t>React</w:t>
+      </w:r>
+      <w:proofErr w:type="spellEnd"/>
+      <w:r>
+        <w:rPr>
+          <w:rFonts w:ascii="Arial" w:hAnsi="Arial" w:cs="Arial"/>
+        </w:rPr>
+        <w:t xml:space="preserve"> wykazuje się również elastycznością, gdyż</w:t>
+      </w:r>
+      <w:r>
+        <w:rPr>
+          <w:rFonts w:ascii="Arial" w:hAnsi="Arial" w:cs="Arial"/>
+        </w:rPr>
+        <w:t xml:space="preserve"> łatwo łączy </w:t>
+      </w:r>
+      <w:r>
+        <w:rPr>
+          <w:rFonts w:ascii="Arial" w:hAnsi="Arial" w:cs="Arial"/>
+        </w:rPr>
+        <w:t xml:space="preserve">się </w:t>
+      </w:r>
+      <w:r>
+        <w:rPr>
+          <w:rFonts w:ascii="Arial" w:hAnsi="Arial" w:cs="Arial"/>
+        </w:rPr>
+        <w:t>z wszel</w:t>
+      </w:r>
+      <w:r>
+        <w:rPr>
+          <w:rFonts w:ascii="Arial" w:hAnsi="Arial" w:cs="Arial"/>
+        </w:rPr>
+        <w:t xml:space="preserve">kimi technologiami </w:t>
+      </w:r>
+      <w:proofErr w:type="spellStart"/>
+      <w:r>
+        <w:rPr>
+          <w:rFonts w:ascii="Arial" w:hAnsi="Arial" w:cs="Arial"/>
+        </w:rPr>
+        <w:t>backendowymi</w:t>
+      </w:r>
+      <w:proofErr w:type="spellEnd"/>
+      <w:r>
+        <w:rPr>
+          <w:rFonts w:ascii="Arial" w:hAnsi="Arial" w:cs="Arial"/>
+        </w:rPr>
+        <w:t xml:space="preserve">, w tym z </w:t>
+      </w:r>
+      <w:r>
+        <w:rPr>
+          <w:rFonts w:ascii="Arial" w:hAnsi="Arial" w:cs="Arial"/>
+        </w:rPr>
+        <w:t>.NET</w:t>
+      </w:r>
+      <w:r>
+        <w:rPr>
+          <w:rFonts w:ascii="Arial" w:hAnsi="Arial" w:cs="Arial"/>
+        </w:rPr>
+        <w:t>,</w:t>
+      </w:r>
+      <w:r>
+        <w:rPr>
+          <w:rFonts w:ascii="Arial" w:hAnsi="Arial" w:cs="Arial"/>
+        </w:rPr>
+        <w:t xml:space="preserve"> </w:t>
+      </w:r>
+      <w:r>
+        <w:rPr>
+          <w:rFonts w:ascii="Arial" w:hAnsi="Arial" w:cs="Arial"/>
+        </w:rPr>
+        <w:t xml:space="preserve"> który zostanie </w:t>
+      </w:r>
+      <w:r>
+        <w:rPr>
+          <w:rFonts w:ascii="Arial" w:hAnsi="Arial" w:cs="Arial"/>
+        </w:rPr>
+        <w:t>wykorzystany w naszej aplikacji.</w:t>
+      </w:r>
+    </w:p>
+    <w:p>
+      <w:pPr>
+        <w:jc w:val="both"/>
+        <w:rPr>
+          <w:rFonts w:ascii="Arial" w:hAnsi="Arial" w:cs="Arial"/>
+        </w:rPr>
+      </w:pPr>
+      <w:r>
+        <w:rPr>
+          <w:rFonts w:ascii="Arial" w:hAnsi="Arial" w:cs="Arial"/>
+        </w:rPr>
+        <w:t xml:space="preserve">Do warstwy wizualnej </w:t>
+      </w:r>
+      <w:r>
+        <w:rPr>
+          <w:rFonts w:ascii="Arial" w:hAnsi="Arial" w:cs="Arial"/>
+        </w:rPr>
+        <w:t>użyjemy</w:t>
+      </w:r>
+      <w:r>
+        <w:rPr>
+          <w:rFonts w:ascii="Arial" w:hAnsi="Arial" w:cs="Arial"/>
+        </w:rPr>
+        <w:t xml:space="preserve"> </w:t>
+      </w:r>
+      <w:proofErr w:type="spellStart"/>
+      <w:r>
+        <w:rPr>
+          <w:rFonts w:ascii="Arial" w:hAnsi="Arial" w:cs="Arial"/>
+        </w:rPr>
+        <w:t>framework</w:t>
+      </w:r>
+      <w:r>
+        <w:rPr>
+          <w:rFonts w:ascii="Arial" w:hAnsi="Arial" w:cs="Arial"/>
+        </w:rPr>
+        <w:t>a</w:t>
+      </w:r>
+      <w:proofErr w:type="spellEnd"/>
+      <w:r>
+        <w:rPr>
+          <w:rFonts w:ascii="Arial" w:hAnsi="Arial" w:cs="Arial"/>
+        </w:rPr>
+        <w:t xml:space="preserve"> </w:t>
+      </w:r>
+      <w:proofErr w:type="spellStart"/>
+      <w:r>
+        <w:rPr>
+          <w:rFonts w:ascii="Arial" w:hAnsi="Arial" w:cs="Arial"/>
+          <w:b/>
+        </w:rPr>
+        <w:t>TailwindCSS</w:t>
+      </w:r>
+      <w:proofErr w:type="spellEnd"/>
+      <w:r>
+        <w:rPr>
+          <w:rFonts w:ascii="Arial" w:hAnsi="Arial" w:cs="Arial"/>
+        </w:rPr>
+        <w:t xml:space="preserve">, który </w:t>
+      </w:r>
+      <w:r>
+        <w:rPr>
+          <w:rFonts w:ascii="Arial" w:hAnsi="Arial" w:cs="Arial"/>
+        </w:rPr>
+        <w:t xml:space="preserve">pozwala na </w:t>
+      </w:r>
+      <w:r>
+        <w:rPr>
+          <w:rFonts w:ascii="Arial" w:hAnsi="Arial" w:cs="Arial"/>
+        </w:rPr>
+        <w:t xml:space="preserve">proste </w:t>
+      </w:r>
+      <w:r>
+        <w:rPr>
+          <w:rFonts w:ascii="Arial" w:hAnsi="Arial" w:cs="Arial"/>
+        </w:rPr>
+        <w:t xml:space="preserve"> </w:t>
+      </w:r>
+      <w:r>
+        <w:rPr>
+          <w:rFonts w:ascii="Arial" w:hAnsi="Arial" w:cs="Arial"/>
+        </w:rPr>
+        <w:t>kreowanie</w:t>
+      </w:r>
+      <w:r>
+        <w:rPr>
+          <w:rFonts w:ascii="Arial" w:hAnsi="Arial" w:cs="Arial"/>
+        </w:rPr>
+        <w:t xml:space="preserve"> stylów </w:t>
+      </w:r>
+      <w:r>
+        <w:rPr>
+          <w:rFonts w:ascii="Arial" w:hAnsi="Arial" w:cs="Arial"/>
+        </w:rPr>
+        <w:t>CSS,</w:t>
+      </w:r>
+      <w:r>
+        <w:rPr>
+          <w:rFonts w:ascii="Arial" w:hAnsi="Arial" w:cs="Arial"/>
+        </w:rPr>
+        <w:t xml:space="preserve"> bez</w:t>
+      </w:r>
+      <w:r>
+        <w:rPr>
+          <w:rFonts w:ascii="Arial" w:hAnsi="Arial" w:cs="Arial"/>
+        </w:rPr>
+        <w:t xml:space="preserve"> konieczności</w:t>
+      </w:r>
+      <w:r>
+        <w:rPr>
+          <w:rFonts w:ascii="Arial" w:hAnsi="Arial" w:cs="Arial"/>
+        </w:rPr>
+        <w:t xml:space="preserve"> pisania ich ręcznie</w:t>
+      </w:r>
+      <w:r>
+        <w:rPr>
+          <w:rFonts w:ascii="Arial" w:hAnsi="Arial" w:cs="Arial"/>
+        </w:rPr>
+        <w:t xml:space="preserve">, </w:t>
+      </w:r>
+      <w:r>
+        <w:rPr>
+          <w:rFonts w:ascii="Arial" w:hAnsi="Arial" w:cs="Arial"/>
+        </w:rPr>
+        <w:t xml:space="preserve"> tylko poprzez wykorzystanie predefiniowanych prze</w:t>
+      </w:r>
+      <w:r>
+        <w:rPr>
+          <w:rFonts w:ascii="Arial" w:hAnsi="Arial" w:cs="Arial"/>
+        </w:rPr>
+        <w:t xml:space="preserve">z </w:t>
+      </w:r>
+      <w:proofErr w:type="spellStart"/>
+      <w:r>
+        <w:rPr>
+          <w:rFonts w:ascii="Arial" w:hAnsi="Arial" w:cs="Arial"/>
+        </w:rPr>
+        <w:t>T</w:t>
+      </w:r>
+      <w:r>
+        <w:rPr>
+          <w:rFonts w:ascii="Arial" w:hAnsi="Arial" w:cs="Arial"/>
+        </w:rPr>
+        <w:t>ailwind</w:t>
+      </w:r>
+      <w:proofErr w:type="spellEnd"/>
+      <w:r>
+        <w:rPr>
+          <w:rFonts w:ascii="Arial" w:hAnsi="Arial" w:cs="Arial"/>
+        </w:rPr>
+        <w:t xml:space="preserve"> klas komponentów.</w:t>
+      </w:r>
+    </w:p>
+    <w:p>
+      <w:pPr>
+        <w:jc w:val="both"/>
+        <w:rPr>
+          <w:rFonts w:ascii="Arial" w:hAnsi="Arial" w:cs="Arial"/>
+          <w:sz w:val="32"/>
+          <w:szCs w:val="32"/>
+        </w:rPr>
+      </w:pPr>
+      <w:proofErr w:type="spellStart"/>
+      <w:r>
+        <w:rPr>
+          <w:rFonts w:ascii="Arial" w:hAnsi="Arial" w:cs="Arial"/>
+          <w:sz w:val="32"/>
+          <w:szCs w:val="32"/>
+        </w:rPr>
+        <w:t>Backend</w:t>
+      </w:r>
+      <w:proofErr w:type="spellEnd"/>
+      <w:r>
+        <w:rPr>
+          <w:rFonts w:ascii="Arial" w:hAnsi="Arial" w:cs="Arial"/>
+          <w:sz w:val="32"/>
+          <w:szCs w:val="32"/>
+        </w:rPr>
+        <w:t>:</w:t>
+      </w:r>
+    </w:p>
+    <w:p>
+      <w:pPr>
+        <w:jc w:val="both"/>
+        <w:rPr>
+          <w:rFonts w:ascii="Arial" w:hAnsi="Arial" w:cs="Arial"/>
+          <w:shd w:val="clear" w:color="auto" w:fill="FFFFFF"/>
+        </w:rPr>
+      </w:pPr>
+      <w:r>
+        <w:rPr>
+          <w:rFonts w:ascii="Arial" w:hAnsi="Arial" w:cs="Arial"/>
+          <w:b/>
+          <w:bCs/>
+        </w:rPr>
+        <w:t xml:space="preserve">ASP.NET </w:t>
+      </w:r>
+      <w:proofErr w:type="spellStart"/>
+      <w:r>
+        <w:rPr>
+          <w:rFonts w:ascii="Arial" w:hAnsi="Arial" w:cs="Arial"/>
+          <w:b/>
+          <w:bCs/>
+        </w:rPr>
+        <w:t>Core</w:t>
+      </w:r>
+      <w:proofErr w:type="spellEnd"/>
+      <w:r>
+        <w:rPr>
+          <w:rFonts w:ascii="Arial" w:hAnsi="Arial" w:cs="Arial"/>
+          <w:b/>
+          <w:bCs/>
+        </w:rPr>
+        <w:t xml:space="preserve"> (.NET 6</w:t>
+      </w:r>
+      <w:r>
+        <w:rPr>
+          <w:rFonts w:ascii="Arial" w:hAnsi="Arial" w:cs="Arial"/>
+        </w:rPr>
+        <w:t xml:space="preserve">) – </w:t>
+      </w:r>
+      <w:proofErr w:type="spellStart"/>
+      <w:r>
+        <w:rPr>
+          <w:rFonts w:ascii="Arial" w:hAnsi="Arial" w:cs="Arial"/>
+        </w:rPr>
+        <w:t>framework</w:t>
+      </w:r>
+      <w:proofErr w:type="spellEnd"/>
+      <w:r>
+        <w:rPr>
+          <w:rFonts w:ascii="Arial" w:hAnsi="Arial" w:cs="Arial"/>
+        </w:rPr>
+        <w:t xml:space="preserve"> sieciowy od Microsoftu, najnowsza wersja która została zaprezentowana na </w:t>
+      </w:r>
+      <w:r>
+        <w:rPr>
+          <w:rFonts w:ascii="Arial" w:hAnsi="Arial" w:cs="Arial"/>
+          <w:shd w:val="clear" w:color="auto" w:fill="FFFFFF"/>
+        </w:rPr>
+        <w:t xml:space="preserve">.NET </w:t>
+      </w:r>
+      <w:proofErr w:type="spellStart"/>
+      <w:r>
+        <w:rPr>
+          <w:rFonts w:ascii="Arial" w:hAnsi="Arial" w:cs="Arial"/>
+          <w:shd w:val="clear" w:color="auto" w:fill="FFFFFF"/>
+        </w:rPr>
+        <w:t>Conf</w:t>
+      </w:r>
+      <w:proofErr w:type="spellEnd"/>
+      <w:r>
+        <w:rPr>
+          <w:rFonts w:ascii="Arial" w:hAnsi="Arial" w:cs="Arial"/>
+          <w:shd w:val="clear" w:color="auto" w:fill="FFFFFF"/>
+        </w:rPr>
+        <w:t> (dorocznej konferencji Microsoftu). Wybraliśmy tę technologię ze względu na jej popularność, łatwość użycia i dobre, długoterminowe wsparcie.</w:t>
+      </w:r>
+    </w:p>
+    <w:p>
+      <w:pPr>
+        <w:jc w:val="both"/>
+        <w:rPr>
+          <w:rFonts w:ascii="Arial" w:hAnsi="Arial" w:cs="Arial"/>
+          <w:shd w:val="clear" w:color="auto" w:fill="FFFFFF"/>
+        </w:rPr>
+      </w:pPr>
+      <w:proofErr w:type="spellStart"/>
+      <w:r>
+        <w:rPr>
+          <w:rFonts w:ascii="Arial" w:hAnsi="Arial" w:cs="Arial"/>
+          <w:b/>
+          <w:bCs/>
+          <w:shd w:val="clear" w:color="auto" w:fill="FFFFFF"/>
+        </w:rPr>
+        <w:t>SignalR</w:t>
+      </w:r>
+      <w:proofErr w:type="spellEnd"/>
+      <w:r>
+        <w:rPr>
+          <w:rFonts w:ascii="Arial" w:hAnsi="Arial" w:cs="Arial"/>
+          <w:shd w:val="clear" w:color="auto" w:fill="FFFFFF"/>
+        </w:rPr>
+        <w:t xml:space="preserve"> – </w:t>
+      </w:r>
+      <w:proofErr w:type="spellStart"/>
+      <w:r>
+        <w:rPr>
+          <w:rFonts w:ascii="Arial" w:hAnsi="Arial" w:cs="Arial"/>
+          <w:shd w:val="clear" w:color="auto" w:fill="FFFFFF"/>
+        </w:rPr>
+        <w:t>framework</w:t>
+      </w:r>
+      <w:proofErr w:type="spellEnd"/>
+      <w:r>
+        <w:rPr>
+          <w:rFonts w:ascii="Arial" w:hAnsi="Arial" w:cs="Arial"/>
+          <w:shd w:val="clear" w:color="auto" w:fill="FFFFFF"/>
+        </w:rPr>
+        <w:t xml:space="preserve"> pozwalający na komunikację real-</w:t>
+      </w:r>
+      <w:proofErr w:type="spellStart"/>
+      <w:r>
+        <w:rPr>
+          <w:rFonts w:ascii="Arial" w:hAnsi="Arial" w:cs="Arial"/>
+          <w:shd w:val="clear" w:color="auto" w:fill="FFFFFF"/>
+        </w:rPr>
+        <w:t>time</w:t>
+      </w:r>
+      <w:proofErr w:type="spellEnd"/>
+      <w:r>
+        <w:rPr>
+          <w:rFonts w:ascii="Arial" w:hAnsi="Arial" w:cs="Arial"/>
+          <w:shd w:val="clear" w:color="auto" w:fill="FFFFFF"/>
+        </w:rPr>
+        <w:t xml:space="preserve"> między serwerem</w:t>
+      </w:r>
+      <w:r>
+        <w:rPr>
+          <w:rFonts w:ascii="Arial" w:hAnsi="Arial" w:cs="Arial"/>
+          <w:shd w:val="clear" w:color="auto" w:fill="FFFFFF"/>
+        </w:rPr>
+        <w:t>,</w:t>
+      </w:r>
+      <w:r>
+        <w:rPr>
+          <w:rFonts w:ascii="Arial" w:hAnsi="Arial" w:cs="Arial"/>
+          <w:shd w:val="clear" w:color="auto" w:fill="FFFFFF"/>
+        </w:rPr>
+        <w:t xml:space="preserve"> a klientem. Aplikacji będzie używać wielu użytkowników w jednym momencie, może się zdarzyć, że kilku z nich będzie chciało w tym samym momencie zamówić usługę na ten sam termin – musimy w jakiś sposób powiadomić resztę z nich, że termin jest już zajęty i aktualizować na bieżąco grafik usługodawcy. W tym celu z pomocą przychodzi nam przykładowo komunikacja real-</w:t>
+      </w:r>
+      <w:proofErr w:type="spellStart"/>
+      <w:r>
+        <w:rPr>
+          <w:rFonts w:ascii="Arial" w:hAnsi="Arial" w:cs="Arial"/>
+          <w:shd w:val="clear" w:color="auto" w:fill="FFFFFF"/>
+        </w:rPr>
+        <w:t>time</w:t>
+      </w:r>
+      <w:proofErr w:type="spellEnd"/>
+      <w:r>
+        <w:rPr>
+          <w:rFonts w:ascii="Arial" w:hAnsi="Arial" w:cs="Arial"/>
+          <w:shd w:val="clear" w:color="auto" w:fill="FFFFFF"/>
+        </w:rPr>
+        <w:t xml:space="preserve"> po </w:t>
+      </w:r>
+      <w:proofErr w:type="spellStart"/>
+      <w:r>
+        <w:rPr>
+          <w:rFonts w:ascii="Arial" w:hAnsi="Arial" w:cs="Arial"/>
+          <w:shd w:val="clear" w:color="auto" w:fill="FFFFFF"/>
+        </w:rPr>
+        <w:t>websocketach</w:t>
+      </w:r>
+      <w:proofErr w:type="spellEnd"/>
+      <w:r>
+        <w:rPr>
+          <w:rFonts w:ascii="Arial" w:hAnsi="Arial" w:cs="Arial"/>
+          <w:shd w:val="clear" w:color="auto" w:fill="FFFFFF"/>
+        </w:rPr>
+        <w:t>.</w:t>
+      </w:r>
+    </w:p>
+    <w:p>
+      <w:pPr>
+        <w:jc w:val="both"/>
+        <w:rPr>
+          <w:rFonts w:ascii="Arial" w:hAnsi="Arial" w:cs="Arial"/>
+          <w:sz w:val="32"/>
+          <w:szCs w:val="32"/>
+        </w:rPr>
+      </w:pPr>
+      <w:r>
+        <w:rPr>
+          <w:rFonts w:ascii="Arial" w:hAnsi="Arial" w:cs="Arial"/>
+          <w:sz w:val="32"/>
+          <w:szCs w:val="32"/>
+        </w:rPr>
+        <w:t>Baza danych:</w:t>
+      </w:r>
+    </w:p>
+    <w:p>
+      <w:pPr>
+        <w:jc w:val="both"/>
+        <w:rPr>
+          <w:rFonts w:ascii="Arial" w:hAnsi="Arial" w:cs="Arial"/>
+        </w:rPr>
+      </w:pPr>
+      <w:proofErr w:type="spellStart"/>
+      <w:r>
+        <w:rPr>
+          <w:rFonts w:ascii="Arial" w:hAnsi="Arial" w:cs="Arial"/>
+          <w:b/>
+        </w:rPr>
+        <w:t>PostgreSQL</w:t>
+      </w:r>
+      <w:proofErr w:type="spellEnd"/>
+      <w:r>
+        <w:rPr>
+          <w:rFonts w:ascii="Arial" w:hAnsi="Arial" w:cs="Arial"/>
+        </w:rPr>
+        <w:t xml:space="preserve"> – jedna z najpopularniejszych open </w:t>
+      </w:r>
+      <w:proofErr w:type="spellStart"/>
+      <w:r>
+        <w:rPr>
+          <w:rFonts w:ascii="Arial" w:hAnsi="Arial" w:cs="Arial"/>
+        </w:rPr>
+        <w:t>source</w:t>
+      </w:r>
+      <w:proofErr w:type="spellEnd"/>
+      <w:r>
+        <w:rPr>
+          <w:rFonts w:ascii="Arial" w:hAnsi="Arial" w:cs="Arial"/>
+        </w:rPr>
+        <w:t xml:space="preserve"> relacyjnych baz danych. Przez ponad 25 lat na rynku zdążyła zgromadzić spore grono zwolenników. Zostanie użyta ze względu na to, że nie ustępuje zbytnio najlepszym płatnym silnikom bazodanowym i jest całkowicie darmowa.</w:t>
+      </w:r>
+    </w:p>
+    <w:p>
+      <w:pPr>
+        <w:jc w:val="both"/>
+        <w:rPr>
+          <w:rFonts w:ascii="Arial" w:hAnsi="Arial" w:cs="Arial"/>
+          <w:sz w:val="32"/>
+          <w:szCs w:val="32"/>
+        </w:rPr>
+      </w:pPr>
+      <w:r>
+        <w:rPr>
+          <w:rFonts w:ascii="Arial" w:hAnsi="Arial" w:cs="Arial"/>
+          <w:sz w:val="32"/>
+          <w:szCs w:val="32"/>
+        </w:rPr>
+        <w:t>Komunikacja z bazą danych:</w:t>
+      </w:r>
+    </w:p>
+    <w:p>
+      <w:pPr>
+        <w:jc w:val="both"/>
+        <w:rPr>
+          <w:rFonts w:ascii="Arial" w:hAnsi="Arial" w:cs="Arial"/>
+        </w:rPr>
+      </w:pPr>
+      <w:proofErr w:type="spellStart"/>
+      <w:r>
+        <w:rPr>
+          <w:rFonts w:ascii="Arial" w:hAnsi="Arial" w:cs="Arial"/>
+          <w:b/>
+        </w:rPr>
+        <w:t>Dapper</w:t>
+      </w:r>
+      <w:proofErr w:type="spellEnd"/>
+      <w:r>
+        <w:rPr>
+          <w:rFonts w:ascii="Arial" w:hAnsi="Arial" w:cs="Arial"/>
+        </w:rPr>
+        <w:t xml:space="preserve"> lub </w:t>
+      </w:r>
+      <w:proofErr w:type="spellStart"/>
+      <w:r>
+        <w:rPr>
+          <w:rFonts w:ascii="Arial" w:hAnsi="Arial" w:cs="Arial"/>
+          <w:b/>
+        </w:rPr>
+        <w:t>Entity</w:t>
+      </w:r>
+      <w:proofErr w:type="spellEnd"/>
+      <w:r>
+        <w:rPr>
+          <w:rFonts w:ascii="Arial" w:hAnsi="Arial" w:cs="Arial"/>
+          <w:b/>
+        </w:rPr>
+        <w:t xml:space="preserve"> Framework </w:t>
+      </w:r>
+      <w:proofErr w:type="spellStart"/>
+      <w:r>
+        <w:rPr>
+          <w:rFonts w:ascii="Arial" w:hAnsi="Arial" w:cs="Arial"/>
+          <w:b/>
+        </w:rPr>
+        <w:t>Core</w:t>
+      </w:r>
+      <w:proofErr w:type="spellEnd"/>
+      <w:r>
+        <w:rPr>
+          <w:rFonts w:ascii="Arial" w:hAnsi="Arial" w:cs="Arial"/>
+        </w:rPr>
+        <w:t xml:space="preserve"> – w zależności od potrzeb. Pierwszy z nich, </w:t>
+      </w:r>
+      <w:proofErr w:type="spellStart"/>
+      <w:r>
+        <w:rPr>
+          <w:rFonts w:ascii="Arial" w:hAnsi="Arial" w:cs="Arial"/>
+        </w:rPr>
+        <w:t>Dapper</w:t>
+      </w:r>
+      <w:proofErr w:type="spellEnd"/>
+      <w:r>
+        <w:rPr>
+          <w:rFonts w:ascii="Arial" w:hAnsi="Arial" w:cs="Arial"/>
+        </w:rPr>
+        <w:t xml:space="preserve">, to Micro ORM który pozwala na elastyczną komunikację z bazą danych przez pisanie własnych procedur. Drugi za to zezwala na komunikację z poziomu kodu, bez potrzeby pisania </w:t>
+      </w:r>
+      <w:proofErr w:type="spellStart"/>
+      <w:r>
+        <w:rPr>
+          <w:rFonts w:ascii="Arial" w:hAnsi="Arial" w:cs="Arial"/>
+        </w:rPr>
+        <w:t>query</w:t>
+      </w:r>
+      <w:proofErr w:type="spellEnd"/>
+      <w:r>
+        <w:rPr>
+          <w:rFonts w:ascii="Arial" w:hAnsi="Arial" w:cs="Arial"/>
+        </w:rPr>
+        <w:t xml:space="preserve">. </w:t>
+      </w:r>
+    </w:p>
+    <w:p>
+      <w:pPr>
+        <w:jc w:val="both"/>
+        <w:rPr>
+          <w:rFonts w:ascii="Arial" w:hAnsi="Arial" w:cs="Arial"/>
+          <w:sz w:val="32"/>
+          <w:szCs w:val="32"/>
+        </w:rPr>
+      </w:pPr>
+    </w:p>
+    <w:p>
+      <w:pPr>
+        <w:jc w:val="both"/>
+        <w:rPr>
+          <w:rFonts w:ascii="Arial" w:hAnsi="Arial" w:cs="Arial"/>
+          <w:sz w:val="32"/>
+          <w:szCs w:val="32"/>
+        </w:rPr>
+      </w:pPr>
+    </w:p>
+    <w:p>
+      <w:pPr>
+        <w:jc w:val="both"/>
+        <w:rPr>
+          <w:rFonts w:ascii="Arial" w:hAnsi="Arial" w:cs="Arial"/>
+          <w:sz w:val="32"/>
+          <w:szCs w:val="32"/>
+        </w:rPr>
+      </w:pPr>
+      <w:r>
+        <w:rPr>
+          <w:rFonts w:ascii="Arial" w:hAnsi="Arial" w:cs="Arial"/>
+          <w:sz w:val="32"/>
+          <w:szCs w:val="32"/>
+        </w:rPr>
+        <w:lastRenderedPageBreak/>
+        <w:t>Testy:</w:t>
+      </w:r>
+    </w:p>
+    <w:p>
+      <w:pPr>
+        <w:jc w:val="both"/>
+        <w:rPr>
+          <w:rFonts w:ascii="Arial" w:hAnsi="Arial" w:cs="Arial"/>
+        </w:rPr>
+      </w:pPr>
+      <w:proofErr w:type="spellStart"/>
+      <w:r>
+        <w:rPr>
+          <w:rFonts w:ascii="Arial" w:hAnsi="Arial" w:cs="Arial"/>
+          <w:b/>
+        </w:rPr>
+        <w:t>XUnit</w:t>
+      </w:r>
+      <w:proofErr w:type="spellEnd"/>
+      <w:r>
+        <w:rPr>
+          <w:rFonts w:ascii="Arial" w:hAnsi="Arial" w:cs="Arial"/>
+        </w:rPr>
+        <w:t xml:space="preserve"> – domyślny </w:t>
+      </w:r>
+      <w:proofErr w:type="spellStart"/>
+      <w:r>
+        <w:rPr>
+          <w:rFonts w:ascii="Arial" w:hAnsi="Arial" w:cs="Arial"/>
+        </w:rPr>
+        <w:t>framework</w:t>
+      </w:r>
+      <w:proofErr w:type="spellEnd"/>
+      <w:r>
+        <w:rPr>
+          <w:rFonts w:ascii="Arial" w:hAnsi="Arial" w:cs="Arial"/>
+        </w:rPr>
+        <w:t xml:space="preserve"> do testowania używany w .NET.</w:t>
+      </w:r>
+    </w:p>
+    <w:p>
+      <w:pPr>
+        <w:jc w:val="both"/>
+        <w:rPr>
+          <w:rFonts w:ascii="Arial" w:hAnsi="Arial" w:cs="Arial"/>
+        </w:rPr>
+      </w:pPr>
+      <w:proofErr w:type="spellStart"/>
+      <w:r>
+        <w:rPr>
+          <w:rFonts w:ascii="Arial" w:hAnsi="Arial" w:cs="Arial"/>
+          <w:b/>
+        </w:rPr>
+        <w:t>Moq</w:t>
+      </w:r>
+      <w:proofErr w:type="spellEnd"/>
+      <w:r>
+        <w:rPr>
+          <w:rFonts w:ascii="Arial" w:hAnsi="Arial" w:cs="Arial"/>
+        </w:rPr>
+        <w:t xml:space="preserve"> – najpopularniejsza biblioteka do </w:t>
+      </w:r>
+      <w:proofErr w:type="spellStart"/>
+      <w:r>
+        <w:rPr>
+          <w:rFonts w:ascii="Arial" w:hAnsi="Arial" w:cs="Arial"/>
+        </w:rPr>
+        <w:t>mockowania</w:t>
+      </w:r>
+      <w:proofErr w:type="spellEnd"/>
+      <w:r>
+        <w:rPr>
+          <w:rFonts w:ascii="Arial" w:hAnsi="Arial" w:cs="Arial"/>
+        </w:rPr>
+        <w:t xml:space="preserve"> w .NET.</w:t>
+      </w:r>
+    </w:p>
+    <w:p>
+      <w:pPr>
+        <w:jc w:val="both"/>
+        <w:rPr>
+          <w:rFonts w:ascii="Arial" w:hAnsi="Arial" w:cs="Arial"/>
+        </w:rPr>
+      </w:pPr>
+      <w:r>
+        <w:rPr>
+          <w:rFonts w:ascii="Arial" w:eastAsia="Times New Roman" w:hAnsi="Arial" w:cs="Arial"/>
+          <w:color w:val="000000"/>
+          <w:lang w:eastAsia="pl-PL"/>
+        </w:rPr>
+        <w:t>Podsumowując, taki dobór narzędzi w oczywisty sposób ułatwi nam pracę, a przynajmniej w znaczący sposób odsunie widmo zastojów i nieoczekiwanych problemów; w miarę możliwości staramy się temu przeciwdziałać już na etapie planowania. Wybraliśmy technologie, które wykazują się elastycznością i łatwością użycia. Oczywiście, wpływ na selekcje</w:t>
+      </w:r>
+      <w:r>
+        <w:rPr>
+          <w:rFonts w:ascii="Arial" w:eastAsia="Times New Roman" w:hAnsi="Arial" w:cs="Arial"/>
+          <w:color w:val="000000"/>
+          <w:lang w:eastAsia="pl-PL"/>
+        </w:rPr>
+        <w:t xml:space="preserve"> miała również ich popularność; dzięki temu ‘</w:t>
+      </w:r>
+      <w:proofErr w:type="spellStart"/>
+      <w:r>
+        <w:rPr>
+          <w:rFonts w:ascii="Arial" w:eastAsia="Times New Roman" w:hAnsi="Arial" w:cs="Arial"/>
+          <w:color w:val="000000"/>
+          <w:lang w:eastAsia="pl-PL"/>
+        </w:rPr>
+        <w:t>troubleshooting</w:t>
+      </w:r>
+      <w:proofErr w:type="spellEnd"/>
+      <w:r>
+        <w:rPr>
+          <w:rFonts w:ascii="Arial" w:eastAsia="Times New Roman" w:hAnsi="Arial" w:cs="Arial"/>
+          <w:color w:val="000000"/>
+          <w:lang w:eastAsia="pl-PL"/>
+        </w:rPr>
+        <w:t>’ będzie mógł by przeprowadzany w mniej chaotyczny sposób.</w:t>
+      </w:r>
+      <w:r>
+        <w:rPr>
+          <w:rFonts w:ascii="Arial" w:eastAsia="Times New Roman" w:hAnsi="Arial" w:cs="Arial"/>
+          <w:color w:val="000000"/>
+          <w:lang w:eastAsia="pl-PL"/>
+        </w:rPr>
+        <w:t xml:space="preserve"> Dodatkowo warto zauważyć, że są to technologie </w:t>
+      </w:r>
+      <w:r>
+        <w:rPr>
+          <w:rFonts w:ascii="Arial" w:eastAsia="Times New Roman" w:hAnsi="Arial" w:cs="Arial"/>
+          <w:color w:val="000000"/>
+          <w:lang w:eastAsia="pl-PL"/>
+        </w:rPr>
+        <w:t>przyszłościowe, cały czas rozwijane</w:t>
+      </w:r>
+      <w:r>
+        <w:rPr>
+          <w:rFonts w:ascii="Arial" w:eastAsia="Times New Roman" w:hAnsi="Arial" w:cs="Arial"/>
+          <w:color w:val="000000"/>
+          <w:lang w:eastAsia="pl-PL"/>
+        </w:rPr>
+        <w:t xml:space="preserve"> i to z nimi najprawdopodobniej chcielibyśmy związać naszą „zawodową” przyszłość.</w:t>
+      </w:r>
+    </w:p>
     <w:sectPr>
       <w:pgSz w:w="11906" w:h="16838"/>
       <w:pgMar w:top="1417" w:right="1417" w:bottom="1417" w:left="1417" w:header="708" w:footer="708" w:gutter="0"/>
@@ -2122,6 +3185,56 @@
       <w:szCs w:val="52"/>
     </w:rPr>
   </w:style>
+  <w:style w:type="character" w:styleId="Hipercze">
+    <w:name w:val="Hyperlink"/>
+    <w:basedOn w:val="Domylnaczcionkaakapitu"/>
+    <w:uiPriority w:val="99"/>
+    <w:unhideWhenUsed/>
+    <w:rsid w:val="001374B4"/>
+    <w:rPr>
+      <w:color w:val="0000FF"/>
+      <w:u w:val="single"/>
+    </w:rPr>
+  </w:style>
+  <w:style w:type="paragraph" w:styleId="Tekstprzypisukocowego">
+    <w:name w:val="endnote text"/>
+    <w:basedOn w:val="Normalny"/>
+    <w:link w:val="TekstprzypisukocowegoZnak"/>
+    <w:uiPriority w:val="99"/>
+    <w:semiHidden/>
+    <w:unhideWhenUsed/>
+    <w:rsid w:val="00897C35"/>
+    <w:pPr>
+      <w:spacing w:after="0" w:line="240" w:lineRule="auto"/>
+    </w:pPr>
+    <w:rPr>
+      <w:sz w:val="20"/>
+      <w:szCs w:val="20"/>
+    </w:rPr>
+  </w:style>
+  <w:style w:type="character" w:customStyle="1" w:styleId="TekstprzypisukocowegoZnak">
+    <w:name w:val="Tekst przypisu końcowego Znak"/>
+    <w:basedOn w:val="Domylnaczcionkaakapitu"/>
+    <w:link w:val="Tekstprzypisukocowego"/>
+    <w:uiPriority w:val="99"/>
+    <w:semiHidden/>
+    <w:rsid w:val="00897C35"/>
+    <w:rPr>
+      <w:sz w:val="20"/>
+      <w:szCs w:val="20"/>
+    </w:rPr>
+  </w:style>
+  <w:style w:type="character" w:styleId="Odwoanieprzypisukocowego">
+    <w:name w:val="endnote reference"/>
+    <w:basedOn w:val="Domylnaczcionkaakapitu"/>
+    <w:uiPriority w:val="99"/>
+    <w:semiHidden/>
+    <w:unhideWhenUsed/>
+    <w:rsid w:val="00897C35"/>
+    <w:rPr>
+      <w:vertAlign w:val="superscript"/>
+    </w:rPr>
+  </w:style>
 </w:styles>
 </file>
 
@@ -2461,6 +3574,56 @@
       <w:szCs w:val="52"/>
     </w:rPr>
   </w:style>
+  <w:style w:type="character" w:styleId="Hipercze">
+    <w:name w:val="Hyperlink"/>
+    <w:basedOn w:val="Domylnaczcionkaakapitu"/>
+    <w:uiPriority w:val="99"/>
+    <w:unhideWhenUsed/>
+    <w:rsid w:val="001374B4"/>
+    <w:rPr>
+      <w:color w:val="0000FF"/>
+      <w:u w:val="single"/>
+    </w:rPr>
+  </w:style>
+  <w:style w:type="paragraph" w:styleId="Tekstprzypisukocowego">
+    <w:name w:val="endnote text"/>
+    <w:basedOn w:val="Normalny"/>
+    <w:link w:val="TekstprzypisukocowegoZnak"/>
+    <w:uiPriority w:val="99"/>
+    <w:semiHidden/>
+    <w:unhideWhenUsed/>
+    <w:rsid w:val="00897C35"/>
+    <w:pPr>
+      <w:spacing w:after="0" w:line="240" w:lineRule="auto"/>
+    </w:pPr>
+    <w:rPr>
+      <w:sz w:val="20"/>
+      <w:szCs w:val="20"/>
+    </w:rPr>
+  </w:style>
+  <w:style w:type="character" w:customStyle="1" w:styleId="TekstprzypisukocowegoZnak">
+    <w:name w:val="Tekst przypisu końcowego Znak"/>
+    <w:basedOn w:val="Domylnaczcionkaakapitu"/>
+    <w:link w:val="Tekstprzypisukocowego"/>
+    <w:uiPriority w:val="99"/>
+    <w:semiHidden/>
+    <w:rsid w:val="00897C35"/>
+    <w:rPr>
+      <w:sz w:val="20"/>
+      <w:szCs w:val="20"/>
+    </w:rPr>
+  </w:style>
+  <w:style w:type="character" w:styleId="Odwoanieprzypisukocowego">
+    <w:name w:val="endnote reference"/>
+    <w:basedOn w:val="Domylnaczcionkaakapitu"/>
+    <w:uiPriority w:val="99"/>
+    <w:semiHidden/>
+    <w:unhideWhenUsed/>
+    <w:rsid w:val="00897C35"/>
+    <w:rPr>
+      <w:vertAlign w:val="superscript"/>
+    </w:rPr>
+  </w:style>
 </w:styles>
 </file>
 

</xml_diff>

<commit_message>
Add final version of Dokument_Projektowy.docx and pdf
</commit_message>
<xml_diff>
--- a/doc/Dokument_Projektowy.docx
+++ b/doc/Dokument_Projektowy.docx
@@ -10,314 +10,985 @@
           <w:lang w:eastAsia="pl-PL"/>
         </w:rPr>
       </w:pPr>
-      <w:r>
+    </w:p>
+    <w:p>
+      <w:pPr>
+        <w:pStyle w:val="Tytu"/>
         <w:rPr>
           <w:rFonts w:eastAsia="Times New Roman"/>
           <w:lang w:eastAsia="pl-PL"/>
         </w:rPr>
+      </w:pPr>
+    </w:p>
+    <w:p>
+      <w:pPr>
+        <w:pStyle w:val="Tytu"/>
+        <w:rPr>
+          <w:rFonts w:eastAsia="Times New Roman"/>
+          <w:lang w:eastAsia="pl-PL"/>
+        </w:rPr>
+      </w:pPr>
+    </w:p>
+    <w:p>
+      <w:pPr>
+        <w:pStyle w:val="Tytu"/>
+        <w:rPr>
+          <w:rFonts w:eastAsia="Times New Roman"/>
+          <w:lang w:eastAsia="pl-PL"/>
+        </w:rPr>
+      </w:pPr>
+    </w:p>
+    <w:p>
+      <w:pPr>
+        <w:pStyle w:val="Tytu"/>
+        <w:rPr>
+          <w:rFonts w:eastAsia="Times New Roman"/>
+          <w:lang w:eastAsia="pl-PL"/>
+        </w:rPr>
+      </w:pPr>
+    </w:p>
+    <w:p>
+      <w:pPr>
+        <w:pStyle w:val="Tytu"/>
+        <w:rPr>
+          <w:rFonts w:eastAsia="Times New Roman"/>
+          <w:lang w:eastAsia="pl-PL"/>
+        </w:rPr>
+      </w:pPr>
+    </w:p>
+    <w:p>
+      <w:pPr>
+        <w:pStyle w:val="Tytu"/>
+        <w:rPr>
+          <w:rFonts w:eastAsia="Times New Roman"/>
+          <w:lang w:eastAsia="pl-PL"/>
+        </w:rPr>
+      </w:pPr>
+    </w:p>
+    <w:p>
+      <w:pPr>
+        <w:pStyle w:val="Tytu"/>
+        <w:rPr>
+          <w:rFonts w:eastAsia="Times New Roman"/>
+          <w:lang w:eastAsia="pl-PL"/>
+        </w:rPr>
+      </w:pPr>
+    </w:p>
+    <w:p>
+      <w:pPr>
+        <w:pStyle w:val="Tytu"/>
+        <w:rPr>
+          <w:rFonts w:eastAsia="Times New Roman"/>
+          <w:lang w:eastAsia="pl-PL"/>
+        </w:rPr>
+      </w:pPr>
+    </w:p>
+    <w:p>
+      <w:pPr>
+        <w:pStyle w:val="Tytu"/>
+        <w:jc w:val="center"/>
+        <w:rPr>
+          <w:rFonts w:eastAsia="Times New Roman"/>
+          <w:lang w:eastAsia="pl-PL"/>
+        </w:rPr>
+      </w:pPr>
+      <w:r>
+        <w:rPr>
+          <w:rFonts w:eastAsia="Times New Roman"/>
+          <w:lang w:eastAsia="pl-PL"/>
+        </w:rPr>
         <w:t>Aplikacja Mobilna „Zawodowcy.pl” – projekt zespołowy 2021</w:t>
       </w:r>
-      <w:r>
+    </w:p>
+    <w:p>
+      <w:pPr>
+        <w:spacing w:after="0" w:line="240" w:lineRule="auto"/>
+        <w:jc w:val="both"/>
+        <w:rPr>
+          <w:rFonts w:ascii="Arial" w:eastAsia="Times New Roman" w:hAnsi="Arial" w:cs="Arial"/>
+          <w:color w:val="000000"/>
+          <w:lang w:eastAsia="pl-PL"/>
+        </w:rPr>
+      </w:pPr>
+    </w:p>
+    <w:p>
+      <w:pPr>
+        <w:rPr>
+          <w:lang w:eastAsia="pl-PL"/>
+        </w:rPr>
+      </w:pPr>
+      <w:r>
+        <w:rPr>
+          <w:lang w:eastAsia="pl-PL"/>
+        </w:rPr>
+        <w:br w:type="page"/>
+      </w:r>
+    </w:p>
+    <w:sdt>
+      <w:sdtPr>
+        <w:rPr>
+          <w:rFonts w:asciiTheme="minorHAnsi" w:eastAsiaTheme="minorHAnsi" w:hAnsiTheme="minorHAnsi" w:cstheme="minorBidi"/>
+          <w:b w:val="0"/>
+          <w:bCs w:val="0"/>
+          <w:color w:val="auto"/>
+          <w:sz w:val="22"/>
+          <w:szCs w:val="22"/>
+          <w:lang w:eastAsia="en-US"/>
+        </w:rPr>
+        <w:id w:val="1163206227"/>
+        <w:docPartObj>
+          <w:docPartGallery w:val="Table of Contents"/>
+          <w:docPartUnique/>
+        </w:docPartObj>
+      </w:sdtPr>
+      <w:sdtContent>
+        <w:p>
+          <w:pPr>
+            <w:pStyle w:val="Nagwekspisutreci"/>
+            <w:pBdr>
+              <w:bottom w:val="single" w:sz="6" w:space="1" w:color="17365D" w:themeColor="text2" w:themeShade="BF"/>
+            </w:pBdr>
+            <w:rPr>
+              <w:b w:val="0"/>
+              <w:sz w:val="52"/>
+              <w:szCs w:val="52"/>
+            </w:rPr>
+          </w:pPr>
+          <w:r>
+            <w:rPr>
+              <w:b w:val="0"/>
+              <w:sz w:val="52"/>
+              <w:szCs w:val="52"/>
+            </w:rPr>
+            <w:t>Spis treści</w:t>
+          </w:r>
+        </w:p>
+        <w:p>
+          <w:pPr>
+            <w:pStyle w:val="Spistreci2"/>
+            <w:tabs>
+              <w:tab w:val="right" w:leader="dot" w:pos="9062"/>
+            </w:tabs>
+          </w:pPr>
+        </w:p>
+        <w:p>
+          <w:pPr>
+            <w:pStyle w:val="Spistreci2"/>
+            <w:tabs>
+              <w:tab w:val="right" w:leader="dot" w:pos="9062"/>
+            </w:tabs>
+            <w:rPr>
+              <w:rFonts w:ascii="Calibri Light" w:eastAsiaTheme="minorEastAsia" w:hAnsi="Calibri Light" w:cs="Calibri Light"/>
+              <w:noProof/>
+              <w:color w:val="17365D" w:themeColor="text2" w:themeShade="BF"/>
+              <w:sz w:val="32"/>
+              <w:lang w:eastAsia="pl-PL"/>
+            </w:rPr>
+          </w:pPr>
+          <w:r>
+            <w:fldChar w:fldCharType="begin"/>
+          </w:r>
+          <w:r>
+            <w:instrText xml:space="preserve"> TOC \o "1-3" \h \z \u </w:instrText>
+          </w:r>
+          <w:r>
+            <w:fldChar w:fldCharType="separate"/>
+          </w:r>
+          <w:hyperlink w:anchor="_Toc87798616" w:history="1">
+            <w:r>
+              <w:rPr>
+                <w:rStyle w:val="Hipercze"/>
+                <w:rFonts w:ascii="Calibri Light" w:eastAsia="Times New Roman" w:hAnsi="Calibri Light" w:cs="Calibri Light"/>
+                <w:noProof/>
+                <w:color w:val="17365D" w:themeColor="text2" w:themeShade="BF"/>
+                <w:sz w:val="32"/>
+                <w:lang w:eastAsia="pl-PL"/>
+              </w:rPr>
+              <w:t>Opis i motywacje dla powstania projektu</w:t>
+            </w:r>
+            <w:r>
+              <w:rPr>
+                <w:rFonts w:ascii="Calibri Light" w:hAnsi="Calibri Light" w:cs="Calibri Light"/>
+                <w:noProof/>
+                <w:webHidden/>
+                <w:color w:val="17365D" w:themeColor="text2" w:themeShade="BF"/>
+                <w:sz w:val="32"/>
+              </w:rPr>
+              <w:tab/>
+            </w:r>
+            <w:r>
+              <w:rPr>
+                <w:rFonts w:ascii="Calibri Light" w:hAnsi="Calibri Light" w:cs="Calibri Light"/>
+                <w:noProof/>
+                <w:webHidden/>
+                <w:color w:val="17365D" w:themeColor="text2" w:themeShade="BF"/>
+                <w:sz w:val="32"/>
+              </w:rPr>
+              <w:fldChar w:fldCharType="begin"/>
+            </w:r>
+            <w:r>
+              <w:rPr>
+                <w:rFonts w:ascii="Calibri Light" w:hAnsi="Calibri Light" w:cs="Calibri Light"/>
+                <w:noProof/>
+                <w:webHidden/>
+                <w:color w:val="17365D" w:themeColor="text2" w:themeShade="BF"/>
+                <w:sz w:val="32"/>
+              </w:rPr>
+              <w:instrText xml:space="preserve"> PAGEREF _Toc87798616 \h </w:instrText>
+            </w:r>
+            <w:r>
+              <w:rPr>
+                <w:rFonts w:ascii="Calibri Light" w:hAnsi="Calibri Light" w:cs="Calibri Light"/>
+                <w:noProof/>
+                <w:webHidden/>
+                <w:color w:val="17365D" w:themeColor="text2" w:themeShade="BF"/>
+                <w:sz w:val="32"/>
+              </w:rPr>
+            </w:r>
+            <w:r>
+              <w:rPr>
+                <w:rFonts w:ascii="Calibri Light" w:hAnsi="Calibri Light" w:cs="Calibri Light"/>
+                <w:noProof/>
+                <w:webHidden/>
+                <w:color w:val="17365D" w:themeColor="text2" w:themeShade="BF"/>
+                <w:sz w:val="32"/>
+              </w:rPr>
+              <w:fldChar w:fldCharType="separate"/>
+            </w:r>
+            <w:r>
+              <w:rPr>
+                <w:rFonts w:ascii="Calibri Light" w:hAnsi="Calibri Light" w:cs="Calibri Light"/>
+                <w:noProof/>
+                <w:webHidden/>
+                <w:color w:val="17365D" w:themeColor="text2" w:themeShade="BF"/>
+                <w:sz w:val="32"/>
+              </w:rPr>
+              <w:t>3</w:t>
+            </w:r>
+            <w:r>
+              <w:rPr>
+                <w:rFonts w:ascii="Calibri Light" w:hAnsi="Calibri Light" w:cs="Calibri Light"/>
+                <w:noProof/>
+                <w:webHidden/>
+                <w:color w:val="17365D" w:themeColor="text2" w:themeShade="BF"/>
+                <w:sz w:val="32"/>
+              </w:rPr>
+              <w:fldChar w:fldCharType="end"/>
+            </w:r>
+          </w:hyperlink>
+        </w:p>
+        <w:p>
+          <w:pPr>
+            <w:pStyle w:val="Spistreci2"/>
+            <w:tabs>
+              <w:tab w:val="right" w:leader="dot" w:pos="9062"/>
+            </w:tabs>
+            <w:rPr>
+              <w:rFonts w:ascii="Calibri Light" w:eastAsiaTheme="minorEastAsia" w:hAnsi="Calibri Light" w:cs="Calibri Light"/>
+              <w:noProof/>
+              <w:color w:val="17365D" w:themeColor="text2" w:themeShade="BF"/>
+              <w:sz w:val="32"/>
+              <w:lang w:eastAsia="pl-PL"/>
+            </w:rPr>
+          </w:pPr>
+          <w:hyperlink w:anchor="_Toc87798617" w:history="1">
+            <w:r>
+              <w:rPr>
+                <w:rStyle w:val="Hipercze"/>
+                <w:rFonts w:ascii="Calibri Light" w:eastAsia="Times New Roman" w:hAnsi="Calibri Light" w:cs="Calibri Light"/>
+                <w:noProof/>
+                <w:color w:val="17365D" w:themeColor="text2" w:themeShade="BF"/>
+                <w:sz w:val="32"/>
+                <w:lang w:eastAsia="pl-PL"/>
+              </w:rPr>
+              <w:t>Członkowie zespołu i zakres obowiązków</w:t>
+            </w:r>
+            <w:r>
+              <w:rPr>
+                <w:rFonts w:ascii="Calibri Light" w:hAnsi="Calibri Light" w:cs="Calibri Light"/>
+                <w:noProof/>
+                <w:webHidden/>
+                <w:color w:val="17365D" w:themeColor="text2" w:themeShade="BF"/>
+                <w:sz w:val="32"/>
+              </w:rPr>
+              <w:tab/>
+            </w:r>
+            <w:r>
+              <w:rPr>
+                <w:rFonts w:ascii="Calibri Light" w:hAnsi="Calibri Light" w:cs="Calibri Light"/>
+                <w:noProof/>
+                <w:webHidden/>
+                <w:color w:val="17365D" w:themeColor="text2" w:themeShade="BF"/>
+                <w:sz w:val="32"/>
+              </w:rPr>
+              <w:fldChar w:fldCharType="begin"/>
+            </w:r>
+            <w:r>
+              <w:rPr>
+                <w:rFonts w:ascii="Calibri Light" w:hAnsi="Calibri Light" w:cs="Calibri Light"/>
+                <w:noProof/>
+                <w:webHidden/>
+                <w:color w:val="17365D" w:themeColor="text2" w:themeShade="BF"/>
+                <w:sz w:val="32"/>
+              </w:rPr>
+              <w:instrText xml:space="preserve"> PAGEREF _Toc87798617 \h </w:instrText>
+            </w:r>
+            <w:r>
+              <w:rPr>
+                <w:rFonts w:ascii="Calibri Light" w:hAnsi="Calibri Light" w:cs="Calibri Light"/>
+                <w:noProof/>
+                <w:webHidden/>
+                <w:color w:val="17365D" w:themeColor="text2" w:themeShade="BF"/>
+                <w:sz w:val="32"/>
+              </w:rPr>
+            </w:r>
+            <w:r>
+              <w:rPr>
+                <w:rFonts w:ascii="Calibri Light" w:hAnsi="Calibri Light" w:cs="Calibri Light"/>
+                <w:noProof/>
+                <w:webHidden/>
+                <w:color w:val="17365D" w:themeColor="text2" w:themeShade="BF"/>
+                <w:sz w:val="32"/>
+              </w:rPr>
+              <w:fldChar w:fldCharType="separate"/>
+            </w:r>
+            <w:r>
+              <w:rPr>
+                <w:rFonts w:ascii="Calibri Light" w:hAnsi="Calibri Light" w:cs="Calibri Light"/>
+                <w:noProof/>
+                <w:webHidden/>
+                <w:color w:val="17365D" w:themeColor="text2" w:themeShade="BF"/>
+                <w:sz w:val="32"/>
+              </w:rPr>
+              <w:t>3</w:t>
+            </w:r>
+            <w:r>
+              <w:rPr>
+                <w:rFonts w:ascii="Calibri Light" w:hAnsi="Calibri Light" w:cs="Calibri Light"/>
+                <w:noProof/>
+                <w:webHidden/>
+                <w:color w:val="17365D" w:themeColor="text2" w:themeShade="BF"/>
+                <w:sz w:val="32"/>
+              </w:rPr>
+              <w:fldChar w:fldCharType="end"/>
+            </w:r>
+          </w:hyperlink>
+        </w:p>
+        <w:p>
+          <w:pPr>
+            <w:pStyle w:val="Spistreci2"/>
+            <w:tabs>
+              <w:tab w:val="right" w:leader="dot" w:pos="9062"/>
+            </w:tabs>
+            <w:rPr>
+              <w:rFonts w:ascii="Calibri Light" w:eastAsiaTheme="minorEastAsia" w:hAnsi="Calibri Light" w:cs="Calibri Light"/>
+              <w:noProof/>
+              <w:color w:val="17365D" w:themeColor="text2" w:themeShade="BF"/>
+              <w:sz w:val="32"/>
+              <w:lang w:eastAsia="pl-PL"/>
+            </w:rPr>
+          </w:pPr>
+          <w:hyperlink w:anchor="_Toc87798618" w:history="1">
+            <w:r>
+              <w:rPr>
+                <w:rStyle w:val="Hipercze"/>
+                <w:rFonts w:ascii="Calibri Light" w:eastAsia="Times New Roman" w:hAnsi="Calibri Light" w:cs="Calibri Light"/>
+                <w:noProof/>
+                <w:color w:val="17365D" w:themeColor="text2" w:themeShade="BF"/>
+                <w:sz w:val="32"/>
+                <w:lang w:eastAsia="pl-PL"/>
+              </w:rPr>
+              <w:t>Lista planowanych funkcjonalności:</w:t>
+            </w:r>
+            <w:r>
+              <w:rPr>
+                <w:rFonts w:ascii="Calibri Light" w:hAnsi="Calibri Light" w:cs="Calibri Light"/>
+                <w:noProof/>
+                <w:webHidden/>
+                <w:color w:val="17365D" w:themeColor="text2" w:themeShade="BF"/>
+                <w:sz w:val="32"/>
+              </w:rPr>
+              <w:tab/>
+            </w:r>
+            <w:r>
+              <w:rPr>
+                <w:rFonts w:ascii="Calibri Light" w:hAnsi="Calibri Light" w:cs="Calibri Light"/>
+                <w:noProof/>
+                <w:webHidden/>
+                <w:color w:val="17365D" w:themeColor="text2" w:themeShade="BF"/>
+                <w:sz w:val="32"/>
+              </w:rPr>
+              <w:fldChar w:fldCharType="begin"/>
+            </w:r>
+            <w:r>
+              <w:rPr>
+                <w:rFonts w:ascii="Calibri Light" w:hAnsi="Calibri Light" w:cs="Calibri Light"/>
+                <w:noProof/>
+                <w:webHidden/>
+                <w:color w:val="17365D" w:themeColor="text2" w:themeShade="BF"/>
+                <w:sz w:val="32"/>
+              </w:rPr>
+              <w:instrText xml:space="preserve"> PAGEREF _Toc87798618 \h </w:instrText>
+            </w:r>
+            <w:r>
+              <w:rPr>
+                <w:rFonts w:ascii="Calibri Light" w:hAnsi="Calibri Light" w:cs="Calibri Light"/>
+                <w:noProof/>
+                <w:webHidden/>
+                <w:color w:val="17365D" w:themeColor="text2" w:themeShade="BF"/>
+                <w:sz w:val="32"/>
+              </w:rPr>
+            </w:r>
+            <w:r>
+              <w:rPr>
+                <w:rFonts w:ascii="Calibri Light" w:hAnsi="Calibri Light" w:cs="Calibri Light"/>
+                <w:noProof/>
+                <w:webHidden/>
+                <w:color w:val="17365D" w:themeColor="text2" w:themeShade="BF"/>
+                <w:sz w:val="32"/>
+              </w:rPr>
+              <w:fldChar w:fldCharType="separate"/>
+            </w:r>
+            <w:r>
+              <w:rPr>
+                <w:rFonts w:ascii="Calibri Light" w:hAnsi="Calibri Light" w:cs="Calibri Light"/>
+                <w:noProof/>
+                <w:webHidden/>
+                <w:color w:val="17365D" w:themeColor="text2" w:themeShade="BF"/>
+                <w:sz w:val="32"/>
+              </w:rPr>
+              <w:t>4</w:t>
+            </w:r>
+            <w:r>
+              <w:rPr>
+                <w:rFonts w:ascii="Calibri Light" w:hAnsi="Calibri Light" w:cs="Calibri Light"/>
+                <w:noProof/>
+                <w:webHidden/>
+                <w:color w:val="17365D" w:themeColor="text2" w:themeShade="BF"/>
+                <w:sz w:val="32"/>
+              </w:rPr>
+              <w:fldChar w:fldCharType="end"/>
+            </w:r>
+          </w:hyperlink>
+        </w:p>
+        <w:p>
+          <w:pPr>
+            <w:pStyle w:val="Spistreci2"/>
+            <w:tabs>
+              <w:tab w:val="right" w:leader="dot" w:pos="9062"/>
+            </w:tabs>
+            <w:rPr>
+              <w:rFonts w:ascii="Calibri Light" w:eastAsiaTheme="minorEastAsia" w:hAnsi="Calibri Light" w:cs="Calibri Light"/>
+              <w:noProof/>
+              <w:color w:val="17365D" w:themeColor="text2" w:themeShade="BF"/>
+              <w:sz w:val="32"/>
+              <w:lang w:eastAsia="pl-PL"/>
+            </w:rPr>
+          </w:pPr>
+          <w:hyperlink w:anchor="_Toc87798619" w:history="1">
+            <w:r>
+              <w:rPr>
+                <w:rStyle w:val="Hipercze"/>
+                <w:rFonts w:ascii="Calibri Light" w:eastAsia="Times New Roman" w:hAnsi="Calibri Light" w:cs="Calibri Light"/>
+                <w:noProof/>
+                <w:color w:val="17365D" w:themeColor="text2" w:themeShade="BF"/>
+                <w:sz w:val="32"/>
+                <w:lang w:eastAsia="pl-PL"/>
+              </w:rPr>
+              <w:t>Opis technologii:</w:t>
+            </w:r>
+            <w:r>
+              <w:rPr>
+                <w:rFonts w:ascii="Calibri Light" w:hAnsi="Calibri Light" w:cs="Calibri Light"/>
+                <w:noProof/>
+                <w:webHidden/>
+                <w:color w:val="17365D" w:themeColor="text2" w:themeShade="BF"/>
+                <w:sz w:val="32"/>
+              </w:rPr>
+              <w:tab/>
+            </w:r>
+            <w:r>
+              <w:rPr>
+                <w:rFonts w:ascii="Calibri Light" w:hAnsi="Calibri Light" w:cs="Calibri Light"/>
+                <w:noProof/>
+                <w:webHidden/>
+                <w:color w:val="17365D" w:themeColor="text2" w:themeShade="BF"/>
+                <w:sz w:val="32"/>
+              </w:rPr>
+              <w:fldChar w:fldCharType="begin"/>
+            </w:r>
+            <w:r>
+              <w:rPr>
+                <w:rFonts w:ascii="Calibri Light" w:hAnsi="Calibri Light" w:cs="Calibri Light"/>
+                <w:noProof/>
+                <w:webHidden/>
+                <w:color w:val="17365D" w:themeColor="text2" w:themeShade="BF"/>
+                <w:sz w:val="32"/>
+              </w:rPr>
+              <w:instrText xml:space="preserve"> PAGEREF _Toc87798619 \h </w:instrText>
+            </w:r>
+            <w:r>
+              <w:rPr>
+                <w:rFonts w:ascii="Calibri Light" w:hAnsi="Calibri Light" w:cs="Calibri Light"/>
+                <w:noProof/>
+                <w:webHidden/>
+                <w:color w:val="17365D" w:themeColor="text2" w:themeShade="BF"/>
+                <w:sz w:val="32"/>
+              </w:rPr>
+            </w:r>
+            <w:r>
+              <w:rPr>
+                <w:rFonts w:ascii="Calibri Light" w:hAnsi="Calibri Light" w:cs="Calibri Light"/>
+                <w:noProof/>
+                <w:webHidden/>
+                <w:color w:val="17365D" w:themeColor="text2" w:themeShade="BF"/>
+                <w:sz w:val="32"/>
+              </w:rPr>
+              <w:fldChar w:fldCharType="separate"/>
+            </w:r>
+            <w:r>
+              <w:rPr>
+                <w:rFonts w:ascii="Calibri Light" w:hAnsi="Calibri Light" w:cs="Calibri Light"/>
+                <w:noProof/>
+                <w:webHidden/>
+                <w:color w:val="17365D" w:themeColor="text2" w:themeShade="BF"/>
+                <w:sz w:val="32"/>
+              </w:rPr>
+              <w:t>5</w:t>
+            </w:r>
+            <w:r>
+              <w:rPr>
+                <w:rFonts w:ascii="Calibri Light" w:hAnsi="Calibri Light" w:cs="Calibri Light"/>
+                <w:noProof/>
+                <w:webHidden/>
+                <w:color w:val="17365D" w:themeColor="text2" w:themeShade="BF"/>
+                <w:sz w:val="32"/>
+              </w:rPr>
+              <w:fldChar w:fldCharType="end"/>
+            </w:r>
+          </w:hyperlink>
+        </w:p>
+        <w:p>
+          <w:pPr>
+            <w:pStyle w:val="Spistreci2"/>
+            <w:tabs>
+              <w:tab w:val="right" w:leader="dot" w:pos="9062"/>
+            </w:tabs>
+            <w:rPr>
+              <w:rFonts w:eastAsiaTheme="minorEastAsia"/>
+              <w:noProof/>
+              <w:color w:val="17365D" w:themeColor="text2" w:themeShade="BF"/>
+              <w:lang w:eastAsia="pl-PL"/>
+            </w:rPr>
+          </w:pPr>
+          <w:hyperlink w:anchor="_Toc87798620" w:history="1">
+            <w:r>
+              <w:rPr>
+                <w:rStyle w:val="Hipercze"/>
+                <w:rFonts w:ascii="Calibri Light" w:eastAsia="Times New Roman" w:hAnsi="Calibri Light" w:cs="Calibri Light"/>
+                <w:noProof/>
+                <w:color w:val="17365D" w:themeColor="text2" w:themeShade="BF"/>
+                <w:sz w:val="32"/>
+                <w:lang w:eastAsia="pl-PL"/>
+              </w:rPr>
+              <w:t>Spis Milestone’ów</w:t>
+            </w:r>
+            <w:r>
+              <w:rPr>
+                <w:rFonts w:ascii="Calibri Light" w:hAnsi="Calibri Light" w:cs="Calibri Light"/>
+                <w:noProof/>
+                <w:webHidden/>
+                <w:color w:val="17365D" w:themeColor="text2" w:themeShade="BF"/>
+                <w:sz w:val="32"/>
+              </w:rPr>
+              <w:tab/>
+            </w:r>
+            <w:r>
+              <w:rPr>
+                <w:rFonts w:ascii="Calibri Light" w:hAnsi="Calibri Light" w:cs="Calibri Light"/>
+                <w:noProof/>
+                <w:webHidden/>
+                <w:color w:val="17365D" w:themeColor="text2" w:themeShade="BF"/>
+                <w:sz w:val="32"/>
+              </w:rPr>
+              <w:fldChar w:fldCharType="begin"/>
+            </w:r>
+            <w:r>
+              <w:rPr>
+                <w:rFonts w:ascii="Calibri Light" w:hAnsi="Calibri Light" w:cs="Calibri Light"/>
+                <w:noProof/>
+                <w:webHidden/>
+                <w:color w:val="17365D" w:themeColor="text2" w:themeShade="BF"/>
+                <w:sz w:val="32"/>
+              </w:rPr>
+              <w:instrText xml:space="preserve"> PAGEREF _Toc87798620 \h </w:instrText>
+            </w:r>
+            <w:r>
+              <w:rPr>
+                <w:rFonts w:ascii="Calibri Light" w:hAnsi="Calibri Light" w:cs="Calibri Light"/>
+                <w:noProof/>
+                <w:webHidden/>
+                <w:color w:val="17365D" w:themeColor="text2" w:themeShade="BF"/>
+                <w:sz w:val="32"/>
+              </w:rPr>
+            </w:r>
+            <w:r>
+              <w:rPr>
+                <w:rFonts w:ascii="Calibri Light" w:hAnsi="Calibri Light" w:cs="Calibri Light"/>
+                <w:noProof/>
+                <w:webHidden/>
+                <w:color w:val="17365D" w:themeColor="text2" w:themeShade="BF"/>
+                <w:sz w:val="32"/>
+              </w:rPr>
+              <w:fldChar w:fldCharType="separate"/>
+            </w:r>
+            <w:r>
+              <w:rPr>
+                <w:rFonts w:ascii="Calibri Light" w:hAnsi="Calibri Light" w:cs="Calibri Light"/>
+                <w:noProof/>
+                <w:webHidden/>
+                <w:color w:val="17365D" w:themeColor="text2" w:themeShade="BF"/>
+                <w:sz w:val="32"/>
+              </w:rPr>
+              <w:t>6</w:t>
+            </w:r>
+            <w:r>
+              <w:rPr>
+                <w:rFonts w:ascii="Calibri Light" w:hAnsi="Calibri Light" w:cs="Calibri Light"/>
+                <w:noProof/>
+                <w:webHidden/>
+                <w:color w:val="17365D" w:themeColor="text2" w:themeShade="BF"/>
+                <w:sz w:val="32"/>
+              </w:rPr>
+              <w:fldChar w:fldCharType="end"/>
+            </w:r>
+          </w:hyperlink>
+        </w:p>
+        <w:p>
+          <w:r>
+            <w:rPr>
+              <w:b/>
+              <w:bCs/>
+            </w:rPr>
+            <w:fldChar w:fldCharType="end"/>
+          </w:r>
+        </w:p>
+      </w:sdtContent>
+    </w:sdt>
+    <w:p>
+      <w:pPr>
+        <w:spacing w:after="0" w:line="240" w:lineRule="auto"/>
+        <w:jc w:val="both"/>
+        <w:rPr>
+          <w:rFonts w:ascii="Arial" w:eastAsia="Times New Roman" w:hAnsi="Arial" w:cs="Arial"/>
+          <w:color w:val="000000"/>
+          <w:lang w:eastAsia="pl-PL"/>
+        </w:rPr>
+      </w:pPr>
+    </w:p>
+    <w:p>
+      <w:pPr>
+        <w:spacing w:after="0" w:line="240" w:lineRule="auto"/>
+        <w:jc w:val="both"/>
+        <w:rPr>
+          <w:rFonts w:ascii="Arial" w:eastAsia="Times New Roman" w:hAnsi="Arial" w:cs="Arial"/>
+          <w:color w:val="000000"/>
+          <w:lang w:eastAsia="pl-PL"/>
+        </w:rPr>
+      </w:pPr>
+    </w:p>
+    <w:p>
+      <w:pPr>
+        <w:spacing w:after="0" w:line="240" w:lineRule="auto"/>
+        <w:jc w:val="both"/>
+        <w:rPr>
+          <w:rFonts w:ascii="Arial" w:eastAsia="Times New Roman" w:hAnsi="Arial" w:cs="Arial"/>
+          <w:color w:val="000000"/>
+          <w:lang w:eastAsia="pl-PL"/>
+        </w:rPr>
+      </w:pPr>
+    </w:p>
+    <w:p>
+      <w:pPr>
+        <w:spacing w:after="0" w:line="240" w:lineRule="auto"/>
+        <w:jc w:val="both"/>
+        <w:rPr>
+          <w:rFonts w:ascii="Arial" w:eastAsia="Times New Roman" w:hAnsi="Arial" w:cs="Arial"/>
+          <w:color w:val="000000"/>
+          <w:lang w:eastAsia="pl-PL"/>
+        </w:rPr>
+      </w:pPr>
+    </w:p>
+    <w:p>
+      <w:pPr>
+        <w:spacing w:after="0" w:line="240" w:lineRule="auto"/>
+        <w:jc w:val="both"/>
+        <w:rPr>
+          <w:rFonts w:ascii="Arial" w:eastAsia="Times New Roman" w:hAnsi="Arial" w:cs="Arial"/>
+          <w:color w:val="000000"/>
+          <w:lang w:eastAsia="pl-PL"/>
+        </w:rPr>
+      </w:pPr>
+    </w:p>
+    <w:p>
+      <w:pPr>
+        <w:spacing w:after="0" w:line="240" w:lineRule="auto"/>
+        <w:jc w:val="both"/>
+        <w:rPr>
+          <w:rFonts w:ascii="Arial" w:eastAsia="Times New Roman" w:hAnsi="Arial" w:cs="Arial"/>
+          <w:color w:val="000000"/>
+          <w:lang w:eastAsia="pl-PL"/>
+        </w:rPr>
+      </w:pPr>
+    </w:p>
+    <w:p>
+      <w:pPr>
+        <w:spacing w:after="0" w:line="240" w:lineRule="auto"/>
+        <w:jc w:val="both"/>
+        <w:rPr>
+          <w:rFonts w:ascii="Arial" w:eastAsia="Times New Roman" w:hAnsi="Arial" w:cs="Arial"/>
+          <w:color w:val="000000"/>
+          <w:lang w:eastAsia="pl-PL"/>
+        </w:rPr>
+      </w:pPr>
+    </w:p>
+    <w:p>
+      <w:pPr>
+        <w:spacing w:after="0" w:line="240" w:lineRule="auto"/>
+        <w:jc w:val="both"/>
+        <w:rPr>
+          <w:rFonts w:ascii="Arial" w:eastAsia="Times New Roman" w:hAnsi="Arial" w:cs="Arial"/>
+          <w:color w:val="000000"/>
+          <w:lang w:eastAsia="pl-PL"/>
+        </w:rPr>
+      </w:pPr>
+    </w:p>
+    <w:p>
+      <w:pPr>
+        <w:spacing w:after="0" w:line="240" w:lineRule="auto"/>
+        <w:jc w:val="both"/>
+        <w:rPr>
+          <w:rFonts w:ascii="Arial" w:eastAsia="Times New Roman" w:hAnsi="Arial" w:cs="Arial"/>
+          <w:color w:val="000000"/>
+          <w:lang w:eastAsia="pl-PL"/>
+        </w:rPr>
+      </w:pPr>
+    </w:p>
+    <w:p>
+      <w:pPr>
+        <w:spacing w:after="0" w:line="240" w:lineRule="auto"/>
+        <w:jc w:val="both"/>
+        <w:rPr>
+          <w:rFonts w:ascii="Arial" w:eastAsia="Times New Roman" w:hAnsi="Arial" w:cs="Arial"/>
+          <w:color w:val="000000"/>
+          <w:lang w:eastAsia="pl-PL"/>
+        </w:rPr>
+      </w:pPr>
+    </w:p>
+    <w:p>
+      <w:pPr>
+        <w:spacing w:after="0" w:line="240" w:lineRule="auto"/>
+        <w:jc w:val="both"/>
+        <w:rPr>
+          <w:rFonts w:ascii="Arial" w:eastAsia="Times New Roman" w:hAnsi="Arial" w:cs="Arial"/>
+          <w:color w:val="000000"/>
+          <w:lang w:eastAsia="pl-PL"/>
+        </w:rPr>
+      </w:pPr>
+    </w:p>
+    <w:p>
+      <w:pPr>
+        <w:spacing w:after="0" w:line="240" w:lineRule="auto"/>
+        <w:jc w:val="both"/>
+        <w:rPr>
+          <w:rFonts w:ascii="Arial" w:eastAsia="Times New Roman" w:hAnsi="Arial" w:cs="Arial"/>
+          <w:color w:val="000000"/>
+          <w:lang w:eastAsia="pl-PL"/>
+        </w:rPr>
+      </w:pPr>
+    </w:p>
+    <w:p>
+      <w:pPr>
+        <w:spacing w:after="0" w:line="240" w:lineRule="auto"/>
+        <w:jc w:val="both"/>
+        <w:rPr>
+          <w:rFonts w:ascii="Arial" w:eastAsia="Times New Roman" w:hAnsi="Arial" w:cs="Arial"/>
+          <w:color w:val="000000"/>
+          <w:lang w:eastAsia="pl-PL"/>
+        </w:rPr>
+      </w:pPr>
+    </w:p>
+    <w:p>
+      <w:pPr>
+        <w:spacing w:after="0" w:line="240" w:lineRule="auto"/>
+        <w:jc w:val="both"/>
+        <w:rPr>
+          <w:rFonts w:ascii="Arial" w:eastAsia="Times New Roman" w:hAnsi="Arial" w:cs="Arial"/>
+          <w:color w:val="000000"/>
+          <w:lang w:eastAsia="pl-PL"/>
+        </w:rPr>
+      </w:pPr>
+    </w:p>
+    <w:p>
+      <w:pPr>
+        <w:spacing w:after="0" w:line="240" w:lineRule="auto"/>
+        <w:jc w:val="both"/>
+        <w:rPr>
+          <w:rFonts w:ascii="Arial" w:eastAsia="Times New Roman" w:hAnsi="Arial" w:cs="Arial"/>
+          <w:color w:val="000000"/>
+          <w:lang w:eastAsia="pl-PL"/>
+        </w:rPr>
+      </w:pPr>
+    </w:p>
+    <w:p>
+      <w:pPr>
+        <w:spacing w:after="0" w:line="240" w:lineRule="auto"/>
+        <w:jc w:val="both"/>
+        <w:rPr>
+          <w:rFonts w:ascii="Arial" w:eastAsia="Times New Roman" w:hAnsi="Arial" w:cs="Arial"/>
+          <w:color w:val="000000"/>
+          <w:lang w:eastAsia="pl-PL"/>
+        </w:rPr>
+      </w:pPr>
+    </w:p>
+    <w:p>
+      <w:pPr>
+        <w:spacing w:after="0" w:line="240" w:lineRule="auto"/>
+        <w:jc w:val="both"/>
+        <w:rPr>
+          <w:rFonts w:ascii="Arial" w:eastAsia="Times New Roman" w:hAnsi="Arial" w:cs="Arial"/>
+          <w:color w:val="000000"/>
+          <w:lang w:eastAsia="pl-PL"/>
+        </w:rPr>
+      </w:pPr>
+    </w:p>
+    <w:p>
+      <w:pPr>
+        <w:spacing w:after="0" w:line="240" w:lineRule="auto"/>
+        <w:jc w:val="both"/>
+        <w:rPr>
+          <w:rFonts w:ascii="Arial" w:eastAsia="Times New Roman" w:hAnsi="Arial" w:cs="Arial"/>
+          <w:color w:val="000000"/>
+          <w:lang w:eastAsia="pl-PL"/>
+        </w:rPr>
+      </w:pPr>
+    </w:p>
+    <w:p>
+      <w:pPr>
+        <w:spacing w:after="0" w:line="240" w:lineRule="auto"/>
+        <w:jc w:val="both"/>
+        <w:rPr>
+          <w:rFonts w:ascii="Arial" w:eastAsia="Times New Roman" w:hAnsi="Arial" w:cs="Arial"/>
+          <w:color w:val="000000"/>
+          <w:lang w:eastAsia="pl-PL"/>
+        </w:rPr>
+      </w:pPr>
+    </w:p>
+    <w:p>
+      <w:pPr>
+        <w:spacing w:after="0" w:line="240" w:lineRule="auto"/>
+        <w:jc w:val="both"/>
+        <w:rPr>
+          <w:rFonts w:ascii="Arial" w:eastAsia="Times New Roman" w:hAnsi="Arial" w:cs="Arial"/>
+          <w:color w:val="000000"/>
+          <w:lang w:eastAsia="pl-PL"/>
+        </w:rPr>
+      </w:pPr>
+    </w:p>
+    <w:p>
+      <w:pPr>
+        <w:spacing w:after="0" w:line="240" w:lineRule="auto"/>
+        <w:jc w:val="both"/>
+        <w:rPr>
+          <w:rFonts w:ascii="Arial" w:eastAsia="Times New Roman" w:hAnsi="Arial" w:cs="Arial"/>
+          <w:color w:val="000000"/>
+          <w:lang w:eastAsia="pl-PL"/>
+        </w:rPr>
+      </w:pPr>
+    </w:p>
+    <w:p>
+      <w:pPr>
+        <w:spacing w:after="0" w:line="240" w:lineRule="auto"/>
+        <w:jc w:val="both"/>
+        <w:rPr>
+          <w:rFonts w:ascii="Arial" w:eastAsia="Times New Roman" w:hAnsi="Arial" w:cs="Arial"/>
+          <w:color w:val="000000"/>
+          <w:lang w:eastAsia="pl-PL"/>
+        </w:rPr>
+      </w:pPr>
+    </w:p>
+    <w:p>
+      <w:pPr>
+        <w:spacing w:after="0" w:line="240" w:lineRule="auto"/>
+        <w:jc w:val="both"/>
+        <w:rPr>
+          <w:rFonts w:ascii="Arial" w:eastAsia="Times New Roman" w:hAnsi="Arial" w:cs="Arial"/>
+          <w:color w:val="000000"/>
+          <w:lang w:eastAsia="pl-PL"/>
+        </w:rPr>
+      </w:pPr>
+    </w:p>
+    <w:p>
+      <w:pPr>
+        <w:spacing w:after="0" w:line="240" w:lineRule="auto"/>
+        <w:jc w:val="both"/>
+        <w:rPr>
+          <w:rFonts w:ascii="Arial" w:eastAsia="Times New Roman" w:hAnsi="Arial" w:cs="Arial"/>
+          <w:color w:val="000000"/>
+          <w:lang w:eastAsia="pl-PL"/>
+        </w:rPr>
+      </w:pPr>
+    </w:p>
+    <w:p>
+      <w:pPr>
+        <w:rPr>
+          <w:lang w:eastAsia="pl-PL"/>
+        </w:rPr>
+      </w:pPr>
+      <w:r>
+        <w:rPr>
+          <w:lang w:eastAsia="pl-PL"/>
+        </w:rPr>
+        <w:br w:type="page"/>
+      </w:r>
+    </w:p>
+    <w:p>
+      <w:pPr>
+        <w:pStyle w:val="Nagwek2"/>
+        <w:pBdr>
+          <w:bottom w:val="single" w:sz="6" w:space="1" w:color="17365D" w:themeColor="text2" w:themeShade="BF"/>
+        </w:pBdr>
         <w:rPr>
           <w:rFonts w:eastAsia="Times New Roman"/>
-          <w:lang w:eastAsia="pl-PL"/>
-        </w:rPr>
-        <w:t xml:space="preserve"> - szkic</w:t>
-      </w:r>
-    </w:p>
-    <w:p>
-      <w:pPr>
-        <w:spacing w:after="0" w:line="240" w:lineRule="auto"/>
-        <w:jc w:val="both"/>
-        <w:rPr>
-          <w:rFonts w:ascii="Arial" w:eastAsia="Times New Roman" w:hAnsi="Arial" w:cs="Arial"/>
-          <w:color w:val="000000"/>
-          <w:lang w:eastAsia="pl-PL"/>
-        </w:rPr>
-      </w:pPr>
-    </w:p>
-    <w:p>
-      <w:pPr>
-        <w:spacing w:after="0" w:line="240" w:lineRule="auto"/>
-        <w:jc w:val="both"/>
-        <w:rPr>
-          <w:rFonts w:ascii="Arial" w:eastAsia="Times New Roman" w:hAnsi="Arial" w:cs="Arial"/>
-          <w:color w:val="000000"/>
-          <w:lang w:eastAsia="pl-PL"/>
-        </w:rPr>
-      </w:pPr>
-    </w:p>
-    <w:p>
-      <w:pPr>
-        <w:spacing w:after="0" w:line="240" w:lineRule="auto"/>
-        <w:jc w:val="both"/>
-        <w:rPr>
-          <w:rFonts w:ascii="Arial" w:eastAsia="Times New Roman" w:hAnsi="Arial" w:cs="Arial"/>
-          <w:color w:val="000000"/>
-          <w:lang w:eastAsia="pl-PL"/>
-        </w:rPr>
-      </w:pPr>
-    </w:p>
-    <w:p>
-      <w:pPr>
-        <w:spacing w:after="0" w:line="240" w:lineRule="auto"/>
-        <w:jc w:val="both"/>
-        <w:rPr>
-          <w:rFonts w:ascii="Arial" w:eastAsia="Times New Roman" w:hAnsi="Arial" w:cs="Arial"/>
-          <w:color w:val="000000"/>
-          <w:lang w:eastAsia="pl-PL"/>
-        </w:rPr>
-      </w:pPr>
-    </w:p>
-    <w:p>
-      <w:pPr>
-        <w:spacing w:after="0" w:line="240" w:lineRule="auto"/>
-        <w:jc w:val="both"/>
-        <w:rPr>
-          <w:rFonts w:ascii="Arial" w:eastAsia="Times New Roman" w:hAnsi="Arial" w:cs="Arial"/>
-          <w:color w:val="000000"/>
-          <w:lang w:eastAsia="pl-PL"/>
-        </w:rPr>
-      </w:pPr>
-    </w:p>
-    <w:p>
-      <w:pPr>
-        <w:spacing w:after="0" w:line="240" w:lineRule="auto"/>
-        <w:jc w:val="both"/>
-        <w:rPr>
-          <w:rFonts w:ascii="Arial" w:eastAsia="Times New Roman" w:hAnsi="Arial" w:cs="Arial"/>
-          <w:color w:val="000000"/>
-          <w:lang w:eastAsia="pl-PL"/>
-        </w:rPr>
-      </w:pPr>
-    </w:p>
-    <w:p>
-      <w:pPr>
-        <w:spacing w:after="0" w:line="240" w:lineRule="auto"/>
-        <w:jc w:val="both"/>
-        <w:rPr>
-          <w:rFonts w:ascii="Arial" w:eastAsia="Times New Roman" w:hAnsi="Arial" w:cs="Arial"/>
-          <w:color w:val="000000"/>
-          <w:lang w:eastAsia="pl-PL"/>
-        </w:rPr>
-      </w:pPr>
-    </w:p>
-    <w:p>
-      <w:pPr>
-        <w:spacing w:after="0" w:line="240" w:lineRule="auto"/>
-        <w:jc w:val="both"/>
-        <w:rPr>
-          <w:rFonts w:ascii="Arial" w:eastAsia="Times New Roman" w:hAnsi="Arial" w:cs="Arial"/>
-          <w:color w:val="000000"/>
-          <w:lang w:eastAsia="pl-PL"/>
-        </w:rPr>
-      </w:pPr>
-    </w:p>
-    <w:p>
-      <w:pPr>
-        <w:spacing w:after="0" w:line="240" w:lineRule="auto"/>
-        <w:jc w:val="both"/>
-        <w:rPr>
-          <w:rFonts w:ascii="Arial" w:eastAsia="Times New Roman" w:hAnsi="Arial" w:cs="Arial"/>
-          <w:color w:val="000000"/>
-          <w:lang w:eastAsia="pl-PL"/>
-        </w:rPr>
-      </w:pPr>
-    </w:p>
-    <w:p>
-      <w:pPr>
-        <w:spacing w:after="0" w:line="240" w:lineRule="auto"/>
-        <w:jc w:val="both"/>
-        <w:rPr>
-          <w:rFonts w:ascii="Arial" w:eastAsia="Times New Roman" w:hAnsi="Arial" w:cs="Arial"/>
-          <w:color w:val="000000"/>
-          <w:lang w:eastAsia="pl-PL"/>
-        </w:rPr>
-      </w:pPr>
-    </w:p>
-    <w:p>
-      <w:pPr>
-        <w:spacing w:after="0" w:line="240" w:lineRule="auto"/>
-        <w:jc w:val="both"/>
-        <w:rPr>
-          <w:rFonts w:ascii="Arial" w:eastAsia="Times New Roman" w:hAnsi="Arial" w:cs="Arial"/>
-          <w:color w:val="000000"/>
-          <w:lang w:eastAsia="pl-PL"/>
-        </w:rPr>
-      </w:pPr>
-    </w:p>
-    <w:p>
-      <w:pPr>
-        <w:spacing w:after="0" w:line="240" w:lineRule="auto"/>
-        <w:jc w:val="both"/>
-        <w:rPr>
-          <w:rFonts w:ascii="Arial" w:eastAsia="Times New Roman" w:hAnsi="Arial" w:cs="Arial"/>
-          <w:color w:val="000000"/>
-          <w:lang w:eastAsia="pl-PL"/>
-        </w:rPr>
-      </w:pPr>
-    </w:p>
-    <w:p>
-      <w:pPr>
-        <w:spacing w:after="0" w:line="240" w:lineRule="auto"/>
-        <w:jc w:val="both"/>
-        <w:rPr>
-          <w:rFonts w:ascii="Arial" w:eastAsia="Times New Roman" w:hAnsi="Arial" w:cs="Arial"/>
-          <w:color w:val="000000"/>
-          <w:lang w:eastAsia="pl-PL"/>
-        </w:rPr>
-      </w:pPr>
-    </w:p>
-    <w:p>
-      <w:pPr>
-        <w:spacing w:after="0" w:line="240" w:lineRule="auto"/>
-        <w:jc w:val="both"/>
-        <w:rPr>
-          <w:rFonts w:ascii="Arial" w:eastAsia="Times New Roman" w:hAnsi="Arial" w:cs="Arial"/>
-          <w:color w:val="000000"/>
-          <w:lang w:eastAsia="pl-PL"/>
-        </w:rPr>
-      </w:pPr>
-    </w:p>
-    <w:p>
-      <w:pPr>
-        <w:spacing w:after="0" w:line="240" w:lineRule="auto"/>
-        <w:jc w:val="both"/>
-        <w:rPr>
-          <w:rFonts w:ascii="Arial" w:eastAsia="Times New Roman" w:hAnsi="Arial" w:cs="Arial"/>
-          <w:color w:val="000000"/>
-          <w:lang w:eastAsia="pl-PL"/>
-        </w:rPr>
-      </w:pPr>
-    </w:p>
-    <w:p>
-      <w:pPr>
-        <w:spacing w:after="0" w:line="240" w:lineRule="auto"/>
-        <w:jc w:val="both"/>
-        <w:rPr>
-          <w:rFonts w:ascii="Arial" w:eastAsia="Times New Roman" w:hAnsi="Arial" w:cs="Arial"/>
-          <w:color w:val="000000"/>
-          <w:lang w:eastAsia="pl-PL"/>
-        </w:rPr>
-      </w:pPr>
-    </w:p>
-    <w:p>
-      <w:pPr>
-        <w:spacing w:after="0" w:line="240" w:lineRule="auto"/>
-        <w:jc w:val="both"/>
-        <w:rPr>
-          <w:rFonts w:ascii="Arial" w:eastAsia="Times New Roman" w:hAnsi="Arial" w:cs="Arial"/>
-          <w:color w:val="000000"/>
-          <w:lang w:eastAsia="pl-PL"/>
-        </w:rPr>
-      </w:pPr>
-    </w:p>
-    <w:p>
-      <w:pPr>
-        <w:spacing w:after="0" w:line="240" w:lineRule="auto"/>
-        <w:jc w:val="both"/>
-        <w:rPr>
-          <w:rFonts w:ascii="Arial" w:eastAsia="Times New Roman" w:hAnsi="Arial" w:cs="Arial"/>
-          <w:color w:val="000000"/>
-          <w:lang w:eastAsia="pl-PL"/>
-        </w:rPr>
-      </w:pPr>
-    </w:p>
-    <w:p>
-      <w:pPr>
-        <w:spacing w:after="0" w:line="240" w:lineRule="auto"/>
-        <w:jc w:val="both"/>
-        <w:rPr>
-          <w:rFonts w:ascii="Arial" w:eastAsia="Times New Roman" w:hAnsi="Arial" w:cs="Arial"/>
-          <w:color w:val="000000"/>
-          <w:lang w:eastAsia="pl-PL"/>
-        </w:rPr>
-      </w:pPr>
-    </w:p>
-    <w:p>
-      <w:pPr>
-        <w:spacing w:after="0" w:line="240" w:lineRule="auto"/>
-        <w:jc w:val="both"/>
-        <w:rPr>
-          <w:rFonts w:ascii="Arial" w:eastAsia="Times New Roman" w:hAnsi="Arial" w:cs="Arial"/>
-          <w:color w:val="000000"/>
-          <w:lang w:eastAsia="pl-PL"/>
-        </w:rPr>
-      </w:pPr>
-    </w:p>
-    <w:p>
-      <w:pPr>
-        <w:spacing w:after="0" w:line="240" w:lineRule="auto"/>
-        <w:jc w:val="both"/>
-        <w:rPr>
-          <w:rFonts w:ascii="Arial" w:eastAsia="Times New Roman" w:hAnsi="Arial" w:cs="Arial"/>
-          <w:color w:val="000000"/>
-          <w:lang w:eastAsia="pl-PL"/>
-        </w:rPr>
-      </w:pPr>
-    </w:p>
-    <w:p>
-      <w:pPr>
-        <w:spacing w:after="0" w:line="240" w:lineRule="auto"/>
-        <w:jc w:val="both"/>
-        <w:rPr>
-          <w:rFonts w:ascii="Arial" w:eastAsia="Times New Roman" w:hAnsi="Arial" w:cs="Arial"/>
-          <w:color w:val="000000"/>
-          <w:lang w:eastAsia="pl-PL"/>
-        </w:rPr>
-      </w:pPr>
-    </w:p>
-    <w:p>
-      <w:pPr>
-        <w:spacing w:after="0" w:line="240" w:lineRule="auto"/>
-        <w:jc w:val="both"/>
-        <w:rPr>
-          <w:rFonts w:ascii="Arial" w:eastAsia="Times New Roman" w:hAnsi="Arial" w:cs="Arial"/>
-          <w:color w:val="000000"/>
-          <w:lang w:eastAsia="pl-PL"/>
-        </w:rPr>
-      </w:pPr>
-    </w:p>
-    <w:p>
-      <w:pPr>
-        <w:spacing w:after="0" w:line="240" w:lineRule="auto"/>
-        <w:jc w:val="both"/>
-        <w:rPr>
-          <w:rFonts w:ascii="Arial" w:eastAsia="Times New Roman" w:hAnsi="Arial" w:cs="Arial"/>
-          <w:color w:val="000000"/>
-          <w:lang w:eastAsia="pl-PL"/>
-        </w:rPr>
-      </w:pPr>
-    </w:p>
-    <w:p>
-      <w:pPr>
-        <w:rPr>
-          <w:lang w:eastAsia="pl-PL"/>
-        </w:rPr>
-      </w:pPr>
-      <w:r>
-        <w:rPr>
-          <w:lang w:eastAsia="pl-PL"/>
-        </w:rPr>
-        <w:br w:type="page"/>
-      </w:r>
-    </w:p>
-    <w:p>
-      <w:pPr>
-        <w:pStyle w:val="Tytu"/>
+          <w:b w:val="0"/>
+          <w:color w:val="17365D" w:themeColor="text2" w:themeShade="BF"/>
+          <w:sz w:val="52"/>
+          <w:szCs w:val="52"/>
+          <w:lang w:eastAsia="pl-PL"/>
+        </w:rPr>
+      </w:pPr>
+      <w:bookmarkStart w:id="0" w:name="_Toc87798616"/>
+      <w:r>
         <w:rPr>
           <w:rFonts w:eastAsia="Times New Roman"/>
-          <w:lang w:eastAsia="pl-PL"/>
-        </w:rPr>
-      </w:pPr>
-      <w:r>
-        <w:rPr>
-          <w:rFonts w:eastAsia="Times New Roman"/>
+          <w:b w:val="0"/>
+          <w:color w:val="17365D" w:themeColor="text2" w:themeShade="BF"/>
+          <w:sz w:val="52"/>
+          <w:szCs w:val="52"/>
           <w:lang w:eastAsia="pl-PL"/>
         </w:rPr>
         <w:lastRenderedPageBreak/>
         <w:t>Opis i motywacje dla powstania projektu</w:t>
       </w:r>
+      <w:bookmarkEnd w:id="0"/>
+    </w:p>
+    <w:p>
+      <w:pPr>
+        <w:rPr>
+          <w:color w:val="17365D" w:themeColor="text2" w:themeShade="BF"/>
+          <w:lang w:eastAsia="pl-PL"/>
+        </w:rPr>
+      </w:pPr>
     </w:p>
     <w:p>
       <w:pPr>
@@ -325,34 +996,18 @@
         <w:ind w:firstLine="708"/>
         <w:jc w:val="both"/>
         <w:rPr>
-          <w:rFonts w:ascii="Arial" w:eastAsia="Times New Roman" w:hAnsi="Arial" w:cs="Arial"/>
-          <w:color w:val="000000"/>
-          <w:lang w:eastAsia="pl-PL"/>
-        </w:rPr>
-      </w:pPr>
-      <w:r>
-        <w:rPr>
-          <w:rFonts w:ascii="Arial" w:eastAsia="Times New Roman" w:hAnsi="Arial" w:cs="Arial"/>
-          <w:color w:val="000000"/>
-          <w:lang w:eastAsia="pl-PL"/>
-        </w:rPr>
-        <w:t xml:space="preserve">Tematyką naszego projektu zespołowego będzie aplikacja mobilna realizująca koncepcję platformy pozwalającej na zamawianie fachowców z szerokiej gamy profesji, za pomocą kilku kliknięć. Celujemy w prostą i przejrzystą oprawę. Aplikacja będzie posiadać podstawowe funkcjonalności tj. system logowania, systemy ocen i opinii, </w:t>
-      </w:r>
-      <w:r>
-        <w:rPr>
-          <w:rFonts w:ascii="Arial" w:eastAsia="Times New Roman" w:hAnsi="Arial" w:cs="Arial"/>
-          <w:color w:val="000000"/>
-          <w:lang w:eastAsia="pl-PL"/>
-        </w:rPr>
-        <w:t>odpowiedni</w:t>
-      </w:r>
-      <w:r>
-        <w:rPr>
-          <w:rFonts w:ascii="Arial" w:eastAsia="Times New Roman" w:hAnsi="Arial" w:cs="Arial"/>
-          <w:color w:val="000000"/>
-          <w:lang w:eastAsia="pl-PL"/>
-        </w:rPr>
-        <w:t xml:space="preserve"> system zapisu na dostępny termin itd. </w:t>
+          <w:rFonts w:ascii="Calibri Light" w:eastAsia="Times New Roman" w:hAnsi="Calibri Light" w:cs="Calibri Light"/>
+          <w:color w:val="000000"/>
+          <w:lang w:eastAsia="pl-PL"/>
+        </w:rPr>
+      </w:pPr>
+      <w:r>
+        <w:rPr>
+          <w:rFonts w:ascii="Calibri Light" w:eastAsia="Times New Roman" w:hAnsi="Calibri Light" w:cs="Calibri Light"/>
+          <w:color w:val="000000"/>
+          <w:lang w:eastAsia="pl-PL"/>
+        </w:rPr>
+        <w:t>Tematyką naszego projektu zespołowego będzie aplikacja mobilna realizująca koncepcję platformy pozwalającej na zamawianie fachowców z szerokiej gamy profesji, za pomocą kilku kliknięć. Celujemy w prostą i przejrzystą oprawę. Aplikacja będzie posiadać podstawowe funkcjonalności tj. system logowania, systemy ocen i opinii, odpowiedni system zapisu na dostępny termin itd. </w:t>
       </w:r>
     </w:p>
     <w:p>
@@ -361,25 +1016,25 @@
         <w:ind w:firstLine="708"/>
         <w:jc w:val="both"/>
         <w:rPr>
-          <w:rFonts w:ascii="Arial" w:eastAsia="Times New Roman" w:hAnsi="Arial" w:cs="Arial"/>
-          <w:color w:val="000000"/>
-          <w:lang w:eastAsia="pl-PL"/>
-        </w:rPr>
-      </w:pPr>
-    </w:p>
-    <w:p>
-      <w:pPr>
-        <w:spacing w:after="0" w:line="240" w:lineRule="auto"/>
-        <w:jc w:val="both"/>
-        <w:rPr>
-          <w:rFonts w:ascii="Arial" w:eastAsia="Times New Roman" w:hAnsi="Arial" w:cs="Arial"/>
-          <w:color w:val="000000"/>
-          <w:lang w:eastAsia="pl-PL"/>
-        </w:rPr>
-      </w:pPr>
-      <w:r>
-        <w:rPr>
-          <w:rFonts w:ascii="Arial" w:eastAsia="Times New Roman" w:hAnsi="Arial" w:cs="Arial"/>
+          <w:rFonts w:ascii="Calibri Light" w:eastAsia="Times New Roman" w:hAnsi="Calibri Light" w:cs="Calibri Light"/>
+          <w:color w:val="000000"/>
+          <w:lang w:eastAsia="pl-PL"/>
+        </w:rPr>
+      </w:pPr>
+    </w:p>
+    <w:p>
+      <w:pPr>
+        <w:spacing w:after="0" w:line="240" w:lineRule="auto"/>
+        <w:jc w:val="both"/>
+        <w:rPr>
+          <w:rFonts w:ascii="Calibri Light" w:eastAsia="Times New Roman" w:hAnsi="Calibri Light" w:cs="Calibri Light"/>
+          <w:color w:val="000000"/>
+          <w:lang w:eastAsia="pl-PL"/>
+        </w:rPr>
+      </w:pPr>
+      <w:r>
+        <w:rPr>
+          <w:rFonts w:ascii="Calibri Light" w:eastAsia="Times New Roman" w:hAnsi="Calibri Light" w:cs="Calibri Light"/>
           <w:color w:val="000000"/>
           <w:lang w:eastAsia="pl-PL"/>
         </w:rPr>
@@ -387,46 +1042,23 @@
       </w:r>
       <w:r>
         <w:rPr>
-          <w:rFonts w:ascii="Arial" w:eastAsia="Times New Roman" w:hAnsi="Arial" w:cs="Arial"/>
-          <w:lang w:eastAsia="pl-PL"/>
-        </w:rPr>
-        <w:t xml:space="preserve">Realizując </w:t>
-      </w:r>
-      <w:r>
-        <w:rPr>
-          <w:rFonts w:ascii="Arial" w:eastAsia="Times New Roman" w:hAnsi="Arial" w:cs="Arial"/>
-          <w:lang w:eastAsia="pl-PL"/>
-        </w:rPr>
-        <w:t>naszą aplikację</w:t>
-      </w:r>
-      <w:r>
-        <w:rPr>
-          <w:rFonts w:ascii="Arial" w:eastAsia="Times New Roman" w:hAnsi="Arial" w:cs="Arial"/>
-          <w:color w:val="000000"/>
-          <w:lang w:eastAsia="pl-PL"/>
-        </w:rPr>
-        <w:t>, chcemy odpowiedzieć na zapot</w:t>
-      </w:r>
-      <w:r>
-        <w:rPr>
-          <w:rFonts w:ascii="Arial" w:eastAsia="Times New Roman" w:hAnsi="Arial" w:cs="Arial"/>
-          <w:color w:val="000000"/>
-          <w:lang w:eastAsia="pl-PL"/>
-        </w:rPr>
-        <w:t>rzebowanie na rynku na właśnie takie</w:t>
-      </w:r>
-      <w:r>
-        <w:rPr>
-          <w:rFonts w:ascii="Arial" w:eastAsia="Times New Roman" w:hAnsi="Arial" w:cs="Arial"/>
-          <w:color w:val="000000"/>
-          <w:lang w:eastAsia="pl-PL"/>
-        </w:rPr>
-        <w:t xml:space="preserve"> usługi. Spektakularny sukces takich platform jak Pyszne.pl czy też </w:t>
+          <w:rFonts w:ascii="Calibri Light" w:eastAsia="Times New Roman" w:hAnsi="Calibri Light" w:cs="Calibri Light"/>
+          <w:lang w:eastAsia="pl-PL"/>
+        </w:rPr>
+        <w:t>Realizując naszą aplikację</w:t>
+      </w:r>
+      <w:r>
+        <w:rPr>
+          <w:rFonts w:ascii="Calibri Light" w:eastAsia="Times New Roman" w:hAnsi="Calibri Light" w:cs="Calibri Light"/>
+          <w:color w:val="000000"/>
+          <w:lang w:eastAsia="pl-PL"/>
+        </w:rPr>
+        <w:t xml:space="preserve">, chcemy odpowiedzieć na zapotrzebowanie na rynku na właśnie takie usługi. Spektakularny sukces takich platform jak Pyszne.pl czy też </w:t>
       </w:r>
       <w:proofErr w:type="spellStart"/>
       <w:r>
         <w:rPr>
-          <w:rFonts w:ascii="Arial" w:eastAsia="Times New Roman" w:hAnsi="Arial" w:cs="Arial"/>
+          <w:rFonts w:ascii="Calibri Light" w:eastAsia="Times New Roman" w:hAnsi="Calibri Light" w:cs="Calibri Light"/>
           <w:color w:val="000000"/>
           <w:lang w:eastAsia="pl-PL"/>
         </w:rPr>
@@ -435,7 +1067,7 @@
       <w:proofErr w:type="spellEnd"/>
       <w:r>
         <w:rPr>
-          <w:rFonts w:ascii="Arial" w:eastAsia="Times New Roman" w:hAnsi="Arial" w:cs="Arial"/>
+          <w:rFonts w:ascii="Calibri Light" w:eastAsia="Times New Roman" w:hAnsi="Calibri Light" w:cs="Calibri Light"/>
           <w:color w:val="000000"/>
           <w:lang w:eastAsia="pl-PL"/>
         </w:rPr>
@@ -443,83 +1075,54 @@
       </w:r>
       <w:r>
         <w:rPr>
-          <w:rFonts w:ascii="Arial" w:eastAsia="Times New Roman" w:hAnsi="Arial" w:cs="Arial"/>
+          <w:rFonts w:ascii="Calibri Light" w:eastAsia="Times New Roman" w:hAnsi="Calibri Light" w:cs="Calibri Light"/>
           <w:lang w:eastAsia="pl-PL"/>
         </w:rPr>
         <w:t>z tego typu rozwiązań</w:t>
       </w:r>
       <w:r>
         <w:rPr>
-          <w:rFonts w:ascii="Arial" w:eastAsia="Times New Roman" w:hAnsi="Arial" w:cs="Arial"/>
-          <w:color w:val="000000"/>
-          <w:lang w:eastAsia="pl-PL"/>
-        </w:rPr>
-        <w:t xml:space="preserve">. </w:t>
-      </w:r>
-      <w:r>
-        <w:rPr>
-          <w:rFonts w:ascii="Arial" w:eastAsia="Times New Roman" w:hAnsi="Arial" w:cs="Arial"/>
-          <w:color w:val="000000"/>
-          <w:lang w:eastAsia="pl-PL"/>
-        </w:rPr>
-        <w:t>Wiedząc</w:t>
-      </w:r>
-      <w:r>
-        <w:rPr>
-          <w:rFonts w:ascii="Arial" w:eastAsia="Times New Roman" w:hAnsi="Arial" w:cs="Arial"/>
-          <w:color w:val="000000"/>
-          <w:lang w:eastAsia="pl-PL"/>
-        </w:rPr>
-        <w:t xml:space="preserve">, że </w:t>
-      </w:r>
-      <w:r>
-        <w:rPr>
-          <w:rFonts w:ascii="Arial" w:eastAsia="Times New Roman" w:hAnsi="Arial" w:cs="Arial"/>
-          <w:color w:val="000000"/>
-          <w:lang w:eastAsia="pl-PL"/>
-        </w:rPr>
-        <w:t>takie systemy zarządzania działają i cieszą się sporą popularnością, chcielibyśmy przenieść te rozwiązania na nowy grunt. Mamy świadomość istnienia konkurencyjnych</w:t>
-      </w:r>
-      <w:r>
-        <w:rPr>
-          <w:rFonts w:ascii="Arial" w:eastAsia="Times New Roman" w:hAnsi="Arial" w:cs="Arial"/>
-          <w:color w:val="000000"/>
-          <w:lang w:eastAsia="pl-PL"/>
-        </w:rPr>
-        <w:t xml:space="preserve"> portali</w:t>
-      </w:r>
-      <w:r>
-        <w:rPr>
-          <w:rFonts w:ascii="Arial" w:eastAsia="Times New Roman" w:hAnsi="Arial" w:cs="Arial"/>
-          <w:color w:val="000000"/>
-          <w:lang w:eastAsia="pl-PL"/>
-        </w:rPr>
-        <w:t xml:space="preserve"> tj. fixly.pl czy usterka.pl, ale mamy głębokie p</w:t>
-      </w:r>
-      <w:r>
-        <w:rPr>
-          <w:rFonts w:ascii="Arial" w:eastAsia="Times New Roman" w:hAnsi="Arial" w:cs="Arial"/>
-          <w:color w:val="000000"/>
-          <w:lang w:eastAsia="pl-PL"/>
-        </w:rPr>
-        <w:t>rzekonanie, że nasze rozwiązanie będzie zarówno satysfakcjonujące dla ludzi młodych, jak i dla mniej obeznanych z nowoczesnymi technologiami, ludzi w podeszłym wieku. Nasza aplikacja, dzięki swojej przejrzystości i intuicyjności, będzie kolejną cegiełką dołożoną do walki przeciw wykluczeniu cyfrowemu.</w:t>
-      </w:r>
-    </w:p>
-    <w:p>
-      <w:pPr>
-        <w:spacing w:after="0" w:line="240" w:lineRule="auto"/>
-        <w:jc w:val="both"/>
-        <w:rPr>
-          <w:rFonts w:ascii="Arial" w:eastAsia="Times New Roman" w:hAnsi="Arial" w:cs="Arial"/>
-          <w:color w:val="000000"/>
-          <w:lang w:eastAsia="pl-PL"/>
-        </w:rPr>
-      </w:pPr>
-    </w:p>
-    <w:p>
-      <w:pPr>
-        <w:spacing w:after="0" w:line="240" w:lineRule="auto"/>
-        <w:jc w:val="both"/>
+          <w:rFonts w:ascii="Calibri Light" w:eastAsia="Times New Roman" w:hAnsi="Calibri Light" w:cs="Calibri Light"/>
+          <w:color w:val="000000"/>
+          <w:lang w:eastAsia="pl-PL"/>
+        </w:rPr>
+        <w:t>. Wiedząc, że takie systemy zarządzania działają i cieszą się sporą popularnością, chcielibyśmy przenieść te rozwiązania na nowy grunt. Mamy świadomość istnienia konkurencyjnych portali tj. fixly.pl czy usterka.pl, ale mamy głębokie przekonanie, że nasze rozwiązanie będzie zarówno satysfakcjonujące dla ludzi młodych, jak i dla mniej obeznanych z nowoczesnymi technologiami, ludzi w podeszłym wieku. Nasza aplikacja, dzięki swojej przejrzystości i intuicyjności, będzie kolejną cegiełką dołożoną do walki przeciw wykluczeniu cyfrowemu.</w:t>
+      </w:r>
+    </w:p>
+    <w:p>
+      <w:pPr>
+        <w:spacing w:after="0" w:line="240" w:lineRule="auto"/>
+        <w:jc w:val="both"/>
+        <w:rPr>
+          <w:rFonts w:ascii="Calibri Light" w:eastAsia="Times New Roman" w:hAnsi="Calibri Light" w:cs="Calibri Light"/>
+          <w:color w:val="000000"/>
+          <w:lang w:eastAsia="pl-PL"/>
+        </w:rPr>
+      </w:pPr>
+    </w:p>
+    <w:p>
+      <w:pPr>
+        <w:spacing w:after="0" w:line="240" w:lineRule="auto"/>
+        <w:jc w:val="both"/>
+        <w:rPr>
+          <w:rFonts w:ascii="Calibri Light" w:eastAsia="Times New Roman" w:hAnsi="Calibri Light" w:cs="Calibri Light"/>
+          <w:sz w:val="24"/>
+          <w:szCs w:val="24"/>
+          <w:lang w:eastAsia="pl-PL"/>
+        </w:rPr>
+      </w:pPr>
+      <w:r>
+        <w:rPr>
+          <w:rFonts w:ascii="Calibri Light" w:eastAsia="Times New Roman" w:hAnsi="Calibri Light" w:cs="Calibri Light"/>
+          <w:color w:val="000000"/>
+          <w:lang w:eastAsia="pl-PL"/>
+        </w:rPr>
+        <w:t>Projekt zostanie zrealizowany w ciągu 9 miesięcy, gdzie pierwsze 4 miesiące zostaną przeznaczone na odpowiednie rozplanowanie działań. Następnie zespół przejdzie do implementacji, co pozwoli na wydanie aplikacji w czerwcu 2022 roku.</w:t>
+      </w:r>
+    </w:p>
+    <w:p>
+      <w:pPr>
+        <w:spacing w:after="0" w:line="240" w:lineRule="auto"/>
         <w:rPr>
           <w:rFonts w:ascii="Times New Roman" w:eastAsia="Times New Roman" w:hAnsi="Times New Roman" w:cs="Times New Roman"/>
           <w:sz w:val="24"/>
@@ -527,25 +1130,6 @@
           <w:lang w:eastAsia="pl-PL"/>
         </w:rPr>
       </w:pPr>
-      <w:r>
-        <w:rPr>
-          <w:rFonts w:ascii="Arial" w:eastAsia="Times New Roman" w:hAnsi="Arial" w:cs="Arial"/>
-          <w:color w:val="000000"/>
-          <w:lang w:eastAsia="pl-PL"/>
-        </w:rPr>
-        <w:t>Projekt zostanie zrealizowany w ciągu 9 miesięcy, gdzie pierwsze 4 miesiące zostaną przeznaczone na odpowiednie rozplanowanie działań. Następnie zespół przejdzie do implementacji, ergo aplikacja zostanie wydana w czerwcu 2022 roku.</w:t>
-      </w:r>
-    </w:p>
-    <w:p>
-      <w:pPr>
-        <w:spacing w:after="0" w:line="240" w:lineRule="auto"/>
-        <w:rPr>
-          <w:rFonts w:ascii="Times New Roman" w:eastAsia="Times New Roman" w:hAnsi="Times New Roman" w:cs="Times New Roman"/>
-          <w:sz w:val="24"/>
-          <w:szCs w:val="24"/>
-          <w:lang w:eastAsia="pl-PL"/>
-        </w:rPr>
-      </w:pPr>
     </w:p>
     <w:p>
       <w:pPr>
@@ -569,97 +1153,120 @@
     </w:p>
     <w:p>
       <w:pPr>
-        <w:pStyle w:val="Tytu"/>
+        <w:pStyle w:val="Nagwek2"/>
+        <w:pBdr>
+          <w:bottom w:val="single" w:sz="6" w:space="1" w:color="17365D" w:themeColor="text2" w:themeShade="BF"/>
+        </w:pBdr>
         <w:rPr>
           <w:rFonts w:eastAsia="Times New Roman"/>
-          <w:lang w:eastAsia="pl-PL"/>
-        </w:rPr>
-      </w:pPr>
+          <w:b w:val="0"/>
+          <w:color w:val="17365D" w:themeColor="text2" w:themeShade="BF"/>
+          <w:sz w:val="51"/>
+          <w:szCs w:val="51"/>
+          <w:lang w:eastAsia="pl-PL"/>
+        </w:rPr>
+      </w:pPr>
+      <w:bookmarkStart w:id="1" w:name="_Toc87798617"/>
       <w:r>
         <w:rPr>
           <w:rFonts w:eastAsia="Times New Roman"/>
+          <w:b w:val="0"/>
+          <w:color w:val="17365D" w:themeColor="text2" w:themeShade="BF"/>
+          <w:sz w:val="51"/>
+          <w:szCs w:val="51"/>
           <w:lang w:eastAsia="pl-PL"/>
         </w:rPr>
         <w:t>Członkowie zespołu i zakres obowiązków</w:t>
       </w:r>
-    </w:p>
-    <w:p>
-      <w:pPr>
-        <w:rPr>
-          <w:sz w:val="28"/>
-          <w:lang w:eastAsia="pl-PL"/>
-        </w:rPr>
-      </w:pPr>
-      <w:r>
+      <w:bookmarkEnd w:id="1"/>
+    </w:p>
+    <w:p>
+      <w:pPr>
         <w:rPr>
           <w:b/>
           <w:sz w:val="28"/>
           <w:lang w:eastAsia="pl-PL"/>
         </w:rPr>
-        <w:t xml:space="preserve">Kamil </w:t>
-      </w:r>
-      <w:proofErr w:type="spellStart"/>
-      <w:r>
-        <w:rPr>
+      </w:pPr>
+    </w:p>
+    <w:p>
+      <w:pPr>
+        <w:rPr>
+          <w:rFonts w:ascii="Calibri Light" w:hAnsi="Calibri Light" w:cs="Calibri Light"/>
+          <w:sz w:val="28"/>
+          <w:lang w:eastAsia="pl-PL"/>
+        </w:rPr>
+      </w:pPr>
+      <w:r>
+        <w:rPr>
+          <w:rFonts w:ascii="Calibri Light" w:hAnsi="Calibri Light" w:cs="Calibri Light"/>
           <w:b/>
           <w:sz w:val="28"/>
           <w:lang w:eastAsia="pl-PL"/>
         </w:rPr>
-        <w:t>Cessak</w:t>
-      </w:r>
-      <w:proofErr w:type="spellEnd"/>
-      <w:r>
-        <w:rPr>
-          <w:sz w:val="28"/>
-          <w:lang w:eastAsia="pl-PL"/>
-        </w:rPr>
-        <w:t xml:space="preserve"> – inżynier </w:t>
+        <w:t xml:space="preserve">Kamil </w:t>
       </w:r>
       <w:proofErr w:type="spellStart"/>
       <w:r>
         <w:rPr>
-          <w:sz w:val="28"/>
-          <w:lang w:eastAsia="pl-PL"/>
-        </w:rPr>
-        <w:t>Frontend</w:t>
-      </w:r>
-      <w:proofErr w:type="spellEnd"/>
-    </w:p>
-    <w:p>
-      <w:pPr>
-        <w:rPr>
-          <w:sz w:val="28"/>
-          <w:lang w:eastAsia="pl-PL"/>
-        </w:rPr>
-      </w:pPr>
-      <w:r>
-        <w:rPr>
+          <w:rFonts w:ascii="Calibri Light" w:hAnsi="Calibri Light" w:cs="Calibri Light"/>
           <w:b/>
           <w:sz w:val="28"/>
           <w:lang w:eastAsia="pl-PL"/>
         </w:rPr>
-        <w:t xml:space="preserve">Szymon </w:t>
+        <w:t>Cessak</w:t>
+      </w:r>
+      <w:proofErr w:type="spellEnd"/>
+      <w:r>
+        <w:rPr>
+          <w:rFonts w:ascii="Calibri Light" w:hAnsi="Calibri Light" w:cs="Calibri Light"/>
+          <w:sz w:val="28"/>
+          <w:lang w:eastAsia="pl-PL"/>
+        </w:rPr>
+        <w:t xml:space="preserve"> – inżynier </w:t>
       </w:r>
       <w:proofErr w:type="spellStart"/>
       <w:r>
         <w:rPr>
+          <w:rFonts w:ascii="Calibri Light" w:hAnsi="Calibri Light" w:cs="Calibri Light"/>
+          <w:sz w:val="28"/>
+          <w:lang w:eastAsia="pl-PL"/>
+        </w:rPr>
+        <w:t>Frontend</w:t>
+      </w:r>
+      <w:proofErr w:type="spellEnd"/>
+    </w:p>
+    <w:p>
+      <w:pPr>
+        <w:rPr>
+          <w:rFonts w:ascii="Calibri Light" w:hAnsi="Calibri Light" w:cs="Calibri Light"/>
+          <w:sz w:val="28"/>
+          <w:lang w:eastAsia="pl-PL"/>
+        </w:rPr>
+      </w:pPr>
+      <w:r>
+        <w:rPr>
+          <w:rFonts w:ascii="Calibri Light" w:hAnsi="Calibri Light" w:cs="Calibri Light"/>
           <w:b/>
           <w:sz w:val="28"/>
           <w:lang w:eastAsia="pl-PL"/>
         </w:rPr>
-        <w:t>Ję</w:t>
-      </w:r>
-      <w:r>
-        <w:rPr>
+        <w:t xml:space="preserve">Szymon </w:t>
+      </w:r>
+      <w:proofErr w:type="spellStart"/>
+      <w:r>
+        <w:rPr>
+          <w:rFonts w:ascii="Calibri Light" w:hAnsi="Calibri Light" w:cs="Calibri Light"/>
           <w:b/>
           <w:sz w:val="28"/>
           <w:lang w:eastAsia="pl-PL"/>
         </w:rPr>
-        <w:t>drych</w:t>
+        <w:t>Jędrych</w:t>
       </w:r>
       <w:proofErr w:type="spellEnd"/>
       <w:r>
         <w:rPr>
+          <w:rFonts w:ascii="Calibri Light" w:hAnsi="Calibri Light" w:cs="Calibri Light"/>
           <w:sz w:val="28"/>
           <w:lang w:eastAsia="pl-PL"/>
         </w:rPr>
@@ -668,6 +1275,7 @@
       <w:proofErr w:type="spellStart"/>
       <w:r>
         <w:rPr>
+          <w:rFonts w:ascii="Calibri Light" w:hAnsi="Calibri Light" w:cs="Calibri Light"/>
           <w:sz w:val="28"/>
           <w:lang w:eastAsia="pl-PL"/>
         </w:rPr>
@@ -678,12 +1286,14 @@
     <w:p>
       <w:pPr>
         <w:rPr>
+          <w:rFonts w:ascii="Calibri Light" w:hAnsi="Calibri Light" w:cs="Calibri Light"/>
           <w:sz w:val="28"/>
           <w:lang w:eastAsia="pl-PL"/>
         </w:rPr>
       </w:pPr>
       <w:r>
         <w:rPr>
+          <w:rFonts w:ascii="Calibri Light" w:hAnsi="Calibri Light" w:cs="Calibri Light"/>
           <w:b/>
           <w:sz w:val="28"/>
           <w:lang w:eastAsia="pl-PL"/>
@@ -693,6 +1303,7 @@
       <w:proofErr w:type="spellStart"/>
       <w:r>
         <w:rPr>
+          <w:rFonts w:ascii="Calibri Light" w:hAnsi="Calibri Light" w:cs="Calibri Light"/>
           <w:b/>
           <w:sz w:val="28"/>
           <w:lang w:eastAsia="pl-PL"/>
@@ -702,6 +1313,7 @@
       <w:proofErr w:type="spellEnd"/>
       <w:r>
         <w:rPr>
+          <w:rFonts w:ascii="Calibri Light" w:hAnsi="Calibri Light" w:cs="Calibri Light"/>
           <w:sz w:val="28"/>
           <w:lang w:eastAsia="pl-PL"/>
         </w:rPr>
@@ -711,12 +1323,14 @@
     <w:p>
       <w:pPr>
         <w:rPr>
+          <w:rFonts w:ascii="Calibri Light" w:hAnsi="Calibri Light" w:cs="Calibri Light"/>
           <w:sz w:val="28"/>
           <w:lang w:eastAsia="pl-PL"/>
         </w:rPr>
       </w:pPr>
       <w:r>
         <w:rPr>
+          <w:rFonts w:ascii="Calibri Light" w:hAnsi="Calibri Light" w:cs="Calibri Light"/>
           <w:b/>
           <w:sz w:val="28"/>
           <w:lang w:eastAsia="pl-PL"/>
@@ -726,6 +1340,7 @@
       <w:proofErr w:type="spellStart"/>
       <w:r>
         <w:rPr>
+          <w:rFonts w:ascii="Calibri Light" w:hAnsi="Calibri Light" w:cs="Calibri Light"/>
           <w:b/>
           <w:sz w:val="28"/>
           <w:lang w:eastAsia="pl-PL"/>
@@ -735,6 +1350,7 @@
       <w:proofErr w:type="spellEnd"/>
       <w:r>
         <w:rPr>
+          <w:rFonts w:ascii="Calibri Light" w:hAnsi="Calibri Light" w:cs="Calibri Light"/>
           <w:sz w:val="28"/>
           <w:lang w:eastAsia="pl-PL"/>
         </w:rPr>
@@ -754,60 +1370,73 @@
           <w:lang w:eastAsia="pl-PL"/>
         </w:rPr>
       </w:pPr>
-      <w:bookmarkStart w:id="0" w:name="_GoBack"/>
-      <w:bookmarkEnd w:id="0"/>
-    </w:p>
-    <w:p>
-      <w:pPr>
-        <w:rPr>
-          <w:lang w:eastAsia="pl-PL"/>
-        </w:rPr>
-      </w:pPr>
-    </w:p>
-    <w:p>
-      <w:pPr>
-        <w:rPr>
-          <w:lang w:eastAsia="pl-PL"/>
-        </w:rPr>
-      </w:pPr>
-    </w:p>
-    <w:p>
-      <w:pPr>
-        <w:rPr>
-          <w:lang w:eastAsia="pl-PL"/>
-        </w:rPr>
-      </w:pPr>
-    </w:p>
-    <w:p>
-      <w:pPr>
-        <w:rPr>
-          <w:lang w:eastAsia="pl-PL"/>
-        </w:rPr>
-      </w:pPr>
-    </w:p>
-    <w:p>
-      <w:pPr>
-        <w:pStyle w:val="Tytu"/>
+    </w:p>
+    <w:p>
+      <w:pPr>
+        <w:rPr>
+          <w:lang w:eastAsia="pl-PL"/>
+        </w:rPr>
+      </w:pPr>
+    </w:p>
+    <w:p>
+      <w:pPr>
+        <w:rPr>
+          <w:lang w:eastAsia="pl-PL"/>
+        </w:rPr>
+      </w:pPr>
+    </w:p>
+    <w:p>
+      <w:pPr>
+        <w:rPr>
+          <w:lang w:eastAsia="pl-PL"/>
+        </w:rPr>
+      </w:pPr>
+    </w:p>
+    <w:p>
+      <w:pPr>
+        <w:rPr>
+          <w:lang w:eastAsia="pl-PL"/>
+        </w:rPr>
+      </w:pPr>
+    </w:p>
+    <w:p>
+      <w:pPr>
+        <w:pStyle w:val="Nagwek2"/>
+        <w:pBdr>
+          <w:bottom w:val="single" w:sz="6" w:space="1" w:color="17365D" w:themeColor="text2" w:themeShade="BF"/>
+        </w:pBdr>
+        <w:spacing w:after="40" w:line="240" w:lineRule="auto"/>
         <w:rPr>
           <w:rFonts w:eastAsia="Times New Roman"/>
-          <w:lang w:eastAsia="pl-PL"/>
-        </w:rPr>
-      </w:pPr>
+          <w:b w:val="0"/>
+          <w:color w:val="17365D" w:themeColor="text2" w:themeShade="BF"/>
+          <w:sz w:val="52"/>
+          <w:szCs w:val="52"/>
+          <w:lang w:eastAsia="pl-PL"/>
+        </w:rPr>
+      </w:pPr>
+      <w:bookmarkStart w:id="2" w:name="_Toc87798618"/>
       <w:r>
         <w:rPr>
           <w:rFonts w:eastAsia="Times New Roman"/>
+          <w:b w:val="0"/>
+          <w:color w:val="17365D" w:themeColor="text2" w:themeShade="BF"/>
+          <w:sz w:val="52"/>
+          <w:szCs w:val="52"/>
           <w:lang w:eastAsia="pl-PL"/>
         </w:rPr>
         <w:lastRenderedPageBreak/>
-        <w:t>Lista planowanych funkcjonalności</w:t>
-      </w:r>
-      <w:r>
-        <w:rPr>
-          <w:rFonts w:eastAsia="Times New Roman"/>
-          <w:lang w:eastAsia="pl-PL"/>
-        </w:rPr>
-        <w:t>:</w:t>
-      </w:r>
+        <w:t>Lista planowanych funkcjonalności:</w:t>
+      </w:r>
+      <w:bookmarkEnd w:id="2"/>
+    </w:p>
+    <w:p>
+      <w:pPr>
+        <w:spacing w:after="40" w:line="240" w:lineRule="auto"/>
+        <w:rPr>
+          <w:lang w:eastAsia="pl-PL"/>
+        </w:rPr>
+      </w:pPr>
     </w:p>
     <w:p>
       <w:pPr>
@@ -819,14 +1448,14 @@
         <w:spacing w:after="0" w:line="240" w:lineRule="auto"/>
         <w:jc w:val="both"/>
         <w:rPr>
-          <w:rFonts w:ascii="Arial" w:eastAsia="Times New Roman" w:hAnsi="Arial" w:cs="Arial"/>
-          <w:color w:val="000000"/>
-          <w:lang w:eastAsia="pl-PL"/>
-        </w:rPr>
-      </w:pPr>
-      <w:r>
-        <w:rPr>
-          <w:rFonts w:ascii="Arial" w:eastAsia="Times New Roman" w:hAnsi="Arial" w:cs="Arial"/>
+          <w:rFonts w:ascii="Calibri Light" w:eastAsia="Times New Roman" w:hAnsi="Calibri Light" w:cs="Calibri Light"/>
+          <w:color w:val="000000"/>
+          <w:lang w:eastAsia="pl-PL"/>
+        </w:rPr>
+      </w:pPr>
+      <w:r>
+        <w:rPr>
+          <w:rFonts w:ascii="Calibri Light" w:eastAsia="Times New Roman" w:hAnsi="Calibri Light" w:cs="Calibri Light"/>
           <w:color w:val="000000"/>
           <w:lang w:eastAsia="pl-PL"/>
         </w:rPr>
@@ -843,14 +1472,14 @@
         <w:spacing w:after="0" w:line="240" w:lineRule="auto"/>
         <w:jc w:val="both"/>
         <w:rPr>
-          <w:rFonts w:ascii="Arial" w:eastAsia="Times New Roman" w:hAnsi="Arial" w:cs="Arial"/>
-          <w:color w:val="000000"/>
-          <w:lang w:eastAsia="pl-PL"/>
-        </w:rPr>
-      </w:pPr>
-      <w:r>
-        <w:rPr>
-          <w:rFonts w:ascii="Arial" w:eastAsia="Times New Roman" w:hAnsi="Arial" w:cs="Arial"/>
+          <w:rFonts w:ascii="Calibri Light" w:eastAsia="Times New Roman" w:hAnsi="Calibri Light" w:cs="Calibri Light"/>
+          <w:color w:val="000000"/>
+          <w:lang w:eastAsia="pl-PL"/>
+        </w:rPr>
+      </w:pPr>
+      <w:r>
+        <w:rPr>
+          <w:rFonts w:ascii="Calibri Light" w:eastAsia="Times New Roman" w:hAnsi="Calibri Light" w:cs="Calibri Light"/>
           <w:color w:val="000000"/>
           <w:lang w:eastAsia="pl-PL"/>
         </w:rPr>
@@ -867,14 +1496,14 @@
         <w:spacing w:after="0" w:line="240" w:lineRule="auto"/>
         <w:jc w:val="both"/>
         <w:rPr>
-          <w:rFonts w:ascii="Arial" w:eastAsia="Times New Roman" w:hAnsi="Arial" w:cs="Arial"/>
-          <w:color w:val="000000"/>
-          <w:lang w:eastAsia="pl-PL"/>
-        </w:rPr>
-      </w:pPr>
-      <w:r>
-        <w:rPr>
-          <w:rFonts w:ascii="Arial" w:eastAsia="Times New Roman" w:hAnsi="Arial" w:cs="Arial"/>
+          <w:rFonts w:ascii="Calibri Light" w:eastAsia="Times New Roman" w:hAnsi="Calibri Light" w:cs="Calibri Light"/>
+          <w:color w:val="000000"/>
+          <w:lang w:eastAsia="pl-PL"/>
+        </w:rPr>
+      </w:pPr>
+      <w:r>
+        <w:rPr>
+          <w:rFonts w:ascii="Calibri Light" w:eastAsia="Times New Roman" w:hAnsi="Calibri Light" w:cs="Calibri Light"/>
           <w:color w:val="000000"/>
           <w:lang w:eastAsia="pl-PL"/>
         </w:rPr>
@@ -891,14 +1520,14 @@
         <w:spacing w:after="0" w:line="240" w:lineRule="auto"/>
         <w:jc w:val="both"/>
         <w:rPr>
-          <w:rFonts w:ascii="Arial" w:eastAsia="Times New Roman" w:hAnsi="Arial" w:cs="Arial"/>
-          <w:color w:val="000000"/>
-          <w:lang w:eastAsia="pl-PL"/>
-        </w:rPr>
-      </w:pPr>
-      <w:r>
-        <w:rPr>
-          <w:rFonts w:ascii="Arial" w:eastAsia="Times New Roman" w:hAnsi="Arial" w:cs="Arial"/>
+          <w:rFonts w:ascii="Calibri Light" w:eastAsia="Times New Roman" w:hAnsi="Calibri Light" w:cs="Calibri Light"/>
+          <w:color w:val="000000"/>
+          <w:lang w:eastAsia="pl-PL"/>
+        </w:rPr>
+      </w:pPr>
+      <w:r>
+        <w:rPr>
+          <w:rFonts w:ascii="Calibri Light" w:eastAsia="Times New Roman" w:hAnsi="Calibri Light" w:cs="Calibri Light"/>
           <w:color w:val="000000"/>
           <w:lang w:eastAsia="pl-PL"/>
         </w:rPr>
@@ -915,14 +1544,14 @@
         <w:spacing w:after="0" w:line="240" w:lineRule="auto"/>
         <w:jc w:val="both"/>
         <w:rPr>
-          <w:rFonts w:ascii="Arial" w:eastAsia="Times New Roman" w:hAnsi="Arial" w:cs="Arial"/>
-          <w:color w:val="000000"/>
-          <w:lang w:eastAsia="pl-PL"/>
-        </w:rPr>
-      </w:pPr>
-      <w:r>
-        <w:rPr>
-          <w:rFonts w:ascii="Arial" w:eastAsia="Times New Roman" w:hAnsi="Arial" w:cs="Arial"/>
+          <w:rFonts w:ascii="Calibri Light" w:eastAsia="Times New Roman" w:hAnsi="Calibri Light" w:cs="Calibri Light"/>
+          <w:color w:val="000000"/>
+          <w:lang w:eastAsia="pl-PL"/>
+        </w:rPr>
+      </w:pPr>
+      <w:r>
+        <w:rPr>
+          <w:rFonts w:ascii="Calibri Light" w:eastAsia="Times New Roman" w:hAnsi="Calibri Light" w:cs="Calibri Light"/>
           <w:color w:val="000000"/>
           <w:lang w:eastAsia="pl-PL"/>
         </w:rPr>
@@ -939,14 +1568,14 @@
         <w:spacing w:after="0" w:line="240" w:lineRule="auto"/>
         <w:jc w:val="both"/>
         <w:rPr>
-          <w:rFonts w:ascii="Arial" w:eastAsia="Times New Roman" w:hAnsi="Arial" w:cs="Arial"/>
-          <w:color w:val="000000"/>
-          <w:lang w:eastAsia="pl-PL"/>
-        </w:rPr>
-      </w:pPr>
-      <w:r>
-        <w:rPr>
-          <w:rFonts w:ascii="Arial" w:eastAsia="Times New Roman" w:hAnsi="Arial" w:cs="Arial"/>
+          <w:rFonts w:ascii="Calibri Light" w:eastAsia="Times New Roman" w:hAnsi="Calibri Light" w:cs="Calibri Light"/>
+          <w:color w:val="000000"/>
+          <w:lang w:eastAsia="pl-PL"/>
+        </w:rPr>
+      </w:pPr>
+      <w:r>
+        <w:rPr>
+          <w:rFonts w:ascii="Calibri Light" w:eastAsia="Times New Roman" w:hAnsi="Calibri Light" w:cs="Calibri Light"/>
           <w:color w:val="000000"/>
           <w:lang w:eastAsia="pl-PL"/>
         </w:rPr>
@@ -963,14 +1592,14 @@
         <w:spacing w:after="0" w:line="240" w:lineRule="auto"/>
         <w:jc w:val="both"/>
         <w:rPr>
-          <w:rFonts w:ascii="Arial" w:eastAsia="Times New Roman" w:hAnsi="Arial" w:cs="Arial"/>
-          <w:color w:val="000000"/>
-          <w:lang w:eastAsia="pl-PL"/>
-        </w:rPr>
-      </w:pPr>
-      <w:r>
-        <w:rPr>
-          <w:rFonts w:ascii="Arial" w:eastAsia="Times New Roman" w:hAnsi="Arial" w:cs="Arial"/>
+          <w:rFonts w:ascii="Calibri Light" w:eastAsia="Times New Roman" w:hAnsi="Calibri Light" w:cs="Calibri Light"/>
+          <w:color w:val="000000"/>
+          <w:lang w:eastAsia="pl-PL"/>
+        </w:rPr>
+      </w:pPr>
+      <w:r>
+        <w:rPr>
+          <w:rFonts w:ascii="Calibri Light" w:eastAsia="Times New Roman" w:hAnsi="Calibri Light" w:cs="Calibri Light"/>
           <w:color w:val="000000"/>
           <w:lang w:eastAsia="pl-PL"/>
         </w:rPr>
@@ -987,14 +1616,14 @@
         <w:spacing w:after="0" w:line="240" w:lineRule="auto"/>
         <w:jc w:val="both"/>
         <w:rPr>
-          <w:rFonts w:ascii="Arial" w:eastAsia="Times New Roman" w:hAnsi="Arial" w:cs="Arial"/>
-          <w:color w:val="000000"/>
-          <w:lang w:eastAsia="pl-PL"/>
-        </w:rPr>
-      </w:pPr>
-      <w:r>
-        <w:rPr>
-          <w:rFonts w:ascii="Arial" w:eastAsia="Times New Roman" w:hAnsi="Arial" w:cs="Arial"/>
+          <w:rFonts w:ascii="Calibri Light" w:eastAsia="Times New Roman" w:hAnsi="Calibri Light" w:cs="Calibri Light"/>
+          <w:color w:val="000000"/>
+          <w:lang w:eastAsia="pl-PL"/>
+        </w:rPr>
+      </w:pPr>
+      <w:r>
+        <w:rPr>
+          <w:rFonts w:ascii="Calibri Light" w:eastAsia="Times New Roman" w:hAnsi="Calibri Light" w:cs="Calibri Light"/>
           <w:color w:val="000000"/>
           <w:lang w:eastAsia="pl-PL"/>
         </w:rPr>
@@ -1011,14 +1640,14 @@
         <w:spacing w:after="0" w:line="240" w:lineRule="auto"/>
         <w:jc w:val="both"/>
         <w:rPr>
-          <w:rFonts w:ascii="Arial" w:eastAsia="Times New Roman" w:hAnsi="Arial" w:cs="Arial"/>
-          <w:color w:val="000000"/>
-          <w:lang w:eastAsia="pl-PL"/>
-        </w:rPr>
-      </w:pPr>
-      <w:r>
-        <w:rPr>
-          <w:rFonts w:ascii="Arial" w:eastAsia="Times New Roman" w:hAnsi="Arial" w:cs="Arial"/>
+          <w:rFonts w:ascii="Calibri Light" w:eastAsia="Times New Roman" w:hAnsi="Calibri Light" w:cs="Calibri Light"/>
+          <w:color w:val="000000"/>
+          <w:lang w:eastAsia="pl-PL"/>
+        </w:rPr>
+      </w:pPr>
+      <w:r>
+        <w:rPr>
+          <w:rFonts w:ascii="Calibri Light" w:eastAsia="Times New Roman" w:hAnsi="Calibri Light" w:cs="Calibri Light"/>
           <w:color w:val="000000"/>
           <w:lang w:eastAsia="pl-PL"/>
         </w:rPr>
@@ -1035,14 +1664,14 @@
         <w:spacing w:after="0" w:line="240" w:lineRule="auto"/>
         <w:jc w:val="both"/>
         <w:rPr>
-          <w:rFonts w:ascii="Arial" w:eastAsia="Times New Roman" w:hAnsi="Arial" w:cs="Arial"/>
-          <w:color w:val="000000"/>
-          <w:lang w:eastAsia="pl-PL"/>
-        </w:rPr>
-      </w:pPr>
-      <w:r>
-        <w:rPr>
-          <w:rFonts w:ascii="Arial" w:eastAsia="Times New Roman" w:hAnsi="Arial" w:cs="Arial"/>
+          <w:rFonts w:ascii="Calibri Light" w:eastAsia="Times New Roman" w:hAnsi="Calibri Light" w:cs="Calibri Light"/>
+          <w:color w:val="000000"/>
+          <w:lang w:eastAsia="pl-PL"/>
+        </w:rPr>
+      </w:pPr>
+      <w:r>
+        <w:rPr>
+          <w:rFonts w:ascii="Calibri Light" w:eastAsia="Times New Roman" w:hAnsi="Calibri Light" w:cs="Calibri Light"/>
           <w:color w:val="000000"/>
           <w:lang w:eastAsia="pl-PL"/>
         </w:rPr>
@@ -1059,14 +1688,14 @@
         <w:spacing w:after="0" w:line="240" w:lineRule="auto"/>
         <w:jc w:val="both"/>
         <w:rPr>
-          <w:rFonts w:ascii="Arial" w:eastAsia="Times New Roman" w:hAnsi="Arial" w:cs="Arial"/>
-          <w:color w:val="000000"/>
-          <w:lang w:eastAsia="pl-PL"/>
-        </w:rPr>
-      </w:pPr>
-      <w:r>
-        <w:rPr>
-          <w:rFonts w:ascii="Arial" w:eastAsia="Times New Roman" w:hAnsi="Arial" w:cs="Arial"/>
+          <w:rFonts w:ascii="Calibri Light" w:eastAsia="Times New Roman" w:hAnsi="Calibri Light" w:cs="Calibri Light"/>
+          <w:color w:val="000000"/>
+          <w:lang w:eastAsia="pl-PL"/>
+        </w:rPr>
+      </w:pPr>
+      <w:r>
+        <w:rPr>
+          <w:rFonts w:ascii="Calibri Light" w:eastAsia="Times New Roman" w:hAnsi="Calibri Light" w:cs="Calibri Light"/>
           <w:color w:val="000000"/>
           <w:lang w:eastAsia="pl-PL"/>
         </w:rPr>
@@ -1083,14 +1712,14 @@
         <w:spacing w:after="0" w:line="240" w:lineRule="auto"/>
         <w:jc w:val="both"/>
         <w:rPr>
-          <w:rFonts w:ascii="Arial" w:eastAsia="Times New Roman" w:hAnsi="Arial" w:cs="Arial"/>
-          <w:color w:val="000000"/>
-          <w:lang w:eastAsia="pl-PL"/>
-        </w:rPr>
-      </w:pPr>
-      <w:r>
-        <w:rPr>
-          <w:rFonts w:ascii="Arial" w:eastAsia="Times New Roman" w:hAnsi="Arial" w:cs="Arial"/>
+          <w:rFonts w:ascii="Calibri Light" w:eastAsia="Times New Roman" w:hAnsi="Calibri Light" w:cs="Calibri Light"/>
+          <w:color w:val="000000"/>
+          <w:lang w:eastAsia="pl-PL"/>
+        </w:rPr>
+      </w:pPr>
+      <w:r>
+        <w:rPr>
+          <w:rFonts w:ascii="Calibri Light" w:eastAsia="Times New Roman" w:hAnsi="Calibri Light" w:cs="Calibri Light"/>
           <w:color w:val="000000"/>
           <w:lang w:eastAsia="pl-PL"/>
         </w:rPr>
@@ -1107,14 +1736,14 @@
         <w:spacing w:after="0" w:line="240" w:lineRule="auto"/>
         <w:jc w:val="both"/>
         <w:rPr>
-          <w:rFonts w:ascii="Arial" w:eastAsia="Times New Roman" w:hAnsi="Arial" w:cs="Arial"/>
-          <w:color w:val="000000"/>
-          <w:lang w:eastAsia="pl-PL"/>
-        </w:rPr>
-      </w:pPr>
-      <w:r>
-        <w:rPr>
-          <w:rFonts w:ascii="Arial" w:eastAsia="Times New Roman" w:hAnsi="Arial" w:cs="Arial"/>
+          <w:rFonts w:ascii="Calibri Light" w:eastAsia="Times New Roman" w:hAnsi="Calibri Light" w:cs="Calibri Light"/>
+          <w:color w:val="000000"/>
+          <w:lang w:eastAsia="pl-PL"/>
+        </w:rPr>
+      </w:pPr>
+      <w:r>
+        <w:rPr>
+          <w:rFonts w:ascii="Calibri Light" w:eastAsia="Times New Roman" w:hAnsi="Calibri Light" w:cs="Calibri Light"/>
           <w:color w:val="000000"/>
           <w:lang w:eastAsia="pl-PL"/>
         </w:rPr>
@@ -1131,14 +1760,14 @@
         <w:spacing w:after="0" w:line="240" w:lineRule="auto"/>
         <w:jc w:val="both"/>
         <w:rPr>
-          <w:rFonts w:ascii="Arial" w:eastAsia="Times New Roman" w:hAnsi="Arial" w:cs="Arial"/>
-          <w:color w:val="000000"/>
-          <w:lang w:eastAsia="pl-PL"/>
-        </w:rPr>
-      </w:pPr>
-      <w:r>
-        <w:rPr>
-          <w:rFonts w:ascii="Arial" w:eastAsia="Times New Roman" w:hAnsi="Arial" w:cs="Arial"/>
+          <w:rFonts w:ascii="Calibri Light" w:eastAsia="Times New Roman" w:hAnsi="Calibri Light" w:cs="Calibri Light"/>
+          <w:color w:val="000000"/>
+          <w:lang w:eastAsia="pl-PL"/>
+        </w:rPr>
+      </w:pPr>
+      <w:r>
+        <w:rPr>
+          <w:rFonts w:ascii="Calibri Light" w:eastAsia="Times New Roman" w:hAnsi="Calibri Light" w:cs="Calibri Light"/>
           <w:color w:val="000000"/>
           <w:lang w:eastAsia="pl-PL"/>
         </w:rPr>
@@ -1155,14 +1784,14 @@
         <w:spacing w:after="0" w:line="240" w:lineRule="auto"/>
         <w:jc w:val="both"/>
         <w:rPr>
-          <w:rFonts w:ascii="Arial" w:eastAsia="Times New Roman" w:hAnsi="Arial" w:cs="Arial"/>
-          <w:color w:val="000000"/>
-          <w:lang w:eastAsia="pl-PL"/>
-        </w:rPr>
-      </w:pPr>
-      <w:r>
-        <w:rPr>
-          <w:rFonts w:ascii="Arial" w:eastAsia="Times New Roman" w:hAnsi="Arial" w:cs="Arial"/>
+          <w:rFonts w:ascii="Calibri Light" w:eastAsia="Times New Roman" w:hAnsi="Calibri Light" w:cs="Calibri Light"/>
+          <w:color w:val="000000"/>
+          <w:lang w:eastAsia="pl-PL"/>
+        </w:rPr>
+      </w:pPr>
+      <w:r>
+        <w:rPr>
+          <w:rFonts w:ascii="Calibri Light" w:eastAsia="Times New Roman" w:hAnsi="Calibri Light" w:cs="Calibri Light"/>
           <w:color w:val="000000"/>
           <w:lang w:eastAsia="pl-PL"/>
         </w:rPr>
@@ -1179,14 +1808,14 @@
         <w:spacing w:after="0" w:line="240" w:lineRule="auto"/>
         <w:jc w:val="both"/>
         <w:rPr>
-          <w:rFonts w:ascii="Arial" w:eastAsia="Times New Roman" w:hAnsi="Arial" w:cs="Arial"/>
-          <w:color w:val="000000"/>
-          <w:lang w:eastAsia="pl-PL"/>
-        </w:rPr>
-      </w:pPr>
-      <w:r>
-        <w:rPr>
-          <w:rFonts w:ascii="Arial" w:eastAsia="Times New Roman" w:hAnsi="Arial" w:cs="Arial"/>
+          <w:rFonts w:ascii="Calibri Light" w:eastAsia="Times New Roman" w:hAnsi="Calibri Light" w:cs="Calibri Light"/>
+          <w:color w:val="000000"/>
+          <w:lang w:eastAsia="pl-PL"/>
+        </w:rPr>
+      </w:pPr>
+      <w:r>
+        <w:rPr>
+          <w:rFonts w:ascii="Calibri Light" w:eastAsia="Times New Roman" w:hAnsi="Calibri Light" w:cs="Calibri Light"/>
           <w:color w:val="000000"/>
           <w:lang w:eastAsia="pl-PL"/>
         </w:rPr>
@@ -1203,14 +1832,14 @@
         <w:spacing w:after="0" w:line="240" w:lineRule="auto"/>
         <w:jc w:val="both"/>
         <w:rPr>
-          <w:rFonts w:ascii="Arial" w:eastAsia="Times New Roman" w:hAnsi="Arial" w:cs="Arial"/>
-          <w:color w:val="000000"/>
-          <w:lang w:eastAsia="pl-PL"/>
-        </w:rPr>
-      </w:pPr>
-      <w:r>
-        <w:rPr>
-          <w:rFonts w:ascii="Arial" w:eastAsia="Times New Roman" w:hAnsi="Arial" w:cs="Arial"/>
+          <w:rFonts w:ascii="Calibri Light" w:eastAsia="Times New Roman" w:hAnsi="Calibri Light" w:cs="Calibri Light"/>
+          <w:color w:val="000000"/>
+          <w:lang w:eastAsia="pl-PL"/>
+        </w:rPr>
+      </w:pPr>
+      <w:r>
+        <w:rPr>
+          <w:rFonts w:ascii="Calibri Light" w:eastAsia="Times New Roman" w:hAnsi="Calibri Light" w:cs="Calibri Light"/>
           <w:color w:val="000000"/>
           <w:lang w:eastAsia="pl-PL"/>
         </w:rPr>
@@ -1227,14 +1856,14 @@
         <w:spacing w:after="0" w:line="240" w:lineRule="auto"/>
         <w:jc w:val="both"/>
         <w:rPr>
-          <w:rFonts w:ascii="Arial" w:eastAsia="Times New Roman" w:hAnsi="Arial" w:cs="Arial"/>
-          <w:color w:val="000000"/>
-          <w:lang w:eastAsia="pl-PL"/>
-        </w:rPr>
-      </w:pPr>
-      <w:r>
-        <w:rPr>
-          <w:rFonts w:ascii="Arial" w:eastAsia="Times New Roman" w:hAnsi="Arial" w:cs="Arial"/>
+          <w:rFonts w:ascii="Calibri Light" w:eastAsia="Times New Roman" w:hAnsi="Calibri Light" w:cs="Calibri Light"/>
+          <w:color w:val="000000"/>
+          <w:lang w:eastAsia="pl-PL"/>
+        </w:rPr>
+      </w:pPr>
+      <w:r>
+        <w:rPr>
+          <w:rFonts w:ascii="Calibri Light" w:eastAsia="Times New Roman" w:hAnsi="Calibri Light" w:cs="Calibri Light"/>
           <w:color w:val="000000"/>
           <w:lang w:eastAsia="pl-PL"/>
         </w:rPr>
@@ -1251,14 +1880,14 @@
         <w:spacing w:after="0" w:line="240" w:lineRule="auto"/>
         <w:jc w:val="both"/>
         <w:rPr>
-          <w:rFonts w:ascii="Arial" w:eastAsia="Times New Roman" w:hAnsi="Arial" w:cs="Arial"/>
-          <w:color w:val="000000"/>
-          <w:lang w:eastAsia="pl-PL"/>
-        </w:rPr>
-      </w:pPr>
-      <w:r>
-        <w:rPr>
-          <w:rFonts w:ascii="Arial" w:eastAsia="Times New Roman" w:hAnsi="Arial" w:cs="Arial"/>
+          <w:rFonts w:ascii="Calibri Light" w:eastAsia="Times New Roman" w:hAnsi="Calibri Light" w:cs="Calibri Light"/>
+          <w:color w:val="000000"/>
+          <w:lang w:eastAsia="pl-PL"/>
+        </w:rPr>
+      </w:pPr>
+      <w:r>
+        <w:rPr>
+          <w:rFonts w:ascii="Calibri Light" w:eastAsia="Times New Roman" w:hAnsi="Calibri Light" w:cs="Calibri Light"/>
           <w:color w:val="000000"/>
           <w:lang w:eastAsia="pl-PL"/>
         </w:rPr>
@@ -1275,26 +1904,18 @@
         <w:spacing w:after="0" w:line="240" w:lineRule="auto"/>
         <w:jc w:val="both"/>
         <w:rPr>
-          <w:rFonts w:ascii="Arial" w:eastAsia="Times New Roman" w:hAnsi="Arial" w:cs="Arial"/>
-          <w:color w:val="000000"/>
-          <w:lang w:eastAsia="pl-PL"/>
-        </w:rPr>
-      </w:pPr>
-      <w:r>
-        <w:rPr>
-          <w:rFonts w:ascii="Arial" w:eastAsia="Times New Roman" w:hAnsi="Arial" w:cs="Arial"/>
-          <w:color w:val="000000"/>
-          <w:lang w:eastAsia="pl-PL"/>
-        </w:rPr>
-        <w:t>Możliwość ocenienie(</w:t>
-      </w:r>
-      <w:r>
-        <w:rPr>
-          <w:rFonts w:ascii="Arial" w:eastAsia="Times New Roman" w:hAnsi="Arial" w:cs="Arial"/>
-          <w:color w:val="000000"/>
-          <w:lang w:eastAsia="pl-PL"/>
-        </w:rPr>
-        <w:t>1-5 gwiazdek) i napisania opinii o „Zawodowcu”/usłudze.</w:t>
+          <w:rFonts w:ascii="Calibri Light" w:eastAsia="Times New Roman" w:hAnsi="Calibri Light" w:cs="Calibri Light"/>
+          <w:color w:val="000000"/>
+          <w:lang w:eastAsia="pl-PL"/>
+        </w:rPr>
+      </w:pPr>
+      <w:r>
+        <w:rPr>
+          <w:rFonts w:ascii="Calibri Light" w:eastAsia="Times New Roman" w:hAnsi="Calibri Light" w:cs="Calibri Light"/>
+          <w:color w:val="000000"/>
+          <w:lang w:eastAsia="pl-PL"/>
+        </w:rPr>
+        <w:t>Możliwość ocenienie(1-5 gwiazdek) i napisania opinii o „Zawodowcu”/usłudze.</w:t>
       </w:r>
     </w:p>
     <w:p>
@@ -1307,14 +1928,14 @@
         <w:spacing w:after="0" w:line="240" w:lineRule="auto"/>
         <w:jc w:val="both"/>
         <w:rPr>
-          <w:rFonts w:ascii="Arial" w:eastAsia="Times New Roman" w:hAnsi="Arial" w:cs="Arial"/>
-          <w:color w:val="000000"/>
-          <w:lang w:eastAsia="pl-PL"/>
-        </w:rPr>
-      </w:pPr>
-      <w:r>
-        <w:rPr>
-          <w:rFonts w:ascii="Arial" w:eastAsia="Times New Roman" w:hAnsi="Arial" w:cs="Arial"/>
+          <w:rFonts w:ascii="Calibri Light" w:eastAsia="Times New Roman" w:hAnsi="Calibri Light" w:cs="Calibri Light"/>
+          <w:color w:val="000000"/>
+          <w:lang w:eastAsia="pl-PL"/>
+        </w:rPr>
+      </w:pPr>
+      <w:r>
+        <w:rPr>
+          <w:rFonts w:ascii="Calibri Light" w:eastAsia="Times New Roman" w:hAnsi="Calibri Light" w:cs="Calibri Light"/>
           <w:color w:val="000000"/>
           <w:lang w:eastAsia="pl-PL"/>
         </w:rPr>
@@ -1331,14 +1952,14 @@
         <w:spacing w:after="0" w:line="240" w:lineRule="auto"/>
         <w:jc w:val="both"/>
         <w:rPr>
-          <w:rFonts w:ascii="Arial" w:eastAsia="Times New Roman" w:hAnsi="Arial" w:cs="Arial"/>
-          <w:color w:val="000000"/>
-          <w:lang w:eastAsia="pl-PL"/>
-        </w:rPr>
-      </w:pPr>
-      <w:r>
-        <w:rPr>
-          <w:rFonts w:ascii="Arial" w:eastAsia="Times New Roman" w:hAnsi="Arial" w:cs="Arial"/>
+          <w:rFonts w:ascii="Calibri Light" w:eastAsia="Times New Roman" w:hAnsi="Calibri Light" w:cs="Calibri Light"/>
+          <w:color w:val="000000"/>
+          <w:lang w:eastAsia="pl-PL"/>
+        </w:rPr>
+      </w:pPr>
+      <w:r>
+        <w:rPr>
+          <w:rFonts w:ascii="Calibri Light" w:eastAsia="Times New Roman" w:hAnsi="Calibri Light" w:cs="Calibri Light"/>
           <w:color w:val="000000"/>
           <w:lang w:eastAsia="pl-PL"/>
         </w:rPr>
@@ -1355,34 +1976,18 @@
         <w:spacing w:after="0" w:line="240" w:lineRule="auto"/>
         <w:jc w:val="both"/>
         <w:rPr>
-          <w:rFonts w:ascii="Arial" w:eastAsia="Times New Roman" w:hAnsi="Arial" w:cs="Arial"/>
-          <w:color w:val="000000"/>
-          <w:lang w:eastAsia="pl-PL"/>
-        </w:rPr>
-      </w:pPr>
-      <w:r>
-        <w:rPr>
-          <w:rFonts w:ascii="Arial" w:eastAsia="Times New Roman" w:hAnsi="Arial" w:cs="Arial"/>
-          <w:color w:val="000000"/>
-          <w:lang w:eastAsia="pl-PL"/>
-        </w:rPr>
-        <w:t>Będzie posiadał zapisane terminy zamówionych usług</w:t>
-      </w:r>
-      <w:r>
-        <w:rPr>
-          <w:rFonts w:ascii="Arial" w:eastAsia="Times New Roman" w:hAnsi="Arial" w:cs="Arial"/>
-          <w:color w:val="000000"/>
-          <w:lang w:eastAsia="pl-PL"/>
-        </w:rPr>
-        <w:t xml:space="preserve"> i wolne terminy do zapisania się</w:t>
-      </w:r>
-      <w:r>
-        <w:rPr>
-          <w:rFonts w:ascii="Arial" w:eastAsia="Times New Roman" w:hAnsi="Arial" w:cs="Arial"/>
-          <w:color w:val="000000"/>
-          <w:lang w:eastAsia="pl-PL"/>
-        </w:rPr>
-        <w:t>.</w:t>
+          <w:rFonts w:ascii="Calibri Light" w:eastAsia="Times New Roman" w:hAnsi="Calibri Light" w:cs="Calibri Light"/>
+          <w:color w:val="000000"/>
+          <w:lang w:eastAsia="pl-PL"/>
+        </w:rPr>
+      </w:pPr>
+      <w:r>
+        <w:rPr>
+          <w:rFonts w:ascii="Calibri Light" w:eastAsia="Times New Roman" w:hAnsi="Calibri Light" w:cs="Calibri Light"/>
+          <w:color w:val="000000"/>
+          <w:lang w:eastAsia="pl-PL"/>
+        </w:rPr>
+        <w:t>Będzie posiadał zapisane terminy zamówionych usług i wolne terminy do zapisania się.</w:t>
       </w:r>
     </w:p>
     <w:p>
@@ -1395,14 +2000,14 @@
         <w:spacing w:after="0" w:line="240" w:lineRule="auto"/>
         <w:jc w:val="both"/>
         <w:rPr>
-          <w:rFonts w:ascii="Arial" w:eastAsia="Times New Roman" w:hAnsi="Arial" w:cs="Arial"/>
-          <w:color w:val="000000"/>
-          <w:lang w:eastAsia="pl-PL"/>
-        </w:rPr>
-      </w:pPr>
-      <w:r>
-        <w:rPr>
-          <w:rFonts w:ascii="Arial" w:eastAsia="Times New Roman" w:hAnsi="Arial" w:cs="Arial"/>
+          <w:rFonts w:ascii="Calibri Light" w:eastAsia="Times New Roman" w:hAnsi="Calibri Light" w:cs="Calibri Light"/>
+          <w:color w:val="000000"/>
+          <w:lang w:eastAsia="pl-PL"/>
+        </w:rPr>
+      </w:pPr>
+      <w:r>
+        <w:rPr>
+          <w:rFonts w:ascii="Calibri Light" w:eastAsia="Times New Roman" w:hAnsi="Calibri Light" w:cs="Calibri Light"/>
           <w:color w:val="000000"/>
           <w:lang w:eastAsia="pl-PL"/>
         </w:rPr>
@@ -1419,26 +2024,18 @@
         <w:spacing w:after="0" w:line="240" w:lineRule="auto"/>
         <w:jc w:val="both"/>
         <w:rPr>
-          <w:rFonts w:ascii="Arial" w:eastAsia="Times New Roman" w:hAnsi="Arial" w:cs="Arial"/>
-          <w:color w:val="000000"/>
-          <w:lang w:eastAsia="pl-PL"/>
-        </w:rPr>
-      </w:pPr>
-      <w:r>
-        <w:rPr>
-          <w:rFonts w:ascii="Arial" w:eastAsia="Times New Roman" w:hAnsi="Arial" w:cs="Arial"/>
-          <w:color w:val="000000"/>
-          <w:lang w:eastAsia="pl-PL"/>
-        </w:rPr>
-        <w:t xml:space="preserve">Jeżeli „Zawodowiec” </w:t>
-      </w:r>
-      <w:r>
-        <w:rPr>
-          <w:rFonts w:ascii="Arial" w:eastAsia="Times New Roman" w:hAnsi="Arial" w:cs="Arial"/>
-          <w:color w:val="000000"/>
-          <w:lang w:eastAsia="pl-PL"/>
-        </w:rPr>
-        <w:t>posiada terminarz, użytkownik wybiera termin i czeka na akceptację „Zawodowca”</w:t>
+          <w:rFonts w:ascii="Calibri Light" w:eastAsia="Times New Roman" w:hAnsi="Calibri Light" w:cs="Calibri Light"/>
+          <w:color w:val="000000"/>
+          <w:lang w:eastAsia="pl-PL"/>
+        </w:rPr>
+      </w:pPr>
+      <w:r>
+        <w:rPr>
+          <w:rFonts w:ascii="Calibri Light" w:eastAsia="Times New Roman" w:hAnsi="Calibri Light" w:cs="Calibri Light"/>
+          <w:color w:val="000000"/>
+          <w:lang w:eastAsia="pl-PL"/>
+        </w:rPr>
+        <w:t>Jeżeli „Zawodowiec” posiada terminarz, użytkownik wybiera termin i czeka na akceptację „Zawodowca”</w:t>
       </w:r>
     </w:p>
     <w:p>
@@ -1451,14 +2048,14 @@
         <w:spacing w:after="0" w:line="240" w:lineRule="auto"/>
         <w:jc w:val="both"/>
         <w:rPr>
-          <w:rFonts w:ascii="Arial" w:eastAsia="Times New Roman" w:hAnsi="Arial" w:cs="Arial"/>
-          <w:color w:val="000000"/>
-          <w:lang w:eastAsia="pl-PL"/>
-        </w:rPr>
-      </w:pPr>
-      <w:r>
-        <w:rPr>
-          <w:rFonts w:ascii="Arial" w:eastAsia="Times New Roman" w:hAnsi="Arial" w:cs="Arial"/>
+          <w:rFonts w:ascii="Calibri Light" w:eastAsia="Times New Roman" w:hAnsi="Calibri Light" w:cs="Calibri Light"/>
+          <w:color w:val="000000"/>
+          <w:lang w:eastAsia="pl-PL"/>
+        </w:rPr>
+      </w:pPr>
+      <w:r>
+        <w:rPr>
+          <w:rFonts w:ascii="Calibri Light" w:eastAsia="Times New Roman" w:hAnsi="Calibri Light" w:cs="Calibri Light"/>
           <w:color w:val="000000"/>
           <w:lang w:eastAsia="pl-PL"/>
         </w:rPr>
@@ -1467,7 +2064,7 @@
       <w:proofErr w:type="spellStart"/>
       <w:r>
         <w:rPr>
-          <w:rFonts w:ascii="Arial" w:eastAsia="Times New Roman" w:hAnsi="Arial" w:cs="Arial"/>
+          <w:rFonts w:ascii="Calibri Light" w:eastAsia="Times New Roman" w:hAnsi="Calibri Light" w:cs="Calibri Light"/>
           <w:color w:val="000000"/>
           <w:lang w:eastAsia="pl-PL"/>
         </w:rPr>
@@ -1476,7 +2073,7 @@
       <w:proofErr w:type="spellEnd"/>
       <w:r>
         <w:rPr>
-          <w:rFonts w:ascii="Arial" w:eastAsia="Times New Roman" w:hAnsi="Arial" w:cs="Arial"/>
+          <w:rFonts w:ascii="Calibri Light" w:eastAsia="Times New Roman" w:hAnsi="Calibri Light" w:cs="Calibri Light"/>
           <w:color w:val="000000"/>
           <w:lang w:eastAsia="pl-PL"/>
         </w:rPr>
@@ -1493,14 +2090,14 @@
         <w:spacing w:after="0" w:line="240" w:lineRule="auto"/>
         <w:jc w:val="both"/>
         <w:rPr>
-          <w:rFonts w:ascii="Arial" w:eastAsia="Times New Roman" w:hAnsi="Arial" w:cs="Arial"/>
-          <w:color w:val="000000"/>
-          <w:lang w:eastAsia="pl-PL"/>
-        </w:rPr>
-      </w:pPr>
-      <w:r>
-        <w:rPr>
-          <w:rFonts w:ascii="Arial" w:eastAsia="Times New Roman" w:hAnsi="Arial" w:cs="Arial"/>
+          <w:rFonts w:ascii="Calibri Light" w:eastAsia="Times New Roman" w:hAnsi="Calibri Light" w:cs="Calibri Light"/>
+          <w:color w:val="000000"/>
+          <w:lang w:eastAsia="pl-PL"/>
+        </w:rPr>
+      </w:pPr>
+      <w:r>
+        <w:rPr>
+          <w:rFonts w:ascii="Calibri Light" w:eastAsia="Times New Roman" w:hAnsi="Calibri Light" w:cs="Calibri Light"/>
           <w:color w:val="000000"/>
           <w:lang w:eastAsia="pl-PL"/>
         </w:rPr>
@@ -1517,14 +2114,14 @@
         <w:spacing w:after="0" w:line="240" w:lineRule="auto"/>
         <w:jc w:val="both"/>
         <w:rPr>
-          <w:rFonts w:ascii="Arial" w:eastAsia="Times New Roman" w:hAnsi="Arial" w:cs="Arial"/>
-          <w:color w:val="000000"/>
-          <w:lang w:eastAsia="pl-PL"/>
-        </w:rPr>
-      </w:pPr>
-      <w:r>
-        <w:rPr>
-          <w:rFonts w:ascii="Arial" w:eastAsia="Times New Roman" w:hAnsi="Arial" w:cs="Arial"/>
+          <w:rFonts w:ascii="Calibri Light" w:eastAsia="Times New Roman" w:hAnsi="Calibri Light" w:cs="Calibri Light"/>
+          <w:color w:val="000000"/>
+          <w:lang w:eastAsia="pl-PL"/>
+        </w:rPr>
+      </w:pPr>
+      <w:r>
+        <w:rPr>
+          <w:rFonts w:ascii="Calibri Light" w:eastAsia="Times New Roman" w:hAnsi="Calibri Light" w:cs="Calibri Light"/>
           <w:color w:val="000000"/>
           <w:lang w:eastAsia="pl-PL"/>
         </w:rPr>
@@ -1533,17 +2130,29 @@
     </w:p>
     <w:p>
       <w:pPr>
-        <w:spacing w:after="0" w:line="240" w:lineRule="auto"/>
-        <w:jc w:val="both"/>
-        <w:rPr>
-          <w:rFonts w:ascii="Arial" w:eastAsia="Times New Roman" w:hAnsi="Arial" w:cs="Arial"/>
-          <w:color w:val="000000"/>
-          <w:lang w:eastAsia="pl-PL"/>
-        </w:rPr>
-      </w:pPr>
-      <w:r>
-        <w:rPr>
-          <w:rFonts w:ascii="Arial" w:eastAsia="Times New Roman" w:hAnsi="Arial" w:cs="Arial"/>
+        <w:pStyle w:val="Akapitzlist"/>
+        <w:spacing w:after="0" w:line="240" w:lineRule="auto"/>
+        <w:jc w:val="both"/>
+        <w:rPr>
+          <w:rFonts w:ascii="Calibri Light" w:eastAsia="Times New Roman" w:hAnsi="Calibri Light" w:cs="Calibri Light"/>
+          <w:color w:val="000000"/>
+          <w:lang w:eastAsia="pl-PL"/>
+        </w:rPr>
+      </w:pPr>
+    </w:p>
+    <w:p>
+      <w:pPr>
+        <w:spacing w:after="0" w:line="240" w:lineRule="auto"/>
+        <w:jc w:val="both"/>
+        <w:rPr>
+          <w:rFonts w:ascii="Calibri Light" w:eastAsia="Times New Roman" w:hAnsi="Calibri Light" w:cs="Calibri Light"/>
+          <w:color w:val="000000"/>
+          <w:lang w:eastAsia="pl-PL"/>
+        </w:rPr>
+      </w:pPr>
+      <w:r>
+        <w:rPr>
+          <w:rFonts w:ascii="Calibri Light" w:eastAsia="Times New Roman" w:hAnsi="Calibri Light" w:cs="Calibri Light"/>
           <w:color w:val="000000"/>
           <w:lang w:eastAsia="pl-PL"/>
         </w:rPr>
@@ -1560,14 +2169,14 @@
         <w:spacing w:after="0" w:line="240" w:lineRule="auto"/>
         <w:jc w:val="both"/>
         <w:rPr>
-          <w:rFonts w:ascii="Arial" w:eastAsia="Times New Roman" w:hAnsi="Arial" w:cs="Arial"/>
-          <w:color w:val="000000"/>
-          <w:lang w:eastAsia="pl-PL"/>
-        </w:rPr>
-      </w:pPr>
-      <w:r>
-        <w:rPr>
-          <w:rFonts w:ascii="Arial" w:eastAsia="Times New Roman" w:hAnsi="Arial" w:cs="Arial"/>
+          <w:rFonts w:ascii="Calibri Light" w:eastAsia="Times New Roman" w:hAnsi="Calibri Light" w:cs="Calibri Light"/>
+          <w:color w:val="000000"/>
+          <w:lang w:eastAsia="pl-PL"/>
+        </w:rPr>
+      </w:pPr>
+      <w:r>
+        <w:rPr>
+          <w:rFonts w:ascii="Calibri Light" w:eastAsia="Times New Roman" w:hAnsi="Calibri Light" w:cs="Calibri Light"/>
           <w:color w:val="000000"/>
           <w:lang w:eastAsia="pl-PL"/>
         </w:rPr>
@@ -1584,14 +2193,14 @@
         <w:spacing w:after="0" w:line="240" w:lineRule="auto"/>
         <w:jc w:val="both"/>
         <w:rPr>
-          <w:rFonts w:ascii="Arial" w:eastAsia="Times New Roman" w:hAnsi="Arial" w:cs="Arial"/>
-          <w:color w:val="000000"/>
-          <w:lang w:eastAsia="pl-PL"/>
-        </w:rPr>
-      </w:pPr>
-      <w:r>
-        <w:rPr>
-          <w:rFonts w:ascii="Arial" w:eastAsia="Times New Roman" w:hAnsi="Arial" w:cs="Arial"/>
+          <w:rFonts w:ascii="Calibri Light" w:eastAsia="Times New Roman" w:hAnsi="Calibri Light" w:cs="Calibri Light"/>
+          <w:color w:val="000000"/>
+          <w:lang w:eastAsia="pl-PL"/>
+        </w:rPr>
+      </w:pPr>
+      <w:r>
+        <w:rPr>
+          <w:rFonts w:ascii="Calibri Light" w:eastAsia="Times New Roman" w:hAnsi="Calibri Light" w:cs="Calibri Light"/>
           <w:color w:val="000000"/>
           <w:lang w:eastAsia="pl-PL"/>
         </w:rPr>
@@ -1600,7 +2209,7 @@
       <w:proofErr w:type="spellStart"/>
       <w:r>
         <w:rPr>
-          <w:rFonts w:ascii="Arial" w:eastAsia="Times New Roman" w:hAnsi="Arial" w:cs="Arial"/>
+          <w:rFonts w:ascii="Calibri Light" w:eastAsia="Times New Roman" w:hAnsi="Calibri Light" w:cs="Calibri Light"/>
           <w:color w:val="000000"/>
           <w:lang w:eastAsia="pl-PL"/>
         </w:rPr>
@@ -1609,27 +2218,19 @@
       <w:proofErr w:type="spellEnd"/>
       <w:r>
         <w:rPr>
-          <w:rFonts w:ascii="Arial" w:eastAsia="Times New Roman" w:hAnsi="Arial" w:cs="Arial"/>
-          <w:color w:val="000000"/>
-          <w:lang w:eastAsia="pl-PL"/>
-        </w:rPr>
-        <w:t>.</w:t>
-      </w:r>
-      <w:r>
-        <w:rPr>
-          <w:rFonts w:ascii="Arial" w:eastAsia="Times New Roman" w:hAnsi="Arial" w:cs="Arial"/>
-          <w:color w:val="000000"/>
-          <w:lang w:eastAsia="pl-PL"/>
-        </w:rPr>
-        <w:t xml:space="preserve"> </w:t>
-      </w:r>
-    </w:p>
-    <w:p>
-      <w:pPr>
-        <w:spacing w:after="0" w:line="240" w:lineRule="auto"/>
-        <w:jc w:val="both"/>
-        <w:rPr>
-          <w:rFonts w:ascii="Arial" w:eastAsia="Times New Roman" w:hAnsi="Arial" w:cs="Arial"/>
+          <w:rFonts w:ascii="Calibri Light" w:eastAsia="Times New Roman" w:hAnsi="Calibri Light" w:cs="Calibri Light"/>
+          <w:color w:val="000000"/>
+          <w:lang w:eastAsia="pl-PL"/>
+        </w:rPr>
+        <w:t xml:space="preserve">. </w:t>
+      </w:r>
+    </w:p>
+    <w:p>
+      <w:pPr>
+        <w:spacing w:after="0" w:line="240" w:lineRule="auto"/>
+        <w:jc w:val="both"/>
+        <w:rPr>
+          <w:rFonts w:ascii="Calibri Light" w:eastAsia="Times New Roman" w:hAnsi="Calibri Light" w:cs="Calibri Light"/>
           <w:color w:val="000000"/>
           <w:lang w:eastAsia="pl-PL"/>
         </w:rPr>
@@ -1664,30 +2265,38 @@
     <w:p/>
     <w:p>
       <w:pPr>
-        <w:pStyle w:val="Tytu"/>
+        <w:pStyle w:val="Nagwek2"/>
+        <w:pBdr>
+          <w:bottom w:val="single" w:sz="6" w:space="1" w:color="17365D" w:themeColor="text2" w:themeShade="BF"/>
+        </w:pBdr>
+        <w:spacing w:line="240" w:lineRule="auto"/>
         <w:rPr>
           <w:rFonts w:eastAsia="Times New Roman"/>
-          <w:lang w:eastAsia="pl-PL"/>
-        </w:rPr>
-      </w:pPr>
+          <w:b w:val="0"/>
+          <w:color w:val="17365D" w:themeColor="text2" w:themeShade="BF"/>
+          <w:sz w:val="52"/>
+          <w:szCs w:val="52"/>
+          <w:lang w:eastAsia="pl-PL"/>
+        </w:rPr>
+      </w:pPr>
+      <w:bookmarkStart w:id="3" w:name="_Toc87798619"/>
       <w:r>
         <w:rPr>
           <w:rFonts w:eastAsia="Times New Roman"/>
+          <w:b w:val="0"/>
+          <w:color w:val="17365D" w:themeColor="text2" w:themeShade="BF"/>
+          <w:sz w:val="52"/>
+          <w:szCs w:val="52"/>
           <w:lang w:eastAsia="pl-PL"/>
         </w:rPr>
         <w:lastRenderedPageBreak/>
-        <w:t>Opis technologii</w:t>
-      </w:r>
-      <w:r>
-        <w:rPr>
-          <w:rFonts w:eastAsia="Times New Roman"/>
-          <w:lang w:eastAsia="pl-PL"/>
-        </w:rPr>
-        <w:t>:</w:t>
-      </w:r>
-    </w:p>
-    <w:p>
-      <w:pPr>
+        <w:t>Opis technologii:</w:t>
+      </w:r>
+      <w:bookmarkEnd w:id="3"/>
+    </w:p>
+    <w:p>
+      <w:pPr>
+        <w:spacing w:after="0" w:line="240" w:lineRule="auto"/>
         <w:jc w:val="both"/>
         <w:rPr>
           <w:rFonts w:ascii="Arial" w:hAnsi="Arial" w:cs="Arial"/>
@@ -1695,343 +2304,195 @@
           <w:szCs w:val="32"/>
         </w:rPr>
       </w:pPr>
-      <w:proofErr w:type="spellStart"/>
-      <w:r>
-        <w:rPr>
-          <w:rFonts w:ascii="Arial" w:hAnsi="Arial" w:cs="Arial"/>
+    </w:p>
+    <w:p>
+      <w:pPr>
+        <w:jc w:val="both"/>
+        <w:rPr>
+          <w:rFonts w:ascii="Calibri Light" w:hAnsi="Calibri Light" w:cs="Calibri Light"/>
+          <w:b/>
           <w:sz w:val="32"/>
           <w:szCs w:val="32"/>
         </w:rPr>
-        <w:t>Frontend</w:t>
-      </w:r>
-      <w:proofErr w:type="spellEnd"/>
-      <w:r>
-        <w:rPr>
-          <w:rFonts w:ascii="Arial" w:hAnsi="Arial" w:cs="Arial"/>
+      </w:pPr>
+      <w:proofErr w:type="spellStart"/>
+      <w:r>
+        <w:rPr>
+          <w:rFonts w:ascii="Calibri Light" w:hAnsi="Calibri Light" w:cs="Calibri Light"/>
+          <w:b/>
           <w:sz w:val="32"/>
           <w:szCs w:val="32"/>
         </w:rPr>
-        <w:t>:</w:t>
-      </w:r>
-    </w:p>
-    <w:p>
-      <w:pPr>
-        <w:jc w:val="both"/>
-        <w:rPr>
-          <w:rFonts w:ascii="Arial" w:hAnsi="Arial" w:cs="Arial"/>
-        </w:rPr>
-      </w:pPr>
-      <w:proofErr w:type="spellStart"/>
-      <w:r>
-        <w:rPr>
-          <w:rFonts w:ascii="Arial" w:hAnsi="Arial" w:cs="Arial"/>
+        <w:t>Frontend</w:t>
+      </w:r>
+      <w:proofErr w:type="spellEnd"/>
+      <w:r>
+        <w:rPr>
+          <w:rFonts w:ascii="Calibri Light" w:hAnsi="Calibri Light" w:cs="Calibri Light"/>
           <w:b/>
-        </w:rPr>
-        <w:t>React</w:t>
-      </w:r>
-      <w:proofErr w:type="spellEnd"/>
-      <w:r>
-        <w:rPr>
-          <w:rFonts w:ascii="Arial" w:hAnsi="Arial" w:cs="Arial"/>
-          <w:b/>
-        </w:rPr>
-        <w:t xml:space="preserve"> Native</w:t>
-      </w:r>
-      <w:r>
-        <w:rPr>
-          <w:rFonts w:ascii="Arial" w:hAnsi="Arial" w:cs="Arial"/>
-        </w:rPr>
-        <w:t xml:space="preserve"> – otwarto-źródłowy zestaw narzędzi dla programistów przeznaczony do tworzenia natywnych, wieloplatformowych aplikacji mobilnych, komputerowych, internetowych stworzony przez firmę </w:t>
-      </w:r>
-      <w:proofErr w:type="spellStart"/>
-      <w:r>
-        <w:rPr>
-          <w:rFonts w:ascii="Arial" w:hAnsi="Arial" w:cs="Arial"/>
-        </w:rPr>
-        <w:t>Facebook</w:t>
-      </w:r>
-      <w:proofErr w:type="spellEnd"/>
-      <w:r>
-        <w:rPr>
-          <w:rFonts w:ascii="Arial" w:hAnsi="Arial" w:cs="Arial"/>
-        </w:rPr>
-        <w:t>, Inc.</w:t>
-      </w:r>
-    </w:p>
-    <w:p>
-      <w:pPr>
-        <w:jc w:val="both"/>
-        <w:rPr>
-          <w:rFonts w:ascii="Arial" w:hAnsi="Arial" w:cs="Arial"/>
-        </w:rPr>
-      </w:pPr>
-      <w:r>
-        <w:rPr>
-          <w:rFonts w:ascii="Arial" w:hAnsi="Arial" w:cs="Arial"/>
-        </w:rPr>
-        <w:t xml:space="preserve">Wybraliśmy go z uwagi na możliwość łatwego stworzenia aplikacji mobilnej zarówno na platformę IOS oraz Android. Technologia </w:t>
-      </w:r>
-      <w:proofErr w:type="spellStart"/>
-      <w:r>
-        <w:rPr>
-          <w:rFonts w:ascii="Arial" w:hAnsi="Arial" w:cs="Arial"/>
-        </w:rPr>
-        <w:t>React</w:t>
-      </w:r>
-      <w:proofErr w:type="spellEnd"/>
-      <w:r>
-        <w:rPr>
-          <w:rFonts w:ascii="Arial" w:hAnsi="Arial" w:cs="Arial"/>
-        </w:rPr>
-        <w:t xml:space="preserve"> wykazuje się również elastycznością, gdyż</w:t>
-      </w:r>
-      <w:r>
-        <w:rPr>
-          <w:rFonts w:ascii="Arial" w:hAnsi="Arial" w:cs="Arial"/>
-        </w:rPr>
-        <w:t xml:space="preserve"> łatwo łączy </w:t>
-      </w:r>
-      <w:r>
-        <w:rPr>
-          <w:rFonts w:ascii="Arial" w:hAnsi="Arial" w:cs="Arial"/>
-        </w:rPr>
-        <w:t xml:space="preserve">się </w:t>
-      </w:r>
-      <w:r>
-        <w:rPr>
-          <w:rFonts w:ascii="Arial" w:hAnsi="Arial" w:cs="Arial"/>
-        </w:rPr>
-        <w:t>z wszel</w:t>
-      </w:r>
-      <w:r>
-        <w:rPr>
-          <w:rFonts w:ascii="Arial" w:hAnsi="Arial" w:cs="Arial"/>
-        </w:rPr>
-        <w:t xml:space="preserve">kimi technologiami </w:t>
-      </w:r>
-      <w:proofErr w:type="spellStart"/>
-      <w:r>
-        <w:rPr>
-          <w:rFonts w:ascii="Arial" w:hAnsi="Arial" w:cs="Arial"/>
-        </w:rPr>
-        <w:t>backendowymi</w:t>
-      </w:r>
-      <w:proofErr w:type="spellEnd"/>
-      <w:r>
-        <w:rPr>
-          <w:rFonts w:ascii="Arial" w:hAnsi="Arial" w:cs="Arial"/>
-        </w:rPr>
-        <w:t xml:space="preserve">, w tym z </w:t>
-      </w:r>
-      <w:r>
-        <w:rPr>
-          <w:rFonts w:ascii="Arial" w:hAnsi="Arial" w:cs="Arial"/>
-        </w:rPr>
-        <w:t>.NET</w:t>
-      </w:r>
-      <w:r>
-        <w:rPr>
-          <w:rFonts w:ascii="Arial" w:hAnsi="Arial" w:cs="Arial"/>
-        </w:rPr>
-        <w:t>,</w:t>
-      </w:r>
-      <w:r>
-        <w:rPr>
-          <w:rFonts w:ascii="Arial" w:hAnsi="Arial" w:cs="Arial"/>
-        </w:rPr>
-        <w:t xml:space="preserve"> </w:t>
-      </w:r>
-      <w:r>
-        <w:rPr>
-          <w:rFonts w:ascii="Arial" w:hAnsi="Arial" w:cs="Arial"/>
-        </w:rPr>
-        <w:t xml:space="preserve"> który zostanie </w:t>
-      </w:r>
-      <w:r>
-        <w:rPr>
-          <w:rFonts w:ascii="Arial" w:hAnsi="Arial" w:cs="Arial"/>
-        </w:rPr>
-        <w:t>wykorzystany w naszej aplikacji.</w:t>
-      </w:r>
-    </w:p>
-    <w:p>
-      <w:pPr>
-        <w:jc w:val="both"/>
-        <w:rPr>
-          <w:rFonts w:ascii="Arial" w:hAnsi="Arial" w:cs="Arial"/>
-        </w:rPr>
-      </w:pPr>
-      <w:r>
-        <w:rPr>
-          <w:rFonts w:ascii="Arial" w:hAnsi="Arial" w:cs="Arial"/>
-        </w:rPr>
-        <w:t xml:space="preserve">Do warstwy wizualnej </w:t>
-      </w:r>
-      <w:r>
-        <w:rPr>
-          <w:rFonts w:ascii="Arial" w:hAnsi="Arial" w:cs="Arial"/>
-        </w:rPr>
-        <w:t>użyjemy</w:t>
-      </w:r>
-      <w:r>
-        <w:rPr>
-          <w:rFonts w:ascii="Arial" w:hAnsi="Arial" w:cs="Arial"/>
-        </w:rPr>
-        <w:t xml:space="preserve"> </w:t>
-      </w:r>
-      <w:proofErr w:type="spellStart"/>
-      <w:r>
-        <w:rPr>
-          <w:rFonts w:ascii="Arial" w:hAnsi="Arial" w:cs="Arial"/>
-        </w:rPr>
-        <w:t>framework</w:t>
-      </w:r>
-      <w:r>
-        <w:rPr>
-          <w:rFonts w:ascii="Arial" w:hAnsi="Arial" w:cs="Arial"/>
-        </w:rPr>
-        <w:t>a</w:t>
-      </w:r>
-      <w:proofErr w:type="spellEnd"/>
-      <w:r>
-        <w:rPr>
-          <w:rFonts w:ascii="Arial" w:hAnsi="Arial" w:cs="Arial"/>
-        </w:rPr>
-        <w:t xml:space="preserve"> </w:t>
-      </w:r>
-      <w:proofErr w:type="spellStart"/>
-      <w:r>
-        <w:rPr>
-          <w:rFonts w:ascii="Arial" w:hAnsi="Arial" w:cs="Arial"/>
-          <w:b/>
-        </w:rPr>
-        <w:t>TailwindCSS</w:t>
-      </w:r>
-      <w:proofErr w:type="spellEnd"/>
-      <w:r>
-        <w:rPr>
-          <w:rFonts w:ascii="Arial" w:hAnsi="Arial" w:cs="Arial"/>
-        </w:rPr>
-        <w:t xml:space="preserve">, który </w:t>
-      </w:r>
-      <w:r>
-        <w:rPr>
-          <w:rFonts w:ascii="Arial" w:hAnsi="Arial" w:cs="Arial"/>
-        </w:rPr>
-        <w:t xml:space="preserve">pozwala na </w:t>
-      </w:r>
-      <w:r>
-        <w:rPr>
-          <w:rFonts w:ascii="Arial" w:hAnsi="Arial" w:cs="Arial"/>
-        </w:rPr>
-        <w:t xml:space="preserve">proste </w:t>
-      </w:r>
-      <w:r>
-        <w:rPr>
-          <w:rFonts w:ascii="Arial" w:hAnsi="Arial" w:cs="Arial"/>
-        </w:rPr>
-        <w:t xml:space="preserve"> </w:t>
-      </w:r>
-      <w:r>
-        <w:rPr>
-          <w:rFonts w:ascii="Arial" w:hAnsi="Arial" w:cs="Arial"/>
-        </w:rPr>
-        <w:t>kreowanie</w:t>
-      </w:r>
-      <w:r>
-        <w:rPr>
-          <w:rFonts w:ascii="Arial" w:hAnsi="Arial" w:cs="Arial"/>
-        </w:rPr>
-        <w:t xml:space="preserve"> stylów </w:t>
-      </w:r>
-      <w:r>
-        <w:rPr>
-          <w:rFonts w:ascii="Arial" w:hAnsi="Arial" w:cs="Arial"/>
-        </w:rPr>
-        <w:t>CSS,</w:t>
-      </w:r>
-      <w:r>
-        <w:rPr>
-          <w:rFonts w:ascii="Arial" w:hAnsi="Arial" w:cs="Arial"/>
-        </w:rPr>
-        <w:t xml:space="preserve"> bez</w:t>
-      </w:r>
-      <w:r>
-        <w:rPr>
-          <w:rFonts w:ascii="Arial" w:hAnsi="Arial" w:cs="Arial"/>
-        </w:rPr>
-        <w:t xml:space="preserve"> konieczności</w:t>
-      </w:r>
-      <w:r>
-        <w:rPr>
-          <w:rFonts w:ascii="Arial" w:hAnsi="Arial" w:cs="Arial"/>
-        </w:rPr>
-        <w:t xml:space="preserve"> pisania ich ręcznie</w:t>
-      </w:r>
-      <w:r>
-        <w:rPr>
-          <w:rFonts w:ascii="Arial" w:hAnsi="Arial" w:cs="Arial"/>
-        </w:rPr>
-        <w:t xml:space="preserve">, </w:t>
-      </w:r>
-      <w:r>
-        <w:rPr>
-          <w:rFonts w:ascii="Arial" w:hAnsi="Arial" w:cs="Arial"/>
-        </w:rPr>
-        <w:t xml:space="preserve"> tylko poprzez wykorzystanie predefiniowanych prze</w:t>
-      </w:r>
-      <w:r>
-        <w:rPr>
-          <w:rFonts w:ascii="Arial" w:hAnsi="Arial" w:cs="Arial"/>
-        </w:rPr>
-        <w:t xml:space="preserve">z </w:t>
-      </w:r>
-      <w:proofErr w:type="spellStart"/>
-      <w:r>
-        <w:rPr>
-          <w:rFonts w:ascii="Arial" w:hAnsi="Arial" w:cs="Arial"/>
-        </w:rPr>
-        <w:t>T</w:t>
-      </w:r>
-      <w:r>
-        <w:rPr>
-          <w:rFonts w:ascii="Arial" w:hAnsi="Arial" w:cs="Arial"/>
-        </w:rPr>
-        <w:t>ailwind</w:t>
-      </w:r>
-      <w:proofErr w:type="spellEnd"/>
-      <w:r>
-        <w:rPr>
-          <w:rFonts w:ascii="Arial" w:hAnsi="Arial" w:cs="Arial"/>
-        </w:rPr>
-        <w:t xml:space="preserve"> klas komponentów.</w:t>
-      </w:r>
-    </w:p>
-    <w:p>
-      <w:pPr>
-        <w:jc w:val="both"/>
-        <w:rPr>
-          <w:rFonts w:ascii="Arial" w:hAnsi="Arial" w:cs="Arial"/>
           <w:sz w:val="32"/>
           <w:szCs w:val="32"/>
         </w:rPr>
+        <w:t>:</w:t>
+      </w:r>
+    </w:p>
+    <w:p>
+      <w:pPr>
+        <w:jc w:val="both"/>
+        <w:rPr>
+          <w:rFonts w:ascii="Calibri Light" w:hAnsi="Calibri Light" w:cs="Calibri Light"/>
+        </w:rPr>
       </w:pPr>
       <w:proofErr w:type="spellStart"/>
       <w:r>
         <w:rPr>
-          <w:rFonts w:ascii="Arial" w:hAnsi="Arial" w:cs="Arial"/>
+          <w:rFonts w:ascii="Calibri Light" w:hAnsi="Calibri Light" w:cs="Calibri Light"/>
+          <w:b/>
+        </w:rPr>
+        <w:t>React</w:t>
+      </w:r>
+      <w:proofErr w:type="spellEnd"/>
+      <w:r>
+        <w:rPr>
+          <w:rFonts w:ascii="Calibri Light" w:hAnsi="Calibri Light" w:cs="Calibri Light"/>
+          <w:b/>
+        </w:rPr>
+        <w:t xml:space="preserve"> Native</w:t>
+      </w:r>
+      <w:r>
+        <w:rPr>
+          <w:rFonts w:ascii="Calibri Light" w:hAnsi="Calibri Light" w:cs="Calibri Light"/>
+        </w:rPr>
+        <w:t> – otwarto-źródłowy zestaw narzędzi dla programistów przeznaczony do tworzenia natywnych, wieloplatformowych aplikacji mobilnych, komputerowych, internetowych stworzony przez firmę Facebook, Inc.</w:t>
+      </w:r>
+    </w:p>
+    <w:p>
+      <w:pPr>
+        <w:jc w:val="both"/>
+        <w:rPr>
+          <w:rFonts w:ascii="Calibri Light" w:hAnsi="Calibri Light" w:cs="Calibri Light"/>
+        </w:rPr>
+      </w:pPr>
+      <w:r>
+        <w:rPr>
+          <w:rFonts w:ascii="Calibri Light" w:hAnsi="Calibri Light" w:cs="Calibri Light"/>
+        </w:rPr>
+        <w:t xml:space="preserve">Wybraliśmy go z uwagi na możliwość łatwego stworzenia aplikacji mobilnej zarówno na platformę IOS oraz Android. Technologia </w:t>
+      </w:r>
+      <w:proofErr w:type="spellStart"/>
+      <w:r>
+        <w:rPr>
+          <w:rFonts w:ascii="Calibri Light" w:hAnsi="Calibri Light" w:cs="Calibri Light"/>
+        </w:rPr>
+        <w:t>React</w:t>
+      </w:r>
+      <w:proofErr w:type="spellEnd"/>
+      <w:r>
+        <w:rPr>
+          <w:rFonts w:ascii="Calibri Light" w:hAnsi="Calibri Light" w:cs="Calibri Light"/>
+        </w:rPr>
+        <w:t xml:space="preserve"> wykazuje się również elastycznością, gdyż łatwo łączy się z wszelkimi technologiami </w:t>
+      </w:r>
+      <w:proofErr w:type="spellStart"/>
+      <w:r>
+        <w:rPr>
+          <w:rFonts w:ascii="Calibri Light" w:hAnsi="Calibri Light" w:cs="Calibri Light"/>
+        </w:rPr>
+        <w:t>backendowymi</w:t>
+      </w:r>
+      <w:proofErr w:type="spellEnd"/>
+      <w:r>
+        <w:rPr>
+          <w:rFonts w:ascii="Calibri Light" w:hAnsi="Calibri Light" w:cs="Calibri Light"/>
+        </w:rPr>
+        <w:t>, w tym z .NET,  który zostanie wykorzystany w naszej aplikacji.</w:t>
+      </w:r>
+    </w:p>
+    <w:p>
+      <w:pPr>
+        <w:jc w:val="both"/>
+        <w:rPr>
+          <w:rFonts w:ascii="Calibri Light" w:hAnsi="Calibri Light" w:cs="Calibri Light"/>
+        </w:rPr>
+      </w:pPr>
+      <w:r>
+        <w:rPr>
+          <w:rFonts w:ascii="Calibri Light" w:hAnsi="Calibri Light" w:cs="Calibri Light"/>
+        </w:rPr>
+        <w:t xml:space="preserve">Do warstwy wizualnej użyjemy </w:t>
+      </w:r>
+      <w:proofErr w:type="spellStart"/>
+      <w:r>
+        <w:rPr>
+          <w:rFonts w:ascii="Calibri Light" w:hAnsi="Calibri Light" w:cs="Calibri Light"/>
+        </w:rPr>
+        <w:t>frameworka</w:t>
+      </w:r>
+      <w:proofErr w:type="spellEnd"/>
+      <w:r>
+        <w:rPr>
+          <w:rFonts w:ascii="Calibri Light" w:hAnsi="Calibri Light" w:cs="Calibri Light"/>
+        </w:rPr>
+        <w:t xml:space="preserve"> </w:t>
+      </w:r>
+      <w:proofErr w:type="spellStart"/>
+      <w:r>
+        <w:rPr>
+          <w:rFonts w:ascii="Calibri Light" w:hAnsi="Calibri Light" w:cs="Calibri Light"/>
+          <w:b/>
+        </w:rPr>
+        <w:t>TailwindCSS</w:t>
+      </w:r>
+      <w:proofErr w:type="spellEnd"/>
+      <w:r>
+        <w:rPr>
+          <w:rFonts w:ascii="Calibri Light" w:hAnsi="Calibri Light" w:cs="Calibri Light"/>
+        </w:rPr>
+        <w:t xml:space="preserve">, który pozwala na proste  kreowanie stylów CSS, bez konieczności pisania ich ręcznie,  tylko poprzez wykorzystanie predefiniowanych przez </w:t>
+      </w:r>
+      <w:proofErr w:type="spellStart"/>
+      <w:r>
+        <w:rPr>
+          <w:rFonts w:ascii="Calibri Light" w:hAnsi="Calibri Light" w:cs="Calibri Light"/>
+        </w:rPr>
+        <w:t>Tailwind</w:t>
+      </w:r>
+      <w:proofErr w:type="spellEnd"/>
+      <w:r>
+        <w:rPr>
+          <w:rFonts w:ascii="Calibri Light" w:hAnsi="Calibri Light" w:cs="Calibri Light"/>
+        </w:rPr>
+        <w:t xml:space="preserve"> klas komponentów.</w:t>
+      </w:r>
+    </w:p>
+    <w:p>
+      <w:pPr>
+        <w:jc w:val="both"/>
+        <w:rPr>
+          <w:rFonts w:ascii="Calibri Light" w:hAnsi="Calibri Light" w:cs="Calibri Light"/>
+          <w:b/>
           <w:sz w:val="32"/>
           <w:szCs w:val="32"/>
         </w:rPr>
-        <w:t>Backend</w:t>
-      </w:r>
-      <w:proofErr w:type="spellEnd"/>
-      <w:r>
-        <w:rPr>
-          <w:rFonts w:ascii="Arial" w:hAnsi="Arial" w:cs="Arial"/>
+      </w:pPr>
+      <w:proofErr w:type="spellStart"/>
+      <w:r>
+        <w:rPr>
+          <w:rFonts w:ascii="Calibri Light" w:hAnsi="Calibri Light" w:cs="Calibri Light"/>
+          <w:b/>
           <w:sz w:val="32"/>
           <w:szCs w:val="32"/>
         </w:rPr>
+        <w:t>Backend</w:t>
+      </w:r>
+      <w:proofErr w:type="spellEnd"/>
+      <w:r>
+        <w:rPr>
+          <w:rFonts w:ascii="Calibri Light" w:hAnsi="Calibri Light" w:cs="Calibri Light"/>
+          <w:b/>
+          <w:sz w:val="32"/>
+          <w:szCs w:val="32"/>
+        </w:rPr>
         <w:t>:</w:t>
       </w:r>
     </w:p>
@@ -2039,13 +2500,13 @@
       <w:pPr>
         <w:jc w:val="both"/>
         <w:rPr>
-          <w:rFonts w:ascii="Arial" w:hAnsi="Arial" w:cs="Arial"/>
+          <w:rFonts w:ascii="Calibri Light" w:hAnsi="Calibri Light" w:cs="Calibri Light"/>
           <w:shd w:val="clear" w:color="auto" w:fill="FFFFFF"/>
         </w:rPr>
       </w:pPr>
       <w:r>
         <w:rPr>
-          <w:rFonts w:ascii="Arial" w:hAnsi="Arial" w:cs="Arial"/>
+          <w:rFonts w:ascii="Calibri Light" w:hAnsi="Calibri Light" w:cs="Calibri Light"/>
           <w:b/>
           <w:bCs/>
         </w:rPr>
@@ -2054,7 +2515,7 @@
       <w:proofErr w:type="spellStart"/>
       <w:r>
         <w:rPr>
-          <w:rFonts w:ascii="Arial" w:hAnsi="Arial" w:cs="Arial"/>
+          <w:rFonts w:ascii="Calibri Light" w:hAnsi="Calibri Light" w:cs="Calibri Light"/>
           <w:b/>
           <w:bCs/>
         </w:rPr>
@@ -2063,7 +2524,7 @@
       <w:proofErr w:type="spellEnd"/>
       <w:r>
         <w:rPr>
-          <w:rFonts w:ascii="Arial" w:hAnsi="Arial" w:cs="Arial"/>
+          <w:rFonts w:ascii="Calibri Light" w:hAnsi="Calibri Light" w:cs="Calibri Light"/>
           <w:b/>
           <w:bCs/>
         </w:rPr>
@@ -2071,27 +2532,27 @@
       </w:r>
       <w:r>
         <w:rPr>
-          <w:rFonts w:ascii="Arial" w:hAnsi="Arial" w:cs="Arial"/>
+          <w:rFonts w:ascii="Calibri Light" w:hAnsi="Calibri Light" w:cs="Calibri Light"/>
         </w:rPr>
         <w:t xml:space="preserve">) – </w:t>
       </w:r>
       <w:proofErr w:type="spellStart"/>
       <w:r>
         <w:rPr>
-          <w:rFonts w:ascii="Arial" w:hAnsi="Arial" w:cs="Arial"/>
+          <w:rFonts w:ascii="Calibri Light" w:hAnsi="Calibri Light" w:cs="Calibri Light"/>
         </w:rPr>
         <w:t>framework</w:t>
       </w:r>
       <w:proofErr w:type="spellEnd"/>
       <w:r>
         <w:rPr>
-          <w:rFonts w:ascii="Arial" w:hAnsi="Arial" w:cs="Arial"/>
+          <w:rFonts w:ascii="Calibri Light" w:hAnsi="Calibri Light" w:cs="Calibri Light"/>
         </w:rPr>
         <w:t xml:space="preserve"> sieciowy od Microsoftu, najnowsza wersja która została zaprezentowana na </w:t>
       </w:r>
       <w:r>
         <w:rPr>
-          <w:rFonts w:ascii="Arial" w:hAnsi="Arial" w:cs="Arial"/>
+          <w:rFonts w:ascii="Calibri Light" w:hAnsi="Calibri Light" w:cs="Calibri Light"/>
           <w:shd w:val="clear" w:color="auto" w:fill="FFFFFF"/>
         </w:rPr>
         <w:t xml:space="preserve">.NET </w:t>
@@ -2099,7 +2560,7 @@
       <w:proofErr w:type="spellStart"/>
       <w:r>
         <w:rPr>
-          <w:rFonts w:ascii="Arial" w:hAnsi="Arial" w:cs="Arial"/>
+          <w:rFonts w:ascii="Calibri Light" w:hAnsi="Calibri Light" w:cs="Calibri Light"/>
           <w:shd w:val="clear" w:color="auto" w:fill="FFFFFF"/>
         </w:rPr>
         <w:t>Conf</w:t>
@@ -2107,7 +2568,7 @@
       <w:proofErr w:type="spellEnd"/>
       <w:r>
         <w:rPr>
-          <w:rFonts w:ascii="Arial" w:hAnsi="Arial" w:cs="Arial"/>
+          <w:rFonts w:ascii="Calibri Light" w:hAnsi="Calibri Light" w:cs="Calibri Light"/>
           <w:shd w:val="clear" w:color="auto" w:fill="FFFFFF"/>
         </w:rPr>
         <w:t> (dorocznej konferencji Microsoftu). Wybraliśmy tę technologię ze względu na jej popularność, łatwość użycia i dobre, długoterminowe wsparcie.</w:t>
@@ -2117,14 +2578,14 @@
       <w:pPr>
         <w:jc w:val="both"/>
         <w:rPr>
-          <w:rFonts w:ascii="Arial" w:hAnsi="Arial" w:cs="Arial"/>
+          <w:rFonts w:ascii="Calibri Light" w:hAnsi="Calibri Light" w:cs="Calibri Light"/>
           <w:shd w:val="clear" w:color="auto" w:fill="FFFFFF"/>
         </w:rPr>
       </w:pPr>
       <w:proofErr w:type="spellStart"/>
       <w:r>
         <w:rPr>
-          <w:rFonts w:ascii="Arial" w:hAnsi="Arial" w:cs="Arial"/>
+          <w:rFonts w:ascii="Calibri Light" w:hAnsi="Calibri Light" w:cs="Calibri Light"/>
           <w:b/>
           <w:bCs/>
           <w:shd w:val="clear" w:color="auto" w:fill="FFFFFF"/>
@@ -2134,7 +2595,7 @@
       <w:proofErr w:type="spellEnd"/>
       <w:r>
         <w:rPr>
-          <w:rFonts w:ascii="Arial" w:hAnsi="Arial" w:cs="Arial"/>
+          <w:rFonts w:ascii="Calibri Light" w:hAnsi="Calibri Light" w:cs="Calibri Light"/>
           <w:shd w:val="clear" w:color="auto" w:fill="FFFFFF"/>
         </w:rPr>
         <w:t xml:space="preserve"> – </w:t>
@@ -2142,7 +2603,7 @@
       <w:proofErr w:type="spellStart"/>
       <w:r>
         <w:rPr>
-          <w:rFonts w:ascii="Arial" w:hAnsi="Arial" w:cs="Arial"/>
+          <w:rFonts w:ascii="Calibri Light" w:hAnsi="Calibri Light" w:cs="Calibri Light"/>
           <w:shd w:val="clear" w:color="auto" w:fill="FFFFFF"/>
         </w:rPr>
         <w:t>framework</w:t>
@@ -2150,7 +2611,7 @@
       <w:proofErr w:type="spellEnd"/>
       <w:r>
         <w:rPr>
-          <w:rFonts w:ascii="Arial" w:hAnsi="Arial" w:cs="Arial"/>
+          <w:rFonts w:ascii="Calibri Light" w:hAnsi="Calibri Light" w:cs="Calibri Light"/>
           <w:shd w:val="clear" w:color="auto" w:fill="FFFFFF"/>
         </w:rPr>
         <w:t xml:space="preserve"> pozwalający na komunikację real-</w:t>
@@ -2158,7 +2619,7 @@
       <w:proofErr w:type="spellStart"/>
       <w:r>
         <w:rPr>
-          <w:rFonts w:ascii="Arial" w:hAnsi="Arial" w:cs="Arial"/>
+          <w:rFonts w:ascii="Calibri Light" w:hAnsi="Calibri Light" w:cs="Calibri Light"/>
           <w:shd w:val="clear" w:color="auto" w:fill="FFFFFF"/>
         </w:rPr>
         <w:t>time</w:t>
@@ -2166,55 +2627,41 @@
       <w:proofErr w:type="spellEnd"/>
       <w:r>
         <w:rPr>
-          <w:rFonts w:ascii="Arial" w:hAnsi="Arial" w:cs="Arial"/>
+          <w:rFonts w:ascii="Calibri Light" w:hAnsi="Calibri Light" w:cs="Calibri Light"/>
           <w:shd w:val="clear" w:color="auto" w:fill="FFFFFF"/>
         </w:rPr>
-        <w:t xml:space="preserve"> między serwerem</w:t>
-      </w:r>
-      <w:r>
-        <w:rPr>
-          <w:rFonts w:ascii="Arial" w:hAnsi="Arial" w:cs="Arial"/>
+        <w:t xml:space="preserve"> między serwerem, a klientem. Aplikacji będzie używać wielu użytkowników w jednym momencie, może się zdarzyć, że kilku z nich będzie chciało w tym samym momencie zamówić usługę na ten sam termin – musimy w jakiś sposób powiadomić resztę z nich, że termin jest już zajęty i aktualizować na bieżąco grafik usługodawcy. W tym celu z pomocą przychodzi nam przykładowo komunikacja real-</w:t>
+      </w:r>
+      <w:proofErr w:type="spellStart"/>
+      <w:r>
+        <w:rPr>
+          <w:rFonts w:ascii="Calibri Light" w:hAnsi="Calibri Light" w:cs="Calibri Light"/>
           <w:shd w:val="clear" w:color="auto" w:fill="FFFFFF"/>
         </w:rPr>
-        <w:t>,</w:t>
-      </w:r>
-      <w:r>
-        <w:rPr>
-          <w:rFonts w:ascii="Arial" w:hAnsi="Arial" w:cs="Arial"/>
+        <w:t>time</w:t>
+      </w:r>
+      <w:proofErr w:type="spellEnd"/>
+      <w:r>
+        <w:rPr>
+          <w:rFonts w:ascii="Calibri Light" w:hAnsi="Calibri Light" w:cs="Calibri Light"/>
           <w:shd w:val="clear" w:color="auto" w:fill="FFFFFF"/>
         </w:rPr>
-        <w:t xml:space="preserve"> a klientem. Aplikacji będzie używać wielu użytkowników w jednym momencie, może się zdarzyć, że kilku z nich będzie chciało w tym samym momencie zamówić usługę na ten sam termin – musimy w jakiś sposób powiadomić resztę z nich, że termin jest już zajęty i aktualizować na bieżąco grafik usługodawcy. W tym celu z pomocą przychodzi nam przykładowo komunikacja real-</w:t>
+        <w:t xml:space="preserve"> po </w:t>
       </w:r>
       <w:proofErr w:type="spellStart"/>
       <w:r>
         <w:rPr>
-          <w:rFonts w:ascii="Arial" w:hAnsi="Arial" w:cs="Arial"/>
+          <w:rFonts w:ascii="Calibri Light" w:hAnsi="Calibri Light" w:cs="Calibri Light"/>
           <w:shd w:val="clear" w:color="auto" w:fill="FFFFFF"/>
         </w:rPr>
-        <w:t>time</w:t>
+        <w:t>websocketach</w:t>
       </w:r>
       <w:proofErr w:type="spellEnd"/>
       <w:r>
         <w:rPr>
-          <w:rFonts w:ascii="Arial" w:hAnsi="Arial" w:cs="Arial"/>
+          <w:rFonts w:ascii="Calibri Light" w:hAnsi="Calibri Light" w:cs="Calibri Light"/>
           <w:shd w:val="clear" w:color="auto" w:fill="FFFFFF"/>
         </w:rPr>
-        <w:t xml:space="preserve"> po </w:t>
-      </w:r>
-      <w:proofErr w:type="spellStart"/>
-      <w:r>
-        <w:rPr>
-          <w:rFonts w:ascii="Arial" w:hAnsi="Arial" w:cs="Arial"/>
-          <w:shd w:val="clear" w:color="auto" w:fill="FFFFFF"/>
-        </w:rPr>
-        <w:t>websocketach</w:t>
-      </w:r>
-      <w:proofErr w:type="spellEnd"/>
-      <w:r>
-        <w:rPr>
-          <w:rFonts w:ascii="Arial" w:hAnsi="Arial" w:cs="Arial"/>
-          <w:shd w:val="clear" w:color="auto" w:fill="FFFFFF"/>
-        </w:rPr>
         <w:t>.</w:t>
       </w:r>
     </w:p>
@@ -2222,14 +2669,16 @@
       <w:pPr>
         <w:jc w:val="both"/>
         <w:rPr>
-          <w:rFonts w:ascii="Arial" w:hAnsi="Arial" w:cs="Arial"/>
+          <w:rFonts w:ascii="Calibri Light" w:hAnsi="Calibri Light" w:cs="Calibri Light"/>
+          <w:b/>
           <w:sz w:val="32"/>
           <w:szCs w:val="32"/>
         </w:rPr>
       </w:pPr>
       <w:r>
         <w:rPr>
-          <w:rFonts w:ascii="Arial" w:hAnsi="Arial" w:cs="Arial"/>
+          <w:rFonts w:ascii="Calibri Light" w:hAnsi="Calibri Light" w:cs="Calibri Light"/>
+          <w:b/>
           <w:sz w:val="32"/>
           <w:szCs w:val="32"/>
         </w:rPr>
@@ -2240,13 +2689,13 @@
       <w:pPr>
         <w:jc w:val="both"/>
         <w:rPr>
-          <w:rFonts w:ascii="Arial" w:hAnsi="Arial" w:cs="Arial"/>
+          <w:rFonts w:ascii="Calibri Light" w:hAnsi="Calibri Light" w:cs="Calibri Light"/>
         </w:rPr>
       </w:pPr>
       <w:proofErr w:type="spellStart"/>
       <w:r>
         <w:rPr>
-          <w:rFonts w:ascii="Arial" w:hAnsi="Arial" w:cs="Arial"/>
+          <w:rFonts w:ascii="Calibri Light" w:hAnsi="Calibri Light" w:cs="Calibri Light"/>
           <w:b/>
         </w:rPr>
         <w:t>PostgreSQL</w:t>
@@ -2254,21 +2703,21 @@
       <w:proofErr w:type="spellEnd"/>
       <w:r>
         <w:rPr>
-          <w:rFonts w:ascii="Arial" w:hAnsi="Arial" w:cs="Arial"/>
+          <w:rFonts w:ascii="Calibri Light" w:hAnsi="Calibri Light" w:cs="Calibri Light"/>
         </w:rPr>
         <w:t xml:space="preserve"> – jedna z najpopularniejszych open </w:t>
       </w:r>
       <w:proofErr w:type="spellStart"/>
       <w:r>
         <w:rPr>
-          <w:rFonts w:ascii="Arial" w:hAnsi="Arial" w:cs="Arial"/>
+          <w:rFonts w:ascii="Calibri Light" w:hAnsi="Calibri Light" w:cs="Calibri Light"/>
         </w:rPr>
         <w:t>source</w:t>
       </w:r>
       <w:proofErr w:type="spellEnd"/>
       <w:r>
         <w:rPr>
-          <w:rFonts w:ascii="Arial" w:hAnsi="Arial" w:cs="Arial"/>
+          <w:rFonts w:ascii="Calibri Light" w:hAnsi="Calibri Light" w:cs="Calibri Light"/>
         </w:rPr>
         <w:t xml:space="preserve"> relacyjnych baz danych. Przez ponad 25 lat na rynku zdążyła zgromadzić spore grono zwolenników. Zostanie użyta ze względu na to, że nie ustępuje zbytnio najlepszym płatnym silnikom bazodanowym i jest całkowicie darmowa.</w:t>
       </w:r>
@@ -2277,14 +2726,16 @@
       <w:pPr>
         <w:jc w:val="both"/>
         <w:rPr>
-          <w:rFonts w:ascii="Arial" w:hAnsi="Arial" w:cs="Arial"/>
+          <w:rFonts w:ascii="Calibri Light" w:hAnsi="Calibri Light" w:cs="Calibri Light"/>
+          <w:b/>
           <w:sz w:val="32"/>
           <w:szCs w:val="32"/>
         </w:rPr>
       </w:pPr>
       <w:r>
         <w:rPr>
-          <w:rFonts w:ascii="Arial" w:hAnsi="Arial" w:cs="Arial"/>
+          <w:rFonts w:ascii="Calibri Light" w:hAnsi="Calibri Light" w:cs="Calibri Light"/>
+          <w:b/>
           <w:sz w:val="32"/>
           <w:szCs w:val="32"/>
         </w:rPr>
@@ -2295,13 +2746,13 @@
       <w:pPr>
         <w:jc w:val="both"/>
         <w:rPr>
-          <w:rFonts w:ascii="Arial" w:hAnsi="Arial" w:cs="Arial"/>
+          <w:rFonts w:ascii="Calibri Light" w:hAnsi="Calibri Light" w:cs="Calibri Light"/>
         </w:rPr>
       </w:pPr>
       <w:proofErr w:type="spellStart"/>
       <w:r>
         <w:rPr>
-          <w:rFonts w:ascii="Arial" w:hAnsi="Arial" w:cs="Arial"/>
+          <w:rFonts w:ascii="Calibri Light" w:hAnsi="Calibri Light" w:cs="Calibri Light"/>
           <w:b/>
         </w:rPr>
         <w:t>Dapper</w:t>
@@ -2309,14 +2760,14 @@
       <w:proofErr w:type="spellEnd"/>
       <w:r>
         <w:rPr>
-          <w:rFonts w:ascii="Arial" w:hAnsi="Arial" w:cs="Arial"/>
+          <w:rFonts w:ascii="Calibri Light" w:hAnsi="Calibri Light" w:cs="Calibri Light"/>
         </w:rPr>
         <w:t xml:space="preserve"> lub </w:t>
       </w:r>
       <w:proofErr w:type="spellStart"/>
       <w:r>
         <w:rPr>
-          <w:rFonts w:ascii="Arial" w:hAnsi="Arial" w:cs="Arial"/>
+          <w:rFonts w:ascii="Calibri Light" w:hAnsi="Calibri Light" w:cs="Calibri Light"/>
           <w:b/>
         </w:rPr>
         <w:t>Entity</w:t>
@@ -2324,7 +2775,7 @@
       <w:proofErr w:type="spellEnd"/>
       <w:r>
         <w:rPr>
-          <w:rFonts w:ascii="Arial" w:hAnsi="Arial" w:cs="Arial"/>
+          <w:rFonts w:ascii="Calibri Light" w:hAnsi="Calibri Light" w:cs="Calibri Light"/>
           <w:b/>
         </w:rPr>
         <w:t xml:space="preserve"> Framework </w:t>
@@ -2332,7 +2783,7 @@
       <w:proofErr w:type="spellStart"/>
       <w:r>
         <w:rPr>
-          <w:rFonts w:ascii="Arial" w:hAnsi="Arial" w:cs="Arial"/>
+          <w:rFonts w:ascii="Calibri Light" w:hAnsi="Calibri Light" w:cs="Calibri Light"/>
           <w:b/>
         </w:rPr>
         <w:t>Core</w:t>
@@ -2340,35 +2791,35 @@
       <w:proofErr w:type="spellEnd"/>
       <w:r>
         <w:rPr>
-          <w:rFonts w:ascii="Arial" w:hAnsi="Arial" w:cs="Arial"/>
+          <w:rFonts w:ascii="Calibri Light" w:hAnsi="Calibri Light" w:cs="Calibri Light"/>
         </w:rPr>
         <w:t xml:space="preserve"> – w zależności od potrzeb. Pierwszy z nich, </w:t>
       </w:r>
       <w:proofErr w:type="spellStart"/>
       <w:r>
         <w:rPr>
-          <w:rFonts w:ascii="Arial" w:hAnsi="Arial" w:cs="Arial"/>
+          <w:rFonts w:ascii="Calibri Light" w:hAnsi="Calibri Light" w:cs="Calibri Light"/>
         </w:rPr>
         <w:t>Dapper</w:t>
       </w:r>
       <w:proofErr w:type="spellEnd"/>
       <w:r>
         <w:rPr>
-          <w:rFonts w:ascii="Arial" w:hAnsi="Arial" w:cs="Arial"/>
+          <w:rFonts w:ascii="Calibri Light" w:hAnsi="Calibri Light" w:cs="Calibri Light"/>
         </w:rPr>
         <w:t xml:space="preserve">, to Micro ORM który pozwala na elastyczną komunikację z bazą danych przez pisanie własnych procedur. Drugi za to zezwala na komunikację z poziomu kodu, bez potrzeby pisania </w:t>
       </w:r>
       <w:proofErr w:type="spellStart"/>
       <w:r>
         <w:rPr>
-          <w:rFonts w:ascii="Arial" w:hAnsi="Arial" w:cs="Arial"/>
+          <w:rFonts w:ascii="Calibri Light" w:hAnsi="Calibri Light" w:cs="Calibri Light"/>
         </w:rPr>
         <w:t>query</w:t>
       </w:r>
       <w:proofErr w:type="spellEnd"/>
       <w:r>
         <w:rPr>
-          <w:rFonts w:ascii="Arial" w:hAnsi="Arial" w:cs="Arial"/>
+          <w:rFonts w:ascii="Calibri Light" w:hAnsi="Calibri Light" w:cs="Calibri Light"/>
         </w:rPr>
         <w:t xml:space="preserve">. </w:t>
       </w:r>
@@ -2377,182 +2828,367 @@
       <w:pPr>
         <w:jc w:val="both"/>
         <w:rPr>
-          <w:rFonts w:ascii="Arial" w:hAnsi="Arial" w:cs="Arial"/>
+          <w:rFonts w:ascii="Calibri Light" w:hAnsi="Calibri Light" w:cs="Calibri Light"/>
+          <w:b/>
           <w:sz w:val="32"/>
           <w:szCs w:val="32"/>
         </w:rPr>
       </w:pPr>
-    </w:p>
-    <w:p>
-      <w:pPr>
-        <w:jc w:val="both"/>
-        <w:rPr>
-          <w:rFonts w:ascii="Arial" w:hAnsi="Arial" w:cs="Arial"/>
+      <w:r>
+        <w:rPr>
+          <w:rFonts w:ascii="Calibri Light" w:hAnsi="Calibri Light" w:cs="Calibri Light"/>
+          <w:b/>
           <w:sz w:val="32"/>
           <w:szCs w:val="32"/>
         </w:rPr>
-      </w:pPr>
-    </w:p>
-    <w:p>
-      <w:pPr>
-        <w:jc w:val="both"/>
-        <w:rPr>
-          <w:rFonts w:ascii="Arial" w:hAnsi="Arial" w:cs="Arial"/>
-          <w:sz w:val="32"/>
-          <w:szCs w:val="32"/>
-        </w:rPr>
-      </w:pPr>
-      <w:r>
-        <w:rPr>
-          <w:rFonts w:ascii="Arial" w:hAnsi="Arial" w:cs="Arial"/>
-          <w:sz w:val="32"/>
-          <w:szCs w:val="32"/>
+        <w:t>Testy:</w:t>
+      </w:r>
+    </w:p>
+    <w:p>
+      <w:pPr>
+        <w:jc w:val="both"/>
+        <w:rPr>
+          <w:rFonts w:ascii="Calibri Light" w:hAnsi="Calibri Light" w:cs="Calibri Light"/>
+        </w:rPr>
+      </w:pPr>
+      <w:proofErr w:type="spellStart"/>
+      <w:r>
+        <w:rPr>
+          <w:rFonts w:ascii="Calibri Light" w:hAnsi="Calibri Light" w:cs="Calibri Light"/>
+          <w:b/>
+        </w:rPr>
+        <w:t>XUnit</w:t>
+      </w:r>
+      <w:proofErr w:type="spellEnd"/>
+      <w:r>
+        <w:rPr>
+          <w:rFonts w:ascii="Calibri Light" w:hAnsi="Calibri Light" w:cs="Calibri Light"/>
+        </w:rPr>
+        <w:t xml:space="preserve"> – domyślny </w:t>
+      </w:r>
+      <w:proofErr w:type="spellStart"/>
+      <w:r>
+        <w:rPr>
+          <w:rFonts w:ascii="Calibri Light" w:hAnsi="Calibri Light" w:cs="Calibri Light"/>
+        </w:rPr>
+        <w:t>framework</w:t>
+      </w:r>
+      <w:proofErr w:type="spellEnd"/>
+      <w:r>
+        <w:rPr>
+          <w:rFonts w:ascii="Calibri Light" w:hAnsi="Calibri Light" w:cs="Calibri Light"/>
+        </w:rPr>
+        <w:t xml:space="preserve"> do testowania używany w .NET.</w:t>
+      </w:r>
+    </w:p>
+    <w:p>
+      <w:pPr>
+        <w:jc w:val="both"/>
+        <w:rPr>
+          <w:rFonts w:ascii="Calibri Light" w:hAnsi="Calibri Light" w:cs="Calibri Light"/>
+        </w:rPr>
+      </w:pPr>
+      <w:proofErr w:type="spellStart"/>
+      <w:r>
+        <w:rPr>
+          <w:rFonts w:ascii="Calibri Light" w:hAnsi="Calibri Light" w:cs="Calibri Light"/>
+          <w:b/>
+        </w:rPr>
+        <w:t>Moq</w:t>
+      </w:r>
+      <w:proofErr w:type="spellEnd"/>
+      <w:r>
+        <w:rPr>
+          <w:rFonts w:ascii="Calibri Light" w:hAnsi="Calibri Light" w:cs="Calibri Light"/>
+        </w:rPr>
+        <w:t xml:space="preserve"> – najpopularniejsza biblioteka do </w:t>
+      </w:r>
+      <w:proofErr w:type="spellStart"/>
+      <w:r>
+        <w:rPr>
+          <w:rFonts w:ascii="Calibri Light" w:hAnsi="Calibri Light" w:cs="Calibri Light"/>
+        </w:rPr>
+        <w:t>mockowania</w:t>
+      </w:r>
+      <w:proofErr w:type="spellEnd"/>
+      <w:r>
+        <w:rPr>
+          <w:rFonts w:ascii="Calibri Light" w:hAnsi="Calibri Light" w:cs="Calibri Light"/>
+        </w:rPr>
+        <w:t xml:space="preserve"> w .NET.</w:t>
+      </w:r>
+    </w:p>
+    <w:p>
+      <w:pPr>
+        <w:jc w:val="both"/>
+        <w:rPr>
+          <w:rFonts w:ascii="Arial" w:eastAsia="Times New Roman" w:hAnsi="Arial" w:cs="Arial"/>
+          <w:color w:val="000000"/>
+          <w:lang w:eastAsia="pl-PL"/>
+        </w:rPr>
+      </w:pPr>
+      <w:r>
+        <w:rPr>
+          <w:rFonts w:ascii="Calibri Light" w:eastAsia="Times New Roman" w:hAnsi="Calibri Light" w:cs="Calibri Light"/>
+          <w:color w:val="000000"/>
+          <w:lang w:eastAsia="pl-PL"/>
         </w:rPr>
         <w:lastRenderedPageBreak/>
-        <w:t>Testy:</w:t>
-      </w:r>
-    </w:p>
-    <w:p>
-      <w:pPr>
-        <w:jc w:val="both"/>
-        <w:rPr>
-          <w:rFonts w:ascii="Arial" w:hAnsi="Arial" w:cs="Arial"/>
-        </w:rPr>
-      </w:pPr>
+        <w:t>Podsumowując, taki dobór narzędzi w oczywisty sposób ułatwi nam pracę, a przynajmniej w znaczący sposób odsunie widmo zastojów i nieoczekiwanych problemów; w miarę możliwości staramy się temu przeciwdziałać już na etapie planowania. Wybraliśmy technologie, które wykazują się elastycznością i łatwością użycia. Oczywiście, wpływ na selekcje miała również ich popularność; dzięki temu ‘</w:t>
+      </w:r>
       <w:proofErr w:type="spellStart"/>
       <w:r>
         <w:rPr>
-          <w:rFonts w:ascii="Arial" w:hAnsi="Arial" w:cs="Arial"/>
-          <w:b/>
-        </w:rPr>
-        <w:t>XUnit</w:t>
+          <w:rFonts w:ascii="Calibri Light" w:eastAsia="Times New Roman" w:hAnsi="Calibri Light" w:cs="Calibri Light"/>
+          <w:color w:val="000000"/>
+          <w:lang w:eastAsia="pl-PL"/>
+        </w:rPr>
+        <w:t>troubleshooting</w:t>
       </w:r>
       <w:proofErr w:type="spellEnd"/>
       <w:r>
         <w:rPr>
-          <w:rFonts w:ascii="Arial" w:hAnsi="Arial" w:cs="Arial"/>
-        </w:rPr>
-        <w:t xml:space="preserve"> – domyślny </w:t>
+          <w:rFonts w:ascii="Calibri Light" w:eastAsia="Times New Roman" w:hAnsi="Calibri Light" w:cs="Calibri Light"/>
+          <w:color w:val="000000"/>
+          <w:lang w:eastAsia="pl-PL"/>
+        </w:rPr>
+        <w:t>’ będzie mógł by przeprowadzany w mniej chaotyczny sposób. Dodatkowo warto zauważyć, że są to technologie przyszłościowe, cały czas rozwijane i to z nimi najprawdopodobniej chcielibyśmy związać naszą „zawodową” przyszłość.</w:t>
+      </w:r>
+    </w:p>
+    <w:p>
+      <w:pPr>
+        <w:pStyle w:val="Nagwek2"/>
+        <w:pBdr>
+          <w:bottom w:val="single" w:sz="6" w:space="1" w:color="17365D" w:themeColor="text2" w:themeShade="BF"/>
+        </w:pBdr>
+        <w:rPr>
+          <w:b w:val="0"/>
+          <w:color w:val="17365D" w:themeColor="text2" w:themeShade="BF"/>
+          <w:sz w:val="52"/>
+          <w:szCs w:val="52"/>
+        </w:rPr>
+      </w:pPr>
+      <w:bookmarkStart w:id="4" w:name="_Toc87798620"/>
+      <w:r>
+        <w:rPr>
+          <w:rFonts w:eastAsia="Times New Roman"/>
+          <w:b w:val="0"/>
+          <w:color w:val="17365D" w:themeColor="text2" w:themeShade="BF"/>
+          <w:sz w:val="52"/>
+          <w:szCs w:val="52"/>
+          <w:lang w:eastAsia="pl-PL"/>
+        </w:rPr>
+        <w:t xml:space="preserve">Spis </w:t>
       </w:r>
       <w:proofErr w:type="spellStart"/>
       <w:r>
         <w:rPr>
-          <w:rFonts w:ascii="Arial" w:hAnsi="Arial" w:cs="Arial"/>
-        </w:rPr>
-        <w:t>framework</w:t>
-      </w:r>
+          <w:rFonts w:eastAsia="Times New Roman"/>
+          <w:b w:val="0"/>
+          <w:color w:val="17365D" w:themeColor="text2" w:themeShade="BF"/>
+          <w:sz w:val="52"/>
+          <w:szCs w:val="52"/>
+          <w:lang w:eastAsia="pl-PL"/>
+        </w:rPr>
+        <w:t>Milestone’ów</w:t>
+      </w:r>
+      <w:bookmarkEnd w:id="4"/>
       <w:proofErr w:type="spellEnd"/>
-      <w:r>
-        <w:rPr>
-          <w:rFonts w:ascii="Arial" w:hAnsi="Arial" w:cs="Arial"/>
-        </w:rPr>
-        <w:t xml:space="preserve"> do testowania używany w .NET.</w:t>
-      </w:r>
-    </w:p>
-    <w:p>
-      <w:pPr>
-        <w:jc w:val="both"/>
-        <w:rPr>
-          <w:rFonts w:ascii="Arial" w:hAnsi="Arial" w:cs="Arial"/>
-        </w:rPr>
-      </w:pPr>
+    </w:p>
+    <w:p/>
+    <w:p>
+      <w:pPr>
+        <w:pStyle w:val="Akapitzlist"/>
+        <w:numPr>
+          <w:ilvl w:val="0"/>
+          <w:numId w:val="3"/>
+        </w:numPr>
+        <w:rPr>
+          <w:rFonts w:ascii="Calibri Light" w:hAnsi="Calibri Light" w:cs="Calibri Light"/>
+        </w:rPr>
+      </w:pPr>
+      <w:r>
+        <w:rPr>
+          <w:rFonts w:ascii="Calibri Light" w:hAnsi="Calibri Light" w:cs="Calibri Light"/>
+        </w:rPr>
+        <w:t>M1 - Utworzeniu wstępnej dokumentacji projektu</w:t>
+      </w:r>
+    </w:p>
+    <w:p>
+      <w:pPr>
+        <w:pStyle w:val="Akapitzlist"/>
+        <w:numPr>
+          <w:ilvl w:val="0"/>
+          <w:numId w:val="3"/>
+        </w:numPr>
+        <w:rPr>
+          <w:rFonts w:ascii="Calibri Light" w:hAnsi="Calibri Light" w:cs="Calibri Light"/>
+        </w:rPr>
+      </w:pPr>
+      <w:r>
+        <w:rPr>
+          <w:rFonts w:ascii="Calibri Light" w:hAnsi="Calibri Light" w:cs="Calibri Light"/>
+        </w:rPr>
+        <w:t>M1 - Zatwierdzenie technologii i ukończenie nietechnicznej dokumentacji projektu</w:t>
+      </w:r>
+    </w:p>
+    <w:p>
+      <w:pPr>
+        <w:pStyle w:val="Akapitzlist"/>
+        <w:rPr>
+          <w:rFonts w:ascii="Calibri Light" w:hAnsi="Calibri Light" w:cs="Calibri Light"/>
+        </w:rPr>
+      </w:pPr>
+    </w:p>
+    <w:p>
+      <w:pPr>
+        <w:pStyle w:val="Akapitzlist"/>
+        <w:numPr>
+          <w:ilvl w:val="0"/>
+          <w:numId w:val="3"/>
+        </w:numPr>
+        <w:rPr>
+          <w:rFonts w:ascii="Calibri Light" w:hAnsi="Calibri Light" w:cs="Calibri Light"/>
+        </w:rPr>
+      </w:pPr>
+      <w:r>
+        <w:rPr>
+          <w:rFonts w:ascii="Calibri Light" w:hAnsi="Calibri Light" w:cs="Calibri Light"/>
+        </w:rPr>
+        <w:t>M2 - Zaprojektowanie bazy danych</w:t>
+      </w:r>
+    </w:p>
+    <w:p>
+      <w:pPr>
+        <w:pStyle w:val="Akapitzlist"/>
+        <w:numPr>
+          <w:ilvl w:val="0"/>
+          <w:numId w:val="3"/>
+        </w:numPr>
+        <w:rPr>
+          <w:rFonts w:ascii="Calibri Light" w:hAnsi="Calibri Light" w:cs="Calibri Light"/>
+        </w:rPr>
+      </w:pPr>
+      <w:r>
+        <w:rPr>
+          <w:rFonts w:ascii="Calibri Light" w:hAnsi="Calibri Light" w:cs="Calibri Light"/>
+        </w:rPr>
+        <w:t>M2 - Utworzenie diagramów</w:t>
+      </w:r>
+    </w:p>
+    <w:p>
+      <w:pPr>
+        <w:pStyle w:val="Akapitzlist"/>
+        <w:numPr>
+          <w:ilvl w:val="0"/>
+          <w:numId w:val="3"/>
+        </w:numPr>
+        <w:rPr>
+          <w:rFonts w:ascii="Calibri Light" w:hAnsi="Calibri Light" w:cs="Calibri Light"/>
+        </w:rPr>
+      </w:pPr>
+      <w:r>
+        <w:rPr>
+          <w:rFonts w:ascii="Calibri Light" w:hAnsi="Calibri Light" w:cs="Calibri Light"/>
+        </w:rPr>
+        <w:t>M2 - Design wyglądu aplikacji i projekt testów</w:t>
+      </w:r>
+    </w:p>
+    <w:p>
+      <w:pPr>
+        <w:pStyle w:val="Akapitzlist"/>
+        <w:rPr>
+          <w:rFonts w:ascii="Calibri Light" w:hAnsi="Calibri Light" w:cs="Calibri Light"/>
+        </w:rPr>
+      </w:pPr>
+    </w:p>
+    <w:p>
+      <w:pPr>
+        <w:pStyle w:val="Akapitzlist"/>
+        <w:numPr>
+          <w:ilvl w:val="0"/>
+          <w:numId w:val="3"/>
+        </w:numPr>
+        <w:rPr>
+          <w:rFonts w:ascii="Calibri Light" w:hAnsi="Calibri Light" w:cs="Calibri Light"/>
+        </w:rPr>
+      </w:pPr>
+      <w:r>
+        <w:rPr>
+          <w:rFonts w:ascii="Calibri Light" w:hAnsi="Calibri Light" w:cs="Calibri Light"/>
+        </w:rPr>
+        <w:t>M3 - Zebranie celów do osiągnięcia</w:t>
+      </w:r>
+      <w:r>
+        <w:rPr>
+          <w:rFonts w:ascii="Calibri Light" w:hAnsi="Calibri Light" w:cs="Calibri Light"/>
+        </w:rPr>
+        <w:t xml:space="preserve"> </w:t>
+      </w:r>
+      <w:r>
+        <w:rPr>
+          <w:rFonts w:ascii="Calibri Light" w:hAnsi="Calibri Light" w:cs="Calibri Light"/>
+        </w:rPr>
+        <w:t>(</w:t>
+      </w:r>
       <w:proofErr w:type="spellStart"/>
       <w:r>
         <w:rPr>
-          <w:rFonts w:ascii="Arial" w:hAnsi="Arial" w:cs="Arial"/>
-          <w:b/>
-        </w:rPr>
-        <w:t>Moq</w:t>
+          <w:rFonts w:ascii="Calibri Light" w:hAnsi="Calibri Light" w:cs="Calibri Light"/>
+        </w:rPr>
+        <w:t>Milestony</w:t>
       </w:r>
       <w:proofErr w:type="spellEnd"/>
       <w:r>
         <w:rPr>
-          <w:rFonts w:ascii="Arial" w:hAnsi="Arial" w:cs="Arial"/>
-        </w:rPr>
-        <w:t xml:space="preserve"> – najpopularniejsza biblioteka do </w:t>
+          <w:rFonts w:ascii="Calibri Light" w:hAnsi="Calibri Light" w:cs="Calibri Light"/>
+        </w:rPr>
+        <w:t xml:space="preserve">, epiki, </w:t>
       </w:r>
       <w:proofErr w:type="spellStart"/>
       <w:r>
         <w:rPr>
-          <w:rFonts w:ascii="Arial" w:hAnsi="Arial" w:cs="Arial"/>
-        </w:rPr>
-        <w:t>mockowania</w:t>
+          <w:rFonts w:ascii="Calibri Light" w:hAnsi="Calibri Light" w:cs="Calibri Light"/>
+        </w:rPr>
+        <w:t>stories</w:t>
       </w:r>
       <w:proofErr w:type="spellEnd"/>
       <w:r>
         <w:rPr>
-          <w:rFonts w:ascii="Arial" w:hAnsi="Arial" w:cs="Arial"/>
-        </w:rPr>
-        <w:t xml:space="preserve"> w .NET.</w:t>
-      </w:r>
-    </w:p>
-    <w:p>
-      <w:pPr>
-        <w:jc w:val="both"/>
-        <w:rPr>
-          <w:rFonts w:ascii="Arial" w:hAnsi="Arial" w:cs="Arial"/>
-        </w:rPr>
-      </w:pPr>
-      <w:r>
-        <w:rPr>
-          <w:rFonts w:ascii="Arial" w:eastAsia="Times New Roman" w:hAnsi="Arial" w:cs="Arial"/>
-          <w:color w:val="000000"/>
-          <w:lang w:eastAsia="pl-PL"/>
-        </w:rPr>
-        <w:t>Podsumowując, taki dobór narzędzi w oczywisty sposób ułatwi nam pracę, a przynajmniej w znaczący sposób odsunie widmo zastojów i nieoczekiwanych problemów; w miarę możliwości staramy się temu przeciwdziałać już na etapie planowania. Wybraliśmy technologie, które wykazują się elastycznością i łatwością użycia. Oczywiście, wpływ na selekcje</w:t>
-      </w:r>
-      <w:r>
-        <w:rPr>
-          <w:rFonts w:ascii="Arial" w:eastAsia="Times New Roman" w:hAnsi="Arial" w:cs="Arial"/>
-          <w:color w:val="000000"/>
-          <w:lang w:eastAsia="pl-PL"/>
-        </w:rPr>
-        <w:t xml:space="preserve"> miała również ich popularność; dzięki temu ‘</w:t>
-      </w:r>
-      <w:proofErr w:type="spellStart"/>
-      <w:r>
-        <w:rPr>
-          <w:rFonts w:ascii="Arial" w:eastAsia="Times New Roman" w:hAnsi="Arial" w:cs="Arial"/>
-          <w:color w:val="000000"/>
-          <w:lang w:eastAsia="pl-PL"/>
-        </w:rPr>
-        <w:t>troubleshooting</w:t>
-      </w:r>
-      <w:proofErr w:type="spellEnd"/>
-      <w:r>
-        <w:rPr>
-          <w:rFonts w:ascii="Arial" w:eastAsia="Times New Roman" w:hAnsi="Arial" w:cs="Arial"/>
-          <w:color w:val="000000"/>
-          <w:lang w:eastAsia="pl-PL"/>
-        </w:rPr>
-        <w:t>’ będzie mógł by przeprowadzany w mniej chaotyczny sposób.</w:t>
-      </w:r>
-      <w:r>
-        <w:rPr>
-          <w:rFonts w:ascii="Arial" w:eastAsia="Times New Roman" w:hAnsi="Arial" w:cs="Arial"/>
-          <w:color w:val="000000"/>
-          <w:lang w:eastAsia="pl-PL"/>
-        </w:rPr>
-        <w:t xml:space="preserve"> Dodatkowo warto zauważyć, że są to technologie </w:t>
-      </w:r>
-      <w:r>
-        <w:rPr>
-          <w:rFonts w:ascii="Arial" w:eastAsia="Times New Roman" w:hAnsi="Arial" w:cs="Arial"/>
-          <w:color w:val="000000"/>
-          <w:lang w:eastAsia="pl-PL"/>
-        </w:rPr>
-        <w:t>przyszłościowe, cały czas rozwijane</w:t>
-      </w:r>
-      <w:r>
-        <w:rPr>
-          <w:rFonts w:ascii="Arial" w:eastAsia="Times New Roman" w:hAnsi="Arial" w:cs="Arial"/>
-          <w:color w:val="000000"/>
-          <w:lang w:eastAsia="pl-PL"/>
-        </w:rPr>
-        <w:t xml:space="preserve"> i to z nimi najprawdopodobniej chcielibyśmy związać naszą „zawodową” przyszłość.</w:t>
-      </w:r>
-    </w:p>
+          <w:rFonts w:ascii="Calibri Light" w:hAnsi="Calibri Light" w:cs="Calibri Light"/>
+        </w:rPr>
+        <w:t>)</w:t>
+      </w:r>
+    </w:p>
+    <w:p>
+      <w:pPr>
+        <w:pStyle w:val="Akapitzlist"/>
+        <w:numPr>
+          <w:ilvl w:val="0"/>
+          <w:numId w:val="3"/>
+        </w:numPr>
+        <w:rPr>
+          <w:rFonts w:ascii="Calibri Light" w:hAnsi="Calibri Light" w:cs="Calibri Light"/>
+        </w:rPr>
+      </w:pPr>
+      <w:r>
+        <w:rPr>
+          <w:rFonts w:ascii="Calibri Light" w:hAnsi="Calibri Light" w:cs="Calibri Light"/>
+        </w:rPr>
+        <w:t xml:space="preserve">M3 - Uporządkowanie i rozpisanie celów </w:t>
+      </w:r>
+      <w:bookmarkStart w:id="5" w:name="_GoBack"/>
+      <w:bookmarkEnd w:id="5"/>
+      <w:r>
+        <w:rPr>
+          <w:rFonts w:ascii="Calibri Light" w:hAnsi="Calibri Light" w:cs="Calibri Light"/>
+        </w:rPr>
+        <w:t>na następny semestr</w:t>
+      </w:r>
+    </w:p>
+    <w:p/>
     <w:sectPr>
+      <w:footerReference w:type="default" r:id="rId8"/>
       <w:pgSz w:w="11906" w:h="16838"/>
       <w:pgMar w:top="1417" w:right="1417" w:bottom="1417" w:left="1417" w:header="708" w:footer="708" w:gutter="0"/>
       <w:cols w:space="708"/>
@@ -2585,6 +3221,52 @@
     </w:p>
   </w:endnote>
 </w:endnotes>
+</file>
+
+<file path=word/footer1.xml><?xml version="1.0" encoding="utf-8"?>
+<w:ftr xmlns:wpc="http://schemas.microsoft.com/office/word/2010/wordprocessingCanvas" xmlns:mc="http://schemas.openxmlformats.org/markup-compatibility/2006" xmlns:o="urn:schemas-microsoft-com:office:office" xmlns:r="http://schemas.openxmlformats.org/officeDocument/2006/relationships" xmlns:m="http://schemas.openxmlformats.org/officeDocument/2006/math" xmlns:v="urn:schemas-microsoft-com:vml" xmlns:wp14="http://schemas.microsoft.com/office/word/2010/wordprocessingDrawing" xmlns:wp="http://schemas.openxmlformats.org/drawingml/2006/wordprocessingDrawing" xmlns:w10="urn:schemas-microsoft-com:office:word" xmlns:w="http://schemas.openxmlformats.org/wordprocessingml/2006/main" xmlns:w14="http://schemas.microsoft.com/office/word/2010/wordml" xmlns:wpg="http://schemas.microsoft.com/office/word/2010/wordprocessingGroup" xmlns:wpi="http://schemas.microsoft.com/office/word/2010/wordprocessingInk" xmlns:wne="http://schemas.microsoft.com/office/word/2006/wordml" xmlns:wps="http://schemas.microsoft.com/office/word/2010/wordprocessingShape" mc:Ignorable="w14 wp14">
+  <w:sdt>
+    <w:sdtPr>
+      <w:id w:val="-1985071155"/>
+      <w:docPartObj>
+        <w:docPartGallery w:val="Page Numbers (Bottom of Page)"/>
+        <w:docPartUnique/>
+      </w:docPartObj>
+    </w:sdtPr>
+    <w:sdtEndPr/>
+    <w:sdtContent>
+      <w:p>
+        <w:pPr>
+          <w:pStyle w:val="Stopka"/>
+          <w:jc w:val="center"/>
+        </w:pPr>
+        <w:r>
+          <w:fldChar w:fldCharType="begin"/>
+        </w:r>
+        <w:r>
+          <w:instrText>PAGE   \* MERGEFORMAT</w:instrText>
+        </w:r>
+        <w:r>
+          <w:fldChar w:fldCharType="separate"/>
+        </w:r>
+        <w:r>
+          <w:rPr>
+            <w:noProof/>
+          </w:rPr>
+          <w:t>6</w:t>
+        </w:r>
+        <w:r>
+          <w:fldChar w:fldCharType="end"/>
+        </w:r>
+      </w:p>
+    </w:sdtContent>
+  </w:sdt>
+  <w:p>
+    <w:pPr>
+      <w:pStyle w:val="Stopka"/>
+    </w:pPr>
+  </w:p>
+</w:ftr>
 </file>
 
 <file path=word/footnotes.xml><?xml version="1.0" encoding="utf-8"?>
@@ -2840,11 +3522,127 @@
       </w:rPr>
     </w:lvl>
   </w:abstractNum>
+  <w:abstractNum w:abstractNumId="2">
+    <w:nsid w:val="500C2083"/>
+    <w:multiLevelType w:val="hybridMultilevel"/>
+    <w:tmpl w:val="F95CFFB0"/>
+    <w:lvl w:ilvl="0" w:tplc="04150001">
+      <w:start w:val="1"/>
+      <w:numFmt w:val="bullet"/>
+      <w:lvlText w:val=""/>
+      <w:lvlJc w:val="left"/>
+      <w:pPr>
+        <w:ind w:left="720" w:hanging="360"/>
+      </w:pPr>
+      <w:rPr>
+        <w:rFonts w:ascii="Symbol" w:hAnsi="Symbol" w:hint="default"/>
+      </w:rPr>
+    </w:lvl>
+    <w:lvl w:ilvl="1" w:tplc="04150003" w:tentative="1">
+      <w:start w:val="1"/>
+      <w:numFmt w:val="bullet"/>
+      <w:lvlText w:val="o"/>
+      <w:lvlJc w:val="left"/>
+      <w:pPr>
+        <w:ind w:left="1440" w:hanging="360"/>
+      </w:pPr>
+      <w:rPr>
+        <w:rFonts w:ascii="Courier New" w:hAnsi="Courier New" w:cs="Courier New" w:hint="default"/>
+      </w:rPr>
+    </w:lvl>
+    <w:lvl w:ilvl="2" w:tplc="04150005" w:tentative="1">
+      <w:start w:val="1"/>
+      <w:numFmt w:val="bullet"/>
+      <w:lvlText w:val=""/>
+      <w:lvlJc w:val="left"/>
+      <w:pPr>
+        <w:ind w:left="2160" w:hanging="360"/>
+      </w:pPr>
+      <w:rPr>
+        <w:rFonts w:ascii="Wingdings" w:hAnsi="Wingdings" w:hint="default"/>
+      </w:rPr>
+    </w:lvl>
+    <w:lvl w:ilvl="3" w:tplc="04150001" w:tentative="1">
+      <w:start w:val="1"/>
+      <w:numFmt w:val="bullet"/>
+      <w:lvlText w:val=""/>
+      <w:lvlJc w:val="left"/>
+      <w:pPr>
+        <w:ind w:left="2880" w:hanging="360"/>
+      </w:pPr>
+      <w:rPr>
+        <w:rFonts w:ascii="Symbol" w:hAnsi="Symbol" w:hint="default"/>
+      </w:rPr>
+    </w:lvl>
+    <w:lvl w:ilvl="4" w:tplc="04150003" w:tentative="1">
+      <w:start w:val="1"/>
+      <w:numFmt w:val="bullet"/>
+      <w:lvlText w:val="o"/>
+      <w:lvlJc w:val="left"/>
+      <w:pPr>
+        <w:ind w:left="3600" w:hanging="360"/>
+      </w:pPr>
+      <w:rPr>
+        <w:rFonts w:ascii="Courier New" w:hAnsi="Courier New" w:cs="Courier New" w:hint="default"/>
+      </w:rPr>
+    </w:lvl>
+    <w:lvl w:ilvl="5" w:tplc="04150005" w:tentative="1">
+      <w:start w:val="1"/>
+      <w:numFmt w:val="bullet"/>
+      <w:lvlText w:val=""/>
+      <w:lvlJc w:val="left"/>
+      <w:pPr>
+        <w:ind w:left="4320" w:hanging="360"/>
+      </w:pPr>
+      <w:rPr>
+        <w:rFonts w:ascii="Wingdings" w:hAnsi="Wingdings" w:hint="default"/>
+      </w:rPr>
+    </w:lvl>
+    <w:lvl w:ilvl="6" w:tplc="04150001" w:tentative="1">
+      <w:start w:val="1"/>
+      <w:numFmt w:val="bullet"/>
+      <w:lvlText w:val=""/>
+      <w:lvlJc w:val="left"/>
+      <w:pPr>
+        <w:ind w:left="5040" w:hanging="360"/>
+      </w:pPr>
+      <w:rPr>
+        <w:rFonts w:ascii="Symbol" w:hAnsi="Symbol" w:hint="default"/>
+      </w:rPr>
+    </w:lvl>
+    <w:lvl w:ilvl="7" w:tplc="04150003" w:tentative="1">
+      <w:start w:val="1"/>
+      <w:numFmt w:val="bullet"/>
+      <w:lvlText w:val="o"/>
+      <w:lvlJc w:val="left"/>
+      <w:pPr>
+        <w:ind w:left="5760" w:hanging="360"/>
+      </w:pPr>
+      <w:rPr>
+        <w:rFonts w:ascii="Courier New" w:hAnsi="Courier New" w:cs="Courier New" w:hint="default"/>
+      </w:rPr>
+    </w:lvl>
+    <w:lvl w:ilvl="8" w:tplc="04150005" w:tentative="1">
+      <w:start w:val="1"/>
+      <w:numFmt w:val="bullet"/>
+      <w:lvlText w:val=""/>
+      <w:lvlJc w:val="left"/>
+      <w:pPr>
+        <w:ind w:left="6480" w:hanging="360"/>
+      </w:pPr>
+      <w:rPr>
+        <w:rFonts w:ascii="Wingdings" w:hAnsi="Wingdings" w:hint="default"/>
+      </w:rPr>
+    </w:lvl>
+  </w:abstractNum>
   <w:num w:numId="1">
     <w:abstractNumId w:val="0"/>
   </w:num>
   <w:num w:numId="2">
     <w:abstractNumId w:val="1"/>
+  </w:num>
+  <w:num w:numId="3">
+    <w:abstractNumId w:val="2"/>
   </w:num>
 </w:numbering>
 </file>
@@ -3008,6 +3806,7 @@
   <w:style w:type="paragraph" w:default="1" w:styleId="Normalny">
     <w:name w:val="Normal"/>
     <w:qFormat/>
+    <w:rsid w:val="00C62491"/>
   </w:style>
   <w:style w:type="paragraph" w:styleId="Nagwek1">
     <w:name w:val="heading 1"/>
@@ -3030,6 +3829,30 @@
       <w:color w:val="365F91" w:themeColor="accent1" w:themeShade="BF"/>
       <w:sz w:val="28"/>
       <w:szCs w:val="28"/>
+    </w:rPr>
+  </w:style>
+  <w:style w:type="paragraph" w:styleId="Nagwek2">
+    <w:name w:val="heading 2"/>
+    <w:basedOn w:val="Normalny"/>
+    <w:next w:val="Normalny"/>
+    <w:link w:val="Nagwek2Znak"/>
+    <w:uiPriority w:val="9"/>
+    <w:unhideWhenUsed/>
+    <w:qFormat/>
+    <w:rsid w:val="00C62491"/>
+    <w:pPr>
+      <w:keepNext/>
+      <w:keepLines/>
+      <w:spacing w:before="200" w:after="0"/>
+      <w:outlineLvl w:val="1"/>
+    </w:pPr>
+    <w:rPr>
+      <w:rFonts w:asciiTheme="majorHAnsi" w:eastAsiaTheme="majorEastAsia" w:hAnsiTheme="majorHAnsi" w:cstheme="majorBidi"/>
+      <w:b/>
+      <w:bCs/>
+      <w:color w:val="4F81BD" w:themeColor="accent1"/>
+      <w:sz w:val="26"/>
+      <w:szCs w:val="26"/>
     </w:rPr>
   </w:style>
   <w:style w:type="character" w:default="1" w:styleId="Domylnaczcionkaakapitu">
@@ -3235,6 +4058,80 @@
       <w:vertAlign w:val="superscript"/>
     </w:rPr>
   </w:style>
+  <w:style w:type="character" w:customStyle="1" w:styleId="Nagwek2Znak">
+    <w:name w:val="Nagłówek 2 Znak"/>
+    <w:basedOn w:val="Domylnaczcionkaakapitu"/>
+    <w:link w:val="Nagwek2"/>
+    <w:uiPriority w:val="9"/>
+    <w:rsid w:val="00C62491"/>
+    <w:rPr>
+      <w:rFonts w:asciiTheme="majorHAnsi" w:eastAsiaTheme="majorEastAsia" w:hAnsiTheme="majorHAnsi" w:cstheme="majorBidi"/>
+      <w:b/>
+      <w:bCs/>
+      <w:color w:val="4F81BD" w:themeColor="accent1"/>
+      <w:sz w:val="26"/>
+      <w:szCs w:val="26"/>
+    </w:rPr>
+  </w:style>
+  <w:style w:type="paragraph" w:styleId="Nagwekspisutreci">
+    <w:name w:val="TOC Heading"/>
+    <w:basedOn w:val="Nagwek1"/>
+    <w:next w:val="Normalny"/>
+    <w:uiPriority w:val="39"/>
+    <w:semiHidden/>
+    <w:unhideWhenUsed/>
+    <w:qFormat/>
+    <w:rsid w:val="00C62491"/>
+    <w:pPr>
+      <w:outlineLvl w:val="9"/>
+    </w:pPr>
+    <w:rPr>
+      <w:lang w:eastAsia="pl-PL"/>
+    </w:rPr>
+  </w:style>
+  <w:style w:type="paragraph" w:styleId="Spistreci2">
+    <w:name w:val="toc 2"/>
+    <w:basedOn w:val="Normalny"/>
+    <w:next w:val="Normalny"/>
+    <w:autoRedefine/>
+    <w:uiPriority w:val="39"/>
+    <w:unhideWhenUsed/>
+    <w:rsid w:val="00C62491"/>
+    <w:pPr>
+      <w:spacing w:after="100"/>
+      <w:ind w:left="220"/>
+    </w:pPr>
+  </w:style>
+  <w:style w:type="paragraph" w:styleId="Tekstdymka">
+    <w:name w:val="Balloon Text"/>
+    <w:basedOn w:val="Normalny"/>
+    <w:link w:val="TekstdymkaZnak"/>
+    <w:uiPriority w:val="99"/>
+    <w:semiHidden/>
+    <w:unhideWhenUsed/>
+    <w:rsid w:val="00C62491"/>
+    <w:pPr>
+      <w:spacing w:after="0" w:line="240" w:lineRule="auto"/>
+    </w:pPr>
+    <w:rPr>
+      <w:rFonts w:ascii="Tahoma" w:hAnsi="Tahoma" w:cs="Tahoma"/>
+      <w:sz w:val="16"/>
+      <w:szCs w:val="16"/>
+    </w:rPr>
+  </w:style>
+  <w:style w:type="character" w:customStyle="1" w:styleId="TekstdymkaZnak">
+    <w:name w:val="Tekst dymka Znak"/>
+    <w:basedOn w:val="Domylnaczcionkaakapitu"/>
+    <w:link w:val="Tekstdymka"/>
+    <w:uiPriority w:val="99"/>
+    <w:semiHidden/>
+    <w:rsid w:val="00C62491"/>
+    <w:rPr>
+      <w:rFonts w:ascii="Tahoma" w:hAnsi="Tahoma" w:cs="Tahoma"/>
+      <w:sz w:val="16"/>
+      <w:szCs w:val="16"/>
+    </w:rPr>
+  </w:style>
 </w:styles>
 </file>
 
@@ -3397,6 +4294,7 @@
   <w:style w:type="paragraph" w:default="1" w:styleId="Normalny">
     <w:name w:val="Normal"/>
     <w:qFormat/>
+    <w:rsid w:val="00C62491"/>
   </w:style>
   <w:style w:type="paragraph" w:styleId="Nagwek1">
     <w:name w:val="heading 1"/>
@@ -3419,6 +4317,30 @@
       <w:color w:val="365F91" w:themeColor="accent1" w:themeShade="BF"/>
       <w:sz w:val="28"/>
       <w:szCs w:val="28"/>
+    </w:rPr>
+  </w:style>
+  <w:style w:type="paragraph" w:styleId="Nagwek2">
+    <w:name w:val="heading 2"/>
+    <w:basedOn w:val="Normalny"/>
+    <w:next w:val="Normalny"/>
+    <w:link w:val="Nagwek2Znak"/>
+    <w:uiPriority w:val="9"/>
+    <w:unhideWhenUsed/>
+    <w:qFormat/>
+    <w:rsid w:val="00C62491"/>
+    <w:pPr>
+      <w:keepNext/>
+      <w:keepLines/>
+      <w:spacing w:before="200" w:after="0"/>
+      <w:outlineLvl w:val="1"/>
+    </w:pPr>
+    <w:rPr>
+      <w:rFonts w:asciiTheme="majorHAnsi" w:eastAsiaTheme="majorEastAsia" w:hAnsiTheme="majorHAnsi" w:cstheme="majorBidi"/>
+      <w:b/>
+      <w:bCs/>
+      <w:color w:val="4F81BD" w:themeColor="accent1"/>
+      <w:sz w:val="26"/>
+      <w:szCs w:val="26"/>
     </w:rPr>
   </w:style>
   <w:style w:type="character" w:default="1" w:styleId="Domylnaczcionkaakapitu">
@@ -3622,6 +4544,80 @@
     <w:rsid w:val="00897C35"/>
     <w:rPr>
       <w:vertAlign w:val="superscript"/>
+    </w:rPr>
+  </w:style>
+  <w:style w:type="character" w:customStyle="1" w:styleId="Nagwek2Znak">
+    <w:name w:val="Nagłówek 2 Znak"/>
+    <w:basedOn w:val="Domylnaczcionkaakapitu"/>
+    <w:link w:val="Nagwek2"/>
+    <w:uiPriority w:val="9"/>
+    <w:rsid w:val="00C62491"/>
+    <w:rPr>
+      <w:rFonts w:asciiTheme="majorHAnsi" w:eastAsiaTheme="majorEastAsia" w:hAnsiTheme="majorHAnsi" w:cstheme="majorBidi"/>
+      <w:b/>
+      <w:bCs/>
+      <w:color w:val="4F81BD" w:themeColor="accent1"/>
+      <w:sz w:val="26"/>
+      <w:szCs w:val="26"/>
+    </w:rPr>
+  </w:style>
+  <w:style w:type="paragraph" w:styleId="Nagwekspisutreci">
+    <w:name w:val="TOC Heading"/>
+    <w:basedOn w:val="Nagwek1"/>
+    <w:next w:val="Normalny"/>
+    <w:uiPriority w:val="39"/>
+    <w:semiHidden/>
+    <w:unhideWhenUsed/>
+    <w:qFormat/>
+    <w:rsid w:val="00C62491"/>
+    <w:pPr>
+      <w:outlineLvl w:val="9"/>
+    </w:pPr>
+    <w:rPr>
+      <w:lang w:eastAsia="pl-PL"/>
+    </w:rPr>
+  </w:style>
+  <w:style w:type="paragraph" w:styleId="Spistreci2">
+    <w:name w:val="toc 2"/>
+    <w:basedOn w:val="Normalny"/>
+    <w:next w:val="Normalny"/>
+    <w:autoRedefine/>
+    <w:uiPriority w:val="39"/>
+    <w:unhideWhenUsed/>
+    <w:rsid w:val="00C62491"/>
+    <w:pPr>
+      <w:spacing w:after="100"/>
+      <w:ind w:left="220"/>
+    </w:pPr>
+  </w:style>
+  <w:style w:type="paragraph" w:styleId="Tekstdymka">
+    <w:name w:val="Balloon Text"/>
+    <w:basedOn w:val="Normalny"/>
+    <w:link w:val="TekstdymkaZnak"/>
+    <w:uiPriority w:val="99"/>
+    <w:semiHidden/>
+    <w:unhideWhenUsed/>
+    <w:rsid w:val="00C62491"/>
+    <w:pPr>
+      <w:spacing w:after="0" w:line="240" w:lineRule="auto"/>
+    </w:pPr>
+    <w:rPr>
+      <w:rFonts w:ascii="Tahoma" w:hAnsi="Tahoma" w:cs="Tahoma"/>
+      <w:sz w:val="16"/>
+      <w:szCs w:val="16"/>
+    </w:rPr>
+  </w:style>
+  <w:style w:type="character" w:customStyle="1" w:styleId="TekstdymkaZnak">
+    <w:name w:val="Tekst dymka Znak"/>
+    <w:basedOn w:val="Domylnaczcionkaakapitu"/>
+    <w:link w:val="Tekstdymka"/>
+    <w:uiPriority w:val="99"/>
+    <w:semiHidden/>
+    <w:rsid w:val="00C62491"/>
+    <w:rPr>
+      <w:rFonts w:ascii="Tahoma" w:hAnsi="Tahoma" w:cs="Tahoma"/>
+      <w:sz w:val="16"/>
+      <w:szCs w:val="16"/>
     </w:rPr>
   </w:style>
 </w:styles>

</xml_diff>

<commit_message>
Added db scheme to project doc
</commit_message>
<xml_diff>
--- a/doc/Dokument_Projektowy.docx
+++ b/doc/Dokument_Projektowy.docx
@@ -141,6 +141,7 @@
           <w:docPartUnique/>
         </w:docPartObj>
       </w:sdtPr>
+      <w:sdtEndPr/>
       <w:sdtContent>
         <w:p>
           <w:pPr>
@@ -181,27 +182,39 @@
               <w:rFonts w:ascii="Calibri Light" w:eastAsiaTheme="minorEastAsia" w:hAnsi="Calibri Light" w:cs="Calibri Light"/>
               <w:noProof/>
               <w:color w:val="17365D" w:themeColor="text2" w:themeShade="BF"/>
-              <w:sz w:val="32"/>
+              <w:sz w:val="24"/>
               <w:lang w:eastAsia="pl-PL"/>
             </w:rPr>
           </w:pPr>
           <w:r>
+            <w:rPr>
+              <w:rFonts w:ascii="Calibri Light" w:hAnsi="Calibri Light" w:cs="Calibri Light"/>
+              <w:sz w:val="24"/>
+            </w:rPr>
             <w:fldChar w:fldCharType="begin"/>
           </w:r>
           <w:r>
+            <w:rPr>
+              <w:rFonts w:ascii="Calibri Light" w:hAnsi="Calibri Light" w:cs="Calibri Light"/>
+              <w:sz w:val="24"/>
+            </w:rPr>
             <w:instrText xml:space="preserve"> TOC \o "1-3" \h \z \u </w:instrText>
           </w:r>
           <w:r>
+            <w:rPr>
+              <w:rFonts w:ascii="Calibri Light" w:hAnsi="Calibri Light" w:cs="Calibri Light"/>
+              <w:sz w:val="24"/>
+            </w:rPr>
             <w:fldChar w:fldCharType="separate"/>
           </w:r>
-          <w:hyperlink w:anchor="_Toc87798616" w:history="1">
+          <w:hyperlink w:anchor="_Toc89019151" w:history="1">
             <w:r>
               <w:rPr>
                 <w:rStyle w:val="Hipercze"/>
                 <w:rFonts w:ascii="Calibri Light" w:eastAsia="Times New Roman" w:hAnsi="Calibri Light" w:cs="Calibri Light"/>
                 <w:noProof/>
                 <w:color w:val="17365D" w:themeColor="text2" w:themeShade="BF"/>
-                <w:sz w:val="32"/>
+                <w:sz w:val="24"/>
                 <w:lang w:eastAsia="pl-PL"/>
               </w:rPr>
               <w:t>Opis i motywacje dla powstania projektu</w:t>
@@ -212,7 +225,7 @@
                 <w:noProof/>
                 <w:webHidden/>
                 <w:color w:val="17365D" w:themeColor="text2" w:themeShade="BF"/>
-                <w:sz w:val="32"/>
+                <w:sz w:val="24"/>
               </w:rPr>
               <w:tab/>
             </w:r>
@@ -222,7 +235,7 @@
                 <w:noProof/>
                 <w:webHidden/>
                 <w:color w:val="17365D" w:themeColor="text2" w:themeShade="BF"/>
-                <w:sz w:val="32"/>
+                <w:sz w:val="24"/>
               </w:rPr>
               <w:fldChar w:fldCharType="begin"/>
             </w:r>
@@ -232,9 +245,9 @@
                 <w:noProof/>
                 <w:webHidden/>
                 <w:color w:val="17365D" w:themeColor="text2" w:themeShade="BF"/>
-                <w:sz w:val="32"/>
+                <w:sz w:val="24"/>
               </w:rPr>
-              <w:instrText xml:space="preserve"> PAGEREF _Toc87798616 \h </w:instrText>
+              <w:instrText xml:space="preserve"> PAGEREF _Toc89019151 \h </w:instrText>
             </w:r>
             <w:r>
               <w:rPr>
@@ -242,7 +255,7 @@
                 <w:noProof/>
                 <w:webHidden/>
                 <w:color w:val="17365D" w:themeColor="text2" w:themeShade="BF"/>
-                <w:sz w:val="32"/>
+                <w:sz w:val="24"/>
               </w:rPr>
             </w:r>
             <w:r>
@@ -251,7 +264,7 @@
                 <w:noProof/>
                 <w:webHidden/>
                 <w:color w:val="17365D" w:themeColor="text2" w:themeShade="BF"/>
-                <w:sz w:val="32"/>
+                <w:sz w:val="24"/>
               </w:rPr>
               <w:fldChar w:fldCharType="separate"/>
             </w:r>
@@ -261,7 +274,7 @@
                 <w:noProof/>
                 <w:webHidden/>
                 <w:color w:val="17365D" w:themeColor="text2" w:themeShade="BF"/>
-                <w:sz w:val="32"/>
+                <w:sz w:val="24"/>
               </w:rPr>
               <w:t>3</w:t>
             </w:r>
@@ -271,7 +284,7 @@
                 <w:noProof/>
                 <w:webHidden/>
                 <w:color w:val="17365D" w:themeColor="text2" w:themeShade="BF"/>
-                <w:sz w:val="32"/>
+                <w:sz w:val="24"/>
               </w:rPr>
               <w:fldChar w:fldCharType="end"/>
             </w:r>
@@ -287,18 +300,18 @@
               <w:rFonts w:ascii="Calibri Light" w:eastAsiaTheme="minorEastAsia" w:hAnsi="Calibri Light" w:cs="Calibri Light"/>
               <w:noProof/>
               <w:color w:val="17365D" w:themeColor="text2" w:themeShade="BF"/>
-              <w:sz w:val="32"/>
+              <w:sz w:val="24"/>
               <w:lang w:eastAsia="pl-PL"/>
             </w:rPr>
           </w:pPr>
-          <w:hyperlink w:anchor="_Toc87798617" w:history="1">
+          <w:hyperlink w:anchor="_Toc89019152" w:history="1">
             <w:r>
               <w:rPr>
                 <w:rStyle w:val="Hipercze"/>
                 <w:rFonts w:ascii="Calibri Light" w:eastAsia="Times New Roman" w:hAnsi="Calibri Light" w:cs="Calibri Light"/>
                 <w:noProof/>
                 <w:color w:val="17365D" w:themeColor="text2" w:themeShade="BF"/>
-                <w:sz w:val="32"/>
+                <w:sz w:val="24"/>
                 <w:lang w:eastAsia="pl-PL"/>
               </w:rPr>
               <w:t>Członkowie zespołu i zakres obowiązków</w:t>
@@ -309,7 +322,7 @@
                 <w:noProof/>
                 <w:webHidden/>
                 <w:color w:val="17365D" w:themeColor="text2" w:themeShade="BF"/>
-                <w:sz w:val="32"/>
+                <w:sz w:val="24"/>
               </w:rPr>
               <w:tab/>
             </w:r>
@@ -319,7 +332,7 @@
                 <w:noProof/>
                 <w:webHidden/>
                 <w:color w:val="17365D" w:themeColor="text2" w:themeShade="BF"/>
-                <w:sz w:val="32"/>
+                <w:sz w:val="24"/>
               </w:rPr>
               <w:fldChar w:fldCharType="begin"/>
             </w:r>
@@ -329,9 +342,9 @@
                 <w:noProof/>
                 <w:webHidden/>
                 <w:color w:val="17365D" w:themeColor="text2" w:themeShade="BF"/>
-                <w:sz w:val="32"/>
+                <w:sz w:val="24"/>
               </w:rPr>
-              <w:instrText xml:space="preserve"> PAGEREF _Toc87798617 \h </w:instrText>
+              <w:instrText xml:space="preserve"> PAGEREF _Toc89019152 \h </w:instrText>
             </w:r>
             <w:r>
               <w:rPr>
@@ -339,7 +352,7 @@
                 <w:noProof/>
                 <w:webHidden/>
                 <w:color w:val="17365D" w:themeColor="text2" w:themeShade="BF"/>
-                <w:sz w:val="32"/>
+                <w:sz w:val="24"/>
               </w:rPr>
             </w:r>
             <w:r>
@@ -348,7 +361,7 @@
                 <w:noProof/>
                 <w:webHidden/>
                 <w:color w:val="17365D" w:themeColor="text2" w:themeShade="BF"/>
-                <w:sz w:val="32"/>
+                <w:sz w:val="24"/>
               </w:rPr>
               <w:fldChar w:fldCharType="separate"/>
             </w:r>
@@ -358,7 +371,7 @@
                 <w:noProof/>
                 <w:webHidden/>
                 <w:color w:val="17365D" w:themeColor="text2" w:themeShade="BF"/>
-                <w:sz w:val="32"/>
+                <w:sz w:val="24"/>
               </w:rPr>
               <w:t>3</w:t>
             </w:r>
@@ -368,7 +381,7 @@
                 <w:noProof/>
                 <w:webHidden/>
                 <w:color w:val="17365D" w:themeColor="text2" w:themeShade="BF"/>
-                <w:sz w:val="32"/>
+                <w:sz w:val="24"/>
               </w:rPr>
               <w:fldChar w:fldCharType="end"/>
             </w:r>
@@ -384,18 +397,18 @@
               <w:rFonts w:ascii="Calibri Light" w:eastAsiaTheme="minorEastAsia" w:hAnsi="Calibri Light" w:cs="Calibri Light"/>
               <w:noProof/>
               <w:color w:val="17365D" w:themeColor="text2" w:themeShade="BF"/>
-              <w:sz w:val="32"/>
+              <w:sz w:val="24"/>
               <w:lang w:eastAsia="pl-PL"/>
             </w:rPr>
           </w:pPr>
-          <w:hyperlink w:anchor="_Toc87798618" w:history="1">
+          <w:hyperlink w:anchor="_Toc89019153" w:history="1">
             <w:r>
               <w:rPr>
                 <w:rStyle w:val="Hipercze"/>
                 <w:rFonts w:ascii="Calibri Light" w:eastAsia="Times New Roman" w:hAnsi="Calibri Light" w:cs="Calibri Light"/>
                 <w:noProof/>
                 <w:color w:val="17365D" w:themeColor="text2" w:themeShade="BF"/>
-                <w:sz w:val="32"/>
+                <w:sz w:val="24"/>
                 <w:lang w:eastAsia="pl-PL"/>
               </w:rPr>
               <w:t>Lista planowanych funkcjonalności:</w:t>
@@ -406,7 +419,7 @@
                 <w:noProof/>
                 <w:webHidden/>
                 <w:color w:val="17365D" w:themeColor="text2" w:themeShade="BF"/>
-                <w:sz w:val="32"/>
+                <w:sz w:val="24"/>
               </w:rPr>
               <w:tab/>
             </w:r>
@@ -416,7 +429,7 @@
                 <w:noProof/>
                 <w:webHidden/>
                 <w:color w:val="17365D" w:themeColor="text2" w:themeShade="BF"/>
-                <w:sz w:val="32"/>
+                <w:sz w:val="24"/>
               </w:rPr>
               <w:fldChar w:fldCharType="begin"/>
             </w:r>
@@ -426,9 +439,9 @@
                 <w:noProof/>
                 <w:webHidden/>
                 <w:color w:val="17365D" w:themeColor="text2" w:themeShade="BF"/>
-                <w:sz w:val="32"/>
+                <w:sz w:val="24"/>
               </w:rPr>
-              <w:instrText xml:space="preserve"> PAGEREF _Toc87798618 \h </w:instrText>
+              <w:instrText xml:space="preserve"> PAGEREF _Toc89019153 \h </w:instrText>
             </w:r>
             <w:r>
               <w:rPr>
@@ -436,7 +449,7 @@
                 <w:noProof/>
                 <w:webHidden/>
                 <w:color w:val="17365D" w:themeColor="text2" w:themeShade="BF"/>
-                <w:sz w:val="32"/>
+                <w:sz w:val="24"/>
               </w:rPr>
             </w:r>
             <w:r>
@@ -445,7 +458,7 @@
                 <w:noProof/>
                 <w:webHidden/>
                 <w:color w:val="17365D" w:themeColor="text2" w:themeShade="BF"/>
-                <w:sz w:val="32"/>
+                <w:sz w:val="24"/>
               </w:rPr>
               <w:fldChar w:fldCharType="separate"/>
             </w:r>
@@ -455,7 +468,7 @@
                 <w:noProof/>
                 <w:webHidden/>
                 <w:color w:val="17365D" w:themeColor="text2" w:themeShade="BF"/>
-                <w:sz w:val="32"/>
+                <w:sz w:val="24"/>
               </w:rPr>
               <w:t>4</w:t>
             </w:r>
@@ -465,7 +478,7 @@
                 <w:noProof/>
                 <w:webHidden/>
                 <w:color w:val="17365D" w:themeColor="text2" w:themeShade="BF"/>
-                <w:sz w:val="32"/>
+                <w:sz w:val="24"/>
               </w:rPr>
               <w:fldChar w:fldCharType="end"/>
             </w:r>
@@ -481,18 +494,18 @@
               <w:rFonts w:ascii="Calibri Light" w:eastAsiaTheme="minorEastAsia" w:hAnsi="Calibri Light" w:cs="Calibri Light"/>
               <w:noProof/>
               <w:color w:val="17365D" w:themeColor="text2" w:themeShade="BF"/>
-              <w:sz w:val="32"/>
+              <w:sz w:val="24"/>
               <w:lang w:eastAsia="pl-PL"/>
             </w:rPr>
           </w:pPr>
-          <w:hyperlink w:anchor="_Toc87798619" w:history="1">
+          <w:hyperlink w:anchor="_Toc89019154" w:history="1">
             <w:r>
               <w:rPr>
                 <w:rStyle w:val="Hipercze"/>
                 <w:rFonts w:ascii="Calibri Light" w:eastAsia="Times New Roman" w:hAnsi="Calibri Light" w:cs="Calibri Light"/>
                 <w:noProof/>
                 <w:color w:val="17365D" w:themeColor="text2" w:themeShade="BF"/>
-                <w:sz w:val="32"/>
+                <w:sz w:val="24"/>
                 <w:lang w:eastAsia="pl-PL"/>
               </w:rPr>
               <w:t>Opis technologii:</w:t>
@@ -503,7 +516,7 @@
                 <w:noProof/>
                 <w:webHidden/>
                 <w:color w:val="17365D" w:themeColor="text2" w:themeShade="BF"/>
-                <w:sz w:val="32"/>
+                <w:sz w:val="24"/>
               </w:rPr>
               <w:tab/>
             </w:r>
@@ -513,7 +526,7 @@
                 <w:noProof/>
                 <w:webHidden/>
                 <w:color w:val="17365D" w:themeColor="text2" w:themeShade="BF"/>
-                <w:sz w:val="32"/>
+                <w:sz w:val="24"/>
               </w:rPr>
               <w:fldChar w:fldCharType="begin"/>
             </w:r>
@@ -523,9 +536,9 @@
                 <w:noProof/>
                 <w:webHidden/>
                 <w:color w:val="17365D" w:themeColor="text2" w:themeShade="BF"/>
-                <w:sz w:val="32"/>
+                <w:sz w:val="24"/>
               </w:rPr>
-              <w:instrText xml:space="preserve"> PAGEREF _Toc87798619 \h </w:instrText>
+              <w:instrText xml:space="preserve"> PAGEREF _Toc89019154 \h </w:instrText>
             </w:r>
             <w:r>
               <w:rPr>
@@ -533,7 +546,7 @@
                 <w:noProof/>
                 <w:webHidden/>
                 <w:color w:val="17365D" w:themeColor="text2" w:themeShade="BF"/>
-                <w:sz w:val="32"/>
+                <w:sz w:val="24"/>
               </w:rPr>
             </w:r>
             <w:r>
@@ -542,7 +555,7 @@
                 <w:noProof/>
                 <w:webHidden/>
                 <w:color w:val="17365D" w:themeColor="text2" w:themeShade="BF"/>
-                <w:sz w:val="32"/>
+                <w:sz w:val="24"/>
               </w:rPr>
               <w:fldChar w:fldCharType="separate"/>
             </w:r>
@@ -552,7 +565,7 @@
                 <w:noProof/>
                 <w:webHidden/>
                 <w:color w:val="17365D" w:themeColor="text2" w:themeShade="BF"/>
-                <w:sz w:val="32"/>
+                <w:sz w:val="24"/>
               </w:rPr>
               <w:t>5</w:t>
             </w:r>
@@ -562,7 +575,7 @@
                 <w:noProof/>
                 <w:webHidden/>
                 <w:color w:val="17365D" w:themeColor="text2" w:themeShade="BF"/>
-                <w:sz w:val="32"/>
+                <w:sz w:val="24"/>
               </w:rPr>
               <w:fldChar w:fldCharType="end"/>
             </w:r>
@@ -575,20 +588,21 @@
               <w:tab w:val="right" w:leader="dot" w:pos="9062"/>
             </w:tabs>
             <w:rPr>
-              <w:rFonts w:eastAsiaTheme="minorEastAsia"/>
+              <w:rFonts w:ascii="Calibri Light" w:eastAsiaTheme="minorEastAsia" w:hAnsi="Calibri Light" w:cs="Calibri Light"/>
               <w:noProof/>
               <w:color w:val="17365D" w:themeColor="text2" w:themeShade="BF"/>
+              <w:sz w:val="24"/>
               <w:lang w:eastAsia="pl-PL"/>
             </w:rPr>
           </w:pPr>
-          <w:hyperlink w:anchor="_Toc87798620" w:history="1">
+          <w:hyperlink w:anchor="_Toc89019155" w:history="1">
             <w:r>
               <w:rPr>
                 <w:rStyle w:val="Hipercze"/>
                 <w:rFonts w:ascii="Calibri Light" w:eastAsia="Times New Roman" w:hAnsi="Calibri Light" w:cs="Calibri Light"/>
                 <w:noProof/>
                 <w:color w:val="17365D" w:themeColor="text2" w:themeShade="BF"/>
-                <w:sz w:val="32"/>
+                <w:sz w:val="24"/>
                 <w:lang w:eastAsia="pl-PL"/>
               </w:rPr>
               <w:t>Spis Milestone’ów</w:t>
@@ -599,7 +613,7 @@
                 <w:noProof/>
                 <w:webHidden/>
                 <w:color w:val="17365D" w:themeColor="text2" w:themeShade="BF"/>
-                <w:sz w:val="32"/>
+                <w:sz w:val="24"/>
               </w:rPr>
               <w:tab/>
             </w:r>
@@ -609,7 +623,7 @@
                 <w:noProof/>
                 <w:webHidden/>
                 <w:color w:val="17365D" w:themeColor="text2" w:themeShade="BF"/>
-                <w:sz w:val="32"/>
+                <w:sz w:val="24"/>
               </w:rPr>
               <w:fldChar w:fldCharType="begin"/>
             </w:r>
@@ -619,9 +633,9 @@
                 <w:noProof/>
                 <w:webHidden/>
                 <w:color w:val="17365D" w:themeColor="text2" w:themeShade="BF"/>
-                <w:sz w:val="32"/>
+                <w:sz w:val="24"/>
               </w:rPr>
-              <w:instrText xml:space="preserve"> PAGEREF _Toc87798620 \h </w:instrText>
+              <w:instrText xml:space="preserve"> PAGEREF _Toc89019155 \h </w:instrText>
             </w:r>
             <w:r>
               <w:rPr>
@@ -629,7 +643,7 @@
                 <w:noProof/>
                 <w:webHidden/>
                 <w:color w:val="17365D" w:themeColor="text2" w:themeShade="BF"/>
-                <w:sz w:val="32"/>
+                <w:sz w:val="24"/>
               </w:rPr>
             </w:r>
             <w:r>
@@ -638,7 +652,7 @@
                 <w:noProof/>
                 <w:webHidden/>
                 <w:color w:val="17365D" w:themeColor="text2" w:themeShade="BF"/>
-                <w:sz w:val="32"/>
+                <w:sz w:val="24"/>
               </w:rPr>
               <w:fldChar w:fldCharType="separate"/>
             </w:r>
@@ -648,7 +662,7 @@
                 <w:noProof/>
                 <w:webHidden/>
                 <w:color w:val="17365D" w:themeColor="text2" w:themeShade="BF"/>
-                <w:sz w:val="32"/>
+                <w:sz w:val="24"/>
               </w:rPr>
               <w:t>6</w:t>
             </w:r>
@@ -658,7 +672,102 @@
                 <w:noProof/>
                 <w:webHidden/>
                 <w:color w:val="17365D" w:themeColor="text2" w:themeShade="BF"/>
-                <w:sz w:val="32"/>
+                <w:sz w:val="24"/>
+              </w:rPr>
+              <w:fldChar w:fldCharType="end"/>
+            </w:r>
+          </w:hyperlink>
+        </w:p>
+        <w:p>
+          <w:pPr>
+            <w:pStyle w:val="Spistreci2"/>
+            <w:tabs>
+              <w:tab w:val="right" w:leader="dot" w:pos="9062"/>
+            </w:tabs>
+            <w:rPr>
+              <w:rFonts w:ascii="Calibri Light" w:eastAsiaTheme="minorEastAsia" w:hAnsi="Calibri Light" w:cs="Calibri Light"/>
+              <w:noProof/>
+              <w:sz w:val="24"/>
+              <w:lang w:eastAsia="pl-PL"/>
+            </w:rPr>
+          </w:pPr>
+          <w:hyperlink w:anchor="_Toc89019156" w:history="1">
+            <w:r>
+              <w:rPr>
+                <w:rStyle w:val="Hipercze"/>
+                <w:rFonts w:ascii="Calibri Light" w:hAnsi="Calibri Light" w:cs="Calibri Light"/>
+                <w:noProof/>
+                <w:color w:val="17365D" w:themeColor="text2" w:themeShade="BF"/>
+                <w:sz w:val="24"/>
+              </w:rPr>
+              <w:t>Schemat Bazy Danych</w:t>
+            </w:r>
+            <w:r>
+              <w:rPr>
+                <w:rFonts w:ascii="Calibri Light" w:hAnsi="Calibri Light" w:cs="Calibri Light"/>
+                <w:noProof/>
+                <w:webHidden/>
+                <w:color w:val="17365D" w:themeColor="text2" w:themeShade="BF"/>
+                <w:sz w:val="24"/>
+              </w:rPr>
+              <w:tab/>
+            </w:r>
+            <w:r>
+              <w:rPr>
+                <w:rFonts w:ascii="Calibri Light" w:hAnsi="Calibri Light" w:cs="Calibri Light"/>
+                <w:noProof/>
+                <w:webHidden/>
+                <w:color w:val="17365D" w:themeColor="text2" w:themeShade="BF"/>
+                <w:sz w:val="24"/>
+              </w:rPr>
+              <w:fldChar w:fldCharType="begin"/>
+            </w:r>
+            <w:r>
+              <w:rPr>
+                <w:rFonts w:ascii="Calibri Light" w:hAnsi="Calibri Light" w:cs="Calibri Light"/>
+                <w:noProof/>
+                <w:webHidden/>
+                <w:color w:val="17365D" w:themeColor="text2" w:themeShade="BF"/>
+                <w:sz w:val="24"/>
+              </w:rPr>
+              <w:instrText xml:space="preserve"> PAGEREF _Toc89019156 \h </w:instrText>
+            </w:r>
+            <w:r>
+              <w:rPr>
+                <w:rFonts w:ascii="Calibri Light" w:hAnsi="Calibri Light" w:cs="Calibri Light"/>
+                <w:noProof/>
+                <w:webHidden/>
+                <w:color w:val="17365D" w:themeColor="text2" w:themeShade="BF"/>
+                <w:sz w:val="24"/>
+              </w:rPr>
+            </w:r>
+            <w:r>
+              <w:rPr>
+                <w:rFonts w:ascii="Calibri Light" w:hAnsi="Calibri Light" w:cs="Calibri Light"/>
+                <w:noProof/>
+                <w:webHidden/>
+                <w:color w:val="17365D" w:themeColor="text2" w:themeShade="BF"/>
+                <w:sz w:val="24"/>
+              </w:rPr>
+              <w:fldChar w:fldCharType="separate"/>
+            </w:r>
+            <w:r>
+              <w:rPr>
+                <w:rFonts w:ascii="Calibri Light" w:hAnsi="Calibri Light" w:cs="Calibri Light"/>
+                <w:noProof/>
+                <w:webHidden/>
+                <w:color w:val="17365D" w:themeColor="text2" w:themeShade="BF"/>
+                <w:sz w:val="24"/>
+              </w:rPr>
+              <w:t>7</w:t>
+            </w:r>
+            <w:r>
+              <w:rPr>
+                <w:rFonts w:ascii="Calibri Light" w:hAnsi="Calibri Light" w:cs="Calibri Light"/>
+                <w:noProof/>
+                <w:webHidden/>
+                <w:color w:val="17365D" w:themeColor="text2" w:themeShade="BF"/>
+                <w:sz w:val="24"/>
               </w:rPr>
               <w:fldChar w:fldCharType="end"/>
             </w:r>
@@ -667,8 +776,10 @@
         <w:p>
           <w:r>
             <w:rPr>
+              <w:rFonts w:ascii="Calibri Light" w:hAnsi="Calibri Light" w:cs="Calibri Light"/>
               <w:b/>
               <w:bCs/>
+              <w:sz w:val="24"/>
             </w:rPr>
             <w:fldChar w:fldCharType="end"/>
           </w:r>
@@ -967,7 +1078,7 @@
           <w:lang w:eastAsia="pl-PL"/>
         </w:rPr>
       </w:pPr>
-      <w:bookmarkStart w:id="0" w:name="_Toc87798616"/>
+      <w:bookmarkStart w:id="0" w:name="_Toc89019151"/>
       <w:r>
         <w:rPr>
           <w:rFonts w:eastAsia="Times New Roman"/>
@@ -1166,7 +1277,7 @@
           <w:lang w:eastAsia="pl-PL"/>
         </w:rPr>
       </w:pPr>
-      <w:bookmarkStart w:id="1" w:name="_Toc87798617"/>
+      <w:bookmarkStart w:id="1" w:name="_Toc89019152"/>
       <w:r>
         <w:rPr>
           <w:rFonts w:eastAsia="Times New Roman"/>
@@ -1415,7 +1526,7 @@
           <w:lang w:eastAsia="pl-PL"/>
         </w:rPr>
       </w:pPr>
-      <w:bookmarkStart w:id="2" w:name="_Toc87798618"/>
+      <w:bookmarkStart w:id="2" w:name="_Toc89019153"/>
       <w:r>
         <w:rPr>
           <w:rFonts w:eastAsia="Times New Roman"/>
@@ -2279,7 +2390,7 @@
           <w:lang w:eastAsia="pl-PL"/>
         </w:rPr>
       </w:pPr>
-      <w:bookmarkStart w:id="3" w:name="_Toc87798619"/>
+      <w:bookmarkStart w:id="3" w:name="_Toc89019154"/>
       <w:r>
         <w:rPr>
           <w:rFonts w:eastAsia="Times New Roman"/>
@@ -2968,7 +3079,7 @@
           <w:szCs w:val="52"/>
         </w:rPr>
       </w:pPr>
-      <w:bookmarkStart w:id="4" w:name="_Toc87798620"/>
+      <w:bookmarkStart w:id="4" w:name="_Toc89019155"/>
       <w:r>
         <w:rPr>
           <w:rFonts w:eastAsia="Times New Roman"/>
@@ -2995,7 +3106,10 @@
       <w:bookmarkEnd w:id="4"/>
       <w:proofErr w:type="spellEnd"/>
     </w:p>
-    <w:p/>
+    <w:p>
+      <w:bookmarkStart w:id="5" w:name="_GoBack"/>
+      <w:bookmarkEnd w:id="5"/>
+    </w:p>
     <w:p>
       <w:pPr>
         <w:pStyle w:val="Akapitzlist"/>
@@ -3175,20 +3289,102 @@
         <w:rPr>
           <w:rFonts w:ascii="Calibri Light" w:hAnsi="Calibri Light" w:cs="Calibri Light"/>
         </w:rPr>
-        <w:t xml:space="preserve">M3 - Uporządkowanie i rozpisanie celów </w:t>
-      </w:r>
-      <w:bookmarkStart w:id="5" w:name="_GoBack"/>
-      <w:bookmarkEnd w:id="5"/>
-      <w:r>
-        <w:rPr>
-          <w:rFonts w:ascii="Calibri Light" w:hAnsi="Calibri Light" w:cs="Calibri Light"/>
-        </w:rPr>
-        <w:t>na następny semestr</w:t>
+        <w:t>M3 - Uporządkowanie i rozpisanie celów na następny semestr</w:t>
+      </w:r>
+    </w:p>
+    <w:p>
+      <w:pPr>
+        <w:rPr>
+          <w:rFonts w:ascii="Calibri Light" w:hAnsi="Calibri Light" w:cs="Calibri Light"/>
+        </w:rPr>
+      </w:pPr>
+    </w:p>
+    <w:p>
+      <w:pPr>
+        <w:rPr>
+          <w:rFonts w:ascii="Calibri Light" w:hAnsi="Calibri Light" w:cs="Calibri Light"/>
+        </w:rPr>
+      </w:pPr>
+    </w:p>
+    <w:p>
+      <w:pPr>
+        <w:sectPr>
+          <w:footerReference w:type="default" r:id="rId8"/>
+          <w:pgSz w:w="11906" w:h="16838"/>
+          <w:pgMar w:top="1417" w:right="1417" w:bottom="1417" w:left="1417" w:header="708" w:footer="708" w:gutter="0"/>
+          <w:cols w:space="708"/>
+          <w:docGrid w:linePitch="360"/>
+        </w:sectPr>
+      </w:pPr>
+    </w:p>
+    <w:p>
+      <w:pPr>
+        <w:pStyle w:val="Nagwek2"/>
+        <w:pBdr>
+          <w:bottom w:val="single" w:sz="4" w:space="1" w:color="17365D" w:themeColor="text2" w:themeShade="BF"/>
+        </w:pBdr>
+        <w:rPr>
+          <w:b w:val="0"/>
+          <w:color w:val="17365D" w:themeColor="text2" w:themeShade="BF"/>
+          <w:sz w:val="52"/>
+          <w:szCs w:val="52"/>
+        </w:rPr>
+      </w:pPr>
+      <w:bookmarkStart w:id="6" w:name="_Toc89019156"/>
+      <w:r>
+        <w:rPr>
+          <w:b w:val="0"/>
+          <w:color w:val="17365D" w:themeColor="text2" w:themeShade="BF"/>
+          <w:sz w:val="52"/>
+          <w:szCs w:val="52"/>
+        </w:rPr>
+        <w:lastRenderedPageBreak/>
+        <w:t>Schemat Bazy Danych</w:t>
+      </w:r>
+      <w:bookmarkEnd w:id="6"/>
+    </w:p>
+    <w:p>
+      <w:pPr>
+        <w:sectPr>
+          <w:pgSz w:w="16838" w:h="11906" w:orient="landscape"/>
+          <w:pgMar w:top="1417" w:right="1417" w:bottom="1417" w:left="1417" w:header="708" w:footer="708" w:gutter="0"/>
+          <w:cols w:space="708"/>
+          <w:docGrid w:linePitch="360"/>
+        </w:sectPr>
+      </w:pPr>
+      <w:r>
+        <w:rPr>
+          <w:noProof/>
+        </w:rPr>
+        <w:pict>
+          <v:shapetype id="_x0000_t75" coordsize="21600,21600" o:spt="75" o:preferrelative="t" path="m@4@5l@4@11@9@11@9@5xe" filled="f" stroked="f">
+            <v:stroke joinstyle="miter"/>
+            <v:formulas>
+              <v:f eqn="if lineDrawn pixelLineWidth 0"/>
+              <v:f eqn="sum @0 1 0"/>
+              <v:f eqn="sum 0 0 @1"/>
+              <v:f eqn="prod @2 1 2"/>
+              <v:f eqn="prod @3 21600 pixelWidth"/>
+              <v:f eqn="prod @3 21600 pixelHeight"/>
+              <v:f eqn="sum @0 0 1"/>
+              <v:f eqn="prod @6 1 2"/>
+              <v:f eqn="prod @7 21600 pixelWidth"/>
+              <v:f eqn="sum @8 21600 0"/>
+              <v:f eqn="prod @7 21600 pixelHeight"/>
+              <v:f eqn="sum @10 21600 0"/>
+            </v:formulas>
+            <v:path o:extrusionok="f" gradientshapeok="t" o:connecttype="rect"/>
+            <o:lock v:ext="edit" aspectratio="t"/>
+          </v:shapetype>
+          <v:shape id="_x0000_s1026" type="#_x0000_t75" style="position:absolute;margin-left:-25.1pt;margin-top:.55pt;width:753pt;height:407.3pt;z-index:251659264;mso-position-horizontal:absolute;mso-position-horizontal-relative:text;mso-position-vertical:absolute;mso-position-vertical-relative:text">
+            <v:imagedata r:id="rId9" o:title="BazaDanychModel"/>
+            <w10:wrap type="square"/>
+          </v:shape>
+        </w:pict>
       </w:r>
     </w:p>
     <w:p/>
     <w:sectPr>
-      <w:footerReference w:type="default" r:id="rId8"/>
       <w:pgSz w:w="11906" w:h="16838"/>
       <w:pgMar w:top="1417" w:right="1417" w:bottom="1417" w:left="1417" w:header="708" w:footer="708" w:gutter="0"/>
       <w:cols w:space="708"/>
@@ -3227,13 +3423,12 @@
 <w:ftr xmlns:wpc="http://schemas.microsoft.com/office/word/2010/wordprocessingCanvas" xmlns:mc="http://schemas.openxmlformats.org/markup-compatibility/2006" xmlns:o="urn:schemas-microsoft-com:office:office" xmlns:r="http://schemas.openxmlformats.org/officeDocument/2006/relationships" xmlns:m="http://schemas.openxmlformats.org/officeDocument/2006/math" xmlns:v="urn:schemas-microsoft-com:vml" xmlns:wp14="http://schemas.microsoft.com/office/word/2010/wordprocessingDrawing" xmlns:wp="http://schemas.openxmlformats.org/drawingml/2006/wordprocessingDrawing" xmlns:w10="urn:schemas-microsoft-com:office:word" xmlns:w="http://schemas.openxmlformats.org/wordprocessingml/2006/main" xmlns:w14="http://schemas.microsoft.com/office/word/2010/wordml" xmlns:wpg="http://schemas.microsoft.com/office/word/2010/wordprocessingGroup" xmlns:wpi="http://schemas.microsoft.com/office/word/2010/wordprocessingInk" xmlns:wne="http://schemas.microsoft.com/office/word/2006/wordml" xmlns:wps="http://schemas.microsoft.com/office/word/2010/wordprocessingShape" mc:Ignorable="w14 wp14">
   <w:sdt>
     <w:sdtPr>
-      <w:id w:val="-1985071155"/>
+      <w:id w:val="928318451"/>
       <w:docPartObj>
         <w:docPartGallery w:val="Page Numbers (Bottom of Page)"/>
         <w:docPartUnique/>
       </w:docPartObj>
     </w:sdtPr>
-    <w:sdtEndPr/>
     <w:sdtContent>
       <w:p>
         <w:pPr>

</xml_diff>

<commit_message>
Added most frequent used queries to project doc
</commit_message>
<xml_diff>
--- a/doc/Dokument_Projektowy.docx
+++ b/doc/Dokument_Projektowy.docx
@@ -182,7 +182,6 @@
               <w:rFonts w:ascii="Calibri Light" w:eastAsiaTheme="minorEastAsia" w:hAnsi="Calibri Light" w:cs="Calibri Light"/>
               <w:noProof/>
               <w:color w:val="17365D" w:themeColor="text2" w:themeShade="BF"/>
-              <w:sz w:val="24"/>
               <w:lang w:eastAsia="pl-PL"/>
             </w:rPr>
           </w:pPr>
@@ -207,14 +206,13 @@
             </w:rPr>
             <w:fldChar w:fldCharType="separate"/>
           </w:r>
-          <w:hyperlink w:anchor="_Toc89019151" w:history="1">
+          <w:hyperlink w:anchor="_Toc89026674" w:history="1">
             <w:r>
               <w:rPr>
                 <w:rStyle w:val="Hipercze"/>
                 <w:rFonts w:ascii="Calibri Light" w:eastAsia="Times New Roman" w:hAnsi="Calibri Light" w:cs="Calibri Light"/>
                 <w:noProof/>
                 <w:color w:val="17365D" w:themeColor="text2" w:themeShade="BF"/>
-                <w:sz w:val="24"/>
                 <w:lang w:eastAsia="pl-PL"/>
               </w:rPr>
               <w:t>Opis i motywacje dla powstania projektu</w:t>
@@ -225,7 +223,6 @@
                 <w:noProof/>
                 <w:webHidden/>
                 <w:color w:val="17365D" w:themeColor="text2" w:themeShade="BF"/>
-                <w:sz w:val="24"/>
               </w:rPr>
               <w:tab/>
             </w:r>
@@ -235,7 +232,6 @@
                 <w:noProof/>
                 <w:webHidden/>
                 <w:color w:val="17365D" w:themeColor="text2" w:themeShade="BF"/>
-                <w:sz w:val="24"/>
               </w:rPr>
               <w:fldChar w:fldCharType="begin"/>
             </w:r>
@@ -245,9 +241,8 @@
                 <w:noProof/>
                 <w:webHidden/>
                 <w:color w:val="17365D" w:themeColor="text2" w:themeShade="BF"/>
-                <w:sz w:val="24"/>
               </w:rPr>
-              <w:instrText xml:space="preserve"> PAGEREF _Toc89019151 \h </w:instrText>
+              <w:instrText xml:space="preserve"> PAGEREF _Toc89026674 \h </w:instrText>
             </w:r>
             <w:r>
               <w:rPr>
@@ -255,7 +250,6 @@
                 <w:noProof/>
                 <w:webHidden/>
                 <w:color w:val="17365D" w:themeColor="text2" w:themeShade="BF"/>
-                <w:sz w:val="24"/>
               </w:rPr>
             </w:r>
             <w:r>
@@ -264,7 +258,6 @@
                 <w:noProof/>
                 <w:webHidden/>
                 <w:color w:val="17365D" w:themeColor="text2" w:themeShade="BF"/>
-                <w:sz w:val="24"/>
               </w:rPr>
               <w:fldChar w:fldCharType="separate"/>
             </w:r>
@@ -274,7 +267,6 @@
                 <w:noProof/>
                 <w:webHidden/>
                 <w:color w:val="17365D" w:themeColor="text2" w:themeShade="BF"/>
-                <w:sz w:val="24"/>
               </w:rPr>
               <w:t>3</w:t>
             </w:r>
@@ -284,7 +276,6 @@
                 <w:noProof/>
                 <w:webHidden/>
                 <w:color w:val="17365D" w:themeColor="text2" w:themeShade="BF"/>
-                <w:sz w:val="24"/>
               </w:rPr>
               <w:fldChar w:fldCharType="end"/>
             </w:r>
@@ -300,18 +291,16 @@
               <w:rFonts w:ascii="Calibri Light" w:eastAsiaTheme="minorEastAsia" w:hAnsi="Calibri Light" w:cs="Calibri Light"/>
               <w:noProof/>
               <w:color w:val="17365D" w:themeColor="text2" w:themeShade="BF"/>
-              <w:sz w:val="24"/>
               <w:lang w:eastAsia="pl-PL"/>
             </w:rPr>
           </w:pPr>
-          <w:hyperlink w:anchor="_Toc89019152" w:history="1">
+          <w:hyperlink w:anchor="_Toc89026675" w:history="1">
             <w:r>
               <w:rPr>
                 <w:rStyle w:val="Hipercze"/>
                 <w:rFonts w:ascii="Calibri Light" w:eastAsia="Times New Roman" w:hAnsi="Calibri Light" w:cs="Calibri Light"/>
                 <w:noProof/>
                 <w:color w:val="17365D" w:themeColor="text2" w:themeShade="BF"/>
-                <w:sz w:val="24"/>
                 <w:lang w:eastAsia="pl-PL"/>
               </w:rPr>
               <w:t>Członkowie zespołu i zakres obowiązków</w:t>
@@ -322,7 +311,6 @@
                 <w:noProof/>
                 <w:webHidden/>
                 <w:color w:val="17365D" w:themeColor="text2" w:themeShade="BF"/>
-                <w:sz w:val="24"/>
               </w:rPr>
               <w:tab/>
             </w:r>
@@ -332,7 +320,6 @@
                 <w:noProof/>
                 <w:webHidden/>
                 <w:color w:val="17365D" w:themeColor="text2" w:themeShade="BF"/>
-                <w:sz w:val="24"/>
               </w:rPr>
               <w:fldChar w:fldCharType="begin"/>
             </w:r>
@@ -342,9 +329,8 @@
                 <w:noProof/>
                 <w:webHidden/>
                 <w:color w:val="17365D" w:themeColor="text2" w:themeShade="BF"/>
-                <w:sz w:val="24"/>
               </w:rPr>
-              <w:instrText xml:space="preserve"> PAGEREF _Toc89019152 \h </w:instrText>
+              <w:instrText xml:space="preserve"> PAGEREF _Toc89026675 \h </w:instrText>
             </w:r>
             <w:r>
               <w:rPr>
@@ -352,7 +338,6 @@
                 <w:noProof/>
                 <w:webHidden/>
                 <w:color w:val="17365D" w:themeColor="text2" w:themeShade="BF"/>
-                <w:sz w:val="24"/>
               </w:rPr>
             </w:r>
             <w:r>
@@ -361,7 +346,6 @@
                 <w:noProof/>
                 <w:webHidden/>
                 <w:color w:val="17365D" w:themeColor="text2" w:themeShade="BF"/>
-                <w:sz w:val="24"/>
               </w:rPr>
               <w:fldChar w:fldCharType="separate"/>
             </w:r>
@@ -371,7 +355,6 @@
                 <w:noProof/>
                 <w:webHidden/>
                 <w:color w:val="17365D" w:themeColor="text2" w:themeShade="BF"/>
-                <w:sz w:val="24"/>
               </w:rPr>
               <w:t>3</w:t>
             </w:r>
@@ -381,7 +364,6 @@
                 <w:noProof/>
                 <w:webHidden/>
                 <w:color w:val="17365D" w:themeColor="text2" w:themeShade="BF"/>
-                <w:sz w:val="24"/>
               </w:rPr>
               <w:fldChar w:fldCharType="end"/>
             </w:r>
@@ -397,18 +379,16 @@
               <w:rFonts w:ascii="Calibri Light" w:eastAsiaTheme="minorEastAsia" w:hAnsi="Calibri Light" w:cs="Calibri Light"/>
               <w:noProof/>
               <w:color w:val="17365D" w:themeColor="text2" w:themeShade="BF"/>
-              <w:sz w:val="24"/>
               <w:lang w:eastAsia="pl-PL"/>
             </w:rPr>
           </w:pPr>
-          <w:hyperlink w:anchor="_Toc89019153" w:history="1">
+          <w:hyperlink w:anchor="_Toc89026676" w:history="1">
             <w:r>
               <w:rPr>
                 <w:rStyle w:val="Hipercze"/>
                 <w:rFonts w:ascii="Calibri Light" w:eastAsia="Times New Roman" w:hAnsi="Calibri Light" w:cs="Calibri Light"/>
                 <w:noProof/>
                 <w:color w:val="17365D" w:themeColor="text2" w:themeShade="BF"/>
-                <w:sz w:val="24"/>
                 <w:lang w:eastAsia="pl-PL"/>
               </w:rPr>
               <w:t>Lista planowanych funkcjonalności:</w:t>
@@ -419,7 +399,6 @@
                 <w:noProof/>
                 <w:webHidden/>
                 <w:color w:val="17365D" w:themeColor="text2" w:themeShade="BF"/>
-                <w:sz w:val="24"/>
               </w:rPr>
               <w:tab/>
             </w:r>
@@ -429,7 +408,6 @@
                 <w:noProof/>
                 <w:webHidden/>
                 <w:color w:val="17365D" w:themeColor="text2" w:themeShade="BF"/>
-                <w:sz w:val="24"/>
               </w:rPr>
               <w:fldChar w:fldCharType="begin"/>
             </w:r>
@@ -439,9 +417,8 @@
                 <w:noProof/>
                 <w:webHidden/>
                 <w:color w:val="17365D" w:themeColor="text2" w:themeShade="BF"/>
-                <w:sz w:val="24"/>
               </w:rPr>
-              <w:instrText xml:space="preserve"> PAGEREF _Toc89019153 \h </w:instrText>
+              <w:instrText xml:space="preserve"> PAGEREF _Toc89026676 \h </w:instrText>
             </w:r>
             <w:r>
               <w:rPr>
@@ -449,7 +426,6 @@
                 <w:noProof/>
                 <w:webHidden/>
                 <w:color w:val="17365D" w:themeColor="text2" w:themeShade="BF"/>
-                <w:sz w:val="24"/>
               </w:rPr>
             </w:r>
             <w:r>
@@ -458,7 +434,6 @@
                 <w:noProof/>
                 <w:webHidden/>
                 <w:color w:val="17365D" w:themeColor="text2" w:themeShade="BF"/>
-                <w:sz w:val="24"/>
               </w:rPr>
               <w:fldChar w:fldCharType="separate"/>
             </w:r>
@@ -468,7 +443,6 @@
                 <w:noProof/>
                 <w:webHidden/>
                 <w:color w:val="17365D" w:themeColor="text2" w:themeShade="BF"/>
-                <w:sz w:val="24"/>
               </w:rPr>
               <w:t>4</w:t>
             </w:r>
@@ -478,7 +452,6 @@
                 <w:noProof/>
                 <w:webHidden/>
                 <w:color w:val="17365D" w:themeColor="text2" w:themeShade="BF"/>
-                <w:sz w:val="24"/>
               </w:rPr>
               <w:fldChar w:fldCharType="end"/>
             </w:r>
@@ -494,18 +467,16 @@
               <w:rFonts w:ascii="Calibri Light" w:eastAsiaTheme="minorEastAsia" w:hAnsi="Calibri Light" w:cs="Calibri Light"/>
               <w:noProof/>
               <w:color w:val="17365D" w:themeColor="text2" w:themeShade="BF"/>
-              <w:sz w:val="24"/>
               <w:lang w:eastAsia="pl-PL"/>
             </w:rPr>
           </w:pPr>
-          <w:hyperlink w:anchor="_Toc89019154" w:history="1">
+          <w:hyperlink w:anchor="_Toc89026677" w:history="1">
             <w:r>
               <w:rPr>
                 <w:rStyle w:val="Hipercze"/>
                 <w:rFonts w:ascii="Calibri Light" w:eastAsia="Times New Roman" w:hAnsi="Calibri Light" w:cs="Calibri Light"/>
                 <w:noProof/>
                 <w:color w:val="17365D" w:themeColor="text2" w:themeShade="BF"/>
-                <w:sz w:val="24"/>
                 <w:lang w:eastAsia="pl-PL"/>
               </w:rPr>
               <w:t>Opis technologii:</w:t>
@@ -516,7 +487,6 @@
                 <w:noProof/>
                 <w:webHidden/>
                 <w:color w:val="17365D" w:themeColor="text2" w:themeShade="BF"/>
-                <w:sz w:val="24"/>
               </w:rPr>
               <w:tab/>
             </w:r>
@@ -526,7 +496,6 @@
                 <w:noProof/>
                 <w:webHidden/>
                 <w:color w:val="17365D" w:themeColor="text2" w:themeShade="BF"/>
-                <w:sz w:val="24"/>
               </w:rPr>
               <w:fldChar w:fldCharType="begin"/>
             </w:r>
@@ -536,9 +505,8 @@
                 <w:noProof/>
                 <w:webHidden/>
                 <w:color w:val="17365D" w:themeColor="text2" w:themeShade="BF"/>
-                <w:sz w:val="24"/>
               </w:rPr>
-              <w:instrText xml:space="preserve"> PAGEREF _Toc89019154 \h </w:instrText>
+              <w:instrText xml:space="preserve"> PAGEREF _Toc89026677 \h </w:instrText>
             </w:r>
             <w:r>
               <w:rPr>
@@ -546,7 +514,6 @@
                 <w:noProof/>
                 <w:webHidden/>
                 <w:color w:val="17365D" w:themeColor="text2" w:themeShade="BF"/>
-                <w:sz w:val="24"/>
               </w:rPr>
             </w:r>
             <w:r>
@@ -555,7 +522,6 @@
                 <w:noProof/>
                 <w:webHidden/>
                 <w:color w:val="17365D" w:themeColor="text2" w:themeShade="BF"/>
-                <w:sz w:val="24"/>
               </w:rPr>
               <w:fldChar w:fldCharType="separate"/>
             </w:r>
@@ -565,7 +531,6 @@
                 <w:noProof/>
                 <w:webHidden/>
                 <w:color w:val="17365D" w:themeColor="text2" w:themeShade="BF"/>
-                <w:sz w:val="24"/>
               </w:rPr>
               <w:t>5</w:t>
             </w:r>
@@ -575,7 +540,6 @@
                 <w:noProof/>
                 <w:webHidden/>
                 <w:color w:val="17365D" w:themeColor="text2" w:themeShade="BF"/>
-                <w:sz w:val="24"/>
               </w:rPr>
               <w:fldChar w:fldCharType="end"/>
             </w:r>
@@ -591,18 +555,16 @@
               <w:rFonts w:ascii="Calibri Light" w:eastAsiaTheme="minorEastAsia" w:hAnsi="Calibri Light" w:cs="Calibri Light"/>
               <w:noProof/>
               <w:color w:val="17365D" w:themeColor="text2" w:themeShade="BF"/>
-              <w:sz w:val="24"/>
               <w:lang w:eastAsia="pl-PL"/>
             </w:rPr>
           </w:pPr>
-          <w:hyperlink w:anchor="_Toc89019155" w:history="1">
+          <w:hyperlink w:anchor="_Toc89026678" w:history="1">
             <w:r>
               <w:rPr>
                 <w:rStyle w:val="Hipercze"/>
                 <w:rFonts w:ascii="Calibri Light" w:eastAsia="Times New Roman" w:hAnsi="Calibri Light" w:cs="Calibri Light"/>
                 <w:noProof/>
                 <w:color w:val="17365D" w:themeColor="text2" w:themeShade="BF"/>
-                <w:sz w:val="24"/>
                 <w:lang w:eastAsia="pl-PL"/>
               </w:rPr>
               <w:t>Spis Milestone’ów</w:t>
@@ -613,7 +575,6 @@
                 <w:noProof/>
                 <w:webHidden/>
                 <w:color w:val="17365D" w:themeColor="text2" w:themeShade="BF"/>
-                <w:sz w:val="24"/>
               </w:rPr>
               <w:tab/>
             </w:r>
@@ -623,7 +584,6 @@
                 <w:noProof/>
                 <w:webHidden/>
                 <w:color w:val="17365D" w:themeColor="text2" w:themeShade="BF"/>
-                <w:sz w:val="24"/>
               </w:rPr>
               <w:fldChar w:fldCharType="begin"/>
             </w:r>
@@ -633,9 +593,8 @@
                 <w:noProof/>
                 <w:webHidden/>
                 <w:color w:val="17365D" w:themeColor="text2" w:themeShade="BF"/>
-                <w:sz w:val="24"/>
               </w:rPr>
-              <w:instrText xml:space="preserve"> PAGEREF _Toc89019155 \h </w:instrText>
+              <w:instrText xml:space="preserve"> PAGEREF _Toc89026678 \h </w:instrText>
             </w:r>
             <w:r>
               <w:rPr>
@@ -643,7 +602,6 @@
                 <w:noProof/>
                 <w:webHidden/>
                 <w:color w:val="17365D" w:themeColor="text2" w:themeShade="BF"/>
-                <w:sz w:val="24"/>
               </w:rPr>
             </w:r>
             <w:r>
@@ -652,7 +610,6 @@
                 <w:noProof/>
                 <w:webHidden/>
                 <w:color w:val="17365D" w:themeColor="text2" w:themeShade="BF"/>
-                <w:sz w:val="24"/>
               </w:rPr>
               <w:fldChar w:fldCharType="separate"/>
             </w:r>
@@ -662,7 +619,6 @@
                 <w:noProof/>
                 <w:webHidden/>
                 <w:color w:val="17365D" w:themeColor="text2" w:themeShade="BF"/>
-                <w:sz w:val="24"/>
               </w:rPr>
               <w:t>6</w:t>
             </w:r>
@@ -672,7 +628,6 @@
                 <w:noProof/>
                 <w:webHidden/>
                 <w:color w:val="17365D" w:themeColor="text2" w:themeShade="BF"/>
-                <w:sz w:val="24"/>
               </w:rPr>
               <w:fldChar w:fldCharType="end"/>
             </w:r>
@@ -687,18 +642,17 @@
             <w:rPr>
               <w:rFonts w:ascii="Calibri Light" w:eastAsiaTheme="minorEastAsia" w:hAnsi="Calibri Light" w:cs="Calibri Light"/>
               <w:noProof/>
-              <w:sz w:val="24"/>
+              <w:color w:val="17365D" w:themeColor="text2" w:themeShade="BF"/>
               <w:lang w:eastAsia="pl-PL"/>
             </w:rPr>
           </w:pPr>
-          <w:hyperlink w:anchor="_Toc89019156" w:history="1">
+          <w:hyperlink w:anchor="_Toc89026679" w:history="1">
             <w:r>
               <w:rPr>
                 <w:rStyle w:val="Hipercze"/>
                 <w:rFonts w:ascii="Calibri Light" w:hAnsi="Calibri Light" w:cs="Calibri Light"/>
                 <w:noProof/>
                 <w:color w:val="17365D" w:themeColor="text2" w:themeShade="BF"/>
-                <w:sz w:val="24"/>
               </w:rPr>
               <w:t>Schemat Bazy Danych</w:t>
             </w:r>
@@ -708,7 +662,6 @@
                 <w:noProof/>
                 <w:webHidden/>
                 <w:color w:val="17365D" w:themeColor="text2" w:themeShade="BF"/>
-                <w:sz w:val="24"/>
               </w:rPr>
               <w:tab/>
             </w:r>
@@ -718,7 +671,6 @@
                 <w:noProof/>
                 <w:webHidden/>
                 <w:color w:val="17365D" w:themeColor="text2" w:themeShade="BF"/>
-                <w:sz w:val="24"/>
               </w:rPr>
               <w:fldChar w:fldCharType="begin"/>
             </w:r>
@@ -728,9 +680,8 @@
                 <w:noProof/>
                 <w:webHidden/>
                 <w:color w:val="17365D" w:themeColor="text2" w:themeShade="BF"/>
-                <w:sz w:val="24"/>
               </w:rPr>
-              <w:instrText xml:space="preserve"> PAGEREF _Toc89019156 \h </w:instrText>
+              <w:instrText xml:space="preserve"> PAGEREF _Toc89026679 \h </w:instrText>
             </w:r>
             <w:r>
               <w:rPr>
@@ -738,7 +689,6 @@
                 <w:noProof/>
                 <w:webHidden/>
                 <w:color w:val="17365D" w:themeColor="text2" w:themeShade="BF"/>
-                <w:sz w:val="24"/>
               </w:rPr>
             </w:r>
             <w:r>
@@ -747,7 +697,6 @@
                 <w:noProof/>
                 <w:webHidden/>
                 <w:color w:val="17365D" w:themeColor="text2" w:themeShade="BF"/>
-                <w:sz w:val="24"/>
               </w:rPr>
               <w:fldChar w:fldCharType="separate"/>
             </w:r>
@@ -757,7 +706,6 @@
                 <w:noProof/>
                 <w:webHidden/>
                 <w:color w:val="17365D" w:themeColor="text2" w:themeShade="BF"/>
-                <w:sz w:val="24"/>
               </w:rPr>
               <w:t>7</w:t>
             </w:r>
@@ -767,7 +715,92 @@
                 <w:noProof/>
                 <w:webHidden/>
                 <w:color w:val="17365D" w:themeColor="text2" w:themeShade="BF"/>
-                <w:sz w:val="24"/>
+              </w:rPr>
+              <w:fldChar w:fldCharType="end"/>
+            </w:r>
+          </w:hyperlink>
+        </w:p>
+        <w:p>
+          <w:pPr>
+            <w:pStyle w:val="Spistreci2"/>
+            <w:tabs>
+              <w:tab w:val="right" w:leader="dot" w:pos="9062"/>
+            </w:tabs>
+            <w:rPr>
+              <w:rFonts w:eastAsiaTheme="minorEastAsia"/>
+              <w:noProof/>
+              <w:lang w:eastAsia="pl-PL"/>
+            </w:rPr>
+          </w:pPr>
+          <w:hyperlink w:anchor="_Toc89026680" w:history="1">
+            <w:r>
+              <w:rPr>
+                <w:rStyle w:val="Hipercze"/>
+                <w:rFonts w:ascii="Calibri Light" w:hAnsi="Calibri Light" w:cs="Calibri Light"/>
+                <w:noProof/>
+                <w:color w:val="17365D" w:themeColor="text2" w:themeShade="BF"/>
+              </w:rPr>
+              <w:t>Najczęściej używane zapytania</w:t>
+            </w:r>
+            <w:r>
+              <w:rPr>
+                <w:rFonts w:ascii="Calibri Light" w:hAnsi="Calibri Light" w:cs="Calibri Light"/>
+                <w:noProof/>
+                <w:webHidden/>
+                <w:color w:val="17365D" w:themeColor="text2" w:themeShade="BF"/>
+              </w:rPr>
+              <w:tab/>
+            </w:r>
+            <w:r>
+              <w:rPr>
+                <w:rFonts w:ascii="Calibri Light" w:hAnsi="Calibri Light" w:cs="Calibri Light"/>
+                <w:noProof/>
+                <w:webHidden/>
+                <w:color w:val="17365D" w:themeColor="text2" w:themeShade="BF"/>
+              </w:rPr>
+              <w:fldChar w:fldCharType="begin"/>
+            </w:r>
+            <w:r>
+              <w:rPr>
+                <w:rFonts w:ascii="Calibri Light" w:hAnsi="Calibri Light" w:cs="Calibri Light"/>
+                <w:noProof/>
+                <w:webHidden/>
+                <w:color w:val="17365D" w:themeColor="text2" w:themeShade="BF"/>
+              </w:rPr>
+              <w:instrText xml:space="preserve"> PAGEREF _Toc89026680 \h </w:instrText>
+            </w:r>
+            <w:r>
+              <w:rPr>
+                <w:rFonts w:ascii="Calibri Light" w:hAnsi="Calibri Light" w:cs="Calibri Light"/>
+                <w:noProof/>
+                <w:webHidden/>
+                <w:color w:val="17365D" w:themeColor="text2" w:themeShade="BF"/>
+              </w:rPr>
+            </w:r>
+            <w:r>
+              <w:rPr>
+                <w:rFonts w:ascii="Calibri Light" w:hAnsi="Calibri Light" w:cs="Calibri Light"/>
+                <w:noProof/>
+                <w:webHidden/>
+                <w:color w:val="17365D" w:themeColor="text2" w:themeShade="BF"/>
+              </w:rPr>
+              <w:fldChar w:fldCharType="separate"/>
+            </w:r>
+            <w:r>
+              <w:rPr>
+                <w:rFonts w:ascii="Calibri Light" w:hAnsi="Calibri Light" w:cs="Calibri Light"/>
+                <w:noProof/>
+                <w:webHidden/>
+                <w:color w:val="17365D" w:themeColor="text2" w:themeShade="BF"/>
+              </w:rPr>
+              <w:t>8</w:t>
+            </w:r>
+            <w:r>
+              <w:rPr>
+                <w:rFonts w:ascii="Calibri Light" w:hAnsi="Calibri Light" w:cs="Calibri Light"/>
+                <w:noProof/>
+                <w:webHidden/>
+                <w:color w:val="17365D" w:themeColor="text2" w:themeShade="BF"/>
               </w:rPr>
               <w:fldChar w:fldCharType="end"/>
             </w:r>
@@ -1078,7 +1111,7 @@
           <w:lang w:eastAsia="pl-PL"/>
         </w:rPr>
       </w:pPr>
-      <w:bookmarkStart w:id="0" w:name="_Toc89019151"/>
+      <w:bookmarkStart w:id="0" w:name="_Toc89026674"/>
       <w:r>
         <w:rPr>
           <w:rFonts w:eastAsia="Times New Roman"/>
@@ -1277,7 +1310,7 @@
           <w:lang w:eastAsia="pl-PL"/>
         </w:rPr>
       </w:pPr>
-      <w:bookmarkStart w:id="1" w:name="_Toc89019152"/>
+      <w:bookmarkStart w:id="1" w:name="_Toc89026675"/>
       <w:r>
         <w:rPr>
           <w:rFonts w:eastAsia="Times New Roman"/>
@@ -1526,7 +1559,7 @@
           <w:lang w:eastAsia="pl-PL"/>
         </w:rPr>
       </w:pPr>
-      <w:bookmarkStart w:id="2" w:name="_Toc89019153"/>
+      <w:bookmarkStart w:id="2" w:name="_Toc89026676"/>
       <w:r>
         <w:rPr>
           <w:rFonts w:eastAsia="Times New Roman"/>
@@ -2390,7 +2423,7 @@
           <w:lang w:eastAsia="pl-PL"/>
         </w:rPr>
       </w:pPr>
-      <w:bookmarkStart w:id="3" w:name="_Toc89019154"/>
+      <w:bookmarkStart w:id="3" w:name="_Toc89026677"/>
       <w:r>
         <w:rPr>
           <w:rFonts w:eastAsia="Times New Roman"/>
@@ -3079,7 +3112,7 @@
           <w:szCs w:val="52"/>
         </w:rPr>
       </w:pPr>
-      <w:bookmarkStart w:id="4" w:name="_Toc89019155"/>
+      <w:bookmarkStart w:id="4" w:name="_Toc89026678"/>
       <w:r>
         <w:rPr>
           <w:rFonts w:eastAsia="Times New Roman"/>
@@ -3106,10 +3139,7 @@
       <w:bookmarkEnd w:id="4"/>
       <w:proofErr w:type="spellEnd"/>
     </w:p>
-    <w:p>
-      <w:bookmarkStart w:id="5" w:name="_GoBack"/>
-      <w:bookmarkEnd w:id="5"/>
-    </w:p>
+    <w:p/>
     <w:p>
       <w:pPr>
         <w:pStyle w:val="Akapitzlist"/>
@@ -3309,7 +3339,7 @@
     <w:p>
       <w:pPr>
         <w:sectPr>
-          <w:footerReference w:type="default" r:id="rId8"/>
+          <w:footerReference w:type="default" r:id="rId9"/>
           <w:pgSz w:w="11906" w:h="16838"/>
           <w:pgMar w:top="1417" w:right="1417" w:bottom="1417" w:left="1417" w:header="708" w:footer="708" w:gutter="0"/>
           <w:cols w:space="708"/>
@@ -3330,7 +3360,7 @@
           <w:szCs w:val="52"/>
         </w:rPr>
       </w:pPr>
-      <w:bookmarkStart w:id="6" w:name="_Toc89019156"/>
+      <w:bookmarkStart w:id="5" w:name="_Toc89026679"/>
       <w:r>
         <w:rPr>
           <w:b w:val="0"/>
@@ -3341,7 +3371,7 @@
         <w:lastRenderedPageBreak/>
         <w:t>Schemat Bazy Danych</w:t>
       </w:r>
-      <w:bookmarkEnd w:id="6"/>
+      <w:bookmarkEnd w:id="5"/>
     </w:p>
     <w:p>
       <w:pPr>
@@ -3377,13 +3407,878 @@
             <o:lock v:ext="edit" aspectratio="t"/>
           </v:shapetype>
           <v:shape id="_x0000_s1026" type="#_x0000_t75" style="position:absolute;margin-left:-25.1pt;margin-top:.55pt;width:753pt;height:407.3pt;z-index:251659264;mso-position-horizontal:absolute;mso-position-horizontal-relative:text;mso-position-vertical:absolute;mso-position-vertical-relative:text">
-            <v:imagedata r:id="rId9" o:title="BazaDanychModel"/>
+            <v:imagedata r:id="rId10" o:title="BazaDanychModel"/>
             <w10:wrap type="square"/>
           </v:shape>
         </w:pict>
       </w:r>
     </w:p>
-    <w:p/>
+    <w:p>
+      <w:pPr>
+        <w:pStyle w:val="Nagwek2"/>
+        <w:pBdr>
+          <w:bottom w:val="single" w:sz="4" w:space="1" w:color="17365D" w:themeColor="text2" w:themeShade="BF"/>
+        </w:pBdr>
+        <w:rPr>
+          <w:rFonts w:cs="Calibri Light"/>
+          <w:b w:val="0"/>
+          <w:color w:val="17365D" w:themeColor="text2" w:themeShade="BF"/>
+          <w:sz w:val="52"/>
+          <w:szCs w:val="52"/>
+        </w:rPr>
+      </w:pPr>
+      <w:bookmarkStart w:id="6" w:name="_Toc89026680"/>
+      <w:r>
+        <w:rPr>
+          <w:rFonts w:cs="Calibri Light"/>
+          <w:b w:val="0"/>
+          <w:color w:val="17365D" w:themeColor="text2" w:themeShade="BF"/>
+          <w:sz w:val="52"/>
+          <w:szCs w:val="52"/>
+        </w:rPr>
+        <w:lastRenderedPageBreak/>
+        <w:t>Najczęściej używane zapytania</w:t>
+      </w:r>
+      <w:bookmarkEnd w:id="6"/>
+    </w:p>
+    <w:p>
+      <w:pPr>
+        <w:tabs>
+          <w:tab w:val="left" w:pos="180"/>
+          <w:tab w:val="left" w:pos="1815"/>
+        </w:tabs>
+        <w:jc w:val="both"/>
+      </w:pPr>
+    </w:p>
+    <w:p>
+      <w:pPr>
+        <w:tabs>
+          <w:tab w:val="left" w:pos="180"/>
+          <w:tab w:val="left" w:pos="1815"/>
+        </w:tabs>
+        <w:jc w:val="both"/>
+        <w:rPr>
+          <w:rFonts w:ascii="Calibri Light" w:hAnsi="Calibri Light" w:cs="Calibri Light"/>
+        </w:rPr>
+      </w:pPr>
+      <w:r>
+        <w:rPr>
+          <w:rFonts w:ascii="Calibri Light" w:hAnsi="Calibri Light" w:cs="Calibri Light"/>
+        </w:rPr>
+        <w:t>Biorąc pod uwagę przeznaczenie i koncept naszej aplikacji, jak i</w:t>
+      </w:r>
+      <w:r>
+        <w:rPr>
+          <w:rFonts w:ascii="Calibri Light" w:hAnsi="Calibri Light" w:cs="Calibri Light"/>
+        </w:rPr>
+        <w:t xml:space="preserve"> analizując schemat bazy danych</w:t>
+      </w:r>
+      <w:r>
+        <w:rPr>
+          <w:rFonts w:ascii="Calibri Light" w:hAnsi="Calibri Light" w:cs="Calibri Light"/>
+        </w:rPr>
+        <w:t xml:space="preserve"> można </w:t>
+      </w:r>
+      <w:r>
+        <w:rPr>
+          <w:rFonts w:ascii="Calibri Light" w:hAnsi="Calibri Light" w:cs="Calibri Light"/>
+        </w:rPr>
+        <w:t xml:space="preserve">określić jakie zapytania będą najczęściej realizowane. Z racji faktu, że aplikacja będzie pozwalała na zatrudnianie fachowców z konkretnych profesji, najczęściej zapytania będą dotyczyły kategorii – specjalizacji świadczonych usług i </w:t>
+      </w:r>
+      <w:r>
+        <w:rPr>
+          <w:rFonts w:ascii="Calibri Light" w:hAnsi="Calibri Light" w:cs="Calibri Light"/>
+        </w:rPr>
+        <w:t>wyszukiwania konkretnych zawodowców.</w:t>
+      </w:r>
+    </w:p>
+    <w:p>
+      <w:pPr>
+        <w:pStyle w:val="Akapitzlist"/>
+        <w:numPr>
+          <w:ilvl w:val="0"/>
+          <w:numId w:val="6"/>
+        </w:numPr>
+        <w:tabs>
+          <w:tab w:val="left" w:pos="180"/>
+          <w:tab w:val="left" w:pos="1815"/>
+        </w:tabs>
+        <w:jc w:val="both"/>
+        <w:rPr>
+          <w:rFonts w:asciiTheme="majorHAnsi" w:hAnsiTheme="majorHAnsi"/>
+        </w:rPr>
+      </w:pPr>
+      <w:r>
+        <w:rPr>
+          <w:rFonts w:asciiTheme="majorHAnsi" w:hAnsiTheme="majorHAnsi"/>
+        </w:rPr>
+        <w:t>Wyszukiwanie ofert z kategorii ‘Remonty’</w:t>
+      </w:r>
+    </w:p>
+    <w:p>
+      <w:pPr>
+        <w:pStyle w:val="Akapitzlist"/>
+        <w:numPr>
+          <w:ilvl w:val="0"/>
+          <w:numId w:val="4"/>
+        </w:numPr>
+        <w:tabs>
+          <w:tab w:val="left" w:pos="180"/>
+          <w:tab w:val="left" w:pos="1815"/>
+        </w:tabs>
+        <w:jc w:val="both"/>
+        <w:rPr>
+          <w:rFonts w:asciiTheme="majorHAnsi" w:hAnsiTheme="majorHAnsi"/>
+        </w:rPr>
+      </w:pPr>
+      <w:r>
+        <w:rPr>
+          <w:rFonts w:asciiTheme="majorHAnsi" w:hAnsiTheme="majorHAnsi"/>
+        </w:rPr>
+        <w:t xml:space="preserve">SELECT </w:t>
+      </w:r>
+      <w:proofErr w:type="spellStart"/>
+      <w:r>
+        <w:rPr>
+          <w:rFonts w:asciiTheme="majorHAnsi" w:hAnsiTheme="majorHAnsi"/>
+        </w:rPr>
+        <w:t>offers.author</w:t>
+      </w:r>
+      <w:proofErr w:type="spellEnd"/>
+      <w:r>
+        <w:rPr>
+          <w:rFonts w:asciiTheme="majorHAnsi" w:hAnsiTheme="majorHAnsi"/>
+        </w:rPr>
+        <w:t xml:space="preserve"> AS Autor, </w:t>
+      </w:r>
+      <w:proofErr w:type="spellStart"/>
+      <w:r>
+        <w:rPr>
+          <w:rFonts w:asciiTheme="majorHAnsi" w:hAnsiTheme="majorHAnsi"/>
+        </w:rPr>
+        <w:t>offers.title</w:t>
+      </w:r>
+      <w:proofErr w:type="spellEnd"/>
+      <w:r>
+        <w:rPr>
+          <w:rFonts w:asciiTheme="majorHAnsi" w:hAnsiTheme="majorHAnsi"/>
+        </w:rPr>
+        <w:t xml:space="preserve"> AS </w:t>
+      </w:r>
+      <w:proofErr w:type="spellStart"/>
+      <w:r>
+        <w:rPr>
+          <w:rFonts w:asciiTheme="majorHAnsi" w:hAnsiTheme="majorHAnsi"/>
+        </w:rPr>
+        <w:t>Tytul</w:t>
+      </w:r>
+      <w:proofErr w:type="spellEnd"/>
+      <w:r>
+        <w:rPr>
+          <w:rFonts w:asciiTheme="majorHAnsi" w:hAnsiTheme="majorHAnsi"/>
+        </w:rPr>
+        <w:t xml:space="preserve">, category.name AS Kategoria FROM </w:t>
+      </w:r>
+      <w:proofErr w:type="spellStart"/>
+      <w:r>
+        <w:rPr>
+          <w:rFonts w:asciiTheme="majorHAnsi" w:hAnsiTheme="majorHAnsi"/>
+        </w:rPr>
+        <w:t>offersCategory</w:t>
+      </w:r>
+      <w:proofErr w:type="spellEnd"/>
+      <w:r>
+        <w:rPr>
+          <w:rFonts w:asciiTheme="majorHAnsi" w:hAnsiTheme="majorHAnsi"/>
+        </w:rPr>
+        <w:t xml:space="preserve">, </w:t>
+      </w:r>
+      <w:proofErr w:type="spellStart"/>
+      <w:r>
+        <w:rPr>
+          <w:rFonts w:asciiTheme="majorHAnsi" w:hAnsiTheme="majorHAnsi"/>
+        </w:rPr>
+        <w:t>offers</w:t>
+      </w:r>
+      <w:proofErr w:type="spellEnd"/>
+      <w:r>
+        <w:rPr>
+          <w:rFonts w:asciiTheme="majorHAnsi" w:hAnsiTheme="majorHAnsi"/>
+        </w:rPr>
+        <w:t xml:space="preserve">, </w:t>
+      </w:r>
+      <w:proofErr w:type="spellStart"/>
+      <w:r>
+        <w:rPr>
+          <w:rFonts w:asciiTheme="majorHAnsi" w:hAnsiTheme="majorHAnsi"/>
+        </w:rPr>
+        <w:t>category</w:t>
+      </w:r>
+      <w:proofErr w:type="spellEnd"/>
+      <w:r>
+        <w:rPr>
+          <w:rFonts w:asciiTheme="majorHAnsi" w:hAnsiTheme="majorHAnsi"/>
+        </w:rPr>
+        <w:t xml:space="preserve"> WHERE offers.id = </w:t>
+      </w:r>
+      <w:proofErr w:type="spellStart"/>
+      <w:r>
+        <w:rPr>
+          <w:rFonts w:asciiTheme="majorHAnsi" w:hAnsiTheme="majorHAnsi"/>
+        </w:rPr>
+        <w:t>offersCategory.offers_id</w:t>
+      </w:r>
+      <w:proofErr w:type="spellEnd"/>
+      <w:r>
+        <w:rPr>
+          <w:rFonts w:asciiTheme="majorHAnsi" w:hAnsiTheme="majorHAnsi"/>
+        </w:rPr>
+        <w:t xml:space="preserve"> AND </w:t>
+      </w:r>
+      <w:proofErr w:type="spellStart"/>
+      <w:r>
+        <w:rPr>
+          <w:rFonts w:asciiTheme="majorHAnsi" w:hAnsiTheme="majorHAnsi"/>
+        </w:rPr>
+        <w:t>offersCategory.category_id</w:t>
+      </w:r>
+      <w:proofErr w:type="spellEnd"/>
+      <w:r>
+        <w:rPr>
+          <w:rFonts w:asciiTheme="majorHAnsi" w:hAnsiTheme="majorHAnsi"/>
+        </w:rPr>
+        <w:t xml:space="preserve"> = category.id AND category.name = 'Remonty'</w:t>
+      </w:r>
+      <w:r>
+        <w:rPr>
+          <w:rFonts w:asciiTheme="majorHAnsi" w:hAnsiTheme="majorHAnsi"/>
+        </w:rPr>
+        <w:tab/>
+      </w:r>
+    </w:p>
+    <w:p>
+      <w:pPr>
+        <w:pStyle w:val="Akapitzlist"/>
+        <w:tabs>
+          <w:tab w:val="left" w:pos="180"/>
+          <w:tab w:val="left" w:pos="1815"/>
+        </w:tabs>
+        <w:jc w:val="both"/>
+        <w:rPr>
+          <w:rFonts w:asciiTheme="majorHAnsi" w:hAnsiTheme="majorHAnsi"/>
+        </w:rPr>
+      </w:pPr>
+    </w:p>
+    <w:p>
+      <w:pPr>
+        <w:pStyle w:val="Akapitzlist"/>
+        <w:numPr>
+          <w:ilvl w:val="0"/>
+          <w:numId w:val="6"/>
+        </w:numPr>
+        <w:tabs>
+          <w:tab w:val="left" w:pos="180"/>
+          <w:tab w:val="left" w:pos="1815"/>
+        </w:tabs>
+        <w:jc w:val="both"/>
+        <w:rPr>
+          <w:rFonts w:asciiTheme="majorHAnsi" w:hAnsiTheme="majorHAnsi"/>
+        </w:rPr>
+      </w:pPr>
+      <w:r>
+        <w:rPr>
+          <w:rFonts w:asciiTheme="majorHAnsi" w:hAnsiTheme="majorHAnsi"/>
+        </w:rPr>
+        <w:t>W</w:t>
+      </w:r>
+      <w:r>
+        <w:rPr>
+          <w:rFonts w:asciiTheme="majorHAnsi" w:hAnsiTheme="majorHAnsi"/>
+        </w:rPr>
+        <w:t xml:space="preserve">yszukiwanie ofert świadczonych przez użytkownika </w:t>
+      </w:r>
+      <w:r>
+        <w:rPr>
+          <w:rFonts w:asciiTheme="majorHAnsi" w:hAnsiTheme="majorHAnsi"/>
+        </w:rPr>
+        <w:t>‘</w:t>
+      </w:r>
+      <w:r>
+        <w:rPr>
+          <w:rFonts w:asciiTheme="majorHAnsi" w:hAnsiTheme="majorHAnsi"/>
+        </w:rPr>
+        <w:t>Jan Kowalski</w:t>
+      </w:r>
+      <w:r>
+        <w:rPr>
+          <w:rFonts w:asciiTheme="majorHAnsi" w:hAnsiTheme="majorHAnsi"/>
+        </w:rPr>
+        <w:t>’</w:t>
+      </w:r>
+    </w:p>
+    <w:p>
+      <w:pPr>
+        <w:pStyle w:val="Akapitzlist"/>
+        <w:numPr>
+          <w:ilvl w:val="0"/>
+          <w:numId w:val="4"/>
+        </w:numPr>
+        <w:tabs>
+          <w:tab w:val="left" w:pos="180"/>
+          <w:tab w:val="left" w:pos="1815"/>
+        </w:tabs>
+        <w:jc w:val="both"/>
+        <w:rPr>
+          <w:rFonts w:asciiTheme="majorHAnsi" w:hAnsiTheme="majorHAnsi"/>
+        </w:rPr>
+      </w:pPr>
+      <w:r>
+        <w:rPr>
+          <w:rFonts w:asciiTheme="majorHAnsi" w:hAnsiTheme="majorHAnsi"/>
+        </w:rPr>
+        <w:t xml:space="preserve">SELECT </w:t>
+      </w:r>
+      <w:proofErr w:type="spellStart"/>
+      <w:r>
+        <w:rPr>
+          <w:rFonts w:asciiTheme="majorHAnsi" w:hAnsiTheme="majorHAnsi"/>
+        </w:rPr>
+        <w:t>offers.author</w:t>
+      </w:r>
+      <w:proofErr w:type="spellEnd"/>
+      <w:r>
+        <w:rPr>
+          <w:rFonts w:asciiTheme="majorHAnsi" w:hAnsiTheme="majorHAnsi"/>
+        </w:rPr>
+        <w:t xml:space="preserve"> AS Autor, </w:t>
+      </w:r>
+      <w:proofErr w:type="spellStart"/>
+      <w:r>
+        <w:rPr>
+          <w:rFonts w:asciiTheme="majorHAnsi" w:hAnsiTheme="majorHAnsi"/>
+        </w:rPr>
+        <w:t>offers.title</w:t>
+      </w:r>
+      <w:proofErr w:type="spellEnd"/>
+      <w:r>
+        <w:rPr>
+          <w:rFonts w:asciiTheme="majorHAnsi" w:hAnsiTheme="majorHAnsi"/>
+        </w:rPr>
+        <w:t xml:space="preserve"> AS </w:t>
+      </w:r>
+      <w:proofErr w:type="spellStart"/>
+      <w:r>
+        <w:rPr>
+          <w:rFonts w:asciiTheme="majorHAnsi" w:hAnsiTheme="majorHAnsi"/>
+        </w:rPr>
+        <w:t>Tytul</w:t>
+      </w:r>
+      <w:proofErr w:type="spellEnd"/>
+      <w:r>
+        <w:rPr>
+          <w:rFonts w:asciiTheme="majorHAnsi" w:hAnsiTheme="majorHAnsi"/>
+        </w:rPr>
+        <w:t xml:space="preserve">, category.name AS Kategoria FROM </w:t>
+      </w:r>
+      <w:proofErr w:type="spellStart"/>
+      <w:r>
+        <w:rPr>
+          <w:rFonts w:asciiTheme="majorHAnsi" w:hAnsiTheme="majorHAnsi"/>
+        </w:rPr>
+        <w:t>offersCategory</w:t>
+      </w:r>
+      <w:proofErr w:type="spellEnd"/>
+      <w:r>
+        <w:rPr>
+          <w:rFonts w:asciiTheme="majorHAnsi" w:hAnsiTheme="majorHAnsi"/>
+        </w:rPr>
+        <w:t xml:space="preserve">, </w:t>
+      </w:r>
+      <w:proofErr w:type="spellStart"/>
+      <w:r>
+        <w:rPr>
+          <w:rFonts w:asciiTheme="majorHAnsi" w:hAnsiTheme="majorHAnsi"/>
+        </w:rPr>
+        <w:t>offers</w:t>
+      </w:r>
+      <w:proofErr w:type="spellEnd"/>
+      <w:r>
+        <w:rPr>
+          <w:rFonts w:asciiTheme="majorHAnsi" w:hAnsiTheme="majorHAnsi"/>
+        </w:rPr>
+        <w:t xml:space="preserve">, </w:t>
+      </w:r>
+      <w:proofErr w:type="spellStart"/>
+      <w:r>
+        <w:rPr>
+          <w:rFonts w:asciiTheme="majorHAnsi" w:hAnsiTheme="majorHAnsi"/>
+        </w:rPr>
+        <w:t>category</w:t>
+      </w:r>
+      <w:proofErr w:type="spellEnd"/>
+      <w:r>
+        <w:rPr>
+          <w:rFonts w:asciiTheme="majorHAnsi" w:hAnsiTheme="majorHAnsi"/>
+        </w:rPr>
+        <w:t xml:space="preserve"> WHERE offers.id = </w:t>
+      </w:r>
+      <w:proofErr w:type="spellStart"/>
+      <w:r>
+        <w:rPr>
+          <w:rFonts w:asciiTheme="majorHAnsi" w:hAnsiTheme="majorHAnsi"/>
+        </w:rPr>
+        <w:t>offersCategory.offers_id</w:t>
+      </w:r>
+      <w:proofErr w:type="spellEnd"/>
+      <w:r>
+        <w:rPr>
+          <w:rFonts w:asciiTheme="majorHAnsi" w:hAnsiTheme="majorHAnsi"/>
+        </w:rPr>
+        <w:t xml:space="preserve"> AND </w:t>
+      </w:r>
+      <w:proofErr w:type="spellStart"/>
+      <w:r>
+        <w:rPr>
+          <w:rFonts w:asciiTheme="majorHAnsi" w:hAnsiTheme="majorHAnsi"/>
+        </w:rPr>
+        <w:t>offersCategory.category_id</w:t>
+      </w:r>
+      <w:proofErr w:type="spellEnd"/>
+      <w:r>
+        <w:rPr>
+          <w:rFonts w:asciiTheme="majorHAnsi" w:hAnsiTheme="majorHAnsi"/>
+        </w:rPr>
+        <w:t xml:space="preserve"> = category.id AND </w:t>
+      </w:r>
+      <w:proofErr w:type="spellStart"/>
+      <w:r>
+        <w:rPr>
+          <w:rFonts w:asciiTheme="majorHAnsi" w:hAnsiTheme="majorHAnsi"/>
+        </w:rPr>
+        <w:t>offers.author</w:t>
+      </w:r>
+      <w:proofErr w:type="spellEnd"/>
+      <w:r>
+        <w:rPr>
+          <w:rFonts w:asciiTheme="majorHAnsi" w:hAnsiTheme="majorHAnsi"/>
+        </w:rPr>
+        <w:t xml:space="preserve"> = 'Jan Kowalski'</w:t>
+      </w:r>
+      <w:r>
+        <w:rPr>
+          <w:rFonts w:asciiTheme="majorHAnsi" w:hAnsiTheme="majorHAnsi"/>
+        </w:rPr>
+        <w:tab/>
+      </w:r>
+    </w:p>
+    <w:p>
+      <w:pPr>
+        <w:tabs>
+          <w:tab w:val="left" w:pos="180"/>
+          <w:tab w:val="left" w:pos="1815"/>
+        </w:tabs>
+        <w:jc w:val="both"/>
+        <w:rPr>
+          <w:rFonts w:ascii="Calibri Light" w:hAnsi="Calibri Light" w:cs="Calibri Light"/>
+        </w:rPr>
+      </w:pPr>
+      <w:r>
+        <w:rPr>
+          <w:rFonts w:ascii="Calibri Light" w:hAnsi="Calibri Light" w:cs="Calibri Light"/>
+        </w:rPr>
+        <w:t>Nasza aplikacja ma zrzeszać zawodowców z całego kraju, więc często używane będzie wyszukiwanie ofert w danym mieście:</w:t>
+      </w:r>
+    </w:p>
+    <w:p>
+      <w:pPr>
+        <w:pStyle w:val="Akapitzlist"/>
+        <w:numPr>
+          <w:ilvl w:val="0"/>
+          <w:numId w:val="6"/>
+        </w:numPr>
+        <w:tabs>
+          <w:tab w:val="left" w:pos="180"/>
+          <w:tab w:val="left" w:pos="1815"/>
+        </w:tabs>
+        <w:jc w:val="both"/>
+        <w:rPr>
+          <w:rFonts w:asciiTheme="majorHAnsi" w:hAnsiTheme="majorHAnsi"/>
+        </w:rPr>
+      </w:pPr>
+      <w:r>
+        <w:rPr>
+          <w:rFonts w:asciiTheme="majorHAnsi" w:hAnsiTheme="majorHAnsi"/>
+        </w:rPr>
+        <w:t>Wyszukiwanie ofert z miasta ‘Lublin’</w:t>
+      </w:r>
+    </w:p>
+    <w:p>
+      <w:pPr>
+        <w:pStyle w:val="Akapitzlist"/>
+        <w:numPr>
+          <w:ilvl w:val="1"/>
+          <w:numId w:val="6"/>
+        </w:numPr>
+        <w:tabs>
+          <w:tab w:val="left" w:pos="180"/>
+          <w:tab w:val="left" w:pos="1815"/>
+        </w:tabs>
+        <w:jc w:val="both"/>
+        <w:rPr>
+          <w:rFonts w:asciiTheme="majorHAnsi" w:hAnsiTheme="majorHAnsi"/>
+        </w:rPr>
+      </w:pPr>
+      <w:r>
+        <w:rPr>
+          <w:rFonts w:asciiTheme="majorHAnsi" w:hAnsiTheme="majorHAnsi"/>
+        </w:rPr>
+        <w:t>SELECT</w:t>
+      </w:r>
+      <w:r>
+        <w:rPr>
+          <w:rFonts w:asciiTheme="majorHAnsi" w:hAnsiTheme="majorHAnsi"/>
+        </w:rPr>
+        <w:t xml:space="preserve"> </w:t>
+      </w:r>
+      <w:proofErr w:type="spellStart"/>
+      <w:r>
+        <w:rPr>
+          <w:rFonts w:asciiTheme="majorHAnsi" w:hAnsiTheme="majorHAnsi"/>
+        </w:rPr>
+        <w:t>offers.author</w:t>
+      </w:r>
+      <w:proofErr w:type="spellEnd"/>
+      <w:r>
+        <w:rPr>
+          <w:rFonts w:asciiTheme="majorHAnsi" w:hAnsiTheme="majorHAnsi"/>
+        </w:rPr>
+        <w:t xml:space="preserve"> AS Autor</w:t>
+      </w:r>
+      <w:r>
+        <w:rPr>
+          <w:rFonts w:asciiTheme="majorHAnsi" w:hAnsiTheme="majorHAnsi"/>
+        </w:rPr>
+        <w:t xml:space="preserve">, </w:t>
+      </w:r>
+      <w:proofErr w:type="spellStart"/>
+      <w:r>
+        <w:rPr>
+          <w:rFonts w:asciiTheme="majorHAnsi" w:hAnsiTheme="majorHAnsi"/>
+        </w:rPr>
+        <w:t>offers.title</w:t>
+      </w:r>
+      <w:proofErr w:type="spellEnd"/>
+      <w:r>
+        <w:rPr>
+          <w:rFonts w:asciiTheme="majorHAnsi" w:hAnsiTheme="majorHAnsi"/>
+        </w:rPr>
+        <w:t xml:space="preserve"> AS Tytuł, </w:t>
+      </w:r>
+      <w:r>
+        <w:rPr>
+          <w:rFonts w:asciiTheme="majorHAnsi" w:hAnsiTheme="majorHAnsi"/>
+        </w:rPr>
+        <w:t>city.name</w:t>
+      </w:r>
+      <w:r>
+        <w:rPr>
+          <w:rFonts w:asciiTheme="majorHAnsi" w:hAnsiTheme="majorHAnsi"/>
+        </w:rPr>
+        <w:t xml:space="preserve"> AS Miasto</w:t>
+      </w:r>
+      <w:r>
+        <w:rPr>
+          <w:rFonts w:asciiTheme="majorHAnsi" w:hAnsiTheme="majorHAnsi"/>
+        </w:rPr>
+        <w:t xml:space="preserve"> </w:t>
+      </w:r>
+      <w:r>
+        <w:rPr>
+          <w:rFonts w:asciiTheme="majorHAnsi" w:hAnsiTheme="majorHAnsi"/>
+        </w:rPr>
+        <w:t>FROM</w:t>
+      </w:r>
+      <w:r>
+        <w:rPr>
+          <w:rFonts w:asciiTheme="majorHAnsi" w:hAnsiTheme="majorHAnsi"/>
+        </w:rPr>
+        <w:t xml:space="preserve"> </w:t>
+      </w:r>
+      <w:proofErr w:type="spellStart"/>
+      <w:r>
+        <w:rPr>
+          <w:rFonts w:asciiTheme="majorHAnsi" w:hAnsiTheme="majorHAnsi"/>
+        </w:rPr>
+        <w:t>offers</w:t>
+      </w:r>
+      <w:proofErr w:type="spellEnd"/>
+      <w:r>
+        <w:rPr>
+          <w:rFonts w:asciiTheme="majorHAnsi" w:hAnsiTheme="majorHAnsi"/>
+        </w:rPr>
+        <w:t>,</w:t>
+      </w:r>
+      <w:r>
+        <w:rPr>
+          <w:rFonts w:asciiTheme="majorHAnsi" w:hAnsiTheme="majorHAnsi"/>
+        </w:rPr>
+        <w:t xml:space="preserve"> </w:t>
+      </w:r>
+      <w:proofErr w:type="spellStart"/>
+      <w:r>
+        <w:rPr>
+          <w:rFonts w:asciiTheme="majorHAnsi" w:hAnsiTheme="majorHAnsi"/>
+        </w:rPr>
+        <w:t>offersCities</w:t>
+      </w:r>
+      <w:proofErr w:type="spellEnd"/>
+      <w:r>
+        <w:rPr>
+          <w:rFonts w:asciiTheme="majorHAnsi" w:hAnsiTheme="majorHAnsi"/>
+        </w:rPr>
+        <w:t>,</w:t>
+      </w:r>
+      <w:r>
+        <w:rPr>
+          <w:rFonts w:asciiTheme="majorHAnsi" w:hAnsiTheme="majorHAnsi"/>
+        </w:rPr>
+        <w:t xml:space="preserve"> </w:t>
+      </w:r>
+      <w:proofErr w:type="spellStart"/>
+      <w:r>
+        <w:rPr>
+          <w:rFonts w:asciiTheme="majorHAnsi" w:hAnsiTheme="majorHAnsi"/>
+        </w:rPr>
+        <w:t>city</w:t>
+      </w:r>
+      <w:proofErr w:type="spellEnd"/>
+      <w:r>
+        <w:rPr>
+          <w:rFonts w:asciiTheme="majorHAnsi" w:hAnsiTheme="majorHAnsi"/>
+        </w:rPr>
+        <w:t xml:space="preserve"> </w:t>
+      </w:r>
+      <w:r>
+        <w:rPr>
+          <w:rFonts w:asciiTheme="majorHAnsi" w:hAnsiTheme="majorHAnsi"/>
+        </w:rPr>
+        <w:t>WHERE</w:t>
+      </w:r>
+      <w:r>
+        <w:rPr>
+          <w:rFonts w:asciiTheme="majorHAnsi" w:hAnsiTheme="majorHAnsi"/>
+        </w:rPr>
+        <w:t xml:space="preserve"> offers.id = </w:t>
+      </w:r>
+      <w:proofErr w:type="spellStart"/>
+      <w:r>
+        <w:rPr>
+          <w:rFonts w:asciiTheme="majorHAnsi" w:hAnsiTheme="majorHAnsi"/>
+        </w:rPr>
+        <w:t>offersCities.offer_id</w:t>
+      </w:r>
+      <w:proofErr w:type="spellEnd"/>
+      <w:r>
+        <w:rPr>
+          <w:rFonts w:asciiTheme="majorHAnsi" w:hAnsiTheme="majorHAnsi"/>
+        </w:rPr>
+        <w:t xml:space="preserve"> AND </w:t>
+      </w:r>
+      <w:proofErr w:type="spellStart"/>
+      <w:r>
+        <w:rPr>
+          <w:rFonts w:asciiTheme="majorHAnsi" w:hAnsiTheme="majorHAnsi"/>
+        </w:rPr>
+        <w:t>offersCities.city_id</w:t>
+      </w:r>
+      <w:proofErr w:type="spellEnd"/>
+      <w:r>
+        <w:rPr>
+          <w:rFonts w:asciiTheme="majorHAnsi" w:hAnsiTheme="majorHAnsi"/>
+        </w:rPr>
+        <w:t xml:space="preserve"> = city.id AND city.name = </w:t>
+      </w:r>
+      <w:r>
+        <w:rPr>
+          <w:rFonts w:asciiTheme="majorHAnsi" w:hAnsiTheme="majorHAnsi"/>
+        </w:rPr>
+        <w:t>‘Lublin</w:t>
+      </w:r>
+      <w:r>
+        <w:rPr>
+          <w:rFonts w:asciiTheme="majorHAnsi" w:hAnsiTheme="majorHAnsi"/>
+        </w:rPr>
+        <w:t>'</w:t>
+      </w:r>
+    </w:p>
+    <w:p>
+      <w:pPr>
+        <w:tabs>
+          <w:tab w:val="left" w:pos="180"/>
+          <w:tab w:val="left" w:pos="1815"/>
+        </w:tabs>
+        <w:jc w:val="both"/>
+        <w:rPr>
+          <w:rFonts w:ascii="Calibri Light" w:hAnsi="Calibri Light" w:cs="Calibri Light"/>
+        </w:rPr>
+      </w:pPr>
+      <w:r>
+        <w:rPr>
+          <w:rFonts w:ascii="Calibri Light" w:hAnsi="Calibri Light" w:cs="Calibri Light"/>
+        </w:rPr>
+        <w:t>Oczywistym jest, że każdemu zależy na jakości wykonanej usługi, więc można założyć, że wyszukiwanie usług po ich ocenie będzie równie częste.</w:t>
+      </w:r>
+    </w:p>
+    <w:p>
+      <w:pPr>
+        <w:pStyle w:val="Akapitzlist"/>
+        <w:numPr>
+          <w:ilvl w:val="0"/>
+          <w:numId w:val="7"/>
+        </w:numPr>
+        <w:tabs>
+          <w:tab w:val="left" w:pos="180"/>
+          <w:tab w:val="left" w:pos="1815"/>
+        </w:tabs>
+        <w:jc w:val="both"/>
+        <w:rPr>
+          <w:rFonts w:asciiTheme="majorHAnsi" w:hAnsiTheme="majorHAnsi"/>
+        </w:rPr>
+      </w:pPr>
+      <w:r>
+        <w:rPr>
+          <w:rFonts w:asciiTheme="majorHAnsi" w:hAnsiTheme="majorHAnsi"/>
+        </w:rPr>
+        <w:t>Wyszukiwanie ofert o ratingu równym 6</w:t>
+      </w:r>
+    </w:p>
+    <w:p>
+      <w:pPr>
+        <w:pStyle w:val="Akapitzlist"/>
+        <w:numPr>
+          <w:ilvl w:val="1"/>
+          <w:numId w:val="7"/>
+        </w:numPr>
+        <w:tabs>
+          <w:tab w:val="left" w:pos="180"/>
+          <w:tab w:val="left" w:pos="1815"/>
+        </w:tabs>
+        <w:jc w:val="both"/>
+        <w:rPr>
+          <w:rFonts w:asciiTheme="majorHAnsi" w:hAnsiTheme="majorHAnsi"/>
+        </w:rPr>
+      </w:pPr>
+      <w:r>
+        <w:rPr>
+          <w:rFonts w:asciiTheme="majorHAnsi" w:hAnsiTheme="majorHAnsi"/>
+        </w:rPr>
+        <w:t xml:space="preserve">SELECT </w:t>
+      </w:r>
+      <w:proofErr w:type="spellStart"/>
+      <w:r>
+        <w:rPr>
+          <w:rFonts w:asciiTheme="majorHAnsi" w:hAnsiTheme="majorHAnsi"/>
+        </w:rPr>
+        <w:t>offers.author</w:t>
+      </w:r>
+      <w:proofErr w:type="spellEnd"/>
+      <w:r>
+        <w:rPr>
+          <w:rFonts w:asciiTheme="majorHAnsi" w:hAnsiTheme="majorHAnsi"/>
+        </w:rPr>
+        <w:t xml:space="preserve"> AS Autor, </w:t>
+      </w:r>
+      <w:proofErr w:type="spellStart"/>
+      <w:r>
+        <w:rPr>
+          <w:rFonts w:asciiTheme="majorHAnsi" w:hAnsiTheme="majorHAnsi"/>
+        </w:rPr>
+        <w:t>offers.tit</w:t>
+      </w:r>
+      <w:bookmarkStart w:id="7" w:name="_GoBack"/>
+      <w:bookmarkEnd w:id="7"/>
+      <w:r>
+        <w:rPr>
+          <w:rFonts w:asciiTheme="majorHAnsi" w:hAnsiTheme="majorHAnsi"/>
+        </w:rPr>
+        <w:t>le</w:t>
+      </w:r>
+      <w:proofErr w:type="spellEnd"/>
+      <w:r>
+        <w:rPr>
+          <w:rFonts w:asciiTheme="majorHAnsi" w:hAnsiTheme="majorHAnsi"/>
+        </w:rPr>
+        <w:t xml:space="preserve"> AS Tytuł, reviews.name AS </w:t>
+      </w:r>
+      <w:r>
+        <w:rPr>
+          <w:rFonts w:asciiTheme="majorHAnsi" w:hAnsiTheme="majorHAnsi"/>
+        </w:rPr>
+        <w:t>Ocena</w:t>
+      </w:r>
+      <w:r>
+        <w:rPr>
+          <w:rFonts w:asciiTheme="majorHAnsi" w:hAnsiTheme="majorHAnsi"/>
+        </w:rPr>
+        <w:t xml:space="preserve"> FROM </w:t>
+      </w:r>
+      <w:proofErr w:type="spellStart"/>
+      <w:r>
+        <w:rPr>
+          <w:rFonts w:asciiTheme="majorHAnsi" w:hAnsiTheme="majorHAnsi"/>
+        </w:rPr>
+        <w:t>offers</w:t>
+      </w:r>
+      <w:proofErr w:type="spellEnd"/>
+      <w:r>
+        <w:rPr>
+          <w:rFonts w:asciiTheme="majorHAnsi" w:hAnsiTheme="majorHAnsi"/>
+        </w:rPr>
+        <w:t xml:space="preserve">, </w:t>
+      </w:r>
+      <w:proofErr w:type="spellStart"/>
+      <w:r>
+        <w:rPr>
+          <w:rFonts w:asciiTheme="majorHAnsi" w:hAnsiTheme="majorHAnsi"/>
+        </w:rPr>
+        <w:t>reviews</w:t>
+      </w:r>
+      <w:proofErr w:type="spellEnd"/>
+      <w:r>
+        <w:rPr>
+          <w:rFonts w:asciiTheme="majorHAnsi" w:hAnsiTheme="majorHAnsi"/>
+        </w:rPr>
+        <w:t xml:space="preserve"> WHERE offers.id = </w:t>
+      </w:r>
+      <w:proofErr w:type="spellStart"/>
+      <w:r>
+        <w:rPr>
+          <w:rFonts w:asciiTheme="majorHAnsi" w:hAnsiTheme="majorHAnsi"/>
+        </w:rPr>
+        <w:t>reviews.offer</w:t>
+      </w:r>
+      <w:proofErr w:type="spellEnd"/>
+      <w:r>
+        <w:rPr>
+          <w:rFonts w:asciiTheme="majorHAnsi" w:hAnsiTheme="majorHAnsi"/>
+        </w:rPr>
+        <w:t xml:space="preserve"> AND </w:t>
+      </w:r>
+      <w:proofErr w:type="spellStart"/>
+      <w:r>
+        <w:rPr>
+          <w:rFonts w:asciiTheme="majorHAnsi" w:hAnsiTheme="majorHAnsi"/>
+        </w:rPr>
+        <w:t>reviews.rating</w:t>
+      </w:r>
+      <w:proofErr w:type="spellEnd"/>
+      <w:r>
+        <w:rPr>
+          <w:rFonts w:asciiTheme="majorHAnsi" w:hAnsiTheme="majorHAnsi"/>
+        </w:rPr>
+        <w:t xml:space="preserve"> = 6</w:t>
+      </w:r>
+    </w:p>
     <w:sectPr>
       <w:pgSz w:w="11906" w:h="16838"/>
       <w:pgMar w:top="1417" w:right="1417" w:bottom="1417" w:left="1417" w:header="708" w:footer="708" w:gutter="0"/>
@@ -3429,6 +4324,7 @@
         <w:docPartUnique/>
       </w:docPartObj>
     </w:sdtPr>
+    <w:sdtEndPr/>
     <w:sdtContent>
       <w:p>
         <w:pPr>
@@ -3448,7 +4344,7 @@
           <w:rPr>
             <w:noProof/>
           </w:rPr>
-          <w:t>6</w:t>
+          <w:t>2</w:t>
         </w:r>
         <w:r>
           <w:fldChar w:fldCharType="end"/>
@@ -3718,6 +4614,119 @@
     </w:lvl>
   </w:abstractNum>
   <w:abstractNum w:abstractNumId="2">
+    <w:nsid w:val="23C3176C"/>
+    <w:multiLevelType w:val="multilevel"/>
+    <w:tmpl w:val="04150021"/>
+    <w:lvl w:ilvl="0">
+      <w:start w:val="1"/>
+      <w:numFmt w:val="bullet"/>
+      <w:lvlText w:val=""/>
+      <w:lvlJc w:val="left"/>
+      <w:pPr>
+        <w:ind w:left="360" w:hanging="360"/>
+      </w:pPr>
+      <w:rPr>
+        <w:rFonts w:ascii="Wingdings" w:hAnsi="Wingdings" w:hint="default"/>
+      </w:rPr>
+    </w:lvl>
+    <w:lvl w:ilvl="1">
+      <w:start w:val="1"/>
+      <w:numFmt w:val="bullet"/>
+      <w:lvlText w:val=""/>
+      <w:lvlJc w:val="left"/>
+      <w:pPr>
+        <w:ind w:left="720" w:hanging="360"/>
+      </w:pPr>
+      <w:rPr>
+        <w:rFonts w:ascii="Wingdings" w:hAnsi="Wingdings" w:hint="default"/>
+      </w:rPr>
+    </w:lvl>
+    <w:lvl w:ilvl="2">
+      <w:start w:val="1"/>
+      <w:numFmt w:val="bullet"/>
+      <w:lvlText w:val=""/>
+      <w:lvlJc w:val="left"/>
+      <w:pPr>
+        <w:ind w:left="1080" w:hanging="360"/>
+      </w:pPr>
+      <w:rPr>
+        <w:rFonts w:ascii="Wingdings" w:hAnsi="Wingdings" w:hint="default"/>
+      </w:rPr>
+    </w:lvl>
+    <w:lvl w:ilvl="3">
+      <w:start w:val="1"/>
+      <w:numFmt w:val="bullet"/>
+      <w:lvlText w:val=""/>
+      <w:lvlJc w:val="left"/>
+      <w:pPr>
+        <w:ind w:left="1440" w:hanging="360"/>
+      </w:pPr>
+      <w:rPr>
+        <w:rFonts w:ascii="Symbol" w:hAnsi="Symbol" w:hint="default"/>
+      </w:rPr>
+    </w:lvl>
+    <w:lvl w:ilvl="4">
+      <w:start w:val="1"/>
+      <w:numFmt w:val="bullet"/>
+      <w:lvlText w:val=""/>
+      <w:lvlJc w:val="left"/>
+      <w:pPr>
+        <w:ind w:left="1800" w:hanging="360"/>
+      </w:pPr>
+      <w:rPr>
+        <w:rFonts w:ascii="Symbol" w:hAnsi="Symbol" w:hint="default"/>
+      </w:rPr>
+    </w:lvl>
+    <w:lvl w:ilvl="5">
+      <w:start w:val="1"/>
+      <w:numFmt w:val="bullet"/>
+      <w:lvlText w:val=""/>
+      <w:lvlJc w:val="left"/>
+      <w:pPr>
+        <w:ind w:left="2160" w:hanging="360"/>
+      </w:pPr>
+      <w:rPr>
+        <w:rFonts w:ascii="Wingdings" w:hAnsi="Wingdings" w:hint="default"/>
+      </w:rPr>
+    </w:lvl>
+    <w:lvl w:ilvl="6">
+      <w:start w:val="1"/>
+      <w:numFmt w:val="bullet"/>
+      <w:lvlText w:val=""/>
+      <w:lvlJc w:val="left"/>
+      <w:pPr>
+        <w:ind w:left="2520" w:hanging="360"/>
+      </w:pPr>
+      <w:rPr>
+        <w:rFonts w:ascii="Wingdings" w:hAnsi="Wingdings" w:hint="default"/>
+      </w:rPr>
+    </w:lvl>
+    <w:lvl w:ilvl="7">
+      <w:start w:val="1"/>
+      <w:numFmt w:val="bullet"/>
+      <w:lvlText w:val=""/>
+      <w:lvlJc w:val="left"/>
+      <w:pPr>
+        <w:ind w:left="2880" w:hanging="360"/>
+      </w:pPr>
+      <w:rPr>
+        <w:rFonts w:ascii="Symbol" w:hAnsi="Symbol" w:hint="default"/>
+      </w:rPr>
+    </w:lvl>
+    <w:lvl w:ilvl="8">
+      <w:start w:val="1"/>
+      <w:numFmt w:val="bullet"/>
+      <w:lvlText w:val=""/>
+      <w:lvlJc w:val="left"/>
+      <w:pPr>
+        <w:ind w:left="3240" w:hanging="360"/>
+      </w:pPr>
+      <w:rPr>
+        <w:rFonts w:ascii="Symbol" w:hAnsi="Symbol" w:hint="default"/>
+      </w:rPr>
+    </w:lvl>
+  </w:abstractNum>
+  <w:abstractNum w:abstractNumId="3">
     <w:nsid w:val="500C2083"/>
     <w:multiLevelType w:val="hybridMultilevel"/>
     <w:tmpl w:val="F95CFFB0"/>
@@ -3830,6 +4839,318 @@
       </w:rPr>
     </w:lvl>
   </w:abstractNum>
+  <w:abstractNum w:abstractNumId="4">
+    <w:nsid w:val="58DA61DB"/>
+    <w:multiLevelType w:val="hybridMultilevel"/>
+    <w:tmpl w:val="AB06A91A"/>
+    <w:lvl w:ilvl="0" w:tplc="0415000B">
+      <w:start w:val="1"/>
+      <w:numFmt w:val="bullet"/>
+      <w:lvlText w:val=""/>
+      <w:lvlJc w:val="left"/>
+      <w:pPr>
+        <w:ind w:left="720" w:hanging="360"/>
+      </w:pPr>
+      <w:rPr>
+        <w:rFonts w:ascii="Wingdings" w:hAnsi="Wingdings" w:hint="default"/>
+      </w:rPr>
+    </w:lvl>
+    <w:lvl w:ilvl="1" w:tplc="04150003" w:tentative="1">
+      <w:start w:val="1"/>
+      <w:numFmt w:val="bullet"/>
+      <w:lvlText w:val="o"/>
+      <w:lvlJc w:val="left"/>
+      <w:pPr>
+        <w:ind w:left="1440" w:hanging="360"/>
+      </w:pPr>
+      <w:rPr>
+        <w:rFonts w:ascii="Courier New" w:hAnsi="Courier New" w:cs="Courier New" w:hint="default"/>
+      </w:rPr>
+    </w:lvl>
+    <w:lvl w:ilvl="2" w:tplc="04150005" w:tentative="1">
+      <w:start w:val="1"/>
+      <w:numFmt w:val="bullet"/>
+      <w:lvlText w:val=""/>
+      <w:lvlJc w:val="left"/>
+      <w:pPr>
+        <w:ind w:left="2160" w:hanging="360"/>
+      </w:pPr>
+      <w:rPr>
+        <w:rFonts w:ascii="Wingdings" w:hAnsi="Wingdings" w:hint="default"/>
+      </w:rPr>
+    </w:lvl>
+    <w:lvl w:ilvl="3" w:tplc="04150001" w:tentative="1">
+      <w:start w:val="1"/>
+      <w:numFmt w:val="bullet"/>
+      <w:lvlText w:val=""/>
+      <w:lvlJc w:val="left"/>
+      <w:pPr>
+        <w:ind w:left="2880" w:hanging="360"/>
+      </w:pPr>
+      <w:rPr>
+        <w:rFonts w:ascii="Symbol" w:hAnsi="Symbol" w:hint="default"/>
+      </w:rPr>
+    </w:lvl>
+    <w:lvl w:ilvl="4" w:tplc="04150003" w:tentative="1">
+      <w:start w:val="1"/>
+      <w:numFmt w:val="bullet"/>
+      <w:lvlText w:val="o"/>
+      <w:lvlJc w:val="left"/>
+      <w:pPr>
+        <w:ind w:left="3600" w:hanging="360"/>
+      </w:pPr>
+      <w:rPr>
+        <w:rFonts w:ascii="Courier New" w:hAnsi="Courier New" w:cs="Courier New" w:hint="default"/>
+      </w:rPr>
+    </w:lvl>
+    <w:lvl w:ilvl="5" w:tplc="04150005" w:tentative="1">
+      <w:start w:val="1"/>
+      <w:numFmt w:val="bullet"/>
+      <w:lvlText w:val=""/>
+      <w:lvlJc w:val="left"/>
+      <w:pPr>
+        <w:ind w:left="4320" w:hanging="360"/>
+      </w:pPr>
+      <w:rPr>
+        <w:rFonts w:ascii="Wingdings" w:hAnsi="Wingdings" w:hint="default"/>
+      </w:rPr>
+    </w:lvl>
+    <w:lvl w:ilvl="6" w:tplc="04150001" w:tentative="1">
+      <w:start w:val="1"/>
+      <w:numFmt w:val="bullet"/>
+      <w:lvlText w:val=""/>
+      <w:lvlJc w:val="left"/>
+      <w:pPr>
+        <w:ind w:left="5040" w:hanging="360"/>
+      </w:pPr>
+      <w:rPr>
+        <w:rFonts w:ascii="Symbol" w:hAnsi="Symbol" w:hint="default"/>
+      </w:rPr>
+    </w:lvl>
+    <w:lvl w:ilvl="7" w:tplc="04150003" w:tentative="1">
+      <w:start w:val="1"/>
+      <w:numFmt w:val="bullet"/>
+      <w:lvlText w:val="o"/>
+      <w:lvlJc w:val="left"/>
+      <w:pPr>
+        <w:ind w:left="5760" w:hanging="360"/>
+      </w:pPr>
+      <w:rPr>
+        <w:rFonts w:ascii="Courier New" w:hAnsi="Courier New" w:cs="Courier New" w:hint="default"/>
+      </w:rPr>
+    </w:lvl>
+    <w:lvl w:ilvl="8" w:tplc="04150005" w:tentative="1">
+      <w:start w:val="1"/>
+      <w:numFmt w:val="bullet"/>
+      <w:lvlText w:val=""/>
+      <w:lvlJc w:val="left"/>
+      <w:pPr>
+        <w:ind w:left="6480" w:hanging="360"/>
+      </w:pPr>
+      <w:rPr>
+        <w:rFonts w:ascii="Wingdings" w:hAnsi="Wingdings" w:hint="default"/>
+      </w:rPr>
+    </w:lvl>
+  </w:abstractNum>
+  <w:abstractNum w:abstractNumId="5">
+    <w:nsid w:val="67DB11E8"/>
+    <w:multiLevelType w:val="multilevel"/>
+    <w:tmpl w:val="04150021"/>
+    <w:lvl w:ilvl="0">
+      <w:start w:val="1"/>
+      <w:numFmt w:val="bullet"/>
+      <w:lvlText w:val=""/>
+      <w:lvlJc w:val="left"/>
+      <w:pPr>
+        <w:ind w:left="360" w:hanging="360"/>
+      </w:pPr>
+      <w:rPr>
+        <w:rFonts w:ascii="Wingdings" w:hAnsi="Wingdings" w:hint="default"/>
+      </w:rPr>
+    </w:lvl>
+    <w:lvl w:ilvl="1">
+      <w:start w:val="1"/>
+      <w:numFmt w:val="bullet"/>
+      <w:lvlText w:val=""/>
+      <w:lvlJc w:val="left"/>
+      <w:pPr>
+        <w:ind w:left="720" w:hanging="360"/>
+      </w:pPr>
+      <w:rPr>
+        <w:rFonts w:ascii="Wingdings" w:hAnsi="Wingdings" w:hint="default"/>
+      </w:rPr>
+    </w:lvl>
+    <w:lvl w:ilvl="2">
+      <w:start w:val="1"/>
+      <w:numFmt w:val="bullet"/>
+      <w:lvlText w:val=""/>
+      <w:lvlJc w:val="left"/>
+      <w:pPr>
+        <w:ind w:left="1080" w:hanging="360"/>
+      </w:pPr>
+      <w:rPr>
+        <w:rFonts w:ascii="Wingdings" w:hAnsi="Wingdings" w:hint="default"/>
+      </w:rPr>
+    </w:lvl>
+    <w:lvl w:ilvl="3">
+      <w:start w:val="1"/>
+      <w:numFmt w:val="bullet"/>
+      <w:lvlText w:val=""/>
+      <w:lvlJc w:val="left"/>
+      <w:pPr>
+        <w:ind w:left="1440" w:hanging="360"/>
+      </w:pPr>
+      <w:rPr>
+        <w:rFonts w:ascii="Symbol" w:hAnsi="Symbol" w:hint="default"/>
+      </w:rPr>
+    </w:lvl>
+    <w:lvl w:ilvl="4">
+      <w:start w:val="1"/>
+      <w:numFmt w:val="bullet"/>
+      <w:lvlText w:val=""/>
+      <w:lvlJc w:val="left"/>
+      <w:pPr>
+        <w:ind w:left="1800" w:hanging="360"/>
+      </w:pPr>
+      <w:rPr>
+        <w:rFonts w:ascii="Symbol" w:hAnsi="Symbol" w:hint="default"/>
+      </w:rPr>
+    </w:lvl>
+    <w:lvl w:ilvl="5">
+      <w:start w:val="1"/>
+      <w:numFmt w:val="bullet"/>
+      <w:lvlText w:val=""/>
+      <w:lvlJc w:val="left"/>
+      <w:pPr>
+        <w:ind w:left="2160" w:hanging="360"/>
+      </w:pPr>
+      <w:rPr>
+        <w:rFonts w:ascii="Wingdings" w:hAnsi="Wingdings" w:hint="default"/>
+      </w:rPr>
+    </w:lvl>
+    <w:lvl w:ilvl="6">
+      <w:start w:val="1"/>
+      <w:numFmt w:val="bullet"/>
+      <w:lvlText w:val=""/>
+      <w:lvlJc w:val="left"/>
+      <w:pPr>
+        <w:ind w:left="2520" w:hanging="360"/>
+      </w:pPr>
+      <w:rPr>
+        <w:rFonts w:ascii="Wingdings" w:hAnsi="Wingdings" w:hint="default"/>
+      </w:rPr>
+    </w:lvl>
+    <w:lvl w:ilvl="7">
+      <w:start w:val="1"/>
+      <w:numFmt w:val="bullet"/>
+      <w:lvlText w:val=""/>
+      <w:lvlJc w:val="left"/>
+      <w:pPr>
+        <w:ind w:left="2880" w:hanging="360"/>
+      </w:pPr>
+      <w:rPr>
+        <w:rFonts w:ascii="Symbol" w:hAnsi="Symbol" w:hint="default"/>
+      </w:rPr>
+    </w:lvl>
+    <w:lvl w:ilvl="8">
+      <w:start w:val="1"/>
+      <w:numFmt w:val="bullet"/>
+      <w:lvlText w:val=""/>
+      <w:lvlJc w:val="left"/>
+      <w:pPr>
+        <w:ind w:left="3240" w:hanging="360"/>
+      </w:pPr>
+      <w:rPr>
+        <w:rFonts w:ascii="Symbol" w:hAnsi="Symbol" w:hint="default"/>
+      </w:rPr>
+    </w:lvl>
+  </w:abstractNum>
+  <w:abstractNum w:abstractNumId="6">
+    <w:nsid w:val="71BF0AA5"/>
+    <w:multiLevelType w:val="multilevel"/>
+    <w:tmpl w:val="0415001D"/>
+    <w:lvl w:ilvl="0">
+      <w:start w:val="1"/>
+      <w:numFmt w:val="decimal"/>
+      <w:lvlText w:val="%1)"/>
+      <w:lvlJc w:val="left"/>
+      <w:pPr>
+        <w:ind w:left="360" w:hanging="360"/>
+      </w:pPr>
+    </w:lvl>
+    <w:lvl w:ilvl="1">
+      <w:start w:val="1"/>
+      <w:numFmt w:val="lowerLetter"/>
+      <w:lvlText w:val="%2)"/>
+      <w:lvlJc w:val="left"/>
+      <w:pPr>
+        <w:ind w:left="720" w:hanging="360"/>
+      </w:pPr>
+    </w:lvl>
+    <w:lvl w:ilvl="2">
+      <w:start w:val="1"/>
+      <w:numFmt w:val="lowerRoman"/>
+      <w:lvlText w:val="%3)"/>
+      <w:lvlJc w:val="left"/>
+      <w:pPr>
+        <w:ind w:left="928" w:hanging="360"/>
+      </w:pPr>
+    </w:lvl>
+    <w:lvl w:ilvl="3">
+      <w:start w:val="1"/>
+      <w:numFmt w:val="decimal"/>
+      <w:lvlText w:val="(%4)"/>
+      <w:lvlJc w:val="left"/>
+      <w:pPr>
+        <w:ind w:left="1440" w:hanging="360"/>
+      </w:pPr>
+    </w:lvl>
+    <w:lvl w:ilvl="4">
+      <w:start w:val="1"/>
+      <w:numFmt w:val="lowerLetter"/>
+      <w:lvlText w:val="(%5)"/>
+      <w:lvlJc w:val="left"/>
+      <w:pPr>
+        <w:ind w:left="1800" w:hanging="360"/>
+      </w:pPr>
+    </w:lvl>
+    <w:lvl w:ilvl="5">
+      <w:start w:val="1"/>
+      <w:numFmt w:val="lowerRoman"/>
+      <w:lvlText w:val="(%6)"/>
+      <w:lvlJc w:val="left"/>
+      <w:pPr>
+        <w:ind w:left="2160" w:hanging="360"/>
+      </w:pPr>
+    </w:lvl>
+    <w:lvl w:ilvl="6">
+      <w:start w:val="1"/>
+      <w:numFmt w:val="decimal"/>
+      <w:lvlText w:val="%7."/>
+      <w:lvlJc w:val="left"/>
+      <w:pPr>
+        <w:ind w:left="2520" w:hanging="360"/>
+      </w:pPr>
+    </w:lvl>
+    <w:lvl w:ilvl="7">
+      <w:start w:val="1"/>
+      <w:numFmt w:val="lowerLetter"/>
+      <w:lvlText w:val="%8."/>
+      <w:lvlJc w:val="left"/>
+      <w:pPr>
+        <w:ind w:left="2880" w:hanging="360"/>
+      </w:pPr>
+    </w:lvl>
+    <w:lvl w:ilvl="8">
+      <w:start w:val="1"/>
+      <w:numFmt w:val="lowerRoman"/>
+      <w:lvlText w:val="%9."/>
+      <w:lvlJc w:val="left"/>
+      <w:pPr>
+        <w:ind w:left="3240" w:hanging="360"/>
+      </w:pPr>
+    </w:lvl>
+  </w:abstractNum>
   <w:num w:numId="1">
     <w:abstractNumId w:val="0"/>
   </w:num>
@@ -3837,7 +5158,19 @@
     <w:abstractNumId w:val="1"/>
   </w:num>
   <w:num w:numId="3">
+    <w:abstractNumId w:val="3"/>
+  </w:num>
+  <w:num w:numId="4">
+    <w:abstractNumId w:val="4"/>
+  </w:num>
+  <w:num w:numId="5">
+    <w:abstractNumId w:val="6"/>
+  </w:num>
+  <w:num w:numId="6">
     <w:abstractNumId w:val="2"/>
+  </w:num>
+  <w:num w:numId="7">
+    <w:abstractNumId w:val="5"/>
   </w:num>
 </w:numbering>
 </file>
@@ -5101,4 +6434,16 @@
   <a:objectDefaults/>
   <a:extraClrSchemeLst/>
 </a:theme>
+</file>
+
+<file path=customXml/item1.xml><?xml version="1.0" encoding="utf-8"?>
+<b:Sources xmlns:b="http://schemas.openxmlformats.org/officeDocument/2006/bibliography" xmlns="http://schemas.openxmlformats.org/officeDocument/2006/bibliography" SelectedStyle="\APA.XSL" StyleName="APA"/>
+</file>
+
+<file path=customXml/itemProps1.xml><?xml version="1.0" encoding="utf-8"?>
+<ds:datastoreItem xmlns:ds="http://schemas.openxmlformats.org/officeDocument/2006/customXml" ds:itemID="{03D1C7D3-D2FD-437B-B289-3664FD5483AD}">
+  <ds:schemaRefs>
+    <ds:schemaRef ds:uri="http://schemas.openxmlformats.org/officeDocument/2006/bibliography"/>
+  </ds:schemaRefs>
+</ds:datastoreItem>
 </file>
</xml_diff>

<commit_message>
Project document updated with diagrams and such
</commit_message>
<xml_diff>
--- a/doc/Dokument_Projektowy.docx
+++ b/doc/Dokument_Projektowy.docx
@@ -179,9 +179,8 @@
               <w:tab w:val="right" w:leader="dot" w:pos="9062"/>
             </w:tabs>
             <w:rPr>
-              <w:rFonts w:ascii="Calibri Light" w:eastAsiaTheme="minorEastAsia" w:hAnsi="Calibri Light" w:cs="Calibri Light"/>
+              <w:rFonts w:eastAsiaTheme="minorEastAsia"/>
               <w:noProof/>
-              <w:color w:val="17365D" w:themeColor="text2" w:themeShade="BF"/>
               <w:lang w:eastAsia="pl-PL"/>
             </w:rPr>
           </w:pPr>
@@ -206,515 +205,61 @@
             </w:rPr>
             <w:fldChar w:fldCharType="separate"/>
           </w:r>
-          <w:hyperlink w:anchor="_Toc89026674" w:history="1">
+          <w:hyperlink w:anchor="_Toc92822624" w:history="1">
             <w:r>
               <w:rPr>
                 <w:rStyle w:val="Hipercze"/>
-                <w:rFonts w:ascii="Calibri Light" w:eastAsia="Times New Roman" w:hAnsi="Calibri Light" w:cs="Calibri Light"/>
-                <w:noProof/>
-                <w:color w:val="17365D" w:themeColor="text2" w:themeShade="BF"/>
+                <w:rFonts w:eastAsia="Times New Roman"/>
+                <w:noProof/>
                 <w:lang w:eastAsia="pl-PL"/>
               </w:rPr>
               <w:t>Opis i motywacje dla powstania projektu</w:t>
             </w:r>
             <w:r>
               <w:rPr>
-                <w:rFonts w:ascii="Calibri Light" w:hAnsi="Calibri Light" w:cs="Calibri Light"/>
                 <w:noProof/>
                 <w:webHidden/>
-                <w:color w:val="17365D" w:themeColor="text2" w:themeShade="BF"/>
               </w:rPr>
               <w:tab/>
             </w:r>
             <w:r>
               <w:rPr>
-                <w:rFonts w:ascii="Calibri Light" w:hAnsi="Calibri Light" w:cs="Calibri Light"/>
                 <w:noProof/>
                 <w:webHidden/>
-                <w:color w:val="17365D" w:themeColor="text2" w:themeShade="BF"/>
               </w:rPr>
               <w:fldChar w:fldCharType="begin"/>
             </w:r>
             <w:r>
               <w:rPr>
-                <w:rFonts w:ascii="Calibri Light" w:hAnsi="Calibri Light" w:cs="Calibri Light"/>
                 <w:noProof/>
                 <w:webHidden/>
-                <w:color w:val="17365D" w:themeColor="text2" w:themeShade="BF"/>
-              </w:rPr>
-              <w:instrText xml:space="preserve"> PAGEREF _Toc89026674 \h </w:instrText>
-            </w:r>
-            <w:r>
-              <w:rPr>
-                <w:rFonts w:ascii="Calibri Light" w:hAnsi="Calibri Light" w:cs="Calibri Light"/>
+              </w:rPr>
+              <w:instrText xml:space="preserve"> PAGEREF _Toc92822624 \h </w:instrText>
+            </w:r>
+            <w:r>
+              <w:rPr>
                 <w:noProof/>
                 <w:webHidden/>
-                <w:color w:val="17365D" w:themeColor="text2" w:themeShade="BF"/>
-              </w:rPr>
-            </w:r>
-            <w:r>
-              <w:rPr>
-                <w:rFonts w:ascii="Calibri Light" w:hAnsi="Calibri Light" w:cs="Calibri Light"/>
+              </w:rPr>
+            </w:r>
+            <w:r>
+              <w:rPr>
                 <w:noProof/>
                 <w:webHidden/>
-                <w:color w:val="17365D" w:themeColor="text2" w:themeShade="BF"/>
               </w:rPr>
               <w:fldChar w:fldCharType="separate"/>
             </w:r>
             <w:r>
               <w:rPr>
-                <w:rFonts w:ascii="Calibri Light" w:hAnsi="Calibri Light" w:cs="Calibri Light"/>
                 <w:noProof/>
                 <w:webHidden/>
-                <w:color w:val="17365D" w:themeColor="text2" w:themeShade="BF"/>
               </w:rPr>
               <w:t>3</w:t>
             </w:r>
             <w:r>
               <w:rPr>
-                <w:rFonts w:ascii="Calibri Light" w:hAnsi="Calibri Light" w:cs="Calibri Light"/>
                 <w:noProof/>
                 <w:webHidden/>
-                <w:color w:val="17365D" w:themeColor="text2" w:themeShade="BF"/>
-              </w:rPr>
-              <w:fldChar w:fldCharType="end"/>
-            </w:r>
-          </w:hyperlink>
-        </w:p>
-        <w:p>
-          <w:pPr>
-            <w:pStyle w:val="Spistreci2"/>
-            <w:tabs>
-              <w:tab w:val="right" w:leader="dot" w:pos="9062"/>
-            </w:tabs>
-            <w:rPr>
-              <w:rFonts w:ascii="Calibri Light" w:eastAsiaTheme="minorEastAsia" w:hAnsi="Calibri Light" w:cs="Calibri Light"/>
-              <w:noProof/>
-              <w:color w:val="17365D" w:themeColor="text2" w:themeShade="BF"/>
-              <w:lang w:eastAsia="pl-PL"/>
-            </w:rPr>
-          </w:pPr>
-          <w:hyperlink w:anchor="_Toc89026675" w:history="1">
-            <w:r>
-              <w:rPr>
-                <w:rStyle w:val="Hipercze"/>
-                <w:rFonts w:ascii="Calibri Light" w:eastAsia="Times New Roman" w:hAnsi="Calibri Light" w:cs="Calibri Light"/>
-                <w:noProof/>
-                <w:color w:val="17365D" w:themeColor="text2" w:themeShade="BF"/>
-                <w:lang w:eastAsia="pl-PL"/>
-              </w:rPr>
-              <w:t>Członkowie zespołu i zakres obowiązków</w:t>
-            </w:r>
-            <w:r>
-              <w:rPr>
-                <w:rFonts w:ascii="Calibri Light" w:hAnsi="Calibri Light" w:cs="Calibri Light"/>
-                <w:noProof/>
-                <w:webHidden/>
-                <w:color w:val="17365D" w:themeColor="text2" w:themeShade="BF"/>
-              </w:rPr>
-              <w:tab/>
-            </w:r>
-            <w:r>
-              <w:rPr>
-                <w:rFonts w:ascii="Calibri Light" w:hAnsi="Calibri Light" w:cs="Calibri Light"/>
-                <w:noProof/>
-                <w:webHidden/>
-                <w:color w:val="17365D" w:themeColor="text2" w:themeShade="BF"/>
-              </w:rPr>
-              <w:fldChar w:fldCharType="begin"/>
-            </w:r>
-            <w:r>
-              <w:rPr>
-                <w:rFonts w:ascii="Calibri Light" w:hAnsi="Calibri Light" w:cs="Calibri Light"/>
-                <w:noProof/>
-                <w:webHidden/>
-                <w:color w:val="17365D" w:themeColor="text2" w:themeShade="BF"/>
-              </w:rPr>
-              <w:instrText xml:space="preserve"> PAGEREF _Toc89026675 \h </w:instrText>
-            </w:r>
-            <w:r>
-              <w:rPr>
-                <w:rFonts w:ascii="Calibri Light" w:hAnsi="Calibri Light" w:cs="Calibri Light"/>
-                <w:noProof/>
-                <w:webHidden/>
-                <w:color w:val="17365D" w:themeColor="text2" w:themeShade="BF"/>
-              </w:rPr>
-            </w:r>
-            <w:r>
-              <w:rPr>
-                <w:rFonts w:ascii="Calibri Light" w:hAnsi="Calibri Light" w:cs="Calibri Light"/>
-                <w:noProof/>
-                <w:webHidden/>
-                <w:color w:val="17365D" w:themeColor="text2" w:themeShade="BF"/>
-              </w:rPr>
-              <w:fldChar w:fldCharType="separate"/>
-            </w:r>
-            <w:r>
-              <w:rPr>
-                <w:rFonts w:ascii="Calibri Light" w:hAnsi="Calibri Light" w:cs="Calibri Light"/>
-                <w:noProof/>
-                <w:webHidden/>
-                <w:color w:val="17365D" w:themeColor="text2" w:themeShade="BF"/>
-              </w:rPr>
-              <w:t>3</w:t>
-            </w:r>
-            <w:r>
-              <w:rPr>
-                <w:rFonts w:ascii="Calibri Light" w:hAnsi="Calibri Light" w:cs="Calibri Light"/>
-                <w:noProof/>
-                <w:webHidden/>
-                <w:color w:val="17365D" w:themeColor="text2" w:themeShade="BF"/>
-              </w:rPr>
-              <w:fldChar w:fldCharType="end"/>
-            </w:r>
-          </w:hyperlink>
-        </w:p>
-        <w:p>
-          <w:pPr>
-            <w:pStyle w:val="Spistreci2"/>
-            <w:tabs>
-              <w:tab w:val="right" w:leader="dot" w:pos="9062"/>
-            </w:tabs>
-            <w:rPr>
-              <w:rFonts w:ascii="Calibri Light" w:eastAsiaTheme="minorEastAsia" w:hAnsi="Calibri Light" w:cs="Calibri Light"/>
-              <w:noProof/>
-              <w:color w:val="17365D" w:themeColor="text2" w:themeShade="BF"/>
-              <w:lang w:eastAsia="pl-PL"/>
-            </w:rPr>
-          </w:pPr>
-          <w:hyperlink w:anchor="_Toc89026676" w:history="1">
-            <w:r>
-              <w:rPr>
-                <w:rStyle w:val="Hipercze"/>
-                <w:rFonts w:ascii="Calibri Light" w:eastAsia="Times New Roman" w:hAnsi="Calibri Light" w:cs="Calibri Light"/>
-                <w:noProof/>
-                <w:color w:val="17365D" w:themeColor="text2" w:themeShade="BF"/>
-                <w:lang w:eastAsia="pl-PL"/>
-              </w:rPr>
-              <w:t>Lista planowanych funkcjonalności:</w:t>
-            </w:r>
-            <w:r>
-              <w:rPr>
-                <w:rFonts w:ascii="Calibri Light" w:hAnsi="Calibri Light" w:cs="Calibri Light"/>
-                <w:noProof/>
-                <w:webHidden/>
-                <w:color w:val="17365D" w:themeColor="text2" w:themeShade="BF"/>
-              </w:rPr>
-              <w:tab/>
-            </w:r>
-            <w:r>
-              <w:rPr>
-                <w:rFonts w:ascii="Calibri Light" w:hAnsi="Calibri Light" w:cs="Calibri Light"/>
-                <w:noProof/>
-                <w:webHidden/>
-                <w:color w:val="17365D" w:themeColor="text2" w:themeShade="BF"/>
-              </w:rPr>
-              <w:fldChar w:fldCharType="begin"/>
-            </w:r>
-            <w:r>
-              <w:rPr>
-                <w:rFonts w:ascii="Calibri Light" w:hAnsi="Calibri Light" w:cs="Calibri Light"/>
-                <w:noProof/>
-                <w:webHidden/>
-                <w:color w:val="17365D" w:themeColor="text2" w:themeShade="BF"/>
-              </w:rPr>
-              <w:instrText xml:space="preserve"> PAGEREF _Toc89026676 \h </w:instrText>
-            </w:r>
-            <w:r>
-              <w:rPr>
-                <w:rFonts w:ascii="Calibri Light" w:hAnsi="Calibri Light" w:cs="Calibri Light"/>
-                <w:noProof/>
-                <w:webHidden/>
-                <w:color w:val="17365D" w:themeColor="text2" w:themeShade="BF"/>
-              </w:rPr>
-            </w:r>
-            <w:r>
-              <w:rPr>
-                <w:rFonts w:ascii="Calibri Light" w:hAnsi="Calibri Light" w:cs="Calibri Light"/>
-                <w:noProof/>
-                <w:webHidden/>
-                <w:color w:val="17365D" w:themeColor="text2" w:themeShade="BF"/>
-              </w:rPr>
-              <w:fldChar w:fldCharType="separate"/>
-            </w:r>
-            <w:r>
-              <w:rPr>
-                <w:rFonts w:ascii="Calibri Light" w:hAnsi="Calibri Light" w:cs="Calibri Light"/>
-                <w:noProof/>
-                <w:webHidden/>
-                <w:color w:val="17365D" w:themeColor="text2" w:themeShade="BF"/>
-              </w:rPr>
-              <w:t>4</w:t>
-            </w:r>
-            <w:r>
-              <w:rPr>
-                <w:rFonts w:ascii="Calibri Light" w:hAnsi="Calibri Light" w:cs="Calibri Light"/>
-                <w:noProof/>
-                <w:webHidden/>
-                <w:color w:val="17365D" w:themeColor="text2" w:themeShade="BF"/>
-              </w:rPr>
-              <w:fldChar w:fldCharType="end"/>
-            </w:r>
-          </w:hyperlink>
-        </w:p>
-        <w:p>
-          <w:pPr>
-            <w:pStyle w:val="Spistreci2"/>
-            <w:tabs>
-              <w:tab w:val="right" w:leader="dot" w:pos="9062"/>
-            </w:tabs>
-            <w:rPr>
-              <w:rFonts w:ascii="Calibri Light" w:eastAsiaTheme="minorEastAsia" w:hAnsi="Calibri Light" w:cs="Calibri Light"/>
-              <w:noProof/>
-              <w:color w:val="17365D" w:themeColor="text2" w:themeShade="BF"/>
-              <w:lang w:eastAsia="pl-PL"/>
-            </w:rPr>
-          </w:pPr>
-          <w:hyperlink w:anchor="_Toc89026677" w:history="1">
-            <w:r>
-              <w:rPr>
-                <w:rStyle w:val="Hipercze"/>
-                <w:rFonts w:ascii="Calibri Light" w:eastAsia="Times New Roman" w:hAnsi="Calibri Light" w:cs="Calibri Light"/>
-                <w:noProof/>
-                <w:color w:val="17365D" w:themeColor="text2" w:themeShade="BF"/>
-                <w:lang w:eastAsia="pl-PL"/>
-              </w:rPr>
-              <w:t>Opis technologii:</w:t>
-            </w:r>
-            <w:r>
-              <w:rPr>
-                <w:rFonts w:ascii="Calibri Light" w:hAnsi="Calibri Light" w:cs="Calibri Light"/>
-                <w:noProof/>
-                <w:webHidden/>
-                <w:color w:val="17365D" w:themeColor="text2" w:themeShade="BF"/>
-              </w:rPr>
-              <w:tab/>
-            </w:r>
-            <w:r>
-              <w:rPr>
-                <w:rFonts w:ascii="Calibri Light" w:hAnsi="Calibri Light" w:cs="Calibri Light"/>
-                <w:noProof/>
-                <w:webHidden/>
-                <w:color w:val="17365D" w:themeColor="text2" w:themeShade="BF"/>
-              </w:rPr>
-              <w:fldChar w:fldCharType="begin"/>
-            </w:r>
-            <w:r>
-              <w:rPr>
-                <w:rFonts w:ascii="Calibri Light" w:hAnsi="Calibri Light" w:cs="Calibri Light"/>
-                <w:noProof/>
-                <w:webHidden/>
-                <w:color w:val="17365D" w:themeColor="text2" w:themeShade="BF"/>
-              </w:rPr>
-              <w:instrText xml:space="preserve"> PAGEREF _Toc89026677 \h </w:instrText>
-            </w:r>
-            <w:r>
-              <w:rPr>
-                <w:rFonts w:ascii="Calibri Light" w:hAnsi="Calibri Light" w:cs="Calibri Light"/>
-                <w:noProof/>
-                <w:webHidden/>
-                <w:color w:val="17365D" w:themeColor="text2" w:themeShade="BF"/>
-              </w:rPr>
-            </w:r>
-            <w:r>
-              <w:rPr>
-                <w:rFonts w:ascii="Calibri Light" w:hAnsi="Calibri Light" w:cs="Calibri Light"/>
-                <w:noProof/>
-                <w:webHidden/>
-                <w:color w:val="17365D" w:themeColor="text2" w:themeShade="BF"/>
-              </w:rPr>
-              <w:fldChar w:fldCharType="separate"/>
-            </w:r>
-            <w:r>
-              <w:rPr>
-                <w:rFonts w:ascii="Calibri Light" w:hAnsi="Calibri Light" w:cs="Calibri Light"/>
-                <w:noProof/>
-                <w:webHidden/>
-                <w:color w:val="17365D" w:themeColor="text2" w:themeShade="BF"/>
-              </w:rPr>
-              <w:t>5</w:t>
-            </w:r>
-            <w:r>
-              <w:rPr>
-                <w:rFonts w:ascii="Calibri Light" w:hAnsi="Calibri Light" w:cs="Calibri Light"/>
-                <w:noProof/>
-                <w:webHidden/>
-                <w:color w:val="17365D" w:themeColor="text2" w:themeShade="BF"/>
-              </w:rPr>
-              <w:fldChar w:fldCharType="end"/>
-            </w:r>
-          </w:hyperlink>
-        </w:p>
-        <w:p>
-          <w:pPr>
-            <w:pStyle w:val="Spistreci2"/>
-            <w:tabs>
-              <w:tab w:val="right" w:leader="dot" w:pos="9062"/>
-            </w:tabs>
-            <w:rPr>
-              <w:rFonts w:ascii="Calibri Light" w:eastAsiaTheme="minorEastAsia" w:hAnsi="Calibri Light" w:cs="Calibri Light"/>
-              <w:noProof/>
-              <w:color w:val="17365D" w:themeColor="text2" w:themeShade="BF"/>
-              <w:lang w:eastAsia="pl-PL"/>
-            </w:rPr>
-          </w:pPr>
-          <w:hyperlink w:anchor="_Toc89026678" w:history="1">
-            <w:r>
-              <w:rPr>
-                <w:rStyle w:val="Hipercze"/>
-                <w:rFonts w:ascii="Calibri Light" w:eastAsia="Times New Roman" w:hAnsi="Calibri Light" w:cs="Calibri Light"/>
-                <w:noProof/>
-                <w:color w:val="17365D" w:themeColor="text2" w:themeShade="BF"/>
-                <w:lang w:eastAsia="pl-PL"/>
-              </w:rPr>
-              <w:t>Spis Milestone’ów</w:t>
-            </w:r>
-            <w:r>
-              <w:rPr>
-                <w:rFonts w:ascii="Calibri Light" w:hAnsi="Calibri Light" w:cs="Calibri Light"/>
-                <w:noProof/>
-                <w:webHidden/>
-                <w:color w:val="17365D" w:themeColor="text2" w:themeShade="BF"/>
-              </w:rPr>
-              <w:tab/>
-            </w:r>
-            <w:r>
-              <w:rPr>
-                <w:rFonts w:ascii="Calibri Light" w:hAnsi="Calibri Light" w:cs="Calibri Light"/>
-                <w:noProof/>
-                <w:webHidden/>
-                <w:color w:val="17365D" w:themeColor="text2" w:themeShade="BF"/>
-              </w:rPr>
-              <w:fldChar w:fldCharType="begin"/>
-            </w:r>
-            <w:r>
-              <w:rPr>
-                <w:rFonts w:ascii="Calibri Light" w:hAnsi="Calibri Light" w:cs="Calibri Light"/>
-                <w:noProof/>
-                <w:webHidden/>
-                <w:color w:val="17365D" w:themeColor="text2" w:themeShade="BF"/>
-              </w:rPr>
-              <w:instrText xml:space="preserve"> PAGEREF _Toc89026678 \h </w:instrText>
-            </w:r>
-            <w:r>
-              <w:rPr>
-                <w:rFonts w:ascii="Calibri Light" w:hAnsi="Calibri Light" w:cs="Calibri Light"/>
-                <w:noProof/>
-                <w:webHidden/>
-                <w:color w:val="17365D" w:themeColor="text2" w:themeShade="BF"/>
-              </w:rPr>
-            </w:r>
-            <w:r>
-              <w:rPr>
-                <w:rFonts w:ascii="Calibri Light" w:hAnsi="Calibri Light" w:cs="Calibri Light"/>
-                <w:noProof/>
-                <w:webHidden/>
-                <w:color w:val="17365D" w:themeColor="text2" w:themeShade="BF"/>
-              </w:rPr>
-              <w:fldChar w:fldCharType="separate"/>
-            </w:r>
-            <w:r>
-              <w:rPr>
-                <w:rFonts w:ascii="Calibri Light" w:hAnsi="Calibri Light" w:cs="Calibri Light"/>
-                <w:noProof/>
-                <w:webHidden/>
-                <w:color w:val="17365D" w:themeColor="text2" w:themeShade="BF"/>
-              </w:rPr>
-              <w:t>6</w:t>
-            </w:r>
-            <w:r>
-              <w:rPr>
-                <w:rFonts w:ascii="Calibri Light" w:hAnsi="Calibri Light" w:cs="Calibri Light"/>
-                <w:noProof/>
-                <w:webHidden/>
-                <w:color w:val="17365D" w:themeColor="text2" w:themeShade="BF"/>
-              </w:rPr>
-              <w:fldChar w:fldCharType="end"/>
-            </w:r>
-          </w:hyperlink>
-        </w:p>
-        <w:p>
-          <w:pPr>
-            <w:pStyle w:val="Spistreci2"/>
-            <w:tabs>
-              <w:tab w:val="right" w:leader="dot" w:pos="9062"/>
-            </w:tabs>
-            <w:rPr>
-              <w:rFonts w:ascii="Calibri Light" w:eastAsiaTheme="minorEastAsia" w:hAnsi="Calibri Light" w:cs="Calibri Light"/>
-              <w:noProof/>
-              <w:color w:val="17365D" w:themeColor="text2" w:themeShade="BF"/>
-              <w:lang w:eastAsia="pl-PL"/>
-            </w:rPr>
-          </w:pPr>
-          <w:hyperlink w:anchor="_Toc89026679" w:history="1">
-            <w:r>
-              <w:rPr>
-                <w:rStyle w:val="Hipercze"/>
-                <w:rFonts w:ascii="Calibri Light" w:hAnsi="Calibri Light" w:cs="Calibri Light"/>
-                <w:noProof/>
-                <w:color w:val="17365D" w:themeColor="text2" w:themeShade="BF"/>
-              </w:rPr>
-              <w:t>Schemat Bazy Danych</w:t>
-            </w:r>
-            <w:r>
-              <w:rPr>
-                <w:rFonts w:ascii="Calibri Light" w:hAnsi="Calibri Light" w:cs="Calibri Light"/>
-                <w:noProof/>
-                <w:webHidden/>
-                <w:color w:val="17365D" w:themeColor="text2" w:themeShade="BF"/>
-              </w:rPr>
-              <w:tab/>
-            </w:r>
-            <w:r>
-              <w:rPr>
-                <w:rFonts w:ascii="Calibri Light" w:hAnsi="Calibri Light" w:cs="Calibri Light"/>
-                <w:noProof/>
-                <w:webHidden/>
-                <w:color w:val="17365D" w:themeColor="text2" w:themeShade="BF"/>
-              </w:rPr>
-              <w:fldChar w:fldCharType="begin"/>
-            </w:r>
-            <w:r>
-              <w:rPr>
-                <w:rFonts w:ascii="Calibri Light" w:hAnsi="Calibri Light" w:cs="Calibri Light"/>
-                <w:noProof/>
-                <w:webHidden/>
-                <w:color w:val="17365D" w:themeColor="text2" w:themeShade="BF"/>
-              </w:rPr>
-              <w:instrText xml:space="preserve"> PAGEREF _Toc89026679 \h </w:instrText>
-            </w:r>
-            <w:r>
-              <w:rPr>
-                <w:rFonts w:ascii="Calibri Light" w:hAnsi="Calibri Light" w:cs="Calibri Light"/>
-                <w:noProof/>
-                <w:webHidden/>
-                <w:color w:val="17365D" w:themeColor="text2" w:themeShade="BF"/>
-              </w:rPr>
-            </w:r>
-            <w:r>
-              <w:rPr>
-                <w:rFonts w:ascii="Calibri Light" w:hAnsi="Calibri Light" w:cs="Calibri Light"/>
-                <w:noProof/>
-                <w:webHidden/>
-                <w:color w:val="17365D" w:themeColor="text2" w:themeShade="BF"/>
-              </w:rPr>
-              <w:fldChar w:fldCharType="separate"/>
-            </w:r>
-            <w:r>
-              <w:rPr>
-                <w:rFonts w:ascii="Calibri Light" w:hAnsi="Calibri Light" w:cs="Calibri Light"/>
-                <w:noProof/>
-                <w:webHidden/>
-                <w:color w:val="17365D" w:themeColor="text2" w:themeShade="BF"/>
-              </w:rPr>
-              <w:t>7</w:t>
-            </w:r>
-            <w:r>
-              <w:rPr>
-                <w:rFonts w:ascii="Calibri Light" w:hAnsi="Calibri Light" w:cs="Calibri Light"/>
-                <w:noProof/>
-                <w:webHidden/>
-                <w:color w:val="17365D" w:themeColor="text2" w:themeShade="BF"/>
               </w:rPr>
               <w:fldChar w:fldCharType="end"/>
             </w:r>
@@ -732,75 +277,838 @@
               <w:lang w:eastAsia="pl-PL"/>
             </w:rPr>
           </w:pPr>
-          <w:hyperlink w:anchor="_Toc89026680" w:history="1">
+          <w:hyperlink w:anchor="_Toc92822625" w:history="1">
             <w:r>
               <w:rPr>
                 <w:rStyle w:val="Hipercze"/>
-                <w:rFonts w:ascii="Calibri Light" w:hAnsi="Calibri Light" w:cs="Calibri Light"/>
-                <w:noProof/>
-                <w:color w:val="17365D" w:themeColor="text2" w:themeShade="BF"/>
+                <w:rFonts w:eastAsia="Times New Roman"/>
+                <w:noProof/>
+                <w:lang w:eastAsia="pl-PL"/>
+              </w:rPr>
+              <w:t>Członkowie zespołu i zakres obowiązków</w:t>
+            </w:r>
+            <w:r>
+              <w:rPr>
+                <w:noProof/>
+                <w:webHidden/>
+              </w:rPr>
+              <w:tab/>
+            </w:r>
+            <w:r>
+              <w:rPr>
+                <w:noProof/>
+                <w:webHidden/>
+              </w:rPr>
+              <w:fldChar w:fldCharType="begin"/>
+            </w:r>
+            <w:r>
+              <w:rPr>
+                <w:noProof/>
+                <w:webHidden/>
+              </w:rPr>
+              <w:instrText xml:space="preserve"> PAGEREF _Toc92822625 \h </w:instrText>
+            </w:r>
+            <w:r>
+              <w:rPr>
+                <w:noProof/>
+                <w:webHidden/>
+              </w:rPr>
+            </w:r>
+            <w:r>
+              <w:rPr>
+                <w:noProof/>
+                <w:webHidden/>
+              </w:rPr>
+              <w:fldChar w:fldCharType="separate"/>
+            </w:r>
+            <w:r>
+              <w:rPr>
+                <w:noProof/>
+                <w:webHidden/>
+              </w:rPr>
+              <w:t>3</w:t>
+            </w:r>
+            <w:r>
+              <w:rPr>
+                <w:noProof/>
+                <w:webHidden/>
+              </w:rPr>
+              <w:fldChar w:fldCharType="end"/>
+            </w:r>
+          </w:hyperlink>
+        </w:p>
+        <w:p>
+          <w:pPr>
+            <w:pStyle w:val="Spistreci2"/>
+            <w:tabs>
+              <w:tab w:val="right" w:leader="dot" w:pos="9062"/>
+            </w:tabs>
+            <w:rPr>
+              <w:rFonts w:eastAsiaTheme="minorEastAsia"/>
+              <w:noProof/>
+              <w:lang w:eastAsia="pl-PL"/>
+            </w:rPr>
+          </w:pPr>
+          <w:hyperlink w:anchor="_Toc92822626" w:history="1">
+            <w:r>
+              <w:rPr>
+                <w:rStyle w:val="Hipercze"/>
+                <w:rFonts w:eastAsia="Times New Roman"/>
+                <w:noProof/>
+                <w:lang w:eastAsia="pl-PL"/>
+              </w:rPr>
+              <w:t>Lista planowanych funkcjonalności:</w:t>
+            </w:r>
+            <w:r>
+              <w:rPr>
+                <w:noProof/>
+                <w:webHidden/>
+              </w:rPr>
+              <w:tab/>
+            </w:r>
+            <w:r>
+              <w:rPr>
+                <w:noProof/>
+                <w:webHidden/>
+              </w:rPr>
+              <w:fldChar w:fldCharType="begin"/>
+            </w:r>
+            <w:r>
+              <w:rPr>
+                <w:noProof/>
+                <w:webHidden/>
+              </w:rPr>
+              <w:instrText xml:space="preserve"> PAGEREF _Toc92822626 \h </w:instrText>
+            </w:r>
+            <w:r>
+              <w:rPr>
+                <w:noProof/>
+                <w:webHidden/>
+              </w:rPr>
+            </w:r>
+            <w:r>
+              <w:rPr>
+                <w:noProof/>
+                <w:webHidden/>
+              </w:rPr>
+              <w:fldChar w:fldCharType="separate"/>
+            </w:r>
+            <w:r>
+              <w:rPr>
+                <w:noProof/>
+                <w:webHidden/>
+              </w:rPr>
+              <w:t>4</w:t>
+            </w:r>
+            <w:r>
+              <w:rPr>
+                <w:noProof/>
+                <w:webHidden/>
+              </w:rPr>
+              <w:fldChar w:fldCharType="end"/>
+            </w:r>
+          </w:hyperlink>
+        </w:p>
+        <w:p>
+          <w:pPr>
+            <w:pStyle w:val="Spistreci2"/>
+            <w:tabs>
+              <w:tab w:val="right" w:leader="dot" w:pos="9062"/>
+            </w:tabs>
+            <w:rPr>
+              <w:rFonts w:eastAsiaTheme="minorEastAsia"/>
+              <w:noProof/>
+              <w:lang w:eastAsia="pl-PL"/>
+            </w:rPr>
+          </w:pPr>
+          <w:hyperlink w:anchor="_Toc92822627" w:history="1">
+            <w:r>
+              <w:rPr>
+                <w:rStyle w:val="Hipercze"/>
+                <w:rFonts w:eastAsia="Times New Roman"/>
+                <w:noProof/>
+                <w:lang w:eastAsia="pl-PL"/>
+              </w:rPr>
+              <w:t>Opis technologii:</w:t>
+            </w:r>
+            <w:r>
+              <w:rPr>
+                <w:noProof/>
+                <w:webHidden/>
+              </w:rPr>
+              <w:tab/>
+            </w:r>
+            <w:r>
+              <w:rPr>
+                <w:noProof/>
+                <w:webHidden/>
+              </w:rPr>
+              <w:fldChar w:fldCharType="begin"/>
+            </w:r>
+            <w:r>
+              <w:rPr>
+                <w:noProof/>
+                <w:webHidden/>
+              </w:rPr>
+              <w:instrText xml:space="preserve"> PAGEREF _Toc92822627 \h </w:instrText>
+            </w:r>
+            <w:r>
+              <w:rPr>
+                <w:noProof/>
+                <w:webHidden/>
+              </w:rPr>
+            </w:r>
+            <w:r>
+              <w:rPr>
+                <w:noProof/>
+                <w:webHidden/>
+              </w:rPr>
+              <w:fldChar w:fldCharType="separate"/>
+            </w:r>
+            <w:r>
+              <w:rPr>
+                <w:noProof/>
+                <w:webHidden/>
+              </w:rPr>
+              <w:t>5</w:t>
+            </w:r>
+            <w:r>
+              <w:rPr>
+                <w:noProof/>
+                <w:webHidden/>
+              </w:rPr>
+              <w:fldChar w:fldCharType="end"/>
+            </w:r>
+          </w:hyperlink>
+        </w:p>
+        <w:p>
+          <w:pPr>
+            <w:pStyle w:val="Spistreci2"/>
+            <w:tabs>
+              <w:tab w:val="right" w:leader="dot" w:pos="9062"/>
+            </w:tabs>
+            <w:rPr>
+              <w:rFonts w:eastAsiaTheme="minorEastAsia"/>
+              <w:noProof/>
+              <w:lang w:eastAsia="pl-PL"/>
+            </w:rPr>
+          </w:pPr>
+          <w:hyperlink w:anchor="_Toc92822628" w:history="1">
+            <w:r>
+              <w:rPr>
+                <w:rStyle w:val="Hipercze"/>
+                <w:rFonts w:eastAsia="Times New Roman"/>
+                <w:noProof/>
+                <w:lang w:eastAsia="pl-PL"/>
+              </w:rPr>
+              <w:t>Spis Milestone’ów</w:t>
+            </w:r>
+            <w:r>
+              <w:rPr>
+                <w:noProof/>
+                <w:webHidden/>
+              </w:rPr>
+              <w:tab/>
+            </w:r>
+            <w:r>
+              <w:rPr>
+                <w:noProof/>
+                <w:webHidden/>
+              </w:rPr>
+              <w:fldChar w:fldCharType="begin"/>
+            </w:r>
+            <w:r>
+              <w:rPr>
+                <w:noProof/>
+                <w:webHidden/>
+              </w:rPr>
+              <w:instrText xml:space="preserve"> PAGEREF _Toc92822628 \h </w:instrText>
+            </w:r>
+            <w:r>
+              <w:rPr>
+                <w:noProof/>
+                <w:webHidden/>
+              </w:rPr>
+            </w:r>
+            <w:r>
+              <w:rPr>
+                <w:noProof/>
+                <w:webHidden/>
+              </w:rPr>
+              <w:fldChar w:fldCharType="separate"/>
+            </w:r>
+            <w:r>
+              <w:rPr>
+                <w:noProof/>
+                <w:webHidden/>
+              </w:rPr>
+              <w:t>6</w:t>
+            </w:r>
+            <w:r>
+              <w:rPr>
+                <w:noProof/>
+                <w:webHidden/>
+              </w:rPr>
+              <w:fldChar w:fldCharType="end"/>
+            </w:r>
+          </w:hyperlink>
+        </w:p>
+        <w:p>
+          <w:pPr>
+            <w:pStyle w:val="Spistreci2"/>
+            <w:tabs>
+              <w:tab w:val="right" w:leader="dot" w:pos="9062"/>
+            </w:tabs>
+            <w:rPr>
+              <w:rFonts w:eastAsiaTheme="minorEastAsia"/>
+              <w:noProof/>
+              <w:lang w:eastAsia="pl-PL"/>
+            </w:rPr>
+          </w:pPr>
+          <w:hyperlink w:anchor="_Toc92822629" w:history="1">
+            <w:r>
+              <w:rPr>
+                <w:rStyle w:val="Hipercze"/>
+                <w:noProof/>
+              </w:rPr>
+              <w:t>Schemat Bazy Danych</w:t>
+            </w:r>
+            <w:r>
+              <w:rPr>
+                <w:noProof/>
+                <w:webHidden/>
+              </w:rPr>
+              <w:tab/>
+            </w:r>
+            <w:r>
+              <w:rPr>
+                <w:noProof/>
+                <w:webHidden/>
+              </w:rPr>
+              <w:fldChar w:fldCharType="begin"/>
+            </w:r>
+            <w:r>
+              <w:rPr>
+                <w:noProof/>
+                <w:webHidden/>
+              </w:rPr>
+              <w:instrText xml:space="preserve"> PAGEREF _Toc92822629 \h </w:instrText>
+            </w:r>
+            <w:r>
+              <w:rPr>
+                <w:noProof/>
+                <w:webHidden/>
+              </w:rPr>
+            </w:r>
+            <w:r>
+              <w:rPr>
+                <w:noProof/>
+                <w:webHidden/>
+              </w:rPr>
+              <w:fldChar w:fldCharType="separate"/>
+            </w:r>
+            <w:r>
+              <w:rPr>
+                <w:noProof/>
+                <w:webHidden/>
+              </w:rPr>
+              <w:t>7</w:t>
+            </w:r>
+            <w:r>
+              <w:rPr>
+                <w:noProof/>
+                <w:webHidden/>
+              </w:rPr>
+              <w:fldChar w:fldCharType="end"/>
+            </w:r>
+          </w:hyperlink>
+        </w:p>
+        <w:p>
+          <w:pPr>
+            <w:pStyle w:val="Spistreci2"/>
+            <w:tabs>
+              <w:tab w:val="right" w:leader="dot" w:pos="9062"/>
+            </w:tabs>
+            <w:rPr>
+              <w:rFonts w:eastAsiaTheme="minorEastAsia"/>
+              <w:noProof/>
+              <w:lang w:eastAsia="pl-PL"/>
+            </w:rPr>
+          </w:pPr>
+          <w:hyperlink w:anchor="_Toc92822630" w:history="1">
+            <w:r>
+              <w:rPr>
+                <w:rStyle w:val="Hipercze"/>
+                <w:rFonts w:cs="Calibri Light"/>
+                <w:noProof/>
               </w:rPr>
               <w:t>Najczęściej używane zapytania</w:t>
             </w:r>
             <w:r>
               <w:rPr>
-                <w:rFonts w:ascii="Calibri Light" w:hAnsi="Calibri Light" w:cs="Calibri Light"/>
                 <w:noProof/>
                 <w:webHidden/>
-                <w:color w:val="17365D" w:themeColor="text2" w:themeShade="BF"/>
               </w:rPr>
               <w:tab/>
             </w:r>
             <w:r>
               <w:rPr>
-                <w:rFonts w:ascii="Calibri Light" w:hAnsi="Calibri Light" w:cs="Calibri Light"/>
                 <w:noProof/>
                 <w:webHidden/>
-                <w:color w:val="17365D" w:themeColor="text2" w:themeShade="BF"/>
               </w:rPr>
               <w:fldChar w:fldCharType="begin"/>
             </w:r>
             <w:r>
               <w:rPr>
-                <w:rFonts w:ascii="Calibri Light" w:hAnsi="Calibri Light" w:cs="Calibri Light"/>
                 <w:noProof/>
                 <w:webHidden/>
-                <w:color w:val="17365D" w:themeColor="text2" w:themeShade="BF"/>
-              </w:rPr>
-              <w:instrText xml:space="preserve"> PAGEREF _Toc89026680 \h </w:instrText>
-            </w:r>
-            <w:r>
-              <w:rPr>
-                <w:rFonts w:ascii="Calibri Light" w:hAnsi="Calibri Light" w:cs="Calibri Light"/>
+              </w:rPr>
+              <w:instrText xml:space="preserve"> PAGEREF _Toc92822630 \h </w:instrText>
+            </w:r>
+            <w:r>
+              <w:rPr>
                 <w:noProof/>
                 <w:webHidden/>
-                <w:color w:val="17365D" w:themeColor="text2" w:themeShade="BF"/>
-              </w:rPr>
-            </w:r>
-            <w:r>
-              <w:rPr>
-                <w:rFonts w:ascii="Calibri Light" w:hAnsi="Calibri Light" w:cs="Calibri Light"/>
+              </w:rPr>
+            </w:r>
+            <w:r>
+              <w:rPr>
                 <w:noProof/>
                 <w:webHidden/>
-                <w:color w:val="17365D" w:themeColor="text2" w:themeShade="BF"/>
               </w:rPr>
               <w:fldChar w:fldCharType="separate"/>
             </w:r>
             <w:r>
               <w:rPr>
-                <w:rFonts w:ascii="Calibri Light" w:hAnsi="Calibri Light" w:cs="Calibri Light"/>
                 <w:noProof/>
                 <w:webHidden/>
-                <w:color w:val="17365D" w:themeColor="text2" w:themeShade="BF"/>
               </w:rPr>
               <w:t>8</w:t>
             </w:r>
             <w:r>
               <w:rPr>
-                <w:rFonts w:ascii="Calibri Light" w:hAnsi="Calibri Light" w:cs="Calibri Light"/>
                 <w:noProof/>
                 <w:webHidden/>
-                <w:color w:val="17365D" w:themeColor="text2" w:themeShade="BF"/>
+              </w:rPr>
+              <w:fldChar w:fldCharType="end"/>
+            </w:r>
+          </w:hyperlink>
+        </w:p>
+        <w:p>
+          <w:pPr>
+            <w:pStyle w:val="Spistreci2"/>
+            <w:tabs>
+              <w:tab w:val="right" w:leader="dot" w:pos="9062"/>
+            </w:tabs>
+            <w:rPr>
+              <w:rFonts w:eastAsiaTheme="minorEastAsia"/>
+              <w:noProof/>
+              <w:lang w:eastAsia="pl-PL"/>
+            </w:rPr>
+          </w:pPr>
+          <w:hyperlink w:anchor="_Toc92822631" w:history="1">
+            <w:r>
+              <w:rPr>
+                <w:rStyle w:val="Hipercze"/>
+                <w:noProof/>
+              </w:rPr>
+              <w:t>Diagramy przypadków użycia</w:t>
+            </w:r>
+            <w:r>
+              <w:rPr>
+                <w:noProof/>
+                <w:webHidden/>
+              </w:rPr>
+              <w:tab/>
+            </w:r>
+            <w:r>
+              <w:rPr>
+                <w:noProof/>
+                <w:webHidden/>
+              </w:rPr>
+              <w:fldChar w:fldCharType="begin"/>
+            </w:r>
+            <w:r>
+              <w:rPr>
+                <w:noProof/>
+                <w:webHidden/>
+              </w:rPr>
+              <w:instrText xml:space="preserve"> PAGEREF _Toc92822631 \h </w:instrText>
+            </w:r>
+            <w:r>
+              <w:rPr>
+                <w:noProof/>
+                <w:webHidden/>
+              </w:rPr>
+            </w:r>
+            <w:r>
+              <w:rPr>
+                <w:noProof/>
+                <w:webHidden/>
+              </w:rPr>
+              <w:fldChar w:fldCharType="separate"/>
+            </w:r>
+            <w:r>
+              <w:rPr>
+                <w:noProof/>
+                <w:webHidden/>
+              </w:rPr>
+              <w:t>9</w:t>
+            </w:r>
+            <w:r>
+              <w:rPr>
+                <w:noProof/>
+                <w:webHidden/>
+              </w:rPr>
+              <w:fldChar w:fldCharType="end"/>
+            </w:r>
+          </w:hyperlink>
+        </w:p>
+        <w:p>
+          <w:pPr>
+            <w:pStyle w:val="Spistreci2"/>
+            <w:tabs>
+              <w:tab w:val="right" w:leader="dot" w:pos="9062"/>
+            </w:tabs>
+            <w:rPr>
+              <w:rFonts w:eastAsiaTheme="minorEastAsia"/>
+              <w:noProof/>
+              <w:lang w:eastAsia="pl-PL"/>
+            </w:rPr>
+          </w:pPr>
+          <w:hyperlink w:anchor="_Toc92822632" w:history="1">
+            <w:r>
+              <w:rPr>
+                <w:rStyle w:val="Hipercze"/>
+                <w:noProof/>
+              </w:rPr>
+              <w:t>Diagramy sekwencji</w:t>
+            </w:r>
+            <w:r>
+              <w:rPr>
+                <w:noProof/>
+                <w:webHidden/>
+              </w:rPr>
+              <w:tab/>
+            </w:r>
+            <w:r>
+              <w:rPr>
+                <w:noProof/>
+                <w:webHidden/>
+              </w:rPr>
+              <w:fldChar w:fldCharType="begin"/>
+            </w:r>
+            <w:r>
+              <w:rPr>
+                <w:noProof/>
+                <w:webHidden/>
+              </w:rPr>
+              <w:instrText xml:space="preserve"> PAGEREF _Toc92822632 \h </w:instrText>
+            </w:r>
+            <w:r>
+              <w:rPr>
+                <w:noProof/>
+                <w:webHidden/>
+              </w:rPr>
+            </w:r>
+            <w:r>
+              <w:rPr>
+                <w:noProof/>
+                <w:webHidden/>
+              </w:rPr>
+              <w:fldChar w:fldCharType="separate"/>
+            </w:r>
+            <w:r>
+              <w:rPr>
+                <w:noProof/>
+                <w:webHidden/>
+              </w:rPr>
+              <w:t>12</w:t>
+            </w:r>
+            <w:r>
+              <w:rPr>
+                <w:noProof/>
+                <w:webHidden/>
+              </w:rPr>
+              <w:fldChar w:fldCharType="end"/>
+            </w:r>
+          </w:hyperlink>
+        </w:p>
+        <w:p>
+          <w:pPr>
+            <w:pStyle w:val="Spistreci2"/>
+            <w:tabs>
+              <w:tab w:val="right" w:leader="dot" w:pos="9062"/>
+            </w:tabs>
+            <w:rPr>
+              <w:rFonts w:eastAsiaTheme="minorEastAsia"/>
+              <w:noProof/>
+              <w:lang w:eastAsia="pl-PL"/>
+            </w:rPr>
+          </w:pPr>
+          <w:hyperlink w:anchor="_Toc92822633" w:history="1">
+            <w:r>
+              <w:rPr>
+                <w:rStyle w:val="Hipercze"/>
+                <w:noProof/>
+              </w:rPr>
+              <w:t>Diagram klas</w:t>
+            </w:r>
+            <w:r>
+              <w:rPr>
+                <w:noProof/>
+                <w:webHidden/>
+              </w:rPr>
+              <w:tab/>
+            </w:r>
+            <w:r>
+              <w:rPr>
+                <w:noProof/>
+                <w:webHidden/>
+              </w:rPr>
+              <w:fldChar w:fldCharType="begin"/>
+            </w:r>
+            <w:r>
+              <w:rPr>
+                <w:noProof/>
+                <w:webHidden/>
+              </w:rPr>
+              <w:instrText xml:space="preserve"> PAGEREF _Toc92822633 \h </w:instrText>
+            </w:r>
+            <w:r>
+              <w:rPr>
+                <w:noProof/>
+                <w:webHidden/>
+              </w:rPr>
+            </w:r>
+            <w:r>
+              <w:rPr>
+                <w:noProof/>
+                <w:webHidden/>
+              </w:rPr>
+              <w:fldChar w:fldCharType="separate"/>
+            </w:r>
+            <w:r>
+              <w:rPr>
+                <w:noProof/>
+                <w:webHidden/>
+              </w:rPr>
+              <w:t>16</w:t>
+            </w:r>
+            <w:r>
+              <w:rPr>
+                <w:noProof/>
+                <w:webHidden/>
+              </w:rPr>
+              <w:fldChar w:fldCharType="end"/>
+            </w:r>
+          </w:hyperlink>
+        </w:p>
+        <w:p>
+          <w:pPr>
+            <w:pStyle w:val="Spistreci2"/>
+            <w:tabs>
+              <w:tab w:val="right" w:leader="dot" w:pos="9062"/>
+            </w:tabs>
+            <w:rPr>
+              <w:rFonts w:eastAsiaTheme="minorEastAsia"/>
+              <w:noProof/>
+              <w:lang w:eastAsia="pl-PL"/>
+            </w:rPr>
+          </w:pPr>
+          <w:hyperlink w:anchor="_Toc92822634" w:history="1">
+            <w:r>
+              <w:rPr>
+                <w:rStyle w:val="Hipercze"/>
+                <w:noProof/>
+              </w:rPr>
+              <w:t>Diagram stanu</w:t>
+            </w:r>
+            <w:r>
+              <w:rPr>
+                <w:noProof/>
+                <w:webHidden/>
+              </w:rPr>
+              <w:tab/>
+            </w:r>
+            <w:r>
+              <w:rPr>
+                <w:noProof/>
+                <w:webHidden/>
+              </w:rPr>
+              <w:fldChar w:fldCharType="begin"/>
+            </w:r>
+            <w:r>
+              <w:rPr>
+                <w:noProof/>
+                <w:webHidden/>
+              </w:rPr>
+              <w:instrText xml:space="preserve"> PAGEREF _Toc92822634 \h </w:instrText>
+            </w:r>
+            <w:r>
+              <w:rPr>
+                <w:noProof/>
+                <w:webHidden/>
+              </w:rPr>
+            </w:r>
+            <w:r>
+              <w:rPr>
+                <w:noProof/>
+                <w:webHidden/>
+              </w:rPr>
+              <w:fldChar w:fldCharType="separate"/>
+            </w:r>
+            <w:r>
+              <w:rPr>
+                <w:noProof/>
+                <w:webHidden/>
+              </w:rPr>
+              <w:t>17</w:t>
+            </w:r>
+            <w:r>
+              <w:rPr>
+                <w:noProof/>
+                <w:webHidden/>
+              </w:rPr>
+              <w:fldChar w:fldCharType="end"/>
+            </w:r>
+          </w:hyperlink>
+        </w:p>
+        <w:p>
+          <w:pPr>
+            <w:pStyle w:val="Spistreci2"/>
+            <w:tabs>
+              <w:tab w:val="right" w:leader="dot" w:pos="9062"/>
+            </w:tabs>
+            <w:rPr>
+              <w:rFonts w:eastAsiaTheme="minorEastAsia"/>
+              <w:noProof/>
+              <w:lang w:eastAsia="pl-PL"/>
+            </w:rPr>
+          </w:pPr>
+          <w:hyperlink w:anchor="_Toc92822635" w:history="1">
+            <w:r>
+              <w:rPr>
+                <w:rStyle w:val="Hipercze"/>
+                <w:noProof/>
+              </w:rPr>
+              <w:t>Diagram komponentów</w:t>
+            </w:r>
+            <w:r>
+              <w:rPr>
+                <w:noProof/>
+                <w:webHidden/>
+              </w:rPr>
+              <w:tab/>
+            </w:r>
+            <w:r>
+              <w:rPr>
+                <w:noProof/>
+                <w:webHidden/>
+              </w:rPr>
+              <w:fldChar w:fldCharType="begin"/>
+            </w:r>
+            <w:r>
+              <w:rPr>
+                <w:noProof/>
+                <w:webHidden/>
+              </w:rPr>
+              <w:instrText xml:space="preserve"> PAGEREF _Toc92822635 \h </w:instrText>
+            </w:r>
+            <w:r>
+              <w:rPr>
+                <w:noProof/>
+                <w:webHidden/>
+              </w:rPr>
+            </w:r>
+            <w:r>
+              <w:rPr>
+                <w:noProof/>
+                <w:webHidden/>
+              </w:rPr>
+              <w:fldChar w:fldCharType="separate"/>
+            </w:r>
+            <w:r>
+              <w:rPr>
+                <w:noProof/>
+                <w:webHidden/>
+              </w:rPr>
+              <w:t>18</w:t>
+            </w:r>
+            <w:r>
+              <w:rPr>
+                <w:noProof/>
+                <w:webHidden/>
+              </w:rPr>
+              <w:fldChar w:fldCharType="end"/>
+            </w:r>
+          </w:hyperlink>
+        </w:p>
+        <w:p>
+          <w:pPr>
+            <w:pStyle w:val="Spistreci2"/>
+            <w:tabs>
+              <w:tab w:val="right" w:leader="dot" w:pos="9062"/>
+            </w:tabs>
+            <w:rPr>
+              <w:rFonts w:eastAsiaTheme="minorEastAsia"/>
+              <w:noProof/>
+              <w:lang w:eastAsia="pl-PL"/>
+            </w:rPr>
+          </w:pPr>
+          <w:hyperlink w:anchor="_Toc92822636" w:history="1">
+            <w:r>
+              <w:rPr>
+                <w:rStyle w:val="Hipercze"/>
+                <w:noProof/>
+              </w:rPr>
+              <w:t>Design graficzny</w:t>
+            </w:r>
+            <w:r>
+              <w:rPr>
+                <w:noProof/>
+                <w:webHidden/>
+              </w:rPr>
+              <w:tab/>
+            </w:r>
+            <w:r>
+              <w:rPr>
+                <w:noProof/>
+                <w:webHidden/>
+              </w:rPr>
+              <w:fldChar w:fldCharType="begin"/>
+            </w:r>
+            <w:r>
+              <w:rPr>
+                <w:noProof/>
+                <w:webHidden/>
+              </w:rPr>
+              <w:instrText xml:space="preserve"> PAGEREF _Toc92822636 \h </w:instrText>
+            </w:r>
+            <w:r>
+              <w:rPr>
+                <w:noProof/>
+                <w:webHidden/>
+              </w:rPr>
+            </w:r>
+            <w:r>
+              <w:rPr>
+                <w:noProof/>
+                <w:webHidden/>
+              </w:rPr>
+              <w:fldChar w:fldCharType="separate"/>
+            </w:r>
+            <w:r>
+              <w:rPr>
+                <w:noProof/>
+                <w:webHidden/>
+              </w:rPr>
+              <w:t>19</w:t>
+            </w:r>
+            <w:r>
+              <w:rPr>
+                <w:noProof/>
+                <w:webHidden/>
               </w:rPr>
               <w:fldChar w:fldCharType="end"/>
             </w:r>
@@ -862,6 +1170,8 @@
           <w:lang w:eastAsia="pl-PL"/>
         </w:rPr>
       </w:pPr>
+      <w:bookmarkStart w:id="0" w:name="_GoBack"/>
+      <w:bookmarkEnd w:id="0"/>
     </w:p>
     <w:p>
       <w:pPr>
@@ -1111,7 +1421,7 @@
           <w:lang w:eastAsia="pl-PL"/>
         </w:rPr>
       </w:pPr>
-      <w:bookmarkStart w:id="0" w:name="_Toc89026674"/>
+      <w:bookmarkStart w:id="1" w:name="_Toc92822624"/>
       <w:r>
         <w:rPr>
           <w:rFonts w:eastAsia="Times New Roman"/>
@@ -1124,7 +1434,7 @@
         <w:lastRenderedPageBreak/>
         <w:t>Opis i motywacje dla powstania projektu</w:t>
       </w:r>
-      <w:bookmarkEnd w:id="0"/>
+      <w:bookmarkEnd w:id="1"/>
     </w:p>
     <w:p>
       <w:pPr>
@@ -1310,7 +1620,7 @@
           <w:lang w:eastAsia="pl-PL"/>
         </w:rPr>
       </w:pPr>
-      <w:bookmarkStart w:id="1" w:name="_Toc89026675"/>
+      <w:bookmarkStart w:id="2" w:name="_Toc92822625"/>
       <w:r>
         <w:rPr>
           <w:rFonts w:eastAsia="Times New Roman"/>
@@ -1322,7 +1632,7 @@
         </w:rPr>
         <w:t>Członkowie zespołu i zakres obowiązków</w:t>
       </w:r>
-      <w:bookmarkEnd w:id="1"/>
+      <w:bookmarkEnd w:id="2"/>
     </w:p>
     <w:p>
       <w:pPr>
@@ -1559,7 +1869,7 @@
           <w:lang w:eastAsia="pl-PL"/>
         </w:rPr>
       </w:pPr>
-      <w:bookmarkStart w:id="2" w:name="_Toc89026676"/>
+      <w:bookmarkStart w:id="3" w:name="_Toc92822626"/>
       <w:r>
         <w:rPr>
           <w:rFonts w:eastAsia="Times New Roman"/>
@@ -1572,7 +1882,7 @@
         <w:lastRenderedPageBreak/>
         <w:t>Lista planowanych funkcjonalności:</w:t>
       </w:r>
-      <w:bookmarkEnd w:id="2"/>
+      <w:bookmarkEnd w:id="3"/>
     </w:p>
     <w:p>
       <w:pPr>
@@ -2423,7 +2733,7 @@
           <w:lang w:eastAsia="pl-PL"/>
         </w:rPr>
       </w:pPr>
-      <w:bookmarkStart w:id="3" w:name="_Toc89026677"/>
+      <w:bookmarkStart w:id="4" w:name="_Toc92822627"/>
       <w:r>
         <w:rPr>
           <w:rFonts w:eastAsia="Times New Roman"/>
@@ -2436,7 +2746,7 @@
         <w:lastRenderedPageBreak/>
         <w:t>Opis technologii:</w:t>
       </w:r>
-      <w:bookmarkEnd w:id="3"/>
+      <w:bookmarkEnd w:id="4"/>
     </w:p>
     <w:p>
       <w:pPr>
@@ -3112,7 +3422,7 @@
           <w:szCs w:val="52"/>
         </w:rPr>
       </w:pPr>
-      <w:bookmarkStart w:id="4" w:name="_Toc89026678"/>
+      <w:bookmarkStart w:id="5" w:name="_Toc92822628"/>
       <w:r>
         <w:rPr>
           <w:rFonts w:eastAsia="Times New Roman"/>
@@ -3136,7 +3446,7 @@
         </w:rPr>
         <w:t>Milestone’ów</w:t>
       </w:r>
-      <w:bookmarkEnd w:id="4"/>
+      <w:bookmarkEnd w:id="5"/>
       <w:proofErr w:type="spellEnd"/>
     </w:p>
     <w:p/>
@@ -3360,7 +3670,7 @@
           <w:szCs w:val="52"/>
         </w:rPr>
       </w:pPr>
-      <w:bookmarkStart w:id="5" w:name="_Toc89026679"/>
+      <w:bookmarkStart w:id="6" w:name="_Toc92822629"/>
       <w:r>
         <w:rPr>
           <w:b w:val="0"/>
@@ -3371,7 +3681,7 @@
         <w:lastRenderedPageBreak/>
         <w:t>Schemat Bazy Danych</w:t>
       </w:r>
-      <w:bookmarkEnd w:id="5"/>
+      <w:bookmarkEnd w:id="6"/>
     </w:p>
     <w:p>
       <w:pPr>
@@ -3427,7 +3737,7 @@
           <w:szCs w:val="52"/>
         </w:rPr>
       </w:pPr>
-      <w:bookmarkStart w:id="6" w:name="_Toc89026680"/>
+      <w:bookmarkStart w:id="7" w:name="_Toc92822630"/>
       <w:r>
         <w:rPr>
           <w:rFonts w:cs="Calibri Light"/>
@@ -3439,7 +3749,7 @@
         <w:lastRenderedPageBreak/>
         <w:t>Najczęściej używane zapytania</w:t>
       </w:r>
-      <w:bookmarkEnd w:id="6"/>
+      <w:bookmarkEnd w:id="7"/>
     </w:p>
     <w:p>
       <w:pPr>
@@ -3689,31 +3999,7 @@
         <w:rPr>
           <w:rFonts w:asciiTheme="majorHAnsi" w:hAnsiTheme="majorHAnsi"/>
         </w:rPr>
-        <w:t>W</w:t>
-      </w:r>
-      <w:r>
-        <w:rPr>
-          <w:rFonts w:asciiTheme="majorHAnsi" w:hAnsiTheme="majorHAnsi"/>
-        </w:rPr>
-        <w:t xml:space="preserve">yszukiwanie ofert świadczonych przez użytkownika </w:t>
-      </w:r>
-      <w:r>
-        <w:rPr>
-          <w:rFonts w:asciiTheme="majorHAnsi" w:hAnsiTheme="majorHAnsi"/>
-        </w:rPr>
-        <w:t>‘</w:t>
-      </w:r>
-      <w:r>
-        <w:rPr>
-          <w:rFonts w:asciiTheme="majorHAnsi" w:hAnsiTheme="majorHAnsi"/>
-        </w:rPr>
-        <w:t>Jan Kowalski</w:t>
-      </w:r>
-      <w:r>
-        <w:rPr>
-          <w:rFonts w:asciiTheme="majorHAnsi" w:hAnsiTheme="majorHAnsi"/>
-        </w:rPr>
-        <w:t>’</w:t>
+        <w:t>Wyszukiwanie ofert świadczonych przez użytkownika ‘Jan Kowalski’</w:t>
       </w:r>
     </w:p>
     <w:p>
@@ -4193,34 +4479,14 @@
         <w:rPr>
           <w:rFonts w:asciiTheme="majorHAnsi" w:hAnsiTheme="majorHAnsi"/>
         </w:rPr>
-        <w:t>offers.tit</w:t>
-      </w:r>
-      <w:bookmarkStart w:id="7" w:name="_GoBack"/>
-      <w:bookmarkEnd w:id="7"/>
-      <w:r>
-        <w:rPr>
-          <w:rFonts w:asciiTheme="majorHAnsi" w:hAnsiTheme="majorHAnsi"/>
-        </w:rPr>
-        <w:t>le</w:t>
+        <w:t>offers.title</w:t>
       </w:r>
       <w:proofErr w:type="spellEnd"/>
       <w:r>
         <w:rPr>
           <w:rFonts w:asciiTheme="majorHAnsi" w:hAnsiTheme="majorHAnsi"/>
         </w:rPr>
-        <w:t xml:space="preserve"> AS Tytuł, reviews.name AS </w:t>
-      </w:r>
-      <w:r>
-        <w:rPr>
-          <w:rFonts w:asciiTheme="majorHAnsi" w:hAnsiTheme="majorHAnsi"/>
-        </w:rPr>
-        <w:t>Ocena</w:t>
-      </w:r>
-      <w:r>
-        <w:rPr>
-          <w:rFonts w:asciiTheme="majorHAnsi" w:hAnsiTheme="majorHAnsi"/>
-        </w:rPr>
-        <w:t xml:space="preserve"> FROM </w:t>
+        <w:t xml:space="preserve"> AS Tytuł, reviews.name AS Ocena FROM </w:t>
       </w:r>
       <w:proofErr w:type="spellStart"/>
       <w:r>
@@ -4277,6 +4543,2746 @@
           <w:rFonts w:asciiTheme="majorHAnsi" w:hAnsiTheme="majorHAnsi"/>
         </w:rPr>
         <w:t xml:space="preserve"> = 6</w:t>
+      </w:r>
+    </w:p>
+    <w:p>
+      <w:pPr>
+        <w:tabs>
+          <w:tab w:val="left" w:pos="180"/>
+          <w:tab w:val="left" w:pos="1815"/>
+        </w:tabs>
+        <w:jc w:val="both"/>
+        <w:rPr>
+          <w:rFonts w:asciiTheme="majorHAnsi" w:hAnsiTheme="majorHAnsi"/>
+        </w:rPr>
+      </w:pPr>
+    </w:p>
+    <w:p>
+      <w:pPr>
+        <w:tabs>
+          <w:tab w:val="left" w:pos="180"/>
+          <w:tab w:val="left" w:pos="1815"/>
+        </w:tabs>
+        <w:jc w:val="both"/>
+        <w:rPr>
+          <w:rFonts w:asciiTheme="majorHAnsi" w:hAnsiTheme="majorHAnsi"/>
+        </w:rPr>
+      </w:pPr>
+    </w:p>
+    <w:p>
+      <w:pPr>
+        <w:tabs>
+          <w:tab w:val="left" w:pos="180"/>
+          <w:tab w:val="left" w:pos="1815"/>
+        </w:tabs>
+        <w:jc w:val="both"/>
+        <w:rPr>
+          <w:rFonts w:asciiTheme="majorHAnsi" w:hAnsiTheme="majorHAnsi"/>
+        </w:rPr>
+      </w:pPr>
+    </w:p>
+    <w:p>
+      <w:pPr>
+        <w:tabs>
+          <w:tab w:val="left" w:pos="180"/>
+          <w:tab w:val="left" w:pos="1815"/>
+        </w:tabs>
+        <w:jc w:val="both"/>
+        <w:rPr>
+          <w:rFonts w:asciiTheme="majorHAnsi" w:hAnsiTheme="majorHAnsi"/>
+        </w:rPr>
+      </w:pPr>
+    </w:p>
+    <w:p>
+      <w:pPr>
+        <w:tabs>
+          <w:tab w:val="left" w:pos="180"/>
+          <w:tab w:val="left" w:pos="1815"/>
+        </w:tabs>
+        <w:jc w:val="both"/>
+        <w:rPr>
+          <w:rFonts w:asciiTheme="majorHAnsi" w:hAnsiTheme="majorHAnsi"/>
+        </w:rPr>
+      </w:pPr>
+    </w:p>
+    <w:p>
+      <w:pPr>
+        <w:tabs>
+          <w:tab w:val="left" w:pos="180"/>
+          <w:tab w:val="left" w:pos="1815"/>
+        </w:tabs>
+        <w:jc w:val="both"/>
+        <w:rPr>
+          <w:rFonts w:asciiTheme="majorHAnsi" w:hAnsiTheme="majorHAnsi"/>
+        </w:rPr>
+      </w:pPr>
+    </w:p>
+    <w:p>
+      <w:pPr>
+        <w:tabs>
+          <w:tab w:val="left" w:pos="180"/>
+          <w:tab w:val="left" w:pos="1815"/>
+        </w:tabs>
+        <w:jc w:val="both"/>
+        <w:rPr>
+          <w:rFonts w:asciiTheme="majorHAnsi" w:hAnsiTheme="majorHAnsi"/>
+        </w:rPr>
+      </w:pPr>
+    </w:p>
+    <w:p>
+      <w:pPr>
+        <w:tabs>
+          <w:tab w:val="left" w:pos="180"/>
+          <w:tab w:val="left" w:pos="1815"/>
+        </w:tabs>
+        <w:jc w:val="both"/>
+        <w:rPr>
+          <w:rFonts w:asciiTheme="majorHAnsi" w:hAnsiTheme="majorHAnsi"/>
+        </w:rPr>
+      </w:pPr>
+    </w:p>
+    <w:p>
+      <w:pPr>
+        <w:tabs>
+          <w:tab w:val="left" w:pos="180"/>
+          <w:tab w:val="left" w:pos="1815"/>
+        </w:tabs>
+        <w:jc w:val="both"/>
+        <w:rPr>
+          <w:rFonts w:asciiTheme="majorHAnsi" w:hAnsiTheme="majorHAnsi"/>
+        </w:rPr>
+      </w:pPr>
+    </w:p>
+    <w:p>
+      <w:pPr>
+        <w:pStyle w:val="Nagwek2"/>
+        <w:pBdr>
+          <w:bottom w:val="single" w:sz="4" w:space="1" w:color="17365D" w:themeColor="text2" w:themeShade="BF"/>
+        </w:pBdr>
+        <w:rPr>
+          <w:b w:val="0"/>
+          <w:color w:val="1F497D" w:themeColor="text2"/>
+          <w:sz w:val="52"/>
+          <w:szCs w:val="52"/>
+        </w:rPr>
+      </w:pPr>
+      <w:bookmarkStart w:id="8" w:name="_Toc92822631"/>
+      <w:r>
+        <w:rPr>
+          <w:b w:val="0"/>
+          <w:color w:val="1F497D" w:themeColor="text2"/>
+          <w:sz w:val="52"/>
+          <w:szCs w:val="52"/>
+        </w:rPr>
+        <w:lastRenderedPageBreak/>
+        <w:t>Diagramy przypadków użycia</w:t>
+      </w:r>
+      <w:bookmarkEnd w:id="8"/>
+    </w:p>
+    <w:p>
+      <w:pPr>
+        <w:tabs>
+          <w:tab w:val="left" w:pos="180"/>
+          <w:tab w:val="left" w:pos="1815"/>
+        </w:tabs>
+        <w:jc w:val="both"/>
+        <w:rPr>
+          <w:rFonts w:asciiTheme="majorHAnsi" w:hAnsiTheme="majorHAnsi"/>
+        </w:rPr>
+      </w:pPr>
+    </w:p>
+    <w:p>
+      <w:pPr>
+        <w:pStyle w:val="Akapitzlist"/>
+        <w:numPr>
+          <w:ilvl w:val="0"/>
+          <w:numId w:val="8"/>
+        </w:numPr>
+        <w:rPr>
+          <w:rFonts w:ascii="Calibri Light" w:hAnsi="Calibri Light" w:cs="Calibri Light"/>
+          <w:b/>
+        </w:rPr>
+      </w:pPr>
+      <w:r>
+        <w:rPr>
+          <w:rFonts w:ascii="Calibri Light" w:hAnsi="Calibri Light" w:cs="Calibri Light"/>
+          <w:b/>
+        </w:rPr>
+        <w:t>Rejestracja i logowanie</w:t>
+      </w:r>
+    </w:p>
+    <w:p>
+      <w:r>
+        <w:rPr>
+          <w:noProof/>
+          <w:lang w:eastAsia="pl-PL"/>
+        </w:rPr>
+        <w:drawing>
+          <wp:anchor distT="0" distB="0" distL="114300" distR="114300" simplePos="0" relativeHeight="251661312" behindDoc="0" locked="0" layoutInCell="1" allowOverlap="1">
+            <wp:simplePos x="0" y="0"/>
+            <wp:positionH relativeFrom="column">
+              <wp:posOffset>43815</wp:posOffset>
+            </wp:positionH>
+            <wp:positionV relativeFrom="paragraph">
+              <wp:posOffset>276225</wp:posOffset>
+            </wp:positionV>
+            <wp:extent cx="5762625" cy="2905125"/>
+            <wp:effectExtent l="0" t="0" r="9525" b="9525"/>
+            <wp:wrapSquare wrapText="bothSides"/>
+            <wp:docPr id="3" name="Obraz 3" descr="logReg"/>
+            <wp:cNvGraphicFramePr>
+              <a:graphicFrameLocks xmlns:a="http://schemas.openxmlformats.org/drawingml/2006/main" noChangeAspect="1"/>
+            </wp:cNvGraphicFramePr>
+            <a:graphic xmlns:a="http://schemas.openxmlformats.org/drawingml/2006/main">
+              <a:graphicData uri="http://schemas.openxmlformats.org/drawingml/2006/picture">
+                <pic:pic xmlns:pic="http://schemas.openxmlformats.org/drawingml/2006/picture">
+                  <pic:nvPicPr>
+                    <pic:cNvPr id="0" name="Picture 3" descr="logReg"/>
+                    <pic:cNvPicPr>
+                      <a:picLocks noChangeAspect="1" noChangeArrowheads="1"/>
+                    </pic:cNvPicPr>
+                  </pic:nvPicPr>
+                  <pic:blipFill>
+                    <a:blip r:embed="rId11">
+                      <a:extLst>
+                        <a:ext uri="{28A0092B-C50C-407E-A947-70E740481C1C}">
+                          <a14:useLocalDpi xmlns:a14="http://schemas.microsoft.com/office/drawing/2010/main" val="0"/>
+                        </a:ext>
+                      </a:extLst>
+                    </a:blip>
+                    <a:srcRect/>
+                    <a:stretch>
+                      <a:fillRect/>
+                    </a:stretch>
+                  </pic:blipFill>
+                  <pic:spPr bwMode="auto">
+                    <a:xfrm>
+                      <a:off x="0" y="0"/>
+                      <a:ext cx="5762625" cy="2905125"/>
+                    </a:xfrm>
+                    <a:prstGeom prst="rect">
+                      <a:avLst/>
+                    </a:prstGeom>
+                    <a:noFill/>
+                  </pic:spPr>
+                </pic:pic>
+              </a:graphicData>
+            </a:graphic>
+            <wp14:sizeRelH relativeFrom="page">
+              <wp14:pctWidth>0</wp14:pctWidth>
+            </wp14:sizeRelH>
+            <wp14:sizeRelV relativeFrom="page">
+              <wp14:pctHeight>0</wp14:pctHeight>
+            </wp14:sizeRelV>
+          </wp:anchor>
+        </w:drawing>
+      </w:r>
+    </w:p>
+    <w:p/>
+    <w:tbl>
+      <w:tblPr>
+        <w:tblStyle w:val="Tabela-Siatka"/>
+        <w:tblW w:w="0" w:type="auto"/>
+        <w:tblLook w:val="04A0" w:firstRow="1" w:lastRow="0" w:firstColumn="1" w:lastColumn="0" w:noHBand="0" w:noVBand="1"/>
+      </w:tblPr>
+      <w:tblGrid>
+        <w:gridCol w:w="2660"/>
+        <w:gridCol w:w="6552"/>
+      </w:tblGrid>
+      <w:tr>
+        <w:tc>
+          <w:tcPr>
+            <w:tcW w:w="2660" w:type="dxa"/>
+          </w:tcPr>
+          <w:p>
+            <w:pPr>
+              <w:rPr>
+                <w:rFonts w:ascii="Calibri Light" w:hAnsi="Calibri Light" w:cs="Calibri Light"/>
+              </w:rPr>
+            </w:pPr>
+            <w:r>
+              <w:rPr>
+                <w:rFonts w:ascii="Calibri Light" w:hAnsi="Calibri Light" w:cs="Calibri Light"/>
+              </w:rPr>
+              <w:t>Nazwa</w:t>
+            </w:r>
+          </w:p>
+        </w:tc>
+        <w:tc>
+          <w:tcPr>
+            <w:tcW w:w="6552" w:type="dxa"/>
+          </w:tcPr>
+          <w:p>
+            <w:pPr>
+              <w:rPr>
+                <w:rFonts w:ascii="Calibri Light" w:hAnsi="Calibri Light" w:cs="Calibri Light"/>
+              </w:rPr>
+            </w:pPr>
+            <w:r>
+              <w:rPr>
+                <w:rFonts w:ascii="Calibri Light" w:hAnsi="Calibri Light" w:cs="Calibri Light"/>
+              </w:rPr>
+              <w:t xml:space="preserve">Rejestracja i  logowanie </w:t>
+            </w:r>
+          </w:p>
+        </w:tc>
+      </w:tr>
+      <w:tr>
+        <w:tc>
+          <w:tcPr>
+            <w:tcW w:w="2660" w:type="dxa"/>
+          </w:tcPr>
+          <w:p>
+            <w:pPr>
+              <w:rPr>
+                <w:rFonts w:ascii="Calibri Light" w:hAnsi="Calibri Light" w:cs="Calibri Light"/>
+              </w:rPr>
+            </w:pPr>
+            <w:r>
+              <w:rPr>
+                <w:rFonts w:ascii="Calibri Light" w:hAnsi="Calibri Light" w:cs="Calibri Light"/>
+              </w:rPr>
+              <w:t>Scenariusz</w:t>
+            </w:r>
+          </w:p>
+        </w:tc>
+        <w:tc>
+          <w:tcPr>
+            <w:tcW w:w="6552" w:type="dxa"/>
+          </w:tcPr>
+          <w:p>
+            <w:pPr>
+              <w:rPr>
+                <w:rFonts w:ascii="Calibri Light" w:hAnsi="Calibri Light" w:cs="Calibri Light"/>
+              </w:rPr>
+            </w:pPr>
+            <w:r>
+              <w:rPr>
+                <w:rFonts w:ascii="Calibri Light" w:hAnsi="Calibri Light" w:cs="Calibri Light"/>
+              </w:rPr>
+              <w:t>Użytkownik rejestruje się/ loguje pomyślnie</w:t>
+            </w:r>
+          </w:p>
+        </w:tc>
+      </w:tr>
+      <w:tr>
+        <w:tc>
+          <w:tcPr>
+            <w:tcW w:w="2660" w:type="dxa"/>
+          </w:tcPr>
+          <w:p>
+            <w:pPr>
+              <w:rPr>
+                <w:rFonts w:ascii="Calibri Light" w:hAnsi="Calibri Light" w:cs="Calibri Light"/>
+              </w:rPr>
+            </w:pPr>
+            <w:r>
+              <w:rPr>
+                <w:rFonts w:ascii="Calibri Light" w:hAnsi="Calibri Light" w:cs="Calibri Light"/>
+              </w:rPr>
+              <w:t>Aktorzy</w:t>
+            </w:r>
+          </w:p>
+        </w:tc>
+        <w:tc>
+          <w:tcPr>
+            <w:tcW w:w="6552" w:type="dxa"/>
+          </w:tcPr>
+          <w:p>
+            <w:pPr>
+              <w:rPr>
+                <w:rFonts w:ascii="Calibri Light" w:hAnsi="Calibri Light" w:cs="Calibri Light"/>
+              </w:rPr>
+            </w:pPr>
+            <w:r>
+              <w:rPr>
+                <w:rFonts w:ascii="Calibri Light" w:hAnsi="Calibri Light" w:cs="Calibri Light"/>
+              </w:rPr>
+              <w:t xml:space="preserve">User, </w:t>
+            </w:r>
+            <w:proofErr w:type="spellStart"/>
+            <w:r>
+              <w:rPr>
+                <w:rFonts w:ascii="Calibri Light" w:hAnsi="Calibri Light" w:cs="Calibri Light"/>
+              </w:rPr>
+              <w:t>Admin</w:t>
+            </w:r>
+            <w:proofErr w:type="spellEnd"/>
+          </w:p>
+        </w:tc>
+      </w:tr>
+      <w:tr>
+        <w:tc>
+          <w:tcPr>
+            <w:tcW w:w="2660" w:type="dxa"/>
+          </w:tcPr>
+          <w:p>
+            <w:pPr>
+              <w:rPr>
+                <w:rFonts w:ascii="Calibri Light" w:hAnsi="Calibri Light" w:cs="Calibri Light"/>
+              </w:rPr>
+            </w:pPr>
+            <w:r>
+              <w:rPr>
+                <w:rFonts w:ascii="Calibri Light" w:hAnsi="Calibri Light" w:cs="Calibri Light"/>
+              </w:rPr>
+              <w:t>Warunki początkowe</w:t>
+            </w:r>
+          </w:p>
+        </w:tc>
+        <w:tc>
+          <w:tcPr>
+            <w:tcW w:w="6552" w:type="dxa"/>
+          </w:tcPr>
+          <w:p>
+            <w:pPr>
+              <w:rPr>
+                <w:rFonts w:ascii="Calibri Light" w:hAnsi="Calibri Light" w:cs="Calibri Light"/>
+              </w:rPr>
+            </w:pPr>
+            <w:r>
+              <w:rPr>
+                <w:rFonts w:ascii="Calibri Light" w:hAnsi="Calibri Light" w:cs="Calibri Light"/>
+              </w:rPr>
+              <w:t>Użytkownik musi mieć zainstalowaną aplikację</w:t>
+            </w:r>
+          </w:p>
+        </w:tc>
+      </w:tr>
+      <w:tr>
+        <w:tc>
+          <w:tcPr>
+            <w:tcW w:w="2660" w:type="dxa"/>
+          </w:tcPr>
+          <w:p>
+            <w:pPr>
+              <w:rPr>
+                <w:rFonts w:ascii="Calibri Light" w:hAnsi="Calibri Light" w:cs="Calibri Light"/>
+              </w:rPr>
+            </w:pPr>
+            <w:r>
+              <w:rPr>
+                <w:rFonts w:ascii="Calibri Light" w:hAnsi="Calibri Light" w:cs="Calibri Light"/>
+              </w:rPr>
+              <w:t>Niezmienniki</w:t>
+            </w:r>
+          </w:p>
+        </w:tc>
+        <w:tc>
+          <w:tcPr>
+            <w:tcW w:w="6552" w:type="dxa"/>
+          </w:tcPr>
+          <w:p>
+            <w:pPr>
+              <w:rPr>
+                <w:rFonts w:ascii="Calibri Light" w:hAnsi="Calibri Light" w:cs="Calibri Light"/>
+              </w:rPr>
+            </w:pPr>
+            <w:r>
+              <w:rPr>
+                <w:rFonts w:ascii="Calibri Light" w:hAnsi="Calibri Light" w:cs="Calibri Light"/>
+              </w:rPr>
+              <w:t>Użytkownik chce się zarejestrować/zalogować</w:t>
+            </w:r>
+          </w:p>
+        </w:tc>
+      </w:tr>
+      <w:tr>
+        <w:tc>
+          <w:tcPr>
+            <w:tcW w:w="2660" w:type="dxa"/>
+          </w:tcPr>
+          <w:p>
+            <w:pPr>
+              <w:rPr>
+                <w:rFonts w:ascii="Calibri Light" w:hAnsi="Calibri Light" w:cs="Calibri Light"/>
+              </w:rPr>
+            </w:pPr>
+            <w:r>
+              <w:rPr>
+                <w:rFonts w:ascii="Calibri Light" w:hAnsi="Calibri Light" w:cs="Calibri Light"/>
+              </w:rPr>
+              <w:t>Opis</w:t>
+            </w:r>
+          </w:p>
+        </w:tc>
+        <w:tc>
+          <w:tcPr>
+            <w:tcW w:w="6552" w:type="dxa"/>
+          </w:tcPr>
+          <w:p>
+            <w:pPr>
+              <w:rPr>
+                <w:rFonts w:ascii="Calibri Light" w:hAnsi="Calibri Light" w:cs="Calibri Light"/>
+              </w:rPr>
+            </w:pPr>
+            <w:r>
+              <w:rPr>
+                <w:rFonts w:ascii="Calibri Light" w:hAnsi="Calibri Light" w:cs="Calibri Light"/>
+              </w:rPr>
+              <w:t>1.Użytkownik uruchamia aplikację</w:t>
+            </w:r>
+          </w:p>
+          <w:p>
+            <w:pPr>
+              <w:rPr>
+                <w:rFonts w:ascii="Calibri Light" w:hAnsi="Calibri Light" w:cs="Calibri Light"/>
+              </w:rPr>
+            </w:pPr>
+            <w:r>
+              <w:rPr>
+                <w:rFonts w:ascii="Calibri Light" w:hAnsi="Calibri Light" w:cs="Calibri Light"/>
+              </w:rPr>
+              <w:t>2.Wybiera czy chcę się zarejestrować czy zalogować</w:t>
+            </w:r>
+          </w:p>
+          <w:p>
+            <w:pPr>
+              <w:rPr>
+                <w:rFonts w:ascii="Calibri Light" w:hAnsi="Calibri Light" w:cs="Calibri Light"/>
+              </w:rPr>
+            </w:pPr>
+            <w:r>
+              <w:rPr>
+                <w:rFonts w:ascii="Calibri Light" w:hAnsi="Calibri Light" w:cs="Calibri Light"/>
+              </w:rPr>
+              <w:t>3.Podaje dane</w:t>
+            </w:r>
+          </w:p>
+          <w:p>
+            <w:pPr>
+              <w:rPr>
+                <w:rFonts w:ascii="Calibri Light" w:hAnsi="Calibri Light" w:cs="Calibri Light"/>
+              </w:rPr>
+            </w:pPr>
+            <w:r>
+              <w:rPr>
+                <w:rFonts w:ascii="Calibri Light" w:hAnsi="Calibri Light" w:cs="Calibri Light"/>
+              </w:rPr>
+              <w:t>4.System sprawdza poprawność danych</w:t>
+            </w:r>
+          </w:p>
+          <w:p>
+            <w:pPr>
+              <w:rPr>
+                <w:rFonts w:ascii="Calibri Light" w:hAnsi="Calibri Light" w:cs="Calibri Light"/>
+              </w:rPr>
+            </w:pPr>
+            <w:r>
+              <w:rPr>
+                <w:rFonts w:ascii="Calibri Light" w:hAnsi="Calibri Light" w:cs="Calibri Light"/>
+              </w:rPr>
+              <w:t>5.Po pomyślnej weryfikacji system zwraca stosowną wiadomość</w:t>
+            </w:r>
+          </w:p>
+          <w:p>
+            <w:pPr>
+              <w:rPr>
+                <w:rFonts w:ascii="Calibri Light" w:hAnsi="Calibri Light" w:cs="Calibri Light"/>
+              </w:rPr>
+            </w:pPr>
+            <w:r>
+              <w:rPr>
+                <w:rFonts w:ascii="Calibri Light" w:hAnsi="Calibri Light" w:cs="Calibri Light"/>
+              </w:rPr>
+              <w:t xml:space="preserve">6.Użytkownik ma możliwość ustawienia konta jako „konto fachowca”, jeśli się na to decyduje to musi oczekiwać na zatwierdzenie przez </w:t>
+            </w:r>
+            <w:proofErr w:type="spellStart"/>
+            <w:r>
+              <w:rPr>
+                <w:rFonts w:ascii="Calibri Light" w:hAnsi="Calibri Light" w:cs="Calibri Light"/>
+              </w:rPr>
+              <w:t>Admina</w:t>
+            </w:r>
+            <w:proofErr w:type="spellEnd"/>
+          </w:p>
+          <w:p>
+            <w:pPr>
+              <w:rPr>
+                <w:rFonts w:ascii="Calibri Light" w:hAnsi="Calibri Light" w:cs="Calibri Light"/>
+              </w:rPr>
+            </w:pPr>
+            <w:r>
+              <w:rPr>
+                <w:rFonts w:ascii="Calibri Light" w:hAnsi="Calibri Light" w:cs="Calibri Light"/>
+              </w:rPr>
+              <w:t xml:space="preserve">7. Po zatwierdzeniu przez </w:t>
+            </w:r>
+            <w:proofErr w:type="spellStart"/>
+            <w:r>
+              <w:rPr>
+                <w:rFonts w:ascii="Calibri Light" w:hAnsi="Calibri Light" w:cs="Calibri Light"/>
+              </w:rPr>
+              <w:t>Admina</w:t>
+            </w:r>
+            <w:proofErr w:type="spellEnd"/>
+            <w:r>
+              <w:rPr>
+                <w:rFonts w:ascii="Calibri Light" w:hAnsi="Calibri Light" w:cs="Calibri Light"/>
+              </w:rPr>
+              <w:t>, Użytkownik ma konto typu „konto fachowca”</w:t>
+            </w:r>
+          </w:p>
+        </w:tc>
+      </w:tr>
+      <w:tr>
+        <w:tc>
+          <w:tcPr>
+            <w:tcW w:w="2660" w:type="dxa"/>
+          </w:tcPr>
+          <w:p>
+            <w:pPr>
+              <w:rPr>
+                <w:rFonts w:ascii="Calibri Light" w:hAnsi="Calibri Light" w:cs="Calibri Light"/>
+              </w:rPr>
+            </w:pPr>
+            <w:r>
+              <w:rPr>
+                <w:rFonts w:ascii="Calibri Light" w:hAnsi="Calibri Light" w:cs="Calibri Light"/>
+              </w:rPr>
+              <w:t>Warunki końcowe</w:t>
+            </w:r>
+          </w:p>
+        </w:tc>
+        <w:tc>
+          <w:tcPr>
+            <w:tcW w:w="6552" w:type="dxa"/>
+          </w:tcPr>
+          <w:p>
+            <w:pPr>
+              <w:rPr>
+                <w:rFonts w:ascii="Calibri Light" w:hAnsi="Calibri Light" w:cs="Calibri Light"/>
+              </w:rPr>
+            </w:pPr>
+            <w:r>
+              <w:rPr>
+                <w:rFonts w:ascii="Calibri Light" w:hAnsi="Calibri Light" w:cs="Calibri Light"/>
+              </w:rPr>
+              <w:t>Użytkownik jest zarejestrowany/zalogowany i jeśli wyraża taką chęć ma „konto fachowca”</w:t>
+            </w:r>
+          </w:p>
+        </w:tc>
+      </w:tr>
+      <w:tr>
+        <w:tc>
+          <w:tcPr>
+            <w:tcW w:w="2660" w:type="dxa"/>
+          </w:tcPr>
+          <w:p>
+            <w:pPr>
+              <w:rPr>
+                <w:rFonts w:ascii="Calibri Light" w:hAnsi="Calibri Light" w:cs="Calibri Light"/>
+              </w:rPr>
+            </w:pPr>
+            <w:r>
+              <w:rPr>
+                <w:rFonts w:ascii="Calibri Light" w:hAnsi="Calibri Light" w:cs="Calibri Light"/>
+              </w:rPr>
+              <w:t>Źródło możliwych błędów</w:t>
+            </w:r>
+          </w:p>
+        </w:tc>
+        <w:tc>
+          <w:tcPr>
+            <w:tcW w:w="6552" w:type="dxa"/>
+          </w:tcPr>
+          <w:p>
+            <w:pPr>
+              <w:rPr>
+                <w:rFonts w:ascii="Calibri Light" w:hAnsi="Calibri Light" w:cs="Calibri Light"/>
+              </w:rPr>
+            </w:pPr>
+            <w:r>
+              <w:rPr>
+                <w:rFonts w:ascii="Calibri Light" w:hAnsi="Calibri Light" w:cs="Calibri Light"/>
+              </w:rPr>
+              <w:t>3. W przypadku podania błędnych danych, użytkownik zostanie poproszony o ich ponowne wprowadzenie.</w:t>
+            </w:r>
+          </w:p>
+        </w:tc>
+      </w:tr>
+    </w:tbl>
+    <w:p>
+      <w:pPr>
+        <w:rPr>
+          <w:rFonts w:ascii="Calibri Light" w:hAnsi="Calibri Light" w:cs="Calibri Light"/>
+        </w:rPr>
+      </w:pPr>
+    </w:p>
+    <w:p>
+      <w:pPr>
+        <w:rPr>
+          <w:rFonts w:ascii="Calibri Light" w:hAnsi="Calibri Light" w:cs="Calibri Light"/>
+        </w:rPr>
+      </w:pPr>
+    </w:p>
+    <w:p>
+      <w:pPr>
+        <w:pStyle w:val="Akapitzlist"/>
+        <w:numPr>
+          <w:ilvl w:val="0"/>
+          <w:numId w:val="8"/>
+        </w:numPr>
+        <w:rPr>
+          <w:rFonts w:ascii="Calibri Light" w:hAnsi="Calibri Light" w:cs="Calibri Light"/>
+        </w:rPr>
+      </w:pPr>
+      <w:r>
+        <w:rPr>
+          <w:rFonts w:ascii="Calibri Light" w:hAnsi="Calibri Light" w:cs="Calibri Light"/>
+          <w:b/>
+          <w:noProof/>
+          <w:lang w:eastAsia="pl-PL"/>
+        </w:rPr>
+        <w:lastRenderedPageBreak/>
+        <w:drawing>
+          <wp:anchor distT="0" distB="0" distL="114300" distR="114300" simplePos="0" relativeHeight="251662336" behindDoc="0" locked="0" layoutInCell="1" allowOverlap="1" wp14:anchorId="7CA92E8A" wp14:editId="016B6BE8">
+            <wp:simplePos x="0" y="0"/>
+            <wp:positionH relativeFrom="column">
+              <wp:posOffset>43815</wp:posOffset>
+            </wp:positionH>
+            <wp:positionV relativeFrom="paragraph">
+              <wp:posOffset>520065</wp:posOffset>
+            </wp:positionV>
+            <wp:extent cx="5753100" cy="3495675"/>
+            <wp:effectExtent l="0" t="0" r="0" b="9525"/>
+            <wp:wrapSquare wrapText="bothSides"/>
+            <wp:docPr id="2" name="Obraz 2" descr="OfferByFach"/>
+            <wp:cNvGraphicFramePr>
+              <a:graphicFrameLocks xmlns:a="http://schemas.openxmlformats.org/drawingml/2006/main" noChangeAspect="1"/>
+            </wp:cNvGraphicFramePr>
+            <a:graphic xmlns:a="http://schemas.openxmlformats.org/drawingml/2006/main">
+              <a:graphicData uri="http://schemas.openxmlformats.org/drawingml/2006/picture">
+                <pic:pic xmlns:pic="http://schemas.openxmlformats.org/drawingml/2006/picture">
+                  <pic:nvPicPr>
+                    <pic:cNvPr id="0" name="Picture 4" descr="OfferByFach"/>
+                    <pic:cNvPicPr>
+                      <a:picLocks noChangeAspect="1" noChangeArrowheads="1"/>
+                    </pic:cNvPicPr>
+                  </pic:nvPicPr>
+                  <pic:blipFill>
+                    <a:blip r:embed="rId12">
+                      <a:extLst>
+                        <a:ext uri="{28A0092B-C50C-407E-A947-70E740481C1C}">
+                          <a14:useLocalDpi xmlns:a14="http://schemas.microsoft.com/office/drawing/2010/main" val="0"/>
+                        </a:ext>
+                      </a:extLst>
+                    </a:blip>
+                    <a:srcRect/>
+                    <a:stretch>
+                      <a:fillRect/>
+                    </a:stretch>
+                  </pic:blipFill>
+                  <pic:spPr bwMode="auto">
+                    <a:xfrm>
+                      <a:off x="0" y="0"/>
+                      <a:ext cx="5753100" cy="3495675"/>
+                    </a:xfrm>
+                    <a:prstGeom prst="rect">
+                      <a:avLst/>
+                    </a:prstGeom>
+                    <a:noFill/>
+                  </pic:spPr>
+                </pic:pic>
+              </a:graphicData>
+            </a:graphic>
+            <wp14:sizeRelH relativeFrom="page">
+              <wp14:pctWidth>0</wp14:pctWidth>
+            </wp14:sizeRelH>
+            <wp14:sizeRelV relativeFrom="page">
+              <wp14:pctHeight>0</wp14:pctHeight>
+            </wp14:sizeRelV>
+          </wp:anchor>
+        </w:drawing>
+      </w:r>
+      <w:r>
+        <w:rPr>
+          <w:rFonts w:ascii="Calibri Light" w:hAnsi="Calibri Light" w:cs="Calibri Light"/>
+          <w:b/>
+        </w:rPr>
+        <w:t>Wystawienie</w:t>
+      </w:r>
+      <w:r>
+        <w:rPr>
+          <w:rFonts w:ascii="Calibri Light" w:hAnsi="Calibri Light" w:cs="Calibri Light"/>
+        </w:rPr>
+        <w:t xml:space="preserve"> </w:t>
+      </w:r>
+      <w:r>
+        <w:rPr>
+          <w:rFonts w:ascii="Calibri Light" w:hAnsi="Calibri Light" w:cs="Calibri Light"/>
+          <w:b/>
+        </w:rPr>
+        <w:t>oferty przez fachowca</w:t>
+      </w:r>
+    </w:p>
+    <w:p>
+      <w:pPr>
+        <w:rPr>
+          <w:rFonts w:ascii="Calibri Light" w:hAnsi="Calibri Light" w:cs="Calibri Light"/>
+        </w:rPr>
+      </w:pPr>
+    </w:p>
+    <w:p>
+      <w:pPr>
+        <w:rPr>
+          <w:rFonts w:ascii="Calibri Light" w:hAnsi="Calibri Light" w:cs="Calibri Light"/>
+        </w:rPr>
+      </w:pPr>
+    </w:p>
+    <w:tbl>
+      <w:tblPr>
+        <w:tblStyle w:val="Tabela-Siatka"/>
+        <w:tblW w:w="0" w:type="auto"/>
+        <w:tblLook w:val="04A0" w:firstRow="1" w:lastRow="0" w:firstColumn="1" w:lastColumn="0" w:noHBand="0" w:noVBand="1"/>
+      </w:tblPr>
+      <w:tblGrid>
+        <w:gridCol w:w="2660"/>
+        <w:gridCol w:w="6552"/>
+      </w:tblGrid>
+      <w:tr>
+        <w:tc>
+          <w:tcPr>
+            <w:tcW w:w="2660" w:type="dxa"/>
+          </w:tcPr>
+          <w:p>
+            <w:pPr>
+              <w:rPr>
+                <w:rFonts w:ascii="Calibri Light" w:hAnsi="Calibri Light" w:cs="Calibri Light"/>
+              </w:rPr>
+            </w:pPr>
+            <w:r>
+              <w:rPr>
+                <w:rFonts w:ascii="Calibri Light" w:hAnsi="Calibri Light" w:cs="Calibri Light"/>
+              </w:rPr>
+              <w:t>Nazwa</w:t>
+            </w:r>
+          </w:p>
+        </w:tc>
+        <w:tc>
+          <w:tcPr>
+            <w:tcW w:w="6552" w:type="dxa"/>
+          </w:tcPr>
+          <w:p>
+            <w:pPr>
+              <w:rPr>
+                <w:rFonts w:ascii="Calibri Light" w:hAnsi="Calibri Light" w:cs="Calibri Light"/>
+              </w:rPr>
+            </w:pPr>
+            <w:r>
+              <w:rPr>
+                <w:rFonts w:ascii="Calibri Light" w:hAnsi="Calibri Light" w:cs="Calibri Light"/>
+              </w:rPr>
+              <w:t>Wystawienie oferty przez fachowca</w:t>
+            </w:r>
+          </w:p>
+        </w:tc>
+      </w:tr>
+      <w:tr>
+        <w:tc>
+          <w:tcPr>
+            <w:tcW w:w="2660" w:type="dxa"/>
+          </w:tcPr>
+          <w:p>
+            <w:pPr>
+              <w:rPr>
+                <w:rFonts w:ascii="Calibri Light" w:hAnsi="Calibri Light" w:cs="Calibri Light"/>
+              </w:rPr>
+            </w:pPr>
+            <w:r>
+              <w:rPr>
+                <w:rFonts w:ascii="Calibri Light" w:hAnsi="Calibri Light" w:cs="Calibri Light"/>
+              </w:rPr>
+              <w:t>Scenariusz</w:t>
+            </w:r>
+          </w:p>
+        </w:tc>
+        <w:tc>
+          <w:tcPr>
+            <w:tcW w:w="6552" w:type="dxa"/>
+          </w:tcPr>
+          <w:p>
+            <w:pPr>
+              <w:rPr>
+                <w:rFonts w:ascii="Calibri Light" w:hAnsi="Calibri Light" w:cs="Calibri Light"/>
+              </w:rPr>
+            </w:pPr>
+            <w:r>
+              <w:rPr>
+                <w:rFonts w:ascii="Calibri Light" w:hAnsi="Calibri Light" w:cs="Calibri Light"/>
+              </w:rPr>
+              <w:t>Fachowiec wystawia ofertę</w:t>
+            </w:r>
+          </w:p>
+        </w:tc>
+      </w:tr>
+      <w:tr>
+        <w:tc>
+          <w:tcPr>
+            <w:tcW w:w="2660" w:type="dxa"/>
+          </w:tcPr>
+          <w:p>
+            <w:pPr>
+              <w:rPr>
+                <w:rFonts w:ascii="Calibri Light" w:hAnsi="Calibri Light" w:cs="Calibri Light"/>
+              </w:rPr>
+            </w:pPr>
+            <w:r>
+              <w:rPr>
+                <w:rFonts w:ascii="Calibri Light" w:hAnsi="Calibri Light" w:cs="Calibri Light"/>
+              </w:rPr>
+              <w:t>Aktorzy</w:t>
+            </w:r>
+          </w:p>
+        </w:tc>
+        <w:tc>
+          <w:tcPr>
+            <w:tcW w:w="6552" w:type="dxa"/>
+          </w:tcPr>
+          <w:p>
+            <w:pPr>
+              <w:rPr>
+                <w:rFonts w:ascii="Calibri Light" w:hAnsi="Calibri Light" w:cs="Calibri Light"/>
+              </w:rPr>
+            </w:pPr>
+            <w:r>
+              <w:rPr>
+                <w:rFonts w:ascii="Calibri Light" w:hAnsi="Calibri Light" w:cs="Calibri Light"/>
+              </w:rPr>
+              <w:t xml:space="preserve">Fachowiec, </w:t>
+            </w:r>
+            <w:proofErr w:type="spellStart"/>
+            <w:r>
+              <w:rPr>
+                <w:rFonts w:ascii="Calibri Light" w:hAnsi="Calibri Light" w:cs="Calibri Light"/>
+              </w:rPr>
+              <w:t>Admin</w:t>
+            </w:r>
+            <w:proofErr w:type="spellEnd"/>
+          </w:p>
+        </w:tc>
+      </w:tr>
+      <w:tr>
+        <w:tc>
+          <w:tcPr>
+            <w:tcW w:w="2660" w:type="dxa"/>
+          </w:tcPr>
+          <w:p>
+            <w:pPr>
+              <w:rPr>
+                <w:rFonts w:ascii="Calibri Light" w:hAnsi="Calibri Light" w:cs="Calibri Light"/>
+              </w:rPr>
+            </w:pPr>
+            <w:r>
+              <w:rPr>
+                <w:rFonts w:ascii="Calibri Light" w:hAnsi="Calibri Light" w:cs="Calibri Light"/>
+              </w:rPr>
+              <w:t>Warunki początkowe</w:t>
+            </w:r>
+          </w:p>
+        </w:tc>
+        <w:tc>
+          <w:tcPr>
+            <w:tcW w:w="6552" w:type="dxa"/>
+          </w:tcPr>
+          <w:p>
+            <w:pPr>
+              <w:rPr>
+                <w:rFonts w:ascii="Calibri Light" w:hAnsi="Calibri Light" w:cs="Calibri Light"/>
+              </w:rPr>
+            </w:pPr>
+            <w:r>
+              <w:rPr>
+                <w:rFonts w:ascii="Calibri Light" w:hAnsi="Calibri Light" w:cs="Calibri Light"/>
+              </w:rPr>
+              <w:t>Fachowiec musi mieć zainstalowaną aplikację, być zalogowany i posiadać „konto fachowca”</w:t>
+            </w:r>
+          </w:p>
+        </w:tc>
+      </w:tr>
+      <w:tr>
+        <w:tc>
+          <w:tcPr>
+            <w:tcW w:w="2660" w:type="dxa"/>
+          </w:tcPr>
+          <w:p>
+            <w:pPr>
+              <w:rPr>
+                <w:rFonts w:ascii="Calibri Light" w:hAnsi="Calibri Light" w:cs="Calibri Light"/>
+              </w:rPr>
+            </w:pPr>
+            <w:r>
+              <w:rPr>
+                <w:rFonts w:ascii="Calibri Light" w:hAnsi="Calibri Light" w:cs="Calibri Light"/>
+              </w:rPr>
+              <w:t>Niezmienniki</w:t>
+            </w:r>
+          </w:p>
+        </w:tc>
+        <w:tc>
+          <w:tcPr>
+            <w:tcW w:w="6552" w:type="dxa"/>
+          </w:tcPr>
+          <w:p>
+            <w:pPr>
+              <w:rPr>
+                <w:rFonts w:ascii="Calibri Light" w:hAnsi="Calibri Light" w:cs="Calibri Light"/>
+              </w:rPr>
+            </w:pPr>
+            <w:r>
+              <w:rPr>
+                <w:rFonts w:ascii="Calibri Light" w:hAnsi="Calibri Light" w:cs="Calibri Light"/>
+              </w:rPr>
+              <w:t>Fachowiec chce wystawić ofertę</w:t>
+            </w:r>
+          </w:p>
+        </w:tc>
+      </w:tr>
+      <w:tr>
+        <w:tc>
+          <w:tcPr>
+            <w:tcW w:w="2660" w:type="dxa"/>
+          </w:tcPr>
+          <w:p>
+            <w:pPr>
+              <w:rPr>
+                <w:rFonts w:ascii="Calibri Light" w:hAnsi="Calibri Light" w:cs="Calibri Light"/>
+              </w:rPr>
+            </w:pPr>
+            <w:r>
+              <w:rPr>
+                <w:rFonts w:ascii="Calibri Light" w:hAnsi="Calibri Light" w:cs="Calibri Light"/>
+              </w:rPr>
+              <w:t>Opis</w:t>
+            </w:r>
+          </w:p>
+        </w:tc>
+        <w:tc>
+          <w:tcPr>
+            <w:tcW w:w="6552" w:type="dxa"/>
+          </w:tcPr>
+          <w:p>
+            <w:pPr>
+              <w:rPr>
+                <w:rFonts w:ascii="Calibri Light" w:hAnsi="Calibri Light" w:cs="Calibri Light"/>
+              </w:rPr>
+            </w:pPr>
+            <w:r>
+              <w:rPr>
+                <w:rFonts w:ascii="Calibri Light" w:hAnsi="Calibri Light" w:cs="Calibri Light"/>
+              </w:rPr>
+              <w:t>1.Fachowiec klika w zakładkę pozwalającą składać oferty.</w:t>
+            </w:r>
+          </w:p>
+          <w:p>
+            <w:pPr>
+              <w:rPr>
+                <w:rFonts w:ascii="Calibri Light" w:hAnsi="Calibri Light" w:cs="Calibri Light"/>
+              </w:rPr>
+            </w:pPr>
+            <w:r>
+              <w:rPr>
+                <w:rFonts w:ascii="Calibri Light" w:hAnsi="Calibri Light" w:cs="Calibri Light"/>
+              </w:rPr>
+              <w:t>2.Zostaje poproszony o podanie tytułu i wybranie kategorii.</w:t>
+            </w:r>
+          </w:p>
+          <w:p>
+            <w:pPr>
+              <w:rPr>
+                <w:rFonts w:ascii="Calibri Light" w:hAnsi="Calibri Light" w:cs="Calibri Light"/>
+              </w:rPr>
+            </w:pPr>
+            <w:r>
+              <w:rPr>
+                <w:rFonts w:ascii="Calibri Light" w:hAnsi="Calibri Light" w:cs="Calibri Light"/>
+              </w:rPr>
+              <w:t>3.W następnym kroku musi określić swoją lokalizację i zasięg w jakim jest w stanie realizować swoje usługi.</w:t>
+            </w:r>
+          </w:p>
+          <w:p>
+            <w:pPr>
+              <w:rPr>
+                <w:rFonts w:ascii="Calibri Light" w:hAnsi="Calibri Light" w:cs="Calibri Light"/>
+              </w:rPr>
+            </w:pPr>
+            <w:r>
+              <w:rPr>
+                <w:rFonts w:ascii="Calibri Light" w:hAnsi="Calibri Light" w:cs="Calibri Light"/>
+              </w:rPr>
+              <w:t>4.Następnie Fachowiec jest proszony o podanie ceny (możliwość ustalenia widełek) swojej usługi.</w:t>
+            </w:r>
+          </w:p>
+          <w:p>
+            <w:pPr>
+              <w:rPr>
+                <w:rFonts w:ascii="Calibri Light" w:hAnsi="Calibri Light" w:cs="Calibri Light"/>
+              </w:rPr>
+            </w:pPr>
+            <w:r>
+              <w:rPr>
+                <w:rFonts w:ascii="Calibri Light" w:hAnsi="Calibri Light" w:cs="Calibri Light"/>
+              </w:rPr>
+              <w:t>5. Fachowiec ma również możliwość dodania tematycznie pasujących zdjęć swoich poprzednich prac, jak również ustalenia wolnych terminów.</w:t>
+            </w:r>
+          </w:p>
+          <w:p>
+            <w:pPr>
+              <w:rPr>
+                <w:rFonts w:ascii="Calibri Light" w:hAnsi="Calibri Light" w:cs="Calibri Light"/>
+              </w:rPr>
+            </w:pPr>
+            <w:r>
+              <w:rPr>
+                <w:rFonts w:ascii="Calibri Light" w:hAnsi="Calibri Light" w:cs="Calibri Light"/>
+              </w:rPr>
+              <w:t xml:space="preserve">6. </w:t>
+            </w:r>
+            <w:proofErr w:type="spellStart"/>
+            <w:r>
+              <w:rPr>
+                <w:rFonts w:ascii="Calibri Light" w:hAnsi="Calibri Light" w:cs="Calibri Light"/>
+              </w:rPr>
+              <w:t>Admin</w:t>
+            </w:r>
+            <w:proofErr w:type="spellEnd"/>
+            <w:r>
+              <w:rPr>
+                <w:rFonts w:ascii="Calibri Light" w:hAnsi="Calibri Light" w:cs="Calibri Light"/>
+              </w:rPr>
+              <w:t xml:space="preserve"> zatwierdza ofertę</w:t>
+            </w:r>
+          </w:p>
+        </w:tc>
+      </w:tr>
+      <w:tr>
+        <w:tc>
+          <w:tcPr>
+            <w:tcW w:w="2660" w:type="dxa"/>
+          </w:tcPr>
+          <w:p>
+            <w:pPr>
+              <w:rPr>
+                <w:rFonts w:ascii="Calibri Light" w:hAnsi="Calibri Light" w:cs="Calibri Light"/>
+              </w:rPr>
+            </w:pPr>
+            <w:r>
+              <w:rPr>
+                <w:rFonts w:ascii="Calibri Light" w:hAnsi="Calibri Light" w:cs="Calibri Light"/>
+              </w:rPr>
+              <w:t>Warunki końcowe</w:t>
+            </w:r>
+          </w:p>
+        </w:tc>
+        <w:tc>
+          <w:tcPr>
+            <w:tcW w:w="6552" w:type="dxa"/>
+          </w:tcPr>
+          <w:p>
+            <w:pPr>
+              <w:rPr>
+                <w:rFonts w:ascii="Calibri Light" w:hAnsi="Calibri Light" w:cs="Calibri Light"/>
+              </w:rPr>
+            </w:pPr>
+            <w:r>
+              <w:rPr>
+                <w:rFonts w:ascii="Calibri Light" w:hAnsi="Calibri Light" w:cs="Calibri Light"/>
+              </w:rPr>
+              <w:t>Oferta fachowca jest dostępna dla przeglądających</w:t>
+            </w:r>
+          </w:p>
+        </w:tc>
+      </w:tr>
+      <w:tr>
+        <w:tc>
+          <w:tcPr>
+            <w:tcW w:w="2660" w:type="dxa"/>
+          </w:tcPr>
+          <w:p>
+            <w:pPr>
+              <w:rPr>
+                <w:rFonts w:ascii="Calibri Light" w:hAnsi="Calibri Light" w:cs="Calibri Light"/>
+              </w:rPr>
+            </w:pPr>
+            <w:r>
+              <w:rPr>
+                <w:rFonts w:ascii="Calibri Light" w:hAnsi="Calibri Light" w:cs="Calibri Light"/>
+              </w:rPr>
+              <w:t>Źródło możliwych błędów</w:t>
+            </w:r>
+          </w:p>
+        </w:tc>
+        <w:tc>
+          <w:tcPr>
+            <w:tcW w:w="6552" w:type="dxa"/>
+          </w:tcPr>
+          <w:p>
+            <w:pPr>
+              <w:rPr>
+                <w:rFonts w:ascii="Calibri Light" w:hAnsi="Calibri Light" w:cs="Calibri Light"/>
+              </w:rPr>
+            </w:pPr>
+            <w:r>
+              <w:rPr>
+                <w:rFonts w:ascii="Calibri Light" w:hAnsi="Calibri Light" w:cs="Calibri Light"/>
+              </w:rPr>
+              <w:t>W przypadku podania błędnych danych w punktach 2 – 5, fachowiec zostanie poproszony o ich ponowne wprowadzenie.</w:t>
+            </w:r>
+          </w:p>
+        </w:tc>
+      </w:tr>
+    </w:tbl>
+    <w:p>
+      <w:pPr>
+        <w:rPr>
+          <w:rFonts w:ascii="Calibri Light" w:hAnsi="Calibri Light" w:cs="Calibri Light"/>
+        </w:rPr>
+      </w:pPr>
+    </w:p>
+    <w:p>
+      <w:pPr>
+        <w:rPr>
+          <w:rFonts w:ascii="Calibri Light" w:hAnsi="Calibri Light" w:cs="Calibri Light"/>
+        </w:rPr>
+      </w:pPr>
+    </w:p>
+    <w:p>
+      <w:pPr>
+        <w:rPr>
+          <w:rFonts w:ascii="Calibri Light" w:hAnsi="Calibri Light" w:cs="Calibri Light"/>
+        </w:rPr>
+      </w:pPr>
+    </w:p>
+    <w:p>
+      <w:pPr>
+        <w:pStyle w:val="Akapitzlist"/>
+        <w:numPr>
+          <w:ilvl w:val="0"/>
+          <w:numId w:val="8"/>
+        </w:numPr>
+        <w:rPr>
+          <w:rFonts w:ascii="Calibri Light" w:hAnsi="Calibri Light" w:cs="Calibri Light"/>
+          <w:b/>
+        </w:rPr>
+      </w:pPr>
+      <w:r>
+        <w:rPr>
+          <w:rFonts w:ascii="Calibri Light" w:hAnsi="Calibri Light" w:cs="Calibri Light"/>
+          <w:b/>
+        </w:rPr>
+        <w:lastRenderedPageBreak/>
+        <w:t>Użytkownik zamawia usługę</w:t>
+      </w:r>
+    </w:p>
+    <w:p>
+      <w:pPr>
+        <w:rPr>
+          <w:rFonts w:ascii="Calibri Light" w:hAnsi="Calibri Light" w:cs="Calibri Light"/>
+        </w:rPr>
+      </w:pPr>
+      <w:r>
+        <w:rPr>
+          <w:rFonts w:ascii="Calibri Light" w:hAnsi="Calibri Light" w:cs="Calibri Light"/>
+          <w:noProof/>
+          <w:lang w:eastAsia="pl-PL"/>
+        </w:rPr>
+        <w:drawing>
+          <wp:anchor distT="0" distB="0" distL="114300" distR="114300" simplePos="0" relativeHeight="251658240" behindDoc="0" locked="0" layoutInCell="1" allowOverlap="1" wp14:anchorId="74D1703D" wp14:editId="21CBD2CB">
+            <wp:simplePos x="0" y="0"/>
+            <wp:positionH relativeFrom="column">
+              <wp:posOffset>100965</wp:posOffset>
+            </wp:positionH>
+            <wp:positionV relativeFrom="paragraph">
+              <wp:posOffset>208915</wp:posOffset>
+            </wp:positionV>
+            <wp:extent cx="5762625" cy="2324100"/>
+            <wp:effectExtent l="0" t="0" r="9525" b="0"/>
+            <wp:wrapSquare wrapText="bothSides"/>
+            <wp:docPr id="1" name="Obraz 1" descr="OfferToFachowiec"/>
+            <wp:cNvGraphicFramePr>
+              <a:graphicFrameLocks xmlns:a="http://schemas.openxmlformats.org/drawingml/2006/main" noChangeAspect="1"/>
+            </wp:cNvGraphicFramePr>
+            <a:graphic xmlns:a="http://schemas.openxmlformats.org/drawingml/2006/main">
+              <a:graphicData uri="http://schemas.openxmlformats.org/drawingml/2006/picture">
+                <pic:pic xmlns:pic="http://schemas.openxmlformats.org/drawingml/2006/picture">
+                  <pic:nvPicPr>
+                    <pic:cNvPr id="0" name="Picture 5" descr="OfferToFachowiec"/>
+                    <pic:cNvPicPr>
+                      <a:picLocks noChangeAspect="1" noChangeArrowheads="1"/>
+                    </pic:cNvPicPr>
+                  </pic:nvPicPr>
+                  <pic:blipFill>
+                    <a:blip r:embed="rId13">
+                      <a:extLst>
+                        <a:ext uri="{28A0092B-C50C-407E-A947-70E740481C1C}">
+                          <a14:useLocalDpi xmlns:a14="http://schemas.microsoft.com/office/drawing/2010/main" val="0"/>
+                        </a:ext>
+                      </a:extLst>
+                    </a:blip>
+                    <a:srcRect/>
+                    <a:stretch>
+                      <a:fillRect/>
+                    </a:stretch>
+                  </pic:blipFill>
+                  <pic:spPr bwMode="auto">
+                    <a:xfrm>
+                      <a:off x="0" y="0"/>
+                      <a:ext cx="5762625" cy="2324100"/>
+                    </a:xfrm>
+                    <a:prstGeom prst="rect">
+                      <a:avLst/>
+                    </a:prstGeom>
+                    <a:noFill/>
+                  </pic:spPr>
+                </pic:pic>
+              </a:graphicData>
+            </a:graphic>
+            <wp14:sizeRelH relativeFrom="page">
+              <wp14:pctWidth>0</wp14:pctWidth>
+            </wp14:sizeRelH>
+            <wp14:sizeRelV relativeFrom="page">
+              <wp14:pctHeight>0</wp14:pctHeight>
+            </wp14:sizeRelV>
+          </wp:anchor>
+        </w:drawing>
+      </w:r>
+    </w:p>
+    <w:p>
+      <w:pPr>
+        <w:rPr>
+          <w:rFonts w:ascii="Calibri Light" w:hAnsi="Calibri Light" w:cs="Calibri Light"/>
+        </w:rPr>
+      </w:pPr>
+    </w:p>
+    <w:p>
+      <w:pPr>
+        <w:rPr>
+          <w:rFonts w:ascii="Calibri Light" w:hAnsi="Calibri Light" w:cs="Calibri Light"/>
+        </w:rPr>
+      </w:pPr>
+    </w:p>
+    <w:tbl>
+      <w:tblPr>
+        <w:tblStyle w:val="Tabela-Siatka"/>
+        <w:tblW w:w="0" w:type="auto"/>
+        <w:tblLook w:val="04A0" w:firstRow="1" w:lastRow="0" w:firstColumn="1" w:lastColumn="0" w:noHBand="0" w:noVBand="1"/>
+      </w:tblPr>
+      <w:tblGrid>
+        <w:gridCol w:w="2660"/>
+        <w:gridCol w:w="6552"/>
+      </w:tblGrid>
+      <w:tr>
+        <w:tc>
+          <w:tcPr>
+            <w:tcW w:w="2660" w:type="dxa"/>
+          </w:tcPr>
+          <w:p>
+            <w:pPr>
+              <w:rPr>
+                <w:rFonts w:ascii="Calibri Light" w:hAnsi="Calibri Light" w:cs="Calibri Light"/>
+              </w:rPr>
+            </w:pPr>
+            <w:r>
+              <w:rPr>
+                <w:rFonts w:ascii="Calibri Light" w:hAnsi="Calibri Light" w:cs="Calibri Light"/>
+              </w:rPr>
+              <w:t>Nazwa</w:t>
+            </w:r>
+          </w:p>
+        </w:tc>
+        <w:tc>
+          <w:tcPr>
+            <w:tcW w:w="6552" w:type="dxa"/>
+          </w:tcPr>
+          <w:p>
+            <w:pPr>
+              <w:rPr>
+                <w:rFonts w:ascii="Calibri Light" w:hAnsi="Calibri Light" w:cs="Calibri Light"/>
+              </w:rPr>
+            </w:pPr>
+            <w:r>
+              <w:rPr>
+                <w:rFonts w:ascii="Calibri Light" w:hAnsi="Calibri Light" w:cs="Calibri Light"/>
+              </w:rPr>
+              <w:t>Użytkownik zamawia usługę</w:t>
+            </w:r>
+          </w:p>
+        </w:tc>
+      </w:tr>
+      <w:tr>
+        <w:tc>
+          <w:tcPr>
+            <w:tcW w:w="2660" w:type="dxa"/>
+          </w:tcPr>
+          <w:p>
+            <w:pPr>
+              <w:rPr>
+                <w:rFonts w:ascii="Calibri Light" w:hAnsi="Calibri Light" w:cs="Calibri Light"/>
+              </w:rPr>
+            </w:pPr>
+            <w:r>
+              <w:rPr>
+                <w:rFonts w:ascii="Calibri Light" w:hAnsi="Calibri Light" w:cs="Calibri Light"/>
+              </w:rPr>
+              <w:t>Scenariusz</w:t>
+            </w:r>
+          </w:p>
+        </w:tc>
+        <w:tc>
+          <w:tcPr>
+            <w:tcW w:w="6552" w:type="dxa"/>
+          </w:tcPr>
+          <w:p>
+            <w:pPr>
+              <w:rPr>
+                <w:rFonts w:ascii="Calibri Light" w:hAnsi="Calibri Light" w:cs="Calibri Light"/>
+              </w:rPr>
+            </w:pPr>
+            <w:r>
+              <w:rPr>
+                <w:rFonts w:ascii="Calibri Light" w:hAnsi="Calibri Light" w:cs="Calibri Light"/>
+              </w:rPr>
+              <w:t>Użytkownik zamawia wyszukaną przez siebie ofertę</w:t>
+            </w:r>
+          </w:p>
+        </w:tc>
+      </w:tr>
+      <w:tr>
+        <w:tc>
+          <w:tcPr>
+            <w:tcW w:w="2660" w:type="dxa"/>
+          </w:tcPr>
+          <w:p>
+            <w:pPr>
+              <w:rPr>
+                <w:rFonts w:ascii="Calibri Light" w:hAnsi="Calibri Light" w:cs="Calibri Light"/>
+              </w:rPr>
+            </w:pPr>
+            <w:r>
+              <w:rPr>
+                <w:rFonts w:ascii="Calibri Light" w:hAnsi="Calibri Light" w:cs="Calibri Light"/>
+              </w:rPr>
+              <w:t>Aktorzy</w:t>
+            </w:r>
+          </w:p>
+        </w:tc>
+        <w:tc>
+          <w:tcPr>
+            <w:tcW w:w="6552" w:type="dxa"/>
+          </w:tcPr>
+          <w:p>
+            <w:pPr>
+              <w:rPr>
+                <w:rFonts w:ascii="Calibri Light" w:hAnsi="Calibri Light" w:cs="Calibri Light"/>
+              </w:rPr>
+            </w:pPr>
+            <w:r>
+              <w:rPr>
+                <w:rFonts w:ascii="Calibri Light" w:hAnsi="Calibri Light" w:cs="Calibri Light"/>
+              </w:rPr>
+              <w:t>Użytkownik, Fachowiec</w:t>
+            </w:r>
+          </w:p>
+        </w:tc>
+      </w:tr>
+      <w:tr>
+        <w:tc>
+          <w:tcPr>
+            <w:tcW w:w="2660" w:type="dxa"/>
+          </w:tcPr>
+          <w:p>
+            <w:pPr>
+              <w:rPr>
+                <w:rFonts w:ascii="Calibri Light" w:hAnsi="Calibri Light" w:cs="Calibri Light"/>
+              </w:rPr>
+            </w:pPr>
+            <w:r>
+              <w:rPr>
+                <w:rFonts w:ascii="Calibri Light" w:hAnsi="Calibri Light" w:cs="Calibri Light"/>
+              </w:rPr>
+              <w:t>Warunki początkowe</w:t>
+            </w:r>
+          </w:p>
+        </w:tc>
+        <w:tc>
+          <w:tcPr>
+            <w:tcW w:w="6552" w:type="dxa"/>
+          </w:tcPr>
+          <w:p>
+            <w:pPr>
+              <w:rPr>
+                <w:rFonts w:ascii="Calibri Light" w:hAnsi="Calibri Light" w:cs="Calibri Light"/>
+              </w:rPr>
+            </w:pPr>
+            <w:r>
+              <w:rPr>
+                <w:rFonts w:ascii="Calibri Light" w:hAnsi="Calibri Light" w:cs="Calibri Light"/>
+              </w:rPr>
+              <w:t>Użytkownik musi mieć zainstalowaną aplikację i być zalogowany</w:t>
+            </w:r>
+          </w:p>
+        </w:tc>
+      </w:tr>
+      <w:tr>
+        <w:tc>
+          <w:tcPr>
+            <w:tcW w:w="2660" w:type="dxa"/>
+          </w:tcPr>
+          <w:p>
+            <w:pPr>
+              <w:rPr>
+                <w:rFonts w:ascii="Calibri Light" w:hAnsi="Calibri Light" w:cs="Calibri Light"/>
+              </w:rPr>
+            </w:pPr>
+            <w:r>
+              <w:rPr>
+                <w:rFonts w:ascii="Calibri Light" w:hAnsi="Calibri Light" w:cs="Calibri Light"/>
+              </w:rPr>
+              <w:t>Niezmienniki</w:t>
+            </w:r>
+          </w:p>
+        </w:tc>
+        <w:tc>
+          <w:tcPr>
+            <w:tcW w:w="6552" w:type="dxa"/>
+          </w:tcPr>
+          <w:p>
+            <w:pPr>
+              <w:rPr>
+                <w:rFonts w:ascii="Calibri Light" w:hAnsi="Calibri Light" w:cs="Calibri Light"/>
+              </w:rPr>
+            </w:pPr>
+            <w:r>
+              <w:rPr>
+                <w:rFonts w:ascii="Calibri Light" w:hAnsi="Calibri Light" w:cs="Calibri Light"/>
+              </w:rPr>
+              <w:t>Użytkownik chce zamówić usługę</w:t>
+            </w:r>
+          </w:p>
+        </w:tc>
+      </w:tr>
+      <w:tr>
+        <w:tc>
+          <w:tcPr>
+            <w:tcW w:w="2660" w:type="dxa"/>
+          </w:tcPr>
+          <w:p>
+            <w:pPr>
+              <w:rPr>
+                <w:rFonts w:ascii="Calibri Light" w:hAnsi="Calibri Light" w:cs="Calibri Light"/>
+              </w:rPr>
+            </w:pPr>
+            <w:r>
+              <w:rPr>
+                <w:rFonts w:ascii="Calibri Light" w:hAnsi="Calibri Light" w:cs="Calibri Light"/>
+              </w:rPr>
+              <w:t>Opis</w:t>
+            </w:r>
+          </w:p>
+        </w:tc>
+        <w:tc>
+          <w:tcPr>
+            <w:tcW w:w="6552" w:type="dxa"/>
+          </w:tcPr>
+          <w:p>
+            <w:pPr>
+              <w:rPr>
+                <w:rFonts w:ascii="Calibri Light" w:hAnsi="Calibri Light" w:cs="Calibri Light"/>
+              </w:rPr>
+            </w:pPr>
+            <w:r>
+              <w:rPr>
+                <w:rFonts w:ascii="Calibri Light" w:hAnsi="Calibri Light" w:cs="Calibri Light"/>
+              </w:rPr>
+              <w:t>1. Użytkownik klika w zakładkę pozwalającą szukać ofert.</w:t>
+            </w:r>
+          </w:p>
+          <w:p>
+            <w:pPr>
+              <w:rPr>
+                <w:rFonts w:ascii="Calibri Light" w:hAnsi="Calibri Light" w:cs="Calibri Light"/>
+              </w:rPr>
+            </w:pPr>
+            <w:r>
+              <w:rPr>
+                <w:rFonts w:ascii="Calibri Light" w:hAnsi="Calibri Light" w:cs="Calibri Light"/>
+              </w:rPr>
+              <w:t>2. Po znalezieniu odpowiadającej oferty, użytkownik zgłasza chęć skorzystania z usługi.</w:t>
+            </w:r>
+          </w:p>
+          <w:p>
+            <w:pPr>
+              <w:rPr>
+                <w:rFonts w:ascii="Calibri Light" w:hAnsi="Calibri Light" w:cs="Calibri Light"/>
+              </w:rPr>
+            </w:pPr>
+            <w:r>
+              <w:rPr>
+                <w:rFonts w:ascii="Calibri Light" w:hAnsi="Calibri Light" w:cs="Calibri Light"/>
+              </w:rPr>
+              <w:t>3. Następnie użytkownik wybiera odpowiadający mu termin z wolnych terminów fachowca.</w:t>
+            </w:r>
+          </w:p>
+          <w:p>
+            <w:pPr>
+              <w:pStyle w:val="Akapitzlist"/>
+              <w:rPr>
+                <w:rFonts w:ascii="Calibri Light" w:hAnsi="Calibri Light" w:cs="Calibri Light"/>
+              </w:rPr>
+            </w:pPr>
+            <w:r>
+              <w:rPr>
+                <w:rFonts w:ascii="Calibri Light" w:hAnsi="Calibri Light" w:cs="Calibri Light"/>
+              </w:rPr>
+              <w:t>3a. W przypadku gdy fachowiec nie ma ustawionego terminarza, zostanie poproszony o jak najszybsze podanie wolnych terminów.</w:t>
+            </w:r>
+          </w:p>
+          <w:p>
+            <w:pPr>
+              <w:rPr>
+                <w:rFonts w:ascii="Calibri Light" w:hAnsi="Calibri Light" w:cs="Calibri Light"/>
+              </w:rPr>
+            </w:pPr>
+            <w:r>
+              <w:rPr>
+                <w:rFonts w:ascii="Calibri Light" w:hAnsi="Calibri Light" w:cs="Calibri Light"/>
+              </w:rPr>
+              <w:t>4. Po obopólnym ustaleniu odpowiedniej daty fachowiec akceptuje wykonanie usługi</w:t>
+            </w:r>
+          </w:p>
+        </w:tc>
+      </w:tr>
+      <w:tr>
+        <w:tc>
+          <w:tcPr>
+            <w:tcW w:w="2660" w:type="dxa"/>
+          </w:tcPr>
+          <w:p>
+            <w:pPr>
+              <w:rPr>
+                <w:rFonts w:ascii="Calibri Light" w:hAnsi="Calibri Light" w:cs="Calibri Light"/>
+              </w:rPr>
+            </w:pPr>
+            <w:r>
+              <w:rPr>
+                <w:rFonts w:ascii="Calibri Light" w:hAnsi="Calibri Light" w:cs="Calibri Light"/>
+              </w:rPr>
+              <w:t>Warunki końcowe</w:t>
+            </w:r>
+          </w:p>
+        </w:tc>
+        <w:tc>
+          <w:tcPr>
+            <w:tcW w:w="6552" w:type="dxa"/>
+          </w:tcPr>
+          <w:p>
+            <w:pPr>
+              <w:rPr>
+                <w:rFonts w:ascii="Calibri Light" w:hAnsi="Calibri Light" w:cs="Calibri Light"/>
+              </w:rPr>
+            </w:pPr>
+            <w:r>
+              <w:rPr>
+                <w:rFonts w:ascii="Calibri Light" w:hAnsi="Calibri Light" w:cs="Calibri Light"/>
+              </w:rPr>
+              <w:t>Użytkownik jest umówiony na konkretną datę z fachowcem.</w:t>
+            </w:r>
+          </w:p>
+        </w:tc>
+      </w:tr>
+      <w:tr>
+        <w:tc>
+          <w:tcPr>
+            <w:tcW w:w="2660" w:type="dxa"/>
+          </w:tcPr>
+          <w:p>
+            <w:pPr>
+              <w:rPr>
+                <w:rFonts w:ascii="Calibri Light" w:hAnsi="Calibri Light" w:cs="Calibri Light"/>
+              </w:rPr>
+            </w:pPr>
+            <w:r>
+              <w:rPr>
+                <w:rFonts w:ascii="Calibri Light" w:hAnsi="Calibri Light" w:cs="Calibri Light"/>
+              </w:rPr>
+              <w:t>Źródło możliwych błędów</w:t>
+            </w:r>
+          </w:p>
+        </w:tc>
+        <w:tc>
+          <w:tcPr>
+            <w:tcW w:w="6552" w:type="dxa"/>
+          </w:tcPr>
+          <w:p>
+            <w:pPr>
+              <w:rPr>
+                <w:rFonts w:ascii="Calibri Light" w:hAnsi="Calibri Light" w:cs="Calibri Light"/>
+              </w:rPr>
+            </w:pPr>
+            <w:r>
+              <w:rPr>
+                <w:rFonts w:ascii="Calibri Light" w:hAnsi="Calibri Light" w:cs="Calibri Light"/>
+              </w:rPr>
+              <w:t>Fachowiec nie podaje wolnych terminów</w:t>
+            </w:r>
+          </w:p>
+        </w:tc>
+      </w:tr>
+    </w:tbl>
+    <w:p>
+      <w:pPr>
+        <w:rPr>
+          <w:rFonts w:ascii="Calibri Light" w:hAnsi="Calibri Light" w:cs="Calibri Light"/>
+        </w:rPr>
+      </w:pPr>
+    </w:p>
+    <w:p>
+      <w:pPr>
+        <w:rPr>
+          <w:rFonts w:ascii="Calibri Light" w:hAnsi="Calibri Light" w:cs="Calibri Light"/>
+        </w:rPr>
+      </w:pPr>
+    </w:p>
+    <w:p/>
+    <w:p/>
+    <w:p/>
+    <w:p>
+      <w:pPr>
+        <w:tabs>
+          <w:tab w:val="left" w:pos="180"/>
+          <w:tab w:val="left" w:pos="1815"/>
+        </w:tabs>
+        <w:jc w:val="both"/>
+        <w:rPr>
+          <w:rFonts w:asciiTheme="majorHAnsi" w:hAnsiTheme="majorHAnsi"/>
+        </w:rPr>
+      </w:pPr>
+    </w:p>
+    <w:p>
+      <w:r>
+        <w:br w:type="page"/>
+      </w:r>
+    </w:p>
+    <w:p>
+      <w:pPr>
+        <w:pStyle w:val="Nagwek2"/>
+        <w:pBdr>
+          <w:bottom w:val="single" w:sz="4" w:space="1" w:color="17365D" w:themeColor="text2" w:themeShade="BF"/>
+        </w:pBdr>
+        <w:rPr>
+          <w:b w:val="0"/>
+          <w:color w:val="1F497D" w:themeColor="text2"/>
+          <w:sz w:val="52"/>
+          <w:szCs w:val="52"/>
+        </w:rPr>
+      </w:pPr>
+      <w:bookmarkStart w:id="9" w:name="_Toc92822632"/>
+      <w:r>
+        <w:rPr>
+          <w:b w:val="0"/>
+          <w:color w:val="1F497D" w:themeColor="text2"/>
+          <w:sz w:val="52"/>
+          <w:szCs w:val="52"/>
+        </w:rPr>
+        <w:lastRenderedPageBreak/>
+        <w:t>Diagramy sekwencji</w:t>
+      </w:r>
+      <w:bookmarkEnd w:id="9"/>
+    </w:p>
+    <w:p/>
+    <w:p>
+      <w:pPr>
+        <w:pStyle w:val="Akapitzlist"/>
+        <w:ind w:left="0"/>
+        <w:jc w:val="center"/>
+        <w:rPr>
+          <w:b/>
+          <w:sz w:val="24"/>
+          <w:szCs w:val="24"/>
+        </w:rPr>
+      </w:pPr>
+      <w:r>
+        <w:rPr>
+          <w:b/>
+          <w:sz w:val="24"/>
+          <w:szCs w:val="24"/>
+        </w:rPr>
+        <w:t>Rejestracja</w:t>
+      </w:r>
+    </w:p>
+    <w:p>
+      <w:pPr>
+        <w:pStyle w:val="Akapitzlist"/>
+        <w:ind w:left="0"/>
+      </w:pPr>
+      <w:r>
+        <w:rPr>
+          <w:b/>
+          <w:sz w:val="24"/>
+          <w:szCs w:val="24"/>
+        </w:rPr>
+        <w:br/>
+      </w:r>
+      <w:r>
+        <w:rPr>
+          <w:noProof/>
+          <w:lang w:eastAsia="pl-PL"/>
+        </w:rPr>
+        <w:drawing>
+          <wp:inline distT="0" distB="0" distL="0" distR="0" wp14:anchorId="4E5A3469" wp14:editId="75998B70">
+            <wp:extent cx="6010275" cy="6372225"/>
+            <wp:effectExtent l="0" t="0" r="9525" b="9525"/>
+            <wp:docPr id="4" name="Obraz 4"/>
+            <wp:cNvGraphicFramePr>
+              <a:graphicFrameLocks xmlns:a="http://schemas.openxmlformats.org/drawingml/2006/main" noChangeAspect="1"/>
+            </wp:cNvGraphicFramePr>
+            <a:graphic xmlns:a="http://schemas.openxmlformats.org/drawingml/2006/main">
+              <a:graphicData uri="http://schemas.openxmlformats.org/drawingml/2006/picture">
+                <pic:pic xmlns:pic="http://schemas.openxmlformats.org/drawingml/2006/picture">
+                  <pic:nvPicPr>
+                    <pic:cNvPr id="0" name=""/>
+                    <pic:cNvPicPr/>
+                  </pic:nvPicPr>
+                  <pic:blipFill>
+                    <a:blip r:embed="rId14"/>
+                    <a:stretch>
+                      <a:fillRect/>
+                    </a:stretch>
+                  </pic:blipFill>
+                  <pic:spPr>
+                    <a:xfrm>
+                      <a:off x="0" y="0"/>
+                      <a:ext cx="6011412" cy="6373430"/>
+                    </a:xfrm>
+                    <a:prstGeom prst="rect">
+                      <a:avLst/>
+                    </a:prstGeom>
+                  </pic:spPr>
+                </pic:pic>
+              </a:graphicData>
+            </a:graphic>
+          </wp:inline>
+        </w:drawing>
+      </w:r>
+    </w:p>
+    <w:p>
+      <w:pPr>
+        <w:pStyle w:val="Akapitzlist"/>
+        <w:ind w:left="0"/>
+        <w:jc w:val="center"/>
+      </w:pPr>
+      <w:r>
+        <w:rPr>
+          <w:noProof/>
+          <w:lang w:eastAsia="pl-PL"/>
+        </w:rPr>
+        <w:lastRenderedPageBreak/>
+        <w:drawing>
+          <wp:anchor distT="0" distB="0" distL="114300" distR="114300" simplePos="0" relativeHeight="251663360" behindDoc="0" locked="0" layoutInCell="1" allowOverlap="1" wp14:anchorId="736BCEEF" wp14:editId="09EEA7A1">
+            <wp:simplePos x="0" y="0"/>
+            <wp:positionH relativeFrom="column">
+              <wp:posOffset>-4445</wp:posOffset>
+            </wp:positionH>
+            <wp:positionV relativeFrom="paragraph">
+              <wp:posOffset>452755</wp:posOffset>
+            </wp:positionV>
+            <wp:extent cx="6153150" cy="4505325"/>
+            <wp:effectExtent l="0" t="0" r="0" b="9525"/>
+            <wp:wrapSquare wrapText="bothSides"/>
+            <wp:docPr id="6" name="Obraz 6"/>
+            <wp:cNvGraphicFramePr>
+              <a:graphicFrameLocks xmlns:a="http://schemas.openxmlformats.org/drawingml/2006/main" noChangeAspect="1"/>
+            </wp:cNvGraphicFramePr>
+            <a:graphic xmlns:a="http://schemas.openxmlformats.org/drawingml/2006/main">
+              <a:graphicData uri="http://schemas.openxmlformats.org/drawingml/2006/picture">
+                <pic:pic xmlns:pic="http://schemas.openxmlformats.org/drawingml/2006/picture">
+                  <pic:nvPicPr>
+                    <pic:cNvPr id="0" name=""/>
+                    <pic:cNvPicPr/>
+                  </pic:nvPicPr>
+                  <pic:blipFill>
+                    <a:blip r:embed="rId15">
+                      <a:extLst>
+                        <a:ext uri="{28A0092B-C50C-407E-A947-70E740481C1C}">
+                          <a14:useLocalDpi xmlns:a14="http://schemas.microsoft.com/office/drawing/2010/main" val="0"/>
+                        </a:ext>
+                      </a:extLst>
+                    </a:blip>
+                    <a:stretch>
+                      <a:fillRect/>
+                    </a:stretch>
+                  </pic:blipFill>
+                  <pic:spPr>
+                    <a:xfrm>
+                      <a:off x="0" y="0"/>
+                      <a:ext cx="6153150" cy="4505325"/>
+                    </a:xfrm>
+                    <a:prstGeom prst="rect">
+                      <a:avLst/>
+                    </a:prstGeom>
+                  </pic:spPr>
+                </pic:pic>
+              </a:graphicData>
+            </a:graphic>
+            <wp14:sizeRelH relativeFrom="page">
+              <wp14:pctWidth>0</wp14:pctWidth>
+            </wp14:sizeRelH>
+            <wp14:sizeRelV relativeFrom="page">
+              <wp14:pctHeight>0</wp14:pctHeight>
+            </wp14:sizeRelV>
+          </wp:anchor>
+        </w:drawing>
+      </w:r>
+      <w:r>
+        <w:rPr>
+          <w:b/>
+          <w:sz w:val="24"/>
+          <w:szCs w:val="24"/>
+        </w:rPr>
+        <w:t>Logowanie</w:t>
+      </w:r>
+      <w:r>
+        <w:br/>
+      </w:r>
+    </w:p>
+    <w:p>
+      <w:pPr>
+        <w:pStyle w:val="Akapitzlist"/>
+        <w:ind w:left="0"/>
+        <w:jc w:val="center"/>
+      </w:pPr>
+      <w:r>
+        <w:rPr>
+          <w:b/>
+        </w:rPr>
+        <w:lastRenderedPageBreak/>
+        <w:t>Korzystanie z oferty oferowanej przez fachowca</w:t>
+      </w:r>
+      <w:r>
+        <w:br/>
+      </w:r>
+      <w:r>
+        <w:rPr>
+          <w:noProof/>
+          <w:lang w:eastAsia="pl-PL"/>
+        </w:rPr>
+        <w:drawing>
+          <wp:inline distT="0" distB="0" distL="0" distR="0" wp14:anchorId="698AA91B" wp14:editId="07866312">
+            <wp:extent cx="5760720" cy="5105397"/>
+            <wp:effectExtent l="0" t="0" r="0" b="635"/>
+            <wp:docPr id="7" name="Obraz 7"/>
+            <wp:cNvGraphicFramePr>
+              <a:graphicFrameLocks xmlns:a="http://schemas.openxmlformats.org/drawingml/2006/main" noChangeAspect="1"/>
+            </wp:cNvGraphicFramePr>
+            <a:graphic xmlns:a="http://schemas.openxmlformats.org/drawingml/2006/main">
+              <a:graphicData uri="http://schemas.openxmlformats.org/drawingml/2006/picture">
+                <pic:pic xmlns:pic="http://schemas.openxmlformats.org/drawingml/2006/picture">
+                  <pic:nvPicPr>
+                    <pic:cNvPr id="0" name=""/>
+                    <pic:cNvPicPr/>
+                  </pic:nvPicPr>
+                  <pic:blipFill>
+                    <a:blip r:embed="rId16"/>
+                    <a:stretch>
+                      <a:fillRect/>
+                    </a:stretch>
+                  </pic:blipFill>
+                  <pic:spPr>
+                    <a:xfrm>
+                      <a:off x="0" y="0"/>
+                      <a:ext cx="5760720" cy="5105397"/>
+                    </a:xfrm>
+                    <a:prstGeom prst="rect">
+                      <a:avLst/>
+                    </a:prstGeom>
+                  </pic:spPr>
+                </pic:pic>
+              </a:graphicData>
+            </a:graphic>
+          </wp:inline>
+        </w:drawing>
+      </w:r>
+    </w:p>
+    <w:p>
+      <w:pPr>
+        <w:pStyle w:val="Akapitzlist"/>
+        <w:ind w:left="0"/>
+        <w:jc w:val="center"/>
+      </w:pPr>
+      <w:r>
+        <w:rPr>
+          <w:b/>
+        </w:rPr>
+        <w:lastRenderedPageBreak/>
+        <w:t>Tworzenie i obsługa oferty przez fachowca</w:t>
+      </w:r>
+      <w:r>
+        <w:br/>
+      </w:r>
+      <w:r>
+        <w:rPr>
+          <w:noProof/>
+          <w:lang w:eastAsia="pl-PL"/>
+        </w:rPr>
+        <w:drawing>
+          <wp:inline distT="0" distB="0" distL="0" distR="0" wp14:anchorId="00993B8D" wp14:editId="118E4281">
+            <wp:extent cx="5760720" cy="4003596"/>
+            <wp:effectExtent l="0" t="0" r="0" b="0"/>
+            <wp:docPr id="8" name="Obraz 8"/>
+            <wp:cNvGraphicFramePr>
+              <a:graphicFrameLocks xmlns:a="http://schemas.openxmlformats.org/drawingml/2006/main" noChangeAspect="1"/>
+            </wp:cNvGraphicFramePr>
+            <a:graphic xmlns:a="http://schemas.openxmlformats.org/drawingml/2006/main">
+              <a:graphicData uri="http://schemas.openxmlformats.org/drawingml/2006/picture">
+                <pic:pic xmlns:pic="http://schemas.openxmlformats.org/drawingml/2006/picture">
+                  <pic:nvPicPr>
+                    <pic:cNvPr id="0" name=""/>
+                    <pic:cNvPicPr/>
+                  </pic:nvPicPr>
+                  <pic:blipFill>
+                    <a:blip r:embed="rId17"/>
+                    <a:stretch>
+                      <a:fillRect/>
+                    </a:stretch>
+                  </pic:blipFill>
+                  <pic:spPr>
+                    <a:xfrm>
+                      <a:off x="0" y="0"/>
+                      <a:ext cx="5760720" cy="4003596"/>
+                    </a:xfrm>
+                    <a:prstGeom prst="rect">
+                      <a:avLst/>
+                    </a:prstGeom>
+                  </pic:spPr>
+                </pic:pic>
+              </a:graphicData>
+            </a:graphic>
+          </wp:inline>
+        </w:drawing>
+      </w:r>
+    </w:p>
+    <w:p/>
+    <w:p/>
+    <w:p/>
+    <w:p/>
+    <w:p/>
+    <w:p/>
+    <w:p/>
+    <w:p/>
+    <w:p/>
+    <w:p>
+      <w:pPr>
+        <w:tabs>
+          <w:tab w:val="left" w:pos="5445"/>
+        </w:tabs>
+      </w:pPr>
+      <w:r>
+        <w:tab/>
+      </w:r>
+    </w:p>
+    <w:p>
+      <w:r>
+        <w:br w:type="page"/>
+      </w:r>
+    </w:p>
+    <w:p>
+      <w:pPr>
+        <w:pStyle w:val="Nagwek2"/>
+        <w:pBdr>
+          <w:bottom w:val="single" w:sz="4" w:space="1" w:color="17365D" w:themeColor="text2" w:themeShade="BF"/>
+        </w:pBdr>
+        <w:rPr>
+          <w:b w:val="0"/>
+          <w:sz w:val="52"/>
+          <w:szCs w:val="52"/>
+        </w:rPr>
+      </w:pPr>
+      <w:bookmarkStart w:id="10" w:name="_Toc92822633"/>
+      <w:r>
+        <w:rPr>
+          <w:noProof/>
+        </w:rPr>
+        <w:lastRenderedPageBreak/>
+        <w:pict>
+          <v:shape id="_x0000_s1035" type="#_x0000_t75" style="position:absolute;margin-left:-39.3pt;margin-top:81.4pt;width:526.65pt;height:501.75pt;z-index:251675648;mso-position-horizontal-relative:text;mso-position-vertical-relative:text">
+            <v:imagedata r:id="rId18" o:title="DiagramKlas"/>
+            <w10:wrap type="square"/>
+          </v:shape>
+        </w:pict>
+      </w:r>
+      <w:r>
+        <w:rPr>
+          <w:b w:val="0"/>
+          <w:sz w:val="52"/>
+          <w:szCs w:val="52"/>
+        </w:rPr>
+        <w:t>Diagram klas</w:t>
+      </w:r>
+      <w:bookmarkEnd w:id="10"/>
+      <w:r>
+        <w:rPr>
+          <w:b w:val="0"/>
+          <w:sz w:val="52"/>
+          <w:szCs w:val="52"/>
+        </w:rPr>
+        <w:br w:type="page"/>
+      </w:r>
+    </w:p>
+    <w:p>
+      <w:pPr>
+        <w:pStyle w:val="Nagwek2"/>
+        <w:pBdr>
+          <w:bottom w:val="single" w:sz="4" w:space="1" w:color="17365D" w:themeColor="text2" w:themeShade="BF"/>
+        </w:pBdr>
+        <w:rPr>
+          <w:b w:val="0"/>
+          <w:color w:val="1F497D" w:themeColor="text2"/>
+          <w:sz w:val="52"/>
+          <w:szCs w:val="52"/>
+        </w:rPr>
+      </w:pPr>
+      <w:bookmarkStart w:id="11" w:name="_Toc92822634"/>
+      <w:r>
+        <w:rPr>
+          <w:b w:val="0"/>
+          <w:color w:val="1F497D" w:themeColor="text2"/>
+          <w:sz w:val="52"/>
+          <w:szCs w:val="52"/>
+        </w:rPr>
+        <w:lastRenderedPageBreak/>
+        <w:t>Diagram stanu</w:t>
+      </w:r>
+      <w:bookmarkEnd w:id="11"/>
+    </w:p>
+    <w:p>
+      <w:r>
+        <w:rPr>
+          <w:b/>
+          <w:noProof/>
+          <w:color w:val="1F497D" w:themeColor="text2"/>
+          <w:sz w:val="52"/>
+          <w:szCs w:val="52"/>
+          <w:lang w:eastAsia="pl-PL"/>
+        </w:rPr>
+        <w:drawing>
+          <wp:anchor distT="0" distB="0" distL="114300" distR="114300" simplePos="0" relativeHeight="251664384" behindDoc="0" locked="0" layoutInCell="1" allowOverlap="1" wp14:anchorId="4F4861C2" wp14:editId="26DB201A">
+            <wp:simplePos x="0" y="0"/>
+            <wp:positionH relativeFrom="column">
+              <wp:posOffset>62230</wp:posOffset>
+            </wp:positionH>
+            <wp:positionV relativeFrom="paragraph">
+              <wp:posOffset>464820</wp:posOffset>
+            </wp:positionV>
+            <wp:extent cx="5760720" cy="5313045"/>
+            <wp:effectExtent l="0" t="0" r="0" b="1905"/>
+            <wp:wrapSquare wrapText="bothSides"/>
+            <wp:docPr id="5" name="Obraz 5" descr="C:\Users\Mieszko\AppData\Local\Microsoft\Windows\INetCache\Content.Word\OrderStateDiagram.jpg"/>
+            <wp:cNvGraphicFramePr>
+              <a:graphicFrameLocks xmlns:a="http://schemas.openxmlformats.org/drawingml/2006/main" noChangeAspect="1"/>
+            </wp:cNvGraphicFramePr>
+            <a:graphic xmlns:a="http://schemas.openxmlformats.org/drawingml/2006/main">
+              <a:graphicData uri="http://schemas.openxmlformats.org/drawingml/2006/picture">
+                <pic:pic xmlns:pic="http://schemas.openxmlformats.org/drawingml/2006/picture">
+                  <pic:nvPicPr>
+                    <pic:cNvPr id="0" name="Picture 3" descr="C:\Users\Mieszko\AppData\Local\Microsoft\Windows\INetCache\Content.Word\OrderStateDiagram.jpg"/>
+                    <pic:cNvPicPr>
+                      <a:picLocks noChangeAspect="1" noChangeArrowheads="1"/>
+                    </pic:cNvPicPr>
+                  </pic:nvPicPr>
+                  <pic:blipFill>
+                    <a:blip r:embed="rId19">
+                      <a:extLst>
+                        <a:ext uri="{28A0092B-C50C-407E-A947-70E740481C1C}">
+                          <a14:useLocalDpi xmlns:a14="http://schemas.microsoft.com/office/drawing/2010/main" val="0"/>
+                        </a:ext>
+                      </a:extLst>
+                    </a:blip>
+                    <a:srcRect/>
+                    <a:stretch>
+                      <a:fillRect/>
+                    </a:stretch>
+                  </pic:blipFill>
+                  <pic:spPr bwMode="auto">
+                    <a:xfrm>
+                      <a:off x="0" y="0"/>
+                      <a:ext cx="5760720" cy="5313045"/>
+                    </a:xfrm>
+                    <a:prstGeom prst="rect">
+                      <a:avLst/>
+                    </a:prstGeom>
+                    <a:noFill/>
+                    <a:ln>
+                      <a:noFill/>
+                    </a:ln>
+                  </pic:spPr>
+                </pic:pic>
+              </a:graphicData>
+            </a:graphic>
+            <wp14:sizeRelH relativeFrom="page">
+              <wp14:pctWidth>0</wp14:pctWidth>
+            </wp14:sizeRelH>
+            <wp14:sizeRelV relativeFrom="page">
+              <wp14:pctHeight>0</wp14:pctHeight>
+            </wp14:sizeRelV>
+          </wp:anchor>
+        </w:drawing>
+      </w:r>
+    </w:p>
+    <w:p/>
+    <w:p/>
+    <w:p/>
+    <w:p/>
+    <w:p>
+      <w:pPr>
+        <w:tabs>
+          <w:tab w:val="left" w:pos="1980"/>
+        </w:tabs>
+      </w:pPr>
+      <w:r>
+        <w:tab/>
+      </w:r>
+    </w:p>
+    <w:p>
+      <w:r>
+        <w:br w:type="page"/>
+      </w:r>
+    </w:p>
+    <w:p>
+      <w:pPr>
+        <w:pStyle w:val="Nagwek2"/>
+        <w:pBdr>
+          <w:bottom w:val="single" w:sz="4" w:space="1" w:color="17365D" w:themeColor="text2" w:themeShade="BF"/>
+        </w:pBdr>
+        <w:rPr>
+          <w:b w:val="0"/>
+          <w:color w:val="1F497D" w:themeColor="text2"/>
+          <w:sz w:val="52"/>
+          <w:szCs w:val="52"/>
+        </w:rPr>
+      </w:pPr>
+      <w:bookmarkStart w:id="12" w:name="_Toc92822635"/>
+      <w:r>
+        <w:rPr>
+          <w:b w:val="0"/>
+          <w:color w:val="1F497D" w:themeColor="text2"/>
+          <w:sz w:val="52"/>
+          <w:szCs w:val="52"/>
+        </w:rPr>
+        <w:lastRenderedPageBreak/>
+        <w:t>Diagram komponentów</w:t>
+      </w:r>
+      <w:bookmarkEnd w:id="12"/>
+    </w:p>
+    <w:p/>
+    <w:p/>
+    <w:p/>
+    <w:p>
+      <w:r>
+        <w:rPr>
+          <w:b/>
+          <w:noProof/>
+          <w:color w:val="1F497D" w:themeColor="text2"/>
+          <w:sz w:val="52"/>
+          <w:szCs w:val="52"/>
+          <w:lang w:eastAsia="pl-PL"/>
+        </w:rPr>
+        <w:drawing>
+          <wp:anchor distT="0" distB="0" distL="114300" distR="114300" simplePos="0" relativeHeight="251665408" behindDoc="1" locked="0" layoutInCell="1" allowOverlap="1" wp14:anchorId="2C684692" wp14:editId="37682954">
+            <wp:simplePos x="0" y="0"/>
+            <wp:positionH relativeFrom="column">
+              <wp:posOffset>-175895</wp:posOffset>
+            </wp:positionH>
+            <wp:positionV relativeFrom="paragraph">
+              <wp:posOffset>247650</wp:posOffset>
+            </wp:positionV>
+            <wp:extent cx="6372225" cy="4914265"/>
+            <wp:effectExtent l="0" t="0" r="9525" b="0"/>
+            <wp:wrapSquare wrapText="bothSides"/>
+            <wp:docPr id="9" name="Obraz 9" descr="C:\Users\Mieszko\AppData\Local\Microsoft\Windows\INetCache\Content.Word\ComponentDiagram1.png"/>
+            <wp:cNvGraphicFramePr>
+              <a:graphicFrameLocks xmlns:a="http://schemas.openxmlformats.org/drawingml/2006/main" noChangeAspect="1"/>
+            </wp:cNvGraphicFramePr>
+            <a:graphic xmlns:a="http://schemas.openxmlformats.org/drawingml/2006/main">
+              <a:graphicData uri="http://schemas.openxmlformats.org/drawingml/2006/picture">
+                <pic:pic xmlns:pic="http://schemas.openxmlformats.org/drawingml/2006/picture">
+                  <pic:nvPicPr>
+                    <pic:cNvPr id="0" name="Picture 6" descr="C:\Users\Mieszko\AppData\Local\Microsoft\Windows\INetCache\Content.Word\ComponentDiagram1.png"/>
+                    <pic:cNvPicPr>
+                      <a:picLocks noChangeAspect="1" noChangeArrowheads="1"/>
+                    </pic:cNvPicPr>
+                  </pic:nvPicPr>
+                  <pic:blipFill>
+                    <a:blip r:embed="rId20">
+                      <a:extLst>
+                        <a:ext uri="{28A0092B-C50C-407E-A947-70E740481C1C}">
+                          <a14:useLocalDpi xmlns:a14="http://schemas.microsoft.com/office/drawing/2010/main" val="0"/>
+                        </a:ext>
+                      </a:extLst>
+                    </a:blip>
+                    <a:srcRect/>
+                    <a:stretch>
+                      <a:fillRect/>
+                    </a:stretch>
+                  </pic:blipFill>
+                  <pic:spPr bwMode="auto">
+                    <a:xfrm>
+                      <a:off x="0" y="0"/>
+                      <a:ext cx="6372225" cy="4914265"/>
+                    </a:xfrm>
+                    <a:prstGeom prst="rect">
+                      <a:avLst/>
+                    </a:prstGeom>
+                    <a:noFill/>
+                    <a:ln>
+                      <a:noFill/>
+                    </a:ln>
+                  </pic:spPr>
+                </pic:pic>
+              </a:graphicData>
+            </a:graphic>
+            <wp14:sizeRelH relativeFrom="page">
+              <wp14:pctWidth>0</wp14:pctWidth>
+            </wp14:sizeRelH>
+            <wp14:sizeRelV relativeFrom="page">
+              <wp14:pctHeight>0</wp14:pctHeight>
+            </wp14:sizeRelV>
+          </wp:anchor>
+        </w:drawing>
+      </w:r>
+    </w:p>
+    <w:p>
+      <w:pPr>
+        <w:tabs>
+          <w:tab w:val="left" w:pos="2700"/>
+        </w:tabs>
+      </w:pPr>
+      <w:r>
+        <w:tab/>
+      </w:r>
+    </w:p>
+    <w:p/>
+    <w:p/>
+    <w:p/>
+    <w:p>
+      <w:pPr>
+        <w:tabs>
+          <w:tab w:val="left" w:pos="3900"/>
+        </w:tabs>
+      </w:pPr>
+      <w:r>
+        <w:tab/>
+      </w:r>
+    </w:p>
+    <w:p>
+      <w:pPr>
+        <w:tabs>
+          <w:tab w:val="left" w:pos="3900"/>
+        </w:tabs>
+      </w:pPr>
+    </w:p>
+    <w:p>
+      <w:pPr>
+        <w:pStyle w:val="Nagwek2"/>
+        <w:pBdr>
+          <w:bottom w:val="single" w:sz="4" w:space="1" w:color="17365D" w:themeColor="text2" w:themeShade="BF"/>
+        </w:pBdr>
+        <w:rPr>
+          <w:b w:val="0"/>
+          <w:color w:val="1F497D" w:themeColor="text2"/>
+          <w:sz w:val="52"/>
+          <w:szCs w:val="52"/>
+        </w:rPr>
+      </w:pPr>
+      <w:bookmarkStart w:id="13" w:name="_Toc92822636"/>
+      <w:r>
+        <w:rPr>
+          <w:b w:val="0"/>
+          <w:color w:val="1F497D" w:themeColor="text2"/>
+          <w:sz w:val="52"/>
+          <w:szCs w:val="52"/>
+        </w:rPr>
+        <w:lastRenderedPageBreak/>
+        <w:t>Design graficzny</w:t>
+      </w:r>
+      <w:bookmarkEnd w:id="13"/>
+    </w:p>
+    <w:p/>
+    <w:p>
+      <w:pPr>
+        <w:tabs>
+          <w:tab w:val="left" w:pos="3375"/>
+        </w:tabs>
+        <w:rPr>
+          <w:rFonts w:ascii="Calibri Light" w:hAnsi="Calibri Light" w:cs="Calibri Light"/>
+          <w:b/>
+        </w:rPr>
+      </w:pPr>
+      <w:r>
+        <w:rPr>
+          <w:rFonts w:ascii="Calibri Light" w:hAnsi="Calibri Light" w:cs="Calibri Light"/>
+          <w:b/>
+        </w:rPr>
+        <w:t>Ekran powitalny</w:t>
+      </w:r>
+      <w:r>
+        <w:rPr>
+          <w:rFonts w:ascii="Calibri Light" w:hAnsi="Calibri Light" w:cs="Calibri Light"/>
+          <w:b/>
+        </w:rPr>
+        <w:t xml:space="preserve">       </w:t>
+      </w:r>
+      <w:r>
+        <w:rPr>
+          <w:rFonts w:ascii="Calibri Light" w:hAnsi="Calibri Light" w:cs="Calibri Light"/>
+          <w:b/>
+        </w:rPr>
+        <w:tab/>
+      </w:r>
+      <w:r>
+        <w:rPr>
+          <w:rFonts w:ascii="Calibri Light" w:hAnsi="Calibri Light" w:cs="Calibri Light"/>
+          <w:b/>
+        </w:rPr>
+        <w:tab/>
+      </w:r>
+      <w:r>
+        <w:rPr>
+          <w:rFonts w:ascii="Calibri Light" w:hAnsi="Calibri Light" w:cs="Calibri Light"/>
+          <w:b/>
+        </w:rPr>
+        <w:tab/>
+      </w:r>
+      <w:r>
+        <w:rPr>
+          <w:rFonts w:ascii="Calibri Light" w:hAnsi="Calibri Light" w:cs="Calibri Light"/>
+          <w:b/>
+        </w:rPr>
+        <w:tab/>
+      </w:r>
+      <w:r>
+        <w:rPr>
+          <w:rFonts w:ascii="Calibri Light" w:hAnsi="Calibri Light" w:cs="Calibri Light"/>
+          <w:b/>
+        </w:rPr>
+        <w:tab/>
+        <w:t>Ekran startowy</w:t>
+      </w:r>
+    </w:p>
+    <w:p>
+      <w:r>
+        <w:rPr>
+          <w:b/>
+          <w:noProof/>
+          <w:color w:val="1F497D" w:themeColor="text2"/>
+          <w:sz w:val="52"/>
+          <w:szCs w:val="52"/>
+          <w:lang w:eastAsia="pl-PL"/>
+        </w:rPr>
+        <w:drawing>
+          <wp:anchor distT="0" distB="0" distL="114300" distR="114300" simplePos="0" relativeHeight="251666432" behindDoc="0" locked="0" layoutInCell="1" allowOverlap="1" wp14:anchorId="3B9186DA" wp14:editId="58EF3E6C">
+            <wp:simplePos x="0" y="0"/>
+            <wp:positionH relativeFrom="column">
+              <wp:posOffset>14605</wp:posOffset>
+            </wp:positionH>
+            <wp:positionV relativeFrom="paragraph">
+              <wp:posOffset>256540</wp:posOffset>
+            </wp:positionV>
+            <wp:extent cx="2397600" cy="5191200"/>
+            <wp:effectExtent l="0" t="0" r="3175" b="0"/>
+            <wp:wrapSquare wrapText="bothSides"/>
+            <wp:docPr id="10" name="Obraz 10" descr="C:\Users\Mieszko\AppData\Local\Microsoft\Windows\INetCache\Content.Word\WelecomeScreen.png"/>
+            <wp:cNvGraphicFramePr>
+              <a:graphicFrameLocks xmlns:a="http://schemas.openxmlformats.org/drawingml/2006/main" noChangeAspect="1"/>
+            </wp:cNvGraphicFramePr>
+            <a:graphic xmlns:a="http://schemas.openxmlformats.org/drawingml/2006/main">
+              <a:graphicData uri="http://schemas.openxmlformats.org/drawingml/2006/picture">
+                <pic:pic xmlns:pic="http://schemas.openxmlformats.org/drawingml/2006/picture">
+                  <pic:nvPicPr>
+                    <pic:cNvPr id="0" name="Picture 9" descr="C:\Users\Mieszko\AppData\Local\Microsoft\Windows\INetCache\Content.Word\WelecomeScreen.png"/>
+                    <pic:cNvPicPr>
+                      <a:picLocks noChangeAspect="1" noChangeArrowheads="1"/>
+                    </pic:cNvPicPr>
+                  </pic:nvPicPr>
+                  <pic:blipFill>
+                    <a:blip r:embed="rId21">
+                      <a:extLst>
+                        <a:ext uri="{28A0092B-C50C-407E-A947-70E740481C1C}">
+                          <a14:useLocalDpi xmlns:a14="http://schemas.microsoft.com/office/drawing/2010/main" val="0"/>
+                        </a:ext>
+                      </a:extLst>
+                    </a:blip>
+                    <a:srcRect/>
+                    <a:stretch>
+                      <a:fillRect/>
+                    </a:stretch>
+                  </pic:blipFill>
+                  <pic:spPr bwMode="auto">
+                    <a:xfrm>
+                      <a:off x="0" y="0"/>
+                      <a:ext cx="2397600" cy="5191200"/>
+                    </a:xfrm>
+                    <a:prstGeom prst="rect">
+                      <a:avLst/>
+                    </a:prstGeom>
+                    <a:noFill/>
+                    <a:ln>
+                      <a:noFill/>
+                    </a:ln>
+                  </pic:spPr>
+                </pic:pic>
+              </a:graphicData>
+            </a:graphic>
+            <wp14:sizeRelH relativeFrom="page">
+              <wp14:pctWidth>0</wp14:pctWidth>
+            </wp14:sizeRelH>
+            <wp14:sizeRelV relativeFrom="page">
+              <wp14:pctHeight>0</wp14:pctHeight>
+            </wp14:sizeRelV>
+          </wp:anchor>
+        </w:drawing>
+      </w:r>
+      <w:r>
+        <w:rPr>
+          <w:noProof/>
+        </w:rPr>
+        <w:pict>
+          <v:shape id="_x0000_s1030" type="#_x0000_t75" style="position:absolute;margin-left:270.5pt;margin-top:18.8pt;width:188.8pt;height:408.65pt;z-index:251668480;mso-position-horizontal-relative:text;mso-position-vertical-relative:text">
+            <v:imagedata r:id="rId22" o:title="HomeScreen"/>
+            <w10:wrap type="square"/>
+          </v:shape>
+        </w:pict>
+      </w:r>
+    </w:p>
+    <w:p>
+      <w:pPr>
+        <w:tabs>
+          <w:tab w:val="left" w:pos="2310"/>
+        </w:tabs>
+      </w:pPr>
+      <w:r>
+        <w:tab/>
+      </w:r>
+    </w:p>
+    <w:p/>
+    <w:p/>
+    <w:p/>
+    <w:p/>
+    <w:p/>
+    <w:p/>
+    <w:p/>
+    <w:p/>
+    <w:p/>
+    <w:p/>
+    <w:p/>
+    <w:p/>
+    <w:p/>
+    <w:p/>
+    <w:p/>
+    <w:p/>
+    <w:p>
+      <w:r>
+        <w:br w:type="page"/>
+      </w:r>
+    </w:p>
+    <w:p>
+      <w:pPr>
+        <w:rPr>
+          <w:rFonts w:ascii="Calibri Light" w:hAnsi="Calibri Light" w:cs="Calibri Light"/>
+          <w:b/>
+        </w:rPr>
+      </w:pPr>
+    </w:p>
+    <w:p>
+      <w:pPr>
+        <w:rPr>
+          <w:rFonts w:ascii="Calibri Light" w:hAnsi="Calibri Light" w:cs="Calibri Light"/>
+          <w:b/>
+        </w:rPr>
+      </w:pPr>
+      <w:r>
+        <w:rPr>
+          <w:rFonts w:ascii="Calibri Light" w:hAnsi="Calibri Light" w:cs="Calibri Light"/>
+          <w:b/>
+        </w:rPr>
+        <w:t>Ekran logowania</w:t>
+      </w:r>
+      <w:r>
+        <w:rPr>
+          <w:rFonts w:ascii="Calibri Light" w:hAnsi="Calibri Light" w:cs="Calibri Light"/>
+          <w:b/>
+        </w:rPr>
+        <w:tab/>
+      </w:r>
+      <w:r>
+        <w:rPr>
+          <w:rFonts w:ascii="Calibri Light" w:hAnsi="Calibri Light" w:cs="Calibri Light"/>
+          <w:b/>
+        </w:rPr>
+        <w:tab/>
+      </w:r>
+      <w:r>
+        <w:rPr>
+          <w:rFonts w:ascii="Calibri Light" w:hAnsi="Calibri Light" w:cs="Calibri Light"/>
+          <w:b/>
+        </w:rPr>
+        <w:tab/>
+      </w:r>
+      <w:r>
+        <w:rPr>
+          <w:rFonts w:ascii="Calibri Light" w:hAnsi="Calibri Light" w:cs="Calibri Light"/>
+          <w:b/>
+        </w:rPr>
+        <w:tab/>
+      </w:r>
+      <w:r>
+        <w:rPr>
+          <w:rFonts w:ascii="Calibri Light" w:hAnsi="Calibri Light" w:cs="Calibri Light"/>
+          <w:b/>
+        </w:rPr>
+        <w:tab/>
+        <w:t xml:space="preserve"> Ekran rejestracji</w:t>
+      </w:r>
+    </w:p>
+    <w:p>
+      <w:r>
+        <w:rPr>
+          <w:noProof/>
+        </w:rPr>
+        <w:pict>
+          <v:shape id="_x0000_s1033" type="#_x0000_t75" style="position:absolute;margin-left:254.7pt;margin-top:28.65pt;width:188.8pt;height:408.75pt;z-index:251671552;mso-position-horizontal-relative:text;mso-position-vertical:absolute;mso-position-vertical-relative:text">
+            <v:imagedata r:id="rId23" o:title="RegisterScreen"/>
+            <w10:wrap type="square"/>
+          </v:shape>
+        </w:pict>
+      </w:r>
+      <w:r>
+        <w:rPr>
+          <w:noProof/>
+          <w:lang w:eastAsia="pl-PL"/>
+        </w:rPr>
+        <w:drawing>
+          <wp:anchor distT="0" distB="0" distL="114300" distR="114300" simplePos="0" relativeHeight="251669504" behindDoc="0" locked="0" layoutInCell="1" allowOverlap="1" wp14:anchorId="15A5FA64" wp14:editId="1B838D0C">
+            <wp:simplePos x="0" y="0"/>
+            <wp:positionH relativeFrom="column">
+              <wp:posOffset>31750</wp:posOffset>
+            </wp:positionH>
+            <wp:positionV relativeFrom="paragraph">
+              <wp:posOffset>386715</wp:posOffset>
+            </wp:positionV>
+            <wp:extent cx="2396168" cy="5191200"/>
+            <wp:effectExtent l="0" t="0" r="4445" b="0"/>
+            <wp:wrapSquare wrapText="bothSides"/>
+            <wp:docPr id="11" name="Obraz 11" descr="C:\Users\Mieszko\AppData\Local\Microsoft\Windows\INetCache\Content.Word\LoggingScreen.png"/>
+            <wp:cNvGraphicFramePr>
+              <a:graphicFrameLocks xmlns:a="http://schemas.openxmlformats.org/drawingml/2006/main" noChangeAspect="1"/>
+            </wp:cNvGraphicFramePr>
+            <a:graphic xmlns:a="http://schemas.openxmlformats.org/drawingml/2006/main">
+              <a:graphicData uri="http://schemas.openxmlformats.org/drawingml/2006/picture">
+                <pic:pic xmlns:pic="http://schemas.openxmlformats.org/drawingml/2006/picture">
+                  <pic:nvPicPr>
+                    <pic:cNvPr id="0" name="Picture 8" descr="C:\Users\Mieszko\AppData\Local\Microsoft\Windows\INetCache\Content.Word\LoggingScreen.png"/>
+                    <pic:cNvPicPr>
+                      <a:picLocks noChangeAspect="1" noChangeArrowheads="1"/>
+                    </pic:cNvPicPr>
+                  </pic:nvPicPr>
+                  <pic:blipFill>
+                    <a:blip r:embed="rId24">
+                      <a:extLst>
+                        <a:ext uri="{28A0092B-C50C-407E-A947-70E740481C1C}">
+                          <a14:useLocalDpi xmlns:a14="http://schemas.microsoft.com/office/drawing/2010/main" val="0"/>
+                        </a:ext>
+                      </a:extLst>
+                    </a:blip>
+                    <a:srcRect/>
+                    <a:stretch>
+                      <a:fillRect/>
+                    </a:stretch>
+                  </pic:blipFill>
+                  <pic:spPr bwMode="auto">
+                    <a:xfrm>
+                      <a:off x="0" y="0"/>
+                      <a:ext cx="2396168" cy="5191200"/>
+                    </a:xfrm>
+                    <a:prstGeom prst="rect">
+                      <a:avLst/>
+                    </a:prstGeom>
+                    <a:noFill/>
+                    <a:ln>
+                      <a:noFill/>
+                    </a:ln>
+                  </pic:spPr>
+                </pic:pic>
+              </a:graphicData>
+            </a:graphic>
+            <wp14:sizeRelH relativeFrom="page">
+              <wp14:pctWidth>0</wp14:pctWidth>
+            </wp14:sizeRelH>
+            <wp14:sizeRelV relativeFrom="page">
+              <wp14:pctHeight>0</wp14:pctHeight>
+            </wp14:sizeRelV>
+          </wp:anchor>
+        </w:drawing>
+      </w:r>
+    </w:p>
+    <w:p/>
+    <w:p/>
+    <w:p/>
+    <w:p/>
+    <w:p/>
+    <w:p/>
+    <w:p/>
+    <w:p/>
+    <w:p/>
+    <w:p/>
+    <w:p/>
+    <w:p/>
+    <w:p/>
+    <w:p/>
+    <w:p/>
+    <w:p/>
+    <w:p/>
+    <w:p/>
+    <w:p/>
+    <w:p/>
+    <w:p/>
+    <w:p>
+      <w:pPr>
+        <w:jc w:val="center"/>
+      </w:pPr>
+    </w:p>
+    <w:p>
+      <w:r>
+        <w:br w:type="page"/>
+      </w:r>
+    </w:p>
+    <w:p>
+      <w:pPr>
+        <w:jc w:val="center"/>
+        <w:rPr>
+          <w:rFonts w:ascii="Calibri Light" w:hAnsi="Calibri Light" w:cs="Calibri Light"/>
+          <w:b/>
+        </w:rPr>
+      </w:pPr>
+      <w:r>
+        <w:rPr>
+          <w:rFonts w:ascii="Calibri Light" w:hAnsi="Calibri Light" w:cs="Calibri Light"/>
+          <w:b/>
+          <w:noProof/>
+        </w:rPr>
+        <w:lastRenderedPageBreak/>
+        <w:pict>
+          <v:shape id="_x0000_s1034" type="#_x0000_t75" style="position:absolute;left:0;text-align:left;margin-left:130.8pt;margin-top:44.65pt;width:189pt;height:408.75pt;z-index:251673600;mso-position-horizontal-relative:text;mso-position-vertical-relative:text">
+            <v:imagedata r:id="rId25" o:title="Services List"/>
+            <w10:wrap type="square"/>
+          </v:shape>
+        </w:pict>
+      </w:r>
+      <w:r>
+        <w:rPr>
+          <w:rFonts w:ascii="Calibri Light" w:hAnsi="Calibri Light" w:cs="Calibri Light"/>
+          <w:b/>
+        </w:rPr>
+        <w:t>Lista usług</w:t>
       </w:r>
     </w:p>
     <w:sectPr>
@@ -4614,6 +7620,119 @@
     </w:lvl>
   </w:abstractNum>
   <w:abstractNum w:abstractNumId="2">
+    <w:nsid w:val="22B826DC"/>
+    <w:multiLevelType w:val="hybridMultilevel"/>
+    <w:tmpl w:val="11F2F1AE"/>
+    <w:lvl w:ilvl="0" w:tplc="04150001">
+      <w:start w:val="1"/>
+      <w:numFmt w:val="bullet"/>
+      <w:lvlText w:val=""/>
+      <w:lvlJc w:val="left"/>
+      <w:pPr>
+        <w:ind w:left="720" w:hanging="360"/>
+      </w:pPr>
+      <w:rPr>
+        <w:rFonts w:ascii="Symbol" w:hAnsi="Symbol" w:hint="default"/>
+      </w:rPr>
+    </w:lvl>
+    <w:lvl w:ilvl="1" w:tplc="04150003" w:tentative="1">
+      <w:start w:val="1"/>
+      <w:numFmt w:val="bullet"/>
+      <w:lvlText w:val="o"/>
+      <w:lvlJc w:val="left"/>
+      <w:pPr>
+        <w:ind w:left="1440" w:hanging="360"/>
+      </w:pPr>
+      <w:rPr>
+        <w:rFonts w:ascii="Courier New" w:hAnsi="Courier New" w:cs="Courier New" w:hint="default"/>
+      </w:rPr>
+    </w:lvl>
+    <w:lvl w:ilvl="2" w:tplc="04150005" w:tentative="1">
+      <w:start w:val="1"/>
+      <w:numFmt w:val="bullet"/>
+      <w:lvlText w:val=""/>
+      <w:lvlJc w:val="left"/>
+      <w:pPr>
+        <w:ind w:left="2160" w:hanging="360"/>
+      </w:pPr>
+      <w:rPr>
+        <w:rFonts w:ascii="Wingdings" w:hAnsi="Wingdings" w:hint="default"/>
+      </w:rPr>
+    </w:lvl>
+    <w:lvl w:ilvl="3" w:tplc="04150001" w:tentative="1">
+      <w:start w:val="1"/>
+      <w:numFmt w:val="bullet"/>
+      <w:lvlText w:val=""/>
+      <w:lvlJc w:val="left"/>
+      <w:pPr>
+        <w:ind w:left="2880" w:hanging="360"/>
+      </w:pPr>
+      <w:rPr>
+        <w:rFonts w:ascii="Symbol" w:hAnsi="Symbol" w:hint="default"/>
+      </w:rPr>
+    </w:lvl>
+    <w:lvl w:ilvl="4" w:tplc="04150003" w:tentative="1">
+      <w:start w:val="1"/>
+      <w:numFmt w:val="bullet"/>
+      <w:lvlText w:val="o"/>
+      <w:lvlJc w:val="left"/>
+      <w:pPr>
+        <w:ind w:left="3600" w:hanging="360"/>
+      </w:pPr>
+      <w:rPr>
+        <w:rFonts w:ascii="Courier New" w:hAnsi="Courier New" w:cs="Courier New" w:hint="default"/>
+      </w:rPr>
+    </w:lvl>
+    <w:lvl w:ilvl="5" w:tplc="04150005" w:tentative="1">
+      <w:start w:val="1"/>
+      <w:numFmt w:val="bullet"/>
+      <w:lvlText w:val=""/>
+      <w:lvlJc w:val="left"/>
+      <w:pPr>
+        <w:ind w:left="4320" w:hanging="360"/>
+      </w:pPr>
+      <w:rPr>
+        <w:rFonts w:ascii="Wingdings" w:hAnsi="Wingdings" w:hint="default"/>
+      </w:rPr>
+    </w:lvl>
+    <w:lvl w:ilvl="6" w:tplc="04150001" w:tentative="1">
+      <w:start w:val="1"/>
+      <w:numFmt w:val="bullet"/>
+      <w:lvlText w:val=""/>
+      <w:lvlJc w:val="left"/>
+      <w:pPr>
+        <w:ind w:left="5040" w:hanging="360"/>
+      </w:pPr>
+      <w:rPr>
+        <w:rFonts w:ascii="Symbol" w:hAnsi="Symbol" w:hint="default"/>
+      </w:rPr>
+    </w:lvl>
+    <w:lvl w:ilvl="7" w:tplc="04150003" w:tentative="1">
+      <w:start w:val="1"/>
+      <w:numFmt w:val="bullet"/>
+      <w:lvlText w:val="o"/>
+      <w:lvlJc w:val="left"/>
+      <w:pPr>
+        <w:ind w:left="5760" w:hanging="360"/>
+      </w:pPr>
+      <w:rPr>
+        <w:rFonts w:ascii="Courier New" w:hAnsi="Courier New" w:cs="Courier New" w:hint="default"/>
+      </w:rPr>
+    </w:lvl>
+    <w:lvl w:ilvl="8" w:tplc="04150005" w:tentative="1">
+      <w:start w:val="1"/>
+      <w:numFmt w:val="bullet"/>
+      <w:lvlText w:val=""/>
+      <w:lvlJc w:val="left"/>
+      <w:pPr>
+        <w:ind w:left="6480" w:hanging="360"/>
+      </w:pPr>
+      <w:rPr>
+        <w:rFonts w:ascii="Wingdings" w:hAnsi="Wingdings" w:hint="default"/>
+      </w:rPr>
+    </w:lvl>
+  </w:abstractNum>
+  <w:abstractNum w:abstractNumId="3">
     <w:nsid w:val="23C3176C"/>
     <w:multiLevelType w:val="multilevel"/>
     <w:tmpl w:val="04150021"/>
@@ -4726,7 +7845,97 @@
       </w:rPr>
     </w:lvl>
   </w:abstractNum>
-  <w:abstractNum w:abstractNumId="3">
+  <w:abstractNum w:abstractNumId="4">
+    <w:nsid w:val="382A66F9"/>
+    <w:multiLevelType w:val="hybridMultilevel"/>
+    <w:tmpl w:val="17B6F95C"/>
+    <w:lvl w:ilvl="0" w:tplc="E16EF094">
+      <w:start w:val="1"/>
+      <w:numFmt w:val="decimal"/>
+      <w:lvlText w:val="%1."/>
+      <w:lvlJc w:val="left"/>
+      <w:pPr>
+        <w:ind w:left="720" w:hanging="360"/>
+      </w:pPr>
+      <w:rPr>
+        <w:rFonts w:hint="default"/>
+        <w:b/>
+      </w:rPr>
+    </w:lvl>
+    <w:lvl w:ilvl="1" w:tplc="04150019" w:tentative="1">
+      <w:start w:val="1"/>
+      <w:numFmt w:val="lowerLetter"/>
+      <w:lvlText w:val="%2."/>
+      <w:lvlJc w:val="left"/>
+      <w:pPr>
+        <w:ind w:left="1440" w:hanging="360"/>
+      </w:pPr>
+    </w:lvl>
+    <w:lvl w:ilvl="2" w:tplc="0415001B" w:tentative="1">
+      <w:start w:val="1"/>
+      <w:numFmt w:val="lowerRoman"/>
+      <w:lvlText w:val="%3."/>
+      <w:lvlJc w:val="right"/>
+      <w:pPr>
+        <w:ind w:left="2160" w:hanging="180"/>
+      </w:pPr>
+    </w:lvl>
+    <w:lvl w:ilvl="3" w:tplc="0415000F" w:tentative="1">
+      <w:start w:val="1"/>
+      <w:numFmt w:val="decimal"/>
+      <w:lvlText w:val="%4."/>
+      <w:lvlJc w:val="left"/>
+      <w:pPr>
+        <w:ind w:left="2880" w:hanging="360"/>
+      </w:pPr>
+    </w:lvl>
+    <w:lvl w:ilvl="4" w:tplc="04150019" w:tentative="1">
+      <w:start w:val="1"/>
+      <w:numFmt w:val="lowerLetter"/>
+      <w:lvlText w:val="%5."/>
+      <w:lvlJc w:val="left"/>
+      <w:pPr>
+        <w:ind w:left="3600" w:hanging="360"/>
+      </w:pPr>
+    </w:lvl>
+    <w:lvl w:ilvl="5" w:tplc="0415001B" w:tentative="1">
+      <w:start w:val="1"/>
+      <w:numFmt w:val="lowerRoman"/>
+      <w:lvlText w:val="%6."/>
+      <w:lvlJc w:val="right"/>
+      <w:pPr>
+        <w:ind w:left="4320" w:hanging="180"/>
+      </w:pPr>
+    </w:lvl>
+    <w:lvl w:ilvl="6" w:tplc="0415000F" w:tentative="1">
+      <w:start w:val="1"/>
+      <w:numFmt w:val="decimal"/>
+      <w:lvlText w:val="%7."/>
+      <w:lvlJc w:val="left"/>
+      <w:pPr>
+        <w:ind w:left="5040" w:hanging="360"/>
+      </w:pPr>
+    </w:lvl>
+    <w:lvl w:ilvl="7" w:tplc="04150019" w:tentative="1">
+      <w:start w:val="1"/>
+      <w:numFmt w:val="lowerLetter"/>
+      <w:lvlText w:val="%8."/>
+      <w:lvlJc w:val="left"/>
+      <w:pPr>
+        <w:ind w:left="5760" w:hanging="360"/>
+      </w:pPr>
+    </w:lvl>
+    <w:lvl w:ilvl="8" w:tplc="0415001B" w:tentative="1">
+      <w:start w:val="1"/>
+      <w:numFmt w:val="lowerRoman"/>
+      <w:lvlText w:val="%9."/>
+      <w:lvlJc w:val="right"/>
+      <w:pPr>
+        <w:ind w:left="6480" w:hanging="180"/>
+      </w:pPr>
+    </w:lvl>
+  </w:abstractNum>
+  <w:abstractNum w:abstractNumId="5">
     <w:nsid w:val="500C2083"/>
     <w:multiLevelType w:val="hybridMultilevel"/>
     <w:tmpl w:val="F95CFFB0"/>
@@ -4839,7 +8048,7 @@
       </w:rPr>
     </w:lvl>
   </w:abstractNum>
-  <w:abstractNum w:abstractNumId="4">
+  <w:abstractNum w:abstractNumId="6">
     <w:nsid w:val="58DA61DB"/>
     <w:multiLevelType w:val="hybridMultilevel"/>
     <w:tmpl w:val="AB06A91A"/>
@@ -4952,7 +8161,7 @@
       </w:rPr>
     </w:lvl>
   </w:abstractNum>
-  <w:abstractNum w:abstractNumId="5">
+  <w:abstractNum w:abstractNumId="7">
     <w:nsid w:val="67DB11E8"/>
     <w:multiLevelType w:val="multilevel"/>
     <w:tmpl w:val="04150021"/>
@@ -5065,7 +8274,7 @@
       </w:rPr>
     </w:lvl>
   </w:abstractNum>
-  <w:abstractNum w:abstractNumId="6">
+  <w:abstractNum w:abstractNumId="8">
     <w:nsid w:val="71BF0AA5"/>
     <w:multiLevelType w:val="multilevel"/>
     <w:tmpl w:val="0415001D"/>
@@ -5158,19 +8367,25 @@
     <w:abstractNumId w:val="1"/>
   </w:num>
   <w:num w:numId="3">
+    <w:abstractNumId w:val="5"/>
+  </w:num>
+  <w:num w:numId="4">
+    <w:abstractNumId w:val="6"/>
+  </w:num>
+  <w:num w:numId="5">
+    <w:abstractNumId w:val="8"/>
+  </w:num>
+  <w:num w:numId="6">
     <w:abstractNumId w:val="3"/>
   </w:num>
-  <w:num w:numId="4">
+  <w:num w:numId="7">
+    <w:abstractNumId w:val="7"/>
+  </w:num>
+  <w:num w:numId="8">
     <w:abstractNumId w:val="4"/>
   </w:num>
-  <w:num w:numId="5">
-    <w:abstractNumId w:val="6"/>
-  </w:num>
-  <w:num w:numId="6">
+  <w:num w:numId="9">
     <w:abstractNumId w:val="2"/>
-  </w:num>
-  <w:num w:numId="7">
-    <w:abstractNumId w:val="5"/>
   </w:num>
 </w:numbering>
 </file>
@@ -5660,6 +8875,32 @@
       <w:szCs w:val="16"/>
     </w:rPr>
   </w:style>
+  <w:style w:type="table" w:styleId="Tabela-Siatka">
+    <w:name w:val="Table Grid"/>
+    <w:basedOn w:val="Standardowy"/>
+    <w:uiPriority w:val="59"/>
+    <w:rsid w:val="00EC32C3"/>
+    <w:pPr>
+      <w:spacing w:after="0" w:line="240" w:lineRule="auto"/>
+    </w:pPr>
+    <w:tblPr>
+      <w:tblInd w:w="0" w:type="dxa"/>
+      <w:tblBorders>
+        <w:top w:val="single" w:sz="4" w:space="0" w:color="auto"/>
+        <w:left w:val="single" w:sz="4" w:space="0" w:color="auto"/>
+        <w:bottom w:val="single" w:sz="4" w:space="0" w:color="auto"/>
+        <w:right w:val="single" w:sz="4" w:space="0" w:color="auto"/>
+        <w:insideH w:val="single" w:sz="4" w:space="0" w:color="auto"/>
+        <w:insideV w:val="single" w:sz="4" w:space="0" w:color="auto"/>
+      </w:tblBorders>
+      <w:tblCellMar>
+        <w:top w:w="0" w:type="dxa"/>
+        <w:left w:w="108" w:type="dxa"/>
+        <w:bottom w:w="0" w:type="dxa"/>
+        <w:right w:w="108" w:type="dxa"/>
+      </w:tblCellMar>
+    </w:tblPr>
+  </w:style>
 </w:styles>
 </file>
 
@@ -6148,6 +9389,32 @@
       <w:szCs w:val="16"/>
     </w:rPr>
   </w:style>
+  <w:style w:type="table" w:styleId="Tabela-Siatka">
+    <w:name w:val="Table Grid"/>
+    <w:basedOn w:val="Standardowy"/>
+    <w:uiPriority w:val="59"/>
+    <w:rsid w:val="00EC32C3"/>
+    <w:pPr>
+      <w:spacing w:after="0" w:line="240" w:lineRule="auto"/>
+    </w:pPr>
+    <w:tblPr>
+      <w:tblInd w:w="0" w:type="dxa"/>
+      <w:tblBorders>
+        <w:top w:val="single" w:sz="4" w:space="0" w:color="auto"/>
+        <w:left w:val="single" w:sz="4" w:space="0" w:color="auto"/>
+        <w:bottom w:val="single" w:sz="4" w:space="0" w:color="auto"/>
+        <w:right w:val="single" w:sz="4" w:space="0" w:color="auto"/>
+        <w:insideH w:val="single" w:sz="4" w:space="0" w:color="auto"/>
+        <w:insideV w:val="single" w:sz="4" w:space="0" w:color="auto"/>
+      </w:tblBorders>
+      <w:tblCellMar>
+        <w:top w:w="0" w:type="dxa"/>
+        <w:left w:w="108" w:type="dxa"/>
+        <w:bottom w:w="0" w:type="dxa"/>
+        <w:right w:w="108" w:type="dxa"/>
+      </w:tblCellMar>
+    </w:tblPr>
+  </w:style>
 </w:styles>
 </file>
 
@@ -6441,7 +9708,7 @@
 </file>
 
 <file path=customXml/itemProps1.xml><?xml version="1.0" encoding="utf-8"?>
-<ds:datastoreItem xmlns:ds="http://schemas.openxmlformats.org/officeDocument/2006/customXml" ds:itemID="{03D1C7D3-D2FD-437B-B289-3664FD5483AD}">
+<ds:datastoreItem xmlns:ds="http://schemas.openxmlformats.org/officeDocument/2006/customXml" ds:itemID="{8D3E4922-CEC5-418C-ABAF-066AA86F5766}">
   <ds:schemaRefs>
     <ds:schemaRef ds:uri="http://schemas.openxmlformats.org/officeDocument/2006/bibliography"/>
   </ds:schemaRefs>

</xml_diff>

<commit_message>
Added hosting server information xd
</commit_message>
<xml_diff>
--- a/doc/Dokument_Projektowy.docx
+++ b/doc/Dokument_Projektowy.docx
@@ -1170,8 +1170,6 @@
           <w:lang w:eastAsia="pl-PL"/>
         </w:rPr>
       </w:pPr>
-      <w:bookmarkStart w:id="0" w:name="_GoBack"/>
-      <w:bookmarkEnd w:id="0"/>
     </w:p>
     <w:p>
       <w:pPr>
@@ -1421,7 +1419,7 @@
           <w:lang w:eastAsia="pl-PL"/>
         </w:rPr>
       </w:pPr>
-      <w:bookmarkStart w:id="1" w:name="_Toc92822624"/>
+      <w:bookmarkStart w:id="0" w:name="_Toc92822624"/>
       <w:r>
         <w:rPr>
           <w:rFonts w:eastAsia="Times New Roman"/>
@@ -1434,7 +1432,7 @@
         <w:lastRenderedPageBreak/>
         <w:t>Opis i motywacje dla powstania projektu</w:t>
       </w:r>
-      <w:bookmarkEnd w:id="1"/>
+      <w:bookmarkEnd w:id="0"/>
     </w:p>
     <w:p>
       <w:pPr>
@@ -1620,7 +1618,7 @@
           <w:lang w:eastAsia="pl-PL"/>
         </w:rPr>
       </w:pPr>
-      <w:bookmarkStart w:id="2" w:name="_Toc92822625"/>
+      <w:bookmarkStart w:id="1" w:name="_Toc92822625"/>
       <w:r>
         <w:rPr>
           <w:rFonts w:eastAsia="Times New Roman"/>
@@ -1632,7 +1630,7 @@
         </w:rPr>
         <w:t>Członkowie zespołu i zakres obowiązków</w:t>
       </w:r>
-      <w:bookmarkEnd w:id="2"/>
+      <w:bookmarkEnd w:id="1"/>
     </w:p>
     <w:p>
       <w:pPr>
@@ -1869,7 +1867,7 @@
           <w:lang w:eastAsia="pl-PL"/>
         </w:rPr>
       </w:pPr>
-      <w:bookmarkStart w:id="3" w:name="_Toc92822626"/>
+      <w:bookmarkStart w:id="2" w:name="_Toc92822626"/>
       <w:r>
         <w:rPr>
           <w:rFonts w:eastAsia="Times New Roman"/>
@@ -1882,7 +1880,7 @@
         <w:lastRenderedPageBreak/>
         <w:t>Lista planowanych funkcjonalności:</w:t>
       </w:r>
-      <w:bookmarkEnd w:id="3"/>
+      <w:bookmarkEnd w:id="2"/>
     </w:p>
     <w:p>
       <w:pPr>
@@ -2155,6 +2153,8 @@
         </w:rPr>
         <w:t>Wybranie kategorii świadczonej usługi</w:t>
       </w:r>
+      <w:bookmarkStart w:id="3" w:name="_GoBack"/>
+      <w:bookmarkEnd w:id="3"/>
     </w:p>
     <w:p>
       <w:pPr>
@@ -3181,6 +3181,73 @@
         <w:jc w:val="both"/>
         <w:rPr>
           <w:rFonts w:ascii="Calibri Light" w:hAnsi="Calibri Light" w:cs="Calibri Light"/>
+        </w:rPr>
+      </w:pPr>
+      <w:proofErr w:type="spellStart"/>
+      <w:r>
+        <w:rPr>
+          <w:rFonts w:ascii="Calibri Light" w:hAnsi="Calibri Light" w:cs="Calibri Light"/>
+        </w:rPr>
+        <w:t>Backend</w:t>
+      </w:r>
+      <w:proofErr w:type="spellEnd"/>
+      <w:r>
+        <w:rPr>
+          <w:rFonts w:ascii="Calibri Light" w:hAnsi="Calibri Light" w:cs="Calibri Light"/>
+        </w:rPr>
+        <w:t xml:space="preserve"> aplikacji będzie hostowany na </w:t>
+      </w:r>
+      <w:r>
+        <w:rPr>
+          <w:rFonts w:ascii="Calibri Light" w:hAnsi="Calibri Light" w:cs="Calibri Light"/>
+          <w:b/>
+        </w:rPr>
+        <w:t>AWS (Amazon Web Services)</w:t>
+      </w:r>
+      <w:r>
+        <w:rPr>
+          <w:rFonts w:ascii="Calibri Light" w:hAnsi="Calibri Light" w:cs="Calibri Light"/>
+        </w:rPr>
+        <w:t xml:space="preserve">. Amazon oferuje 12 miesięczny darmowy </w:t>
+      </w:r>
+      <w:proofErr w:type="spellStart"/>
+      <w:r>
+        <w:rPr>
+          <w:rFonts w:ascii="Calibri Light" w:hAnsi="Calibri Light" w:cs="Calibri Light"/>
+        </w:rPr>
+        <w:t>trial</w:t>
+      </w:r>
+      <w:proofErr w:type="spellEnd"/>
+      <w:r>
+        <w:rPr>
+          <w:rFonts w:ascii="Calibri Light" w:hAnsi="Calibri Light" w:cs="Calibri Light"/>
+        </w:rPr>
+        <w:t xml:space="preserve">; z opcją </w:t>
+      </w:r>
+      <w:r>
+        <w:rPr>
+          <w:rFonts w:ascii="Calibri Light" w:hAnsi="Calibri Light" w:cs="Calibri Light"/>
+        </w:rPr>
+        <w:t>przejścia na płatną subskrypcję.</w:t>
+      </w:r>
+      <w:r>
+        <w:rPr>
+          <w:rFonts w:ascii="Calibri Light" w:hAnsi="Calibri Light" w:cs="Calibri Light"/>
+        </w:rPr>
+        <w:t xml:space="preserve"> </w:t>
+      </w:r>
+      <w:r>
+        <w:rPr>
+          <w:rFonts w:ascii="Calibri Light" w:hAnsi="Calibri Light" w:cs="Calibri Light"/>
+        </w:rPr>
+        <w:t>Takie rozwiązanie pozwoli nam na bezpieczny start, z możliwością późniejszego rozwoju.</w:t>
+      </w:r>
+    </w:p>
+    <w:p>
+      <w:pPr>
+        <w:jc w:val="both"/>
+        <w:rPr>
+          <w:rFonts w:ascii="Calibri Light" w:hAnsi="Calibri Light" w:cs="Calibri Light"/>
           <w:b/>
           <w:sz w:val="32"/>
           <w:szCs w:val="32"/>
@@ -3288,13 +3355,25 @@
           <w:szCs w:val="32"/>
         </w:rPr>
       </w:pPr>
-      <w:r>
+    </w:p>
+    <w:p>
+      <w:pPr>
+        <w:jc w:val="both"/>
         <w:rPr>
           <w:rFonts w:ascii="Calibri Light" w:hAnsi="Calibri Light" w:cs="Calibri Light"/>
           <w:b/>
           <w:sz w:val="32"/>
           <w:szCs w:val="32"/>
         </w:rPr>
+      </w:pPr>
+      <w:r>
+        <w:rPr>
+          <w:rFonts w:ascii="Calibri Light" w:hAnsi="Calibri Light" w:cs="Calibri Light"/>
+          <w:b/>
+          <w:sz w:val="32"/>
+          <w:szCs w:val="32"/>
+        </w:rPr>
+        <w:lastRenderedPageBreak/>
         <w:t>Testy:</w:t>
       </w:r>
     </w:p>
@@ -3371,6 +3450,12 @@
         </w:rPr>
         <w:t xml:space="preserve"> w .NET.</w:t>
       </w:r>
+      <w:r>
+        <w:rPr>
+          <w:rFonts w:ascii="Calibri Light" w:hAnsi="Calibri Light" w:cs="Calibri Light"/>
+        </w:rPr>
+        <w:t>B</w:t>
+      </w:r>
     </w:p>
     <w:p>
       <w:pPr>
@@ -3387,7 +3472,6 @@
           <w:color w:val="000000"/>
           <w:lang w:eastAsia="pl-PL"/>
         </w:rPr>
-        <w:lastRenderedPageBreak/>
         <w:t>Podsumowując, taki dobór narzędzi w oczywisty sposób ułatwi nam pracę, a przynajmniej w znaczący sposób odsunie widmo zastojów i nieoczekiwanych problemów; w miarę możliwości staramy się temu przeciwdziałać już na etapie planowania. Wybraliśmy technologie, które wykazują się elastycznością i łatwością użycia. Oczywiście, wpływ na selekcje miała również ich popularność; dzięki temu ‘</w:t>
       </w:r>
       <w:proofErr w:type="spellStart"/>
@@ -9708,7 +9792,7 @@
 </file>
 
 <file path=customXml/itemProps1.xml><?xml version="1.0" encoding="utf-8"?>
-<ds:datastoreItem xmlns:ds="http://schemas.openxmlformats.org/officeDocument/2006/customXml" ds:itemID="{8D3E4922-CEC5-418C-ABAF-066AA86F5766}">
+<ds:datastoreItem xmlns:ds="http://schemas.openxmlformats.org/officeDocument/2006/customXml" ds:itemID="{79ED7B48-3801-47F1-A1F4-3DA6DD383748}">
   <ds:schemaRefs>
     <ds:schemaRef ds:uri="http://schemas.openxmlformats.org/officeDocument/2006/bibliography"/>
   </ds:schemaRefs>

</xml_diff>

<commit_message>
Cosmetic changes to project doc
</commit_message>
<xml_diff>
--- a/doc/Dokument_Projektowy.docx
+++ b/doc/Dokument_Projektowy.docx
@@ -141,7 +141,6 @@
           <w:docPartUnique/>
         </w:docPartObj>
       </w:sdtPr>
-      <w:sdtEndPr/>
       <w:sdtContent>
         <w:p>
           <w:pPr>
@@ -174,7 +173,7 @@
         </w:p>
         <w:p>
           <w:pPr>
-            <w:pStyle w:val="Spistreci2"/>
+            <w:pStyle w:val="Spistreci1"/>
             <w:tabs>
               <w:tab w:val="right" w:leader="dot" w:pos="9062"/>
             </w:tabs>
@@ -205,7 +204,79 @@
             </w:rPr>
             <w:fldChar w:fldCharType="separate"/>
           </w:r>
-          <w:hyperlink w:anchor="_Toc92822624" w:history="1">
+          <w:hyperlink w:anchor="_Toc93955014" w:history="1">
+            <w:r>
+              <w:rPr>
+                <w:rStyle w:val="Hipercze"/>
+                <w:rFonts w:eastAsia="Times New Roman" w:cs="Calibri Light"/>
+                <w:noProof/>
+                <w:lang w:eastAsia="pl-PL"/>
+              </w:rPr>
+              <w:t>Opis i motywacje dla powstania projektu</w:t>
+            </w:r>
+            <w:r>
+              <w:rPr>
+                <w:noProof/>
+                <w:webHidden/>
+              </w:rPr>
+              <w:tab/>
+            </w:r>
+            <w:r>
+              <w:rPr>
+                <w:noProof/>
+                <w:webHidden/>
+              </w:rPr>
+              <w:fldChar w:fldCharType="begin"/>
+            </w:r>
+            <w:r>
+              <w:rPr>
+                <w:noProof/>
+                <w:webHidden/>
+              </w:rPr>
+              <w:instrText xml:space="preserve"> PAGEREF _Toc93955014 \h </w:instrText>
+            </w:r>
+            <w:r>
+              <w:rPr>
+                <w:noProof/>
+                <w:webHidden/>
+              </w:rPr>
+            </w:r>
+            <w:r>
+              <w:rPr>
+                <w:noProof/>
+                <w:webHidden/>
+              </w:rPr>
+              <w:fldChar w:fldCharType="separate"/>
+            </w:r>
+            <w:r>
+              <w:rPr>
+                <w:noProof/>
+                <w:webHidden/>
+              </w:rPr>
+              <w:t>3</w:t>
+            </w:r>
+            <w:r>
+              <w:rPr>
+                <w:noProof/>
+                <w:webHidden/>
+              </w:rPr>
+              <w:fldChar w:fldCharType="end"/>
+            </w:r>
+          </w:hyperlink>
+        </w:p>
+        <w:p>
+          <w:pPr>
+            <w:pStyle w:val="Spistreci1"/>
+            <w:tabs>
+              <w:tab w:val="right" w:leader="dot" w:pos="9062"/>
+            </w:tabs>
+            <w:rPr>
+              <w:rFonts w:eastAsiaTheme="minorEastAsia"/>
+              <w:noProof/>
+              <w:lang w:eastAsia="pl-PL"/>
+            </w:rPr>
+          </w:pPr>
+          <w:hyperlink w:anchor="_Toc93955015" w:history="1">
             <w:r>
               <w:rPr>
                 <w:rStyle w:val="Hipercze"/>
@@ -213,7 +284,7 @@
                 <w:noProof/>
                 <w:lang w:eastAsia="pl-PL"/>
               </w:rPr>
-              <w:t>Opis i motywacje dla powstania projektu</w:t>
+              <w:t>Członkowie zespołu i zakres obowiązków</w:t>
             </w:r>
             <w:r>
               <w:rPr>
@@ -234,7 +305,7 @@
                 <w:noProof/>
                 <w:webHidden/>
               </w:rPr>
-              <w:instrText xml:space="preserve"> PAGEREF _Toc92822624 \h </w:instrText>
+              <w:instrText xml:space="preserve"> PAGEREF _Toc93955015 \h </w:instrText>
             </w:r>
             <w:r>
               <w:rPr>
@@ -255,6 +326,782 @@
                 <w:webHidden/>
               </w:rPr>
               <w:t>3</w:t>
+            </w:r>
+            <w:r>
+              <w:rPr>
+                <w:noProof/>
+                <w:webHidden/>
+              </w:rPr>
+              <w:fldChar w:fldCharType="end"/>
+            </w:r>
+          </w:hyperlink>
+        </w:p>
+        <w:p>
+          <w:pPr>
+            <w:pStyle w:val="Spistreci1"/>
+            <w:tabs>
+              <w:tab w:val="right" w:leader="dot" w:pos="9062"/>
+            </w:tabs>
+            <w:rPr>
+              <w:rFonts w:eastAsiaTheme="minorEastAsia"/>
+              <w:noProof/>
+              <w:lang w:eastAsia="pl-PL"/>
+            </w:rPr>
+          </w:pPr>
+          <w:hyperlink w:anchor="_Toc93955016" w:history="1">
+            <w:r>
+              <w:rPr>
+                <w:rStyle w:val="Hipercze"/>
+                <w:rFonts w:eastAsia="Times New Roman"/>
+                <w:noProof/>
+                <w:lang w:eastAsia="pl-PL"/>
+              </w:rPr>
+              <w:t>Lista planowanych funkcjonalności:</w:t>
+            </w:r>
+            <w:r>
+              <w:rPr>
+                <w:noProof/>
+                <w:webHidden/>
+              </w:rPr>
+              <w:tab/>
+            </w:r>
+            <w:r>
+              <w:rPr>
+                <w:noProof/>
+                <w:webHidden/>
+              </w:rPr>
+              <w:fldChar w:fldCharType="begin"/>
+            </w:r>
+            <w:r>
+              <w:rPr>
+                <w:noProof/>
+                <w:webHidden/>
+              </w:rPr>
+              <w:instrText xml:space="preserve"> PAGEREF _Toc93955016 \h </w:instrText>
+            </w:r>
+            <w:r>
+              <w:rPr>
+                <w:noProof/>
+                <w:webHidden/>
+              </w:rPr>
+            </w:r>
+            <w:r>
+              <w:rPr>
+                <w:noProof/>
+                <w:webHidden/>
+              </w:rPr>
+              <w:fldChar w:fldCharType="separate"/>
+            </w:r>
+            <w:r>
+              <w:rPr>
+                <w:noProof/>
+                <w:webHidden/>
+              </w:rPr>
+              <w:t>4</w:t>
+            </w:r>
+            <w:r>
+              <w:rPr>
+                <w:noProof/>
+                <w:webHidden/>
+              </w:rPr>
+              <w:fldChar w:fldCharType="end"/>
+            </w:r>
+          </w:hyperlink>
+        </w:p>
+        <w:p>
+          <w:pPr>
+            <w:pStyle w:val="Spistreci1"/>
+            <w:tabs>
+              <w:tab w:val="right" w:leader="dot" w:pos="9062"/>
+            </w:tabs>
+            <w:rPr>
+              <w:rFonts w:eastAsiaTheme="minorEastAsia"/>
+              <w:noProof/>
+              <w:lang w:eastAsia="pl-PL"/>
+            </w:rPr>
+          </w:pPr>
+          <w:hyperlink w:anchor="_Toc93955017" w:history="1">
+            <w:r>
+              <w:rPr>
+                <w:rStyle w:val="Hipercze"/>
+                <w:rFonts w:eastAsia="Times New Roman"/>
+                <w:noProof/>
+                <w:lang w:eastAsia="pl-PL"/>
+              </w:rPr>
+              <w:t>Opis technologii:</w:t>
+            </w:r>
+            <w:r>
+              <w:rPr>
+                <w:noProof/>
+                <w:webHidden/>
+              </w:rPr>
+              <w:tab/>
+            </w:r>
+            <w:r>
+              <w:rPr>
+                <w:noProof/>
+                <w:webHidden/>
+              </w:rPr>
+              <w:fldChar w:fldCharType="begin"/>
+            </w:r>
+            <w:r>
+              <w:rPr>
+                <w:noProof/>
+                <w:webHidden/>
+              </w:rPr>
+              <w:instrText xml:space="preserve"> PAGEREF _Toc93955017 \h </w:instrText>
+            </w:r>
+            <w:r>
+              <w:rPr>
+                <w:noProof/>
+                <w:webHidden/>
+              </w:rPr>
+            </w:r>
+            <w:r>
+              <w:rPr>
+                <w:noProof/>
+                <w:webHidden/>
+              </w:rPr>
+              <w:fldChar w:fldCharType="separate"/>
+            </w:r>
+            <w:r>
+              <w:rPr>
+                <w:noProof/>
+                <w:webHidden/>
+              </w:rPr>
+              <w:t>5</w:t>
+            </w:r>
+            <w:r>
+              <w:rPr>
+                <w:noProof/>
+                <w:webHidden/>
+              </w:rPr>
+              <w:fldChar w:fldCharType="end"/>
+            </w:r>
+          </w:hyperlink>
+        </w:p>
+        <w:p>
+          <w:pPr>
+            <w:pStyle w:val="Spistreci1"/>
+            <w:tabs>
+              <w:tab w:val="right" w:leader="dot" w:pos="9062"/>
+            </w:tabs>
+            <w:rPr>
+              <w:rFonts w:eastAsiaTheme="minorEastAsia"/>
+              <w:noProof/>
+              <w:lang w:eastAsia="pl-PL"/>
+            </w:rPr>
+          </w:pPr>
+          <w:hyperlink w:anchor="_Toc93955018" w:history="1">
+            <w:r>
+              <w:rPr>
+                <w:rStyle w:val="Hipercze"/>
+                <w:rFonts w:eastAsia="Times New Roman"/>
+                <w:noProof/>
+                <w:lang w:eastAsia="pl-PL"/>
+              </w:rPr>
+              <w:t>Spis Milestone’ów</w:t>
+            </w:r>
+            <w:r>
+              <w:rPr>
+                <w:noProof/>
+                <w:webHidden/>
+              </w:rPr>
+              <w:tab/>
+            </w:r>
+            <w:r>
+              <w:rPr>
+                <w:noProof/>
+                <w:webHidden/>
+              </w:rPr>
+              <w:fldChar w:fldCharType="begin"/>
+            </w:r>
+            <w:r>
+              <w:rPr>
+                <w:noProof/>
+                <w:webHidden/>
+              </w:rPr>
+              <w:instrText xml:space="preserve"> PAGEREF _Toc93955018 \h </w:instrText>
+            </w:r>
+            <w:r>
+              <w:rPr>
+                <w:noProof/>
+                <w:webHidden/>
+              </w:rPr>
+            </w:r>
+            <w:r>
+              <w:rPr>
+                <w:noProof/>
+                <w:webHidden/>
+              </w:rPr>
+              <w:fldChar w:fldCharType="separate"/>
+            </w:r>
+            <w:r>
+              <w:rPr>
+                <w:noProof/>
+                <w:webHidden/>
+              </w:rPr>
+              <w:t>6</w:t>
+            </w:r>
+            <w:r>
+              <w:rPr>
+                <w:noProof/>
+                <w:webHidden/>
+              </w:rPr>
+              <w:fldChar w:fldCharType="end"/>
+            </w:r>
+          </w:hyperlink>
+        </w:p>
+        <w:p>
+          <w:pPr>
+            <w:pStyle w:val="Spistreci1"/>
+            <w:tabs>
+              <w:tab w:val="right" w:leader="dot" w:pos="9062"/>
+            </w:tabs>
+            <w:rPr>
+              <w:rFonts w:eastAsiaTheme="minorEastAsia"/>
+              <w:noProof/>
+              <w:lang w:eastAsia="pl-PL"/>
+            </w:rPr>
+          </w:pPr>
+          <w:hyperlink w:anchor="_Toc93955019" w:history="1">
+            <w:r>
+              <w:rPr>
+                <w:rStyle w:val="Hipercze"/>
+                <w:noProof/>
+              </w:rPr>
+              <w:t>Schemat Bazy Danych</w:t>
+            </w:r>
+            <w:r>
+              <w:rPr>
+                <w:noProof/>
+                <w:webHidden/>
+              </w:rPr>
+              <w:tab/>
+            </w:r>
+            <w:r>
+              <w:rPr>
+                <w:noProof/>
+                <w:webHidden/>
+              </w:rPr>
+              <w:fldChar w:fldCharType="begin"/>
+            </w:r>
+            <w:r>
+              <w:rPr>
+                <w:noProof/>
+                <w:webHidden/>
+              </w:rPr>
+              <w:instrText xml:space="preserve"> PAGEREF _Toc93955019 \h </w:instrText>
+            </w:r>
+            <w:r>
+              <w:rPr>
+                <w:noProof/>
+                <w:webHidden/>
+              </w:rPr>
+            </w:r>
+            <w:r>
+              <w:rPr>
+                <w:noProof/>
+                <w:webHidden/>
+              </w:rPr>
+              <w:fldChar w:fldCharType="separate"/>
+            </w:r>
+            <w:r>
+              <w:rPr>
+                <w:noProof/>
+                <w:webHidden/>
+              </w:rPr>
+              <w:t>7</w:t>
+            </w:r>
+            <w:r>
+              <w:rPr>
+                <w:noProof/>
+                <w:webHidden/>
+              </w:rPr>
+              <w:fldChar w:fldCharType="end"/>
+            </w:r>
+          </w:hyperlink>
+        </w:p>
+        <w:p>
+          <w:pPr>
+            <w:pStyle w:val="Spistreci1"/>
+            <w:tabs>
+              <w:tab w:val="right" w:leader="dot" w:pos="9062"/>
+            </w:tabs>
+            <w:rPr>
+              <w:rFonts w:eastAsiaTheme="minorEastAsia"/>
+              <w:noProof/>
+              <w:lang w:eastAsia="pl-PL"/>
+            </w:rPr>
+          </w:pPr>
+          <w:hyperlink w:anchor="_Toc93955020" w:history="1">
+            <w:r>
+              <w:rPr>
+                <w:rStyle w:val="Hipercze"/>
+                <w:noProof/>
+              </w:rPr>
+              <w:t>Najczęściej używane zapytania</w:t>
+            </w:r>
+            <w:r>
+              <w:rPr>
+                <w:noProof/>
+                <w:webHidden/>
+              </w:rPr>
+              <w:tab/>
+            </w:r>
+            <w:r>
+              <w:rPr>
+                <w:noProof/>
+                <w:webHidden/>
+              </w:rPr>
+              <w:fldChar w:fldCharType="begin"/>
+            </w:r>
+            <w:r>
+              <w:rPr>
+                <w:noProof/>
+                <w:webHidden/>
+              </w:rPr>
+              <w:instrText xml:space="preserve"> PAGEREF _Toc93955020 \h </w:instrText>
+            </w:r>
+            <w:r>
+              <w:rPr>
+                <w:noProof/>
+                <w:webHidden/>
+              </w:rPr>
+            </w:r>
+            <w:r>
+              <w:rPr>
+                <w:noProof/>
+                <w:webHidden/>
+              </w:rPr>
+              <w:fldChar w:fldCharType="separate"/>
+            </w:r>
+            <w:r>
+              <w:rPr>
+                <w:noProof/>
+                <w:webHidden/>
+              </w:rPr>
+              <w:t>8</w:t>
+            </w:r>
+            <w:r>
+              <w:rPr>
+                <w:noProof/>
+                <w:webHidden/>
+              </w:rPr>
+              <w:fldChar w:fldCharType="end"/>
+            </w:r>
+          </w:hyperlink>
+        </w:p>
+        <w:p>
+          <w:pPr>
+            <w:pStyle w:val="Spistreci1"/>
+            <w:tabs>
+              <w:tab w:val="right" w:leader="dot" w:pos="9062"/>
+            </w:tabs>
+            <w:rPr>
+              <w:rFonts w:eastAsiaTheme="minorEastAsia"/>
+              <w:noProof/>
+              <w:lang w:eastAsia="pl-PL"/>
+            </w:rPr>
+          </w:pPr>
+          <w:hyperlink w:anchor="_Toc93955021" w:history="1">
+            <w:r>
+              <w:rPr>
+                <w:rStyle w:val="Hipercze"/>
+                <w:noProof/>
+              </w:rPr>
+              <w:t>Diagramy przypadków użycia</w:t>
+            </w:r>
+            <w:r>
+              <w:rPr>
+                <w:noProof/>
+                <w:webHidden/>
+              </w:rPr>
+              <w:tab/>
+            </w:r>
+            <w:r>
+              <w:rPr>
+                <w:noProof/>
+                <w:webHidden/>
+              </w:rPr>
+              <w:fldChar w:fldCharType="begin"/>
+            </w:r>
+            <w:r>
+              <w:rPr>
+                <w:noProof/>
+                <w:webHidden/>
+              </w:rPr>
+              <w:instrText xml:space="preserve"> PAGEREF _Toc93955021 \h </w:instrText>
+            </w:r>
+            <w:r>
+              <w:rPr>
+                <w:noProof/>
+                <w:webHidden/>
+              </w:rPr>
+            </w:r>
+            <w:r>
+              <w:rPr>
+                <w:noProof/>
+                <w:webHidden/>
+              </w:rPr>
+              <w:fldChar w:fldCharType="separate"/>
+            </w:r>
+            <w:r>
+              <w:rPr>
+                <w:noProof/>
+                <w:webHidden/>
+              </w:rPr>
+              <w:t>9</w:t>
+            </w:r>
+            <w:r>
+              <w:rPr>
+                <w:noProof/>
+                <w:webHidden/>
+              </w:rPr>
+              <w:fldChar w:fldCharType="end"/>
+            </w:r>
+          </w:hyperlink>
+        </w:p>
+        <w:p>
+          <w:pPr>
+            <w:pStyle w:val="Spistreci1"/>
+            <w:tabs>
+              <w:tab w:val="right" w:leader="dot" w:pos="9062"/>
+            </w:tabs>
+            <w:rPr>
+              <w:rFonts w:eastAsiaTheme="minorEastAsia"/>
+              <w:noProof/>
+              <w:lang w:eastAsia="pl-PL"/>
+            </w:rPr>
+          </w:pPr>
+          <w:hyperlink w:anchor="_Toc93955022" w:history="1">
+            <w:r>
+              <w:rPr>
+                <w:rStyle w:val="Hipercze"/>
+                <w:noProof/>
+              </w:rPr>
+              <w:t>Diagramy sekwencji</w:t>
+            </w:r>
+            <w:r>
+              <w:rPr>
+                <w:noProof/>
+                <w:webHidden/>
+              </w:rPr>
+              <w:tab/>
+            </w:r>
+            <w:r>
+              <w:rPr>
+                <w:noProof/>
+                <w:webHidden/>
+              </w:rPr>
+              <w:fldChar w:fldCharType="begin"/>
+            </w:r>
+            <w:r>
+              <w:rPr>
+                <w:noProof/>
+                <w:webHidden/>
+              </w:rPr>
+              <w:instrText xml:space="preserve"> PAGEREF _Toc93955022 \h </w:instrText>
+            </w:r>
+            <w:r>
+              <w:rPr>
+                <w:noProof/>
+                <w:webHidden/>
+              </w:rPr>
+            </w:r>
+            <w:r>
+              <w:rPr>
+                <w:noProof/>
+                <w:webHidden/>
+              </w:rPr>
+              <w:fldChar w:fldCharType="separate"/>
+            </w:r>
+            <w:r>
+              <w:rPr>
+                <w:noProof/>
+                <w:webHidden/>
+              </w:rPr>
+              <w:t>12</w:t>
+            </w:r>
+            <w:r>
+              <w:rPr>
+                <w:noProof/>
+                <w:webHidden/>
+              </w:rPr>
+              <w:fldChar w:fldCharType="end"/>
+            </w:r>
+          </w:hyperlink>
+        </w:p>
+        <w:p>
+          <w:pPr>
+            <w:pStyle w:val="Spistreci1"/>
+            <w:tabs>
+              <w:tab w:val="right" w:leader="dot" w:pos="9062"/>
+            </w:tabs>
+            <w:rPr>
+              <w:rFonts w:eastAsiaTheme="minorEastAsia"/>
+              <w:noProof/>
+              <w:lang w:eastAsia="pl-PL"/>
+            </w:rPr>
+          </w:pPr>
+          <w:hyperlink w:anchor="_Toc93955023" w:history="1">
+            <w:r>
+              <w:rPr>
+                <w:rStyle w:val="Hipercze"/>
+                <w:noProof/>
+              </w:rPr>
+              <w:t>Diagram klas</w:t>
+            </w:r>
+            <w:r>
+              <w:rPr>
+                <w:noProof/>
+                <w:webHidden/>
+              </w:rPr>
+              <w:tab/>
+            </w:r>
+            <w:r>
+              <w:rPr>
+                <w:noProof/>
+                <w:webHidden/>
+              </w:rPr>
+              <w:fldChar w:fldCharType="begin"/>
+            </w:r>
+            <w:r>
+              <w:rPr>
+                <w:noProof/>
+                <w:webHidden/>
+              </w:rPr>
+              <w:instrText xml:space="preserve"> PAGEREF _Toc93955023 \h </w:instrText>
+            </w:r>
+            <w:r>
+              <w:rPr>
+                <w:noProof/>
+                <w:webHidden/>
+              </w:rPr>
+            </w:r>
+            <w:r>
+              <w:rPr>
+                <w:noProof/>
+                <w:webHidden/>
+              </w:rPr>
+              <w:fldChar w:fldCharType="separate"/>
+            </w:r>
+            <w:r>
+              <w:rPr>
+                <w:noProof/>
+                <w:webHidden/>
+              </w:rPr>
+              <w:t>16</w:t>
+            </w:r>
+            <w:r>
+              <w:rPr>
+                <w:noProof/>
+                <w:webHidden/>
+              </w:rPr>
+              <w:fldChar w:fldCharType="end"/>
+            </w:r>
+          </w:hyperlink>
+        </w:p>
+        <w:p>
+          <w:pPr>
+            <w:pStyle w:val="Spistreci1"/>
+            <w:tabs>
+              <w:tab w:val="right" w:leader="dot" w:pos="9062"/>
+            </w:tabs>
+            <w:rPr>
+              <w:rFonts w:eastAsiaTheme="minorEastAsia"/>
+              <w:noProof/>
+              <w:lang w:eastAsia="pl-PL"/>
+            </w:rPr>
+          </w:pPr>
+          <w:hyperlink w:anchor="_Toc93955024" w:history="1">
+            <w:r>
+              <w:rPr>
+                <w:rStyle w:val="Hipercze"/>
+                <w:noProof/>
+              </w:rPr>
+              <w:t>Diagram stanu</w:t>
+            </w:r>
+            <w:r>
+              <w:rPr>
+                <w:noProof/>
+                <w:webHidden/>
+              </w:rPr>
+              <w:tab/>
+            </w:r>
+            <w:r>
+              <w:rPr>
+                <w:noProof/>
+                <w:webHidden/>
+              </w:rPr>
+              <w:fldChar w:fldCharType="begin"/>
+            </w:r>
+            <w:r>
+              <w:rPr>
+                <w:noProof/>
+                <w:webHidden/>
+              </w:rPr>
+              <w:instrText xml:space="preserve"> PAGEREF _Toc93955024 \h </w:instrText>
+            </w:r>
+            <w:r>
+              <w:rPr>
+                <w:noProof/>
+                <w:webHidden/>
+              </w:rPr>
+            </w:r>
+            <w:r>
+              <w:rPr>
+                <w:noProof/>
+                <w:webHidden/>
+              </w:rPr>
+              <w:fldChar w:fldCharType="separate"/>
+            </w:r>
+            <w:r>
+              <w:rPr>
+                <w:noProof/>
+                <w:webHidden/>
+              </w:rPr>
+              <w:t>17</w:t>
+            </w:r>
+            <w:r>
+              <w:rPr>
+                <w:noProof/>
+                <w:webHidden/>
+              </w:rPr>
+              <w:fldChar w:fldCharType="end"/>
+            </w:r>
+          </w:hyperlink>
+        </w:p>
+        <w:p>
+          <w:pPr>
+            <w:pStyle w:val="Spistreci1"/>
+            <w:tabs>
+              <w:tab w:val="right" w:leader="dot" w:pos="9062"/>
+            </w:tabs>
+            <w:rPr>
+              <w:rFonts w:eastAsiaTheme="minorEastAsia"/>
+              <w:noProof/>
+              <w:lang w:eastAsia="pl-PL"/>
+            </w:rPr>
+          </w:pPr>
+          <w:hyperlink w:anchor="_Toc93955025" w:history="1">
+            <w:r>
+              <w:rPr>
+                <w:rStyle w:val="Hipercze"/>
+                <w:noProof/>
+              </w:rPr>
+              <w:t>Diagram komponentów</w:t>
+            </w:r>
+            <w:r>
+              <w:rPr>
+                <w:noProof/>
+                <w:webHidden/>
+              </w:rPr>
+              <w:tab/>
+            </w:r>
+            <w:r>
+              <w:rPr>
+                <w:noProof/>
+                <w:webHidden/>
+              </w:rPr>
+              <w:fldChar w:fldCharType="begin"/>
+            </w:r>
+            <w:r>
+              <w:rPr>
+                <w:noProof/>
+                <w:webHidden/>
+              </w:rPr>
+              <w:instrText xml:space="preserve"> PAGEREF _Toc93955025 \h </w:instrText>
+            </w:r>
+            <w:r>
+              <w:rPr>
+                <w:noProof/>
+                <w:webHidden/>
+              </w:rPr>
+            </w:r>
+            <w:r>
+              <w:rPr>
+                <w:noProof/>
+                <w:webHidden/>
+              </w:rPr>
+              <w:fldChar w:fldCharType="separate"/>
+            </w:r>
+            <w:r>
+              <w:rPr>
+                <w:noProof/>
+                <w:webHidden/>
+              </w:rPr>
+              <w:t>18</w:t>
+            </w:r>
+            <w:r>
+              <w:rPr>
+                <w:noProof/>
+                <w:webHidden/>
+              </w:rPr>
+              <w:fldChar w:fldCharType="end"/>
+            </w:r>
+          </w:hyperlink>
+        </w:p>
+        <w:p>
+          <w:pPr>
+            <w:pStyle w:val="Spistreci1"/>
+            <w:tabs>
+              <w:tab w:val="right" w:leader="dot" w:pos="9062"/>
+            </w:tabs>
+            <w:rPr>
+              <w:rFonts w:eastAsiaTheme="minorEastAsia"/>
+              <w:noProof/>
+              <w:lang w:eastAsia="pl-PL"/>
+            </w:rPr>
+          </w:pPr>
+          <w:hyperlink w:anchor="_Toc93955026" w:history="1">
+            <w:r>
+              <w:rPr>
+                <w:rStyle w:val="Hipercze"/>
+                <w:noProof/>
+              </w:rPr>
+              <w:t>Scenariusze testowe</w:t>
+            </w:r>
+            <w:r>
+              <w:rPr>
+                <w:noProof/>
+                <w:webHidden/>
+              </w:rPr>
+              <w:tab/>
+            </w:r>
+            <w:r>
+              <w:rPr>
+                <w:noProof/>
+                <w:webHidden/>
+              </w:rPr>
+              <w:fldChar w:fldCharType="begin"/>
+            </w:r>
+            <w:r>
+              <w:rPr>
+                <w:noProof/>
+                <w:webHidden/>
+              </w:rPr>
+              <w:instrText xml:space="preserve"> PAGEREF _Toc93955026 \h </w:instrText>
+            </w:r>
+            <w:r>
+              <w:rPr>
+                <w:noProof/>
+                <w:webHidden/>
+              </w:rPr>
+            </w:r>
+            <w:r>
+              <w:rPr>
+                <w:noProof/>
+                <w:webHidden/>
+              </w:rPr>
+              <w:fldChar w:fldCharType="separate"/>
+            </w:r>
+            <w:r>
+              <w:rPr>
+                <w:noProof/>
+                <w:webHidden/>
+              </w:rPr>
+              <w:t>19</w:t>
             </w:r>
             <w:r>
               <w:rPr>
@@ -277,15 +1124,13 @@
               <w:lang w:eastAsia="pl-PL"/>
             </w:rPr>
           </w:pPr>
-          <w:hyperlink w:anchor="_Toc92822625" w:history="1">
+          <w:hyperlink w:anchor="_Toc93955027" w:history="1">
             <w:r>
               <w:rPr>
                 <w:rStyle w:val="Hipercze"/>
-                <w:rFonts w:eastAsia="Times New Roman"/>
-                <w:noProof/>
-                <w:lang w:eastAsia="pl-PL"/>
-              </w:rPr>
-              <w:t>Członkowie zespołu i zakres obowiązków</w:t>
+                <w:noProof/>
+              </w:rPr>
+              <w:t>Scenariusze testowe logowania</w:t>
             </w:r>
             <w:r>
               <w:rPr>
@@ -306,7 +1151,7 @@
                 <w:noProof/>
                 <w:webHidden/>
               </w:rPr>
-              <w:instrText xml:space="preserve"> PAGEREF _Toc92822625 \h </w:instrText>
+              <w:instrText xml:space="preserve"> PAGEREF _Toc93955027 \h </w:instrText>
             </w:r>
             <w:r>
               <w:rPr>
@@ -326,7 +1171,7 @@
                 <w:noProof/>
                 <w:webHidden/>
               </w:rPr>
-              <w:t>3</w:t>
+              <w:t>19</w:t>
             </w:r>
             <w:r>
               <w:rPr>
@@ -349,15 +1194,13 @@
               <w:lang w:eastAsia="pl-PL"/>
             </w:rPr>
           </w:pPr>
-          <w:hyperlink w:anchor="_Toc92822626" w:history="1">
+          <w:hyperlink w:anchor="_Toc93955028" w:history="1">
             <w:r>
               <w:rPr>
                 <w:rStyle w:val="Hipercze"/>
-                <w:rFonts w:eastAsia="Times New Roman"/>
-                <w:noProof/>
-                <w:lang w:eastAsia="pl-PL"/>
-              </w:rPr>
-              <w:t>Lista planowanych funkcjonalności:</w:t>
+                <w:noProof/>
+              </w:rPr>
+              <w:t>Scenariusze testowe rejestracji</w:t>
             </w:r>
             <w:r>
               <w:rPr>
@@ -378,7 +1221,7 @@
                 <w:noProof/>
                 <w:webHidden/>
               </w:rPr>
-              <w:instrText xml:space="preserve"> PAGEREF _Toc92822626 \h </w:instrText>
+              <w:instrText xml:space="preserve"> PAGEREF _Toc93955028 \h </w:instrText>
             </w:r>
             <w:r>
               <w:rPr>
@@ -398,7 +1241,7 @@
                 <w:noProof/>
                 <w:webHidden/>
               </w:rPr>
-              <w:t>4</w:t>
+              <w:t>19</w:t>
             </w:r>
             <w:r>
               <w:rPr>
@@ -421,15 +1264,13 @@
               <w:lang w:eastAsia="pl-PL"/>
             </w:rPr>
           </w:pPr>
-          <w:hyperlink w:anchor="_Toc92822627" w:history="1">
+          <w:hyperlink w:anchor="_Toc93955029" w:history="1">
             <w:r>
               <w:rPr>
                 <w:rStyle w:val="Hipercze"/>
-                <w:rFonts w:eastAsia="Times New Roman"/>
-                <w:noProof/>
-                <w:lang w:eastAsia="pl-PL"/>
-              </w:rPr>
-              <w:t>Opis technologii:</w:t>
+                <w:noProof/>
+              </w:rPr>
+              <w:t>Scenariusze testowe wystawiania ofert</w:t>
             </w:r>
             <w:r>
               <w:rPr>
@@ -450,7 +1291,7 @@
                 <w:noProof/>
                 <w:webHidden/>
               </w:rPr>
-              <w:instrText xml:space="preserve"> PAGEREF _Toc92822627 \h </w:instrText>
+              <w:instrText xml:space="preserve"> PAGEREF _Toc93955029 \h </w:instrText>
             </w:r>
             <w:r>
               <w:rPr>
@@ -470,7 +1311,7 @@
                 <w:noProof/>
                 <w:webHidden/>
               </w:rPr>
-              <w:t>5</w:t>
+              <w:t>20</w:t>
             </w:r>
             <w:r>
               <w:rPr>
@@ -493,15 +1334,13 @@
               <w:lang w:eastAsia="pl-PL"/>
             </w:rPr>
           </w:pPr>
-          <w:hyperlink w:anchor="_Toc92822628" w:history="1">
+          <w:hyperlink w:anchor="_Toc93955030" w:history="1">
             <w:r>
               <w:rPr>
                 <w:rStyle w:val="Hipercze"/>
-                <w:rFonts w:eastAsia="Times New Roman"/>
-                <w:noProof/>
-                <w:lang w:eastAsia="pl-PL"/>
-              </w:rPr>
-              <w:t>Spis Milestone’ów</w:t>
+                <w:noProof/>
+              </w:rPr>
+              <w:t>Scenariusze testowe przeglądania ofert</w:t>
             </w:r>
             <w:r>
               <w:rPr>
@@ -522,7 +1361,7 @@
                 <w:noProof/>
                 <w:webHidden/>
               </w:rPr>
-              <w:instrText xml:space="preserve"> PAGEREF _Toc92822628 \h </w:instrText>
+              <w:instrText xml:space="preserve"> PAGEREF _Toc93955030 \h </w:instrText>
             </w:r>
             <w:r>
               <w:rPr>
@@ -542,7 +1381,7 @@
                 <w:noProof/>
                 <w:webHidden/>
               </w:rPr>
-              <w:t>6</w:t>
+              <w:t>21</w:t>
             </w:r>
             <w:r>
               <w:rPr>
@@ -565,13 +1404,13 @@
               <w:lang w:eastAsia="pl-PL"/>
             </w:rPr>
           </w:pPr>
-          <w:hyperlink w:anchor="_Toc92822629" w:history="1">
+          <w:hyperlink w:anchor="_Toc93955031" w:history="1">
             <w:r>
               <w:rPr>
                 <w:rStyle w:val="Hipercze"/>
                 <w:noProof/>
               </w:rPr>
-              <w:t>Schemat Bazy Danych</w:t>
+              <w:t>Scenariusze testowe zamawiania usługi</w:t>
             </w:r>
             <w:r>
               <w:rPr>
@@ -592,7 +1431,7 @@
                 <w:noProof/>
                 <w:webHidden/>
               </w:rPr>
-              <w:instrText xml:space="preserve"> PAGEREF _Toc92822629 \h </w:instrText>
+              <w:instrText xml:space="preserve"> PAGEREF _Toc93955031 \h </w:instrText>
             </w:r>
             <w:r>
               <w:rPr>
@@ -612,7 +1451,7 @@
                 <w:noProof/>
                 <w:webHidden/>
               </w:rPr>
-              <w:t>7</w:t>
+              <w:t>21</w:t>
             </w:r>
             <w:r>
               <w:rPr>
@@ -635,14 +1474,13 @@
               <w:lang w:eastAsia="pl-PL"/>
             </w:rPr>
           </w:pPr>
-          <w:hyperlink w:anchor="_Toc92822630" w:history="1">
+          <w:hyperlink w:anchor="_Toc93955032" w:history="1">
             <w:r>
               <w:rPr>
                 <w:rStyle w:val="Hipercze"/>
-                <w:rFonts w:cs="Calibri Light"/>
-                <w:noProof/>
-              </w:rPr>
-              <w:t>Najczęściej używane zapytania</w:t>
+                <w:noProof/>
+              </w:rPr>
+              <w:t>Scenariusze testowe opinii</w:t>
             </w:r>
             <w:r>
               <w:rPr>
@@ -663,7 +1501,7 @@
                 <w:noProof/>
                 <w:webHidden/>
               </w:rPr>
-              <w:instrText xml:space="preserve"> PAGEREF _Toc92822630 \h </w:instrText>
+              <w:instrText xml:space="preserve"> PAGEREF _Toc93955032 \h </w:instrText>
             </w:r>
             <w:r>
               <w:rPr>
@@ -683,7 +1521,7 @@
                 <w:noProof/>
                 <w:webHidden/>
               </w:rPr>
-              <w:t>8</w:t>
+              <w:t>22</w:t>
             </w:r>
             <w:r>
               <w:rPr>
@@ -706,13 +1544,13 @@
               <w:lang w:eastAsia="pl-PL"/>
             </w:rPr>
           </w:pPr>
-          <w:hyperlink w:anchor="_Toc92822631" w:history="1">
+          <w:hyperlink w:anchor="_Toc93955033" w:history="1">
             <w:r>
               <w:rPr>
                 <w:rStyle w:val="Hipercze"/>
                 <w:noProof/>
               </w:rPr>
-              <w:t>Diagramy przypadków użycia</w:t>
+              <w:t>Scenariusze testowe terminarza</w:t>
             </w:r>
             <w:r>
               <w:rPr>
@@ -733,7 +1571,7 @@
                 <w:noProof/>
                 <w:webHidden/>
               </w:rPr>
-              <w:instrText xml:space="preserve"> PAGEREF _Toc92822631 \h </w:instrText>
+              <w:instrText xml:space="preserve"> PAGEREF _Toc93955033 \h </w:instrText>
             </w:r>
             <w:r>
               <w:rPr>
@@ -753,7 +1591,7 @@
                 <w:noProof/>
                 <w:webHidden/>
               </w:rPr>
-              <w:t>9</w:t>
+              <w:t>22</w:t>
             </w:r>
             <w:r>
               <w:rPr>
@@ -766,7 +1604,7 @@
         </w:p>
         <w:p>
           <w:pPr>
-            <w:pStyle w:val="Spistreci2"/>
+            <w:pStyle w:val="Spistreci1"/>
             <w:tabs>
               <w:tab w:val="right" w:leader="dot" w:pos="9062"/>
             </w:tabs>
@@ -776,13 +1614,13 @@
               <w:lang w:eastAsia="pl-PL"/>
             </w:rPr>
           </w:pPr>
-          <w:hyperlink w:anchor="_Toc92822632" w:history="1">
+          <w:hyperlink w:anchor="_Toc93955034" w:history="1">
             <w:r>
               <w:rPr>
                 <w:rStyle w:val="Hipercze"/>
                 <w:noProof/>
               </w:rPr>
-              <w:t>Diagramy sekwencji</w:t>
+              <w:t>Design graficzny</w:t>
             </w:r>
             <w:r>
               <w:rPr>
@@ -803,7 +1641,7 @@
                 <w:noProof/>
                 <w:webHidden/>
               </w:rPr>
-              <w:instrText xml:space="preserve"> PAGEREF _Toc92822632 \h </w:instrText>
+              <w:instrText xml:space="preserve"> PAGEREF _Toc93955034 \h </w:instrText>
             </w:r>
             <w:r>
               <w:rPr>
@@ -823,287 +1661,7 @@
                 <w:noProof/>
                 <w:webHidden/>
               </w:rPr>
-              <w:t>12</w:t>
-            </w:r>
-            <w:r>
-              <w:rPr>
-                <w:noProof/>
-                <w:webHidden/>
-              </w:rPr>
-              <w:fldChar w:fldCharType="end"/>
-            </w:r>
-          </w:hyperlink>
-        </w:p>
-        <w:p>
-          <w:pPr>
-            <w:pStyle w:val="Spistreci2"/>
-            <w:tabs>
-              <w:tab w:val="right" w:leader="dot" w:pos="9062"/>
-            </w:tabs>
-            <w:rPr>
-              <w:rFonts w:eastAsiaTheme="minorEastAsia"/>
-              <w:noProof/>
-              <w:lang w:eastAsia="pl-PL"/>
-            </w:rPr>
-          </w:pPr>
-          <w:hyperlink w:anchor="_Toc92822633" w:history="1">
-            <w:r>
-              <w:rPr>
-                <w:rStyle w:val="Hipercze"/>
-                <w:noProof/>
-              </w:rPr>
-              <w:t>Diagram klas</w:t>
-            </w:r>
-            <w:r>
-              <w:rPr>
-                <w:noProof/>
-                <w:webHidden/>
-              </w:rPr>
-              <w:tab/>
-            </w:r>
-            <w:r>
-              <w:rPr>
-                <w:noProof/>
-                <w:webHidden/>
-              </w:rPr>
-              <w:fldChar w:fldCharType="begin"/>
-            </w:r>
-            <w:r>
-              <w:rPr>
-                <w:noProof/>
-                <w:webHidden/>
-              </w:rPr>
-              <w:instrText xml:space="preserve"> PAGEREF _Toc92822633 \h </w:instrText>
-            </w:r>
-            <w:r>
-              <w:rPr>
-                <w:noProof/>
-                <w:webHidden/>
-              </w:rPr>
-            </w:r>
-            <w:r>
-              <w:rPr>
-                <w:noProof/>
-                <w:webHidden/>
-              </w:rPr>
-              <w:fldChar w:fldCharType="separate"/>
-            </w:r>
-            <w:r>
-              <w:rPr>
-                <w:noProof/>
-                <w:webHidden/>
-              </w:rPr>
-              <w:t>16</w:t>
-            </w:r>
-            <w:r>
-              <w:rPr>
-                <w:noProof/>
-                <w:webHidden/>
-              </w:rPr>
-              <w:fldChar w:fldCharType="end"/>
-            </w:r>
-          </w:hyperlink>
-        </w:p>
-        <w:p>
-          <w:pPr>
-            <w:pStyle w:val="Spistreci2"/>
-            <w:tabs>
-              <w:tab w:val="right" w:leader="dot" w:pos="9062"/>
-            </w:tabs>
-            <w:rPr>
-              <w:rFonts w:eastAsiaTheme="minorEastAsia"/>
-              <w:noProof/>
-              <w:lang w:eastAsia="pl-PL"/>
-            </w:rPr>
-          </w:pPr>
-          <w:hyperlink w:anchor="_Toc92822634" w:history="1">
-            <w:r>
-              <w:rPr>
-                <w:rStyle w:val="Hipercze"/>
-                <w:noProof/>
-              </w:rPr>
-              <w:t>Diagram stanu</w:t>
-            </w:r>
-            <w:r>
-              <w:rPr>
-                <w:noProof/>
-                <w:webHidden/>
-              </w:rPr>
-              <w:tab/>
-            </w:r>
-            <w:r>
-              <w:rPr>
-                <w:noProof/>
-                <w:webHidden/>
-              </w:rPr>
-              <w:fldChar w:fldCharType="begin"/>
-            </w:r>
-            <w:r>
-              <w:rPr>
-                <w:noProof/>
-                <w:webHidden/>
-              </w:rPr>
-              <w:instrText xml:space="preserve"> PAGEREF _Toc92822634 \h </w:instrText>
-            </w:r>
-            <w:r>
-              <w:rPr>
-                <w:noProof/>
-                <w:webHidden/>
-              </w:rPr>
-            </w:r>
-            <w:r>
-              <w:rPr>
-                <w:noProof/>
-                <w:webHidden/>
-              </w:rPr>
-              <w:fldChar w:fldCharType="separate"/>
-            </w:r>
-            <w:r>
-              <w:rPr>
-                <w:noProof/>
-                <w:webHidden/>
-              </w:rPr>
-              <w:t>17</w:t>
-            </w:r>
-            <w:r>
-              <w:rPr>
-                <w:noProof/>
-                <w:webHidden/>
-              </w:rPr>
-              <w:fldChar w:fldCharType="end"/>
-            </w:r>
-          </w:hyperlink>
-        </w:p>
-        <w:p>
-          <w:pPr>
-            <w:pStyle w:val="Spistreci2"/>
-            <w:tabs>
-              <w:tab w:val="right" w:leader="dot" w:pos="9062"/>
-            </w:tabs>
-            <w:rPr>
-              <w:rFonts w:eastAsiaTheme="minorEastAsia"/>
-              <w:noProof/>
-              <w:lang w:eastAsia="pl-PL"/>
-            </w:rPr>
-          </w:pPr>
-          <w:hyperlink w:anchor="_Toc92822635" w:history="1">
-            <w:r>
-              <w:rPr>
-                <w:rStyle w:val="Hipercze"/>
-                <w:noProof/>
-              </w:rPr>
-              <w:t>Diagram komponentów</w:t>
-            </w:r>
-            <w:r>
-              <w:rPr>
-                <w:noProof/>
-                <w:webHidden/>
-              </w:rPr>
-              <w:tab/>
-            </w:r>
-            <w:r>
-              <w:rPr>
-                <w:noProof/>
-                <w:webHidden/>
-              </w:rPr>
-              <w:fldChar w:fldCharType="begin"/>
-            </w:r>
-            <w:r>
-              <w:rPr>
-                <w:noProof/>
-                <w:webHidden/>
-              </w:rPr>
-              <w:instrText xml:space="preserve"> PAGEREF _Toc92822635 \h </w:instrText>
-            </w:r>
-            <w:r>
-              <w:rPr>
-                <w:noProof/>
-                <w:webHidden/>
-              </w:rPr>
-            </w:r>
-            <w:r>
-              <w:rPr>
-                <w:noProof/>
-                <w:webHidden/>
-              </w:rPr>
-              <w:fldChar w:fldCharType="separate"/>
-            </w:r>
-            <w:r>
-              <w:rPr>
-                <w:noProof/>
-                <w:webHidden/>
-              </w:rPr>
-              <w:t>18</w:t>
-            </w:r>
-            <w:r>
-              <w:rPr>
-                <w:noProof/>
-                <w:webHidden/>
-              </w:rPr>
-              <w:fldChar w:fldCharType="end"/>
-            </w:r>
-          </w:hyperlink>
-        </w:p>
-        <w:p>
-          <w:pPr>
-            <w:pStyle w:val="Spistreci2"/>
-            <w:tabs>
-              <w:tab w:val="right" w:leader="dot" w:pos="9062"/>
-            </w:tabs>
-            <w:rPr>
-              <w:rFonts w:eastAsiaTheme="minorEastAsia"/>
-              <w:noProof/>
-              <w:lang w:eastAsia="pl-PL"/>
-            </w:rPr>
-          </w:pPr>
-          <w:hyperlink w:anchor="_Toc92822636" w:history="1">
-            <w:r>
-              <w:rPr>
-                <w:rStyle w:val="Hipercze"/>
-                <w:noProof/>
-              </w:rPr>
-              <w:t>Design graficzny</w:t>
-            </w:r>
-            <w:r>
-              <w:rPr>
-                <w:noProof/>
-                <w:webHidden/>
-              </w:rPr>
-              <w:tab/>
-            </w:r>
-            <w:r>
-              <w:rPr>
-                <w:noProof/>
-                <w:webHidden/>
-              </w:rPr>
-              <w:fldChar w:fldCharType="begin"/>
-            </w:r>
-            <w:r>
-              <w:rPr>
-                <w:noProof/>
-                <w:webHidden/>
-              </w:rPr>
-              <w:instrText xml:space="preserve"> PAGEREF _Toc92822636 \h </w:instrText>
-            </w:r>
-            <w:r>
-              <w:rPr>
-                <w:noProof/>
-                <w:webHidden/>
-              </w:rPr>
-            </w:r>
-            <w:r>
-              <w:rPr>
-                <w:noProof/>
-                <w:webHidden/>
-              </w:rPr>
-              <w:fldChar w:fldCharType="separate"/>
-            </w:r>
-            <w:r>
-              <w:rPr>
-                <w:noProof/>
-                <w:webHidden/>
-              </w:rPr>
-              <w:t>19</w:t>
+              <w:t>23</w:t>
             </w:r>
             <w:r>
               <w:rPr>
@@ -1272,127 +1830,6 @@
     </w:p>
     <w:p>
       <w:pPr>
-        <w:spacing w:after="0" w:line="240" w:lineRule="auto"/>
-        <w:jc w:val="both"/>
-        <w:rPr>
-          <w:rFonts w:ascii="Arial" w:eastAsia="Times New Roman" w:hAnsi="Arial" w:cs="Arial"/>
-          <w:color w:val="000000"/>
-          <w:lang w:eastAsia="pl-PL"/>
-        </w:rPr>
-      </w:pPr>
-    </w:p>
-    <w:p>
-      <w:pPr>
-        <w:spacing w:after="0" w:line="240" w:lineRule="auto"/>
-        <w:jc w:val="both"/>
-        <w:rPr>
-          <w:rFonts w:ascii="Arial" w:eastAsia="Times New Roman" w:hAnsi="Arial" w:cs="Arial"/>
-          <w:color w:val="000000"/>
-          <w:lang w:eastAsia="pl-PL"/>
-        </w:rPr>
-      </w:pPr>
-    </w:p>
-    <w:p>
-      <w:pPr>
-        <w:spacing w:after="0" w:line="240" w:lineRule="auto"/>
-        <w:jc w:val="both"/>
-        <w:rPr>
-          <w:rFonts w:ascii="Arial" w:eastAsia="Times New Roman" w:hAnsi="Arial" w:cs="Arial"/>
-          <w:color w:val="000000"/>
-          <w:lang w:eastAsia="pl-PL"/>
-        </w:rPr>
-      </w:pPr>
-    </w:p>
-    <w:p>
-      <w:pPr>
-        <w:spacing w:after="0" w:line="240" w:lineRule="auto"/>
-        <w:jc w:val="both"/>
-        <w:rPr>
-          <w:rFonts w:ascii="Arial" w:eastAsia="Times New Roman" w:hAnsi="Arial" w:cs="Arial"/>
-          <w:color w:val="000000"/>
-          <w:lang w:eastAsia="pl-PL"/>
-        </w:rPr>
-      </w:pPr>
-    </w:p>
-    <w:p>
-      <w:pPr>
-        <w:spacing w:after="0" w:line="240" w:lineRule="auto"/>
-        <w:jc w:val="both"/>
-        <w:rPr>
-          <w:rFonts w:ascii="Arial" w:eastAsia="Times New Roman" w:hAnsi="Arial" w:cs="Arial"/>
-          <w:color w:val="000000"/>
-          <w:lang w:eastAsia="pl-PL"/>
-        </w:rPr>
-      </w:pPr>
-    </w:p>
-    <w:p>
-      <w:pPr>
-        <w:spacing w:after="0" w:line="240" w:lineRule="auto"/>
-        <w:jc w:val="both"/>
-        <w:rPr>
-          <w:rFonts w:ascii="Arial" w:eastAsia="Times New Roman" w:hAnsi="Arial" w:cs="Arial"/>
-          <w:color w:val="000000"/>
-          <w:lang w:eastAsia="pl-PL"/>
-        </w:rPr>
-      </w:pPr>
-    </w:p>
-    <w:p>
-      <w:pPr>
-        <w:spacing w:after="0" w:line="240" w:lineRule="auto"/>
-        <w:jc w:val="both"/>
-        <w:rPr>
-          <w:rFonts w:ascii="Arial" w:eastAsia="Times New Roman" w:hAnsi="Arial" w:cs="Arial"/>
-          <w:color w:val="000000"/>
-          <w:lang w:eastAsia="pl-PL"/>
-        </w:rPr>
-      </w:pPr>
-    </w:p>
-    <w:p>
-      <w:pPr>
-        <w:spacing w:after="0" w:line="240" w:lineRule="auto"/>
-        <w:jc w:val="both"/>
-        <w:rPr>
-          <w:rFonts w:ascii="Arial" w:eastAsia="Times New Roman" w:hAnsi="Arial" w:cs="Arial"/>
-          <w:color w:val="000000"/>
-          <w:lang w:eastAsia="pl-PL"/>
-        </w:rPr>
-      </w:pPr>
-    </w:p>
-    <w:p>
-      <w:pPr>
-        <w:spacing w:after="0" w:line="240" w:lineRule="auto"/>
-        <w:jc w:val="both"/>
-        <w:rPr>
-          <w:rFonts w:ascii="Arial" w:eastAsia="Times New Roman" w:hAnsi="Arial" w:cs="Arial"/>
-          <w:color w:val="000000"/>
-          <w:lang w:eastAsia="pl-PL"/>
-        </w:rPr>
-      </w:pPr>
-    </w:p>
-    <w:p>
-      <w:pPr>
-        <w:spacing w:after="0" w:line="240" w:lineRule="auto"/>
-        <w:jc w:val="both"/>
-        <w:rPr>
-          <w:rFonts w:ascii="Arial" w:eastAsia="Times New Roman" w:hAnsi="Arial" w:cs="Arial"/>
-          <w:color w:val="000000"/>
-          <w:lang w:eastAsia="pl-PL"/>
-        </w:rPr>
-      </w:pPr>
-    </w:p>
-    <w:p>
-      <w:pPr>
-        <w:spacing w:after="0" w:line="240" w:lineRule="auto"/>
-        <w:jc w:val="both"/>
-        <w:rPr>
-          <w:rFonts w:ascii="Arial" w:eastAsia="Times New Roman" w:hAnsi="Arial" w:cs="Arial"/>
-          <w:color w:val="000000"/>
-          <w:lang w:eastAsia="pl-PL"/>
-        </w:rPr>
-      </w:pPr>
-    </w:p>
-    <w:p>
-      <w:pPr>
         <w:rPr>
           <w:lang w:eastAsia="pl-PL"/>
         </w:rPr>
@@ -1406,25 +1843,25 @@
     </w:p>
     <w:p>
       <w:pPr>
-        <w:pStyle w:val="Nagwek2"/>
+        <w:pStyle w:val="Nagwek1"/>
         <w:pBdr>
-          <w:bottom w:val="single" w:sz="6" w:space="1" w:color="17365D" w:themeColor="text2" w:themeShade="BF"/>
+          <w:bottom w:val="single" w:sz="4" w:space="1" w:color="1F497D" w:themeColor="text2"/>
         </w:pBdr>
         <w:rPr>
-          <w:rFonts w:eastAsia="Times New Roman"/>
+          <w:rFonts w:eastAsia="Times New Roman" w:cs="Calibri Light"/>
           <w:b w:val="0"/>
-          <w:color w:val="17365D" w:themeColor="text2" w:themeShade="BF"/>
+          <w:color w:val="1F497D" w:themeColor="text2"/>
           <w:sz w:val="52"/>
           <w:szCs w:val="52"/>
           <w:lang w:eastAsia="pl-PL"/>
         </w:rPr>
       </w:pPr>
-      <w:bookmarkStart w:id="0" w:name="_Toc92822624"/>
-      <w:r>
-        <w:rPr>
-          <w:rFonts w:eastAsia="Times New Roman"/>
+      <w:bookmarkStart w:id="0" w:name="_Toc93955014"/>
+      <w:r>
+        <w:rPr>
+          <w:rFonts w:eastAsia="Times New Roman" w:cs="Calibri Light"/>
           <w:b w:val="0"/>
-          <w:color w:val="17365D" w:themeColor="text2" w:themeShade="BF"/>
+          <w:color w:val="1F497D" w:themeColor="text2"/>
           <w:sz w:val="52"/>
           <w:szCs w:val="52"/>
           <w:lang w:eastAsia="pl-PL"/>
@@ -1605,50 +2042,63 @@
     </w:p>
     <w:p>
       <w:pPr>
-        <w:pStyle w:val="Nagwek2"/>
+        <w:pStyle w:val="Nagwek1"/>
         <w:pBdr>
-          <w:bottom w:val="single" w:sz="6" w:space="1" w:color="17365D" w:themeColor="text2" w:themeShade="BF"/>
+          <w:bottom w:val="single" w:sz="4" w:space="1" w:color="1F497D" w:themeColor="text2"/>
         </w:pBdr>
         <w:rPr>
           <w:rFonts w:eastAsia="Times New Roman"/>
           <w:b w:val="0"/>
-          <w:color w:val="17365D" w:themeColor="text2" w:themeShade="BF"/>
-          <w:sz w:val="51"/>
-          <w:szCs w:val="51"/>
-          <w:lang w:eastAsia="pl-PL"/>
-        </w:rPr>
-      </w:pPr>
-      <w:bookmarkStart w:id="1" w:name="_Toc92822625"/>
+          <w:color w:val="1F497D" w:themeColor="text2"/>
+          <w:sz w:val="50"/>
+          <w:szCs w:val="50"/>
+          <w:lang w:eastAsia="pl-PL"/>
+        </w:rPr>
+      </w:pPr>
+      <w:bookmarkStart w:id="1" w:name="_Toc93955015"/>
       <w:r>
         <w:rPr>
           <w:rFonts w:eastAsia="Times New Roman"/>
           <w:b w:val="0"/>
-          <w:color w:val="17365D" w:themeColor="text2" w:themeShade="BF"/>
-          <w:sz w:val="51"/>
-          <w:szCs w:val="51"/>
+          <w:color w:val="1F497D" w:themeColor="text2"/>
+          <w:sz w:val="50"/>
+          <w:szCs w:val="50"/>
           <w:lang w:eastAsia="pl-PL"/>
         </w:rPr>
         <w:t>Członkowie zespołu i zakres obowiązków</w:t>
       </w:r>
+      <w:bookmarkStart w:id="2" w:name="_GoBack"/>
       <w:bookmarkEnd w:id="1"/>
-    </w:p>
-    <w:p>
-      <w:pPr>
-        <w:rPr>
+      <w:bookmarkEnd w:id="2"/>
+    </w:p>
+    <w:p>
+      <w:pPr>
+        <w:rPr>
+          <w:b/>
+          <w:color w:val="1F497D" w:themeColor="text2"/>
+          <w:sz w:val="28"/>
+          <w:lang w:eastAsia="pl-PL"/>
+        </w:rPr>
+      </w:pPr>
+    </w:p>
+    <w:p>
+      <w:pPr>
+        <w:rPr>
+          <w:rFonts w:ascii="Calibri Light" w:hAnsi="Calibri Light" w:cs="Calibri Light"/>
+          <w:sz w:val="28"/>
+          <w:lang w:eastAsia="pl-PL"/>
+        </w:rPr>
+      </w:pPr>
+      <w:r>
+        <w:rPr>
+          <w:rFonts w:ascii="Calibri Light" w:hAnsi="Calibri Light" w:cs="Calibri Light"/>
           <w:b/>
           <w:sz w:val="28"/>
           <w:lang w:eastAsia="pl-PL"/>
         </w:rPr>
-      </w:pPr>
-    </w:p>
-    <w:p>
-      <w:pPr>
-        <w:rPr>
-          <w:rFonts w:ascii="Calibri Light" w:hAnsi="Calibri Light" w:cs="Calibri Light"/>
-          <w:sz w:val="28"/>
-          <w:lang w:eastAsia="pl-PL"/>
-        </w:rPr>
-      </w:pPr>
+        <w:t xml:space="preserve">Kamil </w:t>
+      </w:r>
+      <w:proofErr w:type="spellStart"/>
       <w:r>
         <w:rPr>
           <w:rFonts w:ascii="Calibri Light" w:hAnsi="Calibri Light" w:cs="Calibri Light"/>
@@ -1656,9 +2106,36 @@
           <w:sz w:val="28"/>
           <w:lang w:eastAsia="pl-PL"/>
         </w:rPr>
-        <w:t xml:space="preserve">Kamil </w:t>
+        <w:t>Cessak</w:t>
+      </w:r>
+      <w:proofErr w:type="spellEnd"/>
+      <w:r>
+        <w:rPr>
+          <w:rFonts w:ascii="Calibri Light" w:hAnsi="Calibri Light" w:cs="Calibri Light"/>
+          <w:sz w:val="28"/>
+          <w:lang w:eastAsia="pl-PL"/>
+        </w:rPr>
+        <w:t xml:space="preserve"> – inżynier </w:t>
       </w:r>
       <w:proofErr w:type="spellStart"/>
+      <w:r>
+        <w:rPr>
+          <w:rFonts w:ascii="Calibri Light" w:hAnsi="Calibri Light" w:cs="Calibri Light"/>
+          <w:sz w:val="28"/>
+          <w:lang w:eastAsia="pl-PL"/>
+        </w:rPr>
+        <w:t>Frontend</w:t>
+      </w:r>
+      <w:proofErr w:type="spellEnd"/>
+    </w:p>
+    <w:p>
+      <w:pPr>
+        <w:rPr>
+          <w:rFonts w:ascii="Calibri Light" w:hAnsi="Calibri Light" w:cs="Calibri Light"/>
+          <w:sz w:val="28"/>
+          <w:lang w:eastAsia="pl-PL"/>
+        </w:rPr>
+      </w:pPr>
       <w:r>
         <w:rPr>
           <w:rFonts w:ascii="Calibri Light" w:hAnsi="Calibri Light" w:cs="Calibri Light"/>
@@ -1666,36 +2143,9 @@
           <w:sz w:val="28"/>
           <w:lang w:eastAsia="pl-PL"/>
         </w:rPr>
-        <w:t>Cessak</w:t>
-      </w:r>
-      <w:proofErr w:type="spellEnd"/>
-      <w:r>
-        <w:rPr>
-          <w:rFonts w:ascii="Calibri Light" w:hAnsi="Calibri Light" w:cs="Calibri Light"/>
-          <w:sz w:val="28"/>
-          <w:lang w:eastAsia="pl-PL"/>
-        </w:rPr>
-        <w:t xml:space="preserve"> – inżynier </w:t>
+        <w:t xml:space="preserve">Szymon </w:t>
       </w:r>
       <w:proofErr w:type="spellStart"/>
-      <w:r>
-        <w:rPr>
-          <w:rFonts w:ascii="Calibri Light" w:hAnsi="Calibri Light" w:cs="Calibri Light"/>
-          <w:sz w:val="28"/>
-          <w:lang w:eastAsia="pl-PL"/>
-        </w:rPr>
-        <w:t>Frontend</w:t>
-      </w:r>
-      <w:proofErr w:type="spellEnd"/>
-    </w:p>
-    <w:p>
-      <w:pPr>
-        <w:rPr>
-          <w:rFonts w:ascii="Calibri Light" w:hAnsi="Calibri Light" w:cs="Calibri Light"/>
-          <w:sz w:val="28"/>
-          <w:lang w:eastAsia="pl-PL"/>
-        </w:rPr>
-      </w:pPr>
       <w:r>
         <w:rPr>
           <w:rFonts w:ascii="Calibri Light" w:hAnsi="Calibri Light" w:cs="Calibri Light"/>
@@ -1703,9 +2153,36 @@
           <w:sz w:val="28"/>
           <w:lang w:eastAsia="pl-PL"/>
         </w:rPr>
-        <w:t xml:space="preserve">Szymon </w:t>
+        <w:t>Jędrych</w:t>
+      </w:r>
+      <w:proofErr w:type="spellEnd"/>
+      <w:r>
+        <w:rPr>
+          <w:rFonts w:ascii="Calibri Light" w:hAnsi="Calibri Light" w:cs="Calibri Light"/>
+          <w:sz w:val="28"/>
+          <w:lang w:eastAsia="pl-PL"/>
+        </w:rPr>
+        <w:t xml:space="preserve"> – inżynier </w:t>
       </w:r>
       <w:proofErr w:type="spellStart"/>
+      <w:r>
+        <w:rPr>
+          <w:rFonts w:ascii="Calibri Light" w:hAnsi="Calibri Light" w:cs="Calibri Light"/>
+          <w:sz w:val="28"/>
+          <w:lang w:eastAsia="pl-PL"/>
+        </w:rPr>
+        <w:t>Backend</w:t>
+      </w:r>
+      <w:proofErr w:type="spellEnd"/>
+    </w:p>
+    <w:p>
+      <w:pPr>
+        <w:rPr>
+          <w:rFonts w:ascii="Calibri Light" w:hAnsi="Calibri Light" w:cs="Calibri Light"/>
+          <w:sz w:val="28"/>
+          <w:lang w:eastAsia="pl-PL"/>
+        </w:rPr>
+      </w:pPr>
       <w:r>
         <w:rPr>
           <w:rFonts w:ascii="Calibri Light" w:hAnsi="Calibri Light" w:cs="Calibri Light"/>
@@ -1713,36 +2190,9 @@
           <w:sz w:val="28"/>
           <w:lang w:eastAsia="pl-PL"/>
         </w:rPr>
-        <w:t>Jędrych</w:t>
-      </w:r>
-      <w:proofErr w:type="spellEnd"/>
-      <w:r>
-        <w:rPr>
-          <w:rFonts w:ascii="Calibri Light" w:hAnsi="Calibri Light" w:cs="Calibri Light"/>
-          <w:sz w:val="28"/>
-          <w:lang w:eastAsia="pl-PL"/>
-        </w:rPr>
-        <w:t xml:space="preserve"> – inżynier </w:t>
+        <w:t xml:space="preserve">Paweł </w:t>
       </w:r>
       <w:proofErr w:type="spellStart"/>
-      <w:r>
-        <w:rPr>
-          <w:rFonts w:ascii="Calibri Light" w:hAnsi="Calibri Light" w:cs="Calibri Light"/>
-          <w:sz w:val="28"/>
-          <w:lang w:eastAsia="pl-PL"/>
-        </w:rPr>
-        <w:t>Backend</w:t>
-      </w:r>
-      <w:proofErr w:type="spellEnd"/>
-    </w:p>
-    <w:p>
-      <w:pPr>
-        <w:rPr>
-          <w:rFonts w:ascii="Calibri Light" w:hAnsi="Calibri Light" w:cs="Calibri Light"/>
-          <w:sz w:val="28"/>
-          <w:lang w:eastAsia="pl-PL"/>
-        </w:rPr>
-      </w:pPr>
       <w:r>
         <w:rPr>
           <w:rFonts w:ascii="Calibri Light" w:hAnsi="Calibri Light" w:cs="Calibri Light"/>
@@ -1750,9 +2200,26 @@
           <w:sz w:val="28"/>
           <w:lang w:eastAsia="pl-PL"/>
         </w:rPr>
-        <w:t xml:space="preserve">Paweł </w:t>
-      </w:r>
-      <w:proofErr w:type="spellStart"/>
+        <w:t>Lysko</w:t>
+      </w:r>
+      <w:proofErr w:type="spellEnd"/>
+      <w:r>
+        <w:rPr>
+          <w:rFonts w:ascii="Calibri Light" w:hAnsi="Calibri Light" w:cs="Calibri Light"/>
+          <w:sz w:val="28"/>
+          <w:lang w:eastAsia="pl-PL"/>
+        </w:rPr>
+        <w:t xml:space="preserve"> – tester</w:t>
+      </w:r>
+    </w:p>
+    <w:p>
+      <w:pPr>
+        <w:rPr>
+          <w:rFonts w:ascii="Calibri Light" w:hAnsi="Calibri Light" w:cs="Calibri Light"/>
+          <w:sz w:val="28"/>
+          <w:lang w:eastAsia="pl-PL"/>
+        </w:rPr>
+      </w:pPr>
       <w:r>
         <w:rPr>
           <w:rFonts w:ascii="Calibri Light" w:hAnsi="Calibri Light" w:cs="Calibri Light"/>
@@ -1760,26 +2227,9 @@
           <w:sz w:val="28"/>
           <w:lang w:eastAsia="pl-PL"/>
         </w:rPr>
-        <w:t>Lysko</w:t>
-      </w:r>
-      <w:proofErr w:type="spellEnd"/>
-      <w:r>
-        <w:rPr>
-          <w:rFonts w:ascii="Calibri Light" w:hAnsi="Calibri Light" w:cs="Calibri Light"/>
-          <w:sz w:val="28"/>
-          <w:lang w:eastAsia="pl-PL"/>
-        </w:rPr>
-        <w:t xml:space="preserve"> – tester</w:t>
-      </w:r>
-    </w:p>
-    <w:p>
-      <w:pPr>
-        <w:rPr>
-          <w:rFonts w:ascii="Calibri Light" w:hAnsi="Calibri Light" w:cs="Calibri Light"/>
-          <w:sz w:val="28"/>
-          <w:lang w:eastAsia="pl-PL"/>
-        </w:rPr>
-      </w:pPr>
+        <w:t xml:space="preserve">Kacper </w:t>
+      </w:r>
+      <w:proofErr w:type="spellStart"/>
       <w:r>
         <w:rPr>
           <w:rFonts w:ascii="Calibri Light" w:hAnsi="Calibri Light" w:cs="Calibri Light"/>
@@ -1787,25 +2237,15 @@
           <w:sz w:val="28"/>
           <w:lang w:eastAsia="pl-PL"/>
         </w:rPr>
-        <w:t xml:space="preserve">Kacper </w:t>
-      </w:r>
-      <w:proofErr w:type="spellStart"/>
-      <w:r>
-        <w:rPr>
-          <w:rFonts w:ascii="Calibri Light" w:hAnsi="Calibri Light" w:cs="Calibri Light"/>
-          <w:b/>
+        <w:t>Siembida</w:t>
+      </w:r>
+      <w:proofErr w:type="spellEnd"/>
+      <w:r>
+        <w:rPr>
+          <w:rFonts w:ascii="Calibri Light" w:hAnsi="Calibri Light" w:cs="Calibri Light"/>
           <w:sz w:val="28"/>
           <w:lang w:eastAsia="pl-PL"/>
         </w:rPr>
-        <w:t>Siembida</w:t>
-      </w:r>
-      <w:proofErr w:type="spellEnd"/>
-      <w:r>
-        <w:rPr>
-          <w:rFonts w:ascii="Calibri Light" w:hAnsi="Calibri Light" w:cs="Calibri Light"/>
-          <w:sz w:val="28"/>
-          <w:lang w:eastAsia="pl-PL"/>
-        </w:rPr>
         <w:t xml:space="preserve"> – lider zespołu</w:t>
       </w:r>
     </w:p>
@@ -1853,26 +2293,25 @@
     </w:p>
     <w:p>
       <w:pPr>
-        <w:pStyle w:val="Nagwek2"/>
+        <w:pStyle w:val="Nagwek1"/>
         <w:pBdr>
-          <w:bottom w:val="single" w:sz="6" w:space="1" w:color="17365D" w:themeColor="text2" w:themeShade="BF"/>
+          <w:bottom w:val="single" w:sz="4" w:space="1" w:color="1F497D" w:themeColor="text2"/>
         </w:pBdr>
-        <w:spacing w:after="40" w:line="240" w:lineRule="auto"/>
         <w:rPr>
           <w:rFonts w:eastAsia="Times New Roman"/>
           <w:b w:val="0"/>
-          <w:color w:val="17365D" w:themeColor="text2" w:themeShade="BF"/>
+          <w:color w:val="1F497D" w:themeColor="text2"/>
           <w:sz w:val="52"/>
           <w:szCs w:val="52"/>
           <w:lang w:eastAsia="pl-PL"/>
         </w:rPr>
       </w:pPr>
-      <w:bookmarkStart w:id="2" w:name="_Toc92822626"/>
+      <w:bookmarkStart w:id="3" w:name="_Toc93955016"/>
       <w:r>
         <w:rPr>
           <w:rFonts w:eastAsia="Times New Roman"/>
           <w:b w:val="0"/>
-          <w:color w:val="17365D" w:themeColor="text2" w:themeShade="BF"/>
+          <w:color w:val="1F497D" w:themeColor="text2"/>
           <w:sz w:val="52"/>
           <w:szCs w:val="52"/>
           <w:lang w:eastAsia="pl-PL"/>
@@ -1880,7 +2319,7 @@
         <w:lastRenderedPageBreak/>
         <w:t>Lista planowanych funkcjonalności:</w:t>
       </w:r>
-      <w:bookmarkEnd w:id="2"/>
+      <w:bookmarkEnd w:id="3"/>
     </w:p>
     <w:p>
       <w:pPr>
@@ -2153,8 +2592,6 @@
         </w:rPr>
         <w:t>Wybranie kategorii świadczonej usługi</w:t>
       </w:r>
-      <w:bookmarkStart w:id="3" w:name="_GoBack"/>
-      <w:bookmarkEnd w:id="3"/>
     </w:p>
     <w:p>
       <w:pPr>
@@ -2719,26 +3156,25 @@
     <w:p/>
     <w:p>
       <w:pPr>
-        <w:pStyle w:val="Nagwek2"/>
+        <w:pStyle w:val="Nagwek1"/>
         <w:pBdr>
-          <w:bottom w:val="single" w:sz="6" w:space="1" w:color="17365D" w:themeColor="text2" w:themeShade="BF"/>
+          <w:bottom w:val="single" w:sz="4" w:space="1" w:color="1F497D" w:themeColor="text2"/>
         </w:pBdr>
-        <w:spacing w:line="240" w:lineRule="auto"/>
         <w:rPr>
           <w:rFonts w:eastAsia="Times New Roman"/>
           <w:b w:val="0"/>
-          <w:color w:val="17365D" w:themeColor="text2" w:themeShade="BF"/>
+          <w:color w:val="1F497D" w:themeColor="text2"/>
           <w:sz w:val="52"/>
           <w:szCs w:val="52"/>
           <w:lang w:eastAsia="pl-PL"/>
         </w:rPr>
       </w:pPr>
-      <w:bookmarkStart w:id="4" w:name="_Toc92822627"/>
+      <w:bookmarkStart w:id="4" w:name="_Toc93955017"/>
       <w:r>
         <w:rPr>
           <w:rFonts w:eastAsia="Times New Roman"/>
           <w:b w:val="0"/>
-          <w:color w:val="17365D" w:themeColor="text2" w:themeShade="BF"/>
+          <w:color w:val="1F497D" w:themeColor="text2"/>
           <w:sz w:val="52"/>
           <w:szCs w:val="52"/>
           <w:lang w:eastAsia="pl-PL"/>
@@ -3495,23 +3931,23 @@
     </w:p>
     <w:p>
       <w:pPr>
-        <w:pStyle w:val="Nagwek2"/>
+        <w:pStyle w:val="Nagwek1"/>
         <w:pBdr>
-          <w:bottom w:val="single" w:sz="6" w:space="1" w:color="17365D" w:themeColor="text2" w:themeShade="BF"/>
+          <w:bottom w:val="single" w:sz="4" w:space="1" w:color="1F497D" w:themeColor="text2"/>
         </w:pBdr>
         <w:rPr>
           <w:b w:val="0"/>
-          <w:color w:val="17365D" w:themeColor="text2" w:themeShade="BF"/>
+          <w:color w:val="1F497D" w:themeColor="text2"/>
           <w:sz w:val="52"/>
           <w:szCs w:val="52"/>
         </w:rPr>
       </w:pPr>
-      <w:bookmarkStart w:id="5" w:name="_Toc92822628"/>
+      <w:bookmarkStart w:id="5" w:name="_Toc93955018"/>
       <w:r>
         <w:rPr>
           <w:rFonts w:eastAsia="Times New Roman"/>
           <w:b w:val="0"/>
-          <w:color w:val="17365D" w:themeColor="text2" w:themeShade="BF"/>
+          <w:color w:val="1F497D" w:themeColor="text2"/>
           <w:sz w:val="52"/>
           <w:szCs w:val="52"/>
           <w:lang w:eastAsia="pl-PL"/>
@@ -3523,7 +3959,7 @@
         <w:rPr>
           <w:rFonts w:eastAsia="Times New Roman"/>
           <w:b w:val="0"/>
-          <w:color w:val="17365D" w:themeColor="text2" w:themeShade="BF"/>
+          <w:color w:val="1F497D" w:themeColor="text2"/>
           <w:sz w:val="52"/>
           <w:szCs w:val="52"/>
           <w:lang w:eastAsia="pl-PL"/>
@@ -3655,47 +4091,13 @@
         <w:rPr>
           <w:rFonts w:ascii="Calibri Light" w:hAnsi="Calibri Light" w:cs="Calibri Light"/>
         </w:rPr>
-        <w:t>M3 - Zebranie celów do osiągnięcia</w:t>
-      </w:r>
-      <w:r>
-        <w:rPr>
-          <w:rFonts w:ascii="Calibri Light" w:hAnsi="Calibri Light" w:cs="Calibri Light"/>
-        </w:rPr>
-        <w:t xml:space="preserve"> </w:t>
-      </w:r>
-      <w:r>
-        <w:rPr>
-          <w:rFonts w:ascii="Calibri Light" w:hAnsi="Calibri Light" w:cs="Calibri Light"/>
-        </w:rPr>
-        <w:t>(</w:t>
-      </w:r>
-      <w:proofErr w:type="spellStart"/>
-      <w:r>
-        <w:rPr>
-          <w:rFonts w:ascii="Calibri Light" w:hAnsi="Calibri Light" w:cs="Calibri Light"/>
-        </w:rPr>
-        <w:t>Milestony</w:t>
-      </w:r>
-      <w:proofErr w:type="spellEnd"/>
-      <w:r>
-        <w:rPr>
-          <w:rFonts w:ascii="Calibri Light" w:hAnsi="Calibri Light" w:cs="Calibri Light"/>
-        </w:rPr>
-        <w:t xml:space="preserve">, epiki, </w:t>
-      </w:r>
-      <w:proofErr w:type="spellStart"/>
-      <w:r>
-        <w:rPr>
-          <w:rFonts w:ascii="Calibri Light" w:hAnsi="Calibri Light" w:cs="Calibri Light"/>
-        </w:rPr>
-        <w:t>stories</w:t>
-      </w:r>
-      <w:proofErr w:type="spellEnd"/>
-      <w:r>
-        <w:rPr>
-          <w:rFonts w:ascii="Calibri Light" w:hAnsi="Calibri Light" w:cs="Calibri Light"/>
-        </w:rPr>
-        <w:t>)</w:t>
+        <w:t xml:space="preserve">M3 - </w:t>
+      </w:r>
+      <w:r>
+        <w:rPr>
+          <w:rFonts w:ascii="Calibri Light" w:hAnsi="Calibri Light" w:cs="Calibri Light"/>
+        </w:rPr>
+        <w:t>Uporządkowanie i rozpisanie celów na następny semestr</w:t>
       </w:r>
     </w:p>
     <w:p>
@@ -3713,7 +4115,19 @@
         <w:rPr>
           <w:rFonts w:ascii="Calibri Light" w:hAnsi="Calibri Light" w:cs="Calibri Light"/>
         </w:rPr>
-        <w:t>M3 - Uporządkowanie i rozpisanie celów na następny semestr</w:t>
+        <w:t xml:space="preserve">M3 </w:t>
+      </w:r>
+      <w:r>
+        <w:rPr>
+          <w:rFonts w:ascii="Calibri Light" w:hAnsi="Calibri Light" w:cs="Calibri Light"/>
+        </w:rPr>
+        <w:t xml:space="preserve">- </w:t>
+      </w:r>
+      <w:r>
+        <w:rPr>
+          <w:rFonts w:ascii="Calibri Light" w:hAnsi="Calibri Light" w:cs="Calibri Light"/>
+        </w:rPr>
+        <w:t>Finalizacja prac nad dokumentem projektowym</w:t>
       </w:r>
     </w:p>
     <w:p>
@@ -3743,22 +4157,22 @@
     </w:p>
     <w:p>
       <w:pPr>
-        <w:pStyle w:val="Nagwek2"/>
+        <w:pStyle w:val="Nagwek1"/>
         <w:pBdr>
-          <w:bottom w:val="single" w:sz="4" w:space="1" w:color="17365D" w:themeColor="text2" w:themeShade="BF"/>
+          <w:bottom w:val="single" w:sz="4" w:space="1" w:color="1F497D" w:themeColor="text2"/>
         </w:pBdr>
         <w:rPr>
           <w:b w:val="0"/>
-          <w:color w:val="17365D" w:themeColor="text2" w:themeShade="BF"/>
+          <w:color w:val="1F497D" w:themeColor="text2"/>
           <w:sz w:val="52"/>
           <w:szCs w:val="52"/>
         </w:rPr>
       </w:pPr>
-      <w:bookmarkStart w:id="6" w:name="_Toc92822629"/>
+      <w:bookmarkStart w:id="6" w:name="_Toc93955019"/>
       <w:r>
         <w:rPr>
           <w:b w:val="0"/>
-          <w:color w:val="17365D" w:themeColor="text2" w:themeShade="BF"/>
+          <w:color w:val="1F497D" w:themeColor="text2"/>
           <w:sz w:val="52"/>
           <w:szCs w:val="52"/>
         </w:rPr>
@@ -3809,24 +4223,22 @@
     </w:p>
     <w:p>
       <w:pPr>
-        <w:pStyle w:val="Nagwek2"/>
+        <w:pStyle w:val="Nagwek1"/>
         <w:pBdr>
-          <w:bottom w:val="single" w:sz="4" w:space="1" w:color="17365D" w:themeColor="text2" w:themeShade="BF"/>
+          <w:bottom w:val="single" w:sz="4" w:space="1" w:color="1F497D" w:themeColor="text2"/>
         </w:pBdr>
         <w:rPr>
-          <w:rFonts w:cs="Calibri Light"/>
           <w:b w:val="0"/>
-          <w:color w:val="17365D" w:themeColor="text2" w:themeShade="BF"/>
+          <w:color w:val="1F497D" w:themeColor="text2"/>
           <w:sz w:val="52"/>
           <w:szCs w:val="52"/>
         </w:rPr>
       </w:pPr>
-      <w:bookmarkStart w:id="7" w:name="_Toc92822630"/>
-      <w:r>
-        <w:rPr>
-          <w:rFonts w:cs="Calibri Light"/>
+      <w:bookmarkStart w:id="7" w:name="_Toc93955020"/>
+      <w:r>
+        <w:rPr>
           <w:b w:val="0"/>
-          <w:color w:val="17365D" w:themeColor="text2" w:themeShade="BF"/>
+          <w:color w:val="1F497D" w:themeColor="text2"/>
           <w:sz w:val="52"/>
           <w:szCs w:val="52"/>
         </w:rPr>
@@ -4727,21 +5139,9 @@
     </w:p>
     <w:p>
       <w:pPr>
-        <w:tabs>
-          <w:tab w:val="left" w:pos="180"/>
-          <w:tab w:val="left" w:pos="1815"/>
-        </w:tabs>
-        <w:jc w:val="both"/>
-        <w:rPr>
-          <w:rFonts w:asciiTheme="majorHAnsi" w:hAnsiTheme="majorHAnsi"/>
-        </w:rPr>
-      </w:pPr>
-    </w:p>
-    <w:p>
-      <w:pPr>
-        <w:pStyle w:val="Nagwek2"/>
+        <w:pStyle w:val="Nagwek1"/>
         <w:pBdr>
-          <w:bottom w:val="single" w:sz="4" w:space="1" w:color="17365D" w:themeColor="text2" w:themeShade="BF"/>
+          <w:bottom w:val="single" w:sz="4" w:space="1" w:color="1F497D" w:themeColor="text2"/>
         </w:pBdr>
         <w:rPr>
           <w:b w:val="0"/>
@@ -4750,7 +5150,7 @@
           <w:szCs w:val="52"/>
         </w:rPr>
       </w:pPr>
-      <w:bookmarkStart w:id="8" w:name="_Toc92822631"/>
+      <w:bookmarkStart w:id="8" w:name="_Toc93955021"/>
       <w:r>
         <w:rPr>
           <w:b w:val="0"/>
@@ -6349,22 +6749,20 @@
     </w:p>
     <w:p>
       <w:pPr>
-        <w:pStyle w:val="Nagwek2"/>
+        <w:pStyle w:val="Nagwek1"/>
         <w:pBdr>
-          <w:bottom w:val="single" w:sz="4" w:space="1" w:color="17365D" w:themeColor="text2" w:themeShade="BF"/>
+          <w:bottom w:val="single" w:sz="4" w:space="1" w:color="1F497D" w:themeColor="text2"/>
         </w:pBdr>
         <w:rPr>
           <w:b w:val="0"/>
-          <w:color w:val="1F497D" w:themeColor="text2"/>
           <w:sz w:val="52"/>
           <w:szCs w:val="52"/>
         </w:rPr>
       </w:pPr>
-      <w:bookmarkStart w:id="9" w:name="_Toc92822632"/>
+      <w:bookmarkStart w:id="9" w:name="_Toc93955022"/>
       <w:r>
         <w:rPr>
           <w:b w:val="0"/>
-          <w:color w:val="1F497D" w:themeColor="text2"/>
           <w:sz w:val="52"/>
           <w:szCs w:val="52"/>
         </w:rPr>
@@ -6671,9 +7069,9 @@
     </w:p>
     <w:p>
       <w:pPr>
-        <w:pStyle w:val="Nagwek2"/>
+        <w:pStyle w:val="Nagwek1"/>
         <w:pBdr>
-          <w:bottom w:val="single" w:sz="4" w:space="1" w:color="17365D" w:themeColor="text2" w:themeShade="BF"/>
+          <w:bottom w:val="single" w:sz="4" w:space="1" w:color="1F497D" w:themeColor="text2"/>
         </w:pBdr>
         <w:rPr>
           <w:b w:val="0"/>
@@ -6681,10 +7079,14 @@
           <w:szCs w:val="52"/>
         </w:rPr>
       </w:pPr>
-      <w:bookmarkStart w:id="10" w:name="_Toc92822633"/>
-      <w:r>
-        <w:rPr>
+      <w:bookmarkStart w:id="10" w:name="_Toc93955023"/>
+      <w:r>
+        <w:rPr>
+          <w:b w:val="0"/>
           <w:noProof/>
+          <w:color w:val="1F497D" w:themeColor="text2"/>
+          <w:sz w:val="52"/>
+          <w:szCs w:val="52"/>
         </w:rPr>
         <w:lastRenderedPageBreak/>
         <w:pict>
@@ -6697,6 +7099,7 @@
       <w:r>
         <w:rPr>
           <w:b w:val="0"/>
+          <w:color w:val="1F497D" w:themeColor="text2"/>
           <w:sz w:val="52"/>
           <w:szCs w:val="52"/>
         </w:rPr>
@@ -6714,9 +7117,9 @@
     </w:p>
     <w:p>
       <w:pPr>
-        <w:pStyle w:val="Nagwek2"/>
+        <w:pStyle w:val="Nagwek1"/>
         <w:pBdr>
-          <w:bottom w:val="single" w:sz="4" w:space="1" w:color="17365D" w:themeColor="text2" w:themeShade="BF"/>
+          <w:bottom w:val="single" w:sz="4" w:space="1" w:color="1F497D" w:themeColor="text2"/>
         </w:pBdr>
         <w:rPr>
           <w:b w:val="0"/>
@@ -6725,7 +7128,7 @@
           <w:szCs w:val="52"/>
         </w:rPr>
       </w:pPr>
-      <w:bookmarkStart w:id="11" w:name="_Toc92822634"/>
+      <w:bookmarkStart w:id="11" w:name="_Toc93955024"/>
       <w:r>
         <w:rPr>
           <w:b w:val="0"/>
@@ -6833,9 +7236,9 @@
     </w:p>
     <w:p>
       <w:pPr>
-        <w:pStyle w:val="Nagwek2"/>
+        <w:pStyle w:val="Nagwek1"/>
         <w:pBdr>
-          <w:bottom w:val="single" w:sz="4" w:space="1" w:color="17365D" w:themeColor="text2" w:themeShade="BF"/>
+          <w:bottom w:val="single" w:sz="4" w:space="1" w:color="1F497D" w:themeColor="text2"/>
         </w:pBdr>
         <w:rPr>
           <w:b w:val="0"/>
@@ -6844,7 +7247,7 @@
           <w:szCs w:val="52"/>
         </w:rPr>
       </w:pPr>
-      <w:bookmarkStart w:id="12" w:name="_Toc92822635"/>
+      <w:bookmarkStart w:id="12" w:name="_Toc93955025"/>
       <w:r>
         <w:rPr>
           <w:b w:val="0"/>
@@ -6944,31 +7347,16 @@
         <w:tab/>
       </w:r>
     </w:p>
-    <w:p/>
-    <w:p/>
-    <w:p/>
-    <w:p>
-      <w:pPr>
-        <w:tabs>
-          <w:tab w:val="left" w:pos="3900"/>
-        </w:tabs>
-      </w:pPr>
-      <w:r>
-        <w:tab/>
-      </w:r>
-    </w:p>
-    <w:p>
-      <w:pPr>
-        <w:tabs>
-          <w:tab w:val="left" w:pos="3900"/>
-        </w:tabs>
-      </w:pPr>
-    </w:p>
-    <w:p>
-      <w:pPr>
-        <w:pStyle w:val="Nagwek2"/>
+    <w:p>
+      <w:r>
+        <w:br w:type="page"/>
+      </w:r>
+    </w:p>
+    <w:p>
+      <w:pPr>
+        <w:pStyle w:val="Nagwek1"/>
         <w:pBdr>
-          <w:bottom w:val="single" w:sz="4" w:space="1" w:color="17365D" w:themeColor="text2" w:themeShade="BF"/>
+          <w:bottom w:val="single" w:sz="4" w:space="1" w:color="1F497D" w:themeColor="text2"/>
         </w:pBdr>
         <w:rPr>
           <w:b w:val="0"/>
@@ -6977,7 +7365,7 @@
           <w:szCs w:val="52"/>
         </w:rPr>
       </w:pPr>
-      <w:bookmarkStart w:id="13" w:name="_Toc92822636"/>
+      <w:bookmarkStart w:id="13" w:name="_Toc93955026"/>
       <w:r>
         <w:rPr>
           <w:b w:val="0"/>
@@ -6986,9 +7374,2041 @@
           <w:szCs w:val="52"/>
         </w:rPr>
         <w:lastRenderedPageBreak/>
+        <w:t>Scenariusze testowe</w:t>
+      </w:r>
+      <w:bookmarkEnd w:id="13"/>
+    </w:p>
+    <w:p>
+      <w:pPr>
+        <w:pStyle w:val="Nagwek2"/>
+        <w:jc w:val="center"/>
+      </w:pPr>
+      <w:bookmarkStart w:id="14" w:name="_Toc93955027"/>
+      <w:r>
+        <w:t>Scenariusze testowe logowania</w:t>
+      </w:r>
+      <w:bookmarkEnd w:id="14"/>
+    </w:p>
+    <w:p/>
+    <w:tbl>
+      <w:tblPr>
+        <w:tblStyle w:val="Tabela-Siatka"/>
+        <w:tblW w:w="0" w:type="auto"/>
+        <w:tblLook w:val="04A0" w:firstRow="1" w:lastRow="0" w:firstColumn="1" w:lastColumn="0" w:noHBand="0" w:noVBand="1"/>
+      </w:tblPr>
+      <w:tblGrid>
+        <w:gridCol w:w="2413"/>
+        <w:gridCol w:w="2282"/>
+        <w:gridCol w:w="2282"/>
+        <w:gridCol w:w="2282"/>
+      </w:tblGrid>
+      <w:tr>
+        <w:tc>
+          <w:tcPr>
+            <w:tcW w:w="2413" w:type="dxa"/>
+          </w:tcPr>
+          <w:p>
+            <w:pPr>
+              <w:rPr>
+                <w:b/>
+              </w:rPr>
+            </w:pPr>
+            <w:r>
+              <w:rPr>
+                <w:b/>
+              </w:rPr>
+              <w:t>Akcja</w:t>
+            </w:r>
+          </w:p>
+        </w:tc>
+        <w:tc>
+          <w:tcPr>
+            <w:tcW w:w="2282" w:type="dxa"/>
+          </w:tcPr>
+          <w:p>
+            <w:pPr>
+              <w:rPr>
+                <w:b/>
+              </w:rPr>
+            </w:pPr>
+            <w:r>
+              <w:rPr>
+                <w:b/>
+              </w:rPr>
+              <w:t>Input</w:t>
+            </w:r>
+          </w:p>
+        </w:tc>
+        <w:tc>
+          <w:tcPr>
+            <w:tcW w:w="2282" w:type="dxa"/>
+          </w:tcPr>
+          <w:p>
+            <w:pPr>
+              <w:rPr>
+                <w:b/>
+              </w:rPr>
+            </w:pPr>
+            <w:r>
+              <w:rPr>
+                <w:b/>
+              </w:rPr>
+              <w:t xml:space="preserve">Oczekiwany </w:t>
+            </w:r>
+            <w:proofErr w:type="spellStart"/>
+            <w:r>
+              <w:rPr>
+                <w:b/>
+              </w:rPr>
+              <w:t>output</w:t>
+            </w:r>
+            <w:proofErr w:type="spellEnd"/>
+          </w:p>
+        </w:tc>
+        <w:tc>
+          <w:tcPr>
+            <w:tcW w:w="2282" w:type="dxa"/>
+          </w:tcPr>
+          <w:p>
+            <w:pPr>
+              <w:rPr>
+                <w:b/>
+              </w:rPr>
+            </w:pPr>
+            <w:r>
+              <w:rPr>
+                <w:b/>
+              </w:rPr>
+              <w:t>Opis</w:t>
+            </w:r>
+          </w:p>
+        </w:tc>
+      </w:tr>
+      <w:tr>
+        <w:tc>
+          <w:tcPr>
+            <w:tcW w:w="2413" w:type="dxa"/>
+          </w:tcPr>
+          <w:p>
+            <w:pPr>
+              <w:jc w:val="center"/>
+            </w:pPr>
+            <w:r>
+              <w:t>Poprawne logowanie</w:t>
+            </w:r>
+          </w:p>
+        </w:tc>
+        <w:tc>
+          <w:tcPr>
+            <w:tcW w:w="2282" w:type="dxa"/>
+          </w:tcPr>
+          <w:p>
+            <w:r>
+              <w:t>Email, Hasło</w:t>
+            </w:r>
+          </w:p>
+        </w:tc>
+        <w:tc>
+          <w:tcPr>
+            <w:tcW w:w="2282" w:type="dxa"/>
+          </w:tcPr>
+          <w:p>
+            <w:r>
+              <w:t>Przeniesienie do następnej strony/strony głównej</w:t>
+            </w:r>
+          </w:p>
+        </w:tc>
+        <w:tc>
+          <w:tcPr>
+            <w:tcW w:w="2282" w:type="dxa"/>
+          </w:tcPr>
+          <w:p>
+            <w:r>
+              <w:t>Użytkownik poprawnie loguje się do aplikacji.</w:t>
+            </w:r>
+          </w:p>
+        </w:tc>
+      </w:tr>
+      <w:tr>
+        <w:tc>
+          <w:tcPr>
+            <w:tcW w:w="2413" w:type="dxa"/>
+          </w:tcPr>
+          <w:p>
+            <w:pPr>
+              <w:jc w:val="center"/>
+            </w:pPr>
+            <w:r>
+              <w:t>Niepoprawne logowanie</w:t>
+            </w:r>
+          </w:p>
+        </w:tc>
+        <w:tc>
+          <w:tcPr>
+            <w:tcW w:w="2282" w:type="dxa"/>
+          </w:tcPr>
+          <w:p>
+            <w:r>
+              <w:t>Email, Hasło</w:t>
+            </w:r>
+          </w:p>
+        </w:tc>
+        <w:tc>
+          <w:tcPr>
+            <w:tcW w:w="2282" w:type="dxa"/>
+          </w:tcPr>
+          <w:p>
+            <w:r>
+              <w:t>Wyświetla się informacja że zostały wprowadzone niepoprawne dane logowania</w:t>
+            </w:r>
+          </w:p>
+        </w:tc>
+        <w:tc>
+          <w:tcPr>
+            <w:tcW w:w="2282" w:type="dxa"/>
+          </w:tcPr>
+          <w:p>
+            <w:r>
+              <w:t>Użytkownik podając niepoprawne dane zostaje o tym poinformowany</w:t>
+            </w:r>
+          </w:p>
+        </w:tc>
+      </w:tr>
+    </w:tbl>
+    <w:p>
+      <w:pPr>
+        <w:pStyle w:val="Nagwek2"/>
+        <w:jc w:val="center"/>
+      </w:pPr>
+      <w:bookmarkStart w:id="15" w:name="_Toc93955028"/>
+      <w:r>
+        <w:t>Scenariusze testowe rejestracji</w:t>
+      </w:r>
+      <w:bookmarkEnd w:id="15"/>
+    </w:p>
+    <w:p>
+      <w:pPr>
+        <w:rPr>
+          <w:b/>
+        </w:rPr>
+      </w:pPr>
+    </w:p>
+    <w:tbl>
+      <w:tblPr>
+        <w:tblStyle w:val="Tabela-Siatka"/>
+        <w:tblW w:w="0" w:type="auto"/>
+        <w:tblLook w:val="04A0" w:firstRow="1" w:lastRow="0" w:firstColumn="1" w:lastColumn="0" w:noHBand="0" w:noVBand="1"/>
+      </w:tblPr>
+      <w:tblGrid>
+        <w:gridCol w:w="2413"/>
+        <w:gridCol w:w="2282"/>
+        <w:gridCol w:w="2282"/>
+        <w:gridCol w:w="2282"/>
+      </w:tblGrid>
+      <w:tr>
+        <w:tc>
+          <w:tcPr>
+            <w:tcW w:w="2413" w:type="dxa"/>
+          </w:tcPr>
+          <w:p>
+            <w:pPr>
+              <w:rPr>
+                <w:b/>
+              </w:rPr>
+            </w:pPr>
+            <w:r>
+              <w:rPr>
+                <w:b/>
+              </w:rPr>
+              <w:t>Akcja</w:t>
+            </w:r>
+          </w:p>
+        </w:tc>
+        <w:tc>
+          <w:tcPr>
+            <w:tcW w:w="2282" w:type="dxa"/>
+          </w:tcPr>
+          <w:p>
+            <w:pPr>
+              <w:rPr>
+                <w:b/>
+              </w:rPr>
+            </w:pPr>
+            <w:r>
+              <w:rPr>
+                <w:b/>
+              </w:rPr>
+              <w:t>Input</w:t>
+            </w:r>
+          </w:p>
+        </w:tc>
+        <w:tc>
+          <w:tcPr>
+            <w:tcW w:w="2282" w:type="dxa"/>
+          </w:tcPr>
+          <w:p>
+            <w:pPr>
+              <w:rPr>
+                <w:b/>
+              </w:rPr>
+            </w:pPr>
+            <w:r>
+              <w:rPr>
+                <w:b/>
+              </w:rPr>
+              <w:t xml:space="preserve">Oczekiwany </w:t>
+            </w:r>
+            <w:proofErr w:type="spellStart"/>
+            <w:r>
+              <w:rPr>
+                <w:b/>
+              </w:rPr>
+              <w:t>output</w:t>
+            </w:r>
+            <w:proofErr w:type="spellEnd"/>
+          </w:p>
+        </w:tc>
+        <w:tc>
+          <w:tcPr>
+            <w:tcW w:w="2282" w:type="dxa"/>
+          </w:tcPr>
+          <w:p>
+            <w:pPr>
+              <w:rPr>
+                <w:b/>
+              </w:rPr>
+            </w:pPr>
+            <w:r>
+              <w:rPr>
+                <w:b/>
+              </w:rPr>
+              <w:t>Opis</w:t>
+            </w:r>
+          </w:p>
+        </w:tc>
+      </w:tr>
+      <w:tr>
+        <w:tc>
+          <w:tcPr>
+            <w:tcW w:w="2413" w:type="dxa"/>
+          </w:tcPr>
+          <w:p>
+            <w:r>
+              <w:t xml:space="preserve">Poprawne założenie standardowego konta </w:t>
+            </w:r>
+          </w:p>
+        </w:tc>
+        <w:tc>
+          <w:tcPr>
+            <w:tcW w:w="2282" w:type="dxa"/>
+          </w:tcPr>
+          <w:p>
+            <w:r>
+              <w:t>Dane wymagane do założenia konta</w:t>
+            </w:r>
+          </w:p>
+        </w:tc>
+        <w:tc>
+          <w:tcPr>
+            <w:tcW w:w="2282" w:type="dxa"/>
+          </w:tcPr>
+          <w:p>
+            <w:r>
+              <w:t>Wyświetlenie informacji o udanym założeniu konta i przeniesieniu do strony logowania</w:t>
+            </w:r>
+          </w:p>
+        </w:tc>
+        <w:tc>
+          <w:tcPr>
+            <w:tcW w:w="2282" w:type="dxa"/>
+          </w:tcPr>
+          <w:p>
+            <w:r>
+              <w:t>Użytkownik udanie zakłada standardowe konto</w:t>
+            </w:r>
+          </w:p>
+        </w:tc>
+      </w:tr>
+      <w:tr>
+        <w:tc>
+          <w:tcPr>
+            <w:tcW w:w="2413" w:type="dxa"/>
+          </w:tcPr>
+          <w:p>
+            <w:r>
+              <w:t>Niepoprawne założenie standardowego konta</w:t>
+            </w:r>
+          </w:p>
+        </w:tc>
+        <w:tc>
+          <w:tcPr>
+            <w:tcW w:w="2282" w:type="dxa"/>
+          </w:tcPr>
+          <w:p>
+            <w:r>
+              <w:t>Dane wymagane do założenia konta</w:t>
+            </w:r>
+          </w:p>
+        </w:tc>
+        <w:tc>
+          <w:tcPr>
+            <w:tcW w:w="2282" w:type="dxa"/>
+          </w:tcPr>
+          <w:p>
+            <w:r>
+              <w:t>Wyświetlenie informacji o nieudanym założeniu konta, wskazanie niepoprawnych danych</w:t>
+            </w:r>
+          </w:p>
+        </w:tc>
+        <w:tc>
+          <w:tcPr>
+            <w:tcW w:w="2282" w:type="dxa"/>
+          </w:tcPr>
+          <w:p>
+            <w:r>
+              <w:t xml:space="preserve">Użytkownikowi nie udaje się utworzyć konta podając niepoprawne dane i zostaje o tym poinformowany  </w:t>
+            </w:r>
+          </w:p>
+        </w:tc>
+      </w:tr>
+      <w:tr>
+        <w:tc>
+          <w:tcPr>
+            <w:tcW w:w="2413" w:type="dxa"/>
+          </w:tcPr>
+          <w:p>
+            <w:r>
+              <w:t>Poprawne założenie konta z ustawieniem go jako „Zawodowca”</w:t>
+            </w:r>
+          </w:p>
+        </w:tc>
+        <w:tc>
+          <w:tcPr>
+            <w:tcW w:w="2282" w:type="dxa"/>
+          </w:tcPr>
+          <w:p>
+            <w:r>
+              <w:t>Dane wymagane do założenia konta, Dane wymagane do ustawienia konta jako „Zawodowca”</w:t>
+            </w:r>
+          </w:p>
+        </w:tc>
+        <w:tc>
+          <w:tcPr>
+            <w:tcW w:w="2282" w:type="dxa"/>
+          </w:tcPr>
+          <w:p>
+            <w:r>
+              <w:t>Wyświetlenie informacji o udanym założeniu konta i przeniesieniu do strony logowania</w:t>
+            </w:r>
+          </w:p>
+        </w:tc>
+        <w:tc>
+          <w:tcPr>
+            <w:tcW w:w="2282" w:type="dxa"/>
+          </w:tcPr>
+          <w:p>
+            <w:r>
+              <w:t>Użytkownik udanie zakłada konto ustawiając je od razu jako „Zawodowiec”</w:t>
+            </w:r>
+          </w:p>
+        </w:tc>
+      </w:tr>
+      <w:tr>
+        <w:tc>
+          <w:tcPr>
+            <w:tcW w:w="2413" w:type="dxa"/>
+          </w:tcPr>
+          <w:p>
+            <w:r>
+              <w:t>Niepoprawne założenie konta z ustawieniem go jako „Zawodowca”</w:t>
+            </w:r>
+          </w:p>
+        </w:tc>
+        <w:tc>
+          <w:tcPr>
+            <w:tcW w:w="2282" w:type="dxa"/>
+          </w:tcPr>
+          <w:p>
+            <w:r>
+              <w:t>Dane wymagane do założenia konta, Dane wymagane do ustawienia konta jako „Zawodowca”</w:t>
+            </w:r>
+          </w:p>
+        </w:tc>
+        <w:tc>
+          <w:tcPr>
+            <w:tcW w:w="2282" w:type="dxa"/>
+          </w:tcPr>
+          <w:p>
+            <w:r>
+              <w:t>Wyświetlenie informacji o nieudanym założeniu konta, wskazanie niepoprawnych danych</w:t>
+            </w:r>
+          </w:p>
+        </w:tc>
+        <w:tc>
+          <w:tcPr>
+            <w:tcW w:w="2282" w:type="dxa"/>
+          </w:tcPr>
+          <w:p>
+            <w:r>
+              <w:t xml:space="preserve">Użytkownikowi nie udaje się utworzyć konta podając niepoprawne dane i zostaje o tym poinformowany  </w:t>
+            </w:r>
+          </w:p>
+        </w:tc>
+      </w:tr>
+      <w:tr>
+        <w:tc>
+          <w:tcPr>
+            <w:tcW w:w="2413" w:type="dxa"/>
+          </w:tcPr>
+          <w:p>
+            <w:r>
+              <w:t>Poprawne ustawienie istniejącego konta jako „Zawodowca”</w:t>
+            </w:r>
+          </w:p>
+        </w:tc>
+        <w:tc>
+          <w:tcPr>
+            <w:tcW w:w="2282" w:type="dxa"/>
+          </w:tcPr>
+          <w:p>
+            <w:r>
+              <w:t>Dane wymagane do ustawienia konta jako „Zawodowca”</w:t>
+            </w:r>
+          </w:p>
+        </w:tc>
+        <w:tc>
+          <w:tcPr>
+            <w:tcW w:w="2282" w:type="dxa"/>
+          </w:tcPr>
+          <w:p>
+            <w:r>
+              <w:t>Wyświetlenie informacji o udanym ustawieniu konta jako „Zawodowca”</w:t>
+            </w:r>
+          </w:p>
+        </w:tc>
+        <w:tc>
+          <w:tcPr>
+            <w:tcW w:w="2282" w:type="dxa"/>
+          </w:tcPr>
+          <w:p>
+            <w:r>
+              <w:t xml:space="preserve">Użytkownik udanie ustawia konto jako „Zawodowiec” </w:t>
+            </w:r>
+          </w:p>
+        </w:tc>
+      </w:tr>
+      <w:tr>
+        <w:tc>
+          <w:tcPr>
+            <w:tcW w:w="2413" w:type="dxa"/>
+          </w:tcPr>
+          <w:p>
+            <w:r>
+              <w:t>Niepoprawne ustawienie istniejącego konta jako „Zawodowca”</w:t>
+            </w:r>
+          </w:p>
+        </w:tc>
+        <w:tc>
+          <w:tcPr>
+            <w:tcW w:w="2282" w:type="dxa"/>
+          </w:tcPr>
+          <w:p>
+            <w:r>
+              <w:t>Dane wymagane do ustawienia konta jako „Zawodowca”</w:t>
+            </w:r>
+          </w:p>
+        </w:tc>
+        <w:tc>
+          <w:tcPr>
+            <w:tcW w:w="2282" w:type="dxa"/>
+          </w:tcPr>
+          <w:p>
+            <w:r>
+              <w:t xml:space="preserve">Wyświetlenie informacji o nieudanym ustawieniu konta jako „Zawodowca, </w:t>
+            </w:r>
+            <w:r>
+              <w:lastRenderedPageBreak/>
+              <w:t>wskazanie niepoprawnych danych</w:t>
+            </w:r>
+          </w:p>
+        </w:tc>
+        <w:tc>
+          <w:tcPr>
+            <w:tcW w:w="2282" w:type="dxa"/>
+          </w:tcPr>
+          <w:p>
+            <w:r>
+              <w:lastRenderedPageBreak/>
+              <w:t>Użytkownik nieudanie ustawia konto jako „Zawodowiec”</w:t>
+            </w:r>
+          </w:p>
+        </w:tc>
+      </w:tr>
+    </w:tbl>
+    <w:p>
+      <w:pPr>
+        <w:pStyle w:val="Nagwek2"/>
+        <w:jc w:val="center"/>
+      </w:pPr>
+      <w:bookmarkStart w:id="16" w:name="_Toc93955029"/>
+      <w:r>
+        <w:lastRenderedPageBreak/>
+        <w:t>Scenariusze testowe wystawiania ofert</w:t>
+      </w:r>
+      <w:bookmarkEnd w:id="16"/>
+    </w:p>
+    <w:p/>
+    <w:tbl>
+      <w:tblPr>
+        <w:tblStyle w:val="Tabela-Siatka"/>
+        <w:tblW w:w="0" w:type="auto"/>
+        <w:tblLook w:val="04A0" w:firstRow="1" w:lastRow="0" w:firstColumn="1" w:lastColumn="0" w:noHBand="0" w:noVBand="1"/>
+      </w:tblPr>
+      <w:tblGrid>
+        <w:gridCol w:w="2413"/>
+        <w:gridCol w:w="2282"/>
+        <w:gridCol w:w="2282"/>
+        <w:gridCol w:w="2282"/>
+      </w:tblGrid>
+      <w:tr>
+        <w:tc>
+          <w:tcPr>
+            <w:tcW w:w="2413" w:type="dxa"/>
+          </w:tcPr>
+          <w:p>
+            <w:pPr>
+              <w:rPr>
+                <w:b/>
+              </w:rPr>
+            </w:pPr>
+            <w:r>
+              <w:rPr>
+                <w:b/>
+              </w:rPr>
+              <w:t>Akcja</w:t>
+            </w:r>
+          </w:p>
+        </w:tc>
+        <w:tc>
+          <w:tcPr>
+            <w:tcW w:w="2282" w:type="dxa"/>
+          </w:tcPr>
+          <w:p>
+            <w:pPr>
+              <w:rPr>
+                <w:b/>
+              </w:rPr>
+            </w:pPr>
+            <w:r>
+              <w:rPr>
+                <w:b/>
+              </w:rPr>
+              <w:t>Input</w:t>
+            </w:r>
+          </w:p>
+        </w:tc>
+        <w:tc>
+          <w:tcPr>
+            <w:tcW w:w="2282" w:type="dxa"/>
+          </w:tcPr>
+          <w:p>
+            <w:pPr>
+              <w:rPr>
+                <w:b/>
+              </w:rPr>
+            </w:pPr>
+            <w:r>
+              <w:rPr>
+                <w:b/>
+              </w:rPr>
+              <w:t xml:space="preserve">Oczekiwany </w:t>
+            </w:r>
+            <w:proofErr w:type="spellStart"/>
+            <w:r>
+              <w:rPr>
+                <w:b/>
+              </w:rPr>
+              <w:t>output</w:t>
+            </w:r>
+            <w:proofErr w:type="spellEnd"/>
+          </w:p>
+        </w:tc>
+        <w:tc>
+          <w:tcPr>
+            <w:tcW w:w="2282" w:type="dxa"/>
+          </w:tcPr>
+          <w:p>
+            <w:pPr>
+              <w:rPr>
+                <w:b/>
+              </w:rPr>
+            </w:pPr>
+            <w:r>
+              <w:rPr>
+                <w:b/>
+              </w:rPr>
+              <w:t>Opis</w:t>
+            </w:r>
+          </w:p>
+        </w:tc>
+      </w:tr>
+      <w:tr>
+        <w:tc>
+          <w:tcPr>
+            <w:tcW w:w="2413" w:type="dxa"/>
+          </w:tcPr>
+          <w:p>
+            <w:r>
+              <w:t>Udane wystawienie oferty z minimalną liczbą informacji</w:t>
+            </w:r>
+          </w:p>
+        </w:tc>
+        <w:tc>
+          <w:tcPr>
+            <w:tcW w:w="2282" w:type="dxa"/>
+          </w:tcPr>
+          <w:p>
+            <w:r>
+              <w:t>Dane wymagane do wystawienia oferty</w:t>
+            </w:r>
+          </w:p>
+        </w:tc>
+        <w:tc>
+          <w:tcPr>
+            <w:tcW w:w="2282" w:type="dxa"/>
+          </w:tcPr>
+          <w:p>
+            <w:r>
+              <w:t>Wyświetlenie informacji o udanym utworzeniu oferty, przeniesienie do strony utworzonej oferty</w:t>
+            </w:r>
+          </w:p>
+        </w:tc>
+        <w:tc>
+          <w:tcPr>
+            <w:tcW w:w="2282" w:type="dxa"/>
+          </w:tcPr>
+          <w:p>
+            <w:r>
+              <w:t>Użytkownik udanie wystawia ofertę, podając tylko wymagane dane.</w:t>
+            </w:r>
+          </w:p>
+        </w:tc>
+      </w:tr>
+      <w:tr>
+        <w:tc>
+          <w:tcPr>
+            <w:tcW w:w="2413" w:type="dxa"/>
+          </w:tcPr>
+          <w:p>
+            <w:r>
+              <w:t>Nieudane wystawienie oferty z minimalną liczbą informacji</w:t>
+            </w:r>
+          </w:p>
+        </w:tc>
+        <w:tc>
+          <w:tcPr>
+            <w:tcW w:w="2282" w:type="dxa"/>
+          </w:tcPr>
+          <w:p>
+            <w:r>
+              <w:t>Dane wymagane do wystawienia oferty</w:t>
+            </w:r>
+          </w:p>
+        </w:tc>
+        <w:tc>
+          <w:tcPr>
+            <w:tcW w:w="2282" w:type="dxa"/>
+          </w:tcPr>
+          <w:p>
+            <w:r>
+              <w:t>Wyświetlenie informacji o nieudanym utworzeniu oferty, wskazanie niepoprawnych danych</w:t>
+            </w:r>
+          </w:p>
+        </w:tc>
+        <w:tc>
+          <w:tcPr>
+            <w:tcW w:w="2282" w:type="dxa"/>
+          </w:tcPr>
+          <w:p>
+            <w:r>
+              <w:t xml:space="preserve">Użytkownik nieudanie wystawia ofertę, podając tylko wymagane dane. Wprowadzane dane są niepoprawne </w:t>
+            </w:r>
+          </w:p>
+        </w:tc>
+      </w:tr>
+      <w:tr>
+        <w:tc>
+          <w:tcPr>
+            <w:tcW w:w="2413" w:type="dxa"/>
+          </w:tcPr>
+          <w:p>
+            <w:r>
+              <w:t>Udane wystawienie oferty z opcjonalnymi informacjami</w:t>
+            </w:r>
+          </w:p>
+        </w:tc>
+        <w:tc>
+          <w:tcPr>
+            <w:tcW w:w="2282" w:type="dxa"/>
+          </w:tcPr>
+          <w:p>
+            <w:r>
+              <w:t>Dane wymagane do wystawienia oferty, opcjonalne dane</w:t>
+            </w:r>
+          </w:p>
+        </w:tc>
+        <w:tc>
+          <w:tcPr>
+            <w:tcW w:w="2282" w:type="dxa"/>
+          </w:tcPr>
+          <w:p>
+            <w:r>
+              <w:t>Wyświetlenie informacji o udanym utworzeniu oferty, przeniesienie do strony utworzonej oferty</w:t>
+            </w:r>
+          </w:p>
+        </w:tc>
+        <w:tc>
+          <w:tcPr>
+            <w:tcW w:w="2282" w:type="dxa"/>
+          </w:tcPr>
+          <w:p>
+            <w:r>
+              <w:t>Użytkownik udanie wystawia ofertę, podając także opcjonalne dane.</w:t>
+            </w:r>
+          </w:p>
+        </w:tc>
+      </w:tr>
+      <w:tr>
+        <w:tc>
+          <w:tcPr>
+            <w:tcW w:w="2413" w:type="dxa"/>
+          </w:tcPr>
+          <w:p>
+            <w:r>
+              <w:t>Nieudane wystawienie oferty z opcjonalnymi informacjami</w:t>
+            </w:r>
+          </w:p>
+        </w:tc>
+        <w:tc>
+          <w:tcPr>
+            <w:tcW w:w="2282" w:type="dxa"/>
+          </w:tcPr>
+          <w:p>
+            <w:r>
+              <w:t>Dane wymagane do wystawienia oferty, opcjonalne dane</w:t>
+            </w:r>
+          </w:p>
+        </w:tc>
+        <w:tc>
+          <w:tcPr>
+            <w:tcW w:w="2282" w:type="dxa"/>
+          </w:tcPr>
+          <w:p>
+            <w:r>
+              <w:t>Wyświetlenie informacji o nieudanym utworzeniu oferty, wskazanie niepoprawnych danych</w:t>
+            </w:r>
+          </w:p>
+        </w:tc>
+        <w:tc>
+          <w:tcPr>
+            <w:tcW w:w="2282" w:type="dxa"/>
+          </w:tcPr>
+          <w:p>
+            <w:r>
+              <w:t>Użytkownik nieudanie wystawia ofertę, podając także opcjonalne dane. Wprowadzane dane są niepoprawne</w:t>
+            </w:r>
+          </w:p>
+        </w:tc>
+      </w:tr>
+      <w:tr>
+        <w:tc>
+          <w:tcPr>
+            <w:tcW w:w="2413" w:type="dxa"/>
+          </w:tcPr>
+          <w:p>
+            <w:r>
+              <w:t>Usunięcie wystawionej oferty</w:t>
+            </w:r>
+          </w:p>
+        </w:tc>
+        <w:tc>
+          <w:tcPr>
+            <w:tcW w:w="2282" w:type="dxa"/>
+          </w:tcPr>
+          <w:p>
+            <w:r>
+              <w:t>Wybranie opcji usunięcia oferty i potwierdzenie</w:t>
+            </w:r>
+          </w:p>
+        </w:tc>
+        <w:tc>
+          <w:tcPr>
+            <w:tcW w:w="2282" w:type="dxa"/>
+          </w:tcPr>
+          <w:p>
+            <w:r>
+              <w:t>Wyświetlenie informacji o udanym usunięciu oferty</w:t>
+            </w:r>
+          </w:p>
+        </w:tc>
+        <w:tc>
+          <w:tcPr>
+            <w:tcW w:w="2282" w:type="dxa"/>
+          </w:tcPr>
+          <w:p>
+            <w:r>
+              <w:t>Użytkownik usuwa wystawioną przez siebie ofertę</w:t>
+            </w:r>
+          </w:p>
+        </w:tc>
+      </w:tr>
+      <w:tr>
+        <w:tc>
+          <w:tcPr>
+            <w:tcW w:w="2413" w:type="dxa"/>
+          </w:tcPr>
+          <w:p>
+            <w:r>
+              <w:t>Ustawienie oferty jako niewidocznej</w:t>
+            </w:r>
+          </w:p>
+        </w:tc>
+        <w:tc>
+          <w:tcPr>
+            <w:tcW w:w="2282" w:type="dxa"/>
+          </w:tcPr>
+          <w:p>
+            <w:r>
+              <w:t>Wybranie opcji ukrycia oferty i potwierdzenie</w:t>
+            </w:r>
+          </w:p>
+        </w:tc>
+        <w:tc>
+          <w:tcPr>
+            <w:tcW w:w="2282" w:type="dxa"/>
+          </w:tcPr>
+          <w:p>
+            <w:r>
+              <w:t>Wyświetlenie informacji o udanym ukryciu oferty, oferta jest niewidoczna dla innych użytkowników</w:t>
+            </w:r>
+          </w:p>
+        </w:tc>
+        <w:tc>
+          <w:tcPr>
+            <w:tcW w:w="2282" w:type="dxa"/>
+          </w:tcPr>
+          <w:p>
+            <w:r>
+              <w:t xml:space="preserve">Użytkownik ukrywa wystawioną przez siebie ofertę </w:t>
+            </w:r>
+          </w:p>
+        </w:tc>
+      </w:tr>
+      <w:tr>
+        <w:tc>
+          <w:tcPr>
+            <w:tcW w:w="2413" w:type="dxa"/>
+          </w:tcPr>
+          <w:p>
+            <w:r>
+              <w:t>Ustawienie oferty jako widocznej</w:t>
+            </w:r>
+          </w:p>
+        </w:tc>
+        <w:tc>
+          <w:tcPr>
+            <w:tcW w:w="2282" w:type="dxa"/>
+          </w:tcPr>
+          <w:p>
+            <w:r>
+              <w:t>Wybranie opcji ustawienia oferty jako widocznej i potwierdzenie</w:t>
+            </w:r>
+          </w:p>
+        </w:tc>
+        <w:tc>
+          <w:tcPr>
+            <w:tcW w:w="2282" w:type="dxa"/>
+          </w:tcPr>
+          <w:p>
+            <w:r>
+              <w:t>Wyświetlenie informacji o ustawieniu oferty jako widocznej, oferta jest widoczna dla innych użytkowników</w:t>
+            </w:r>
+          </w:p>
+        </w:tc>
+        <w:tc>
+          <w:tcPr>
+            <w:tcW w:w="2282" w:type="dxa"/>
+          </w:tcPr>
+          <w:p>
+            <w:r>
+              <w:t>Użytkownik ustawia jako widoczną ukrytą wcześniej, wystawioną przez siebie ofertę</w:t>
+            </w:r>
+          </w:p>
+        </w:tc>
+      </w:tr>
+      <w:tr>
+        <w:tc>
+          <w:tcPr>
+            <w:tcW w:w="2413" w:type="dxa"/>
+          </w:tcPr>
+          <w:p>
+            <w:r>
+              <w:t>Edycja istniejącej oferty</w:t>
+            </w:r>
+          </w:p>
+        </w:tc>
+        <w:tc>
+          <w:tcPr>
+            <w:tcW w:w="2282" w:type="dxa"/>
+          </w:tcPr>
+          <w:p>
+            <w:r>
+              <w:t>Wybranie opcji edycji oferty i wprowadzenie zmienionych danych</w:t>
+            </w:r>
+          </w:p>
+        </w:tc>
+        <w:tc>
+          <w:tcPr>
+            <w:tcW w:w="2282" w:type="dxa"/>
+          </w:tcPr>
+          <w:p>
+            <w:r>
+              <w:t xml:space="preserve">Wyświetlenie informacji o udanym zaktualizowaniu </w:t>
+            </w:r>
+            <w:r>
+              <w:lastRenderedPageBreak/>
+              <w:t>oferty, przeniesienie do strony oferty</w:t>
+            </w:r>
+          </w:p>
+        </w:tc>
+        <w:tc>
+          <w:tcPr>
+            <w:tcW w:w="2282" w:type="dxa"/>
+          </w:tcPr>
+          <w:p>
+            <w:r>
+              <w:lastRenderedPageBreak/>
+              <w:t>Użytkownik edytuje wystawioną przez siebie ofertę</w:t>
+            </w:r>
+          </w:p>
+        </w:tc>
+      </w:tr>
+    </w:tbl>
+    <w:p/>
+    <w:p>
+      <w:pPr>
+        <w:pStyle w:val="Nagwek2"/>
+        <w:jc w:val="center"/>
+      </w:pPr>
+      <w:bookmarkStart w:id="17" w:name="_Toc93955030"/>
+      <w:r>
+        <w:t>Scenariusze testowe przeglądania ofert</w:t>
+      </w:r>
+      <w:bookmarkEnd w:id="17"/>
+    </w:p>
+    <w:p/>
+    <w:tbl>
+      <w:tblPr>
+        <w:tblStyle w:val="Tabela-Siatka"/>
+        <w:tblW w:w="0" w:type="auto"/>
+        <w:tblLook w:val="04A0" w:firstRow="1" w:lastRow="0" w:firstColumn="1" w:lastColumn="0" w:noHBand="0" w:noVBand="1"/>
+      </w:tblPr>
+      <w:tblGrid>
+        <w:gridCol w:w="2413"/>
+        <w:gridCol w:w="2282"/>
+        <w:gridCol w:w="2282"/>
+        <w:gridCol w:w="2282"/>
+      </w:tblGrid>
+      <w:tr>
+        <w:tc>
+          <w:tcPr>
+            <w:tcW w:w="2413" w:type="dxa"/>
+          </w:tcPr>
+          <w:p>
+            <w:pPr>
+              <w:rPr>
+                <w:b/>
+              </w:rPr>
+            </w:pPr>
+            <w:r>
+              <w:rPr>
+                <w:b/>
+              </w:rPr>
+              <w:t>Akcja</w:t>
+            </w:r>
+          </w:p>
+        </w:tc>
+        <w:tc>
+          <w:tcPr>
+            <w:tcW w:w="2282" w:type="dxa"/>
+          </w:tcPr>
+          <w:p>
+            <w:pPr>
+              <w:rPr>
+                <w:b/>
+              </w:rPr>
+            </w:pPr>
+            <w:r>
+              <w:rPr>
+                <w:b/>
+              </w:rPr>
+              <w:t>Input</w:t>
+            </w:r>
+          </w:p>
+        </w:tc>
+        <w:tc>
+          <w:tcPr>
+            <w:tcW w:w="2282" w:type="dxa"/>
+          </w:tcPr>
+          <w:p>
+            <w:pPr>
+              <w:rPr>
+                <w:b/>
+              </w:rPr>
+            </w:pPr>
+            <w:r>
+              <w:rPr>
+                <w:b/>
+              </w:rPr>
+              <w:t xml:space="preserve">Oczekiwany </w:t>
+            </w:r>
+            <w:proofErr w:type="spellStart"/>
+            <w:r>
+              <w:rPr>
+                <w:b/>
+              </w:rPr>
+              <w:t>output</w:t>
+            </w:r>
+            <w:proofErr w:type="spellEnd"/>
+          </w:p>
+        </w:tc>
+        <w:tc>
+          <w:tcPr>
+            <w:tcW w:w="2282" w:type="dxa"/>
+          </w:tcPr>
+          <w:p>
+            <w:pPr>
+              <w:rPr>
+                <w:b/>
+              </w:rPr>
+            </w:pPr>
+            <w:r>
+              <w:rPr>
+                <w:b/>
+              </w:rPr>
+              <w:t>Opis</w:t>
+            </w:r>
+          </w:p>
+        </w:tc>
+      </w:tr>
+      <w:tr>
+        <w:tc>
+          <w:tcPr>
+            <w:tcW w:w="2413" w:type="dxa"/>
+          </w:tcPr>
+          <w:p>
+            <w:r>
+              <w:t>Wyszukanie ofert</w:t>
+            </w:r>
+          </w:p>
+        </w:tc>
+        <w:tc>
+          <w:tcPr>
+            <w:tcW w:w="2282" w:type="dxa"/>
+          </w:tcPr>
+          <w:p>
+            <w:r>
+              <w:t>Przejście do strony z listą ofert, opcjonalne wprowadzenie filtrów</w:t>
+            </w:r>
+          </w:p>
+        </w:tc>
+        <w:tc>
+          <w:tcPr>
+            <w:tcW w:w="2282" w:type="dxa"/>
+          </w:tcPr>
+          <w:p>
+            <w:r>
+              <w:t>Wyświetlenie listy ofert, jeżeli zostały użyte filtry lista powinna być z nimi zgodna</w:t>
+            </w:r>
+          </w:p>
+        </w:tc>
+        <w:tc>
+          <w:tcPr>
+            <w:tcW w:w="2282" w:type="dxa"/>
+          </w:tcPr>
+          <w:p>
+            <w:r>
+              <w:t>Użytkownik wyszukuje oferty, opcjonalnie wybiera filtry i otrzymuje listę ofert pasujących jego preferencjom</w:t>
+            </w:r>
+          </w:p>
+        </w:tc>
+      </w:tr>
+      <w:tr>
+        <w:tc>
+          <w:tcPr>
+            <w:tcW w:w="2413" w:type="dxa"/>
+          </w:tcPr>
+          <w:p>
+            <w:r>
+              <w:t>Wybranie oferty</w:t>
+            </w:r>
+          </w:p>
+        </w:tc>
+        <w:tc>
+          <w:tcPr>
+            <w:tcW w:w="2282" w:type="dxa"/>
+          </w:tcPr>
+          <w:p>
+            <w:r>
+              <w:t>Wybranie oferty z listy</w:t>
+            </w:r>
+          </w:p>
+        </w:tc>
+        <w:tc>
+          <w:tcPr>
+            <w:tcW w:w="2282" w:type="dxa"/>
+          </w:tcPr>
+          <w:p>
+            <w:r>
+              <w:t>Przeniesienie do strony wybranej oferty</w:t>
+            </w:r>
+          </w:p>
+        </w:tc>
+        <w:tc>
+          <w:tcPr>
+            <w:tcW w:w="2282" w:type="dxa"/>
+          </w:tcPr>
+          <w:p>
+            <w:r>
+              <w:t>Użytkownik wybiera ofertę z listy i klikając w nią przenosi się na jej stronę</w:t>
+            </w:r>
+          </w:p>
+        </w:tc>
+      </w:tr>
+    </w:tbl>
+    <w:p>
+      <w:pPr>
+        <w:pStyle w:val="Nagwek2"/>
+        <w:jc w:val="center"/>
+      </w:pPr>
+      <w:bookmarkStart w:id="18" w:name="_Toc93955031"/>
+      <w:r>
+        <w:t>Scenariusze testowe zamawiania usługi</w:t>
+      </w:r>
+      <w:bookmarkEnd w:id="18"/>
+    </w:p>
+    <w:p/>
+    <w:tbl>
+      <w:tblPr>
+        <w:tblStyle w:val="Tabela-Siatka"/>
+        <w:tblW w:w="0" w:type="auto"/>
+        <w:tblLook w:val="04A0" w:firstRow="1" w:lastRow="0" w:firstColumn="1" w:lastColumn="0" w:noHBand="0" w:noVBand="1"/>
+      </w:tblPr>
+      <w:tblGrid>
+        <w:gridCol w:w="2276"/>
+        <w:gridCol w:w="2176"/>
+        <w:gridCol w:w="2644"/>
+        <w:gridCol w:w="2192"/>
+      </w:tblGrid>
+      <w:tr>
+        <w:tc>
+          <w:tcPr>
+            <w:tcW w:w="2413" w:type="dxa"/>
+          </w:tcPr>
+          <w:p>
+            <w:pPr>
+              <w:rPr>
+                <w:b/>
+              </w:rPr>
+            </w:pPr>
+            <w:r>
+              <w:rPr>
+                <w:b/>
+              </w:rPr>
+              <w:t>Akcja</w:t>
+            </w:r>
+          </w:p>
+        </w:tc>
+        <w:tc>
+          <w:tcPr>
+            <w:tcW w:w="2282" w:type="dxa"/>
+          </w:tcPr>
+          <w:p>
+            <w:pPr>
+              <w:rPr>
+                <w:b/>
+              </w:rPr>
+            </w:pPr>
+            <w:r>
+              <w:rPr>
+                <w:b/>
+              </w:rPr>
+              <w:t>Input</w:t>
+            </w:r>
+          </w:p>
+        </w:tc>
+        <w:tc>
+          <w:tcPr>
+            <w:tcW w:w="2282" w:type="dxa"/>
+          </w:tcPr>
+          <w:p>
+            <w:pPr>
+              <w:rPr>
+                <w:b/>
+              </w:rPr>
+            </w:pPr>
+            <w:r>
+              <w:rPr>
+                <w:b/>
+              </w:rPr>
+              <w:t xml:space="preserve">Oczekiwany </w:t>
+            </w:r>
+            <w:proofErr w:type="spellStart"/>
+            <w:r>
+              <w:rPr>
+                <w:b/>
+              </w:rPr>
+              <w:t>output</w:t>
+            </w:r>
+            <w:proofErr w:type="spellEnd"/>
+          </w:p>
+        </w:tc>
+        <w:tc>
+          <w:tcPr>
+            <w:tcW w:w="2282" w:type="dxa"/>
+          </w:tcPr>
+          <w:p>
+            <w:pPr>
+              <w:rPr>
+                <w:b/>
+              </w:rPr>
+            </w:pPr>
+            <w:r>
+              <w:rPr>
+                <w:b/>
+              </w:rPr>
+              <w:t>Opis</w:t>
+            </w:r>
+          </w:p>
+        </w:tc>
+      </w:tr>
+      <w:tr>
+        <w:tc>
+          <w:tcPr>
+            <w:tcW w:w="2413" w:type="dxa"/>
+          </w:tcPr>
+          <w:p>
+            <w:r>
+              <w:t>Zamówienie oferty z dostępnym terminarzem</w:t>
+            </w:r>
+          </w:p>
+        </w:tc>
+        <w:tc>
+          <w:tcPr>
+            <w:tcW w:w="2282" w:type="dxa"/>
+          </w:tcPr>
+          <w:p>
+            <w:r>
+              <w:t>Wybranie opcji zamówienia usługi i wybranie terminu z terminarza, podanie adresu</w:t>
+            </w:r>
+          </w:p>
+        </w:tc>
+        <w:tc>
+          <w:tcPr>
+            <w:tcW w:w="2282" w:type="dxa"/>
+          </w:tcPr>
+          <w:p>
+            <w:r>
+              <w:t>Wyświetlenie informacji, że zapytanie o możliwość wykonania usługi w danym terminie zostało wysłane do „Zawodowca”</w:t>
+            </w:r>
+          </w:p>
+        </w:tc>
+        <w:tc>
+          <w:tcPr>
+            <w:tcW w:w="2282" w:type="dxa"/>
+          </w:tcPr>
+          <w:p>
+            <w:r>
+              <w:t xml:space="preserve">Użytkownik wciska przycisk odpowiedzialny za zamawianie usługi, wybiera dostępny termin z terminarza i czeka na akceptację „Zawodowca” </w:t>
+            </w:r>
+          </w:p>
+        </w:tc>
+      </w:tr>
+      <w:tr>
+        <w:tc>
+          <w:tcPr>
+            <w:tcW w:w="2413" w:type="dxa"/>
+          </w:tcPr>
+          <w:p>
+            <w:r>
+              <w:t>Zamówienie oferty bez terminarza</w:t>
+            </w:r>
+          </w:p>
+        </w:tc>
+        <w:tc>
+          <w:tcPr>
+            <w:tcW w:w="2282" w:type="dxa"/>
+          </w:tcPr>
+          <w:p>
+            <w:r>
+              <w:t>Wybranie opcji zamów, potwierdzenie zamówienia, podanie adresu</w:t>
+            </w:r>
+          </w:p>
+        </w:tc>
+        <w:tc>
+          <w:tcPr>
+            <w:tcW w:w="2282" w:type="dxa"/>
+          </w:tcPr>
+          <w:p>
+            <w:r>
+              <w:t>Wyświetlenie informacji o wysłaniu zapytania o podanie dostępnego terminu</w:t>
+            </w:r>
+          </w:p>
+        </w:tc>
+        <w:tc>
+          <w:tcPr>
+            <w:tcW w:w="2282" w:type="dxa"/>
+          </w:tcPr>
+          <w:p>
+            <w:r>
+              <w:t>Użytkownik wciska przycisk odpowiedzialny za zamawianie usługi, potwierdza zamówienie i czeka na podanie dostępnego terminu przez „Zawodowca”</w:t>
+            </w:r>
+          </w:p>
+        </w:tc>
+      </w:tr>
+      <w:tr>
+        <w:tc>
+          <w:tcPr>
+            <w:tcW w:w="2413" w:type="dxa"/>
+          </w:tcPr>
+          <w:p>
+            <w:r>
+              <w:t>Odpowiedź na zapytanie o usługę z terminarza</w:t>
+            </w:r>
+          </w:p>
+        </w:tc>
+        <w:tc>
+          <w:tcPr>
+            <w:tcW w:w="2282" w:type="dxa"/>
+          </w:tcPr>
+          <w:p>
+            <w:r>
+              <w:t>Odpowiedź na zapytanie o usługę z terminarza</w:t>
+            </w:r>
+          </w:p>
+        </w:tc>
+        <w:tc>
+          <w:tcPr>
+            <w:tcW w:w="2282" w:type="dxa"/>
+          </w:tcPr>
+          <w:p>
+            <w:r>
+              <w:t>Przesłanie odpowiedzi do użytkownika zamawiającego usługę:</w:t>
+            </w:r>
+          </w:p>
+          <w:p>
+            <w:r>
+              <w:t>Poinformowanie o odmowie/zaproponowanie innego terminu/zaakceptowanie i zapisanie usługi</w:t>
+            </w:r>
+          </w:p>
+        </w:tc>
+        <w:tc>
+          <w:tcPr>
+            <w:tcW w:w="2282" w:type="dxa"/>
+          </w:tcPr>
+          <w:p>
+            <w:r>
+              <w:t>„Zawodowiec” odpowiada na zapytanie. Odrzuca zapytanie, akceptuje, lub proponuje inny termin</w:t>
+            </w:r>
+          </w:p>
+        </w:tc>
+      </w:tr>
+      <w:tr>
+        <w:tc>
+          <w:tcPr>
+            <w:tcW w:w="2413" w:type="dxa"/>
+          </w:tcPr>
+          <w:p>
+            <w:r>
+              <w:t>Odpowiedź na zapytanie bez terminarza</w:t>
+            </w:r>
+          </w:p>
+        </w:tc>
+        <w:tc>
+          <w:tcPr>
+            <w:tcW w:w="2282" w:type="dxa"/>
+          </w:tcPr>
+          <w:p>
+            <w:r>
+              <w:t>Proponowane terminy, lub odrzucenie</w:t>
+            </w:r>
+          </w:p>
+        </w:tc>
+        <w:tc>
+          <w:tcPr>
+            <w:tcW w:w="2282" w:type="dxa"/>
+          </w:tcPr>
+          <w:p>
+            <w:r>
+              <w:t>Przesłanie do użytkownika proponowanych terminów, lub odrzucenie</w:t>
+            </w:r>
+          </w:p>
+        </w:tc>
+        <w:tc>
+          <w:tcPr>
+            <w:tcW w:w="2282" w:type="dxa"/>
+          </w:tcPr>
+          <w:p>
+            <w:r>
+              <w:t xml:space="preserve">„Zawodowiec” odpowiada na zapytanie </w:t>
+            </w:r>
+            <w:r>
+              <w:lastRenderedPageBreak/>
+              <w:t>użytkownika wysyłając pasujące terminy lub odrzucając prośbę</w:t>
+            </w:r>
+          </w:p>
+        </w:tc>
+      </w:tr>
+      <w:tr>
+        <w:tc>
+          <w:tcPr>
+            <w:tcW w:w="2413" w:type="dxa"/>
+          </w:tcPr>
+          <w:p>
+            <w:r>
+              <w:lastRenderedPageBreak/>
+              <w:t>Wybranie otrzymanego terminu</w:t>
+            </w:r>
+          </w:p>
+        </w:tc>
+        <w:tc>
+          <w:tcPr>
+            <w:tcW w:w="2282" w:type="dxa"/>
+          </w:tcPr>
+          <w:p>
+            <w:r>
+              <w:t>Wybranie terminu lub odrzucenie</w:t>
+            </w:r>
+          </w:p>
+        </w:tc>
+        <w:tc>
+          <w:tcPr>
+            <w:tcW w:w="2282" w:type="dxa"/>
+          </w:tcPr>
+          <w:p>
+            <w:r>
+              <w:t>Wysłanie do „Zawodowca” informacji o decyzji, zapisanie usługi, jeżeli został wybrany termin</w:t>
+            </w:r>
+          </w:p>
+        </w:tc>
+        <w:tc>
+          <w:tcPr>
+            <w:tcW w:w="2282" w:type="dxa"/>
+          </w:tcPr>
+          <w:p>
+            <w:r>
+              <w:t>Użytkownik wybiera jeden z otrzymanych terminów, lub je odrzuca. „Zawodowiec otrzymuje o tym informacje</w:t>
+            </w:r>
+          </w:p>
+        </w:tc>
+      </w:tr>
+    </w:tbl>
+    <w:p>
+      <w:pPr>
+        <w:pStyle w:val="Nagwek2"/>
+        <w:jc w:val="center"/>
+      </w:pPr>
+      <w:bookmarkStart w:id="19" w:name="_Toc93955032"/>
+      <w:r>
+        <w:t>Scenariusze testowe opinii</w:t>
+      </w:r>
+      <w:bookmarkEnd w:id="19"/>
+    </w:p>
+    <w:tbl>
+      <w:tblPr>
+        <w:tblStyle w:val="Tabela-Siatka"/>
+        <w:tblW w:w="0" w:type="auto"/>
+        <w:tblLook w:val="04A0" w:firstRow="1" w:lastRow="0" w:firstColumn="1" w:lastColumn="0" w:noHBand="0" w:noVBand="1"/>
+      </w:tblPr>
+      <w:tblGrid>
+        <w:gridCol w:w="2413"/>
+        <w:gridCol w:w="2282"/>
+        <w:gridCol w:w="2282"/>
+        <w:gridCol w:w="2282"/>
+      </w:tblGrid>
+      <w:tr>
+        <w:tc>
+          <w:tcPr>
+            <w:tcW w:w="2413" w:type="dxa"/>
+          </w:tcPr>
+          <w:p>
+            <w:pPr>
+              <w:rPr>
+                <w:b/>
+              </w:rPr>
+            </w:pPr>
+            <w:r>
+              <w:rPr>
+                <w:b/>
+              </w:rPr>
+              <w:t>Akcja</w:t>
+            </w:r>
+          </w:p>
+        </w:tc>
+        <w:tc>
+          <w:tcPr>
+            <w:tcW w:w="2282" w:type="dxa"/>
+          </w:tcPr>
+          <w:p>
+            <w:pPr>
+              <w:rPr>
+                <w:b/>
+              </w:rPr>
+            </w:pPr>
+            <w:r>
+              <w:rPr>
+                <w:b/>
+              </w:rPr>
+              <w:t>Input</w:t>
+            </w:r>
+          </w:p>
+        </w:tc>
+        <w:tc>
+          <w:tcPr>
+            <w:tcW w:w="2282" w:type="dxa"/>
+          </w:tcPr>
+          <w:p>
+            <w:pPr>
+              <w:rPr>
+                <w:b/>
+              </w:rPr>
+            </w:pPr>
+            <w:r>
+              <w:rPr>
+                <w:b/>
+              </w:rPr>
+              <w:t xml:space="preserve">Oczekiwany </w:t>
+            </w:r>
+            <w:proofErr w:type="spellStart"/>
+            <w:r>
+              <w:rPr>
+                <w:b/>
+              </w:rPr>
+              <w:t>output</w:t>
+            </w:r>
+            <w:proofErr w:type="spellEnd"/>
+          </w:p>
+        </w:tc>
+        <w:tc>
+          <w:tcPr>
+            <w:tcW w:w="2282" w:type="dxa"/>
+          </w:tcPr>
+          <w:p>
+            <w:pPr>
+              <w:rPr>
+                <w:b/>
+              </w:rPr>
+            </w:pPr>
+            <w:r>
+              <w:rPr>
+                <w:b/>
+              </w:rPr>
+              <w:t>Opis</w:t>
+            </w:r>
+          </w:p>
+        </w:tc>
+      </w:tr>
+      <w:tr>
+        <w:tc>
+          <w:tcPr>
+            <w:tcW w:w="2413" w:type="dxa"/>
+          </w:tcPr>
+          <w:p>
+            <w:r>
+              <w:t>Wystawienie opinii</w:t>
+            </w:r>
+          </w:p>
+        </w:tc>
+        <w:tc>
+          <w:tcPr>
+            <w:tcW w:w="2282" w:type="dxa"/>
+          </w:tcPr>
+          <w:p>
+            <w:r>
+              <w:t>Ocena, opcjonalna treść opinii</w:t>
+            </w:r>
+          </w:p>
+        </w:tc>
+        <w:tc>
+          <w:tcPr>
+            <w:tcW w:w="2282" w:type="dxa"/>
+          </w:tcPr>
+          <w:p>
+            <w:r>
+              <w:t>Wyświetlenie informacji o udanym dodaniu opinii, zapisanie opinii</w:t>
+            </w:r>
+          </w:p>
+        </w:tc>
+        <w:tc>
+          <w:tcPr>
+            <w:tcW w:w="2282" w:type="dxa"/>
+          </w:tcPr>
+          <w:p>
+            <w:r>
+              <w:t>Użytkownik wystawia opinię na temat usługi/”Zawodowca”</w:t>
+            </w:r>
+          </w:p>
+        </w:tc>
+      </w:tr>
+      <w:tr>
+        <w:tc>
+          <w:tcPr>
+            <w:tcW w:w="2413" w:type="dxa"/>
+          </w:tcPr>
+          <w:p>
+            <w:r>
+              <w:t>Odpowiedź na opinię</w:t>
+            </w:r>
+          </w:p>
+        </w:tc>
+        <w:tc>
+          <w:tcPr>
+            <w:tcW w:w="2282" w:type="dxa"/>
+          </w:tcPr>
+          <w:p>
+            <w:r>
+              <w:t>Treść odpowiedzi</w:t>
+            </w:r>
+          </w:p>
+        </w:tc>
+        <w:tc>
+          <w:tcPr>
+            <w:tcW w:w="2282" w:type="dxa"/>
+          </w:tcPr>
+          <w:p>
+            <w:r>
+              <w:t>Wyświetlenie informacji o udanym dodaniu odpowiedzi, zapisanie odpowiedzi</w:t>
+            </w:r>
+          </w:p>
+        </w:tc>
+        <w:tc>
+          <w:tcPr>
+            <w:tcW w:w="2282" w:type="dxa"/>
+          </w:tcPr>
+          <w:p>
+            <w:r>
+              <w:t>„Zawodowiec” odpowiada na opinię</w:t>
+            </w:r>
+          </w:p>
+        </w:tc>
+      </w:tr>
+      <w:tr>
+        <w:tc>
+          <w:tcPr>
+            <w:tcW w:w="2413" w:type="dxa"/>
+          </w:tcPr>
+          <w:p>
+            <w:r>
+              <w:t>Usunięcie opinii</w:t>
+            </w:r>
+          </w:p>
+        </w:tc>
+        <w:tc>
+          <w:tcPr>
+            <w:tcW w:w="2282" w:type="dxa"/>
+          </w:tcPr>
+          <w:p>
+            <w:r>
+              <w:t>Wybranie opinii do usunięcia i potwierdzenie decyzji</w:t>
+            </w:r>
+          </w:p>
+        </w:tc>
+        <w:tc>
+          <w:tcPr>
+            <w:tcW w:w="2282" w:type="dxa"/>
+          </w:tcPr>
+          <w:p>
+            <w:r>
+              <w:t>Wyświetlenie informacji o udanym usunięciu opinii, usunięcie opinii</w:t>
+            </w:r>
+          </w:p>
+        </w:tc>
+        <w:tc>
+          <w:tcPr>
+            <w:tcW w:w="2282" w:type="dxa"/>
+          </w:tcPr>
+          <w:p>
+            <w:r>
+              <w:t>Użytkownik usuwa swoją opinię</w:t>
+            </w:r>
+          </w:p>
+        </w:tc>
+      </w:tr>
+    </w:tbl>
+    <w:p>
+      <w:pPr>
+        <w:pStyle w:val="Nagwek2"/>
+        <w:jc w:val="center"/>
+      </w:pPr>
+      <w:bookmarkStart w:id="20" w:name="_Toc93955033"/>
+      <w:r>
+        <w:t>Scenariusze testowe terminarza</w:t>
+      </w:r>
+      <w:bookmarkEnd w:id="20"/>
+    </w:p>
+    <w:tbl>
+      <w:tblPr>
+        <w:tblStyle w:val="Tabela-Siatka"/>
+        <w:tblW w:w="0" w:type="auto"/>
+        <w:tblLook w:val="04A0" w:firstRow="1" w:lastRow="0" w:firstColumn="1" w:lastColumn="0" w:noHBand="0" w:noVBand="1"/>
+      </w:tblPr>
+      <w:tblGrid>
+        <w:gridCol w:w="2413"/>
+        <w:gridCol w:w="2282"/>
+        <w:gridCol w:w="2282"/>
+        <w:gridCol w:w="2282"/>
+      </w:tblGrid>
+      <w:tr>
+        <w:tc>
+          <w:tcPr>
+            <w:tcW w:w="2413" w:type="dxa"/>
+          </w:tcPr>
+          <w:p>
+            <w:pPr>
+              <w:rPr>
+                <w:b/>
+              </w:rPr>
+            </w:pPr>
+            <w:r>
+              <w:rPr>
+                <w:b/>
+              </w:rPr>
+              <w:t>Akcja</w:t>
+            </w:r>
+          </w:p>
+        </w:tc>
+        <w:tc>
+          <w:tcPr>
+            <w:tcW w:w="2282" w:type="dxa"/>
+          </w:tcPr>
+          <w:p>
+            <w:pPr>
+              <w:rPr>
+                <w:b/>
+              </w:rPr>
+            </w:pPr>
+            <w:r>
+              <w:rPr>
+                <w:b/>
+              </w:rPr>
+              <w:t>Input</w:t>
+            </w:r>
+          </w:p>
+        </w:tc>
+        <w:tc>
+          <w:tcPr>
+            <w:tcW w:w="2282" w:type="dxa"/>
+          </w:tcPr>
+          <w:p>
+            <w:pPr>
+              <w:rPr>
+                <w:b/>
+              </w:rPr>
+            </w:pPr>
+            <w:r>
+              <w:rPr>
+                <w:b/>
+              </w:rPr>
+              <w:t xml:space="preserve">Oczekiwany </w:t>
+            </w:r>
+            <w:proofErr w:type="spellStart"/>
+            <w:r>
+              <w:rPr>
+                <w:b/>
+              </w:rPr>
+              <w:t>output</w:t>
+            </w:r>
+            <w:proofErr w:type="spellEnd"/>
+          </w:p>
+        </w:tc>
+        <w:tc>
+          <w:tcPr>
+            <w:tcW w:w="2282" w:type="dxa"/>
+          </w:tcPr>
+          <w:p>
+            <w:pPr>
+              <w:rPr>
+                <w:b/>
+              </w:rPr>
+            </w:pPr>
+            <w:r>
+              <w:rPr>
+                <w:b/>
+              </w:rPr>
+              <w:t>Opis</w:t>
+            </w:r>
+          </w:p>
+        </w:tc>
+      </w:tr>
+      <w:tr>
+        <w:tc>
+          <w:tcPr>
+            <w:tcW w:w="2413" w:type="dxa"/>
+          </w:tcPr>
+          <w:p>
+            <w:r>
+              <w:t>Dodanie terminu do terminarza</w:t>
+            </w:r>
+          </w:p>
+        </w:tc>
+        <w:tc>
+          <w:tcPr>
+            <w:tcW w:w="2282" w:type="dxa"/>
+          </w:tcPr>
+          <w:p>
+            <w:r>
+              <w:t>Termin, usługa której termin dotyczy</w:t>
+            </w:r>
+          </w:p>
+        </w:tc>
+        <w:tc>
+          <w:tcPr>
+            <w:tcW w:w="2282" w:type="dxa"/>
+          </w:tcPr>
+          <w:p>
+            <w:r>
+              <w:t>Wyświetlenie informacji o udanym dodaniu terminu do terminarza, zapisanie terminu</w:t>
+            </w:r>
+          </w:p>
+        </w:tc>
+        <w:tc>
+          <w:tcPr>
+            <w:tcW w:w="2282" w:type="dxa"/>
+          </w:tcPr>
+          <w:p>
+            <w:r>
+              <w:t>„Zawodowiec” dodaje termin do terminarza</w:t>
+            </w:r>
+          </w:p>
+        </w:tc>
+      </w:tr>
+      <w:tr>
+        <w:tc>
+          <w:tcPr>
+            <w:tcW w:w="2413" w:type="dxa"/>
+          </w:tcPr>
+          <w:p>
+            <w:r>
+              <w:t>Usunięcie terminu z terminarza</w:t>
+            </w:r>
+          </w:p>
+        </w:tc>
+        <w:tc>
+          <w:tcPr>
+            <w:tcW w:w="2282" w:type="dxa"/>
+          </w:tcPr>
+          <w:p>
+            <w:r>
+              <w:t>Wybranie terminu do usunięcia, potwierdzenie decyzji</w:t>
+            </w:r>
+          </w:p>
+        </w:tc>
+        <w:tc>
+          <w:tcPr>
+            <w:tcW w:w="2282" w:type="dxa"/>
+          </w:tcPr>
+          <w:p>
+            <w:r>
+              <w:t>Wyświetlenie informacji o udanym usunięciu terminu, usunięcie terminu</w:t>
+            </w:r>
+          </w:p>
+        </w:tc>
+        <w:tc>
+          <w:tcPr>
+            <w:tcW w:w="2282" w:type="dxa"/>
+          </w:tcPr>
+          <w:p>
+            <w:r>
+              <w:t xml:space="preserve">„Zawodowiec” usuwa termin z terminarza </w:t>
+            </w:r>
+          </w:p>
+        </w:tc>
+      </w:tr>
+    </w:tbl>
+    <w:p>
+      <w:pPr>
+        <w:tabs>
+          <w:tab w:val="left" w:pos="3900"/>
+        </w:tabs>
+      </w:pPr>
+      <w:r>
+        <w:tab/>
+      </w:r>
+    </w:p>
+    <w:p>
+      <w:pPr>
+        <w:tabs>
+          <w:tab w:val="left" w:pos="3900"/>
+        </w:tabs>
+        <w:rPr>
+          <w:b/>
+          <w:color w:val="1F497D" w:themeColor="text2"/>
+          <w:sz w:val="52"/>
+          <w:szCs w:val="52"/>
+        </w:rPr>
+      </w:pPr>
+    </w:p>
+    <w:p>
+      <w:pPr>
+        <w:tabs>
+          <w:tab w:val="left" w:pos="3900"/>
+        </w:tabs>
+        <w:rPr>
+          <w:b/>
+          <w:color w:val="1F497D" w:themeColor="text2"/>
+          <w:sz w:val="52"/>
+          <w:szCs w:val="52"/>
+        </w:rPr>
+      </w:pPr>
+    </w:p>
+    <w:p>
+      <w:pPr>
+        <w:tabs>
+          <w:tab w:val="left" w:pos="3900"/>
+        </w:tabs>
+        <w:rPr>
+          <w:b/>
+          <w:color w:val="1F497D" w:themeColor="text2"/>
+          <w:sz w:val="52"/>
+          <w:szCs w:val="52"/>
+        </w:rPr>
+      </w:pPr>
+    </w:p>
+    <w:p>
+      <w:pPr>
+        <w:pStyle w:val="Nagwek1"/>
+        <w:pBdr>
+          <w:bottom w:val="single" w:sz="4" w:space="1" w:color="1F497D" w:themeColor="text2"/>
+        </w:pBdr>
+        <w:rPr>
+          <w:b w:val="0"/>
+          <w:color w:val="1F497D" w:themeColor="text2"/>
+          <w:sz w:val="52"/>
+          <w:szCs w:val="52"/>
+        </w:rPr>
+      </w:pPr>
+      <w:bookmarkStart w:id="21" w:name="_Toc93955034"/>
+      <w:r>
+        <w:rPr>
+          <w:b w:val="0"/>
+          <w:color w:val="1F497D" w:themeColor="text2"/>
+          <w:sz w:val="52"/>
+          <w:szCs w:val="52"/>
+        </w:rPr>
+        <w:lastRenderedPageBreak/>
         <w:t>Design graficzny</w:t>
       </w:r>
-      <w:bookmarkEnd w:id="13"/>
+      <w:bookmarkEnd w:id="21"/>
     </w:p>
     <w:p/>
     <w:p>
@@ -7414,7 +9834,6 @@
         <w:docPartUnique/>
       </w:docPartObj>
     </w:sdtPr>
-    <w:sdtEndPr/>
     <w:sdtContent>
       <w:p>
         <w:pPr>
@@ -7434,7 +9853,7 @@
           <w:rPr>
             <w:noProof/>
           </w:rPr>
-          <w:t>2</w:t>
+          <w:t>1</w:t>
         </w:r>
         <w:r>
           <w:fldChar w:fldCharType="end"/>
@@ -8985,6 +11404,18 @@
       </w:tblCellMar>
     </w:tblPr>
   </w:style>
+  <w:style w:type="paragraph" w:styleId="Spistreci1">
+    <w:name w:val="toc 1"/>
+    <w:basedOn w:val="Normalny"/>
+    <w:next w:val="Normalny"/>
+    <w:autoRedefine/>
+    <w:uiPriority w:val="39"/>
+    <w:unhideWhenUsed/>
+    <w:rsid w:val="00545594"/>
+    <w:pPr>
+      <w:spacing w:after="100"/>
+    </w:pPr>
+  </w:style>
 </w:styles>
 </file>
 
@@ -9499,6 +11930,18 @@
       </w:tblCellMar>
     </w:tblPr>
   </w:style>
+  <w:style w:type="paragraph" w:styleId="Spistreci1">
+    <w:name w:val="toc 1"/>
+    <w:basedOn w:val="Normalny"/>
+    <w:next w:val="Normalny"/>
+    <w:autoRedefine/>
+    <w:uiPriority w:val="39"/>
+    <w:unhideWhenUsed/>
+    <w:rsid w:val="00545594"/>
+    <w:pPr>
+      <w:spacing w:after="100"/>
+    </w:pPr>
+  </w:style>
 </w:styles>
 </file>
 
@@ -9792,7 +12235,7 @@
 </file>
 
 <file path=customXml/itemProps1.xml><?xml version="1.0" encoding="utf-8"?>
-<ds:datastoreItem xmlns:ds="http://schemas.openxmlformats.org/officeDocument/2006/customXml" ds:itemID="{79ED7B48-3801-47F1-A1F4-3DA6DD383748}">
+<ds:datastoreItem xmlns:ds="http://schemas.openxmlformats.org/officeDocument/2006/customXml" ds:itemID="{B8DCFDB5-25F0-4A78-BAC3-6C0759A2B97E}">
   <ds:schemaRefs>
     <ds:schemaRef ds:uri="http://schemas.openxmlformats.org/officeDocument/2006/bibliography"/>
   </ds:schemaRefs>

</xml_diff>

<commit_message>
Project doc final touches
</commit_message>
<xml_diff>
--- a/doc/Dokument_Projektowy.docx
+++ b/doc/Dokument_Projektowy.docx
@@ -141,6 +141,7 @@
           <w:docPartUnique/>
         </w:docPartObj>
       </w:sdtPr>
+      <w:sdtEndPr/>
       <w:sdtContent>
         <w:p>
           <w:pPr>
@@ -2067,9 +2068,7 @@
         </w:rPr>
         <w:t>Członkowie zespołu i zakres obowiązków</w:t>
       </w:r>
-      <w:bookmarkStart w:id="2" w:name="_GoBack"/>
       <w:bookmarkEnd w:id="1"/>
-      <w:bookmarkEnd w:id="2"/>
     </w:p>
     <w:p>
       <w:pPr>
@@ -2306,7 +2305,7 @@
           <w:lang w:eastAsia="pl-PL"/>
         </w:rPr>
       </w:pPr>
-      <w:bookmarkStart w:id="3" w:name="_Toc93955016"/>
+      <w:bookmarkStart w:id="2" w:name="_Toc93955016"/>
       <w:r>
         <w:rPr>
           <w:rFonts w:eastAsia="Times New Roman"/>
@@ -2319,7 +2318,7 @@
         <w:lastRenderedPageBreak/>
         <w:t>Lista planowanych funkcjonalności:</w:t>
       </w:r>
-      <w:bookmarkEnd w:id="3"/>
+      <w:bookmarkEnd w:id="2"/>
     </w:p>
     <w:p>
       <w:pPr>
@@ -3169,7 +3168,7 @@
           <w:lang w:eastAsia="pl-PL"/>
         </w:rPr>
       </w:pPr>
-      <w:bookmarkStart w:id="4" w:name="_Toc93955017"/>
+      <w:bookmarkStart w:id="3" w:name="_Toc93955017"/>
       <w:r>
         <w:rPr>
           <w:rFonts w:eastAsia="Times New Roman"/>
@@ -3182,7 +3181,7 @@
         <w:lastRenderedPageBreak/>
         <w:t>Opis technologii:</w:t>
       </w:r>
-      <w:bookmarkEnd w:id="4"/>
+      <w:bookmarkEnd w:id="3"/>
     </w:p>
     <w:p>
       <w:pPr>
@@ -3942,7 +3941,7 @@
           <w:szCs w:val="52"/>
         </w:rPr>
       </w:pPr>
-      <w:bookmarkStart w:id="5" w:name="_Toc93955018"/>
+      <w:bookmarkStart w:id="4" w:name="_Toc93955018"/>
       <w:r>
         <w:rPr>
           <w:rFonts w:eastAsia="Times New Roman"/>
@@ -3966,7 +3965,7 @@
         </w:rPr>
         <w:t>Milestone’ów</w:t>
       </w:r>
-      <w:bookmarkEnd w:id="5"/>
+      <w:bookmarkEnd w:id="4"/>
       <w:proofErr w:type="spellEnd"/>
     </w:p>
     <w:p/>
@@ -4129,6 +4128,329 @@
         </w:rPr>
         <w:t>Finalizacja prac nad dokumentem projektowym</w:t>
       </w:r>
+    </w:p>
+    <w:p>
+      <w:pPr>
+        <w:rPr>
+          <w:rFonts w:ascii="Calibri Light" w:hAnsi="Calibri Light" w:cs="Calibri Light"/>
+        </w:rPr>
+      </w:pPr>
+      <w:r>
+        <w:rPr>
+          <w:rFonts w:ascii="Calibri Light" w:hAnsi="Calibri Light" w:cs="Calibri Light"/>
+        </w:rPr>
+        <w:t>Część implementacyjna:</w:t>
+      </w:r>
+    </w:p>
+    <w:p>
+      <w:pPr>
+        <w:pStyle w:val="Akapitzlist"/>
+        <w:numPr>
+          <w:ilvl w:val="0"/>
+          <w:numId w:val="10"/>
+        </w:numPr>
+        <w:rPr>
+          <w:rFonts w:ascii="Calibri Light" w:hAnsi="Calibri Light" w:cs="Calibri Light"/>
+        </w:rPr>
+      </w:pPr>
+      <w:r>
+        <w:rPr>
+          <w:rFonts w:ascii="Calibri Light" w:hAnsi="Calibri Light" w:cs="Calibri Light"/>
+        </w:rPr>
+        <w:t xml:space="preserve">M1 </w:t>
+      </w:r>
+      <w:r>
+        <w:rPr>
+          <w:rFonts w:ascii="Calibri Light" w:hAnsi="Calibri Light" w:cs="Calibri Light"/>
+        </w:rPr>
+        <w:t>-</w:t>
+      </w:r>
+      <w:r>
+        <w:rPr>
+          <w:rFonts w:ascii="Calibri Light" w:hAnsi="Calibri Light" w:cs="Calibri Light"/>
+        </w:rPr>
+        <w:t xml:space="preserve"> </w:t>
+      </w:r>
+      <w:proofErr w:type="spellStart"/>
+      <w:r>
+        <w:rPr>
+          <w:rFonts w:ascii="Calibri Light" w:hAnsi="Calibri Light" w:cs="Calibri Light"/>
+        </w:rPr>
+        <w:t>Backend</w:t>
+      </w:r>
+      <w:proofErr w:type="spellEnd"/>
+      <w:r>
+        <w:rPr>
+          <w:rFonts w:ascii="Calibri Light" w:hAnsi="Calibri Light" w:cs="Calibri Light"/>
+        </w:rPr>
+        <w:t xml:space="preserve"> Development</w:t>
+      </w:r>
+    </w:p>
+    <w:p>
+      <w:pPr>
+        <w:pStyle w:val="Akapitzlist"/>
+        <w:numPr>
+          <w:ilvl w:val="0"/>
+          <w:numId w:val="10"/>
+        </w:numPr>
+        <w:rPr>
+          <w:rFonts w:ascii="Calibri Light" w:hAnsi="Calibri Light" w:cs="Calibri Light"/>
+        </w:rPr>
+      </w:pPr>
+      <w:r>
+        <w:rPr>
+          <w:rFonts w:ascii="Calibri Light" w:hAnsi="Calibri Light" w:cs="Calibri Light"/>
+        </w:rPr>
+        <w:t xml:space="preserve">M1 </w:t>
+      </w:r>
+      <w:r>
+        <w:rPr>
+          <w:rFonts w:ascii="Calibri Light" w:hAnsi="Calibri Light" w:cs="Calibri Light"/>
+        </w:rPr>
+        <w:t>-</w:t>
+      </w:r>
+      <w:r>
+        <w:rPr>
+          <w:rFonts w:ascii="Calibri Light" w:hAnsi="Calibri Light" w:cs="Calibri Light"/>
+        </w:rPr>
+        <w:t xml:space="preserve"> Integracja API </w:t>
+      </w:r>
+    </w:p>
+    <w:p>
+      <w:pPr>
+        <w:pStyle w:val="Akapitzlist"/>
+        <w:rPr>
+          <w:rFonts w:ascii="Calibri Light" w:hAnsi="Calibri Light" w:cs="Calibri Light"/>
+        </w:rPr>
+      </w:pPr>
+    </w:p>
+    <w:p>
+      <w:pPr>
+        <w:pStyle w:val="Akapitzlist"/>
+        <w:numPr>
+          <w:ilvl w:val="0"/>
+          <w:numId w:val="10"/>
+        </w:numPr>
+        <w:rPr>
+          <w:rFonts w:ascii="Calibri Light" w:hAnsi="Calibri Light" w:cs="Calibri Light"/>
+        </w:rPr>
+      </w:pPr>
+      <w:r>
+        <w:rPr>
+          <w:rFonts w:ascii="Calibri Light" w:hAnsi="Calibri Light" w:cs="Calibri Light"/>
+        </w:rPr>
+        <w:t xml:space="preserve">M2 - </w:t>
+      </w:r>
+      <w:proofErr w:type="spellStart"/>
+      <w:r>
+        <w:rPr>
+          <w:rFonts w:ascii="Calibri Light" w:hAnsi="Calibri Light" w:cs="Calibri Light"/>
+        </w:rPr>
+        <w:t>Front</w:t>
+      </w:r>
+      <w:r>
+        <w:rPr>
+          <w:rFonts w:ascii="Calibri Light" w:hAnsi="Calibri Light" w:cs="Calibri Light"/>
+        </w:rPr>
+        <w:t>end</w:t>
+      </w:r>
+      <w:proofErr w:type="spellEnd"/>
+      <w:r>
+        <w:rPr>
+          <w:rFonts w:ascii="Calibri Light" w:hAnsi="Calibri Light" w:cs="Calibri Light"/>
+        </w:rPr>
+        <w:t xml:space="preserve"> Development</w:t>
+      </w:r>
+    </w:p>
+    <w:p>
+      <w:pPr>
+        <w:pStyle w:val="Akapitzlist"/>
+        <w:numPr>
+          <w:ilvl w:val="0"/>
+          <w:numId w:val="10"/>
+        </w:numPr>
+        <w:rPr>
+          <w:rFonts w:ascii="Calibri Light" w:hAnsi="Calibri Light" w:cs="Calibri Light"/>
+        </w:rPr>
+      </w:pPr>
+      <w:r>
+        <w:rPr>
+          <w:rFonts w:ascii="Calibri Light" w:hAnsi="Calibri Light" w:cs="Calibri Light"/>
+        </w:rPr>
+        <w:t xml:space="preserve">M2 </w:t>
+      </w:r>
+      <w:r>
+        <w:rPr>
+          <w:rFonts w:ascii="Calibri Light" w:hAnsi="Calibri Light" w:cs="Calibri Light"/>
+        </w:rPr>
+        <w:t>-</w:t>
+      </w:r>
+      <w:r>
+        <w:rPr>
+          <w:rFonts w:ascii="Calibri Light" w:hAnsi="Calibri Light" w:cs="Calibri Light"/>
+        </w:rPr>
+        <w:t xml:space="preserve"> </w:t>
+      </w:r>
+      <w:r>
+        <w:rPr>
+          <w:rFonts w:ascii="Calibri Light" w:hAnsi="Calibri Light" w:cs="Calibri Light"/>
+        </w:rPr>
+        <w:t xml:space="preserve">Realizacja </w:t>
+      </w:r>
+      <w:r>
+        <w:rPr>
+          <w:rFonts w:ascii="Calibri Light" w:hAnsi="Calibri Light" w:cs="Calibri Light"/>
+        </w:rPr>
+        <w:t>funkcjonalności związanych z rejestracją i logowaniem</w:t>
+      </w:r>
+    </w:p>
+    <w:p>
+      <w:pPr>
+        <w:pStyle w:val="Akapitzlist"/>
+        <w:numPr>
+          <w:ilvl w:val="0"/>
+          <w:numId w:val="10"/>
+        </w:numPr>
+        <w:rPr>
+          <w:rFonts w:ascii="Calibri Light" w:hAnsi="Calibri Light" w:cs="Calibri Light"/>
+        </w:rPr>
+      </w:pPr>
+      <w:r>
+        <w:rPr>
+          <w:rFonts w:ascii="Calibri Light" w:hAnsi="Calibri Light" w:cs="Calibri Light"/>
+        </w:rPr>
+        <w:t>M2</w:t>
+      </w:r>
+      <w:r>
+        <w:rPr>
+          <w:rFonts w:ascii="Calibri Light" w:hAnsi="Calibri Light" w:cs="Calibri Light"/>
+        </w:rPr>
+        <w:t xml:space="preserve"> </w:t>
+      </w:r>
+      <w:r>
+        <w:rPr>
+          <w:rFonts w:ascii="Calibri Light" w:hAnsi="Calibri Light" w:cs="Calibri Light"/>
+        </w:rPr>
+        <w:t xml:space="preserve">- </w:t>
+      </w:r>
+      <w:r>
+        <w:rPr>
+          <w:rFonts w:ascii="Calibri Light" w:hAnsi="Calibri Light" w:cs="Calibri Light"/>
+        </w:rPr>
+        <w:t xml:space="preserve">Realizacja </w:t>
+      </w:r>
+      <w:r>
+        <w:rPr>
+          <w:rFonts w:ascii="Calibri Light" w:hAnsi="Calibri Light" w:cs="Calibri Light"/>
+        </w:rPr>
+        <w:t>funkcjonalności związanych</w:t>
+      </w:r>
+      <w:r>
+        <w:rPr>
+          <w:rFonts w:ascii="Calibri Light" w:hAnsi="Calibri Light" w:cs="Calibri Light"/>
+        </w:rPr>
+        <w:t xml:space="preserve"> z ofertami i opiniami</w:t>
+      </w:r>
+    </w:p>
+    <w:p>
+      <w:pPr>
+        <w:pStyle w:val="Akapitzlist"/>
+        <w:rPr>
+          <w:rFonts w:ascii="Calibri Light" w:hAnsi="Calibri Light" w:cs="Calibri Light"/>
+        </w:rPr>
+      </w:pPr>
+    </w:p>
+    <w:p>
+      <w:pPr>
+        <w:pStyle w:val="Akapitzlist"/>
+        <w:numPr>
+          <w:ilvl w:val="0"/>
+          <w:numId w:val="10"/>
+        </w:numPr>
+        <w:rPr>
+          <w:rFonts w:ascii="Calibri Light" w:hAnsi="Calibri Light" w:cs="Calibri Light"/>
+        </w:rPr>
+      </w:pPr>
+      <w:r>
+        <w:rPr>
+          <w:rFonts w:ascii="Calibri Light" w:hAnsi="Calibri Light" w:cs="Calibri Light"/>
+        </w:rPr>
+        <w:t>M3</w:t>
+      </w:r>
+      <w:r>
+        <w:rPr>
+          <w:rFonts w:ascii="Calibri Light" w:hAnsi="Calibri Light" w:cs="Calibri Light"/>
+        </w:rPr>
+        <w:t xml:space="preserve"> </w:t>
+      </w:r>
+      <w:r>
+        <w:rPr>
+          <w:rFonts w:ascii="Calibri Light" w:hAnsi="Calibri Light" w:cs="Calibri Light"/>
+        </w:rPr>
+        <w:t>-</w:t>
+      </w:r>
+      <w:r>
+        <w:rPr>
+          <w:rFonts w:ascii="Calibri Light" w:hAnsi="Calibri Light" w:cs="Calibri Light"/>
+        </w:rPr>
+        <w:t xml:space="preserve"> </w:t>
+      </w:r>
+      <w:r>
+        <w:rPr>
+          <w:rFonts w:ascii="Calibri Light" w:hAnsi="Calibri Light" w:cs="Calibri Light"/>
+        </w:rPr>
+        <w:t>Realizacja f</w:t>
+      </w:r>
+      <w:r>
+        <w:rPr>
+          <w:rFonts w:ascii="Calibri Light" w:hAnsi="Calibri Light" w:cs="Calibri Light"/>
+        </w:rPr>
+        <w:t>unkcjonalności terminarza i zamawiania usług</w:t>
+      </w:r>
+    </w:p>
+    <w:p>
+      <w:pPr>
+        <w:pStyle w:val="Akapitzlist"/>
+        <w:numPr>
+          <w:ilvl w:val="0"/>
+          <w:numId w:val="10"/>
+        </w:numPr>
+        <w:rPr>
+          <w:rFonts w:ascii="Calibri Light" w:hAnsi="Calibri Light" w:cs="Calibri Light"/>
+        </w:rPr>
+      </w:pPr>
+      <w:r>
+        <w:rPr>
+          <w:rFonts w:ascii="Calibri Light" w:hAnsi="Calibri Light" w:cs="Calibri Light"/>
+        </w:rPr>
+        <w:t>M3 - Testy QA i poprawki</w:t>
+      </w:r>
+    </w:p>
+    <w:p>
+      <w:pPr>
+        <w:pStyle w:val="Akapitzlist"/>
+        <w:numPr>
+          <w:ilvl w:val="0"/>
+          <w:numId w:val="10"/>
+        </w:numPr>
+        <w:rPr>
+          <w:rFonts w:ascii="Calibri Light" w:hAnsi="Calibri Light" w:cs="Calibri Light"/>
+        </w:rPr>
+      </w:pPr>
+      <w:r>
+        <w:rPr>
+          <w:rFonts w:ascii="Calibri Light" w:hAnsi="Calibri Light" w:cs="Calibri Light"/>
+        </w:rPr>
+        <w:t>M3 - Deployment</w:t>
+      </w:r>
+    </w:p>
+    <w:p>
+      <w:pPr>
+        <w:pStyle w:val="Akapitzlist"/>
+        <w:rPr>
+          <w:rFonts w:ascii="Calibri Light" w:hAnsi="Calibri Light" w:cs="Calibri Light"/>
+        </w:rPr>
+      </w:pPr>
     </w:p>
     <w:p>
       <w:pPr>
@@ -4168,7 +4490,7 @@
           <w:szCs w:val="52"/>
         </w:rPr>
       </w:pPr>
-      <w:bookmarkStart w:id="6" w:name="_Toc93955019"/>
+      <w:bookmarkStart w:id="5" w:name="_Toc93955019"/>
       <w:r>
         <w:rPr>
           <w:b w:val="0"/>
@@ -4179,7 +4501,7 @@
         <w:lastRenderedPageBreak/>
         <w:t>Schemat Bazy Danych</w:t>
       </w:r>
-      <w:bookmarkEnd w:id="6"/>
+      <w:bookmarkEnd w:id="5"/>
     </w:p>
     <w:p>
       <w:pPr>
@@ -4234,7 +4556,7 @@
           <w:szCs w:val="52"/>
         </w:rPr>
       </w:pPr>
-      <w:bookmarkStart w:id="7" w:name="_Toc93955020"/>
+      <w:bookmarkStart w:id="6" w:name="_Toc93955020"/>
       <w:r>
         <w:rPr>
           <w:b w:val="0"/>
@@ -4245,7 +4567,7 @@
         <w:lastRenderedPageBreak/>
         <w:t>Najczęściej używane zapytania</w:t>
       </w:r>
-      <w:bookmarkEnd w:id="7"/>
+      <w:bookmarkEnd w:id="6"/>
     </w:p>
     <w:p>
       <w:pPr>
@@ -5150,7 +5472,7 @@
           <w:szCs w:val="52"/>
         </w:rPr>
       </w:pPr>
-      <w:bookmarkStart w:id="8" w:name="_Toc93955021"/>
+      <w:bookmarkStart w:id="7" w:name="_Toc93955021"/>
       <w:r>
         <w:rPr>
           <w:b w:val="0"/>
@@ -5161,7 +5483,7 @@
         <w:lastRenderedPageBreak/>
         <w:t>Diagramy przypadków użycia</w:t>
       </w:r>
-      <w:bookmarkEnd w:id="8"/>
+      <w:bookmarkEnd w:id="7"/>
     </w:p>
     <w:p>
       <w:pPr>
@@ -6759,7 +7081,7 @@
           <w:szCs w:val="52"/>
         </w:rPr>
       </w:pPr>
-      <w:bookmarkStart w:id="9" w:name="_Toc93955022"/>
+      <w:bookmarkStart w:id="8" w:name="_Toc93955022"/>
       <w:r>
         <w:rPr>
           <w:b w:val="0"/>
@@ -6769,7 +7091,7 @@
         <w:lastRenderedPageBreak/>
         <w:t>Diagramy sekwencji</w:t>
       </w:r>
-      <w:bookmarkEnd w:id="9"/>
+      <w:bookmarkEnd w:id="8"/>
     </w:p>
     <w:p/>
     <w:p>
@@ -7079,7 +7401,7 @@
           <w:szCs w:val="52"/>
         </w:rPr>
       </w:pPr>
-      <w:bookmarkStart w:id="10" w:name="_Toc93955023"/>
+      <w:bookmarkStart w:id="9" w:name="_Toc93955023"/>
       <w:r>
         <w:rPr>
           <w:b w:val="0"/>
@@ -7105,7 +7427,7 @@
         </w:rPr>
         <w:t>Diagram klas</w:t>
       </w:r>
-      <w:bookmarkEnd w:id="10"/>
+      <w:bookmarkEnd w:id="9"/>
       <w:r>
         <w:rPr>
           <w:b w:val="0"/>
@@ -7128,7 +7450,7 @@
           <w:szCs w:val="52"/>
         </w:rPr>
       </w:pPr>
-      <w:bookmarkStart w:id="11" w:name="_Toc93955024"/>
+      <w:bookmarkStart w:id="10" w:name="_Toc93955024"/>
       <w:r>
         <w:rPr>
           <w:b w:val="0"/>
@@ -7139,7 +7461,7 @@
         <w:lastRenderedPageBreak/>
         <w:t>Diagram stanu</w:t>
       </w:r>
-      <w:bookmarkEnd w:id="11"/>
+      <w:bookmarkEnd w:id="10"/>
     </w:p>
     <w:p>
       <w:r>
@@ -7247,7 +7569,7 @@
           <w:szCs w:val="52"/>
         </w:rPr>
       </w:pPr>
-      <w:bookmarkStart w:id="12" w:name="_Toc93955025"/>
+      <w:bookmarkStart w:id="11" w:name="_Toc93955025"/>
       <w:r>
         <w:rPr>
           <w:b w:val="0"/>
@@ -7258,7 +7580,7 @@
         <w:lastRenderedPageBreak/>
         <w:t>Diagram komponentów</w:t>
       </w:r>
-      <w:bookmarkEnd w:id="12"/>
+      <w:bookmarkEnd w:id="11"/>
     </w:p>
     <w:p/>
     <w:p/>
@@ -7365,7 +7687,7 @@
           <w:szCs w:val="52"/>
         </w:rPr>
       </w:pPr>
-      <w:bookmarkStart w:id="13" w:name="_Toc93955026"/>
+      <w:bookmarkStart w:id="12" w:name="_Toc93955026"/>
       <w:r>
         <w:rPr>
           <w:b w:val="0"/>
@@ -7376,18 +7698,18 @@
         <w:lastRenderedPageBreak/>
         <w:t>Scenariusze testowe</w:t>
       </w:r>
-      <w:bookmarkEnd w:id="13"/>
+      <w:bookmarkEnd w:id="12"/>
     </w:p>
     <w:p>
       <w:pPr>
         <w:pStyle w:val="Nagwek2"/>
         <w:jc w:val="center"/>
       </w:pPr>
-      <w:bookmarkStart w:id="14" w:name="_Toc93955027"/>
+      <w:bookmarkStart w:id="13" w:name="_Toc93955027"/>
       <w:r>
         <w:t>Scenariusze testowe logowania</w:t>
       </w:r>
-      <w:bookmarkEnd w:id="14"/>
+      <w:bookmarkEnd w:id="13"/>
     </w:p>
     <w:p/>
     <w:tbl>
@@ -7580,11 +7902,11 @@
         <w:pStyle w:val="Nagwek2"/>
         <w:jc w:val="center"/>
       </w:pPr>
-      <w:bookmarkStart w:id="15" w:name="_Toc93955028"/>
+      <w:bookmarkStart w:id="14" w:name="_Toc93955028"/>
       <w:r>
         <w:t>Scenariusze testowe rejestracji</w:t>
       </w:r>
-      <w:bookmarkEnd w:id="15"/>
+      <w:bookmarkEnd w:id="14"/>
     </w:p>
     <w:p>
       <w:pPr>
@@ -7950,12 +8272,12 @@
         <w:pStyle w:val="Nagwek2"/>
         <w:jc w:val="center"/>
       </w:pPr>
-      <w:bookmarkStart w:id="16" w:name="_Toc93955029"/>
+      <w:bookmarkStart w:id="15" w:name="_Toc93955029"/>
       <w:r>
         <w:lastRenderedPageBreak/>
         <w:t>Scenariusze testowe wystawiania ofert</w:t>
       </w:r>
-      <w:bookmarkEnd w:id="16"/>
+      <w:bookmarkEnd w:id="15"/>
     </w:p>
     <w:p/>
     <w:tbl>
@@ -8400,11 +8722,11 @@
         <w:pStyle w:val="Nagwek2"/>
         <w:jc w:val="center"/>
       </w:pPr>
-      <w:bookmarkStart w:id="17" w:name="_Toc93955030"/>
+      <w:bookmarkStart w:id="16" w:name="_Toc93955030"/>
       <w:r>
         <w:t>Scenariusze testowe przeglądania ofert</w:t>
       </w:r>
-      <w:bookmarkEnd w:id="17"/>
+      <w:bookmarkEnd w:id="16"/>
     </w:p>
     <w:p/>
     <w:tbl>
@@ -8591,11 +8913,11 @@
         <w:pStyle w:val="Nagwek2"/>
         <w:jc w:val="center"/>
       </w:pPr>
-      <w:bookmarkStart w:id="18" w:name="_Toc93955031"/>
+      <w:bookmarkStart w:id="17" w:name="_Toc93955031"/>
       <w:r>
         <w:t>Scenariusze testowe zamawiania usługi</w:t>
       </w:r>
-      <w:bookmarkEnd w:id="18"/>
+      <w:bookmarkEnd w:id="17"/>
     </w:p>
     <w:p/>
     <w:tbl>
@@ -8918,11 +9240,11 @@
         <w:pStyle w:val="Nagwek2"/>
         <w:jc w:val="center"/>
       </w:pPr>
-      <w:bookmarkStart w:id="19" w:name="_Toc93955032"/>
+      <w:bookmarkStart w:id="18" w:name="_Toc93955032"/>
       <w:r>
         <w:t>Scenariusze testowe opinii</w:t>
       </w:r>
-      <w:bookmarkEnd w:id="19"/>
+      <w:bookmarkEnd w:id="18"/>
     </w:p>
     <w:tbl>
       <w:tblPr>
@@ -9150,11 +9472,11 @@
         <w:pStyle w:val="Nagwek2"/>
         <w:jc w:val="center"/>
       </w:pPr>
-      <w:bookmarkStart w:id="20" w:name="_Toc93955033"/>
+      <w:bookmarkStart w:id="19" w:name="_Toc93955033"/>
       <w:r>
         <w:t>Scenariusze testowe terminarza</w:t>
       </w:r>
-      <w:bookmarkEnd w:id="20"/>
+      <w:bookmarkEnd w:id="19"/>
     </w:p>
     <w:tbl>
       <w:tblPr>
@@ -9397,7 +9719,7 @@
           <w:szCs w:val="52"/>
         </w:rPr>
       </w:pPr>
-      <w:bookmarkStart w:id="21" w:name="_Toc93955034"/>
+      <w:bookmarkStart w:id="20" w:name="_Toc93955034"/>
       <w:r>
         <w:rPr>
           <w:b w:val="0"/>
@@ -9408,7 +9730,7 @@
         <w:lastRenderedPageBreak/>
         <w:t>Design graficzny</w:t>
       </w:r>
-      <w:bookmarkEnd w:id="21"/>
+      <w:bookmarkEnd w:id="20"/>
     </w:p>
     <w:p/>
     <w:p>
@@ -9767,6 +10089,8 @@
           <w:b/>
         </w:rPr>
       </w:pPr>
+      <w:bookmarkStart w:id="21" w:name="_GoBack"/>
+      <w:bookmarkEnd w:id="21"/>
       <w:r>
         <w:rPr>
           <w:rFonts w:ascii="Calibri Light" w:hAnsi="Calibri Light" w:cs="Calibri Light"/>
@@ -9834,6 +10158,7 @@
         <w:docPartUnique/>
       </w:docPartObj>
     </w:sdtPr>
+    <w:sdtEndPr/>
     <w:sdtContent>
       <w:p>
         <w:pPr>
@@ -9853,7 +10178,7 @@
           <w:rPr>
             <w:noProof/>
           </w:rPr>
-          <w:t>1</w:t>
+          <w:t>7</w:t>
         </w:r>
         <w:r>
           <w:fldChar w:fldCharType="end"/>
@@ -10861,6 +11186,119 @@
       <w:pPr>
         <w:ind w:left="3240" w:hanging="360"/>
       </w:pPr>
+    </w:lvl>
+  </w:abstractNum>
+  <w:abstractNum w:abstractNumId="9">
+    <w:nsid w:val="731C4672"/>
+    <w:multiLevelType w:val="hybridMultilevel"/>
+    <w:tmpl w:val="DC66B3BE"/>
+    <w:lvl w:ilvl="0" w:tplc="04150001">
+      <w:start w:val="1"/>
+      <w:numFmt w:val="bullet"/>
+      <w:lvlText w:val=""/>
+      <w:lvlJc w:val="left"/>
+      <w:pPr>
+        <w:ind w:left="720" w:hanging="360"/>
+      </w:pPr>
+      <w:rPr>
+        <w:rFonts w:ascii="Symbol" w:hAnsi="Symbol" w:hint="default"/>
+      </w:rPr>
+    </w:lvl>
+    <w:lvl w:ilvl="1" w:tplc="04150003" w:tentative="1">
+      <w:start w:val="1"/>
+      <w:numFmt w:val="bullet"/>
+      <w:lvlText w:val="o"/>
+      <w:lvlJc w:val="left"/>
+      <w:pPr>
+        <w:ind w:left="1440" w:hanging="360"/>
+      </w:pPr>
+      <w:rPr>
+        <w:rFonts w:ascii="Courier New" w:hAnsi="Courier New" w:cs="Courier New" w:hint="default"/>
+      </w:rPr>
+    </w:lvl>
+    <w:lvl w:ilvl="2" w:tplc="04150005" w:tentative="1">
+      <w:start w:val="1"/>
+      <w:numFmt w:val="bullet"/>
+      <w:lvlText w:val=""/>
+      <w:lvlJc w:val="left"/>
+      <w:pPr>
+        <w:ind w:left="2160" w:hanging="360"/>
+      </w:pPr>
+      <w:rPr>
+        <w:rFonts w:ascii="Wingdings" w:hAnsi="Wingdings" w:hint="default"/>
+      </w:rPr>
+    </w:lvl>
+    <w:lvl w:ilvl="3" w:tplc="04150001" w:tentative="1">
+      <w:start w:val="1"/>
+      <w:numFmt w:val="bullet"/>
+      <w:lvlText w:val=""/>
+      <w:lvlJc w:val="left"/>
+      <w:pPr>
+        <w:ind w:left="2880" w:hanging="360"/>
+      </w:pPr>
+      <w:rPr>
+        <w:rFonts w:ascii="Symbol" w:hAnsi="Symbol" w:hint="default"/>
+      </w:rPr>
+    </w:lvl>
+    <w:lvl w:ilvl="4" w:tplc="04150003" w:tentative="1">
+      <w:start w:val="1"/>
+      <w:numFmt w:val="bullet"/>
+      <w:lvlText w:val="o"/>
+      <w:lvlJc w:val="left"/>
+      <w:pPr>
+        <w:ind w:left="3600" w:hanging="360"/>
+      </w:pPr>
+      <w:rPr>
+        <w:rFonts w:ascii="Courier New" w:hAnsi="Courier New" w:cs="Courier New" w:hint="default"/>
+      </w:rPr>
+    </w:lvl>
+    <w:lvl w:ilvl="5" w:tplc="04150005" w:tentative="1">
+      <w:start w:val="1"/>
+      <w:numFmt w:val="bullet"/>
+      <w:lvlText w:val=""/>
+      <w:lvlJc w:val="left"/>
+      <w:pPr>
+        <w:ind w:left="4320" w:hanging="360"/>
+      </w:pPr>
+      <w:rPr>
+        <w:rFonts w:ascii="Wingdings" w:hAnsi="Wingdings" w:hint="default"/>
+      </w:rPr>
+    </w:lvl>
+    <w:lvl w:ilvl="6" w:tplc="04150001" w:tentative="1">
+      <w:start w:val="1"/>
+      <w:numFmt w:val="bullet"/>
+      <w:lvlText w:val=""/>
+      <w:lvlJc w:val="left"/>
+      <w:pPr>
+        <w:ind w:left="5040" w:hanging="360"/>
+      </w:pPr>
+      <w:rPr>
+        <w:rFonts w:ascii="Symbol" w:hAnsi="Symbol" w:hint="default"/>
+      </w:rPr>
+    </w:lvl>
+    <w:lvl w:ilvl="7" w:tplc="04150003" w:tentative="1">
+      <w:start w:val="1"/>
+      <w:numFmt w:val="bullet"/>
+      <w:lvlText w:val="o"/>
+      <w:lvlJc w:val="left"/>
+      <w:pPr>
+        <w:ind w:left="5760" w:hanging="360"/>
+      </w:pPr>
+      <w:rPr>
+        <w:rFonts w:ascii="Courier New" w:hAnsi="Courier New" w:cs="Courier New" w:hint="default"/>
+      </w:rPr>
+    </w:lvl>
+    <w:lvl w:ilvl="8" w:tplc="04150005" w:tentative="1">
+      <w:start w:val="1"/>
+      <w:numFmt w:val="bullet"/>
+      <w:lvlText w:val=""/>
+      <w:lvlJc w:val="left"/>
+      <w:pPr>
+        <w:ind w:left="6480" w:hanging="360"/>
+      </w:pPr>
+      <w:rPr>
+        <w:rFonts w:ascii="Wingdings" w:hAnsi="Wingdings" w:hint="default"/>
+      </w:rPr>
     </w:lvl>
   </w:abstractNum>
   <w:num w:numId="1">
@@ -10889,6 +11327,9 @@
   </w:num>
   <w:num w:numId="9">
     <w:abstractNumId w:val="2"/>
+  </w:num>
+  <w:num w:numId="10">
+    <w:abstractNumId w:val="9"/>
   </w:num>
 </w:numbering>
 </file>
@@ -12235,7 +12676,7 @@
 </file>
 
 <file path=customXml/itemProps1.xml><?xml version="1.0" encoding="utf-8"?>
-<ds:datastoreItem xmlns:ds="http://schemas.openxmlformats.org/officeDocument/2006/customXml" ds:itemID="{B8DCFDB5-25F0-4A78-BAC3-6C0759A2B97E}">
+<ds:datastoreItem xmlns:ds="http://schemas.openxmlformats.org/officeDocument/2006/customXml" ds:itemID="{F80E8AFB-4B5E-4865-9478-AF78569046DD}">
   <ds:schemaRefs>
     <ds:schemaRef ds:uri="http://schemas.openxmlformats.org/officeDocument/2006/bibliography"/>
   </ds:schemaRefs>

</xml_diff>